<commit_message>
udpated document with PCTmax for sup pumping
</commit_message>
<xml_diff>
--- a/Examples/AgWaterUse/doc/AG_doc.docx
+++ b/Examples/AgWaterUse/doc/AG_doc.docx
@@ -212,7 +212,7 @@
           </mc:Choice>
           <mc:Fallback>
             <w:pict>
-              <v:rect w14:anchorId="694CEB1E" id="Rectangle 9" o:spid="_x0000_s1026" style="position:absolute;margin-left:-5.75pt;margin-top:711pt;width:153pt;height:81pt;z-index:251660288;visibility:visible;mso-wrap-style:square;mso-width-percent:0;mso-height-percent:0;mso-wrap-distance-left:9pt;mso-wrap-distance-top:0;mso-wrap-distance-right:9pt;mso-wrap-distance-bottom:0;mso-position-horizontal:absolute;mso-position-horizontal-relative:text;mso-position-vertical:absolute;mso-position-vertical-relative:text;mso-width-percent:0;mso-height-percent:0;mso-width-relative:page;mso-height-relative:page;v-text-anchor:top" o:gfxdata="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" fillcolor="#4bacc6 [3208]" strokecolor="#f2f2f2 [3041]" strokeweight="3pt">
+              <v:rect w14:anchorId="69A21E5C" id="Rectangle 9" o:spid="_x0000_s1026" style="position:absolute;margin-left:-5.75pt;margin-top:711pt;width:153pt;height:81pt;z-index:251660288;visibility:visible;mso-wrap-style:square;mso-width-percent:0;mso-height-percent:0;mso-wrap-distance-left:9pt;mso-wrap-distance-top:0;mso-wrap-distance-right:9pt;mso-wrap-distance-bottom:0;mso-position-horizontal:absolute;mso-position-horizontal-relative:text;mso-position-vertical:absolute;mso-position-vertical-relative:text;mso-width-percent:0;mso-height-percent:0;mso-width-relative:page;mso-height-relative:page;v-text-anchor:top" o:gfxdata="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" fillcolor="#4bacc6 [3208]" strokecolor="#f2f2f2 [3041]" strokeweight="3pt">
                 <v:shadow on="t" color="#205867 [1608]" opacity=".5" offset="1pt"/>
               </v:rect>
             </w:pict>
@@ -300,7 +300,7 @@
           </mc:Choice>
           <mc:Fallback>
             <w:pict>
-              <v:rect w14:anchorId="48ED3128" id="Rectangle 8" o:spid="_x0000_s1026" style="position:absolute;margin-left:55.45pt;margin-top:711pt;width:153pt;height:81pt;z-index:251657216;visibility:visible;mso-wrap-style:square;mso-width-percent:0;mso-height-percent:0;mso-wrap-distance-left:9pt;mso-wrap-distance-top:0;mso-wrap-distance-right:9pt;mso-wrap-distance-bottom:0;mso-position-horizontal:absolute;mso-position-horizontal-relative:text;mso-position-vertical:absolute;mso-position-vertical-relative:text;mso-width-percent:0;mso-height-percent:0;mso-width-relative:page;mso-height-relative:page;v-text-anchor:top" o:gfxdata="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" fillcolor="#4bacc6 [3208]" strokecolor="#f2f2f2 [3041]" strokeweight="3pt">
+              <v:rect w14:anchorId="5CE5692F" id="Rectangle 8" o:spid="_x0000_s1026" style="position:absolute;margin-left:55.45pt;margin-top:711pt;width:153pt;height:81pt;z-index:251657216;visibility:visible;mso-wrap-style:square;mso-width-percent:0;mso-height-percent:0;mso-wrap-distance-left:9pt;mso-wrap-distance-top:0;mso-wrap-distance-right:9pt;mso-wrap-distance-bottom:0;mso-position-horizontal:absolute;mso-position-horizontal-relative:text;mso-position-vertical:absolute;mso-position-vertical-relative:text;mso-width-percent:0;mso-height-percent:0;mso-width-relative:page;mso-height-relative:page;v-text-anchor:top" o:gfxdata="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" fillcolor="#4bacc6 [3208]" strokecolor="#f2f2f2 [3041]" strokeweight="3pt">
                 <v:shadow on="t" color="#205867 [1608]" opacity=".5" offset="1pt"/>
               </v:rect>
             </w:pict>
@@ -388,7 +388,7 @@
           </mc:Choice>
           <mc:Fallback>
             <w:pict>
-              <v:rect w14:anchorId="1DF030B1" id="Rectangle 7" o:spid="_x0000_s1026" style="position:absolute;margin-left:55.45pt;margin-top:711pt;width:153pt;height:81pt;z-index:251655168;visibility:visible;mso-wrap-style:square;mso-width-percent:0;mso-height-percent:0;mso-wrap-distance-left:9pt;mso-wrap-distance-top:0;mso-wrap-distance-right:9pt;mso-wrap-distance-bottom:0;mso-position-horizontal:absolute;mso-position-horizontal-relative:text;mso-position-vertical:absolute;mso-position-vertical-relative:text;mso-width-percent:0;mso-height-percent:0;mso-width-relative:page;mso-height-relative:page;v-text-anchor:top" o:gfxdata="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" fillcolor="#4bacc6 [3208]" strokecolor="#f2f2f2 [3041]" strokeweight="3pt">
+              <v:rect w14:anchorId="3EF4D5DF" id="Rectangle 7" o:spid="_x0000_s1026" style="position:absolute;margin-left:55.45pt;margin-top:711pt;width:153pt;height:81pt;z-index:251655168;visibility:visible;mso-wrap-style:square;mso-width-percent:0;mso-height-percent:0;mso-wrap-distance-left:9pt;mso-wrap-distance-top:0;mso-wrap-distance-right:9pt;mso-wrap-distance-bottom:0;mso-position-horizontal:absolute;mso-position-horizontal-relative:text;mso-position-vertical:absolute;mso-position-vertical-relative:text;mso-width-percent:0;mso-height-percent:0;mso-width-relative:page;mso-height-relative:page;v-text-anchor:top" o:gfxdata="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" fillcolor="#4bacc6 [3208]" strokecolor="#f2f2f2 [3041]" strokeweight="3pt">
                 <v:shadow on="t" color="#205867 [1608]" opacity=".5" offset="1pt"/>
               </v:rect>
             </w:pict>
@@ -3205,7 +3205,7 @@
         <w:t xml:space="preserve">with </w:t>
       </w:r>
       <w:r>
-        <w:t>3</w:t>
+        <w:t>4</w:t>
       </w:r>
       <w:r>
         <w:t xml:space="preserve"> different </w:t>
@@ -3284,11 +3284,9 @@
       <w:r>
         <w:t xml:space="preserve">, or time varying pumping rates are specified in the </w:t>
       </w:r>
-      <w:bookmarkStart w:id="6" w:name="_GoBack"/>
       <w:r>
         <w:t>AG</w:t>
       </w:r>
-      <w:bookmarkEnd w:id="6"/>
       <w:r>
         <w:t xml:space="preserve"> </w:t>
       </w:r>
@@ -3341,7 +3339,11 @@
         <w:t xml:space="preserve"> </w:t>
       </w:r>
       <w:r>
-        <w:t>applied to UZF1 cells or PRMS HRUs</w:t>
+        <w:t xml:space="preserve">applied to UZF1 cells or </w:t>
+      </w:r>
+      <w:r>
+        <w:lastRenderedPageBreak/>
+        <w:t>PRMS HRUs</w:t>
       </w:r>
       <w:r>
         <w:t>, and</w:t>
@@ -3362,89 +3364,7 @@
         <w:t xml:space="preserve"> </w:t>
       </w:r>
       <w:r>
-        <w:t xml:space="preserve">and </w:t>
-      </w:r>
-      <w:r>
-        <w:lastRenderedPageBreak/>
-        <w:t>surface water return flows.</w:t>
-      </w:r>
-      <w:r>
-        <w:t xml:space="preserve"> </w:t>
-      </w:r>
-      <w:r>
-        <w:t>A</w:t>
-      </w:r>
-      <w:r>
-        <w:t>lternatively,</w:t>
-      </w:r>
-      <w:r>
-        <w:t xml:space="preserve"> </w:t>
-      </w:r>
-      <w:r>
-        <w:t>a</w:t>
-      </w:r>
-      <w:r>
-        <w:t xml:space="preserve"> portion of </w:t>
-      </w:r>
-      <w:r>
-        <w:t>diverted</w:t>
-      </w:r>
-      <w:r>
-        <w:t xml:space="preserve"> or pumped</w:t>
-      </w:r>
-      <w:r>
-        <w:t xml:space="preserve"> water</w:t>
-      </w:r>
-      <w:r>
-        <w:t xml:space="preserve"> </w:t>
-      </w:r>
-      <w:r>
-        <w:t>can be</w:t>
-      </w:r>
-      <w:r>
-        <w:t xml:space="preserve"> removed from the model</w:t>
-      </w:r>
-      <w:r>
-        <w:t xml:space="preserve"> </w:t>
-      </w:r>
-      <w:r>
-        <w:t>to represent the gross irrigation water requirement (GIWR)</w:t>
-      </w:r>
-      <w:r>
-        <w:t xml:space="preserve">, such that ET </w:t>
-      </w:r>
-      <w:r>
-        <w:t>is not</w:t>
-      </w:r>
-      <w:r>
-        <w:t xml:space="preserve"> simulated explicitly. The remaining portion of water is applied as groundwater return flows.</w:t>
-      </w:r>
-      <w:r>
-        <w:t xml:space="preserve"> D</w:t>
-      </w:r>
-      <w:r>
-        <w:t xml:space="preserve">uring flow-limited </w:t>
-      </w:r>
-      <w:r>
-        <w:t xml:space="preserve">or draw-down limited </w:t>
-      </w:r>
-      <w:r>
-        <w:t xml:space="preserve">conditions, irrigation is reduced to the </w:t>
-      </w:r>
-      <w:r>
-        <w:t>actual</w:t>
-      </w:r>
-      <w:r>
-        <w:t xml:space="preserve"> diverted</w:t>
-      </w:r>
-      <w:r>
-        <w:t xml:space="preserve"> </w:t>
-      </w:r>
-      <w:r>
-        <w:t xml:space="preserve">or pumped </w:t>
-      </w:r>
-      <w:r>
-        <w:t>amount.</w:t>
+        <w:t>and surface water return flows.</w:t>
       </w:r>
     </w:p>
     <w:p>
@@ -3485,69 +3405,18 @@
         <w:ind w:left="1080" w:firstLine="0"/>
       </w:pPr>
       <w:r>
-        <w:t>T</w:t>
-      </w:r>
-      <w:r>
-        <w:t>ime varying s</w:t>
-      </w:r>
-      <w:r>
-        <w:t>urfac</w:t>
-      </w:r>
-      <w:r>
-        <w:t xml:space="preserve">e water diversions </w:t>
-      </w:r>
-      <w:r>
-        <w:t>are specified</w:t>
-      </w:r>
-      <w:r>
-        <w:t xml:space="preserve"> in the SFR2 </w:t>
-      </w:r>
-      <w:r>
-        <w:t>Pack</w:t>
-      </w:r>
-      <w:r>
-        <w:t>ag</w:t>
-      </w:r>
-      <w:r>
-        <w:t>e</w:t>
-      </w:r>
-      <w:r>
-        <w:t xml:space="preserve"> input file</w:t>
-      </w:r>
-      <w:r>
-        <w:t xml:space="preserve">, and these amounts are used to set the </w:t>
+        <w:t>This option is identical to (1) except that groundwater pumping rates for irrigation are not specified directly. Rather these rates are calculated as</w:t>
+      </w:r>
+      <w:r>
+        <w:t xml:space="preserve"> </w:t>
+      </w:r>
+      <w:r>
+        <w:t xml:space="preserve">the difference between the </w:t>
       </w:r>
       <w:r>
         <w:t>NIWR</w:t>
       </w:r>
       <w:r>
-        <w:t>. F</w:t>
-      </w:r>
-      <w:r>
-        <w:t xml:space="preserve">or conjunctive use systems, </w:t>
-      </w:r>
-      <w:r>
-        <w:t xml:space="preserve">specified </w:t>
-      </w:r>
-      <w:r>
-        <w:t xml:space="preserve">surface water diversions are </w:t>
-      </w:r>
-      <w:r>
-        <w:t xml:space="preserve">used to set the </w:t>
-      </w:r>
-      <w:r>
-        <w:t>NIWR</w:t>
-      </w:r>
-      <w:r>
-        <w:t xml:space="preserve">, and </w:t>
-      </w:r>
-      <w:r>
-        <w:t xml:space="preserve">the difference between the </w:t>
-      </w:r>
-      <w:r>
-        <w:t>NIWR</w:t>
-      </w:r>
-      <w:r>
         <w:t xml:space="preserve"> and </w:t>
       </w:r>
       <w:r>
@@ -3560,89 +3429,378 @@
         <w:t xml:space="preserve"> </w:t>
       </w:r>
       <w:r>
-        <w:t>referred to as the surface water shortfall, is</w:t>
-      </w:r>
-      <w:r>
-        <w:t xml:space="preserve"> automatically pumped from </w:t>
-      </w:r>
-      <w:r>
-        <w:t>groundwater wells</w:t>
-      </w:r>
-      <w:r>
-        <w:t>. A</w:t>
-      </w:r>
-      <w:r>
-        <w:t>ll</w:t>
-      </w:r>
-      <w:r>
-        <w:t>,</w:t>
-      </w:r>
-      <w:r>
-        <w:t xml:space="preserve"> or a portion of </w:t>
-      </w:r>
-      <w:r>
-        <w:t xml:space="preserve">the </w:t>
-      </w:r>
-      <w:r>
-        <w:t xml:space="preserve">irrigation </w:t>
-      </w:r>
-      <w:r>
-        <w:t>supply</w:t>
-      </w:r>
-      <w:r>
-        <w:t xml:space="preserve"> is</w:t>
-      </w:r>
-      <w:r>
-        <w:t xml:space="preserve"> </w:t>
-      </w:r>
-      <w:r>
-        <w:t>appl</w:t>
-      </w:r>
-      <w:r>
-        <w:t xml:space="preserve">ied to UZF1 cells or PRMS HRUs, and </w:t>
-      </w:r>
-      <w:r>
-        <w:t>ET</w:t>
-      </w:r>
-      <w:r>
-        <w:t xml:space="preserve"> and</w:t>
-      </w:r>
-      <w:r>
-        <w:t xml:space="preserve"> </w:t>
-      </w:r>
-      <w:r>
-        <w:t>groundwater and surface water return flows are</w:t>
-      </w:r>
-      <w:r>
-        <w:t xml:space="preserve"> simu</w:t>
-      </w:r>
-      <w:r>
-        <w:t>lated by UZF1 or PRMS</w:t>
-      </w:r>
-      <w:r>
-        <w:t xml:space="preserve">. Alternatively, a portion of diverted water </w:t>
-      </w:r>
-      <w:r>
-        <w:t xml:space="preserve">assumed to be consumed </w:t>
-      </w:r>
-      <w:r>
-        <w:t xml:space="preserve">by plants can be removed from the model to represent </w:t>
-      </w:r>
-      <w:r>
-        <w:t xml:space="preserve">the </w:t>
-      </w:r>
-      <w:r>
-        <w:t>GIWR</w:t>
-      </w:r>
-      <w:r>
-        <w:t>, and crop consumption is not simulated explicitly</w:t>
-      </w:r>
-      <w:r>
-        <w:t xml:space="preserve">. </w:t>
-      </w:r>
-      <w:r>
-        <w:t>During flow-limited or draw-down limited conditions, irrigation is reduced to the actual diverted or pumped amount.</w:t>
-      </w:r>
+        <w:t>referred t</w:t>
+      </w:r>
+      <w:r>
+        <w:t xml:space="preserve">o as the surface water shortfall </w:t>
+      </w:r>
+      <w:r>
+        <w:t>(</w:t>
+      </w:r>
+      <m:oMath>
+        <m:sSub>
+          <m:sSubPr>
+            <m:ctrlPr>
+              <w:rPr>
+                <w:rFonts w:ascii="Cambria Math" w:hAnsi="Cambria Math"/>
+                <w:i/>
+              </w:rPr>
+            </m:ctrlPr>
+          </m:sSubPr>
+          <m:e>
+            <m:r>
+              <w:rPr>
+                <w:rFonts w:ascii="Cambria Math" w:hAnsi="Cambria Math"/>
+              </w:rPr>
+              <m:t>SF</m:t>
+            </m:r>
+          </m:e>
+          <m:sub>
+            <m:r>
+              <w:rPr>
+                <w:rFonts w:ascii="Cambria Math" w:hAnsi="Cambria Math"/>
+              </w:rPr>
+              <m:t>IRR</m:t>
+            </m:r>
+          </m:sub>
+        </m:sSub>
+      </m:oMath>
+      <w:r>
+        <w:t>):</w:t>
+      </w:r>
+    </w:p>
+    <w:p>
+      <w:pPr>
+        <w:pStyle w:val="BodyText"/>
+        <w:ind w:left="3240" w:firstLine="360"/>
+      </w:pPr>
+      <m:oMath>
+        <m:sSub>
+          <m:sSubPr>
+            <m:ctrlPr>
+              <w:rPr>
+                <w:rFonts w:ascii="Cambria Math" w:hAnsi="Cambria Math"/>
+                <w:i/>
+              </w:rPr>
+            </m:ctrlPr>
+          </m:sSubPr>
+          <m:e>
+            <m:r>
+              <w:rPr>
+                <w:rFonts w:ascii="Cambria Math" w:hAnsi="Cambria Math"/>
+              </w:rPr>
+              <m:t>SF</m:t>
+            </m:r>
+          </m:e>
+          <m:sub>
+            <m:r>
+              <w:rPr>
+                <w:rFonts w:ascii="Cambria Math" w:hAnsi="Cambria Math"/>
+              </w:rPr>
+              <m:t>IRR</m:t>
+            </m:r>
+          </m:sub>
+        </m:sSub>
+        <m:r>
+          <w:rPr>
+            <w:rFonts w:ascii="Cambria Math" w:hAnsi="Cambria Math"/>
+          </w:rPr>
+          <m:t>=</m:t>
+        </m:r>
+        <m:sSub>
+          <m:sSubPr>
+            <m:ctrlPr>
+              <w:rPr>
+                <w:rFonts w:ascii="Cambria Math" w:hAnsi="Cambria Math"/>
+                <w:i/>
+              </w:rPr>
+            </m:ctrlPr>
+          </m:sSubPr>
+          <m:e>
+            <m:r>
+              <w:rPr>
+                <w:rFonts w:ascii="Cambria Math" w:hAnsi="Cambria Math"/>
+              </w:rPr>
+              <m:t>PCT</m:t>
+            </m:r>
+          </m:e>
+          <m:sub>
+            <m:r>
+              <w:rPr>
+                <w:rFonts w:ascii="Cambria Math" w:hAnsi="Cambria Math"/>
+              </w:rPr>
+              <m:t>max</m:t>
+            </m:r>
+          </m:sub>
+        </m:sSub>
+        <m:r>
+          <w:rPr>
+            <w:rFonts w:ascii="Cambria Math" w:hAnsi="Cambria Math"/>
+          </w:rPr>
+          <m:t>NIWR-</m:t>
+        </m:r>
+        <m:sSub>
+          <m:sSubPr>
+            <m:ctrlPr>
+              <w:rPr>
+                <w:rFonts w:ascii="Cambria Math" w:hAnsi="Cambria Math"/>
+                <w:i/>
+              </w:rPr>
+            </m:ctrlPr>
+          </m:sSubPr>
+          <m:e>
+            <m:r>
+              <w:rPr>
+                <w:rFonts w:ascii="Cambria Math" w:hAnsi="Cambria Math"/>
+              </w:rPr>
+              <m:t>Q</m:t>
+            </m:r>
+          </m:e>
+          <m:sub>
+            <m:r>
+              <w:rPr>
+                <w:rFonts w:ascii="Cambria Math" w:hAnsi="Cambria Math"/>
+              </w:rPr>
+              <m:t>diversion</m:t>
+            </m:r>
+          </m:sub>
+        </m:sSub>
+      </m:oMath>
+      <w:r>
+        <w:tab/>
+      </w:r>
+      <w:r>
+        <w:tab/>
+        <w:t>(#)</w:t>
+      </w:r>
+    </w:p>
+    <w:p>
+      <w:pPr>
+        <w:pStyle w:val="BodyText"/>
+        <w:ind w:left="1080" w:firstLine="0"/>
+      </w:pPr>
+      <w:r>
+        <w:t xml:space="preserve">Where </w:t>
+      </w:r>
+      <m:oMath>
+        <m:sSub>
+          <m:sSubPr>
+            <m:ctrlPr>
+              <w:rPr>
+                <w:rFonts w:ascii="Cambria Math" w:hAnsi="Cambria Math"/>
+                <w:i/>
+              </w:rPr>
+            </m:ctrlPr>
+          </m:sSubPr>
+          <m:e>
+            <m:r>
+              <w:rPr>
+                <w:rFonts w:ascii="Cambria Math" w:hAnsi="Cambria Math"/>
+              </w:rPr>
+              <m:t>Q</m:t>
+            </m:r>
+          </m:e>
+          <m:sub>
+            <m:r>
+              <w:rPr>
+                <w:rFonts w:ascii="Cambria Math" w:hAnsi="Cambria Math"/>
+              </w:rPr>
+              <m:t>diversion</m:t>
+            </m:r>
+          </m:sub>
+        </m:sSub>
+      </m:oMath>
+      <w:r>
+        <w:t xml:space="preserve"> (L3/T) is the surface water diversion rate that can be less than NIWR if surface water supplies limit the diversion rate</w:t>
+      </w:r>
+      <w:r>
+        <w:t xml:space="preserve">; </w:t>
+      </w:r>
+      <m:oMath>
+        <m:sSub>
+          <m:sSubPr>
+            <m:ctrlPr>
+              <w:rPr>
+                <w:rFonts w:ascii="Cambria Math" w:hAnsi="Cambria Math"/>
+                <w:i/>
+              </w:rPr>
+            </m:ctrlPr>
+          </m:sSubPr>
+          <m:e>
+            <m:r>
+              <w:rPr>
+                <w:rFonts w:ascii="Cambria Math" w:hAnsi="Cambria Math"/>
+              </w:rPr>
+              <m:t>PCT</m:t>
+            </m:r>
+          </m:e>
+          <m:sub>
+            <m:r>
+              <w:rPr>
+                <w:rFonts w:ascii="Cambria Math" w:hAnsi="Cambria Math"/>
+              </w:rPr>
+              <m:t>max</m:t>
+            </m:r>
+          </m:sub>
+        </m:sSub>
+      </m:oMath>
+      <w:r>
+        <w:t xml:space="preserve"> is the maximum percentage of NIWR that will be supplemented by groundwater</w:t>
+      </w:r>
+      <w:r>
+        <w:t>.</w:t>
+      </w:r>
+      <w:r>
+        <w:t xml:space="preserve"> The amount of supplementary pumping is calculated as (</w:t>
+      </w:r>
+      <m:oMath>
+        <m:sSub>
+          <m:sSubPr>
+            <m:ctrlPr>
+              <w:rPr>
+                <w:rFonts w:ascii="Cambria Math" w:hAnsi="Cambria Math"/>
+                <w:i/>
+              </w:rPr>
+            </m:ctrlPr>
+          </m:sSubPr>
+          <m:e>
+            <m:r>
+              <w:rPr>
+                <w:rFonts w:ascii="Cambria Math" w:hAnsi="Cambria Math"/>
+              </w:rPr>
+              <m:t>Q</m:t>
+            </m:r>
+          </m:e>
+          <m:sub>
+            <m:r>
+              <w:rPr>
+                <w:rFonts w:ascii="Cambria Math" w:hAnsi="Cambria Math"/>
+              </w:rPr>
+              <m:t>sup</m:t>
+            </m:r>
+          </m:sub>
+        </m:sSub>
+        <m:r>
+          <w:rPr>
+            <w:rFonts w:ascii="Cambria Math" w:hAnsi="Cambria Math"/>
+          </w:rPr>
+          <m:t>)</m:t>
+        </m:r>
+      </m:oMath>
+      <w:r>
+        <w:t>:</w:t>
+      </w:r>
+    </w:p>
+    <w:p>
+      <w:pPr>
+        <w:pStyle w:val="BodyText"/>
+        <w:ind w:left="3240" w:firstLine="360"/>
+      </w:pPr>
+      <m:oMath>
+        <m:sSub>
+          <m:sSubPr>
+            <m:ctrlPr>
+              <w:rPr>
+                <w:rFonts w:ascii="Cambria Math" w:hAnsi="Cambria Math"/>
+                <w:i/>
+              </w:rPr>
+            </m:ctrlPr>
+          </m:sSubPr>
+          <m:e>
+            <m:r>
+              <w:rPr>
+                <w:rFonts w:ascii="Cambria Math" w:hAnsi="Cambria Math"/>
+              </w:rPr>
+              <m:t>Q</m:t>
+            </m:r>
+          </m:e>
+          <m:sub>
+            <m:r>
+              <w:rPr>
+                <w:rFonts w:ascii="Cambria Math" w:hAnsi="Cambria Math"/>
+              </w:rPr>
+              <m:t>sup</m:t>
+            </m:r>
+          </m:sub>
+        </m:sSub>
+        <m:r>
+          <w:rPr>
+            <w:rFonts w:ascii="Cambria Math" w:hAnsi="Cambria Math"/>
+          </w:rPr>
+          <m:t>=</m:t>
+        </m:r>
+        <m:sSub>
+          <m:sSubPr>
+            <m:ctrlPr>
+              <w:rPr>
+                <w:rFonts w:ascii="Cambria Math" w:hAnsi="Cambria Math"/>
+                <w:i/>
+              </w:rPr>
+            </m:ctrlPr>
+          </m:sSubPr>
+          <m:e>
+            <m:r>
+              <w:rPr>
+                <w:rFonts w:ascii="Cambria Math" w:hAnsi="Cambria Math"/>
+              </w:rPr>
+              <m:t>PCT</m:t>
+            </m:r>
+          </m:e>
+          <m:sub>
+            <m:r>
+              <w:rPr>
+                <w:rFonts w:ascii="Cambria Math" w:hAnsi="Cambria Math"/>
+              </w:rPr>
+              <m:t>sup</m:t>
+            </m:r>
+          </m:sub>
+        </m:sSub>
+        <m:r>
+          <w:rPr>
+            <w:rFonts w:ascii="Cambria Math" w:hAnsi="Cambria Math"/>
+          </w:rPr>
+          <m:t>*</m:t>
+        </m:r>
+        <m:sSub>
+          <m:sSubPr>
+            <m:ctrlPr>
+              <w:rPr>
+                <w:rFonts w:ascii="Cambria Math" w:hAnsi="Cambria Math"/>
+                <w:i/>
+              </w:rPr>
+            </m:ctrlPr>
+          </m:sSubPr>
+          <m:e>
+            <m:r>
+              <w:rPr>
+                <w:rFonts w:ascii="Cambria Math" w:hAnsi="Cambria Math"/>
+              </w:rPr>
+              <m:t>SF</m:t>
+            </m:r>
+          </m:e>
+          <m:sub>
+            <m:r>
+              <w:rPr>
+                <w:rFonts w:ascii="Cambria Math" w:hAnsi="Cambria Math"/>
+              </w:rPr>
+              <m:t>IRR</m:t>
+            </m:r>
+          </m:sub>
+        </m:sSub>
+      </m:oMath>
+      <w:r>
+        <w:tab/>
+      </w:r>
+      <w:r>
+        <w:tab/>
+        <w:t>(#)</w:t>
+      </w:r>
+    </w:p>
+    <w:p>
+      <w:pPr>
+        <w:pStyle w:val="BodyText"/>
+        <w:ind w:left="1080" w:firstLine="0"/>
+      </w:pPr>
     </w:p>
     <w:p>
       <w:pPr>
@@ -3735,7 +3893,13 @@
         <w:tab/>
       </w:r>
       <w:r>
-        <w:t xml:space="preserve"> (1)</w:t>
+        <w:t xml:space="preserve"> </w:t>
+      </w:r>
+      <w:r>
+        <w:tab/>
+      </w:r>
+      <w:r>
+        <w:t>(1)</w:t>
       </w:r>
     </w:p>
     <w:p>
@@ -3823,11 +3987,7 @@
         <w:t>minimizing</w:t>
       </w:r>
       <w:r>
-        <w:t xml:space="preserve"> the </w:t>
-      </w:r>
-      <w:r>
-        <w:lastRenderedPageBreak/>
-        <w:t>difference between</w:t>
+        <w:t xml:space="preserve"> the difference between</w:t>
       </w:r>
       <w:r>
         <w:t xml:space="preserve"> the crop reference ET</w:t>
@@ -3959,6 +4119,7 @@
         <w:t xml:space="preserve">If the irrigation water supply is less than </w:t>
       </w:r>
       <w:r>
+        <w:lastRenderedPageBreak/>
         <w:t>NIWR</w:t>
       </w:r>
       <w:r>
@@ -4026,6 +4187,60 @@
       <w:r>
         <w:t xml:space="preserve">. </w:t>
       </w:r>
+      <w:r>
+        <w:t xml:space="preserve">Supplementary groundwater </w:t>
+      </w:r>
+      <w:r>
+        <w:t>pumping can be used to supply the NIWR as described in option 2.</w:t>
+      </w:r>
+    </w:p>
+    <w:p>
+      <w:pPr>
+        <w:pStyle w:val="BodyText"/>
+        <w:numPr>
+          <w:ilvl w:val="0"/>
+          <w:numId w:val="31"/>
+        </w:numPr>
+      </w:pPr>
+      <w:r>
+        <w:rPr>
+          <w:b/>
+        </w:rPr>
+        <w:t>Triggered irrigation event</w:t>
+      </w:r>
+    </w:p>
+    <w:p>
+      <w:pPr>
+        <w:pStyle w:val="BodyText"/>
+        <w:ind w:left="1080" w:firstLine="0"/>
+      </w:pPr>
+      <w:r>
+        <w:t xml:space="preserve">For this option, the onset of an irrigation event is triggered </w:t>
+      </w:r>
+      <w:r>
+        <w:t xml:space="preserve">when the simulated </w:t>
+      </w:r>
+      <w:r>
+        <w:t>ET deficit</w:t>
+      </w:r>
+      <w:r>
+        <w:t xml:space="preserve"> rises above the user specified threshold</w:t>
+      </w:r>
+      <w:r>
+        <w:t xml:space="preserve">. </w:t>
+      </w:r>
+      <w:r>
+        <w:t>Like</w:t>
+      </w:r>
+      <w:r>
+        <w:t xml:space="preserve"> option 3, the </w:t>
+      </w:r>
+      <w:r>
+        <w:t xml:space="preserve">ET deficit is calculated as the </w:t>
+      </w:r>
+      <w:r>
+        <w:t xml:space="preserve">difference between </w:t>
+      </w:r>
       <m:oMath>
         <m:sSub>
           <m:sSubPr>
@@ -4049,17 +4264,107 @@
               <w:rPr>
                 <w:rFonts w:ascii="Cambria Math" w:hAnsi="Cambria Math"/>
               </w:rPr>
+              <m:t>0</m:t>
+            </m:r>
+          </m:sub>
+        </m:sSub>
+      </m:oMath>
+      <w:r>
+        <w:t xml:space="preserve"> and </w:t>
+      </w:r>
+      <m:oMath>
+        <m:sSub>
+          <m:sSubPr>
+            <m:ctrlPr>
+              <w:rPr>
+                <w:rFonts w:ascii="Cambria Math" w:hAnsi="Cambria Math"/>
+                <w:i/>
+              </w:rPr>
+            </m:ctrlPr>
+          </m:sSubPr>
+          <m:e>
+            <m:r>
+              <w:rPr>
+                <w:rFonts w:ascii="Cambria Math" w:hAnsi="Cambria Math"/>
+              </w:rPr>
+              <m:t>ET</m:t>
+            </m:r>
+          </m:e>
+          <m:sub>
+            <m:r>
+              <w:rPr>
+                <w:rFonts w:ascii="Cambria Math" w:hAnsi="Cambria Math"/>
+              </w:rPr>
               <m:t>ww</m:t>
             </m:r>
           </m:sub>
         </m:sSub>
       </m:oMath>
       <w:r>
-        <w:t xml:space="preserve"> is </w:t>
-      </w:r>
-      <w:r>
-        <w:t xml:space="preserve">specified in the UZF1 input file as the product </w:t>
-      </w:r>
+        <w:t>.</w:t>
+      </w:r>
+      <w:r>
+        <w:t xml:space="preserve"> </w:t>
+      </w:r>
+      <w:r>
+        <w:t>If the ET deficit rises above the threshold then irrigation continues for the user-specified irrigation period and application rate.</w:t>
+      </w:r>
+      <w:r>
+        <w:t xml:space="preserve"> </w:t>
+      </w:r>
+      <w:r>
+        <w:t>Supplementary groundwater pumping can be used to supply the NIWR as described in option 2.</w:t>
+      </w:r>
+      <w:bookmarkStart w:id="6" w:name="_GoBack"/>
+      <w:bookmarkEnd w:id="6"/>
+    </w:p>
+    <w:p>
+      <w:pPr>
+        <w:pStyle w:val="BodyText"/>
+        <w:ind w:left="1080" w:firstLine="0"/>
+      </w:pPr>
+    </w:p>
+    <w:p>
+      <w:pPr>
+        <w:pStyle w:val="BodyText"/>
+      </w:pPr>
+      <w:r>
+        <w:t xml:space="preserve">All 4 options rely on irrigation water that is supplied by SFR2 diversion segments and/or Ag Package groundwater wells. </w:t>
+      </w:r>
+      <w:r>
+        <w:t xml:space="preserve">During flow-limited or draw-down limited conditions, irrigation is reduced to the actual diverted </w:t>
+      </w:r>
+      <w:r>
+        <w:t>and/</w:t>
+      </w:r>
+      <w:r>
+        <w:t>or pumped amount.</w:t>
+      </w:r>
+      <w:r>
+        <w:t xml:space="preserve"> Surface water and groundwater return flows</w:t>
+      </w:r>
+      <w:r>
+        <w:t xml:space="preserve"> caused by irrigation</w:t>
+      </w:r>
+      <w:r>
+        <w:t xml:space="preserve"> are simulated as runoff produced on the cell/HRU and water reaching the water table beneath a cell/HRU, respectively.</w:t>
+      </w:r>
+      <w:r>
+        <w:t xml:space="preserve"> Runoff is simulated by UZF/PRMS using the cascade routing approach (</w:t>
+      </w:r>
+      <w:proofErr w:type="spellStart"/>
+      <w:r>
+        <w:t>Markstrom</w:t>
+      </w:r>
+      <w:proofErr w:type="spellEnd"/>
+      <w:r>
+        <w:t xml:space="preserve"> and others, 2008; Henson and others, 2013).</w:t>
+      </w:r>
+    </w:p>
+    <w:p>
+      <w:pPr>
+        <w:pStyle w:val="BodyText"/>
+      </w:pPr>
       <m:oMath>
         <m:sSub>
           <m:sSubPr>
@@ -4071,32 +4376,6 @@
             </m:ctrlPr>
           </m:sSubPr>
           <m:e>
-            <m:sSub>
-              <m:sSubPr>
-                <m:ctrlPr>
-                  <w:rPr>
-                    <w:rFonts w:ascii="Cambria Math" w:hAnsi="Cambria Math"/>
-                    <w:i/>
-                  </w:rPr>
-                </m:ctrlPr>
-              </m:sSubPr>
-              <m:e>
-                <m:r>
-                  <w:rPr>
-                    <w:rFonts w:ascii="Cambria Math" w:hAnsi="Cambria Math"/>
-                  </w:rPr>
-                  <m:t>K</m:t>
-                </m:r>
-              </m:e>
-              <m:sub>
-                <m:r>
-                  <w:rPr>
-                    <w:rFonts w:ascii="Cambria Math" w:hAnsi="Cambria Math"/>
-                  </w:rPr>
-                  <m:t>c</m:t>
-                </m:r>
-              </m:sub>
-            </m:sSub>
             <m:r>
               <w:rPr>
                 <w:rFonts w:ascii="Cambria Math" w:hAnsi="Cambria Math"/>
@@ -4109,31 +4388,65 @@
               <w:rPr>
                 <w:rFonts w:ascii="Cambria Math" w:hAnsi="Cambria Math"/>
               </w:rPr>
-              <m:t>0</m:t>
+              <m:t>a</m:t>
             </m:r>
           </m:sub>
         </m:sSub>
       </m:oMath>
       <w:r>
-        <w:t xml:space="preserve"> for MODFLOW simulations, or it is </w:t>
-      </w:r>
-      <w:r>
-        <w:t>calculated using</w:t>
-      </w:r>
-      <w:r>
-        <w:t xml:space="preserve"> daily climate</w:t>
+        <w:t xml:space="preserve"> is simulated</w:t>
       </w:r>
       <w:r>
         <w:t xml:space="preserve"> </w:t>
       </w:r>
       <w:r>
-        <w:t xml:space="preserve">data and </w:t>
-      </w:r>
-      <w:r>
-        <w:t>one of six options available in PRMS</w:t>
-      </w:r>
-      <w:r>
-        <w:t>, including Jensen-</w:t>
+        <w:t>using</w:t>
+      </w:r>
+      <w:r>
+        <w:t xml:space="preserve"> </w:t>
+      </w:r>
+      <m:oMath>
+        <m:sSub>
+          <m:sSubPr>
+            <m:ctrlPr>
+              <w:rPr>
+                <w:rFonts w:ascii="Cambria Math" w:hAnsi="Cambria Math"/>
+                <w:i/>
+              </w:rPr>
+            </m:ctrlPr>
+          </m:sSubPr>
+          <m:e>
+            <m:r>
+              <w:rPr>
+                <w:rFonts w:ascii="Cambria Math" w:hAnsi="Cambria Math"/>
+              </w:rPr>
+              <m:t>ET</m:t>
+            </m:r>
+          </m:e>
+          <m:sub>
+            <m:r>
+              <w:rPr>
+                <w:rFonts w:ascii="Cambria Math" w:hAnsi="Cambria Math"/>
+              </w:rPr>
+              <m:t>ww</m:t>
+            </m:r>
+          </m:sub>
+        </m:sSub>
+      </m:oMath>
+      <w:r>
+        <w:t xml:space="preserve"> </w:t>
+      </w:r>
+      <w:r>
+        <w:t>that is</w:t>
+      </w:r>
+      <w:r>
+        <w:t xml:space="preserve"> specified in the UZF1 input file MODFLOW simulations, or </w:t>
+      </w:r>
+      <w:r>
+        <w:t xml:space="preserve">for GSFLOW simulations </w:t>
+      </w:r>
+      <w:r>
+        <w:t>it is calculated using daily climate data and one of six options available in PRMS, including Jensen-</w:t>
       </w:r>
       <w:proofErr w:type="spellStart"/>
       <w:r>
@@ -4157,39 +4470,7 @@
       </w:r>
       <w:proofErr w:type="spellEnd"/>
       <w:r>
-        <w:t xml:space="preserve"> and others, 2015)</w:t>
-      </w:r>
-      <w:r>
-        <w:t>.</w:t>
-      </w:r>
-      <w:r>
-        <w:t xml:space="preserve"> For the latter case, HRU-based </w:t>
-      </w:r>
-      <w:r>
-        <w:t xml:space="preserve">ET coefficients must be </w:t>
-      </w:r>
-      <w:r>
-        <w:t>multiplied</w:t>
-      </w:r>
-      <w:r>
-        <w:t xml:space="preserve"> </w:t>
-      </w:r>
-      <w:r>
-        <w:t>by</w:t>
-      </w:r>
-      <w:r>
-        <w:t xml:space="preserve"> the crop </w:t>
-      </w:r>
-      <w:proofErr w:type="spellStart"/>
-      <w:r>
-        <w:t>coeficient</w:t>
-      </w:r>
-      <w:proofErr w:type="spellEnd"/>
-      <w:r>
-        <w:t xml:space="preserve"> </w:t>
-      </w:r>
-      <w:r>
-        <w:t>(</w:t>
+        <w:t xml:space="preserve"> and others, 2015). HRU-based ET coefficients must be multiplied by the crop coefficient (</w:t>
       </w:r>
       <m:oMath>
         <m:sSub>
@@ -4220,10 +4501,7 @@
         </m:sSub>
       </m:oMath>
       <w:r>
-        <w:t>)</w:t>
-      </w:r>
-      <w:r>
-        <w:t xml:space="preserve"> in the calculation of  </w:t>
+        <w:t xml:space="preserve">) in the calculation of  </w:t>
       </w:r>
       <m:oMath>
         <m:sSub>
@@ -4254,13 +4532,7 @@
         </m:sSub>
       </m:oMath>
       <w:r>
-        <w:t xml:space="preserve"> (Allen and others, 1998)</w:t>
-      </w:r>
-      <w:r>
-        <w:t>. Example problem 2 be</w:t>
-      </w:r>
-      <w:r>
-        <w:t xml:space="preserve">low demonstrates how </w:t>
+        <w:t xml:space="preserve"> (Allen and others, 1998). Example problem 2 below demonstrates how </w:t>
       </w:r>
       <m:oMath>
         <m:sSub>
@@ -4291,13 +4563,7 @@
         </m:sSub>
       </m:oMath>
       <w:r>
-        <w:t xml:space="preserve"> </w:t>
-      </w:r>
-      <w:r>
-        <w:t>is incorporated into GSFLOW simulations</w:t>
-      </w:r>
-      <w:r>
-        <w:t xml:space="preserve"> for the Jensen-</w:t>
+        <w:t xml:space="preserve"> is incorporated into GSFLOW simulations for the Jensen-</w:t>
       </w:r>
       <w:proofErr w:type="spellStart"/>
       <w:r>
@@ -4305,10 +4571,7 @@
       </w:r>
       <w:proofErr w:type="spellEnd"/>
       <w:r>
-        <w:t xml:space="preserve"> formulation</w:t>
-      </w:r>
-      <w:r>
-        <w:t xml:space="preserve">. </w:t>
+        <w:t xml:space="preserve"> formulation. </w:t>
       </w:r>
       <m:oMath>
         <m:sSub>
@@ -4339,34 +4602,11 @@
         </m:sSub>
       </m:oMath>
       <w:r>
-        <w:t xml:space="preserve"> </w:t>
-      </w:r>
-      <w:r>
-        <w:t xml:space="preserve">is calculated using the UZF1 </w:t>
-      </w:r>
-      <w:r>
-        <w:t>Pack</w:t>
-      </w:r>
-      <w:r>
-        <w:t>ag</w:t>
-      </w:r>
-      <w:r>
-        <w:t>e</w:t>
-      </w:r>
-      <w:r>
-        <w:t xml:space="preserve"> or</w:t>
-      </w:r>
-      <w:r>
-        <w:t xml:space="preserve"> </w:t>
-      </w:r>
-      <w:r>
-        <w:t xml:space="preserve">by the </w:t>
-      </w:r>
-      <w:r>
-        <w:t>PRMS</w:t>
-      </w:r>
-      <w:r>
-        <w:t xml:space="preserve"> </w:t>
+        <w:t xml:space="preserve"> is calculated using the UZF1 </w:t>
+      </w:r>
+      <w:r>
+        <w:lastRenderedPageBreak/>
+        <w:t xml:space="preserve">Package or by the PRMS </w:t>
       </w:r>
       <w:proofErr w:type="spellStart"/>
       <w:r>
@@ -4374,10 +4614,7 @@
       </w:r>
       <w:proofErr w:type="spellEnd"/>
       <w:r>
-        <w:t xml:space="preserve"> Module</w:t>
-      </w:r>
-      <w:r>
-        <w:t xml:space="preserve"> using a kinematic wave formulation or nonlinear soil-water reservoir approach, respectively (</w:t>
+        <w:t xml:space="preserve"> Module using a kinematic wave formulation or nonlinear soil-water reservoir approach, respectively (</w:t>
       </w:r>
       <w:proofErr w:type="spellStart"/>
       <w:r>
@@ -4385,59 +4622,30 @@
       </w:r>
       <w:proofErr w:type="spellEnd"/>
       <w:r>
-        <w:t xml:space="preserve"> and others, 2008)</w:t>
-      </w:r>
-      <w:r>
-        <w:t>. I</w:t>
-      </w:r>
-      <w:r>
-        <w:t xml:space="preserve">rrigation is supplied by SFR2 diversion segments </w:t>
-      </w:r>
-      <w:r>
-        <w:t>and/</w:t>
-      </w:r>
-      <w:r>
-        <w:t>or</w:t>
-      </w:r>
-      <w:r>
-        <w:t xml:space="preserve"> </w:t>
-      </w:r>
-      <w:r>
-        <w:t>Ag</w:t>
-      </w:r>
-      <w:r>
-        <w:t xml:space="preserve"> </w:t>
-      </w:r>
-      <w:r>
-        <w:t>Pack</w:t>
-      </w:r>
-      <w:r>
-        <w:t>ag</w:t>
-      </w:r>
-      <w:r>
-        <w:t>e</w:t>
-      </w:r>
-      <w:r>
-        <w:t xml:space="preserve"> </w:t>
-      </w:r>
-      <w:r>
-        <w:t>groundwater wells</w:t>
-      </w:r>
-      <w:r>
-        <w:t>.</w:t>
-      </w:r>
-      <w:r>
-        <w:t xml:space="preserve"> </w:t>
-      </w:r>
-      <w:r>
-        <w:t xml:space="preserve">During flow-limited or draw-down limited conditions, irrigation is reduced to the actual diverted </w:t>
-      </w:r>
-      <w:r>
-        <w:t>and/</w:t>
-      </w:r>
-      <w:r>
-        <w:t>or pumped amount.</w:t>
-      </w:r>
+        <w:t xml:space="preserve"> and others, 2008). </w:t>
+      </w:r>
+    </w:p>
+    <w:p>
+      <w:pPr>
+        <w:pStyle w:val="BodyText"/>
+      </w:pPr>
+    </w:p>
+    <w:p>
+      <w:pPr>
+        <w:pStyle w:val="BodyText"/>
+      </w:pPr>
+    </w:p>
+    <w:p>
+      <w:pPr>
+        <w:pStyle w:val="BodyText"/>
+        <w:ind w:firstLine="0"/>
+      </w:pPr>
+    </w:p>
+    <w:p>
+      <w:pPr>
+        <w:pStyle w:val="BodyText"/>
+        <w:ind w:firstLine="0"/>
+      </w:pPr>
     </w:p>
     <w:p>
       <w:pPr>
@@ -4685,7 +4893,6 @@
           <w:rPr>
             <w:rFonts w:ascii="Cambria Math" w:hAnsi="Cambria Math"/>
           </w:rPr>
-          <w:lastRenderedPageBreak/>
           <m:t>NIWR=</m:t>
         </m:r>
         <m:f>
@@ -4801,18 +5008,29 @@
     <w:p>
       <w:pPr>
         <w:pStyle w:val="BodyText"/>
-        <w:ind w:firstLine="0"/>
-      </w:pPr>
-      <m:oMathPara>
-        <m:oMath>
-          <m:r>
-            <w:rPr>
-              <w:rFonts w:ascii="Cambria Math" w:hAnsi="Cambria Math"/>
-            </w:rPr>
-            <m:t>GIWR=EF*NIWR</m:t>
-          </m:r>
-        </m:oMath>
-      </m:oMathPara>
+        <w:ind w:left="2880"/>
+      </w:pPr>
+      <m:oMath>
+        <m:r>
+          <w:rPr>
+            <w:rFonts w:ascii="Cambria Math" w:hAnsi="Cambria Math"/>
+          </w:rPr>
+          <m:t>GIWR=EF*NIWR</m:t>
+        </m:r>
+      </m:oMath>
+      <w:r>
+        <w:t>.</w:t>
+      </w:r>
+      <w:r>
+        <w:tab/>
+      </w:r>
+      <w:r>
+        <w:tab/>
+      </w:r>
+      <w:r>
+        <w:tab/>
+        <w:t xml:space="preserve"> (3)</w:t>
+      </w:r>
     </w:p>
     <w:p>
       <w:pPr>
@@ -5003,25 +5221,53 @@
         <w:t>er and groundwater return flows</w:t>
       </w:r>
       <w:r>
+        <w:t>,</w:t>
+      </w:r>
+      <w:r>
         <w:t xml:space="preserve"> or it can be set to a value of 1</w:t>
       </w:r>
       <w:r>
         <w:t xml:space="preserve"> to represent perfect irrigation efficiency</w:t>
       </w:r>
       <w:r>
-        <w:t>. I</w:t>
-      </w:r>
-      <w:r>
-        <w:t>t is recommended that ET be simulated explicitly</w:t>
+        <w:t xml:space="preserve">. </w:t>
+      </w:r>
+      <w:r>
+        <w:t>However, i</w:t>
+      </w:r>
+      <w:r>
+        <w:t xml:space="preserve">t is </w:t>
+      </w:r>
+      <w:r>
+        <w:lastRenderedPageBreak/>
+        <w:t>recommended that ET be simulated explicitly</w:t>
+      </w:r>
+      <w:r>
+        <w:t xml:space="preserve"> to simulate the impacts of infiltration capacity on irrigation water partitioning</w:t>
       </w:r>
       <w:r>
         <w:t>,</w:t>
       </w:r>
       <w:r>
-        <w:t xml:space="preserve"> and the irrigation amount </w:t>
-      </w:r>
-      <w:r>
-        <w:t xml:space="preserve">after system delivery losses </w:t>
+        <w:t xml:space="preserve"> </w:t>
+      </w:r>
+      <w:r>
+        <w:t>such that</w:t>
+      </w:r>
+      <w:r>
+        <w:t xml:space="preserve"> </w:t>
+      </w:r>
+      <w:r>
+        <w:t>GIWR</w:t>
+      </w:r>
+      <w:r>
+        <w:t xml:space="preserve"> </w:t>
+      </w:r>
+      <w:r>
+        <w:t>will</w:t>
+      </w:r>
+      <w:r>
+        <w:t xml:space="preserve"> </w:t>
       </w:r>
       <w:r>
         <w:t xml:space="preserve">be applied to </w:t>
@@ -5030,275 +5276,39 @@
         <w:t>a</w:t>
       </w:r>
       <w:r>
-        <w:t xml:space="preserve"> cell/HRU if the user wants to</w:t>
-      </w:r>
-      <w:r>
-        <w:t xml:space="preserve"> represent the impacts of infiltration capacity on irrigation water partitioning</w:t>
+        <w:t xml:space="preserve"> cell/HRU</w:t>
       </w:r>
       <w:r>
         <w:t xml:space="preserve">. </w:t>
       </w:r>
       <w:r>
-        <w:t>GIWR is calculated using separate efficiency factors for surface water and groundwater as</w:t>
-      </w:r>
-      <w:r>
-        <w:t>:</w:t>
-      </w:r>
-    </w:p>
-    <w:p>
-      <w:pPr>
-        <w:pStyle w:val="BodyText"/>
-        <w:ind w:left="1440"/>
-      </w:pPr>
+        <w:t xml:space="preserve">When simulating ET explicitly, </w:t>
+      </w:r>
       <m:oMath>
         <m:r>
           <w:rPr>
             <w:rFonts w:ascii="Cambria Math" w:hAnsi="Cambria Math"/>
           </w:rPr>
-          <m:t>GIWR=</m:t>
+          <m:t>EF</m:t>
         </m:r>
-        <m:f>
-          <m:fPr>
-            <m:ctrlPr>
-              <w:rPr>
-                <w:rFonts w:ascii="Cambria Math" w:hAnsi="Cambria Math"/>
-                <w:i/>
-              </w:rPr>
-            </m:ctrlPr>
-          </m:fPr>
-          <m:num>
-            <m:r>
-              <w:rPr>
-                <w:rFonts w:ascii="Cambria Math" w:hAnsi="Cambria Math"/>
-              </w:rPr>
-              <m:t>(1-</m:t>
-            </m:r>
-            <m:sSub>
-              <m:sSubPr>
-                <m:ctrlPr>
-                  <w:rPr>
-                    <w:rFonts w:ascii="Cambria Math" w:hAnsi="Cambria Math"/>
-                    <w:i/>
-                  </w:rPr>
-                </m:ctrlPr>
-              </m:sSubPr>
-              <m:e>
-                <m:r>
-                  <w:rPr>
-                    <w:rFonts w:ascii="Cambria Math" w:hAnsi="Cambria Math"/>
-                  </w:rPr>
-                  <m:t>EF</m:t>
-                </m:r>
-              </m:e>
-              <m:sub>
-                <m:r>
-                  <w:rPr>
-                    <w:rFonts w:ascii="Cambria Math" w:hAnsi="Cambria Math"/>
-                  </w:rPr>
-                  <m:t>sw</m:t>
-                </m:r>
-              </m:sub>
-            </m:sSub>
-            <m:r>
-              <w:rPr>
-                <w:rFonts w:ascii="Cambria Math" w:hAnsi="Cambria Math"/>
-              </w:rPr>
-              <m:t>)*</m:t>
-            </m:r>
-            <m:sSub>
-              <m:sSubPr>
-                <m:ctrlPr>
-                  <w:rPr>
-                    <w:rFonts w:ascii="Cambria Math" w:hAnsi="Cambria Math"/>
-                    <w:i/>
-                  </w:rPr>
-                </m:ctrlPr>
-              </m:sSubPr>
-              <m:e>
-                <m:r>
-                  <w:rPr>
-                    <w:rFonts w:ascii="Cambria Math" w:hAnsi="Cambria Math"/>
-                  </w:rPr>
-                  <m:t>Q</m:t>
-                </m:r>
-              </m:e>
-              <m:sub>
-                <m:r>
-                  <w:rPr>
-                    <w:rFonts w:ascii="Cambria Math" w:hAnsi="Cambria Math"/>
-                  </w:rPr>
-                  <m:t>SW</m:t>
-                </m:r>
-              </m:sub>
-            </m:sSub>
-          </m:num>
-          <m:den>
-            <m:sSub>
-              <m:sSubPr>
-                <m:ctrlPr>
-                  <w:rPr>
-                    <w:rFonts w:ascii="Cambria Math" w:hAnsi="Cambria Math"/>
-                    <w:i/>
-                  </w:rPr>
-                </m:ctrlPr>
-              </m:sSubPr>
-              <m:e>
-                <m:r>
-                  <w:rPr>
-                    <w:rFonts w:ascii="Cambria Math" w:hAnsi="Cambria Math"/>
-                  </w:rPr>
-                  <m:t>A</m:t>
-                </m:r>
-              </m:e>
-              <m:sub>
-                <m:r>
-                  <w:rPr>
-                    <w:rFonts w:ascii="Cambria Math" w:hAnsi="Cambria Math"/>
-                  </w:rPr>
-                  <m:t>F</m:t>
-                </m:r>
-              </m:sub>
-            </m:sSub>
-          </m:den>
-        </m:f>
-        <m:r>
-          <w:rPr>
-            <w:rFonts w:ascii="Cambria Math" w:hAnsi="Cambria Math"/>
-          </w:rPr>
-          <m:t>+</m:t>
-        </m:r>
-        <m:f>
-          <m:fPr>
-            <m:ctrlPr>
-              <w:rPr>
-                <w:rFonts w:ascii="Cambria Math" w:hAnsi="Cambria Math"/>
-                <w:i/>
-              </w:rPr>
-            </m:ctrlPr>
-          </m:fPr>
-          <m:num>
-            <m:r>
-              <w:rPr>
-                <w:rFonts w:ascii="Cambria Math" w:hAnsi="Cambria Math"/>
-              </w:rPr>
-              <m:t>(1-</m:t>
-            </m:r>
-            <m:sSub>
-              <m:sSubPr>
-                <m:ctrlPr>
-                  <w:rPr>
-                    <w:rFonts w:ascii="Cambria Math" w:hAnsi="Cambria Math"/>
-                    <w:i/>
-                  </w:rPr>
-                </m:ctrlPr>
-              </m:sSubPr>
-              <m:e>
-                <m:r>
-                  <w:rPr>
-                    <w:rFonts w:ascii="Cambria Math" w:hAnsi="Cambria Math"/>
-                  </w:rPr>
-                  <m:t>EF</m:t>
-                </m:r>
-              </m:e>
-              <m:sub>
-                <m:r>
-                  <w:rPr>
-                    <w:rFonts w:ascii="Cambria Math" w:hAnsi="Cambria Math"/>
-                  </w:rPr>
-                  <m:t>GW</m:t>
-                </m:r>
-              </m:sub>
-            </m:sSub>
-            <m:r>
-              <w:rPr>
-                <w:rFonts w:ascii="Cambria Math" w:hAnsi="Cambria Math"/>
-              </w:rPr>
-              <m:t>)*</m:t>
-            </m:r>
-            <m:sSub>
-              <m:sSubPr>
-                <m:ctrlPr>
-                  <w:rPr>
-                    <w:rFonts w:ascii="Cambria Math" w:hAnsi="Cambria Math"/>
-                    <w:i/>
-                  </w:rPr>
-                </m:ctrlPr>
-              </m:sSubPr>
-              <m:e>
-                <m:r>
-                  <w:rPr>
-                    <w:rFonts w:ascii="Cambria Math" w:hAnsi="Cambria Math"/>
-                  </w:rPr>
-                  <m:t>Q</m:t>
-                </m:r>
-              </m:e>
-              <m:sub>
-                <m:r>
-                  <w:rPr>
-                    <w:rFonts w:ascii="Cambria Math" w:hAnsi="Cambria Math"/>
-                  </w:rPr>
-                  <m:t>GW</m:t>
-                </m:r>
-              </m:sub>
-            </m:sSub>
-          </m:num>
-          <m:den>
-            <m:sSub>
-              <m:sSubPr>
-                <m:ctrlPr>
-                  <w:rPr>
-                    <w:rFonts w:ascii="Cambria Math" w:hAnsi="Cambria Math"/>
-                    <w:i/>
-                  </w:rPr>
-                </m:ctrlPr>
-              </m:sSubPr>
-              <m:e>
-                <m:r>
-                  <w:rPr>
-                    <w:rFonts w:ascii="Cambria Math" w:hAnsi="Cambria Math"/>
-                  </w:rPr>
-                  <m:t>A</m:t>
-                </m:r>
-              </m:e>
-              <m:sub>
-                <m:r>
-                  <w:rPr>
-                    <w:rFonts w:ascii="Cambria Math" w:hAnsi="Cambria Math"/>
-                  </w:rPr>
-                  <m:t>F</m:t>
-                </m:r>
-              </m:sub>
-            </m:sSub>
-          </m:den>
-        </m:f>
       </m:oMath>
       <w:r>
-        <w:tab/>
-      </w:r>
-      <w:r>
-        <w:t>.</w:t>
-      </w:r>
-      <w:r>
-        <w:tab/>
-      </w:r>
-      <w:r>
-        <w:tab/>
-      </w:r>
-      <w:r>
-        <w:tab/>
-        <w:t>(</w:t>
-      </w:r>
-      <w:r>
-        <w:t>3</w:t>
-      </w:r>
-      <w:r>
-        <w:t>)</w:t>
+        <w:t xml:space="preserve"> should be set to zero. If not simulating ET explicitly then </w:t>
+      </w:r>
+      <w:r>
+        <w:t>return flows are</w:t>
+      </w:r>
+      <w:r>
+        <w:t xml:space="preserve"> calculated using separate efficiency factors for surface water and groundwater as</w:t>
+      </w:r>
+      <w:r>
+        <w:t>:</w:t>
       </w:r>
     </w:p>
     <w:p>
       <w:pPr>
         <w:pStyle w:val="BodyText"/>
-        <w:ind w:firstLine="0"/>
+        <w:ind w:left="1440"/>
       </w:pPr>
       <m:oMath>
         <m:sSub>
@@ -5323,6 +5333,238 @@
               <w:rPr>
                 <w:rFonts w:ascii="Cambria Math" w:hAnsi="Cambria Math"/>
               </w:rPr>
+              <m:t>return</m:t>
+            </m:r>
+          </m:sub>
+        </m:sSub>
+        <m:r>
+          <w:rPr>
+            <w:rFonts w:ascii="Cambria Math" w:hAnsi="Cambria Math"/>
+          </w:rPr>
+          <m:t>=</m:t>
+        </m:r>
+        <m:r>
+          <w:rPr>
+            <w:rFonts w:ascii="Cambria Math" w:hAnsi="Cambria Math"/>
+          </w:rPr>
+          <m:t>(1-</m:t>
+        </m:r>
+        <m:sSub>
+          <m:sSubPr>
+            <m:ctrlPr>
+              <w:rPr>
+                <w:rFonts w:ascii="Cambria Math" w:hAnsi="Cambria Math"/>
+                <w:i/>
+              </w:rPr>
+            </m:ctrlPr>
+          </m:sSubPr>
+          <m:e>
+            <m:r>
+              <w:rPr>
+                <w:rFonts w:ascii="Cambria Math" w:hAnsi="Cambria Math"/>
+              </w:rPr>
+              <m:t>EF</m:t>
+            </m:r>
+          </m:e>
+          <m:sub>
+            <m:r>
+              <w:rPr>
+                <w:rFonts w:ascii="Cambria Math" w:hAnsi="Cambria Math"/>
+              </w:rPr>
+              <m:t>sw</m:t>
+            </m:r>
+          </m:sub>
+        </m:sSub>
+        <m:r>
+          <w:rPr>
+            <w:rFonts w:ascii="Cambria Math" w:hAnsi="Cambria Math"/>
+          </w:rPr>
+          <m:t>)*</m:t>
+        </m:r>
+        <m:sSub>
+          <m:sSubPr>
+            <m:ctrlPr>
+              <w:rPr>
+                <w:rFonts w:ascii="Cambria Math" w:hAnsi="Cambria Math"/>
+                <w:i/>
+              </w:rPr>
+            </m:ctrlPr>
+          </m:sSubPr>
+          <m:e>
+            <m:r>
+              <w:rPr>
+                <w:rFonts w:ascii="Cambria Math" w:hAnsi="Cambria Math"/>
+              </w:rPr>
+              <m:t>Q</m:t>
+            </m:r>
+          </m:e>
+          <m:sub>
+            <m:r>
+              <w:rPr>
+                <w:rFonts w:ascii="Cambria Math" w:hAnsi="Cambria Math"/>
+              </w:rPr>
+              <m:t>SW</m:t>
+            </m:r>
+          </m:sub>
+        </m:sSub>
+        <m:r>
+          <w:rPr>
+            <w:rFonts w:ascii="Cambria Math" w:hAnsi="Cambria Math"/>
+          </w:rPr>
+          <m:t>+(1-</m:t>
+        </m:r>
+        <m:sSub>
+          <m:sSubPr>
+            <m:ctrlPr>
+              <w:rPr>
+                <w:rFonts w:ascii="Cambria Math" w:hAnsi="Cambria Math"/>
+                <w:i/>
+              </w:rPr>
+            </m:ctrlPr>
+          </m:sSubPr>
+          <m:e>
+            <m:r>
+              <w:rPr>
+                <w:rFonts w:ascii="Cambria Math" w:hAnsi="Cambria Math"/>
+              </w:rPr>
+              <m:t>EF</m:t>
+            </m:r>
+          </m:e>
+          <m:sub>
+            <m:r>
+              <w:rPr>
+                <w:rFonts w:ascii="Cambria Math" w:hAnsi="Cambria Math"/>
+              </w:rPr>
+              <m:t>GW</m:t>
+            </m:r>
+          </m:sub>
+        </m:sSub>
+        <m:r>
+          <w:rPr>
+            <w:rFonts w:ascii="Cambria Math" w:hAnsi="Cambria Math"/>
+          </w:rPr>
+          <m:t>)*</m:t>
+        </m:r>
+        <m:sSub>
+          <m:sSubPr>
+            <m:ctrlPr>
+              <w:rPr>
+                <w:rFonts w:ascii="Cambria Math" w:hAnsi="Cambria Math"/>
+                <w:i/>
+              </w:rPr>
+            </m:ctrlPr>
+          </m:sSubPr>
+          <m:e>
+            <m:r>
+              <w:rPr>
+                <w:rFonts w:ascii="Cambria Math" w:hAnsi="Cambria Math"/>
+              </w:rPr>
+              <m:t>Q</m:t>
+            </m:r>
+          </m:e>
+          <m:sub>
+            <m:r>
+              <w:rPr>
+                <w:rFonts w:ascii="Cambria Math" w:hAnsi="Cambria Math"/>
+              </w:rPr>
+              <m:t>GW</m:t>
+            </m:r>
+          </m:sub>
+        </m:sSub>
+      </m:oMath>
+      <w:r>
+        <w:tab/>
+      </w:r>
+      <w:r>
+        <w:t>.</w:t>
+      </w:r>
+      <w:r>
+        <w:tab/>
+      </w:r>
+      <w:r>
+        <w:tab/>
+      </w:r>
+      <w:r>
+        <w:t>(</w:t>
+      </w:r>
+      <w:r>
+        <w:t>4</w:t>
+      </w:r>
+      <w:r>
+        <w:t>)</w:t>
+      </w:r>
+    </w:p>
+    <w:p>
+      <w:pPr>
+        <w:pStyle w:val="BodyText"/>
+        <w:ind w:firstLine="0"/>
+      </w:pPr>
+      <w:r>
+        <w:t xml:space="preserve">Where </w:t>
+      </w:r>
+      <m:oMath>
+        <m:sSub>
+          <m:sSubPr>
+            <m:ctrlPr>
+              <w:rPr>
+                <w:rFonts w:ascii="Cambria Math" w:hAnsi="Cambria Math"/>
+                <w:i/>
+              </w:rPr>
+            </m:ctrlPr>
+          </m:sSubPr>
+          <m:e>
+            <m:r>
+              <w:rPr>
+                <w:rFonts w:ascii="Cambria Math" w:hAnsi="Cambria Math"/>
+              </w:rPr>
+              <m:t>Q</m:t>
+            </m:r>
+          </m:e>
+          <m:sub>
+            <m:r>
+              <w:rPr>
+                <w:rFonts w:ascii="Cambria Math" w:hAnsi="Cambria Math"/>
+              </w:rPr>
+              <m:t>return</m:t>
+            </m:r>
+          </m:sub>
+        </m:sSub>
+      </m:oMath>
+      <w:r>
+        <w:t xml:space="preserve"> is the total return flow </w:t>
+      </w:r>
+      <w:r>
+        <w:t xml:space="preserve">that will percolate to the water table or runoff to receiving </w:t>
+      </w:r>
+      <w:r>
+        <w:t>streams or HRUs</w:t>
+      </w:r>
+      <w:r>
+        <w:t xml:space="preserve">; </w:t>
+      </w:r>
+      <m:oMath>
+        <m:sSub>
+          <m:sSubPr>
+            <m:ctrlPr>
+              <w:rPr>
+                <w:rFonts w:ascii="Cambria Math" w:hAnsi="Cambria Math"/>
+                <w:i/>
+              </w:rPr>
+            </m:ctrlPr>
+          </m:sSubPr>
+          <m:e>
+            <m:r>
+              <w:rPr>
+                <w:rFonts w:ascii="Cambria Math" w:hAnsi="Cambria Math"/>
+              </w:rPr>
+              <m:t>Q</m:t>
+            </m:r>
+          </m:e>
+          <m:sub>
+            <m:r>
+              <w:rPr>
+                <w:rFonts w:ascii="Cambria Math" w:hAnsi="Cambria Math"/>
+              </w:rPr>
               <m:t>SW</m:t>
             </m:r>
           </m:sub>
@@ -5360,7 +5602,19 @@
         </m:sSub>
       </m:oMath>
       <w:r>
-        <w:t xml:space="preserve"> are the surface water and groundwater irrigation delivery rates (L</w:t>
+        <w:t xml:space="preserve"> are the surface water and groundwater irrigation delivery rates (</w:t>
+      </w:r>
+      <w:r>
+        <w:rPr>
+          <w:i/>
+        </w:rPr>
+        <w:t>GIWR</w:t>
+      </w:r>
+      <w:r>
+        <w:t xml:space="preserve">; </w:t>
+      </w:r>
+      <w:r>
+        <w:t>L</w:t>
       </w:r>
       <w:r>
         <w:rPr>
@@ -5384,62 +5638,34 @@
         <w:t xml:space="preserve"> which </w:t>
       </w:r>
       <w:r>
-        <w:t>can be less than the diversion rate or pumped amount due to</w:t>
+        <w:t xml:space="preserve">can be less than the diversion rate or pumped amount </w:t>
+      </w:r>
+      <w:r>
+        <w:t>due to</w:t>
       </w:r>
       <w:r>
         <w:t xml:space="preserve"> system</w:t>
       </w:r>
       <w:r>
-        <w:t>’s</w:t>
-      </w:r>
-      <w:r>
-        <w:t xml:space="preserve"> gains and losses if they are represented in the model using a leaky canal or pipe</w:t>
-      </w:r>
-      <w:r>
-        <w:t>;</w:t>
-      </w:r>
-      <w:r>
-        <w:t xml:space="preserve"> and </w:t>
-      </w:r>
-      <m:oMath>
-        <m:sSub>
-          <m:sSubPr>
-            <m:ctrlPr>
-              <w:rPr>
-                <w:rFonts w:ascii="Cambria Math" w:hAnsi="Cambria Math"/>
-                <w:i/>
-              </w:rPr>
-            </m:ctrlPr>
-          </m:sSubPr>
-          <m:e>
-            <m:r>
-              <w:rPr>
-                <w:rFonts w:ascii="Cambria Math" w:hAnsi="Cambria Math"/>
-              </w:rPr>
-              <m:t>A</m:t>
-            </m:r>
-          </m:e>
-          <m:sub>
-            <m:r>
-              <w:rPr>
-                <w:rFonts w:ascii="Cambria Math" w:hAnsi="Cambria Math"/>
-              </w:rPr>
-              <m:t>F</m:t>
-            </m:r>
-          </m:sub>
-        </m:sSub>
-      </m:oMath>
-      <w:r>
-        <w:t xml:space="preserve"> is the area of the fields </w:t>
-      </w:r>
-      <w:r>
-        <w:t>irrigated</w:t>
-      </w:r>
-      <w:r>
-        <w:t xml:space="preserve"> by </w:t>
-      </w:r>
-      <w:r>
-        <w:t>a diversion and/or well</w:t>
+        <w:t xml:space="preserve"> gains and losses </w:t>
+      </w:r>
+      <w:r>
+        <w:t>from</w:t>
+      </w:r>
+      <w:r>
+        <w:t xml:space="preserve"> </w:t>
+      </w:r>
+      <w:r>
+        <w:t>leaky canal</w:t>
+      </w:r>
+      <w:r>
+        <w:t>s</w:t>
+      </w:r>
+      <w:r>
+        <w:t xml:space="preserve"> or pipe</w:t>
+      </w:r>
+      <w:r>
+        <w:t>s</w:t>
       </w:r>
       <w:r>
         <w:t>.</w:t>
@@ -5454,10 +5680,13 @@
         <w:t>amount</w:t>
       </w:r>
       <w:r>
-        <w:t xml:space="preserve"> of water applied to each cell </w:t>
-      </w:r>
-      <w:r>
-        <w:t xml:space="preserve">or HRU </w:t>
+        <w:t xml:space="preserve"> of water applied to each </w:t>
+      </w:r>
+      <w:r>
+        <w:t>cell/HRU</w:t>
+      </w:r>
+      <w:r>
+        <w:t xml:space="preserve"> </w:t>
       </w:r>
       <w:r>
         <w:t>(</w:t>
@@ -5593,7 +5822,7 @@
         <w:t>(</w:t>
       </w:r>
       <w:r>
-        <w:t>4</w:t>
+        <w:t>5</w:t>
       </w:r>
       <w:r>
         <w:t>)</w:t>
@@ -5672,7 +5901,10 @@
         <w:t>s</w:t>
       </w:r>
       <w:r>
-        <w:t xml:space="preserve"> or HRUs</w:t>
+        <w:t>/</w:t>
+      </w:r>
+      <w:r>
+        <w:t>HRUs</w:t>
       </w:r>
       <w:r>
         <w:t xml:space="preserve"> </w:t>
@@ -5713,10 +5945,10 @@
       </w:r>
       <w:proofErr w:type="spellEnd"/>
       <w:r>
-        <w:t xml:space="preserve"> is the index to the cell</w:t>
-      </w:r>
-      <w:r>
-        <w:t xml:space="preserve"> or HRU</w:t>
+        <w:t xml:space="preserve"> is the index to the </w:t>
+      </w:r>
+      <w:r>
+        <w:t>cell/HRU</w:t>
       </w:r>
       <w:r>
         <w:t>.</w:t>
@@ -5753,11 +5985,10 @@
         </m:sSub>
       </m:oMath>
       <w:r>
-        <w:t xml:space="preserve"> for all cells and HRUs irrigated </w:t>
-      </w:r>
-      <w:r>
-        <w:lastRenderedPageBreak/>
-        <w:t xml:space="preserve">by a diversion </w:t>
+        <w:t xml:space="preserve"> for all cells/</w:t>
+      </w:r>
+      <w:r>
+        <w:t xml:space="preserve">HRUs irrigated by a diversion </w:t>
       </w:r>
       <w:r>
         <w:t>should sum to</w:t>
@@ -5772,37 +6003,158 @@
         <w:t xml:space="preserve">. </w:t>
       </w:r>
       <w:r>
-        <w:t xml:space="preserve">If an efficiency factor </w:t>
-      </w:r>
-      <w:r>
-        <w:t>is</w:t>
+        <w:t xml:space="preserve">If </w:t>
+      </w:r>
+      <w:r>
+        <w:t>efficiency factor</w:t>
+      </w:r>
+      <w:r>
+        <w:t>s</w:t>
+      </w:r>
+      <w:r>
+        <w:t xml:space="preserve"> </w:t>
+      </w:r>
+      <w:r>
+        <w:t>are</w:t>
       </w:r>
       <w:r>
         <w:t xml:space="preserve"> used </w:t>
       </w:r>
       <w:r>
-        <w:t xml:space="preserve">(eq. 3) </w:t>
+        <w:t xml:space="preserve">(eq. </w:t>
+      </w:r>
+      <w:r>
+        <w:t>4</w:t>
+      </w:r>
+      <w:r>
+        <w:t xml:space="preserve">) </w:t>
       </w:r>
       <w:r>
         <w:t xml:space="preserve">to </w:t>
       </w:r>
       <w:r>
-        <w:t xml:space="preserve">represent all system </w:t>
-      </w:r>
-      <w:r>
-        <w:t>losses,</w:t>
+        <w:t xml:space="preserve">represent </w:t>
+      </w:r>
+      <w:r>
+        <w:t>crop consumption</w:t>
+      </w:r>
+      <w:r>
+        <w:t xml:space="preserve"> (</w:t>
+      </w:r>
+      <m:oMath>
+        <m:sSub>
+          <m:sSubPr>
+            <m:ctrlPr>
+              <w:rPr>
+                <w:rFonts w:ascii="Cambria Math" w:hAnsi="Cambria Math"/>
+                <w:i/>
+              </w:rPr>
+            </m:ctrlPr>
+          </m:sSubPr>
+          <m:e>
+            <m:r>
+              <w:rPr>
+                <w:rFonts w:ascii="Cambria Math" w:hAnsi="Cambria Math"/>
+              </w:rPr>
+              <m:t>EF</m:t>
+            </m:r>
+          </m:e>
+          <m:sub>
+            <m:r>
+              <w:rPr>
+                <w:rFonts w:ascii="Cambria Math" w:hAnsi="Cambria Math"/>
+              </w:rPr>
+              <m:t>sw</m:t>
+            </m:r>
+          </m:sub>
+        </m:sSub>
+      </m:oMath>
+      <w:r>
+        <w:t xml:space="preserve"> and </w:t>
+      </w:r>
+      <m:oMath>
+        <m:sSub>
+          <m:sSubPr>
+            <m:ctrlPr>
+              <w:rPr>
+                <w:rFonts w:ascii="Cambria Math" w:hAnsi="Cambria Math"/>
+                <w:i/>
+              </w:rPr>
+            </m:ctrlPr>
+          </m:sSubPr>
+          <m:e>
+            <m:r>
+              <w:rPr>
+                <w:rFonts w:ascii="Cambria Math" w:hAnsi="Cambria Math"/>
+              </w:rPr>
+              <m:t>EF</m:t>
+            </m:r>
+          </m:e>
+          <m:sub>
+            <m:r>
+              <w:rPr>
+                <w:rFonts w:ascii="Cambria Math" w:hAnsi="Cambria Math"/>
+              </w:rPr>
+              <m:t>sw</m:t>
+            </m:r>
+          </m:sub>
+        </m:sSub>
+      </m:oMath>
+      <w:r>
+        <w:t xml:space="preserve"> &gt; 0)</w:t>
+      </w:r>
+      <w:r>
+        <w:t>,</w:t>
       </w:r>
       <w:r>
         <w:t xml:space="preserve"> then</w:t>
       </w:r>
       <w:r>
-        <w:t xml:space="preserve"> ET should not be simulated on the cell or HRU and surface water return flow is </w:t>
-      </w:r>
-      <w:r>
-        <w:t>set to</w:t>
-      </w:r>
-      <w:r>
-        <w:t xml:space="preserve"> zero. For the case where </w:t>
+        <w:t xml:space="preserve"> ET should not be simulated on cell</w:t>
+      </w:r>
+      <w:r>
+        <w:t>s</w:t>
+      </w:r>
+      <w:r>
+        <w:t>/</w:t>
+      </w:r>
+      <w:r>
+        <w:t>HRU</w:t>
+      </w:r>
+      <w:r>
+        <w:t>s</w:t>
+      </w:r>
+      <w:r>
+        <w:t xml:space="preserve">. </w:t>
+      </w:r>
+      <w:r>
+        <w:t>If</w:t>
+      </w:r>
+      <w:r>
+        <w:t xml:space="preserve"> </w:t>
+      </w:r>
+      <m:oMath>
+        <m:r>
+          <w:rPr>
+            <w:rFonts w:ascii="Cambria Math" w:hAnsi="Cambria Math"/>
+          </w:rPr>
+          <m:t>ET</m:t>
+        </m:r>
+      </m:oMath>
+      <w:r>
+        <w:t xml:space="preserve"> </w:t>
+      </w:r>
+      <w:r>
+        <w:t xml:space="preserve">explicitly </w:t>
+      </w:r>
+      <w:r>
+        <w:t>is simulated</w:t>
+      </w:r>
+      <w:r>
+        <w:t xml:space="preserve"> using the</w:t>
+      </w:r>
+      <w:r>
+        <w:t xml:space="preserve"> specified or calculated </w:t>
       </w:r>
       <m:oMath>
         <m:sSub>
@@ -5827,68 +6179,80 @@
               <w:rPr>
                 <w:rFonts w:ascii="Cambria Math" w:hAnsi="Cambria Math"/>
               </w:rPr>
+              <m:t>ww</m:t>
+            </m:r>
+          </m:sub>
+        </m:sSub>
+      </m:oMath>
+      <w:r>
+        <w:t xml:space="preserve"> and the </w:t>
+      </w:r>
+      <w:r>
+        <w:t>UZF1 Pack</w:t>
+      </w:r>
+      <w:r>
+        <w:t>ag</w:t>
+      </w:r>
+      <w:r>
+        <w:t xml:space="preserve">e or PRMS </w:t>
+      </w:r>
+      <w:proofErr w:type="spellStart"/>
+      <w:r>
+        <w:t>Soilzone</w:t>
+      </w:r>
+      <w:proofErr w:type="spellEnd"/>
+      <w:r>
+        <w:t xml:space="preserve"> Module</w:t>
+      </w:r>
+      <w:r>
+        <w:t xml:space="preserve"> then</w:t>
+      </w:r>
+      <w:r>
+        <w:t xml:space="preserve"> irrigation is partitioned into </w:t>
+      </w:r>
+      <m:oMath>
+        <m:sSub>
+          <m:sSubPr>
+            <m:ctrlPr>
+              <w:rPr>
+                <w:rFonts w:ascii="Cambria Math" w:hAnsi="Cambria Math"/>
+                <w:i/>
+              </w:rPr>
+            </m:ctrlPr>
+          </m:sSubPr>
+          <m:e>
+            <m:r>
+              <w:rPr>
+                <w:rFonts w:ascii="Cambria Math" w:hAnsi="Cambria Math"/>
+              </w:rPr>
+              <m:t>ET</m:t>
+            </m:r>
+          </m:e>
+          <m:sub>
+            <m:r>
+              <w:rPr>
+                <w:rFonts w:ascii="Cambria Math" w:hAnsi="Cambria Math"/>
+              </w:rPr>
               <m:t>a</m:t>
             </m:r>
           </m:sub>
         </m:sSub>
       </m:oMath>
       <w:r>
+        <w:t>,</w:t>
+      </w:r>
+      <w:r>
         <w:t xml:space="preserve"> </w:t>
       </w:r>
       <w:r>
-        <w:t xml:space="preserve">explicitly </w:t>
-      </w:r>
-      <w:r>
-        <w:t>is simulated</w:t>
-      </w:r>
-      <w:r>
-        <w:t xml:space="preserve"> using the UZF1 Pack</w:t>
-      </w:r>
-      <w:r>
-        <w:t>ag</w:t>
-      </w:r>
-      <w:r>
-        <w:t xml:space="preserve">e or PRMS </w:t>
-      </w:r>
-      <w:proofErr w:type="spellStart"/>
-      <w:r>
-        <w:t>Soilzone</w:t>
-      </w:r>
-      <w:proofErr w:type="spellEnd"/>
-      <w:r>
-        <w:t xml:space="preserve"> Module</w:t>
-      </w:r>
-      <w:r>
-        <w:t xml:space="preserve">, irrigation is partitioned into </w:t>
-      </w:r>
-      <m:oMath>
-        <m:sSub>
-          <m:sSubPr>
-            <m:ctrlPr>
-              <w:rPr>
-                <w:rFonts w:ascii="Cambria Math" w:hAnsi="Cambria Math"/>
-                <w:i/>
-              </w:rPr>
-            </m:ctrlPr>
-          </m:sSubPr>
-          <m:e>
-            <m:r>
-              <w:rPr>
-                <w:rFonts w:ascii="Cambria Math" w:hAnsi="Cambria Math"/>
-              </w:rPr>
-              <m:t>ET</m:t>
-            </m:r>
-          </m:e>
-          <m:sub>
-            <m:r>
-              <w:rPr>
-                <w:rFonts w:ascii="Cambria Math" w:hAnsi="Cambria Math"/>
-              </w:rPr>
-              <m:t>a</m:t>
-            </m:r>
-          </m:sub>
-        </m:sSub>
-      </m:oMath>
+        <w:t>surface wa</w:t>
+      </w:r>
+      <w:r>
+        <w:t>ter</w:t>
+      </w:r>
+      <w:r>
+        <w:t xml:space="preserve"> return flow</w:t>
+      </w:r>
       <w:r>
         <w:t>,</w:t>
       </w:r>
@@ -5896,24 +6260,10 @@
         <w:t xml:space="preserve"> </w:t>
       </w:r>
       <w:r>
-        <w:t>surface wa</w:t>
-      </w:r>
-      <w:r>
-        <w:t>ter</w:t>
-      </w:r>
-      <w:r>
-        <w:t xml:space="preserve"> </w:t>
-      </w:r>
-      <w:proofErr w:type="gramStart"/>
-      <w:r>
-        <w:t>return</w:t>
-      </w:r>
-      <w:proofErr w:type="gramEnd"/>
-      <w:r>
-        <w:t xml:space="preserve"> flows,</w:t>
-      </w:r>
-      <w:r>
-        <w:t xml:space="preserve"> and groundwater return flow</w:t>
+        <w:t xml:space="preserve">and groundwater return </w:t>
+      </w:r>
+      <w:r>
+        <w:t>flow</w:t>
       </w:r>
       <w:r>
         <w:t xml:space="preserve"> using the hydraulic properties of the cell/HRU and the </w:t>
@@ -5942,7 +6292,7 @@
         <w:t>-</w:t>
       </w:r>
       <w:r>
-        <w:t>4</w:t>
+        <w:t>5</w:t>
       </w:r>
       <w:r>
         <w:t xml:space="preserve"> are used to </w:t>
@@ -5993,7 +6343,11 @@
         <w:t>If</w:t>
       </w:r>
       <w:r>
-        <w:t xml:space="preserve"> ET is explicitly simulated by UZF1 </w:t>
+        <w:t xml:space="preserve"> ET is </w:t>
+      </w:r>
+      <w:r>
+        <w:lastRenderedPageBreak/>
+        <w:t xml:space="preserve">explicitly simulated by UZF1 </w:t>
       </w:r>
       <w:r>
         <w:t>or PRMS</w:t>
@@ -6019,10 +6373,10 @@
         <w:t xml:space="preserve"> </w:t>
       </w:r>
       <w:r>
-        <w:t>can</w:t>
-      </w:r>
-      <w:r>
-        <w:t xml:space="preserve"> be set to zero</w:t>
+        <w:t>should be</w:t>
+      </w:r>
+      <w:r>
+        <w:t xml:space="preserve"> set to zero</w:t>
       </w:r>
       <w:r>
         <w:t xml:space="preserve"> as return flows and other system losses are simulated</w:t>
@@ -6683,7 +7037,6 @@
           <w:rPr>
             <w:rFonts w:ascii="Cambria Math" w:hAnsi="Cambria Math"/>
           </w:rPr>
-          <w:lastRenderedPageBreak/>
           <m:t>NHRU</m:t>
         </m:r>
       </m:oMath>
@@ -6714,37 +7067,10 @@
         <w:t xml:space="preserve"> </w:t>
       </w:r>
       <w:r>
-        <w:t>Like</w:t>
-      </w:r>
-      <w:r>
-        <w:t xml:space="preserve"> the first two approaches for simulating </w:t>
-      </w:r>
-      <w:r>
-        <w:t>ag</w:t>
-      </w:r>
-      <w:r>
-        <w:t>ricultural water use, surface water diversions</w:t>
-      </w:r>
-      <w:r>
-        <w:t xml:space="preserve"> and groundwater pumping rates</w:t>
-      </w:r>
-      <w:r>
-        <w:t xml:space="preserve"> used for irrigation </w:t>
-      </w:r>
-      <w:r>
-        <w:t>are</w:t>
-      </w:r>
-      <w:r>
-        <w:t xml:space="preserve"> limited by the amount of water flowing in the segment that supplies water to the diversion segment</w:t>
-      </w:r>
-      <w:r>
-        <w:t xml:space="preserve"> and the pumping capacity of the wells</w:t>
-      </w:r>
-      <w:r>
-        <w:t xml:space="preserve">. </w:t>
-      </w:r>
-      <w:r>
-        <w:t xml:space="preserve">However, in this third case, </w:t>
+        <w:t>For this</w:t>
+      </w:r>
+      <w:r>
+        <w:t xml:space="preserve"> case, </w:t>
       </w:r>
       <w:r>
         <w:t>if the diversion is not limited by the flow at the diversion point</w:t>
@@ -7029,6 +7355,7 @@
         <w:ind w:firstLine="0"/>
       </w:pPr>
       <w:r>
+        <w:lastRenderedPageBreak/>
         <w:tab/>
       </w:r>
       <w:r>
@@ -7736,7 +8063,6 @@
         <w:ind w:firstLine="0"/>
       </w:pPr>
       <w:r>
-        <w:lastRenderedPageBreak/>
         <w:t>Where</w:t>
       </w:r>
       <w:r>
@@ -7926,7 +8252,13 @@
         <w:t>each</w:t>
       </w:r>
       <w:r>
-        <w:t xml:space="preserve"> cell or HRU </w:t>
+        <w:t xml:space="preserve"> </w:t>
+      </w:r>
+      <w:r>
+        <w:t>cell/HRU</w:t>
+      </w:r>
+      <w:r>
+        <w:t xml:space="preserve"> </w:t>
       </w:r>
       <w:r>
         <w:t>that is</w:t>
@@ -8214,6 +8546,7 @@
         <w:pStyle w:val="Heading1"/>
       </w:pPr>
       <w:r>
+        <w:lastRenderedPageBreak/>
         <w:t>A</w:t>
       </w:r>
       <w:r>
@@ -8377,7 +8710,6 @@
         <w:t xml:space="preserve"> is included only if the variable “MAXWELLS” is specified in the options block followed by </w:t>
       </w:r>
       <w:r>
-        <w:lastRenderedPageBreak/>
         <w:t>a nonzero value</w:t>
       </w:r>
       <w:r>
@@ -8505,6 +8837,7 @@
         <w:pStyle w:val="Heading1"/>
       </w:pPr>
       <w:r>
+        <w:lastRenderedPageBreak/>
         <w:t>Output Options</w:t>
       </w:r>
     </w:p>
@@ -8606,11 +8939,7 @@
         <w:t xml:space="preserve">using Output Control options. </w:t>
       </w:r>
       <w:r>
-        <w:t xml:space="preserve">All flows are output as volumetric </w:t>
-      </w:r>
-      <w:r>
-        <w:lastRenderedPageBreak/>
-        <w:t xml:space="preserve">flow rates in units determined from the unit specifications in the MODFLOW Discretization </w:t>
+        <w:t xml:space="preserve">All flows are output as volumetric flow rates in units determined from the unit specifications in the MODFLOW Discretization </w:t>
       </w:r>
       <w:r>
         <w:t>Pack</w:t>
@@ -8763,6 +9092,7 @@
         <w:pStyle w:val="Heading2"/>
       </w:pPr>
       <w:r>
+        <w:lastRenderedPageBreak/>
         <w:t>Example Problem 1</w:t>
       </w:r>
     </w:p>
@@ -8887,7 +9217,6 @@
         <w:t xml:space="preserve"> </w:t>
       </w:r>
       <w:r>
-        <w:lastRenderedPageBreak/>
         <w:t>into</w:t>
       </w:r>
       <w:r>
@@ -8982,7 +9311,11 @@
         <w:t xml:space="preserve"> stream network, and distribution of recharge and ET parameters used within the model.</w:t>
       </w:r>
       <w:r>
-        <w:t xml:space="preserve"> Niswonger and others (2006) describe modifications made to this example to replace the ET and Recharge </w:t>
+        <w:t xml:space="preserve"> </w:t>
+      </w:r>
+      <w:r>
+        <w:lastRenderedPageBreak/>
+        <w:t xml:space="preserve">Niswonger and others (2006) describe modifications made to this example to replace the ET and Recharge </w:t>
       </w:r>
       <w:r>
         <w:t>Pack</w:t>
@@ -9138,11 +9471,7 @@
         <w:t xml:space="preserve">or maximum surface water diversion for irrigation </w:t>
       </w:r>
       <w:r>
-        <w:t xml:space="preserve">for EP1a and EP1b is 7 days of irrigation followed by 7 days without irrigation during the April to </w:t>
-      </w:r>
-      <w:r>
-        <w:lastRenderedPageBreak/>
-        <w:t xml:space="preserve">September period </w:t>
+        <w:t xml:space="preserve">for EP1a and EP1b is 7 days of irrigation followed by 7 days without irrigation during the April to September period </w:t>
       </w:r>
       <w:r>
         <w:t>(Fig. 3a)</w:t>
@@ -11185,6 +11514,92 @@
     </w:lvl>
   </w:abstractNum>
   <w:abstractNum w:abstractNumId="22" w15:restartNumberingAfterBreak="0">
+    <w:nsid w:val="753A7686"/>
+    <w:multiLevelType w:val="hybridMultilevel"/>
+    <w:tmpl w:val="771E1496"/>
+    <w:lvl w:ilvl="0" w:tplc="0409000F">
+      <w:start w:val="1"/>
+      <w:numFmt w:val="decimal"/>
+      <w:lvlText w:val="%1."/>
+      <w:lvlJc w:val="left"/>
+      <w:pPr>
+        <w:ind w:left="1800" w:hanging="360"/>
+      </w:pPr>
+    </w:lvl>
+    <w:lvl w:ilvl="1" w:tplc="04090019" w:tentative="1">
+      <w:start w:val="1"/>
+      <w:numFmt w:val="lowerLetter"/>
+      <w:lvlText w:val="%2."/>
+      <w:lvlJc w:val="left"/>
+      <w:pPr>
+        <w:ind w:left="2520" w:hanging="360"/>
+      </w:pPr>
+    </w:lvl>
+    <w:lvl w:ilvl="2" w:tplc="0409001B" w:tentative="1">
+      <w:start w:val="1"/>
+      <w:numFmt w:val="lowerRoman"/>
+      <w:lvlText w:val="%3."/>
+      <w:lvlJc w:val="right"/>
+      <w:pPr>
+        <w:ind w:left="3240" w:hanging="180"/>
+      </w:pPr>
+    </w:lvl>
+    <w:lvl w:ilvl="3" w:tplc="0409000F" w:tentative="1">
+      <w:start w:val="1"/>
+      <w:numFmt w:val="decimal"/>
+      <w:lvlText w:val="%4."/>
+      <w:lvlJc w:val="left"/>
+      <w:pPr>
+        <w:ind w:left="3960" w:hanging="360"/>
+      </w:pPr>
+    </w:lvl>
+    <w:lvl w:ilvl="4" w:tplc="04090019" w:tentative="1">
+      <w:start w:val="1"/>
+      <w:numFmt w:val="lowerLetter"/>
+      <w:lvlText w:val="%5."/>
+      <w:lvlJc w:val="left"/>
+      <w:pPr>
+        <w:ind w:left="4680" w:hanging="360"/>
+      </w:pPr>
+    </w:lvl>
+    <w:lvl w:ilvl="5" w:tplc="0409001B" w:tentative="1">
+      <w:start w:val="1"/>
+      <w:numFmt w:val="lowerRoman"/>
+      <w:lvlText w:val="%6."/>
+      <w:lvlJc w:val="right"/>
+      <w:pPr>
+        <w:ind w:left="5400" w:hanging="180"/>
+      </w:pPr>
+    </w:lvl>
+    <w:lvl w:ilvl="6" w:tplc="0409000F" w:tentative="1">
+      <w:start w:val="1"/>
+      <w:numFmt w:val="decimal"/>
+      <w:lvlText w:val="%7."/>
+      <w:lvlJc w:val="left"/>
+      <w:pPr>
+        <w:ind w:left="6120" w:hanging="360"/>
+      </w:pPr>
+    </w:lvl>
+    <w:lvl w:ilvl="7" w:tplc="04090019" w:tentative="1">
+      <w:start w:val="1"/>
+      <w:numFmt w:val="lowerLetter"/>
+      <w:lvlText w:val="%8."/>
+      <w:lvlJc w:val="left"/>
+      <w:pPr>
+        <w:ind w:left="6840" w:hanging="360"/>
+      </w:pPr>
+    </w:lvl>
+    <w:lvl w:ilvl="8" w:tplc="0409001B" w:tentative="1">
+      <w:start w:val="1"/>
+      <w:numFmt w:val="lowerRoman"/>
+      <w:lvlText w:val="%9."/>
+      <w:lvlJc w:val="right"/>
+      <w:pPr>
+        <w:ind w:left="7560" w:hanging="180"/>
+      </w:pPr>
+    </w:lvl>
+  </w:abstractNum>
+  <w:abstractNum w:abstractNumId="23" w15:restartNumberingAfterBreak="0">
     <w:nsid w:val="75DB3739"/>
     <w:multiLevelType w:val="hybridMultilevel"/>
     <w:tmpl w:val="7D84950A"/>
@@ -11275,7 +11690,7 @@
       </w:pPr>
     </w:lvl>
   </w:abstractNum>
-  <w:abstractNum w:abstractNumId="23" w15:restartNumberingAfterBreak="0">
+  <w:abstractNum w:abstractNumId="24" w15:restartNumberingAfterBreak="0">
     <w:nsid w:val="770422D9"/>
     <w:multiLevelType w:val="hybridMultilevel"/>
     <w:tmpl w:val="A65A564C"/>
@@ -11367,10 +11782,10 @@
       </w:pPr>
     </w:lvl>
   </w:abstractNum>
-  <w:abstractNum w:abstractNumId="24" w15:restartNumberingAfterBreak="0">
+  <w:abstractNum w:abstractNumId="25" w15:restartNumberingAfterBreak="0">
     <w:nsid w:val="7C0F1477"/>
     <w:multiLevelType w:val="hybridMultilevel"/>
-    <w:tmpl w:val="DC38D468"/>
+    <w:tmpl w:val="BE0EBAA6"/>
     <w:lvl w:ilvl="0" w:tplc="AEACA9A6">
       <w:start w:val="1"/>
       <w:numFmt w:val="decimal"/>
@@ -11457,7 +11872,7 @@
       </w:pPr>
     </w:lvl>
   </w:abstractNum>
-  <w:abstractNum w:abstractNumId="25" w15:restartNumberingAfterBreak="0">
+  <w:abstractNum w:abstractNumId="26" w15:restartNumberingAfterBreak="0">
     <w:nsid w:val="7F3F6FBF"/>
     <w:multiLevelType w:val="hybridMultilevel"/>
     <w:tmpl w:val="90F4610C"/>
@@ -11593,7 +12008,7 @@
     <w:abstractNumId w:val="11"/>
   </w:num>
   <w:num w:numId="8">
-    <w:abstractNumId w:val="23"/>
+    <w:abstractNumId w:val="24"/>
   </w:num>
   <w:num w:numId="9">
     <w:abstractNumId w:val="17"/>
@@ -11602,7 +12017,7 @@
     <w:abstractNumId w:val="19"/>
   </w:num>
   <w:num w:numId="11">
-    <w:abstractNumId w:val="25"/>
+    <w:abstractNumId w:val="26"/>
   </w:num>
   <w:num w:numId="12">
     <w:abstractNumId w:val="7"/>
@@ -11635,7 +12050,7 @@
     <w:abstractNumId w:val="18"/>
   </w:num>
   <w:num w:numId="21">
-    <w:abstractNumId w:val="22"/>
+    <w:abstractNumId w:val="23"/>
   </w:num>
   <w:num w:numId="22">
     <w:abstractNumId w:val="15"/>
@@ -11677,7 +12092,10 @@
     <w:abstractNumId w:val="8"/>
   </w:num>
   <w:num w:numId="31">
-    <w:abstractNumId w:val="24"/>
+    <w:abstractNumId w:val="25"/>
+  </w:num>
+  <w:num w:numId="32">
+    <w:abstractNumId w:val="22"/>
   </w:num>
   <w:numIdMacAtCleanup w:val="8"/>
 </w:numbering>
@@ -18279,7 +18697,7 @@
 </file>
 
 <file path=customXml/itemProps1.xml><?xml version="1.0" encoding="utf-8"?>
-<ds:datastoreItem xmlns:ds="http://schemas.openxmlformats.org/officeDocument/2006/customXml" ds:itemID="{F741C1F9-F8B2-4763-8566-6F773A14E470}">
+<ds:datastoreItem xmlns:ds="http://schemas.openxmlformats.org/officeDocument/2006/customXml" ds:itemID="{273D145B-0C4A-4F90-ABF7-41AB70E04C8F}">
   <ds:schemaRefs>
     <ds:schemaRef ds:uri="http://schemas.openxmlformats.org/officeDocument/2006/bibliography"/>
   </ds:schemaRefs>

</xml_diff>

<commit_message>
change pct to frac for code and doc
</commit_message>
<xml_diff>
--- a/Examples/AgWaterUse/doc/AG_doc.docx
+++ b/Examples/AgWaterUse/doc/AG_doc.docx
@@ -212,7 +212,7 @@
           </mc:Choice>
           <mc:Fallback>
             <w:pict>
-              <v:rect w14:anchorId="69A21E5C" id="Rectangle 9" o:spid="_x0000_s1026" style="position:absolute;margin-left:-5.75pt;margin-top:711pt;width:153pt;height:81pt;z-index:251660288;visibility:visible;mso-wrap-style:square;mso-width-percent:0;mso-height-percent:0;mso-wrap-distance-left:9pt;mso-wrap-distance-top:0;mso-wrap-distance-right:9pt;mso-wrap-distance-bottom:0;mso-position-horizontal:absolute;mso-position-horizontal-relative:text;mso-position-vertical:absolute;mso-position-vertical-relative:text;mso-width-percent:0;mso-height-percent:0;mso-width-relative:page;mso-height-relative:page;v-text-anchor:top" o:gfxdata="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" fillcolor="#4bacc6 [3208]" strokecolor="#f2f2f2 [3041]" strokeweight="3pt">
+              <v:rect w14:anchorId="6BFFD51E" id="Rectangle 9" o:spid="_x0000_s1026" style="position:absolute;margin-left:-5.75pt;margin-top:711pt;width:153pt;height:81pt;z-index:251660288;visibility:visible;mso-wrap-style:square;mso-width-percent:0;mso-height-percent:0;mso-wrap-distance-left:9pt;mso-wrap-distance-top:0;mso-wrap-distance-right:9pt;mso-wrap-distance-bottom:0;mso-position-horizontal:absolute;mso-position-horizontal-relative:text;mso-position-vertical:absolute;mso-position-vertical-relative:text;mso-width-percent:0;mso-height-percent:0;mso-width-relative:page;mso-height-relative:page;v-text-anchor:top" o:gfxdata="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" fillcolor="#4bacc6 [3208]" strokecolor="#f2f2f2 [3041]" strokeweight="3pt">
                 <v:shadow on="t" color="#205867 [1608]" opacity=".5" offset="1pt"/>
               </v:rect>
             </w:pict>
@@ -300,7 +300,7 @@
           </mc:Choice>
           <mc:Fallback>
             <w:pict>
-              <v:rect w14:anchorId="5CE5692F" id="Rectangle 8" o:spid="_x0000_s1026" style="position:absolute;margin-left:55.45pt;margin-top:711pt;width:153pt;height:81pt;z-index:251657216;visibility:visible;mso-wrap-style:square;mso-width-percent:0;mso-height-percent:0;mso-wrap-distance-left:9pt;mso-wrap-distance-top:0;mso-wrap-distance-right:9pt;mso-wrap-distance-bottom:0;mso-position-horizontal:absolute;mso-position-horizontal-relative:text;mso-position-vertical:absolute;mso-position-vertical-relative:text;mso-width-percent:0;mso-height-percent:0;mso-width-relative:page;mso-height-relative:page;v-text-anchor:top" o:gfxdata="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" fillcolor="#4bacc6 [3208]" strokecolor="#f2f2f2 [3041]" strokeweight="3pt">
+              <v:rect w14:anchorId="25F70314" id="Rectangle 8" o:spid="_x0000_s1026" style="position:absolute;margin-left:55.45pt;margin-top:711pt;width:153pt;height:81pt;z-index:251657216;visibility:visible;mso-wrap-style:square;mso-width-percent:0;mso-height-percent:0;mso-wrap-distance-left:9pt;mso-wrap-distance-top:0;mso-wrap-distance-right:9pt;mso-wrap-distance-bottom:0;mso-position-horizontal:absolute;mso-position-horizontal-relative:text;mso-position-vertical:absolute;mso-position-vertical-relative:text;mso-width-percent:0;mso-height-percent:0;mso-width-relative:page;mso-height-relative:page;v-text-anchor:top" o:gfxdata="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" fillcolor="#4bacc6 [3208]" strokecolor="#f2f2f2 [3041]" strokeweight="3pt">
                 <v:shadow on="t" color="#205867 [1608]" opacity=".5" offset="1pt"/>
               </v:rect>
             </w:pict>
@@ -388,7 +388,7 @@
           </mc:Choice>
           <mc:Fallback>
             <w:pict>
-              <v:rect w14:anchorId="3EF4D5DF" id="Rectangle 7" o:spid="_x0000_s1026" style="position:absolute;margin-left:55.45pt;margin-top:711pt;width:153pt;height:81pt;z-index:251655168;visibility:visible;mso-wrap-style:square;mso-width-percent:0;mso-height-percent:0;mso-wrap-distance-left:9pt;mso-wrap-distance-top:0;mso-wrap-distance-right:9pt;mso-wrap-distance-bottom:0;mso-position-horizontal:absolute;mso-position-horizontal-relative:text;mso-position-vertical:absolute;mso-position-vertical-relative:text;mso-width-percent:0;mso-height-percent:0;mso-width-relative:page;mso-height-relative:page;v-text-anchor:top" o:gfxdata="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" fillcolor="#4bacc6 [3208]" strokecolor="#f2f2f2 [3041]" strokeweight="3pt">
+              <v:rect w14:anchorId="7E8F9393" id="Rectangle 7" o:spid="_x0000_s1026" style="position:absolute;margin-left:55.45pt;margin-top:711pt;width:153pt;height:81pt;z-index:251655168;visibility:visible;mso-wrap-style:square;mso-width-percent:0;mso-height-percent:0;mso-wrap-distance-left:9pt;mso-wrap-distance-top:0;mso-wrap-distance-right:9pt;mso-wrap-distance-bottom:0;mso-position-horizontal:absolute;mso-position-horizontal-relative:text;mso-position-vertical:absolute;mso-position-vertical-relative:text;mso-width-percent:0;mso-height-percent:0;mso-width-relative:page;mso-height-relative:page;v-text-anchor:top" o:gfxdata="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" fillcolor="#4bacc6 [3208]" strokecolor="#f2f2f2 [3041]" strokeweight="3pt">
                 <v:shadow on="t" color="#205867 [1608]" opacity=".5" offset="1pt"/>
               </v:rect>
             </w:pict>
@@ -4315,8 +4315,6 @@
       <w:r>
         <w:t>Supplementary groundwater pumping can be used to supply the NIWR as described in option 2.</w:t>
       </w:r>
-      <w:bookmarkStart w:id="6" w:name="_GoBack"/>
-      <w:bookmarkEnd w:id="6"/>
     </w:p>
     <w:p>
       <w:pPr>
@@ -4627,38 +4625,51 @@
     </w:p>
     <w:p>
       <w:pPr>
-        <w:pStyle w:val="BodyText"/>
-      </w:pPr>
+        <w:pStyle w:val="Heading2"/>
+      </w:pPr>
+      <w:r>
+        <w:t>Irrigation Operations</w:t>
+      </w:r>
     </w:p>
     <w:p>
       <w:pPr>
         <w:pStyle w:val="BodyText"/>
       </w:pPr>
-    </w:p>
-    <w:p>
-      <w:pPr>
-        <w:pStyle w:val="BodyText"/>
-        <w:ind w:firstLine="0"/>
-      </w:pPr>
-    </w:p>
-    <w:p>
-      <w:pPr>
-        <w:pStyle w:val="BodyText"/>
-        <w:ind w:firstLine="0"/>
-      </w:pPr>
-    </w:p>
-    <w:p>
-      <w:pPr>
-        <w:pStyle w:val="Heading2"/>
-      </w:pPr>
-      <w:r>
-        <w:t>Constraints on Irrigation</w:t>
-      </w:r>
-    </w:p>
-    <w:p>
-      <w:pPr>
-        <w:pStyle w:val="BodyText"/>
-      </w:pPr>
+      <w:r>
+        <w:t>The Ag Package supports several approaches for simulating irrigation operations</w:t>
+      </w:r>
+      <w:r>
+        <w:t xml:space="preserve">, including using </w:t>
+      </w:r>
+      <w:r>
+        <w:t xml:space="preserve">simple factors that represent the average system gains/losses and crop </w:t>
+      </w:r>
+      <w:r>
+        <w:t xml:space="preserve">water </w:t>
+      </w:r>
+      <w:r>
+        <w:t>consumption</w:t>
+      </w:r>
+      <w:r>
+        <w:t xml:space="preserve"> to using detailed </w:t>
+      </w:r>
+      <w:r>
+        <w:t xml:space="preserve">representation of agricultural infrastructure and </w:t>
+      </w:r>
+      <w:r>
+        <w:t xml:space="preserve">model state dependent </w:t>
+      </w:r>
+      <w:bookmarkStart w:id="6" w:name="_GoBack"/>
+      <w:bookmarkEnd w:id="6"/>
+      <w:r>
+        <w:t xml:space="preserve">crop water </w:t>
+      </w:r>
+      <w:r>
+        <w:t>consumption.</w:t>
+      </w:r>
+      <w:r>
+        <w:t xml:space="preserve"> </w:t>
+      </w:r>
       <w:r>
         <w:t>For o</w:t>
       </w:r>
@@ -5236,14 +5247,14 @@
         <w:t>However, i</w:t>
       </w:r>
       <w:r>
-        <w:t xml:space="preserve">t is </w:t>
+        <w:t>t is recommended that ET be simulated explicitly</w:t>
+      </w:r>
+      <w:r>
+        <w:t xml:space="preserve"> to simulate the impacts of infiltration capacity on </w:t>
       </w:r>
       <w:r>
         <w:lastRenderedPageBreak/>
-        <w:t>recommended that ET be simulated explicitly</w:t>
-      </w:r>
-      <w:r>
-        <w:t xml:space="preserve"> to simulate the impacts of infiltration capacity on irrigation water partitioning</w:t>
+        <w:t>irrigation water partitioning</w:t>
       </w:r>
       <w:r>
         <w:t>,</w:t>
@@ -12519,8 +12530,11 @@
     <w:link w:val="Heading2Char"/>
     <w:autoRedefine/>
     <w:qFormat/>
-    <w:rsid w:val="001E063A"/>
+    <w:rsid w:val="00B80A31"/>
     <w:pPr>
+      <w:tabs>
+        <w:tab w:val="left" w:pos="3420"/>
+      </w:tabs>
       <w:outlineLvl w:val="1"/>
     </w:pPr>
     <w:rPr>
@@ -12739,7 +12753,7 @@
     <w:name w:val="Heading 2 Char"/>
     <w:basedOn w:val="DefaultParagraphFont"/>
     <w:link w:val="Heading2"/>
-    <w:rsid w:val="001E063A"/>
+    <w:rsid w:val="00B80A31"/>
     <w:rPr>
       <w:rFonts w:ascii="Arial Narrow" w:eastAsia="Times New Roman" w:hAnsi="Arial Narrow" w:cs="Arial"/>
       <w:b/>
@@ -18697,7 +18711,7 @@
 </file>
 
 <file path=customXml/itemProps1.xml><?xml version="1.0" encoding="utf-8"?>
-<ds:datastoreItem xmlns:ds="http://schemas.openxmlformats.org/officeDocument/2006/customXml" ds:itemID="{273D145B-0C4A-4F90-ABF7-41AB70E04C8F}">
+<ds:datastoreItem xmlns:ds="http://schemas.openxmlformats.org/officeDocument/2006/customXml" ds:itemID="{0C75D9EB-A6D0-4980-B17D-A16BA101185D}">
   <ds:schemaRefs>
     <ds:schemaRef ds:uri="http://schemas.openxmlformats.org/officeDocument/2006/bibliography"/>
   </ds:schemaRefs>

</xml_diff>

<commit_message>
more work on ag pakage
</commit_message>
<xml_diff>
--- a/Examples/AgWaterUse/doc/AG_doc.docx
+++ b/Examples/AgWaterUse/doc/AG_doc.docx
@@ -212,7 +212,7 @@
           </mc:Choice>
           <mc:Fallback>
             <w:pict>
-              <v:rect w14:anchorId="40D5B292" id="Rectangle 9" o:spid="_x0000_s1026" style="position:absolute;margin-left:-5.75pt;margin-top:711pt;width:153pt;height:81pt;z-index:251660288;visibility:visible;mso-wrap-style:square;mso-width-percent:0;mso-height-percent:0;mso-wrap-distance-left:9pt;mso-wrap-distance-top:0;mso-wrap-distance-right:9pt;mso-wrap-distance-bottom:0;mso-position-horizontal:absolute;mso-position-horizontal-relative:text;mso-position-vertical:absolute;mso-position-vertical-relative:text;mso-width-percent:0;mso-height-percent:0;mso-width-relative:page;mso-height-relative:page;v-text-anchor:top" o:gfxdata="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" fillcolor="#4bacc6 [3208]" strokecolor="#f2f2f2 [3041]" strokeweight="3pt">
+              <v:rect w14:anchorId="0C2D23C8" id="Rectangle 9" o:spid="_x0000_s1026" style="position:absolute;margin-left:-5.75pt;margin-top:711pt;width:153pt;height:81pt;z-index:251660288;visibility:visible;mso-wrap-style:square;mso-width-percent:0;mso-height-percent:0;mso-wrap-distance-left:9pt;mso-wrap-distance-top:0;mso-wrap-distance-right:9pt;mso-wrap-distance-bottom:0;mso-position-horizontal:absolute;mso-position-horizontal-relative:text;mso-position-vertical:absolute;mso-position-vertical-relative:text;mso-width-percent:0;mso-height-percent:0;mso-width-relative:page;mso-height-relative:page;v-text-anchor:top" o:gfxdata="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" fillcolor="#4bacc6 [3208]" strokecolor="#f2f2f2 [3041]" strokeweight="3pt">
                 <v:shadow on="t" color="#205867 [1608]" opacity=".5" offset="1pt"/>
               </v:rect>
             </w:pict>
@@ -300,7 +300,7 @@
           </mc:Choice>
           <mc:Fallback>
             <w:pict>
-              <v:rect w14:anchorId="0A3ED3A1" id="Rectangle 8" o:spid="_x0000_s1026" style="position:absolute;margin-left:55.45pt;margin-top:711pt;width:153pt;height:81pt;z-index:251657216;visibility:visible;mso-wrap-style:square;mso-width-percent:0;mso-height-percent:0;mso-wrap-distance-left:9pt;mso-wrap-distance-top:0;mso-wrap-distance-right:9pt;mso-wrap-distance-bottom:0;mso-position-horizontal:absolute;mso-position-horizontal-relative:text;mso-position-vertical:absolute;mso-position-vertical-relative:text;mso-width-percent:0;mso-height-percent:0;mso-width-relative:page;mso-height-relative:page;v-text-anchor:top" o:gfxdata="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" fillcolor="#4bacc6 [3208]" strokecolor="#f2f2f2 [3041]" strokeweight="3pt">
+              <v:rect w14:anchorId="4AE13C99" id="Rectangle 8" o:spid="_x0000_s1026" style="position:absolute;margin-left:55.45pt;margin-top:711pt;width:153pt;height:81pt;z-index:251657216;visibility:visible;mso-wrap-style:square;mso-width-percent:0;mso-height-percent:0;mso-wrap-distance-left:9pt;mso-wrap-distance-top:0;mso-wrap-distance-right:9pt;mso-wrap-distance-bottom:0;mso-position-horizontal:absolute;mso-position-horizontal-relative:text;mso-position-vertical:absolute;mso-position-vertical-relative:text;mso-width-percent:0;mso-height-percent:0;mso-width-relative:page;mso-height-relative:page;v-text-anchor:top" o:gfxdata="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" fillcolor="#4bacc6 [3208]" strokecolor="#f2f2f2 [3041]" strokeweight="3pt">
                 <v:shadow on="t" color="#205867 [1608]" opacity=".5" offset="1pt"/>
               </v:rect>
             </w:pict>
@@ -388,7 +388,7 @@
           </mc:Choice>
           <mc:Fallback>
             <w:pict>
-              <v:rect w14:anchorId="757979E2" id="Rectangle 7" o:spid="_x0000_s1026" style="position:absolute;margin-left:55.45pt;margin-top:711pt;width:153pt;height:81pt;z-index:251655168;visibility:visible;mso-wrap-style:square;mso-width-percent:0;mso-height-percent:0;mso-wrap-distance-left:9pt;mso-wrap-distance-top:0;mso-wrap-distance-right:9pt;mso-wrap-distance-bottom:0;mso-position-horizontal:absolute;mso-position-horizontal-relative:text;mso-position-vertical:absolute;mso-position-vertical-relative:text;mso-width-percent:0;mso-height-percent:0;mso-width-relative:page;mso-height-relative:page;v-text-anchor:top" o:gfxdata="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" fillcolor="#4bacc6 [3208]" strokecolor="#f2f2f2 [3041]" strokeweight="3pt">
+              <v:rect w14:anchorId="18A0C182" id="Rectangle 7" o:spid="_x0000_s1026" style="position:absolute;margin-left:55.45pt;margin-top:711pt;width:153pt;height:81pt;z-index:251655168;visibility:visible;mso-wrap-style:square;mso-width-percent:0;mso-height-percent:0;mso-wrap-distance-left:9pt;mso-wrap-distance-top:0;mso-wrap-distance-right:9pt;mso-wrap-distance-bottom:0;mso-position-horizontal:absolute;mso-position-horizontal-relative:text;mso-position-vertical:absolute;mso-position-vertical-relative:text;mso-width-percent:0;mso-height-percent:0;mso-width-relative:page;mso-height-relative:page;v-text-anchor:top" o:gfxdata="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" fillcolor="#4bacc6 [3208]" strokecolor="#f2f2f2 [3041]" strokeweight="3pt">
                 <v:shadow on="t" color="#205867 [1608]" opacity=".5" offset="1pt"/>
               </v:rect>
             </w:pict>
@@ -459,8 +459,13 @@
         <w:t>William</w:t>
       </w:r>
       <w:r>
-        <w:t xml:space="preserve"> Werkheiser</w:t>
-      </w:r>
+        <w:t xml:space="preserve"> </w:t>
+      </w:r>
+      <w:proofErr w:type="spellStart"/>
+      <w:r>
+        <w:t>Werkheiser</w:t>
+      </w:r>
+      <w:proofErr w:type="spellEnd"/>
       <w:r>
         <w:t xml:space="preserve">, Acting </w:t>
       </w:r>
@@ -2107,7 +2112,15 @@
         <w:t>e</w:t>
       </w:r>
       <w:r>
-        <w:t xml:space="preserve"> for MODFLOW-only simulations and the PRMS soilzone module for integrated GSFLOW simulations. Combined with </w:t>
+        <w:t xml:space="preserve"> for MODFLOW-only simulations and the PRMS </w:t>
+      </w:r>
+      <w:proofErr w:type="spellStart"/>
+      <w:r>
+        <w:t>soilzone</w:t>
+      </w:r>
+      <w:proofErr w:type="spellEnd"/>
+      <w:r>
+        <w:t xml:space="preserve"> module for integrated GSFLOW simulations. Combined with </w:t>
       </w:r>
       <w:r>
         <w:t xml:space="preserve">MODFLOW and </w:t>
@@ -2728,7 +2741,15 @@
         <w:t xml:space="preserve">GSFLOW </w:t>
       </w:r>
       <w:r>
-        <w:t>(Niswonger and others, 2011; Markstrom and others, 2008</w:t>
+        <w:t xml:space="preserve">(Niswonger and others, 2011; </w:t>
+      </w:r>
+      <w:proofErr w:type="spellStart"/>
+      <w:r>
+        <w:t>Markstrom</w:t>
+      </w:r>
+      <w:proofErr w:type="spellEnd"/>
+      <w:r>
+        <w:t xml:space="preserve"> and others, 2008</w:t>
       </w:r>
       <w:r>
         <w:t xml:space="preserve">; </w:t>
@@ -2761,7 +2782,15 @@
         <w:t xml:space="preserve">s, </w:t>
       </w:r>
       <w:r>
-        <w:t xml:space="preserve">and the PRMS soilzone module, </w:t>
+        <w:t xml:space="preserve">and the PRMS </w:t>
+      </w:r>
+      <w:proofErr w:type="spellStart"/>
+      <w:r>
+        <w:t>soilzone</w:t>
+      </w:r>
+      <w:proofErr w:type="spellEnd"/>
+      <w:r>
+        <w:t xml:space="preserve"> module, </w:t>
       </w:r>
       <w:r>
         <w:t xml:space="preserve">and includes capabilities for simulating pumping wells, </w:t>
@@ -3838,8 +3867,13 @@
         </m:sSub>
       </m:oMath>
       <w:r>
-        <w:t xml:space="preserve"> that will be supplemented by groundwater pumping.</w:t>
-      </w:r>
+        <w:t xml:space="preserve"> that will be supplemented by groundwater </w:t>
+      </w:r>
+      <w:proofErr w:type="gramStart"/>
+      <w:r>
+        <w:t>pumping.</w:t>
+      </w:r>
+      <w:proofErr w:type="gramEnd"/>
     </w:p>
     <w:p>
       <w:pPr>
@@ -4402,7 +4436,15 @@
         <w:t xml:space="preserve"> are simulated as runoff produced on the cell/HRU and water reaching the water table beneath a cell/HRU, respectively.</w:t>
       </w:r>
       <w:r>
-        <w:t xml:space="preserve"> Runoff is simulated by UZF/PRMS using the cascade routing approach (Markstrom and others, 2008; Henson and others, 2013).</w:t>
+        <w:t xml:space="preserve"> Runoff is simulated by UZF/PRMS using the cascade routing approach (</w:t>
+      </w:r>
+      <w:proofErr w:type="spellStart"/>
+      <w:r>
+        <w:t>Markstrom</w:t>
+      </w:r>
+      <w:proofErr w:type="spellEnd"/>
+      <w:r>
+        <w:t xml:space="preserve"> and others, 2008; Henson and others, 2013).</w:t>
       </w:r>
     </w:p>
     <w:p>
@@ -4490,7 +4532,31 @@
         <w:t xml:space="preserve">for GSFLOW simulations </w:t>
       </w:r>
       <w:r>
-        <w:t>it is calculated using daily climate data and one of six options available in PRMS, including Jensen-Haise, Hargraeves-Semani, Penman-Monteith, Priestly-Taylor, Hamon, and pan potential ET modules (Markstrom and others, 2015). HRU-based ET coefficients must be multiplied by the crop coefficient (</w:t>
+        <w:t>it is calculated using daily climate data and one of six options available in PRMS, including Jensen-</w:t>
+      </w:r>
+      <w:proofErr w:type="spellStart"/>
+      <w:r>
+        <w:t>Haise</w:t>
+      </w:r>
+      <w:proofErr w:type="spellEnd"/>
+      <w:r>
+        <w:t xml:space="preserve">, </w:t>
+      </w:r>
+      <w:proofErr w:type="spellStart"/>
+      <w:r>
+        <w:t>Hargraeves-Semani</w:t>
+      </w:r>
+      <w:proofErr w:type="spellEnd"/>
+      <w:r>
+        <w:t>, Penman-Monteith, Priestly-Taylor, Hamon, and pan potential ET modules (</w:t>
+      </w:r>
+      <w:proofErr w:type="spellStart"/>
+      <w:r>
+        <w:t>Markstrom</w:t>
+      </w:r>
+      <w:proofErr w:type="spellEnd"/>
+      <w:r>
+        <w:t xml:space="preserve"> and others, 2015). HRU-based ET coefficients must be multiplied by the crop coefficient (</w:t>
       </w:r>
       <m:oMath>
         <m:sSub>
@@ -4587,7 +4653,15 @@
         </m:sSub>
       </m:oMath>
       <w:r>
-        <w:t xml:space="preserve"> is incorporated into GSFLOW simulations for the Jensen-Haise formulation. </w:t>
+        <w:t xml:space="preserve"> is incorporated into GSFLOW simulations for the Jensen-</w:t>
+      </w:r>
+      <w:proofErr w:type="spellStart"/>
+      <w:r>
+        <w:t>Haise</w:t>
+      </w:r>
+      <w:proofErr w:type="spellEnd"/>
+      <w:r>
+        <w:t xml:space="preserve"> formulation. </w:t>
       </w:r>
       <m:oMath>
         <m:sSub>
@@ -4618,7 +4692,23 @@
         </m:sSub>
       </m:oMath>
       <w:r>
-        <w:t xml:space="preserve"> is calculated using the UZF1 Package or by the PRMS Soilzone Module using a kinematic wave formulation or nonlinear soil-water reservoir approach, respectively (Markstrom and others, 2008). </w:t>
+        <w:t xml:space="preserve"> is calculated using the UZF1 Package or by the PRMS </w:t>
+      </w:r>
+      <w:proofErr w:type="spellStart"/>
+      <w:r>
+        <w:t>Soilzone</w:t>
+      </w:r>
+      <w:proofErr w:type="spellEnd"/>
+      <w:r>
+        <w:t xml:space="preserve"> Module using a kinematic wave formulation or nonlinear soil-water reservoir approach, respectively (</w:t>
+      </w:r>
+      <w:proofErr w:type="spellStart"/>
+      <w:r>
+        <w:t>Markstrom</w:t>
+      </w:r>
+      <w:proofErr w:type="spellEnd"/>
+      <w:r>
+        <w:t xml:space="preserve"> and others, 2008). </w:t>
       </w:r>
     </w:p>
     <w:p>
@@ -6011,12 +6101,14 @@
       <w:r>
         <w:t xml:space="preserve">, and </w:t>
       </w:r>
+      <w:proofErr w:type="spellStart"/>
       <w:r>
         <w:rPr>
           <w:i/>
         </w:rPr>
         <w:t>i</w:t>
       </w:r>
+      <w:proofErr w:type="spellEnd"/>
       <w:r>
         <w:t xml:space="preserve"> is the index to the </w:t>
       </w:r>
@@ -6267,7 +6359,15 @@
         <w:t>ag</w:t>
       </w:r>
       <w:r>
-        <w:t>e or PRMS Soilzone Module</w:t>
+        <w:t xml:space="preserve">e or PRMS </w:t>
+      </w:r>
+      <w:proofErr w:type="spellStart"/>
+      <w:r>
+        <w:t>Soilzone</w:t>
+      </w:r>
+      <w:proofErr w:type="spellEnd"/>
+      <w:r>
+        <w:t xml:space="preserve"> Module</w:t>
       </w:r>
       <w:r>
         <w:t xml:space="preserve"> then</w:t>
@@ -6346,8 +6446,6 @@
       <w:r>
         <w:t xml:space="preserve"> PRMS. </w:t>
       </w:r>
-      <w:bookmarkStart w:id="6" w:name="_GoBack"/>
-      <w:bookmarkEnd w:id="6"/>
       <w:r>
         <w:t xml:space="preserve">Note that equations </w:t>
       </w:r>
@@ -6699,6 +6797,11 @@
       </w:r>
       <w:r>
         <w:tab/>
+      </w:r>
+      <w:r>
+        <w:tab/>
+      </w:r>
+      <w:r>
         <w:t>(</w:t>
       </w:r>
       <w:r>
@@ -8507,7 +8610,7 @@
       <w:pPr>
         <w:pStyle w:val="FigureCaption"/>
       </w:pPr>
-      <w:bookmarkStart w:id="7" w:name="_Toc488403565"/>
+      <w:bookmarkStart w:id="6" w:name="_Toc488403565"/>
       <w:r>
         <w:t xml:space="preserve">Flow charts showing three different configurations for using the </w:t>
       </w:r>
@@ -8564,7 +8667,7 @@
       <w:r>
         <w:t>.</w:t>
       </w:r>
-      <w:bookmarkEnd w:id="7"/>
+      <w:bookmarkEnd w:id="6"/>
     </w:p>
     <w:p>
       <w:pPr>
@@ -8737,8 +8840,13 @@
         <w:t>a nonzero value</w:t>
       </w:r>
       <w:r>
-        <w:t xml:space="preserve"> specified for nummaxwell</w:t>
-      </w:r>
+        <w:t xml:space="preserve"> specified for </w:t>
+      </w:r>
+      <w:proofErr w:type="spellStart"/>
+      <w:r>
+        <w:t>nummaxwell</w:t>
+      </w:r>
+      <w:proofErr w:type="spellEnd"/>
       <w:r>
         <w:t xml:space="preserve">. </w:t>
       </w:r>
@@ -9019,19 +9127,35 @@
         <w:t xml:space="preserve">riculture in </w:t>
       </w:r>
       <w:r>
-        <w:t>MODFLOW-NWT and GSFLOW. Test problem 1 was modified from Test 1 presented previously by Prudic and others (</w:t>
+        <w:t xml:space="preserve">MODFLOW-NWT and GSFLOW. Test problem 1 was modified from Test 1 presented previously by </w:t>
+      </w:r>
+      <w:proofErr w:type="spellStart"/>
+      <w:r>
+        <w:t>Prudic</w:t>
+      </w:r>
+      <w:proofErr w:type="spellEnd"/>
+      <w:r>
+        <w:t xml:space="preserve"> and others (</w:t>
       </w:r>
       <w:r>
         <w:t>2004)</w:t>
       </w:r>
       <w:r>
-        <w:t>. Test problem 2 was modified from the S</w:t>
+        <w:t xml:space="preserve">. Test problem 2 was modified from the </w:t>
+      </w:r>
+      <w:proofErr w:type="spellStart"/>
+      <w:r>
+        <w:t>S</w:t>
       </w:r>
       <w:r>
         <w:t>ag</w:t>
       </w:r>
       <w:r>
-        <w:t xml:space="preserve">ehen Creek Watershed </w:t>
+        <w:t>ehen</w:t>
+      </w:r>
+      <w:proofErr w:type="spellEnd"/>
+      <w:r>
+        <w:t xml:space="preserve"> Creek Watershed </w:t>
       </w:r>
       <w:r>
         <w:t xml:space="preserve">GSFLOW </w:t>
@@ -9043,13 +9167,21 @@
         <w:t>ag</w:t>
       </w:r>
       <w:r>
-        <w:t>riculture in the S</w:t>
+        <w:t xml:space="preserve">riculture in the </w:t>
+      </w:r>
+      <w:proofErr w:type="spellStart"/>
+      <w:r>
+        <w:t>S</w:t>
       </w:r>
       <w:r>
         <w:t>ag</w:t>
       </w:r>
       <w:r>
-        <w:t>ehen Creek Watershed, the</w:t>
+        <w:t>ehen</w:t>
+      </w:r>
+      <w:proofErr w:type="spellEnd"/>
+      <w:r>
+        <w:t xml:space="preserve"> Creek Watershed, the</w:t>
       </w:r>
       <w:r>
         <w:t xml:space="preserve"> Ag Package</w:t>
@@ -9086,10 +9218,22 @@
       <w:pPr>
         <w:pStyle w:val="Heading2"/>
       </w:pPr>
+      <w:commentRangeStart w:id="7"/>
       <w:r>
         <w:lastRenderedPageBreak/>
         <w:t>Example Problem 1</w:t>
       </w:r>
+      <w:commentRangeEnd w:id="7"/>
+      <w:r>
+        <w:rPr>
+          <w:rStyle w:val="CommentReference"/>
+          <w:rFonts w:ascii="Times New Roman" w:hAnsi="Times New Roman"/>
+          <w:b w:val="0"/>
+          <w:iCs w:val="0"/>
+          <w:kern w:val="0"/>
+        </w:rPr>
+        <w:commentReference w:id="7"/>
+      </w:r>
     </w:p>
     <w:p>
       <w:pPr>
@@ -9282,8 +9426,13 @@
       <w:r>
         <w:t xml:space="preserve">. </w:t>
       </w:r>
-      <w:r>
-        <w:t>Prudic and others (2004) present</w:t>
+      <w:proofErr w:type="spellStart"/>
+      <w:r>
+        <w:t>Prudic</w:t>
+      </w:r>
+      <w:proofErr w:type="spellEnd"/>
+      <w:r>
+        <w:t xml:space="preserve"> and others (2004) present</w:t>
       </w:r>
       <w:r>
         <w:t xml:space="preserve"> additional details describing </w:t>
@@ -9514,8 +9663,8 @@
         <w:pStyle w:val="Heading1"/>
         <w:autoSpaceDE w:val="0"/>
       </w:pPr>
-      <w:bookmarkStart w:id="8" w:name="_Toc488393775"/>
-      <w:bookmarkStart w:id="9" w:name="_Toc59000064"/>
+      <w:bookmarkStart w:id="9" w:name="_Toc488393775"/>
+      <w:bookmarkStart w:id="10" w:name="_Toc59000064"/>
       <w:r>
         <w:t>Discussion</w:t>
       </w:r>
@@ -9528,29 +9677,37 @@
         <w:t xml:space="preserve">While </w:t>
       </w:r>
     </w:p>
-    <w:bookmarkEnd w:id="8"/>
+    <w:bookmarkEnd w:id="9"/>
     <w:p/>
     <w:p>
       <w:pPr>
         <w:pStyle w:val="Heading1"/>
         <w:autoSpaceDE w:val="0"/>
       </w:pPr>
-      <w:bookmarkStart w:id="10" w:name="_Toc488393776"/>
+      <w:bookmarkStart w:id="11" w:name="_Toc488393776"/>
       <w:r>
         <w:t>References</w:t>
       </w:r>
       <w:r>
         <w:t xml:space="preserve"> Cited</w:t>
       </w:r>
-      <w:bookmarkEnd w:id="9"/>
       <w:bookmarkEnd w:id="10"/>
+      <w:bookmarkEnd w:id="11"/>
     </w:p>
     <w:p>
       <w:pPr>
         <w:pStyle w:val="Reference"/>
       </w:pPr>
       <w:r>
-        <w:t>Allen, R. G., Pereira, L. S., Raes, D., &amp; Smith, M. (1998). Crop evapotranspiration-Guidelines for computing crop water requirements-FAO Irrigation and drain</w:t>
+        <w:t xml:space="preserve">Allen, R. G., Pereira, L. S., </w:t>
+      </w:r>
+      <w:proofErr w:type="spellStart"/>
+      <w:r>
+        <w:t>Raes</w:t>
+      </w:r>
+      <w:proofErr w:type="spellEnd"/>
+      <w:r>
+        <w:t>, D., &amp; Smith, M. (1998). Crop evapotranspiration-Guidelines for computing crop water requirements-FAO Irrigation and drain</w:t>
       </w:r>
       <w:r>
         <w:t>ag</w:t>
@@ -9566,21 +9723,42 @@
       <w:pPr>
         <w:pStyle w:val="Reference"/>
       </w:pPr>
-      <w:r>
-        <w:t>Markstrom, S.L., Regan, R.S., Hay, L.E., Viger, R.J., Webb, R.M.T., Payn, R.A., and LaFontaine, J.H., 2015, PRMS-IV, the precipitation-runoff modeling system, version 4: U.S. Geological Survey Techniques and Methods, book 6, chap. B7, 158 p., http://dx.doi.org/10.3133/tm6B7.</w:t>
+      <w:proofErr w:type="spellStart"/>
+      <w:r>
+        <w:t>Markstrom</w:t>
+      </w:r>
+      <w:proofErr w:type="spellEnd"/>
+      <w:r>
+        <w:t xml:space="preserve">, S.L., Regan, R.S., Hay, L.E., </w:t>
+      </w:r>
+      <w:proofErr w:type="spellStart"/>
+      <w:r>
+        <w:t>Viger</w:t>
+      </w:r>
+      <w:proofErr w:type="spellEnd"/>
+      <w:r>
+        <w:t xml:space="preserve">, R.J., Webb, R.M.T., </w:t>
+      </w:r>
+      <w:proofErr w:type="spellStart"/>
+      <w:r>
+        <w:t>Payn</w:t>
+      </w:r>
+      <w:proofErr w:type="spellEnd"/>
+      <w:r>
+        <w:t>, R.A., and LaFontaine, J.H., 2015, PRMS-IV, the precipitation-runoff modeling system, version 4: U.S. Geological Survey Techniques and Methods, book 6, chap. B7, 158 p., http://dx.doi.org/10.3133/tm6B7.</w:t>
       </w:r>
     </w:p>
     <w:p>
       <w:pPr>
         <w:pStyle w:val="SectionHeading"/>
       </w:pPr>
-      <w:bookmarkStart w:id="11" w:name="_Toc59000065"/>
+      <w:bookmarkStart w:id="12" w:name="_Toc59000065"/>
     </w:p>
     <w:p>
       <w:pPr>
         <w:pStyle w:val="SectionHeading"/>
         <w:sectPr>
-          <w:footerReference w:type="default" r:id="rId17"/>
+          <w:footerReference w:type="default" r:id="rId20"/>
           <w:type w:val="oddPage"/>
           <w:pgSz w:w="12240" w:h="15840"/>
           <w:pgMar w:top="1440" w:right="1440" w:bottom="1440" w:left="1440" w:header="720" w:footer="720" w:gutter="0"/>
@@ -9591,14 +9769,14 @@
         </w:sectPr>
       </w:pPr>
     </w:p>
-    <w:bookmarkEnd w:id="11"/>
+    <w:bookmarkEnd w:id="12"/>
     <w:p>
       <w:pPr>
         <w:pStyle w:val="ISSNISBNDOIBackCover"/>
       </w:pPr>
     </w:p>
     <w:sectPr>
-      <w:footerReference w:type="default" r:id="rId18"/>
+      <w:footerReference w:type="default" r:id="rId21"/>
       <w:pgSz w:w="12240" w:h="15840"/>
       <w:pgMar w:top="1440" w:right="1440" w:bottom="1440" w:left="1440" w:header="720" w:footer="720" w:gutter="0"/>
       <w:pgNumType w:fmt="upperRoman" w:start="3"/>
@@ -9607,6 +9785,41 @@
     </w:sectPr>
   </w:body>
 </w:document>
+</file>
+
+<file path=word/comments.xml><?xml version="1.0" encoding="utf-8"?>
+<w:comments xmlns:wpc="http://schemas.microsoft.com/office/word/2010/wordprocessingCanvas" xmlns:cx="http://schemas.microsoft.com/office/drawing/2014/chartex" xmlns:cx1="http://schemas.microsoft.com/office/drawing/2015/9/8/chartex" xmlns:cx2="http://schemas.microsoft.com/office/drawing/2015/10/21/chartex" xmlns:cx3="http://schemas.microsoft.com/office/drawing/2016/5/9/chartex" xmlns:cx4="http://schemas.microsoft.com/office/drawing/2016/5/10/chartex" xmlns:cx5="http://schemas.microsoft.com/office/drawing/2016/5/11/chartex" xmlns:cx6="http://schemas.microsoft.com/office/drawing/2016/5/12/chartex" xmlns:cx7="http://schemas.microsoft.com/office/drawing/2016/5/13/chartex" xmlns:cx8="http://schemas.microsoft.com/office/drawing/2016/5/14/chartex" xmlns:mc="http://schemas.openxmlformats.org/markup-compatibility/2006" xmlns:aink="http://schemas.microsoft.com/office/drawing/2016/ink" xmlns:am3d="http://schemas.microsoft.com/office/drawing/2017/model3d" xmlns:o="urn:schemas-microsoft-com:office:office" xmlns:r="http://schemas.openxmlformats.org/officeDocument/2006/relationships" xmlns:m="http://schemas.openxmlformats.org/officeDocument/2006/math" xmlns:v="urn:schemas-microsoft-com:vml" xmlns:wp14="http://schemas.microsoft.com/office/word/2010/wordprocessingDrawing" xmlns:wp="http://schemas.openxmlformats.org/drawingml/2006/wordprocessingDrawing" xmlns:w10="urn:schemas-microsoft-com:office:word" xmlns:w="http://schemas.openxmlformats.org/wordprocessingml/2006/main" xmlns:w14="http://schemas.microsoft.com/office/word/2010/wordml" xmlns:w15="http://schemas.microsoft.com/office/word/2012/wordml" xmlns:w16cid="http://schemas.microsoft.com/office/word/2016/wordml/cid" xmlns:w16se="http://schemas.microsoft.com/office/word/2015/wordml/symex" xmlns:wpg="http://schemas.microsoft.com/office/word/2010/wordprocessingGroup" xmlns:wpi="http://schemas.microsoft.com/office/word/2010/wordprocessingInk" xmlns:wne="http://schemas.microsoft.com/office/word/2006/wordml" xmlns:wps="http://schemas.microsoft.com/office/word/2010/wordprocessingShape" mc:Ignorable="w14 w15 w16se w16cid wp14">
+  <w:comment w:id="7" w:author="Niswonger, Richard" w:date="2019-01-10T17:09:00Z" w:initials="NR">
+    <w:p>
+      <w:pPr>
+        <w:pStyle w:val="CommentText"/>
+      </w:pPr>
+      <w:r>
+        <w:rPr>
+          <w:rStyle w:val="CommentReference"/>
+        </w:rPr>
+        <w:annotationRef/>
+      </w:r>
+      <w:r>
+        <w:t xml:space="preserve">Talk about crop consumption not being part of the AG water budget because it is not a balance on the soil, just on the irrigation water up to the field. </w:t>
+      </w:r>
+      <w:bookmarkStart w:id="8" w:name="_GoBack"/>
+      <w:bookmarkEnd w:id="8"/>
+    </w:p>
+  </w:comment>
+</w:comments>
+</file>
+
+<file path=word/commentsExtended.xml><?xml version="1.0" encoding="utf-8"?>
+<w15:commentsEx xmlns:wpc="http://schemas.microsoft.com/office/word/2010/wordprocessingCanvas" xmlns:cx="http://schemas.microsoft.com/office/drawing/2014/chartex" xmlns:cx1="http://schemas.microsoft.com/office/drawing/2015/9/8/chartex" xmlns:cx2="http://schemas.microsoft.com/office/drawing/2015/10/21/chartex" xmlns:cx3="http://schemas.microsoft.com/office/drawing/2016/5/9/chartex" xmlns:cx4="http://schemas.microsoft.com/office/drawing/2016/5/10/chartex" xmlns:cx5="http://schemas.microsoft.com/office/drawing/2016/5/11/chartex" xmlns:cx6="http://schemas.microsoft.com/office/drawing/2016/5/12/chartex" xmlns:cx7="http://schemas.microsoft.com/office/drawing/2016/5/13/chartex" xmlns:cx8="http://schemas.microsoft.com/office/drawing/2016/5/14/chartex" xmlns:mc="http://schemas.openxmlformats.org/markup-compatibility/2006" xmlns:aink="http://schemas.microsoft.com/office/drawing/2016/ink" xmlns:am3d="http://schemas.microsoft.com/office/drawing/2017/model3d" xmlns:o="urn:schemas-microsoft-com:office:office" xmlns:r="http://schemas.openxmlformats.org/officeDocument/2006/relationships" xmlns:m="http://schemas.openxmlformats.org/officeDocument/2006/math" xmlns:v="urn:schemas-microsoft-com:vml" xmlns:wp14="http://schemas.microsoft.com/office/word/2010/wordprocessingDrawing" xmlns:wp="http://schemas.openxmlformats.org/drawingml/2006/wordprocessingDrawing" xmlns:w10="urn:schemas-microsoft-com:office:word" xmlns:w="http://schemas.openxmlformats.org/wordprocessingml/2006/main" xmlns:w14="http://schemas.microsoft.com/office/word/2010/wordml" xmlns:w15="http://schemas.microsoft.com/office/word/2012/wordml" xmlns:w16cid="http://schemas.microsoft.com/office/word/2016/wordml/cid" xmlns:w16se="http://schemas.microsoft.com/office/word/2015/wordml/symex" xmlns:wpg="http://schemas.microsoft.com/office/word/2010/wordprocessingGroup" xmlns:wpi="http://schemas.microsoft.com/office/word/2010/wordprocessingInk" xmlns:wne="http://schemas.microsoft.com/office/word/2006/wordml" xmlns:wps="http://schemas.microsoft.com/office/word/2010/wordprocessingShape" mc:Ignorable="w14 w15 w16se w16cid wp14">
+  <w15:commentEx w15:paraId="5809AEEB" w15:done="0"/>
+</w15:commentsEx>
+</file>
+
+<file path=word/commentsIds.xml><?xml version="1.0" encoding="utf-8"?>
+<w16cid:commentsIds xmlns:wpc="http://schemas.microsoft.com/office/word/2010/wordprocessingCanvas" xmlns:cx="http://schemas.microsoft.com/office/drawing/2014/chartex" xmlns:cx1="http://schemas.microsoft.com/office/drawing/2015/9/8/chartex" xmlns:cx2="http://schemas.microsoft.com/office/drawing/2015/10/21/chartex" xmlns:cx3="http://schemas.microsoft.com/office/drawing/2016/5/9/chartex" xmlns:cx4="http://schemas.microsoft.com/office/drawing/2016/5/10/chartex" xmlns:cx5="http://schemas.microsoft.com/office/drawing/2016/5/11/chartex" xmlns:cx6="http://schemas.microsoft.com/office/drawing/2016/5/12/chartex" xmlns:cx7="http://schemas.microsoft.com/office/drawing/2016/5/13/chartex" xmlns:cx8="http://schemas.microsoft.com/office/drawing/2016/5/14/chartex" xmlns:mc="http://schemas.openxmlformats.org/markup-compatibility/2006" xmlns:aink="http://schemas.microsoft.com/office/drawing/2016/ink" xmlns:am3d="http://schemas.microsoft.com/office/drawing/2017/model3d" xmlns:o="urn:schemas-microsoft-com:office:office" xmlns:r="http://schemas.openxmlformats.org/officeDocument/2006/relationships" xmlns:m="http://schemas.openxmlformats.org/officeDocument/2006/math" xmlns:v="urn:schemas-microsoft-com:vml" xmlns:wp14="http://schemas.microsoft.com/office/word/2010/wordprocessingDrawing" xmlns:wp="http://schemas.openxmlformats.org/drawingml/2006/wordprocessingDrawing" xmlns:w10="urn:schemas-microsoft-com:office:word" xmlns:w="http://schemas.openxmlformats.org/wordprocessingml/2006/main" xmlns:w14="http://schemas.microsoft.com/office/word/2010/wordml" xmlns:w15="http://schemas.microsoft.com/office/word/2012/wordml" xmlns:w16cid="http://schemas.microsoft.com/office/word/2016/wordml/cid" xmlns:w16se="http://schemas.microsoft.com/office/word/2015/wordml/symex" xmlns:wpg="http://schemas.microsoft.com/office/word/2010/wordprocessingGroup" xmlns:wpi="http://schemas.microsoft.com/office/word/2010/wordprocessingInk" xmlns:wne="http://schemas.microsoft.com/office/word/2006/wordml" xmlns:wps="http://schemas.microsoft.com/office/word/2010/wordprocessingShape" mc:Ignorable="w14 w15 w16se w16cid wp14">
+  <w16cid:commentId w16cid:paraId="5809AEEB" w16cid:durableId="1FE1FAD2"/>
+</w16cid:commentsIds>
 </file>
 
 <file path=word/endnotes.xml><?xml version="1.0" encoding="utf-8"?>
@@ -12060,6 +12273,14 @@
   </w:num>
   <w:numIdMacAtCleanup w:val="8"/>
 </w:numbering>
+</file>
+
+<file path=word/people.xml><?xml version="1.0" encoding="utf-8"?>
+<w15:people xmlns:wpc="http://schemas.microsoft.com/office/word/2010/wordprocessingCanvas" xmlns:cx="http://schemas.microsoft.com/office/drawing/2014/chartex" xmlns:cx1="http://schemas.microsoft.com/office/drawing/2015/9/8/chartex" xmlns:cx2="http://schemas.microsoft.com/office/drawing/2015/10/21/chartex" xmlns:cx3="http://schemas.microsoft.com/office/drawing/2016/5/9/chartex" xmlns:cx4="http://schemas.microsoft.com/office/drawing/2016/5/10/chartex" xmlns:cx5="http://schemas.microsoft.com/office/drawing/2016/5/11/chartex" xmlns:cx6="http://schemas.microsoft.com/office/drawing/2016/5/12/chartex" xmlns:cx7="http://schemas.microsoft.com/office/drawing/2016/5/13/chartex" xmlns:cx8="http://schemas.microsoft.com/office/drawing/2016/5/14/chartex" xmlns:mc="http://schemas.openxmlformats.org/markup-compatibility/2006" xmlns:aink="http://schemas.microsoft.com/office/drawing/2016/ink" xmlns:am3d="http://schemas.microsoft.com/office/drawing/2017/model3d" xmlns:o="urn:schemas-microsoft-com:office:office" xmlns:r="http://schemas.openxmlformats.org/officeDocument/2006/relationships" xmlns:m="http://schemas.openxmlformats.org/officeDocument/2006/math" xmlns:v="urn:schemas-microsoft-com:vml" xmlns:wp14="http://schemas.microsoft.com/office/word/2010/wordprocessingDrawing" xmlns:wp="http://schemas.openxmlformats.org/drawingml/2006/wordprocessingDrawing" xmlns:w10="urn:schemas-microsoft-com:office:word" xmlns:w="http://schemas.openxmlformats.org/wordprocessingml/2006/main" xmlns:w14="http://schemas.microsoft.com/office/word/2010/wordml" xmlns:w15="http://schemas.microsoft.com/office/word/2012/wordml" xmlns:w16cid="http://schemas.microsoft.com/office/word/2016/wordml/cid" xmlns:w16se="http://schemas.microsoft.com/office/word/2015/wordml/symex" xmlns:wpg="http://schemas.microsoft.com/office/word/2010/wordprocessingGroup" xmlns:wpi="http://schemas.microsoft.com/office/word/2010/wordprocessingInk" xmlns:wne="http://schemas.microsoft.com/office/word/2006/wordml" xmlns:wps="http://schemas.microsoft.com/office/word/2010/wordprocessingShape" mc:Ignorable="w14 w15 w16se w16cid wp14">
+  <w15:person w15:author="Niswonger, Richard">
+    <w15:presenceInfo w15:providerId="AD" w15:userId="S-1-5-21-3697291689-1161744426-439199626-28849"/>
+  </w15:person>
+</w15:people>
 </file>
 
 <file path=word/styles.xml><?xml version="1.0" encoding="utf-8"?>
@@ -18661,7 +18882,7 @@
 </file>
 
 <file path=customXml/itemProps1.xml><?xml version="1.0" encoding="utf-8"?>
-<ds:datastoreItem xmlns:ds="http://schemas.openxmlformats.org/officeDocument/2006/customXml" ds:itemID="{1DE3CA0E-02AF-4F2B-A612-4D5708748945}">
+<ds:datastoreItem xmlns:ds="http://schemas.openxmlformats.org/officeDocument/2006/customXml" ds:itemID="{2F2D43A2-590C-4B06-82B5-25EDB68C3807}">
   <ds:schemaRefs>
     <ds:schemaRef ds:uri="http://schemas.openxmlformats.org/officeDocument/2006/bibliography"/>
   </ds:schemaRefs>

</xml_diff>

<commit_message>
more work on AG report
</commit_message>
<xml_diff>
--- a/Examples/AgWaterUse/doc/AG_doc.docx
+++ b/Examples/AgWaterUse/doc/AG_doc.docx
@@ -459,13 +459,8 @@
         <w:t>William</w:t>
       </w:r>
       <w:r>
-        <w:t xml:space="preserve"> </w:t>
-      </w:r>
-      <w:proofErr w:type="spellStart"/>
-      <w:r>
-        <w:t>Werkheiser</w:t>
-      </w:r>
-      <w:proofErr w:type="spellEnd"/>
+        <w:t xml:space="preserve"> Werkheiser</w:t>
+      </w:r>
       <w:r>
         <w:t xml:space="preserve">, Acting </w:t>
       </w:r>
@@ -1935,7 +1930,13 @@
         <w:t>The</w:t>
       </w:r>
       <w:r>
-        <w:t xml:space="preserve"> Ag Package</w:t>
+        <w:t xml:space="preserve"> A</w:t>
+      </w:r>
+      <w:r>
+        <w:t>G</w:t>
+      </w:r>
+      <w:r>
+        <w:t xml:space="preserve"> Package</w:t>
       </w:r>
       <w:r>
         <w:t xml:space="preserve"> </w:t>
@@ -1962,10 +1963,19 @@
         <w:t>GSFLOW</w:t>
       </w:r>
       <w:r>
+        <w:t xml:space="preserve"> and the antecedent</w:t>
+      </w:r>
+      <w:r>
+        <w:t xml:space="preserve"> field conditions</w:t>
+      </w:r>
+      <w:r>
         <w:t xml:space="preserve"> </w:t>
       </w:r>
       <w:r>
-        <w:t xml:space="preserve">is used to determine </w:t>
+        <w:t>can be</w:t>
+      </w:r>
+      <w:r>
+        <w:t xml:space="preserve"> used to determine </w:t>
       </w:r>
       <w:r>
         <w:t xml:space="preserve">the </w:t>
@@ -1983,43 +1993,133 @@
         <w:t>requirement (NIWR)</w:t>
       </w:r>
       <w:r>
-        <w:t xml:space="preserve"> using the </w:t>
-      </w:r>
-      <w:r>
-        <w:t xml:space="preserve">daily climate and </w:t>
-      </w:r>
-      <w:r>
-        <w:t xml:space="preserve">simulated </w:t>
+        <w:t xml:space="preserve">. </w:t>
+      </w:r>
+      <w:r>
+        <w:t>NIWR</w:t>
+      </w:r>
+      <w:r>
+        <w:t xml:space="preserve"> </w:t>
+      </w:r>
+      <w:r>
+        <w:t>is</w:t>
+      </w:r>
+      <w:r>
+        <w:t xml:space="preserve"> </w:t>
+      </w:r>
+      <w:r>
+        <w:t xml:space="preserve">diverted into canals </w:t>
+      </w:r>
+      <w:r>
+        <w:t xml:space="preserve">and routed to fields </w:t>
+      </w:r>
+      <w:r>
+        <w:t xml:space="preserve">using the MODFLOW SFR </w:t>
+      </w:r>
+      <w:r>
+        <w:t>Pack</w:t>
       </w:r>
       <w:r>
         <w:t>ag</w:t>
       </w:r>
       <w:r>
-        <w:t>ricultural field</w:t>
-      </w:r>
-      <w:r>
-        <w:t xml:space="preserve"> conditions. </w:t>
-      </w:r>
-      <w:r>
-        <w:t>NIWR</w:t>
+        <w:t>e</w:t>
+      </w:r>
+      <w:r>
+        <w:t>, or NIWR can be supplied/supplemented by groundwater wells</w:t>
+      </w:r>
+      <w:r>
+        <w:t xml:space="preserve">. </w:t>
+      </w:r>
+      <w:r>
+        <w:t>The</w:t>
+      </w:r>
+      <w:r>
+        <w:t xml:space="preserve"> A</w:t>
+      </w:r>
+      <w:r>
+        <w:t>G</w:t>
+      </w:r>
+      <w:r>
+        <w:t xml:space="preserve"> Package</w:t>
       </w:r>
       <w:r>
         <w:t xml:space="preserve"> </w:t>
       </w:r>
       <w:r>
-        <w:t>is</w:t>
+        <w:t>can solve</w:t>
+      </w:r>
+      <w:r>
+        <w:t xml:space="preserve"> for</w:t>
+      </w:r>
+      <w:r>
+        <w:t xml:space="preserve"> NIWR</w:t>
+      </w:r>
+      <w:r>
+        <w:t xml:space="preserve"> by calculating the required irrigation amount that minimizes the difference between </w:t>
+      </w:r>
+      <w:r>
+        <w:t>the well-watered</w:t>
+      </w:r>
+      <w:r>
+        <w:t xml:space="preserve"> crop evapotranspiration (ET) and the simulated </w:t>
+      </w:r>
+      <w:r>
+        <w:t xml:space="preserve">actual </w:t>
+      </w:r>
+      <w:r>
+        <w:t>ET</w:t>
+      </w:r>
+      <w:r>
+        <w:t>.</w:t>
+      </w:r>
+      <w:r>
+        <w:t xml:space="preserve"> The minimization procedure iterative</w:t>
+      </w:r>
+      <w:r>
+        <w:t>ly</w:t>
+      </w:r>
+      <w:r>
+        <w:t xml:space="preserve"> increases a surface water diversion and routes the water through the</w:t>
+      </w:r>
+      <w:r>
+        <w:t xml:space="preserve"> irrigation</w:t>
+      </w:r>
+      <w:r>
+        <w:t xml:space="preserve"> delivery </w:t>
+      </w:r>
+      <w:r>
+        <w:t>system</w:t>
+      </w:r>
+      <w:r>
+        <w:t xml:space="preserve"> to fields </w:t>
+      </w:r>
+      <w:r>
+        <w:t>where it</w:t>
+      </w:r>
+      <w:r>
+        <w:t xml:space="preserve"> is applied as irrigation.</w:t>
       </w:r>
       <w:r>
         <w:t xml:space="preserve"> </w:t>
       </w:r>
       <w:r>
-        <w:t xml:space="preserve">diverted into canals </w:t>
-      </w:r>
-      <w:r>
-        <w:t xml:space="preserve">and routed to fields </w:t>
-      </w:r>
-      <w:r>
-        <w:t xml:space="preserve">using the MODFLOW SFR </w:t>
+        <w:t xml:space="preserve">Alternatively, the irrigation schedule can be specified directly or can be determined by the model using field conditions trigger, such that when the ET deficit reaches a threshold, irrigation automatically occurs for some specified irrigation time. </w:t>
+      </w:r>
+      <w:r>
+        <w:t>Variably saturated flow, stor</w:t>
+      </w:r>
+      <w:r>
+        <w:t>ag</w:t>
+      </w:r>
+      <w:r>
+        <w:t xml:space="preserve">e and ET in </w:t>
+      </w:r>
+      <w:r>
+        <w:t>ag</w:t>
+      </w:r>
+      <w:r>
+        <w:t xml:space="preserve">ricultural fields is simulated using the UZF </w:t>
       </w:r>
       <w:r>
         <w:t>Pack</w:t>
@@ -2031,96 +2131,11 @@
         <w:t>e</w:t>
       </w:r>
       <w:r>
-        <w:t>, or NIWR can be supplied/supplemented by groundwater wells</w:t>
-      </w:r>
-      <w:r>
-        <w:t xml:space="preserve">. </w:t>
-      </w:r>
-      <w:r>
-        <w:t>The</w:t>
-      </w:r>
-      <w:r>
-        <w:t xml:space="preserve"> Ag Package</w:t>
-      </w:r>
-      <w:r>
-        <w:t xml:space="preserve"> </w:t>
-      </w:r>
-      <w:r>
-        <w:t>solves for</w:t>
-      </w:r>
-      <w:r>
-        <w:t xml:space="preserve"> NIWR</w:t>
-      </w:r>
-      <w:r>
-        <w:t xml:space="preserve"> by calculating the required irrigation amount that minimizes the difference between potential crop evapotranspiration (ET) and the actual simulated ET</w:t>
-      </w:r>
-      <w:r>
-        <w:t>.</w:t>
-      </w:r>
-      <w:r>
-        <w:t xml:space="preserve"> The minimization procedure iterative</w:t>
-      </w:r>
-      <w:r>
-        <w:t>ly</w:t>
-      </w:r>
-      <w:r>
-        <w:t xml:space="preserve"> increases a surface water diversion and routes the water through the</w:t>
-      </w:r>
-      <w:r>
-        <w:t xml:space="preserve"> irrigation</w:t>
-      </w:r>
-      <w:r>
-        <w:t xml:space="preserve"> delivery </w:t>
-      </w:r>
-      <w:r>
-        <w:t>system</w:t>
-      </w:r>
-      <w:r>
-        <w:t xml:space="preserve"> to fields </w:t>
-      </w:r>
-      <w:r>
-        <w:t>where it</w:t>
-      </w:r>
-      <w:r>
-        <w:t xml:space="preserve"> is applied as irrigation.</w:t>
-      </w:r>
-      <w:r>
-        <w:t xml:space="preserve"> </w:t>
-      </w:r>
-      <w:r>
-        <w:t>Variably saturated flow, stor</w:t>
-      </w:r>
-      <w:r>
-        <w:t>ag</w:t>
-      </w:r>
-      <w:r>
-        <w:t xml:space="preserve">e and ET in </w:t>
-      </w:r>
-      <w:r>
-        <w:t>ag</w:t>
-      </w:r>
-      <w:r>
-        <w:t xml:space="preserve">ricultural fields is simulated using the UZF </w:t>
-      </w:r>
-      <w:r>
-        <w:t>Pack</w:t>
-      </w:r>
-      <w:r>
-        <w:t>ag</w:t>
-      </w:r>
-      <w:r>
-        <w:t>e</w:t>
-      </w:r>
-      <w:r>
-        <w:t xml:space="preserve"> for MODFLOW-only simulations and the PRMS </w:t>
-      </w:r>
-      <w:proofErr w:type="spellStart"/>
-      <w:r>
-        <w:t>soilzone</w:t>
-      </w:r>
-      <w:proofErr w:type="spellEnd"/>
-      <w:r>
-        <w:t xml:space="preserve"> module for integrated GSFLOW simulations. Combined with </w:t>
+        <w:t xml:space="preserve"> for MODFLOW-only simulations and the PRMS soilzone module for </w:t>
+      </w:r>
+      <w:r>
+        <w:lastRenderedPageBreak/>
+        <w:t xml:space="preserve">integrated GSFLOW simulations. Combined with </w:t>
       </w:r>
       <w:r>
         <w:t xml:space="preserve">MODFLOW and </w:t>
@@ -2129,7 +2144,13 @@
         <w:t>GSFLOW, the</w:t>
       </w:r>
       <w:r>
-        <w:t xml:space="preserve"> Ag Package</w:t>
+        <w:t xml:space="preserve"> A</w:t>
+      </w:r>
+      <w:r>
+        <w:t>G</w:t>
+      </w:r>
+      <w:r>
+        <w:t xml:space="preserve"> Package</w:t>
       </w:r>
       <w:r>
         <w:t xml:space="preserve"> </w:t>
@@ -2160,7 +2181,6 @@
       </w:pPr>
       <w:bookmarkStart w:id="5" w:name="_Toc488393760"/>
       <w:r>
-        <w:lastRenderedPageBreak/>
         <w:t>Introduction</w:t>
       </w:r>
       <w:bookmarkEnd w:id="5"/>
@@ -2296,7 +2316,13 @@
         <w:t xml:space="preserve"> </w:t>
       </w:r>
       <w:r>
-        <w:t>developed for MODFLOW and GSFLOW called the Agricultural (Ag) Water Use Package can</w:t>
+        <w:t>developed for MODFLOW and GS</w:t>
+      </w:r>
+      <w:r>
+        <w:t>FLOW called the Agricultural (AG</w:t>
+      </w:r>
+      <w:r>
+        <w:t>) Water Use Package can</w:t>
       </w:r>
       <w:r>
         <w:t xml:space="preserve"> simulate</w:t>
@@ -2328,7 +2354,13 @@
         <w:t xml:space="preserve"> </w:t>
       </w:r>
       <w:r>
-        <w:t>Ag P</w:t>
+        <w:t>A</w:t>
+      </w:r>
+      <w:r>
+        <w:t>G</w:t>
+      </w:r>
+      <w:r>
+        <w:t xml:space="preserve"> P</w:t>
       </w:r>
       <w:r>
         <w:t>ack</w:t>
@@ -2346,13 +2378,25 @@
         <w:t>solutions and</w:t>
       </w:r>
       <w:r>
-        <w:t xml:space="preserve"> can simulate </w:t>
+        <w:t xml:space="preserve"> can </w:t>
+      </w:r>
+      <w:r>
+        <w:t>incorporate</w:t>
+      </w:r>
+      <w:r>
+        <w:t xml:space="preserve"> </w:t>
       </w:r>
       <w:r>
         <w:t xml:space="preserve">land use change and </w:t>
       </w:r>
       <w:r>
-        <w:t>daily climate variability in the estimation</w:t>
+        <w:t xml:space="preserve">daily climate variability </w:t>
+      </w:r>
+      <w:r>
+        <w:t>for</w:t>
+      </w:r>
+      <w:r>
+        <w:t xml:space="preserve"> the estimation</w:t>
       </w:r>
       <w:r>
         <w:t xml:space="preserve"> </w:t>
@@ -2364,10 +2408,13 @@
         <w:t xml:space="preserve">. </w:t>
       </w:r>
       <w:r>
-        <w:t xml:space="preserve">The new </w:t>
-      </w:r>
-      <w:r>
-        <w:t>Pack</w:t>
+        <w:t xml:space="preserve">The </w:t>
+      </w:r>
+      <w:r>
+        <w:t>AG P</w:t>
+      </w:r>
+      <w:r>
+        <w:t>ack</w:t>
       </w:r>
       <w:r>
         <w:t>ag</w:t>
@@ -2418,7 +2465,11 @@
         <w:t xml:space="preserve">daily </w:t>
       </w:r>
       <w:r>
-        <w:t xml:space="preserve">climate inputs, the model can be used to simulate impacts of climate change on water supply in </w:t>
+        <w:t xml:space="preserve">climate inputs, the model can be used to simulate impacts of climate change on water </w:t>
+      </w:r>
+      <w:r>
+        <w:lastRenderedPageBreak/>
+        <w:t xml:space="preserve">supply in </w:t>
       </w:r>
       <w:r>
         <w:t>ag</w:t>
@@ -2447,200 +2498,199 @@
         <w:pStyle w:val="BodyText"/>
       </w:pPr>
       <w:r>
+        <w:t>A</w:t>
+      </w:r>
+      <w:r>
+        <w:t>g</w:t>
+      </w:r>
+      <w:r>
+        <w:t>ricultural demand</w:t>
+      </w:r>
+      <w:r>
+        <w:t>s</w:t>
+      </w:r>
+      <w:r>
+        <w:t xml:space="preserve"> </w:t>
+      </w:r>
+      <w:r>
+        <w:t>are</w:t>
+      </w:r>
+      <w:r>
+        <w:t xml:space="preserve"> dependent on </w:t>
+      </w:r>
+      <w:r>
+        <w:t xml:space="preserve">regional hydrologic states </w:t>
+      </w:r>
+      <w:r>
+        <w:t xml:space="preserve">that are not </w:t>
+      </w:r>
+      <w:r>
+        <w:t>measured but can be simulated</w:t>
+      </w:r>
+      <w:r>
+        <w:t xml:space="preserve"> </w:t>
+      </w:r>
+      <w:r>
+        <w:t>using</w:t>
+      </w:r>
+      <w:r>
+        <w:t xml:space="preserve"> a hydrologic model, </w:t>
+      </w:r>
+      <w:r>
+        <w:t xml:space="preserve">including dynamic </w:t>
+      </w:r>
+      <w:r>
+        <w:t xml:space="preserve">surface water, </w:t>
+      </w:r>
+      <w:r>
+        <w:t>soil, vadose zone, and groundwater stor</w:t>
+      </w:r>
+      <w:r>
         <w:t>ag</w:t>
       </w:r>
       <w:r>
-        <w:t xml:space="preserve">ricultural demand is dependent on </w:t>
-      </w:r>
-      <w:r>
-        <w:t xml:space="preserve">regional hydrologic states </w:t>
-      </w:r>
-      <w:r>
-        <w:t xml:space="preserve">that are not </w:t>
-      </w:r>
-      <w:r>
-        <w:t>measured but can be simulated</w:t>
+        <w:t>es</w:t>
+      </w:r>
+      <w:r>
+        <w:t xml:space="preserve">. </w:t>
+      </w:r>
+      <w:r>
+        <w:t xml:space="preserve">In water limited environments, decisions must be made regarding whether to fallow land or </w:t>
+      </w:r>
+      <w:r>
+        <w:t>modify irrigation practices</w:t>
+      </w:r>
+      <w:r>
+        <w:t xml:space="preserve">. </w:t>
+      </w:r>
+      <w:r>
+        <w:t>Climate variability can cause</w:t>
+      </w:r>
+      <w:r>
+        <w:t xml:space="preserve"> r</w:t>
+      </w:r>
+      <w:r>
+        <w:t xml:space="preserve">egional shifts in </w:t>
+      </w:r>
+      <w:r>
+        <w:t>ag</w:t>
+      </w:r>
+      <w:r>
+        <w:t xml:space="preserve">ricultural demand </w:t>
+      </w:r>
+      <w:r>
+        <w:t xml:space="preserve">due to </w:t>
+      </w:r>
+      <w:r>
+        <w:t>systematic changes in</w:t>
+      </w:r>
+      <w:r>
+        <w:t xml:space="preserve"> soil moisture and </w:t>
+      </w:r>
+      <w:r>
+        <w:t>irrigated area</w:t>
+      </w:r>
+      <w:r>
+        <w:t>s</w:t>
+      </w:r>
+      <w:r>
+        <w:t xml:space="preserve">, </w:t>
+      </w:r>
+      <w:r>
+        <w:t>and</w:t>
       </w:r>
       <w:r>
         <w:t xml:space="preserve"> </w:t>
       </w:r>
       <w:r>
-        <w:t>using</w:t>
-      </w:r>
-      <w:r>
-        <w:t xml:space="preserve"> a hydrologic model, </w:t>
-      </w:r>
-      <w:r>
-        <w:t xml:space="preserve">including dynamic </w:t>
-      </w:r>
-      <w:r>
-        <w:t xml:space="preserve">surface water, </w:t>
-      </w:r>
-      <w:r>
-        <w:t xml:space="preserve">soil, vadose zone, </w:t>
-      </w:r>
-      <w:r>
-        <w:lastRenderedPageBreak/>
-        <w:t>and groundwater stor</w:t>
+        <w:t xml:space="preserve">indirectly </w:t>
+      </w:r>
+      <w:r>
+        <w:t>as reductions in return flows</w:t>
+      </w:r>
+      <w:r>
+        <w:t xml:space="preserve">. Interactions such as these occur over </w:t>
+      </w:r>
+      <w:r>
+        <w:t>time periods</w:t>
+      </w:r>
+      <w:r>
+        <w:t xml:space="preserve"> </w:t>
+      </w:r>
+      <w:r>
+        <w:t>t</w:t>
+      </w:r>
+      <w:r>
+        <w:t>hat span</w:t>
+      </w:r>
+      <w:r>
+        <w:t xml:space="preserve"> irrigation events or irrigation seasons</w:t>
+      </w:r>
+      <w:r>
+        <w:t xml:space="preserve">, or they can span </w:t>
+      </w:r>
+      <w:r>
+        <w:t xml:space="preserve">much </w:t>
+      </w:r>
+      <w:r>
+        <w:t>longer time</w:t>
+      </w:r>
+      <w:r>
+        <w:t xml:space="preserve"> periods due to</w:t>
+      </w:r>
+      <w:r>
+        <w:t xml:space="preserve"> </w:t>
+      </w:r>
+      <w:r>
+        <w:t>multi-year</w:t>
+      </w:r>
+      <w:r>
+        <w:t xml:space="preserve"> shifts in climate</w:t>
+      </w:r>
+      <w:r>
+        <w:t xml:space="preserve"> and groundwater supply</w:t>
+      </w:r>
+      <w:r>
+        <w:t>.</w:t>
+      </w:r>
+      <w:r>
+        <w:t xml:space="preserve"> </w:t>
+      </w:r>
+      <w:r>
+        <w:t>MODFLOW and GSFLOW</w:t>
+      </w:r>
+      <w:r>
+        <w:t xml:space="preserve"> </w:t>
+      </w:r>
+      <w:r>
+        <w:t>can</w:t>
+      </w:r>
+      <w:r>
+        <w:t xml:space="preserve"> represent both natural hydrologic processes and water use by humans</w:t>
+      </w:r>
+      <w:r>
+        <w:t>,</w:t>
+      </w:r>
+      <w:r>
+        <w:t xml:space="preserve"> </w:t>
+      </w:r>
+      <w:r>
+        <w:t xml:space="preserve">which makes them </w:t>
+      </w:r>
+      <w:r>
+        <w:t>useful tools for water resources planning and man</w:t>
       </w:r>
       <w:r>
         <w:t>ag</w:t>
       </w:r>
       <w:r>
-        <w:t>es</w:t>
-      </w:r>
-      <w:r>
-        <w:t xml:space="preserve">. </w:t>
-      </w:r>
-      <w:r>
-        <w:t xml:space="preserve">In water limited environments, decisions must be made regarding whether to fallow land or </w:t>
-      </w:r>
-      <w:r>
-        <w:t>modify irrigation practices</w:t>
-      </w:r>
-      <w:r>
-        <w:t xml:space="preserve">. </w:t>
-      </w:r>
-      <w:r>
-        <w:t>Climate variability can cause</w:t>
-      </w:r>
-      <w:r>
-        <w:t xml:space="preserve"> r</w:t>
-      </w:r>
-      <w:r>
-        <w:t xml:space="preserve">egional shifts in </w:t>
-      </w:r>
-      <w:r>
-        <w:t>ag</w:t>
-      </w:r>
-      <w:r>
-        <w:t xml:space="preserve">ricultural demand </w:t>
-      </w:r>
-      <w:r>
-        <w:t xml:space="preserve">due to </w:t>
-      </w:r>
-      <w:r>
-        <w:t>systematic changes in</w:t>
-      </w:r>
-      <w:r>
-        <w:t xml:space="preserve"> soil moisture and </w:t>
-      </w:r>
-      <w:r>
-        <w:t>irrigated area</w:t>
-      </w:r>
-      <w:r>
-        <w:t>s</w:t>
-      </w:r>
-      <w:r>
-        <w:t xml:space="preserve">, </w:t>
-      </w:r>
-      <w:r>
-        <w:t>and</w:t>
+        <w:t xml:space="preserve">ement. The </w:t>
+      </w:r>
+      <w:r>
+        <w:t>AG</w:t>
       </w:r>
       <w:r>
         <w:t xml:space="preserve"> </w:t>
-      </w:r>
-      <w:r>
-        <w:t xml:space="preserve">indirectly </w:t>
-      </w:r>
-      <w:r>
-        <w:t>as reductions in return flows</w:t>
-      </w:r>
-      <w:r>
-        <w:t xml:space="preserve">. Interactions such as these occur over </w:t>
-      </w:r>
-      <w:r>
-        <w:t>time periods</w:t>
-      </w:r>
-      <w:r>
-        <w:t xml:space="preserve"> </w:t>
-      </w:r>
-      <w:r>
-        <w:t>t</w:t>
-      </w:r>
-      <w:r>
-        <w:t>hat span</w:t>
-      </w:r>
-      <w:r>
-        <w:t xml:space="preserve"> irrigation events or irrigation seasons</w:t>
-      </w:r>
-      <w:r>
-        <w:t xml:space="preserve">, or they can span </w:t>
-      </w:r>
-      <w:r>
-        <w:t xml:space="preserve">much </w:t>
-      </w:r>
-      <w:r>
-        <w:t>longer time</w:t>
-      </w:r>
-      <w:r>
-        <w:t xml:space="preserve"> periods due to</w:t>
-      </w:r>
-      <w:r>
-        <w:t xml:space="preserve"> </w:t>
-      </w:r>
-      <w:r>
-        <w:t>multi-year</w:t>
-      </w:r>
-      <w:r>
-        <w:t xml:space="preserve"> shifts in climate</w:t>
-      </w:r>
-      <w:r>
-        <w:t xml:space="preserve"> and groundwater supply</w:t>
-      </w:r>
-      <w:r>
-        <w:t>.</w:t>
-      </w:r>
-      <w:r>
-        <w:t xml:space="preserve"> </w:t>
-      </w:r>
-      <w:r>
-        <w:t>MODFLOW and GSFLOW</w:t>
-      </w:r>
-      <w:r>
-        <w:t xml:space="preserve"> </w:t>
-      </w:r>
-      <w:r>
-        <w:t>can</w:t>
-      </w:r>
-      <w:r>
-        <w:t xml:space="preserve"> represent both natural hydrologic processes and water use by humans</w:t>
-      </w:r>
-      <w:r>
-        <w:t>,</w:t>
-      </w:r>
-      <w:r>
-        <w:t xml:space="preserve"> </w:t>
-      </w:r>
-      <w:r>
-        <w:t xml:space="preserve">which makes them </w:t>
-      </w:r>
-      <w:r>
-        <w:t>useful tools for water resources planning and man</w:t>
-      </w:r>
-      <w:r>
-        <w:t>ag</w:t>
-      </w:r>
-      <w:r>
-        <w:t xml:space="preserve">ement. The </w:t>
-      </w:r>
-      <w:r>
-        <w:t>ag</w:t>
-      </w:r>
-      <w:r>
-        <w:t>ricultural (</w:t>
-      </w:r>
-      <w:r>
-        <w:t>A</w:t>
-      </w:r>
-      <w:r>
-        <w:t>g</w:t>
-      </w:r>
-      <w:r>
-        <w:t xml:space="preserve">) </w:t>
-      </w:r>
-      <w:r>
-        <w:t xml:space="preserve">Water Use </w:t>
       </w:r>
       <w:r>
         <w:t>Pack</w:t>
@@ -2708,16 +2758,7 @@
         <w:t xml:space="preserve">he </w:t>
       </w:r>
       <w:r>
-        <w:t>A</w:t>
-      </w:r>
-      <w:r>
-        <w:t>g</w:t>
-      </w:r>
-      <w:r>
-        <w:t>ricultural W</w:t>
-      </w:r>
-      <w:r>
-        <w:t>ater-Use</w:t>
+        <w:t>AG</w:t>
       </w:r>
       <w:r>
         <w:t xml:space="preserve"> </w:t>
@@ -2741,15 +2782,7 @@
         <w:t xml:space="preserve">GSFLOW </w:t>
       </w:r>
       <w:r>
-        <w:t xml:space="preserve">(Niswonger and others, 2011; </w:t>
-      </w:r>
-      <w:proofErr w:type="spellStart"/>
-      <w:r>
-        <w:t>Markstrom</w:t>
-      </w:r>
-      <w:proofErr w:type="spellEnd"/>
-      <w:r>
-        <w:t xml:space="preserve"> and others, 2008</w:t>
+        <w:t>(Niswonger and others, 2011; Markstrom and others, 2008</w:t>
       </w:r>
       <w:r>
         <w:t xml:space="preserve">; </w:t>
@@ -2782,15 +2815,7 @@
         <w:t xml:space="preserve">s, </w:t>
       </w:r>
       <w:r>
-        <w:t xml:space="preserve">and the PRMS </w:t>
-      </w:r>
-      <w:proofErr w:type="spellStart"/>
-      <w:r>
-        <w:t>soilzone</w:t>
-      </w:r>
-      <w:proofErr w:type="spellEnd"/>
-      <w:r>
-        <w:t xml:space="preserve"> module, </w:t>
+        <w:t xml:space="preserve">and the PRMS soilzone module, </w:t>
       </w:r>
       <w:r>
         <w:t xml:space="preserve">and includes capabilities for simulating pumping wells, </w:t>
@@ -2814,107 +2839,119 @@
         <w:t xml:space="preserve"> for MODFLOW-NWT. The</w:t>
       </w:r>
       <w:r>
+        <w:t xml:space="preserve"> A</w:t>
+      </w:r>
+      <w:r>
+        <w:t>G</w:t>
+      </w:r>
+      <w:r>
+        <w:t xml:space="preserve"> Package</w:t>
+      </w:r>
+      <w:r>
+        <w:t xml:space="preserve"> </w:t>
+      </w:r>
+      <w:r>
+        <w:t xml:space="preserve">has 4 major </w:t>
+      </w:r>
+      <w:r>
+        <w:t>capabilities, including 1) application of</w:t>
+      </w:r>
+      <w:r>
+        <w:t xml:space="preserve"> water flowing in SFR2 diversion segments as </w:t>
+      </w:r>
+      <w:r>
+        <w:t>irrigation</w:t>
+      </w:r>
+      <w:r>
+        <w:t xml:space="preserve"> to </w:t>
+      </w:r>
+      <w:r>
+        <w:lastRenderedPageBreak/>
+        <w:t>UZF1</w:t>
+      </w:r>
+      <w:r>
+        <w:t>/PRMS</w:t>
+      </w:r>
+      <w:r>
+        <w:t xml:space="preserve"> cells</w:t>
+      </w:r>
+      <w:r>
+        <w:t>/HRUs</w:t>
+      </w:r>
+      <w:r>
+        <w:t>; 2) application of</w:t>
+      </w:r>
+      <w:r>
+        <w:t xml:space="preserve"> </w:t>
+      </w:r>
+      <w:r>
+        <w:t>ground</w:t>
+      </w:r>
+      <w:r>
+        <w:t>water pumped by wells in the</w:t>
+      </w:r>
+      <w:r>
         <w:t xml:space="preserve"> Ag Package</w:t>
       </w:r>
       <w:r>
+        <w:t xml:space="preserve"> as </w:t>
+      </w:r>
+      <w:r>
+        <w:t>irrigation</w:t>
+      </w:r>
+      <w:r>
+        <w:t xml:space="preserve"> to UZF1</w:t>
+      </w:r>
+      <w:r>
+        <w:t>/PRMS</w:t>
+      </w:r>
+      <w:r>
+        <w:t xml:space="preserve"> cells</w:t>
+      </w:r>
+      <w:r>
+        <w:t>/HRUs</w:t>
+      </w:r>
+      <w:r>
+        <w:t>; 3) a</w:t>
+      </w:r>
+      <w:r>
+        <w:t>utomatic</w:t>
+      </w:r>
+      <w:r>
+        <w:t xml:space="preserve"> pump</w:t>
+      </w:r>
+      <w:r>
+        <w:t>ing of</w:t>
+      </w:r>
+      <w:r>
         <w:t xml:space="preserve"> </w:t>
       </w:r>
       <w:r>
-        <w:t xml:space="preserve">has 4 major </w:t>
-      </w:r>
-      <w:r>
-        <w:t>capabilities, including 1) application of</w:t>
-      </w:r>
-      <w:r>
-        <w:t xml:space="preserve"> water flowing in SFR2 diversion segments as </w:t>
-      </w:r>
-      <w:r>
-        <w:t>irrigation</w:t>
-      </w:r>
-      <w:r>
-        <w:t xml:space="preserve"> to UZF1</w:t>
+        <w:t>ground</w:t>
+      </w:r>
+      <w:r>
+        <w:t xml:space="preserve">water to supplement SFR2 diversions when the available flow in a diversion segment is less than demand; and 4) calculate </w:t>
+      </w:r>
+      <w:r>
+        <w:t>NIWR</w:t>
+      </w:r>
+      <w:r>
+        <w:t xml:space="preserve"> using the UZF1</w:t>
       </w:r>
       <w:r>
         <w:t>/PRMS</w:t>
       </w:r>
       <w:r>
-        <w:t xml:space="preserve"> cells</w:t>
-      </w:r>
-      <w:r>
-        <w:t>/HRUs</w:t>
-      </w:r>
-      <w:r>
-        <w:t>; 2) application of</w:t>
-      </w:r>
-      <w:r>
-        <w:t xml:space="preserve"> water pumped by wells in the</w:t>
-      </w:r>
-      <w:r>
-        <w:t xml:space="preserve"> Ag Package</w:t>
-      </w:r>
-      <w:r>
-        <w:t xml:space="preserve"> as </w:t>
-      </w:r>
-      <w:r>
-        <w:t>irrigation</w:t>
-      </w:r>
-      <w:r>
-        <w:t xml:space="preserve"> to UZF1</w:t>
-      </w:r>
-      <w:r>
-        <w:t>/PRMS</w:t>
-      </w:r>
-      <w:r>
-        <w:t xml:space="preserve"> cells</w:t>
-      </w:r>
-      <w:r>
-        <w:t>/HRUs</w:t>
-      </w:r>
-      <w:r>
-        <w:t>; 3) a</w:t>
-      </w:r>
-      <w:r>
-        <w:t>utomatic</w:t>
-      </w:r>
-      <w:r>
-        <w:t xml:space="preserve"> pump</w:t>
-      </w:r>
-      <w:r>
-        <w:t>ing of</w:t>
-      </w:r>
-      <w:r>
         <w:t xml:space="preserve"> </w:t>
       </w:r>
       <w:r>
-        <w:t>ground</w:t>
-      </w:r>
-      <w:r>
-        <w:t xml:space="preserve">water to supplement SFR2 diversions when the available flow in a diversion segment is less than demand; and 4) calculate </w:t>
-      </w:r>
-      <w:r>
-        <w:t>NIWR</w:t>
-      </w:r>
-      <w:r>
-        <w:t xml:space="preserve"> using the UZF1</w:t>
-      </w:r>
-      <w:r>
-        <w:t>/PRMS</w:t>
-      </w:r>
-      <w:r>
-        <w:t xml:space="preserve"> </w:t>
-      </w:r>
-      <w:r>
         <w:t xml:space="preserve">crop evapotranspiration (ET) </w:t>
       </w:r>
       <w:r>
         <w:t>deficit</w:t>
       </w:r>
       <w:r>
-        <w:t xml:space="preserve"> and simulated </w:t>
-      </w:r>
-      <w:r>
-        <w:lastRenderedPageBreak/>
-        <w:t>irrigation efficiency</w:t>
+        <w:t xml:space="preserve"> and simulated irrigation efficiency</w:t>
       </w:r>
       <w:r>
         <w:t xml:space="preserve">. Option 4 includes sub-irrigation where the ET demand </w:t>
@@ -3015,7 +3052,13 @@
         <w:t>are calculated within the</w:t>
       </w:r>
       <w:r>
-        <w:t xml:space="preserve"> Ag Package</w:t>
+        <w:t xml:space="preserve"> A</w:t>
+      </w:r>
+      <w:r>
+        <w:t>G</w:t>
+      </w:r>
+      <w:r>
+        <w:t xml:space="preserve"> Package</w:t>
       </w:r>
       <w:r>
         <w:t>; however, the SFR2</w:t>
@@ -3087,13 +3130,25 @@
         <w:t>. All data for supplementary and irrigation wells is specified within the</w:t>
       </w:r>
       <w:r>
-        <w:t xml:space="preserve"> Ag Package</w:t>
+        <w:t xml:space="preserve"> A</w:t>
+      </w:r>
+      <w:r>
+        <w:t>G</w:t>
+      </w:r>
+      <w:r>
+        <w:t xml:space="preserve"> Package</w:t>
       </w:r>
       <w:r>
         <w:t xml:space="preserve"> input file; the</w:t>
       </w:r>
       <w:r>
-        <w:t xml:space="preserve"> Ag Package</w:t>
+        <w:t xml:space="preserve"> A</w:t>
+      </w:r>
+      <w:r>
+        <w:t>G</w:t>
+      </w:r>
+      <w:r>
+        <w:t xml:space="preserve"> Package</w:t>
       </w:r>
       <w:r>
         <w:t xml:space="preserve"> calculates and applies its own boundary conditions to the groundwater flow equation for representing </w:t>
@@ -3120,7 +3175,10 @@
         <w:t xml:space="preserve">Description of the </w:t>
       </w:r>
       <w:r>
-        <w:t>ag</w:t>
+        <w:t>A</w:t>
+      </w:r>
+      <w:r>
+        <w:t>g</w:t>
       </w:r>
       <w:r>
         <w:t xml:space="preserve">ricultural Water Use </w:t>
@@ -3160,7 +3218,10 @@
         <w:t xml:space="preserve"> </w:t>
       </w:r>
       <w:r>
-        <w:t>Ag</w:t>
+        <w:t>A</w:t>
+      </w:r>
+      <w:r>
+        <w:t>G</w:t>
       </w:r>
       <w:r>
         <w:t xml:space="preserve"> </w:t>
@@ -3258,6 +3319,7 @@
         <w:ind w:left="1080" w:firstLine="0"/>
       </w:pPr>
       <w:r>
+        <w:lastRenderedPageBreak/>
         <w:t>T</w:t>
       </w:r>
       <w:r>
@@ -3339,11 +3401,7 @@
         <w:t xml:space="preserve"> </w:t>
       </w:r>
       <w:r>
-        <w:t xml:space="preserve">applied to UZF1 cells or </w:t>
-      </w:r>
-      <w:r>
-        <w:lastRenderedPageBreak/>
-        <w:t>PRMS HRUs</w:t>
+        <w:t>applied to UZF1 cells or PRMS HRUs</w:t>
       </w:r>
       <w:r>
         <w:t>, and</w:t>
@@ -3352,7 +3410,10 @@
         <w:t xml:space="preserve"> ET </w:t>
       </w:r>
       <w:r>
-        <w:t xml:space="preserve">is simulated by UZF1 or PRMS, </w:t>
+        <w:t>can be</w:t>
+      </w:r>
+      <w:r>
+        <w:t xml:space="preserve"> simulated by UZF1 or PRMS, </w:t>
       </w:r>
       <w:r>
         <w:t xml:space="preserve">including </w:t>
@@ -3366,6 +3427,11 @@
       <w:r>
         <w:t>and surface water return flows.</w:t>
       </w:r>
+      <w:r>
+        <w:t xml:space="preserve"> Alternatively, crop consumption can be specified and the difference between irrigation water delivery and specified consumption is applied as groundwater return flow.</w:t>
+      </w:r>
+      <w:bookmarkStart w:id="6" w:name="_GoBack"/>
+      <w:bookmarkEnd w:id="6"/>
     </w:p>
     <w:p>
       <w:pPr>
@@ -3867,13 +3933,8 @@
         </m:sSub>
       </m:oMath>
       <w:r>
-        <w:t xml:space="preserve"> that will be supplemented by groundwater </w:t>
-      </w:r>
-      <w:proofErr w:type="gramStart"/>
-      <w:r>
-        <w:t>pumping.</w:t>
-      </w:r>
-      <w:proofErr w:type="gramEnd"/>
+        <w:t xml:space="preserve"> that will be supplemented by groundwater pumping.</w:t>
+      </w:r>
     </w:p>
     <w:p>
       <w:pPr>
@@ -3908,6 +3969,7 @@
         <w:ind w:left="1080" w:firstLine="0"/>
       </w:pPr>
       <w:r>
+        <w:lastRenderedPageBreak/>
         <w:t xml:space="preserve">NIWR </w:t>
       </w:r>
       <w:r>
@@ -4072,11 +4134,7 @@
         <w:t>minimizing</w:t>
       </w:r>
       <w:r>
-        <w:t xml:space="preserve"> the </w:t>
-      </w:r>
-      <w:r>
-        <w:lastRenderedPageBreak/>
-        <w:t>difference between</w:t>
+        <w:t xml:space="preserve"> the difference between</w:t>
       </w:r>
       <w:r>
         <w:t xml:space="preserve"> the crop reference ET</w:t>
@@ -4436,15 +4494,7 @@
         <w:t xml:space="preserve"> are simulated as runoff produced on the cell/HRU and water reaching the water table beneath a cell/HRU, respectively.</w:t>
       </w:r>
       <w:r>
-        <w:t xml:space="preserve"> Runoff is simulated by UZF/PRMS using the cascade routing approach (</w:t>
-      </w:r>
-      <w:proofErr w:type="spellStart"/>
-      <w:r>
-        <w:t>Markstrom</w:t>
-      </w:r>
-      <w:proofErr w:type="spellEnd"/>
-      <w:r>
-        <w:t xml:space="preserve"> and others, 2008; Henson and others, 2013).</w:t>
+        <w:t xml:space="preserve"> Runoff is simulated by UZF/PRMS using the cascade routing approach (Markstrom and others, 2008; Henson and others, 2013).</w:t>
       </w:r>
     </w:p>
     <w:p>
@@ -4532,31 +4582,7 @@
         <w:t xml:space="preserve">for GSFLOW simulations </w:t>
       </w:r>
       <w:r>
-        <w:t>it is calculated using daily climate data and one of six options available in PRMS, including Jensen-</w:t>
-      </w:r>
-      <w:proofErr w:type="spellStart"/>
-      <w:r>
-        <w:t>Haise</w:t>
-      </w:r>
-      <w:proofErr w:type="spellEnd"/>
-      <w:r>
-        <w:t xml:space="preserve">, </w:t>
-      </w:r>
-      <w:proofErr w:type="spellStart"/>
-      <w:r>
-        <w:t>Hargraeves-Semani</w:t>
-      </w:r>
-      <w:proofErr w:type="spellEnd"/>
-      <w:r>
-        <w:t>, Penman-Monteith, Priestly-Taylor, Hamon, and pan potential ET modules (</w:t>
-      </w:r>
-      <w:proofErr w:type="spellStart"/>
-      <w:r>
-        <w:t>Markstrom</w:t>
-      </w:r>
-      <w:proofErr w:type="spellEnd"/>
-      <w:r>
-        <w:t xml:space="preserve"> and others, 2015). HRU-based ET coefficients must be multiplied by the crop coefficient (</w:t>
+        <w:t>it is calculated using daily climate data and one of six options available in PRMS, including Jensen-Haise, Hargraeves-Semani, Penman-Monteith, Priestly-Taylor, Hamon, and pan potential ET modules (Markstrom and others, 2015). HRU-based ET coefficients must be multiplied by the crop coefficient (</w:t>
       </w:r>
       <m:oMath>
         <m:sSub>
@@ -4618,11 +4644,7 @@
         </m:sSub>
       </m:oMath>
       <w:r>
-        <w:t xml:space="preserve"> </w:t>
-      </w:r>
-      <w:r>
-        <w:lastRenderedPageBreak/>
-        <w:t xml:space="preserve">(Allen and others, 1998). Example problem 2 below demonstrates how </w:t>
+        <w:t xml:space="preserve"> (Allen and others, 1998). Example problem 2 below demonstrates how </w:t>
       </w:r>
       <m:oMath>
         <m:sSub>
@@ -4653,15 +4675,7 @@
         </m:sSub>
       </m:oMath>
       <w:r>
-        <w:t xml:space="preserve"> is incorporated into GSFLOW simulations for the Jensen-</w:t>
-      </w:r>
-      <w:proofErr w:type="spellStart"/>
-      <w:r>
-        <w:t>Haise</w:t>
-      </w:r>
-      <w:proofErr w:type="spellEnd"/>
-      <w:r>
-        <w:t xml:space="preserve"> formulation. </w:t>
+        <w:t xml:space="preserve"> is incorporated into GSFLOW simulations for the Jensen-Haise formulation. </w:t>
       </w:r>
       <m:oMath>
         <m:sSub>
@@ -4692,23 +4706,7 @@
         </m:sSub>
       </m:oMath>
       <w:r>
-        <w:t xml:space="preserve"> is calculated using the UZF1 Package or by the PRMS </w:t>
-      </w:r>
-      <w:proofErr w:type="spellStart"/>
-      <w:r>
-        <w:t>Soilzone</w:t>
-      </w:r>
-      <w:proofErr w:type="spellEnd"/>
-      <w:r>
-        <w:t xml:space="preserve"> Module using a kinematic wave formulation or nonlinear soil-water reservoir approach, respectively (</w:t>
-      </w:r>
-      <w:proofErr w:type="spellStart"/>
-      <w:r>
-        <w:t>Markstrom</w:t>
-      </w:r>
-      <w:proofErr w:type="spellEnd"/>
-      <w:r>
-        <w:t xml:space="preserve"> and others, 2008). </w:t>
+        <w:t xml:space="preserve"> is calculated using the UZF1 Package or by the PRMS Soilzone Module using a kinematic wave formulation or nonlinear soil-water reservoir approach, respectively (Markstrom and others, 2008). </w:t>
       </w:r>
     </w:p>
     <w:p>
@@ -4727,19 +4725,7 @@
         <w:t>The Ag Package supports several approaches for simulating irrigation operations</w:t>
       </w:r>
       <w:r>
-        <w:t xml:space="preserve">, including using </w:t>
-      </w:r>
-      <w:r>
-        <w:t xml:space="preserve">simple factors that represent the average system gains/losses and crop </w:t>
-      </w:r>
-      <w:r>
-        <w:t xml:space="preserve">water </w:t>
-      </w:r>
-      <w:r>
-        <w:t>consumption</w:t>
-      </w:r>
-      <w:r>
-        <w:t xml:space="preserve"> to </w:t>
+        <w:t xml:space="preserve">, including using simple factors that represent the average system gains/losses and crop water consumption to </w:t>
       </w:r>
       <w:r>
         <w:t>using implicated and</w:t>
@@ -5090,6 +5076,7 @@
         <w:ind w:firstLine="0"/>
       </w:pPr>
       <w:r>
+        <w:lastRenderedPageBreak/>
         <w:t>a</w:t>
       </w:r>
       <w:r>
@@ -5132,19 +5119,7 @@
           <w:rPr>
             <w:rFonts w:ascii="Cambria Math" w:hAnsi="Cambria Math"/>
           </w:rPr>
-          <m:t>=EF*</m:t>
-        </m:r>
-        <m:r>
-          <w:rPr>
-            <w:rFonts w:ascii="Cambria Math" w:hAnsi="Cambria Math"/>
-          </w:rPr>
-          <m:t>G</m:t>
-        </m:r>
-        <m:r>
-          <w:rPr>
-            <w:rFonts w:ascii="Cambria Math" w:hAnsi="Cambria Math"/>
-          </w:rPr>
-          <m:t>IWR</m:t>
+          <m:t>=EF*GIWR</m:t>
         </m:r>
       </m:oMath>
       <w:r>
@@ -5330,11 +5305,7 @@
         <w:t>)</w:t>
       </w:r>
       <w:r>
-        <w:t xml:space="preserve"> that is represented by the total </w:t>
-      </w:r>
-      <w:r>
-        <w:lastRenderedPageBreak/>
-        <w:t xml:space="preserve">area of HRUs or cells that receive </w:t>
+        <w:t xml:space="preserve"> that is represented by the total area of HRUs or cells that receive </w:t>
       </w:r>
       <w:r>
         <w:t>irrigation w</w:t>
@@ -5491,13 +5462,7 @@
           <w:rPr>
             <w:rFonts w:ascii="Cambria Math" w:hAnsi="Cambria Math"/>
           </w:rPr>
-          <m:t>=</m:t>
-        </m:r>
-        <m:r>
-          <w:rPr>
-            <w:rFonts w:ascii="Cambria Math" w:hAnsi="Cambria Math"/>
-          </w:rPr>
-          <m:t>(1-</m:t>
+          <m:t>=(1-</m:t>
         </m:r>
         <m:sSub>
           <m:sSubPr>
@@ -6101,14 +6066,12 @@
       <w:r>
         <w:t xml:space="preserve">, and </w:t>
       </w:r>
-      <w:proofErr w:type="spellStart"/>
       <w:r>
         <w:rPr>
           <w:i/>
         </w:rPr>
         <w:t>i</w:t>
       </w:r>
-      <w:proofErr w:type="spellEnd"/>
       <w:r>
         <w:t xml:space="preserve"> is the index to the </w:t>
       </w:r>
@@ -6153,7 +6116,11 @@
         <w:t xml:space="preserve"> for all cells/</w:t>
       </w:r>
       <w:r>
-        <w:t xml:space="preserve">HRUs irrigated by a diversion </w:t>
+        <w:t xml:space="preserve">HRUs irrigated by a </w:t>
+      </w:r>
+      <w:r>
+        <w:lastRenderedPageBreak/>
+        <w:t xml:space="preserve">diversion </w:t>
       </w:r>
       <w:r>
         <w:t>should sum to</w:t>
@@ -6359,15 +6326,7 @@
         <w:t>ag</w:t>
       </w:r>
       <w:r>
-        <w:t xml:space="preserve">e or PRMS </w:t>
-      </w:r>
-      <w:proofErr w:type="spellStart"/>
-      <w:r>
-        <w:t>Soilzone</w:t>
-      </w:r>
-      <w:proofErr w:type="spellEnd"/>
-      <w:r>
-        <w:t xml:space="preserve"> Module</w:t>
+        <w:t>e or PRMS Soilzone Module</w:t>
       </w:r>
       <w:r>
         <w:t xml:space="preserve"> then</w:t>
@@ -6434,11 +6393,7 @@
         <w:t xml:space="preserve"> using the hydraulic properties of the cell/HRU and the </w:t>
       </w:r>
       <w:r>
-        <w:t xml:space="preserve">runoff and unsaturated flow </w:t>
-      </w:r>
-      <w:r>
-        <w:lastRenderedPageBreak/>
-        <w:t xml:space="preserve">simulation capabilities in UZF1 </w:t>
+        <w:t xml:space="preserve">runoff and unsaturated flow simulation capabilities in UZF1 </w:t>
       </w:r>
       <w:r>
         <w:t>or</w:t>
@@ -7197,7 +7152,11 @@
         <w:t>if the diversion is not limited by the flow at the diversion point</w:t>
       </w:r>
       <w:r>
-        <w:t xml:space="preserve"> and/or specified pumping capacity,</w:t>
+        <w:t xml:space="preserve"> and/or specified </w:t>
+      </w:r>
+      <w:r>
+        <w:lastRenderedPageBreak/>
+        <w:t>pumping capacity,</w:t>
       </w:r>
       <w:r>
         <w:t xml:space="preserve"> </w:t>
@@ -7452,11 +7411,7 @@
         <w:t>,</w:t>
       </w:r>
       <w:r>
-        <w:t xml:space="preserve"> to </w:t>
-      </w:r>
-      <w:r>
-        <w:lastRenderedPageBreak/>
-        <w:t xml:space="preserve">represent growers </w:t>
+        <w:t xml:space="preserve"> to represent growers </w:t>
       </w:r>
       <w:r>
         <w:t>that only can divert water</w:t>
@@ -8333,7 +8288,11 @@
         </m:sSub>
       </m:oMath>
       <w:r>
-        <w:t xml:space="preserve">is the actual surface water diversion amount (L3/T-1), and </w:t>
+        <w:t xml:space="preserve">is the actual surface water </w:t>
+      </w:r>
+      <w:r>
+        <w:lastRenderedPageBreak/>
+        <w:t xml:space="preserve">diversion amount (L3/T-1), and </w:t>
       </w:r>
       <m:oMath>
         <m:sSub>
@@ -8610,7 +8569,7 @@
       <w:pPr>
         <w:pStyle w:val="FigureCaption"/>
       </w:pPr>
-      <w:bookmarkStart w:id="6" w:name="_Toc488403565"/>
+      <w:bookmarkStart w:id="7" w:name="_Toc488403565"/>
       <w:r>
         <w:t xml:space="preserve">Flow charts showing three different configurations for using the </w:t>
       </w:r>
@@ -8652,11 +8611,7 @@
         <w:t xml:space="preserve">; and C) </w:t>
       </w:r>
       <w:r>
-        <w:t xml:space="preserve">Surface water and </w:t>
-      </w:r>
-      <w:r>
-        <w:lastRenderedPageBreak/>
-        <w:t>groundwater irrigation using IRR</w:t>
+        <w:t>Surface water and groundwater irrigation using IRR</w:t>
       </w:r>
       <w:r>
         <w:t>IGATION_SFR and IRRIGATION_WELL,</w:t>
@@ -8667,7 +8622,7 @@
       <w:r>
         <w:t>.</w:t>
       </w:r>
-      <w:bookmarkEnd w:id="6"/>
+      <w:bookmarkEnd w:id="7"/>
     </w:p>
     <w:p>
       <w:pPr>
@@ -8840,13 +8795,8 @@
         <w:t>a nonzero value</w:t>
       </w:r>
       <w:r>
-        <w:t xml:space="preserve"> specified for </w:t>
-      </w:r>
-      <w:proofErr w:type="spellStart"/>
-      <w:r>
-        <w:t>nummaxwell</w:t>
-      </w:r>
-      <w:proofErr w:type="spellEnd"/>
+        <w:t xml:space="preserve"> specified for nummaxwell</w:t>
+      </w:r>
       <w:r>
         <w:t xml:space="preserve">. </w:t>
       </w:r>
@@ -8872,7 +8822,11 @@
         <w:t>Specified pumping rates can be used to limi</w:t>
       </w:r>
       <w:r>
-        <w:t>t the pumping capacity for supplementary wells</w:t>
+        <w:t xml:space="preserve">t the </w:t>
+      </w:r>
+      <w:r>
+        <w:lastRenderedPageBreak/>
+        <w:t>pumping capacity for supplementary wells</w:t>
       </w:r>
       <w:r>
         <w:t xml:space="preserve"> (character option “</w:t>
@@ -8964,7 +8918,6 @@
         <w:pStyle w:val="Heading1"/>
       </w:pPr>
       <w:r>
-        <w:lastRenderedPageBreak/>
         <w:t>Output Options</w:t>
       </w:r>
     </w:p>
@@ -9089,6 +9042,7 @@
         <w:pStyle w:val="Heading1"/>
       </w:pPr>
       <w:r>
+        <w:lastRenderedPageBreak/>
         <w:t>Example Problems</w:t>
       </w:r>
     </w:p>
@@ -9127,35 +9081,19 @@
         <w:t xml:space="preserve">riculture in </w:t>
       </w:r>
       <w:r>
-        <w:t xml:space="preserve">MODFLOW-NWT and GSFLOW. Test problem 1 was modified from Test 1 presented previously by </w:t>
-      </w:r>
-      <w:proofErr w:type="spellStart"/>
-      <w:r>
-        <w:t>Prudic</w:t>
-      </w:r>
-      <w:proofErr w:type="spellEnd"/>
-      <w:r>
-        <w:t xml:space="preserve"> and others (</w:t>
+        <w:t>MODFLOW-NWT and GSFLOW. Test problem 1 was modified from Test 1 presented previously by Prudic and others (</w:t>
       </w:r>
       <w:r>
         <w:t>2004)</w:t>
       </w:r>
       <w:r>
-        <w:t xml:space="preserve">. Test problem 2 was modified from the </w:t>
-      </w:r>
-      <w:proofErr w:type="spellStart"/>
-      <w:r>
-        <w:t>S</w:t>
+        <w:t>. Test problem 2 was modified from the S</w:t>
       </w:r>
       <w:r>
         <w:t>ag</w:t>
       </w:r>
       <w:r>
-        <w:t>ehen</w:t>
-      </w:r>
-      <w:proofErr w:type="spellEnd"/>
-      <w:r>
-        <w:t xml:space="preserve"> Creek Watershed </w:t>
+        <w:t xml:space="preserve">ehen Creek Watershed </w:t>
       </w:r>
       <w:r>
         <w:t xml:space="preserve">GSFLOW </w:t>
@@ -9167,21 +9105,13 @@
         <w:t>ag</w:t>
       </w:r>
       <w:r>
-        <w:t xml:space="preserve">riculture in the </w:t>
-      </w:r>
-      <w:proofErr w:type="spellStart"/>
-      <w:r>
-        <w:t>S</w:t>
+        <w:t>riculture in the S</w:t>
       </w:r>
       <w:r>
         <w:t>ag</w:t>
       </w:r>
       <w:r>
-        <w:t>ehen</w:t>
-      </w:r>
-      <w:proofErr w:type="spellEnd"/>
-      <w:r>
-        <w:t xml:space="preserve"> Creek Watershed, the</w:t>
+        <w:t>ehen Creek Watershed, the</w:t>
       </w:r>
       <w:r>
         <w:t xml:space="preserve"> Ag Package</w:t>
@@ -9218,12 +9148,11 @@
       <w:pPr>
         <w:pStyle w:val="Heading2"/>
       </w:pPr>
-      <w:commentRangeStart w:id="7"/>
-      <w:r>
-        <w:lastRenderedPageBreak/>
+      <w:commentRangeStart w:id="8"/>
+      <w:r>
         <w:t>Example Problem 1</w:t>
       </w:r>
-      <w:commentRangeEnd w:id="7"/>
+      <w:commentRangeEnd w:id="8"/>
       <w:r>
         <w:rPr>
           <w:rStyle w:val="CommentReference"/>
@@ -9232,7 +9161,7 @@
           <w:iCs w:val="0"/>
           <w:kern w:val="0"/>
         </w:rPr>
-        <w:commentReference w:id="7"/>
+        <w:commentReference w:id="8"/>
       </w:r>
     </w:p>
     <w:p>
@@ -9368,7 +9297,11 @@
         <w:t>basin fill are active</w:t>
       </w:r>
       <w:r>
-        <w:t xml:space="preserve">; consolidated rocks are not included. Layer 1 ranges in thickness between 130 feet and 520 feet. </w:t>
+        <w:t xml:space="preserve">; consolidated rocks are not included. Layer 1 ranges in thickness between 130 feet and </w:t>
+      </w:r>
+      <w:r>
+        <w:lastRenderedPageBreak/>
+        <w:t xml:space="preserve">520 feet. </w:t>
       </w:r>
       <w:r>
         <w:t xml:space="preserve">Model cells have a constant dimension of 5000 feet in the row and column directions. </w:t>
@@ -9426,13 +9359,8 @@
       <w:r>
         <w:t xml:space="preserve">. </w:t>
       </w:r>
-      <w:proofErr w:type="spellStart"/>
-      <w:r>
-        <w:t>Prudic</w:t>
-      </w:r>
-      <w:proofErr w:type="spellEnd"/>
-      <w:r>
-        <w:t xml:space="preserve"> and others (2004) present</w:t>
+      <w:r>
+        <w:t>Prudic and others (2004) present</w:t>
       </w:r>
       <w:r>
         <w:t xml:space="preserve"> additional details describing </w:t>
@@ -9450,11 +9378,7 @@
         <w:t xml:space="preserve"> stream network, and distribution of recharge and ET parameters used within the model.</w:t>
       </w:r>
       <w:r>
-        <w:t xml:space="preserve"> </w:t>
-      </w:r>
-      <w:r>
-        <w:lastRenderedPageBreak/>
-        <w:t xml:space="preserve">Niswonger and others (2006) describe modifications made to this example to replace the ET and Recharge </w:t>
+        <w:t xml:space="preserve"> Niswonger and others (2006) describe modifications made to this example to replace the ET and Recharge </w:t>
       </w:r>
       <w:r>
         <w:t>Pack</w:t>
@@ -9631,7 +9555,11 @@
         <w:t xml:space="preserve">/s can be diverted from the stream for irrigation. </w:t>
       </w:r>
       <w:r>
-        <w:t xml:space="preserve">SFR2 diversion segment number 9 was used to divert water from deliver surface water to the fields. </w:t>
+        <w:t xml:space="preserve">SFR2 diversion segment number 9 was used to divert water from deliver surface water </w:t>
+      </w:r>
+      <w:r>
+        <w:lastRenderedPageBreak/>
+        <w:t xml:space="preserve">to the fields. </w:t>
       </w:r>
       <w:r>
         <w:t xml:space="preserve">The maximum NIWR that is diverted from the stream was specified in the model using a SFR2 tabular inflow file for diversion segment 9. </w:t>
@@ -9699,15 +9627,7 @@
         <w:pStyle w:val="Reference"/>
       </w:pPr>
       <w:r>
-        <w:t xml:space="preserve">Allen, R. G., Pereira, L. S., </w:t>
-      </w:r>
-      <w:proofErr w:type="spellStart"/>
-      <w:r>
-        <w:t>Raes</w:t>
-      </w:r>
-      <w:proofErr w:type="spellEnd"/>
-      <w:r>
-        <w:t>, D., &amp; Smith, M. (1998). Crop evapotranspiration-Guidelines for computing crop water requirements-FAO Irrigation and drain</w:t>
+        <w:t>Allen, R. G., Pereira, L. S., Raes, D., &amp; Smith, M. (1998). Crop evapotranspiration-Guidelines for computing crop water requirements-FAO Irrigation and drain</w:t>
       </w:r>
       <w:r>
         <w:t>ag</w:t>
@@ -9723,29 +9643,8 @@
       <w:pPr>
         <w:pStyle w:val="Reference"/>
       </w:pPr>
-      <w:proofErr w:type="spellStart"/>
-      <w:r>
-        <w:t>Markstrom</w:t>
-      </w:r>
-      <w:proofErr w:type="spellEnd"/>
-      <w:r>
-        <w:t xml:space="preserve">, S.L., Regan, R.S., Hay, L.E., </w:t>
-      </w:r>
-      <w:proofErr w:type="spellStart"/>
-      <w:r>
-        <w:t>Viger</w:t>
-      </w:r>
-      <w:proofErr w:type="spellEnd"/>
-      <w:r>
-        <w:t xml:space="preserve">, R.J., Webb, R.M.T., </w:t>
-      </w:r>
-      <w:proofErr w:type="spellStart"/>
-      <w:r>
-        <w:t>Payn</w:t>
-      </w:r>
-      <w:proofErr w:type="spellEnd"/>
-      <w:r>
-        <w:t>, R.A., and LaFontaine, J.H., 2015, PRMS-IV, the precipitation-runoff modeling system, version 4: U.S. Geological Survey Techniques and Methods, book 6, chap. B7, 158 p., http://dx.doi.org/10.3133/tm6B7.</w:t>
+      <w:r>
+        <w:t>Markstrom, S.L., Regan, R.S., Hay, L.E., Viger, R.J., Webb, R.M.T., Payn, R.A., and LaFontaine, J.H., 2015, PRMS-IV, the precipitation-runoff modeling system, version 4: U.S. Geological Survey Techniques and Methods, book 6, chap. B7, 158 p., http://dx.doi.org/10.3133/tm6B7.</w:t>
       </w:r>
     </w:p>
     <w:p>
@@ -9789,7 +9688,7 @@
 
 <file path=word/comments.xml><?xml version="1.0" encoding="utf-8"?>
 <w:comments xmlns:wpc="http://schemas.microsoft.com/office/word/2010/wordprocessingCanvas" xmlns:cx="http://schemas.microsoft.com/office/drawing/2014/chartex" xmlns:cx1="http://schemas.microsoft.com/office/drawing/2015/9/8/chartex" xmlns:cx2="http://schemas.microsoft.com/office/drawing/2015/10/21/chartex" xmlns:cx3="http://schemas.microsoft.com/office/drawing/2016/5/9/chartex" xmlns:cx4="http://schemas.microsoft.com/office/drawing/2016/5/10/chartex" xmlns:cx5="http://schemas.microsoft.com/office/drawing/2016/5/11/chartex" xmlns:cx6="http://schemas.microsoft.com/office/drawing/2016/5/12/chartex" xmlns:cx7="http://schemas.microsoft.com/office/drawing/2016/5/13/chartex" xmlns:cx8="http://schemas.microsoft.com/office/drawing/2016/5/14/chartex" xmlns:mc="http://schemas.openxmlformats.org/markup-compatibility/2006" xmlns:aink="http://schemas.microsoft.com/office/drawing/2016/ink" xmlns:am3d="http://schemas.microsoft.com/office/drawing/2017/model3d" xmlns:o="urn:schemas-microsoft-com:office:office" xmlns:r="http://schemas.openxmlformats.org/officeDocument/2006/relationships" xmlns:m="http://schemas.openxmlformats.org/officeDocument/2006/math" xmlns:v="urn:schemas-microsoft-com:vml" xmlns:wp14="http://schemas.microsoft.com/office/word/2010/wordprocessingDrawing" xmlns:wp="http://schemas.openxmlformats.org/drawingml/2006/wordprocessingDrawing" xmlns:w10="urn:schemas-microsoft-com:office:word" xmlns:w="http://schemas.openxmlformats.org/wordprocessingml/2006/main" xmlns:w14="http://schemas.microsoft.com/office/word/2010/wordml" xmlns:w15="http://schemas.microsoft.com/office/word/2012/wordml" xmlns:w16cid="http://schemas.microsoft.com/office/word/2016/wordml/cid" xmlns:w16se="http://schemas.microsoft.com/office/word/2015/wordml/symex" xmlns:wpg="http://schemas.microsoft.com/office/word/2010/wordprocessingGroup" xmlns:wpi="http://schemas.microsoft.com/office/word/2010/wordprocessingInk" xmlns:wne="http://schemas.microsoft.com/office/word/2006/wordml" xmlns:wps="http://schemas.microsoft.com/office/word/2010/wordprocessingShape" mc:Ignorable="w14 w15 w16se w16cid wp14">
-  <w:comment w:id="7" w:author="Niswonger, Richard" w:date="2019-01-10T17:09:00Z" w:initials="NR">
+  <w:comment w:id="8" w:author="Niswonger, Richard" w:date="2019-01-10T17:09:00Z" w:initials="NR">
     <w:p>
       <w:pPr>
         <w:pStyle w:val="CommentText"/>
@@ -9803,8 +9702,6 @@
       <w:r>
         <w:t xml:space="preserve">Talk about crop consumption not being part of the AG water budget because it is not a balance on the soil, just on the irrigation water up to the field. </w:t>
       </w:r>
-      <w:bookmarkStart w:id="8" w:name="_GoBack"/>
-      <w:bookmarkEnd w:id="8"/>
     </w:p>
   </w:comment>
 </w:comments>
@@ -18882,7 +18779,7 @@
 </file>
 
 <file path=customXml/itemProps1.xml><?xml version="1.0" encoding="utf-8"?>
-<ds:datastoreItem xmlns:ds="http://schemas.openxmlformats.org/officeDocument/2006/customXml" ds:itemID="{2F2D43A2-590C-4B06-82B5-25EDB68C3807}">
+<ds:datastoreItem xmlns:ds="http://schemas.openxmlformats.org/officeDocument/2006/customXml" ds:itemID="{85C13FAE-A4AD-4BEF-BF77-DD3AA64A962B}">
   <ds:schemaRefs>
     <ds:schemaRef ds:uri="http://schemas.openxmlformats.org/officeDocument/2006/bibliography"/>
   </ds:schemaRefs>

</xml_diff>

<commit_message>
work on Ag doc
</commit_message>
<xml_diff>
--- a/Examples/AgWaterUse/doc/AG_doc.docx
+++ b/Examples/AgWaterUse/doc/AG_doc.docx
@@ -100,8 +100,13 @@
         <w:t xml:space="preserve">Richard </w:t>
       </w:r>
       <w:r>
-        <w:t>G. Niswonger</w:t>
-      </w:r>
+        <w:t xml:space="preserve">G. </w:t>
+      </w:r>
+      <w:proofErr w:type="spellStart"/>
+      <w:r>
+        <w:t>Niswonger</w:t>
+      </w:r>
+      <w:proofErr w:type="spellEnd"/>
     </w:p>
     <w:p>
       <w:pPr>
@@ -459,8 +464,13 @@
         <w:t>William</w:t>
       </w:r>
       <w:r>
-        <w:t xml:space="preserve"> Werkheiser</w:t>
-      </w:r>
+        <w:t xml:space="preserve"> </w:t>
+      </w:r>
+      <w:proofErr w:type="spellStart"/>
+      <w:r>
+        <w:t>Werkheiser</w:t>
+      </w:r>
+      <w:proofErr w:type="spellEnd"/>
       <w:r>
         <w:t xml:space="preserve">, Acting </w:t>
       </w:r>
@@ -822,7 +832,7 @@
         <w:rPr>
           <w:highlight w:val="yellow"/>
         </w:rPr>
-        <w:t>https://doi.org/10.5066/F70C4TQ8</w:t>
+        <w:t>https://doi.org/</w:t>
       </w:r>
       <w:r>
         <w:t>)</w:t>
@@ -1834,7 +1844,10 @@
       </w:pPr>
       <w:r>
         <w:lastRenderedPageBreak/>
-        <w:t>ag</w:t>
+        <w:t>A</w:t>
+      </w:r>
+      <w:r>
+        <w:t>g</w:t>
       </w:r>
       <w:r>
         <w:t xml:space="preserve">ricultural Water Use </w:t>
@@ -1866,8 +1879,13 @@
         <w:t xml:space="preserve">By </w:t>
       </w:r>
       <w:r>
-        <w:t>Richard G Niswonger</w:t>
-      </w:r>
+        <w:t xml:space="preserve">Richard G </w:t>
+      </w:r>
+      <w:proofErr w:type="spellStart"/>
+      <w:r>
+        <w:t>Niswonger</w:t>
+      </w:r>
+      <w:proofErr w:type="spellEnd"/>
     </w:p>
     <w:p>
       <w:pPr>
@@ -1963,10 +1981,7 @@
         <w:t>GSFLOW</w:t>
       </w:r>
       <w:r>
-        <w:t xml:space="preserve"> and the antecedent</w:t>
-      </w:r>
-      <w:r>
-        <w:t xml:space="preserve"> field conditions</w:t>
+        <w:t xml:space="preserve"> and the antecedent field conditions</w:t>
       </w:r>
       <w:r>
         <w:t xml:space="preserve"> </w:t>
@@ -2104,7 +2119,19 @@
         <w:t xml:space="preserve"> </w:t>
       </w:r>
       <w:r>
-        <w:t xml:space="preserve">Alternatively, the irrigation schedule can be specified directly or can be determined by the model using field conditions trigger, such that when the ET deficit reaches a threshold, irrigation automatically occurs for some specified irrigation time. </w:t>
+        <w:t xml:space="preserve">Alternatively, the irrigation schedule can be specified directly or can be determined by the model using field conditions </w:t>
+      </w:r>
+      <w:r>
+        <w:t xml:space="preserve">as a </w:t>
+      </w:r>
+      <w:r>
+        <w:t>trigger, such that when the ET deficit reaches a threshold, irrigation automatically occurs for some specified irrigation time</w:t>
+      </w:r>
+      <w:r>
+        <w:t xml:space="preserve"> and rate</w:t>
+      </w:r>
+      <w:r>
+        <w:t xml:space="preserve">. </w:t>
       </w:r>
       <w:r>
         <w:t>Variably saturated flow, stor</w:t>
@@ -2131,11 +2158,25 @@
         <w:t>e</w:t>
       </w:r>
       <w:r>
-        <w:t xml:space="preserve"> for MODFLOW-only simulations and the PRMS soilzone module for </w:t>
+        <w:t xml:space="preserve"> for MODFLOW-only simulations and the PRMS </w:t>
+      </w:r>
+      <w:proofErr w:type="spellStart"/>
+      <w:r>
+        <w:t>S</w:t>
+      </w:r>
+      <w:r>
+        <w:t>oilzone</w:t>
+      </w:r>
+      <w:proofErr w:type="spellEnd"/>
+      <w:r>
+        <w:t xml:space="preserve"> </w:t>
       </w:r>
       <w:r>
         <w:lastRenderedPageBreak/>
-        <w:t xml:space="preserve">integrated GSFLOW simulations. Combined with </w:t>
+        <w:t>M</w:t>
+      </w:r>
+      <w:r>
+        <w:t xml:space="preserve">odule for integrated GSFLOW simulations. Combined with </w:t>
       </w:r>
       <w:r>
         <w:t xml:space="preserve">MODFLOW and </w:t>
@@ -2220,127 +2261,66 @@
         <w:t>ag</w:t>
       </w:r>
       <w:r>
-        <w:t>ement. Existing MODFLOW-based codes can simu</w:t>
-      </w:r>
-      <w:r>
-        <w:t xml:space="preserve">late water use by </w:t>
-      </w:r>
-      <w:r>
-        <w:t>ag</w:t>
-      </w:r>
-      <w:r>
-        <w:t xml:space="preserve">riculture; </w:t>
-      </w:r>
-      <w:r>
-        <w:t>h</w:t>
-      </w:r>
-      <w:r>
-        <w:t>owever</w:t>
-      </w:r>
-      <w:r>
-        <w:t>,</w:t>
-      </w:r>
-      <w:r>
-        <w:t xml:space="preserve"> these approaches have not been combined with GSFLOW, or </w:t>
-      </w:r>
-      <w:r>
-        <w:t xml:space="preserve">they </w:t>
-      </w:r>
-      <w:r>
-        <w:t xml:space="preserve">do not simulate dynamic soil-water conditions to estimate </w:t>
-      </w:r>
-      <w:r>
-        <w:t>net irrigation water requirements (NIWR)</w:t>
+        <w:t>ement</w:t>
+      </w:r>
+      <w:r>
+        <w:t xml:space="preserve"> (</w:t>
+      </w:r>
+      <w:r>
+        <w:t>Jones and others, 2017</w:t>
+      </w:r>
+      <w:r>
+        <w:t>)</w:t>
       </w:r>
       <w:r>
         <w:t xml:space="preserve">. </w:t>
       </w:r>
       <w:r>
-        <w:t xml:space="preserve">NIWR </w:t>
-      </w:r>
-      <w:r>
-        <w:t>can be estimated using inverse methods that minimiz</w:t>
-      </w:r>
-      <w:r>
-        <w:t xml:space="preserve">e the ET deficit throughout </w:t>
-      </w:r>
-      <w:r>
-        <w:t>growing periods</w:t>
-      </w:r>
-      <w:r>
-        <w:t xml:space="preserve">, or it can be estimated by triggering </w:t>
-      </w:r>
-      <w:r>
-        <w:t xml:space="preserve">an irrigation event with set period </w:t>
-      </w:r>
-      <w:r>
-        <w:t xml:space="preserve">length </w:t>
-      </w:r>
-      <w:r>
-        <w:t xml:space="preserve">and </w:t>
-      </w:r>
-      <w:r>
-        <w:t xml:space="preserve">irrigation </w:t>
-      </w:r>
-      <w:r>
-        <w:t>rate</w:t>
+        <w:t>Decision support software</w:t>
+      </w:r>
+      <w:r>
+        <w:t xml:space="preserve"> is paramount in many river basins in the western United States and other parts of the world for adapting to changes on water use, climate change, and for evaluating new water management strategies (Tian and others, 2015</w:t>
+      </w:r>
+      <w:r>
+        <w:t>)</w:t>
       </w:r>
       <w:r>
         <w:t xml:space="preserve">. </w:t>
       </w:r>
       <w:r>
-        <w:t>As ET is directly dependent on the soil saturation, minimizing the ET deficit will result in optimal soil saturation for a crop</w:t>
-      </w:r>
-      <w:r>
-        <w:t>, whereas using the ET deficit to trigger an irrigation event can be realistic where irrigation period length and rates are generally known</w:t>
-      </w:r>
-      <w:r>
-        <w:t>.</w:t>
+        <w:t xml:space="preserve">Hydrologic models that incorporate surface water and groundwater resources are important if not necessary simulation tools for managing water resources in agricultural systems as climate change and population growth continue to stress </w:t>
+      </w:r>
+      <w:r>
+        <w:t>water supply and food production</w:t>
+      </w:r>
+      <w:r>
+        <w:t xml:space="preserve"> around the world </w:t>
+      </w:r>
+      <w:r>
+        <w:t>(</w:t>
+      </w:r>
+      <w:r>
+        <w:t>Elliott</w:t>
+      </w:r>
+      <w:r>
+        <w:t xml:space="preserve"> and others, 2014</w:t>
+      </w:r>
+      <w:r>
+        <w:t xml:space="preserve">; </w:t>
+      </w:r>
+      <w:proofErr w:type="spellStart"/>
+      <w:r>
+        <w:t>Faunt</w:t>
+      </w:r>
+      <w:proofErr w:type="spellEnd"/>
+      <w:r>
+        <w:t>, 2009</w:t>
+      </w:r>
+      <w:r>
+        <w:t>).</w:t>
       </w:r>
       <w:r>
         <w:t xml:space="preserve"> </w:t>
-      </w:r>
-      <w:r>
-        <w:t>A new p</w:t>
-      </w:r>
-      <w:r>
-        <w:t>ack</w:t>
-      </w:r>
-      <w:r>
-        <w:t>ag</w:t>
-      </w:r>
-      <w:r>
-        <w:t>e</w:t>
-      </w:r>
-      <w:r>
-        <w:t xml:space="preserve"> </w:t>
-      </w:r>
-      <w:r>
-        <w:t>developed for MODFLOW and GS</w:t>
-      </w:r>
-      <w:r>
-        <w:t>FLOW called the Agricultural (AG</w:t>
-      </w:r>
-      <w:r>
-        <w:t>) Water Use Package can</w:t>
-      </w:r>
-      <w:r>
-        <w:t xml:space="preserve"> simulate</w:t>
-      </w:r>
-      <w:r>
-        <w:t xml:space="preserve"> </w:t>
-      </w:r>
-      <w:r>
-        <w:t xml:space="preserve">demand driven and supply limited </w:t>
-      </w:r>
-      <w:r>
-        <w:t>ag</w:t>
-      </w:r>
-      <w:r>
-        <w:t>ricultural water use</w:t>
-      </w:r>
-      <w:r>
-        <w:t xml:space="preserve">. </w:t>
       </w:r>
     </w:p>
     <w:p>
@@ -2348,149 +2328,122 @@
         <w:pStyle w:val="BodyText"/>
       </w:pPr>
       <w:r>
-        <w:t>The</w:t>
+        <w:t xml:space="preserve">MODFLOW and </w:t>
+      </w:r>
+      <w:r>
+        <w:t xml:space="preserve">associated software has been widely used for simulating </w:t>
+      </w:r>
+      <w:r>
+        <w:t>regional scale</w:t>
+      </w:r>
+      <w:r>
+        <w:t xml:space="preserve"> agricultural systems </w:t>
+      </w:r>
+      <w:r>
+        <w:t>due to its robust simulation capabilities (</w:t>
+      </w:r>
+      <w:r>
+        <w:t xml:space="preserve">Hu and others 2010; </w:t>
+      </w:r>
+      <w:r>
+        <w:t>Bailey</w:t>
+      </w:r>
+      <w:r>
+        <w:t xml:space="preserve"> and others, 2016</w:t>
+      </w:r>
+      <w:r>
+        <w:t xml:space="preserve">; Wu and others, 2016; </w:t>
+      </w:r>
+      <w:r>
+        <w:t>Guzman</w:t>
+      </w:r>
+      <w:r>
+        <w:t xml:space="preserve"> and others, 2015</w:t>
+      </w:r>
+      <w:r>
+        <w:t xml:space="preserve">). </w:t>
+      </w:r>
+      <w:r>
+        <w:t xml:space="preserve">These approaches provide representation of agricultural regions as separate software loosely coupled to MODFLOW; however, these approaches do not consider dynamic conjunctive use with supply constrained irrigation. </w:t>
+      </w:r>
+      <w:r>
+        <w:t xml:space="preserve">Accordingly, </w:t>
+      </w:r>
+      <w:r>
+        <w:t>approaches</w:t>
+      </w:r>
+      <w:r>
+        <w:t xml:space="preserve"> for </w:t>
+      </w:r>
+      <w:r>
+        <w:t>simulating conjunctive use</w:t>
+      </w:r>
+      <w:r>
+        <w:t xml:space="preserve"> have been </w:t>
+      </w:r>
+      <w:r>
+        <w:t xml:space="preserve">formally </w:t>
+      </w:r>
+      <w:r>
+        <w:t>added to MODFLOW</w:t>
+      </w:r>
+      <w:r>
+        <w:t xml:space="preserve">, but they lack representation of </w:t>
+      </w:r>
+      <w:r>
+        <w:t>dynamic soil-water balance and thus, antecedent soil saturation, saturation-dependent crop-consumption, and saturation-dependen</w:t>
+      </w:r>
+      <w:r>
+        <w:t xml:space="preserve">t return flows </w:t>
+      </w:r>
+      <w:r>
+        <w:t>(</w:t>
+      </w:r>
+      <w:r>
+        <w:t>Schmid</w:t>
+      </w:r>
+      <w:r>
+        <w:t xml:space="preserve"> and others, 2006; </w:t>
+      </w:r>
+      <w:r>
+        <w:t>Hanson and others, 2010</w:t>
+      </w:r>
+      <w:r>
+        <w:t xml:space="preserve">; </w:t>
+      </w:r>
+      <w:r>
+        <w:t>Hanson</w:t>
+      </w:r>
+      <w:r>
+        <w:t xml:space="preserve"> and others, 2014</w:t>
+      </w:r>
+      <w:r>
+        <w:t xml:space="preserve">). </w:t>
+      </w:r>
+      <w:r>
+        <w:t>Currently, there are no software tools that combine</w:t>
       </w:r>
       <w:r>
         <w:t xml:space="preserve"> </w:t>
       </w:r>
       <w:r>
-        <w:t>A</w:t>
-      </w:r>
-      <w:r>
-        <w:t>G</w:t>
-      </w:r>
-      <w:r>
-        <w:t xml:space="preserve"> P</w:t>
-      </w:r>
-      <w:r>
-        <w:t>ack</w:t>
-      </w:r>
-      <w:r>
-        <w:t>ag</w:t>
-      </w:r>
-      <w:r>
-        <w:t>e</w:t>
-      </w:r>
-      <w:r>
-        <w:t xml:space="preserve"> is integrated into the MODFLOW and GSFLOW </w:t>
-      </w:r>
-      <w:r>
-        <w:t>solutions and</w:t>
-      </w:r>
-      <w:r>
-        <w:t xml:space="preserve"> can </w:t>
-      </w:r>
-      <w:r>
-        <w:t>incorporate</w:t>
-      </w:r>
-      <w:r>
-        <w:t xml:space="preserve"> </w:t>
-      </w:r>
-      <w:r>
-        <w:t xml:space="preserve">land use change and </w:t>
-      </w:r>
-      <w:r>
-        <w:t xml:space="preserve">daily climate variability </w:t>
-      </w:r>
-      <w:r>
-        <w:t>for</w:t>
-      </w:r>
-      <w:r>
-        <w:t xml:space="preserve"> the estimation</w:t>
-      </w:r>
-      <w:r>
-        <w:t xml:space="preserve"> </w:t>
-      </w:r>
-      <w:r>
-        <w:t>potential ET and water use at a regional scale</w:t>
-      </w:r>
-      <w:r>
-        <w:t xml:space="preserve">. </w:t>
-      </w:r>
-      <w:r>
-        <w:t xml:space="preserve">The </w:t>
-      </w:r>
-      <w:r>
-        <w:t>AG P</w:t>
-      </w:r>
-      <w:r>
-        <w:t>ack</w:t>
-      </w:r>
-      <w:r>
-        <w:t>ag</w:t>
-      </w:r>
-      <w:r>
-        <w:t>e</w:t>
-      </w:r>
-      <w:r>
-        <w:t xml:space="preserve"> </w:t>
-      </w:r>
-      <w:r>
-        <w:t xml:space="preserve">also </w:t>
-      </w:r>
-      <w:r>
-        <w:t xml:space="preserve">can simulate </w:t>
-      </w:r>
-      <w:r>
-        <w:t>conjunctive</w:t>
-      </w:r>
-      <w:r>
-        <w:t xml:space="preserve"> use </w:t>
-      </w:r>
-      <w:r>
-        <w:t xml:space="preserve">of </w:t>
-      </w:r>
-      <w:r>
-        <w:t>surface water and groundwater</w:t>
-      </w:r>
-      <w:r>
-        <w:t xml:space="preserve"> by automatically pumping groundwater when surface water availability is less than demand</w:t>
+        <w:t xml:space="preserve">representation of dynamic soil-water balance on agricultural </w:t>
+      </w:r>
+      <w:r>
+        <w:lastRenderedPageBreak/>
+        <w:t xml:space="preserve">fields, conjunctive water use, and representation of </w:t>
+      </w:r>
+      <w:r>
+        <w:t xml:space="preserve">feedbacks between climate, water supply, and agriculture </w:t>
+      </w:r>
+      <w:r>
+        <w:t>in an integrated hydrologic framework</w:t>
       </w:r>
       <w:r>
         <w:t>.</w:t>
       </w:r>
       <w:r>
-        <w:t xml:space="preserve"> Because </w:t>
-      </w:r>
-      <w:r>
-        <w:t>NIWR</w:t>
-      </w:r>
-      <w:r>
-        <w:t xml:space="preserve">, irrigation efficiency, and crop consumption </w:t>
-      </w:r>
-      <w:r>
-        <w:t xml:space="preserve">are simulated using </w:t>
-      </w:r>
-      <w:r>
-        <w:t xml:space="preserve">daily </w:t>
-      </w:r>
-      <w:r>
-        <w:t xml:space="preserve">climate inputs, the model can be used to simulate impacts of climate change on water </w:t>
-      </w:r>
-      <w:r>
-        <w:lastRenderedPageBreak/>
-        <w:t xml:space="preserve">supply in </w:t>
-      </w:r>
-      <w:r>
-        <w:t>ag</w:t>
-      </w:r>
-      <w:r>
-        <w:t>ricultural basins.</w:t>
-      </w:r>
-      <w:r>
-        <w:t xml:space="preserve"> </w:t>
-      </w:r>
-      <w:r>
-        <w:t>D</w:t>
-      </w:r>
-      <w:r>
-        <w:t>ynamic land use can be simulated</w:t>
-      </w:r>
-      <w:r>
-        <w:t>, including changes in crop type, expansion or contraction of farmlands, or changes in irrigation technology</w:t>
-      </w:r>
-      <w:r>
-        <w:t>.</w:t>
+        <w:t xml:space="preserve"> The software presented herein provides these capabilities.</w:t>
       </w:r>
     </w:p>
     <w:p>
@@ -2498,248 +2451,523 @@
         <w:pStyle w:val="BodyText"/>
       </w:pPr>
       <w:r>
+        <w:t>GSFLOW</w:t>
+      </w:r>
+      <w:r>
+        <w:t xml:space="preserve"> is a MODFLOW-based model that can simulate all the major hydrologic processes in watersheds, including partitioning of precipitation into runoff, ET, and groundwater flow using energy and water balance approaches. These enhanced capabilities provide a platform for explicit simulation of water use by agricultu</w:t>
+      </w:r>
+      <w:r>
+        <w:t xml:space="preserve">re, including daily climatic conditions and </w:t>
+      </w:r>
+      <w:r>
+        <w:t xml:space="preserve">soil-water </w:t>
+      </w:r>
+      <w:r>
+        <w:t>simulation within agricultural fields (</w:t>
+      </w:r>
+      <w:proofErr w:type="spellStart"/>
+      <w:r>
+        <w:t>Markstrom</w:t>
+      </w:r>
+      <w:proofErr w:type="spellEnd"/>
+      <w:r>
+        <w:t xml:space="preserve"> and others, 2008). </w:t>
+      </w:r>
+      <w:r>
+        <w:t xml:space="preserve">As ET is directly dependent on </w:t>
+      </w:r>
+      <w:r>
+        <w:t>climatic conditions and</w:t>
+      </w:r>
+      <w:r>
+        <w:t xml:space="preserve"> soil saturation, </w:t>
+      </w:r>
+      <w:r>
+        <w:t>MODFLOW and GSFLOW provide a useful platform for incorporating capabilities for explicitly simulating agricultural water use in an integrated hydrologic framework</w:t>
+      </w:r>
+      <w:r>
+        <w:t>.</w:t>
+      </w:r>
+      <w:r>
+        <w:t xml:space="preserve"> </w:t>
+      </w:r>
+      <w:r>
         <w:t>A</w:t>
       </w:r>
       <w:r>
-        <w:t>g</w:t>
-      </w:r>
-      <w:r>
-        <w:t>ricultural demand</w:t>
-      </w:r>
-      <w:r>
-        <w:t>s</w:t>
+        <w:t xml:space="preserve"> new p</w:t>
+      </w:r>
+      <w:r>
+        <w:t>ack</w:t>
+      </w:r>
+      <w:r>
+        <w:t>ag</w:t>
+      </w:r>
+      <w:r>
+        <w:t>e</w:t>
       </w:r>
       <w:r>
         <w:t xml:space="preserve"> </w:t>
       </w:r>
       <w:r>
-        <w:t>are</w:t>
-      </w:r>
-      <w:r>
-        <w:t xml:space="preserve"> dependent on </w:t>
-      </w:r>
-      <w:r>
-        <w:t xml:space="preserve">regional hydrologic states </w:t>
-      </w:r>
-      <w:r>
-        <w:t xml:space="preserve">that are not </w:t>
-      </w:r>
-      <w:r>
-        <w:t>measured but can be simulated</w:t>
+        <w:t>developed for MODFLOW and GS</w:t>
+      </w:r>
+      <w:r>
+        <w:t>FLOW called the Agricultural (AG</w:t>
+      </w:r>
+      <w:r>
+        <w:t>) Water Use Package can</w:t>
+      </w:r>
+      <w:r>
+        <w:t xml:space="preserve"> simulate</w:t>
       </w:r>
       <w:r>
         <w:t xml:space="preserve"> </w:t>
       </w:r>
       <w:r>
-        <w:t>using</w:t>
-      </w:r>
-      <w:r>
-        <w:t xml:space="preserve"> a hydrologic model, </w:t>
-      </w:r>
-      <w:r>
-        <w:t xml:space="preserve">including dynamic </w:t>
-      </w:r>
-      <w:r>
-        <w:t xml:space="preserve">surface water, </w:t>
-      </w:r>
-      <w:r>
-        <w:t>soil, vadose zone, and groundwater stor</w:t>
+        <w:t xml:space="preserve">demand driven and supply limited </w:t>
       </w:r>
       <w:r>
         <w:t>ag</w:t>
       </w:r>
       <w:r>
-        <w:t>es</w:t>
+        <w:t>ricultural water use</w:t>
       </w:r>
       <w:r>
         <w:t xml:space="preserve">. </w:t>
-      </w:r>
-      <w:r>
-        <w:t xml:space="preserve">In water limited environments, decisions must be made regarding whether to fallow land or </w:t>
-      </w:r>
-      <w:r>
-        <w:t>modify irrigation practices</w:t>
-      </w:r>
-      <w:r>
-        <w:t xml:space="preserve">. </w:t>
-      </w:r>
-      <w:r>
-        <w:t>Climate variability can cause</w:t>
-      </w:r>
-      <w:r>
-        <w:t xml:space="preserve"> r</w:t>
-      </w:r>
-      <w:r>
-        <w:t xml:space="preserve">egional shifts in </w:t>
-      </w:r>
-      <w:r>
-        <w:t>ag</w:t>
-      </w:r>
-      <w:r>
-        <w:t xml:space="preserve">ricultural demand </w:t>
-      </w:r>
-      <w:r>
-        <w:t xml:space="preserve">due to </w:t>
-      </w:r>
-      <w:r>
-        <w:t>systematic changes in</w:t>
-      </w:r>
-      <w:r>
-        <w:t xml:space="preserve"> soil moisture and </w:t>
-      </w:r>
-      <w:r>
-        <w:t>irrigated area</w:t>
-      </w:r>
-      <w:r>
-        <w:t>s</w:t>
-      </w:r>
-      <w:r>
-        <w:t xml:space="preserve">, </w:t>
-      </w:r>
-      <w:r>
-        <w:t>and</w:t>
-      </w:r>
-      <w:r>
-        <w:t xml:space="preserve"> </w:t>
-      </w:r>
-      <w:r>
-        <w:t xml:space="preserve">indirectly </w:t>
-      </w:r>
-      <w:r>
-        <w:t>as reductions in return flows</w:t>
-      </w:r>
-      <w:r>
-        <w:t xml:space="preserve">. Interactions such as these occur over </w:t>
-      </w:r>
-      <w:r>
-        <w:t>time periods</w:t>
-      </w:r>
-      <w:r>
-        <w:t xml:space="preserve"> </w:t>
-      </w:r>
-      <w:r>
-        <w:t>t</w:t>
-      </w:r>
-      <w:r>
-        <w:t>hat span</w:t>
-      </w:r>
-      <w:r>
-        <w:t xml:space="preserve"> irrigation events or irrigation seasons</w:t>
-      </w:r>
-      <w:r>
-        <w:t xml:space="preserve">, or they can span </w:t>
-      </w:r>
-      <w:r>
-        <w:t xml:space="preserve">much </w:t>
-      </w:r>
-      <w:r>
-        <w:t>longer time</w:t>
-      </w:r>
-      <w:r>
-        <w:t xml:space="preserve"> periods due to</w:t>
-      </w:r>
-      <w:r>
-        <w:t xml:space="preserve"> </w:t>
-      </w:r>
-      <w:r>
-        <w:t>multi-year</w:t>
-      </w:r>
-      <w:r>
-        <w:t xml:space="preserve"> shifts in climate</w:t>
-      </w:r>
-      <w:r>
-        <w:t xml:space="preserve"> and groundwater supply</w:t>
-      </w:r>
-      <w:r>
-        <w:t>.</w:t>
-      </w:r>
-      <w:r>
-        <w:t xml:space="preserve"> </w:t>
-      </w:r>
-      <w:r>
-        <w:t>MODFLOW and GSFLOW</w:t>
-      </w:r>
-      <w:r>
-        <w:t xml:space="preserve"> </w:t>
-      </w:r>
-      <w:r>
-        <w:t>can</w:t>
-      </w:r>
-      <w:r>
-        <w:t xml:space="preserve"> represent both natural hydrologic processes and water use by humans</w:t>
-      </w:r>
-      <w:r>
-        <w:t>,</w:t>
-      </w:r>
-      <w:r>
-        <w:t xml:space="preserve"> </w:t>
-      </w:r>
-      <w:r>
-        <w:t xml:space="preserve">which makes them </w:t>
-      </w:r>
-      <w:r>
-        <w:t>useful tools for water resources planning and man</w:t>
-      </w:r>
-      <w:r>
-        <w:t>ag</w:t>
-      </w:r>
-      <w:r>
-        <w:t xml:space="preserve">ement. The </w:t>
-      </w:r>
-      <w:r>
-        <w:t>AG</w:t>
-      </w:r>
-      <w:r>
-        <w:t xml:space="preserve"> </w:t>
-      </w:r>
-      <w:r>
-        <w:t>Pack</w:t>
-      </w:r>
-      <w:r>
-        <w:t>ag</w:t>
-      </w:r>
-      <w:r>
-        <w:t>e</w:t>
-      </w:r>
-      <w:r>
-        <w:t xml:space="preserve"> for MODFLOW and GSFLOW provides a wholistic approach for representing </w:t>
-      </w:r>
-      <w:r>
-        <w:t>ag</w:t>
-      </w:r>
-      <w:r>
-        <w:t>riculture</w:t>
-      </w:r>
-      <w:r>
-        <w:t xml:space="preserve"> in </w:t>
-      </w:r>
-      <w:r>
-        <w:t>MODFLOW or GSFLOW</w:t>
-      </w:r>
-      <w:r>
-        <w:t xml:space="preserve"> and</w:t>
-      </w:r>
-      <w:r>
-        <w:t xml:space="preserve"> can be used </w:t>
-      </w:r>
-      <w:r>
-        <w:t xml:space="preserve">for planning and </w:t>
-      </w:r>
-      <w:r>
-        <w:t xml:space="preserve">assessing impacts of </w:t>
-      </w:r>
-      <w:r>
-        <w:t>ag</w:t>
-      </w:r>
-      <w:r>
-        <w:t>riculture on other water-use sectors</w:t>
-      </w:r>
-      <w:r>
-        <w:t xml:space="preserve"> and for evaluating long-term sustainability.</w:t>
       </w:r>
     </w:p>
     <w:p>
       <w:pPr>
+        <w:pStyle w:val="BodyText"/>
+      </w:pPr>
+      <w:r>
+        <w:t>The</w:t>
+      </w:r>
+      <w:r>
+        <w:t xml:space="preserve"> </w:t>
+      </w:r>
+      <w:r>
+        <w:t>A</w:t>
+      </w:r>
+      <w:r>
+        <w:t>G</w:t>
+      </w:r>
+      <w:r>
+        <w:t xml:space="preserve"> P</w:t>
+      </w:r>
+      <w:r>
+        <w:t>ack</w:t>
+      </w:r>
+      <w:r>
+        <w:t>ag</w:t>
+      </w:r>
+      <w:r>
+        <w:t>e</w:t>
+      </w:r>
+      <w:r>
+        <w:t xml:space="preserve"> is integrated into the MODFLOW and GSFLOW </w:t>
+      </w:r>
+      <w:r>
+        <w:t>solutions and</w:t>
+      </w:r>
+      <w:r>
+        <w:t xml:space="preserve"> can </w:t>
+      </w:r>
+      <w:r>
+        <w:t>incorporate</w:t>
+      </w:r>
+      <w:r>
+        <w:t xml:space="preserve"> </w:t>
+      </w:r>
+      <w:r>
+        <w:t xml:space="preserve">land use change and </w:t>
+      </w:r>
+      <w:r>
+        <w:t xml:space="preserve">daily climate variability </w:t>
+      </w:r>
+      <w:r>
+        <w:t>for</w:t>
+      </w:r>
+      <w:r>
+        <w:t xml:space="preserve"> the estimation</w:t>
+      </w:r>
+      <w:r>
+        <w:t xml:space="preserve"> </w:t>
+      </w:r>
+      <w:r>
+        <w:t>potential ET and water use at a regional scale</w:t>
+      </w:r>
+      <w:r>
+        <w:t xml:space="preserve">. </w:t>
+      </w:r>
+      <w:r>
+        <w:t xml:space="preserve">The </w:t>
+      </w:r>
+      <w:r>
+        <w:t>AG P</w:t>
+      </w:r>
+      <w:r>
+        <w:t>ack</w:t>
+      </w:r>
+      <w:r>
+        <w:t>ag</w:t>
+      </w:r>
+      <w:r>
+        <w:t>e</w:t>
+      </w:r>
+      <w:r>
+        <w:t xml:space="preserve"> </w:t>
+      </w:r>
+      <w:r>
+        <w:t xml:space="preserve">also </w:t>
+      </w:r>
+      <w:r>
+        <w:t xml:space="preserve">can simulate </w:t>
+      </w:r>
+      <w:r>
+        <w:t>conjunctive</w:t>
+      </w:r>
+      <w:r>
+        <w:t xml:space="preserve"> use </w:t>
+      </w:r>
+      <w:r>
+        <w:t xml:space="preserve">of </w:t>
+      </w:r>
+      <w:r>
+        <w:t>surface water and groundwater</w:t>
+      </w:r>
+      <w:r>
+        <w:t xml:space="preserve"> by automatically pumping groundwater when surface water availability is less than demand</w:t>
+      </w:r>
+      <w:r>
+        <w:t>.</w:t>
+      </w:r>
+      <w:r>
+        <w:t xml:space="preserve"> Because </w:t>
+      </w:r>
+      <w:r>
+        <w:t>the net irrigation water requirement (</w:t>
+      </w:r>
+      <w:r>
+        <w:t>NIWR</w:t>
+      </w:r>
+      <w:r>
+        <w:t>)</w:t>
+      </w:r>
+      <w:r>
+        <w:t xml:space="preserve">, irrigation efficiency, and crop consumption </w:t>
+      </w:r>
+      <w:r>
+        <w:t xml:space="preserve">are simulated using </w:t>
+      </w:r>
+      <w:r>
+        <w:t xml:space="preserve">daily </w:t>
+      </w:r>
+      <w:r>
+        <w:t xml:space="preserve">climate inputs, the model can be used to simulate impacts of climate change on water supply in </w:t>
+      </w:r>
+      <w:r>
+        <w:t>ag</w:t>
+      </w:r>
+      <w:r>
+        <w:t>ricultural basins.</w:t>
+      </w:r>
+      <w:r>
+        <w:t xml:space="preserve"> </w:t>
+      </w:r>
+      <w:r>
+        <w:t>D</w:t>
+      </w:r>
+      <w:r>
+        <w:t>ynamic land use can be simulated</w:t>
+      </w:r>
+      <w:r>
+        <w:t>, including changes in crop type, expansion or contraction of farmlands, or changes in irrigation technology</w:t>
+      </w:r>
+      <w:r>
+        <w:t>.</w:t>
+      </w:r>
+    </w:p>
+    <w:p>
+      <w:pPr>
+        <w:pStyle w:val="BodyText"/>
+      </w:pPr>
+      <w:r>
+        <w:lastRenderedPageBreak/>
+        <w:t>A</w:t>
+      </w:r>
+      <w:r>
+        <w:t>g</w:t>
+      </w:r>
+      <w:r>
+        <w:t>ricultural demand</w:t>
+      </w:r>
+      <w:r>
+        <w:t>s</w:t>
+      </w:r>
+      <w:r>
+        <w:t xml:space="preserve"> </w:t>
+      </w:r>
+      <w:r>
+        <w:t>are</w:t>
+      </w:r>
+      <w:r>
+        <w:t xml:space="preserve"> dependent on </w:t>
+      </w:r>
+      <w:r>
+        <w:t xml:space="preserve">regional hydrologic states </w:t>
+      </w:r>
+      <w:r>
+        <w:t xml:space="preserve">that are not </w:t>
+      </w:r>
+      <w:r>
+        <w:t>measured but can be simulated</w:t>
+      </w:r>
+      <w:r>
+        <w:t xml:space="preserve"> </w:t>
+      </w:r>
+      <w:r>
+        <w:t>using</w:t>
+      </w:r>
+      <w:r>
+        <w:t xml:space="preserve"> a hydrologic model, </w:t>
+      </w:r>
+      <w:r>
+        <w:t xml:space="preserve">including dynamic </w:t>
+      </w:r>
+      <w:r>
+        <w:t xml:space="preserve">surface water, </w:t>
+      </w:r>
+      <w:r>
+        <w:t>soil, vadose zone, and groundwater stor</w:t>
+      </w:r>
+      <w:r>
+        <w:t>ag</w:t>
+      </w:r>
+      <w:r>
+        <w:t>es</w:t>
+      </w:r>
+      <w:r>
+        <w:t xml:space="preserve">. </w:t>
+      </w:r>
+      <w:r>
+        <w:t xml:space="preserve">In water limited environments, decisions must be made regarding whether to fallow land or </w:t>
+      </w:r>
+      <w:r>
+        <w:t>modify irrigation practices</w:t>
+      </w:r>
+      <w:r>
+        <w:t xml:space="preserve">. </w:t>
+      </w:r>
+      <w:r>
+        <w:t>Climate variability can cause</w:t>
+      </w:r>
+      <w:r>
+        <w:t xml:space="preserve"> r</w:t>
+      </w:r>
+      <w:r>
+        <w:t xml:space="preserve">egional shifts in </w:t>
+      </w:r>
+      <w:r>
+        <w:t>ag</w:t>
+      </w:r>
+      <w:r>
+        <w:t xml:space="preserve">ricultural demand </w:t>
+      </w:r>
+      <w:r>
+        <w:t xml:space="preserve">due to </w:t>
+      </w:r>
+      <w:r>
+        <w:t>systematic changes in</w:t>
+      </w:r>
+      <w:r>
+        <w:t xml:space="preserve"> soil moisture and </w:t>
+      </w:r>
+      <w:r>
+        <w:t>irrigated area</w:t>
+      </w:r>
+      <w:r>
+        <w:t>s</w:t>
+      </w:r>
+      <w:r>
+        <w:t xml:space="preserve">, </w:t>
+      </w:r>
+      <w:r>
+        <w:t>and</w:t>
+      </w:r>
+      <w:r>
+        <w:t xml:space="preserve"> </w:t>
+      </w:r>
+      <w:r>
+        <w:t xml:space="preserve">indirectly </w:t>
+      </w:r>
+      <w:r>
+        <w:t>as reductions in return flows</w:t>
+      </w:r>
+      <w:r>
+        <w:t xml:space="preserve"> (</w:t>
+      </w:r>
+      <w:r>
+        <w:t>Fischer</w:t>
+      </w:r>
+      <w:r>
+        <w:t xml:space="preserve"> and others, 2007)</w:t>
+      </w:r>
+      <w:r>
+        <w:t xml:space="preserve">. Interactions such as these occur over </w:t>
+      </w:r>
+      <w:r>
+        <w:t>time periods</w:t>
+      </w:r>
+      <w:r>
+        <w:t xml:space="preserve"> </w:t>
+      </w:r>
+      <w:r>
+        <w:t>t</w:t>
+      </w:r>
+      <w:r>
+        <w:t>hat span</w:t>
+      </w:r>
+      <w:r>
+        <w:t xml:space="preserve"> irrigation events or irrigation seasons</w:t>
+      </w:r>
+      <w:r>
+        <w:t xml:space="preserve">, or they can span </w:t>
+      </w:r>
+      <w:r>
+        <w:t xml:space="preserve">much </w:t>
+      </w:r>
+      <w:r>
+        <w:t>longer time</w:t>
+      </w:r>
+      <w:r>
+        <w:t xml:space="preserve"> periods due to</w:t>
+      </w:r>
+      <w:r>
+        <w:t xml:space="preserve"> </w:t>
+      </w:r>
+      <w:r>
+        <w:t>multi-year</w:t>
+      </w:r>
+      <w:r>
+        <w:t xml:space="preserve"> shifts in climate</w:t>
+      </w:r>
+      <w:r>
+        <w:t xml:space="preserve"> and groundwater supply</w:t>
+      </w:r>
+      <w:r>
+        <w:t>.</w:t>
+      </w:r>
+      <w:r>
+        <w:t xml:space="preserve"> </w:t>
+      </w:r>
+      <w:r>
+        <w:t>MODFLOW and GSFLOW</w:t>
+      </w:r>
+      <w:r>
+        <w:t xml:space="preserve"> </w:t>
+      </w:r>
+      <w:r>
+        <w:t>can</w:t>
+      </w:r>
+      <w:r>
+        <w:t xml:space="preserve"> represent both natural hydrologic processes and water use by humans</w:t>
+      </w:r>
+      <w:r>
+        <w:t>,</w:t>
+      </w:r>
+      <w:r>
+        <w:t xml:space="preserve"> </w:t>
+      </w:r>
+      <w:r>
+        <w:t xml:space="preserve">which makes them </w:t>
+      </w:r>
+      <w:r>
+        <w:t>useful tools for water resources planning and man</w:t>
+      </w:r>
+      <w:r>
+        <w:t>ag</w:t>
+      </w:r>
+      <w:r>
+        <w:t xml:space="preserve">ement. The </w:t>
+      </w:r>
+      <w:r>
+        <w:t>AG</w:t>
+      </w:r>
+      <w:r>
+        <w:t xml:space="preserve"> </w:t>
+      </w:r>
+      <w:r>
+        <w:t>Pack</w:t>
+      </w:r>
+      <w:r>
+        <w:t>ag</w:t>
+      </w:r>
+      <w:r>
+        <w:t>e</w:t>
+      </w:r>
+      <w:r>
+        <w:t xml:space="preserve"> for MODFLOW and GSFLOW provides a wholistic approach for representing </w:t>
+      </w:r>
+      <w:r>
+        <w:t xml:space="preserve">water use by </w:t>
+      </w:r>
+      <w:r>
+        <w:t>ag</w:t>
+      </w:r>
+      <w:r>
+        <w:t>riculture</w:t>
+      </w:r>
+      <w:r>
+        <w:t xml:space="preserve"> </w:t>
+      </w:r>
+      <w:r>
+        <w:t>and</w:t>
+      </w:r>
+      <w:r>
+        <w:t xml:space="preserve"> can be used </w:t>
+      </w:r>
+      <w:r>
+        <w:t xml:space="preserve">for planning and </w:t>
+      </w:r>
+      <w:r>
+        <w:t xml:space="preserve">assessing impacts of </w:t>
+      </w:r>
+      <w:r>
+        <w:t>ag</w:t>
+      </w:r>
+      <w:r>
+        <w:t>riculture on other water-use sectors</w:t>
+      </w:r>
+      <w:r>
+        <w:t xml:space="preserve"> and for evaluating long-term sustainability.</w:t>
+      </w:r>
+      <w:r>
+        <w:t xml:space="preserve"> </w:t>
+      </w:r>
+      <w:r>
+        <w:t>The AG Package also provides necessary capabilities for integration of GSFLOW with the river operations model MODSIM for simulating impacts of water use priorities on agricultural systems (</w:t>
+      </w:r>
+      <w:proofErr w:type="spellStart"/>
+      <w:r>
+        <w:t>Morway</w:t>
+      </w:r>
+      <w:proofErr w:type="spellEnd"/>
+      <w:r>
+        <w:t xml:space="preserve"> and others, 2016; </w:t>
+      </w:r>
+      <w:proofErr w:type="spellStart"/>
+      <w:r>
+        <w:t>Niswonger</w:t>
+      </w:r>
+      <w:proofErr w:type="spellEnd"/>
+      <w:r>
+        <w:t xml:space="preserve"> and others, 2017)</w:t>
+      </w:r>
+    </w:p>
+    <w:p>
+      <w:pPr>
         <w:pStyle w:val="Heading1"/>
         <w:autoSpaceDE w:val="0"/>
       </w:pPr>
@@ -2782,7 +3010,23 @@
         <w:t xml:space="preserve">GSFLOW </w:t>
       </w:r>
       <w:r>
-        <w:t>(Niswonger and others, 2011; Markstrom and others, 2008</w:t>
+        <w:t>(</w:t>
+      </w:r>
+      <w:proofErr w:type="spellStart"/>
+      <w:r>
+        <w:t>Niswonger</w:t>
+      </w:r>
+      <w:proofErr w:type="spellEnd"/>
+      <w:r>
+        <w:t xml:space="preserve"> and others, 2011; </w:t>
+      </w:r>
+      <w:proofErr w:type="spellStart"/>
+      <w:r>
+        <w:t>Markstrom</w:t>
+      </w:r>
+      <w:proofErr w:type="spellEnd"/>
+      <w:r>
+        <w:t xml:space="preserve"> and others, 2008</w:t>
       </w:r>
       <w:r>
         <w:t xml:space="preserve">; </w:t>
@@ -2797,7 +3041,13 @@
         <w:t>. The</w:t>
       </w:r>
       <w:r>
-        <w:t xml:space="preserve"> Ag Package</w:t>
+        <w:t xml:space="preserve"> A</w:t>
+      </w:r>
+      <w:r>
+        <w:t>G</w:t>
+      </w:r>
+      <w:r>
+        <w:t xml:space="preserve"> Package</w:t>
       </w:r>
       <w:r>
         <w:t xml:space="preserve"> works with the Streamflow-Routing (SFR2) and the Unsaturated Flow (UZF1) </w:t>
@@ -2815,7 +3065,15 @@
         <w:t xml:space="preserve">s, </w:t>
       </w:r>
       <w:r>
-        <w:t xml:space="preserve">and the PRMS soilzone module, </w:t>
+        <w:t xml:space="preserve">and the PRMS </w:t>
+      </w:r>
+      <w:proofErr w:type="spellStart"/>
+      <w:r>
+        <w:t>soilzone</w:t>
+      </w:r>
+      <w:proofErr w:type="spellEnd"/>
+      <w:r>
+        <w:t xml:space="preserve"> module, </w:t>
       </w:r>
       <w:r>
         <w:t xml:space="preserve">and includes capabilities for simulating pumping wells, </w:t>
@@ -2854,7 +3112,11 @@
         <w:t xml:space="preserve">has 4 major </w:t>
       </w:r>
       <w:r>
-        <w:t>capabilities, including 1) application of</w:t>
+        <w:t xml:space="preserve">capabilities, </w:t>
+      </w:r>
+      <w:r>
+        <w:lastRenderedPageBreak/>
+        <w:t>including 1) application of</w:t>
       </w:r>
       <w:r>
         <w:t xml:space="preserve"> water flowing in SFR2 diversion segments as </w:t>
@@ -2863,11 +3125,7 @@
         <w:t>irrigation</w:t>
       </w:r>
       <w:r>
-        <w:t xml:space="preserve"> to </w:t>
-      </w:r>
-      <w:r>
-        <w:lastRenderedPageBreak/>
-        <w:t>UZF1</w:t>
+        <w:t xml:space="preserve"> to UZF1</w:t>
       </w:r>
       <w:r>
         <w:t>/PRMS</w:t>
@@ -2891,7 +3149,13 @@
         <w:t>water pumped by wells in the</w:t>
       </w:r>
       <w:r>
-        <w:t xml:space="preserve"> Ag Package</w:t>
+        <w:t xml:space="preserve"> A</w:t>
+      </w:r>
+      <w:r>
+        <w:t>G</w:t>
+      </w:r>
+      <w:r>
+        <w:t xml:space="preserve"> Package</w:t>
       </w:r>
       <w:r>
         <w:t xml:space="preserve"> as </w:t>
@@ -2930,7 +3194,13 @@
         <w:t>ground</w:t>
       </w:r>
       <w:r>
-        <w:t xml:space="preserve">water to supplement SFR2 diversions when the available flow in a diversion segment is less than demand; and 4) calculate </w:t>
+        <w:t>water to supplement SFR2 diversions when the available flow in a diversion segment is le</w:t>
+      </w:r>
+      <w:r>
+        <w:t>ss than demand; and 4) calculation of</w:t>
+      </w:r>
+      <w:r>
+        <w:t xml:space="preserve"> </w:t>
       </w:r>
       <w:r>
         <w:t>NIWR</w:t>
@@ -2964,6 +3234,9 @@
       </w:r>
       <w:r>
         <w:t>direct uptake of groundwater by plants</w:t>
+      </w:r>
+      <w:r>
+        <w:t>, and irrigation scheduling can be fully automated or triggered by threshold ET deficits</w:t>
       </w:r>
       <w:r>
         <w:t>.</w:t>
@@ -3168,10 +3441,30 @@
     </w:p>
     <w:p>
       <w:pPr>
+        <w:pStyle w:val="BodyText"/>
+      </w:pPr>
+      <w:r>
+        <w:t xml:space="preserve">Two example problems are presented for representing agriculture in MODFLOW and GSFLOW. Example problem 1 </w:t>
+      </w:r>
+      <w:r>
+        <w:t>demonstrates the new package in a MODFLOW simulation and represents an agricultural basin in northwest Nevada (</w:t>
+      </w:r>
+      <w:proofErr w:type="spellStart"/>
+      <w:r>
+        <w:t>Prudic</w:t>
+      </w:r>
+      <w:proofErr w:type="spellEnd"/>
+      <w:r>
+        <w:t xml:space="preserve"> and others, 2004). The second example demonstrates the package in a GSFLOW simulation and represents an undeveloped basin in northeast California, in which agricultural fields were added for illustration purposes. </w:t>
+      </w:r>
+    </w:p>
+    <w:p>
+      <w:pPr>
         <w:pStyle w:val="Heading1"/>
         <w:autoSpaceDE w:val="0"/>
       </w:pPr>
       <w:r>
+        <w:lastRenderedPageBreak/>
         <w:t xml:space="preserve">Description of the </w:t>
       </w:r>
       <w:r>
@@ -3245,13 +3538,16 @@
         <w:t xml:space="preserve"> </w:t>
       </w:r>
       <w:r>
+        <w:t xml:space="preserve">water </w:t>
+      </w:r>
+      <w:r>
         <w:t xml:space="preserve">or </w:t>
       </w:r>
       <w:r>
-        <w:t xml:space="preserve">groundwater </w:t>
-      </w:r>
-      <w:r>
-        <w:t xml:space="preserve">water use </w:t>
+        <w:t>groundwater</w:t>
+      </w:r>
+      <w:r>
+        <w:t xml:space="preserve"> use </w:t>
       </w:r>
       <w:r>
         <w:t xml:space="preserve">by </w:t>
@@ -3319,7 +3615,6 @@
         <w:ind w:left="1080" w:firstLine="0"/>
       </w:pPr>
       <w:r>
-        <w:lastRenderedPageBreak/>
         <w:t>T</w:t>
       </w:r>
       <w:r>
@@ -3428,10 +3723,14 @@
         <w:t>and surface water return flows.</w:t>
       </w:r>
       <w:r>
-        <w:t xml:space="preserve"> Alternatively, crop consumption can be specified and the difference between irrigation water delivery and specified consumption is applied as groundwater return flow.</w:t>
-      </w:r>
-      <w:bookmarkStart w:id="6" w:name="_GoBack"/>
-      <w:bookmarkEnd w:id="6"/>
+        <w:t xml:space="preserve"> Alternatively, crop consumption can be specified </w:t>
+      </w:r>
+      <w:r>
+        <w:t xml:space="preserve">and automatically removed from the model, </w:t>
+      </w:r>
+      <w:r>
+        <w:t>and the difference between irrigation water delivery and specified consumption is applied as groundwater return flow.</w:t>
+      </w:r>
     </w:p>
     <w:p>
       <w:pPr>
@@ -3711,7 +4010,11 @@
         </m:sSub>
       </m:oMath>
       <w:r>
-        <w:t xml:space="preserve"> is the maximum percentage of NIWR that will be supplemented by groundwater</w:t>
+        <w:t xml:space="preserve"> is the maximum </w:t>
+      </w:r>
+      <w:r>
+        <w:lastRenderedPageBreak/>
+        <w:t>percentage of NIWR that will be supplemented by groundwater</w:t>
       </w:r>
       <w:r>
         <w:t>.</w:t>
@@ -3969,7 +4272,6 @@
         <w:ind w:left="1080" w:firstLine="0"/>
       </w:pPr>
       <w:r>
-        <w:lastRenderedPageBreak/>
         <w:t xml:space="preserve">NIWR </w:t>
       </w:r>
       <w:r>
@@ -4134,10 +4436,13 @@
         <w:t>minimizing</w:t>
       </w:r>
       <w:r>
-        <w:t xml:space="preserve"> the difference between</w:t>
-      </w:r>
-      <w:r>
-        <w:t xml:space="preserve"> the crop reference ET</w:t>
+        <w:t xml:space="preserve"> the </w:t>
+      </w:r>
+      <w:r>
+        <w:t>ratio of</w:t>
+      </w:r>
+      <w:r>
+        <w:t xml:space="preserve"> crop reference ET</w:t>
       </w:r>
       <w:r>
         <w:t xml:space="preserve"> </w:t>
@@ -4260,17 +4565,235 @@
         </m:sSub>
       </m:oMath>
       <w:r>
-        <w:t xml:space="preserve">). </w:t>
-      </w:r>
-      <w:r>
-        <w:t xml:space="preserve">If the irrigation water supply is less than </w:t>
-      </w:r>
-      <w:r>
-        <w:t>NIWR</w:t>
-      </w:r>
-      <w:r>
-        <w:t xml:space="preserve"> then </w:t>
-      </w:r>
+        <w:t>)</w:t>
+      </w:r>
+      <w:r>
+        <w:t>.</w:t>
+      </w:r>
+      <w:r>
+        <w:t xml:space="preserve"> </w:t>
+      </w:r>
+      <w:r>
+        <w:t xml:space="preserve">Supplementary groundwater </w:t>
+      </w:r>
+      <w:r>
+        <w:t>pumping can be used to supply the NIWR as described in option 2.</w:t>
+      </w:r>
+    </w:p>
+    <w:p>
+      <w:pPr>
+        <w:pStyle w:val="BodyText"/>
+        <w:numPr>
+          <w:ilvl w:val="0"/>
+          <w:numId w:val="31"/>
+        </w:numPr>
+      </w:pPr>
+      <w:r>
+        <w:rPr>
+          <w:b/>
+        </w:rPr>
+        <w:t>Triggered irrigation event</w:t>
+      </w:r>
+    </w:p>
+    <w:p>
+      <w:pPr>
+        <w:pStyle w:val="BodyText"/>
+        <w:ind w:left="1080" w:firstLine="0"/>
+      </w:pPr>
+      <w:r>
+        <w:t xml:space="preserve">For this option, the onset of an irrigation event is triggered </w:t>
+      </w:r>
+      <w:r>
+        <w:t>when</w:t>
+      </w:r>
+      <w:r>
+        <w:t xml:space="preserve"> the ET ratio</w:t>
+      </w:r>
+      <w:r>
+        <w:t xml:space="preserve"> </w:t>
+      </w:r>
+      <m:oMath>
+        <m:f>
+          <m:fPr>
+            <m:ctrlPr>
+              <w:rPr>
+                <w:rFonts w:ascii="Cambria Math" w:hAnsi="Cambria Math"/>
+                <w:i/>
+              </w:rPr>
+            </m:ctrlPr>
+          </m:fPr>
+          <m:num>
+            <m:sSub>
+              <m:sSubPr>
+                <m:ctrlPr>
+                  <w:rPr>
+                    <w:rFonts w:ascii="Cambria Math" w:hAnsi="Cambria Math"/>
+                    <w:i/>
+                  </w:rPr>
+                </m:ctrlPr>
+              </m:sSubPr>
+              <m:e>
+                <m:r>
+                  <w:rPr>
+                    <w:rFonts w:ascii="Cambria Math" w:hAnsi="Cambria Math"/>
+                  </w:rPr>
+                  <m:t>ET</m:t>
+                </m:r>
+              </m:e>
+              <m:sub>
+                <m:r>
+                  <w:rPr>
+                    <w:rFonts w:ascii="Cambria Math" w:hAnsi="Cambria Math"/>
+                  </w:rPr>
+                  <m:t>a</m:t>
+                </m:r>
+              </m:sub>
+            </m:sSub>
+          </m:num>
+          <m:den>
+            <m:sSub>
+              <m:sSubPr>
+                <m:ctrlPr>
+                  <w:rPr>
+                    <w:rFonts w:ascii="Cambria Math" w:hAnsi="Cambria Math"/>
+                    <w:i/>
+                  </w:rPr>
+                </m:ctrlPr>
+              </m:sSubPr>
+              <m:e>
+                <m:r>
+                  <w:rPr>
+                    <w:rFonts w:ascii="Cambria Math" w:hAnsi="Cambria Math"/>
+                  </w:rPr>
+                  <m:t>ET</m:t>
+                </m:r>
+              </m:e>
+              <m:sub>
+                <m:r>
+                  <w:rPr>
+                    <w:rFonts w:ascii="Cambria Math" w:hAnsi="Cambria Math"/>
+                  </w:rPr>
+                  <m:t>ww</m:t>
+                </m:r>
+              </m:sub>
+            </m:sSub>
+          </m:den>
+        </m:f>
+      </m:oMath>
+      <w:r>
+        <w:t xml:space="preserve"> falls below a user specified threshold</w:t>
+      </w:r>
+      <w:r>
+        <w:t xml:space="preserve">. </w:t>
+      </w:r>
+      <w:r>
+        <w:t xml:space="preserve">Once the irrigation event is triggered it continues </w:t>
+      </w:r>
+      <w:r>
+        <w:t>for the user-</w:t>
+      </w:r>
+      <w:r>
+        <w:t xml:space="preserve">specified irrigation period at the user specified </w:t>
+      </w:r>
+      <w:r>
+        <w:t>application rate.</w:t>
+      </w:r>
+      <w:r>
+        <w:t xml:space="preserve"> </w:t>
+      </w:r>
+      <w:r>
+        <w:t xml:space="preserve">Supplementary groundwater pumping can be used to supply the NIWR </w:t>
+      </w:r>
+      <w:r>
+        <w:t>after</w:t>
+      </w:r>
+      <w:r>
+        <w:t xml:space="preserve"> an</w:t>
+      </w:r>
+      <w:r>
+        <w:t xml:space="preserve"> irrigation</w:t>
+      </w:r>
+      <w:r>
+        <w:t xml:space="preserve"> event</w:t>
+      </w:r>
+      <w:r>
+        <w:t xml:space="preserve"> is triggered </w:t>
+      </w:r>
+      <w:r>
+        <w:t>as described in option 2.</w:t>
+      </w:r>
+    </w:p>
+    <w:p>
+      <w:pPr>
+        <w:pStyle w:val="BodyText"/>
+        <w:ind w:left="1080" w:firstLine="0"/>
+      </w:pPr>
+    </w:p>
+    <w:p>
+      <w:pPr>
+        <w:pStyle w:val="BodyText"/>
+      </w:pPr>
+      <w:r>
+        <w:lastRenderedPageBreak/>
+        <w:t>All 4 options rely on irrigation water that is supplied by SFR2 diversion segments and/or A</w:t>
+      </w:r>
+      <w:r>
+        <w:t>G</w:t>
+      </w:r>
+      <w:r>
+        <w:t xml:space="preserve"> Package groundwater wells. </w:t>
+      </w:r>
+      <w:r>
+        <w:t xml:space="preserve">During flow-limited or draw-down limited conditions, irrigation is reduced to the actual diverted </w:t>
+      </w:r>
+      <w:r>
+        <w:t>and/</w:t>
+      </w:r>
+      <w:r>
+        <w:t>or pumped amount.</w:t>
+      </w:r>
+      <w:r>
+        <w:t xml:space="preserve"> Surface water and groundwater return flows</w:t>
+      </w:r>
+      <w:r>
+        <w:t xml:space="preserve"> caused by irrigation</w:t>
+      </w:r>
+      <w:r>
+        <w:t xml:space="preserve"> are simulated as runoff produced on the cell/HRU and water reaching the water table beneath a cell/HRU, respectively.</w:t>
+      </w:r>
+      <w:r>
+        <w:t xml:space="preserve"> Runoff is simulated by UZF/PRMS using the cascade routing approach (</w:t>
+      </w:r>
+      <w:proofErr w:type="spellStart"/>
+      <w:r>
+        <w:t>Markstrom</w:t>
+      </w:r>
+      <w:proofErr w:type="spellEnd"/>
+      <w:r>
+        <w:t xml:space="preserve"> and others, 2008; Henson and others, 2013)</w:t>
+      </w:r>
+      <w:r>
+        <w:t>, or the UZF1 input option IRUNBND or MODFLOW simulations</w:t>
+      </w:r>
+      <w:r>
+        <w:t xml:space="preserve"> (</w:t>
+      </w:r>
+      <w:proofErr w:type="spellStart"/>
+      <w:r>
+        <w:t>Niswonger</w:t>
+      </w:r>
+      <w:proofErr w:type="spellEnd"/>
+      <w:r>
+        <w:t xml:space="preserve"> and others, 2006)</w:t>
+      </w:r>
+      <w:r>
+        <w:t>.</w:t>
+      </w:r>
+    </w:p>
+    <w:p>
+      <w:pPr>
+        <w:pStyle w:val="BodyText"/>
+      </w:pPr>
       <m:oMath>
         <m:sSub>
           <m:sSubPr>
@@ -4300,7 +4823,16 @@
         </m:sSub>
       </m:oMath>
       <w:r>
-        <w:t xml:space="preserve"> will be less than </w:t>
+        <w:t xml:space="preserve"> is simulated</w:t>
+      </w:r>
+      <w:r>
+        <w:t xml:space="preserve"> </w:t>
+      </w:r>
+      <w:r>
+        <w:t>using</w:t>
+      </w:r>
+      <w:r>
+        <w:t xml:space="preserve"> </w:t>
       </w:r>
       <m:oMath>
         <m:sSub>
@@ -4331,61 +4863,80 @@
         </m:sSub>
       </m:oMath>
       <w:r>
-        <w:t xml:space="preserve">. </w:t>
-      </w:r>
-      <w:r>
-        <w:t xml:space="preserve">Supplementary groundwater </w:t>
-      </w:r>
-      <w:r>
-        <w:t>pumping can be used to supply the NIWR as described in option 2.</w:t>
-      </w:r>
-    </w:p>
-    <w:p>
-      <w:pPr>
-        <w:pStyle w:val="BodyText"/>
-        <w:numPr>
-          <w:ilvl w:val="0"/>
-          <w:numId w:val="31"/>
-        </w:numPr>
-      </w:pPr>
-      <w:r>
-        <w:rPr>
-          <w:b/>
-        </w:rPr>
-        <w:t>Triggered irrigation event</w:t>
-      </w:r>
-    </w:p>
-    <w:p>
-      <w:pPr>
-        <w:pStyle w:val="BodyText"/>
-        <w:ind w:left="1080" w:firstLine="0"/>
-      </w:pPr>
-      <w:r>
-        <w:t xml:space="preserve">For this option, the onset of an irrigation event is triggered </w:t>
-      </w:r>
-      <w:r>
-        <w:t xml:space="preserve">when the simulated </w:t>
-      </w:r>
-      <w:r>
-        <w:t>ET deficit</w:t>
-      </w:r>
-      <w:r>
-        <w:t xml:space="preserve"> rises above the user specified threshold</w:t>
-      </w:r>
-      <w:r>
-        <w:t xml:space="preserve">. </w:t>
-      </w:r>
-      <w:r>
-        <w:t>Like</w:t>
-      </w:r>
-      <w:r>
-        <w:t xml:space="preserve"> option 3, the </w:t>
-      </w:r>
-      <w:r>
-        <w:t xml:space="preserve">ET deficit is calculated as the </w:t>
-      </w:r>
-      <w:r>
-        <w:t xml:space="preserve">difference between </w:t>
+        <w:t xml:space="preserve"> </w:t>
+      </w:r>
+      <w:r>
+        <w:t>that is</w:t>
+      </w:r>
+      <w:r>
+        <w:t xml:space="preserve"> specified in the UZF1 input file </w:t>
+      </w:r>
+      <w:r>
+        <w:t xml:space="preserve">for </w:t>
+      </w:r>
+      <w:r>
+        <w:t xml:space="preserve">MODFLOW simulations, or </w:t>
+      </w:r>
+      <w:r>
+        <w:t xml:space="preserve">for GSFLOW simulations </w:t>
+      </w:r>
+      <w:r>
+        <w:t>it is calculated using daily climate data and one of six options available in PRMS, including Jensen-</w:t>
+      </w:r>
+      <w:proofErr w:type="spellStart"/>
+      <w:r>
+        <w:t>Haise</w:t>
+      </w:r>
+      <w:proofErr w:type="spellEnd"/>
+      <w:r>
+        <w:t xml:space="preserve">, </w:t>
+      </w:r>
+      <w:proofErr w:type="spellStart"/>
+      <w:r>
+        <w:t>Hargraeves-Semani</w:t>
+      </w:r>
+      <w:proofErr w:type="spellEnd"/>
+      <w:r>
+        <w:t>, Penman-Monteith, Priestly-Taylor, Hamon, and pan potential ET modules (</w:t>
+      </w:r>
+      <w:proofErr w:type="spellStart"/>
+      <w:r>
+        <w:t>Markstrom</w:t>
+      </w:r>
+      <w:proofErr w:type="spellEnd"/>
+      <w:r>
+        <w:t xml:space="preserve"> and others, 2015). HRU-based ET coefficients must be multiplied by the crop coefficient (</w:t>
+      </w:r>
+      <m:oMath>
+        <m:sSub>
+          <m:sSubPr>
+            <m:ctrlPr>
+              <w:rPr>
+                <w:rFonts w:ascii="Cambria Math" w:hAnsi="Cambria Math"/>
+                <w:i/>
+              </w:rPr>
+            </m:ctrlPr>
+          </m:sSubPr>
+          <m:e>
+            <m:r>
+              <w:rPr>
+                <w:rFonts w:ascii="Cambria Math" w:hAnsi="Cambria Math"/>
+              </w:rPr>
+              <m:t>K</m:t>
+            </m:r>
+          </m:e>
+          <m:sub>
+            <m:r>
+              <w:rPr>
+                <w:rFonts w:ascii="Cambria Math" w:hAnsi="Cambria Math"/>
+              </w:rPr>
+              <m:t>c</m:t>
+            </m:r>
+          </m:sub>
+        </m:sSub>
+      </m:oMath>
+      <w:r>
+        <w:t xml:space="preserve">) in the calculation of  </w:t>
       </w:r>
       <m:oMath>
         <m:sSub>
@@ -4410,13 +4961,44 @@
               <w:rPr>
                 <w:rFonts w:ascii="Cambria Math" w:hAnsi="Cambria Math"/>
               </w:rPr>
-              <m:t>0</m:t>
+              <m:t>a</m:t>
             </m:r>
           </m:sub>
         </m:sSub>
       </m:oMath>
       <w:r>
-        <w:t xml:space="preserve"> and </w:t>
+        <w:t xml:space="preserve"> (Allen and others, 1998). Example problem 2 below demonstrates how </w:t>
+      </w:r>
+      <m:oMath>
+        <m:sSub>
+          <m:sSubPr>
+            <m:ctrlPr>
+              <w:rPr>
+                <w:rFonts w:ascii="Cambria Math" w:hAnsi="Cambria Math"/>
+                <w:i/>
+              </w:rPr>
+            </m:ctrlPr>
+          </m:sSubPr>
+          <m:e>
+            <m:r>
+              <w:rPr>
+                <w:rFonts w:ascii="Cambria Math" w:hAnsi="Cambria Math"/>
+              </w:rPr>
+              <m:t>K</m:t>
+            </m:r>
+          </m:e>
+          <m:sub>
+            <m:r>
+              <w:rPr>
+                <w:rFonts w:ascii="Cambria Math" w:hAnsi="Cambria Math"/>
+              </w:rPr>
+              <m:t>c</m:t>
+            </m:r>
+          </m:sub>
+        </m:sSub>
+      </m:oMath>
+      <w:r>
+        <w:t xml:space="preserve"> is incorporated into GSFLOW simulations for the Jensen-Haise formulation. </w:t>
       </w:r>
       <m:oMath>
         <m:sSub>
@@ -4441,272 +5023,29 @@
               <w:rPr>
                 <w:rFonts w:ascii="Cambria Math" w:hAnsi="Cambria Math"/>
               </w:rPr>
-              <m:t>ww</m:t>
-            </m:r>
-          </m:sub>
-        </m:sSub>
-      </m:oMath>
-      <w:r>
-        <w:t>.</w:t>
-      </w:r>
-      <w:r>
-        <w:t xml:space="preserve"> </w:t>
-      </w:r>
-      <w:r>
-        <w:t>If the ET deficit rises above the threshold then irrigation continues for the user-specified irrigation period and application rate.</w:t>
-      </w:r>
-      <w:r>
-        <w:t xml:space="preserve"> </w:t>
-      </w:r>
-      <w:r>
-        <w:t>Supplementary groundwater pumping can be used to supply the NIWR as described in option 2.</w:t>
-      </w:r>
-    </w:p>
-    <w:p>
-      <w:pPr>
-        <w:pStyle w:val="BodyText"/>
-        <w:ind w:left="1080" w:firstLine="0"/>
-      </w:pPr>
-    </w:p>
-    <w:p>
-      <w:pPr>
-        <w:pStyle w:val="BodyText"/>
-      </w:pPr>
-      <w:r>
-        <w:t xml:space="preserve">All 4 options rely on irrigation water that is supplied by SFR2 diversion segments and/or Ag Package groundwater wells. </w:t>
-      </w:r>
-      <w:r>
-        <w:t xml:space="preserve">During flow-limited or draw-down limited conditions, irrigation is reduced to the actual diverted </w:t>
-      </w:r>
-      <w:r>
-        <w:t>and/</w:t>
-      </w:r>
-      <w:r>
-        <w:t>or pumped amount.</w:t>
-      </w:r>
-      <w:r>
-        <w:t xml:space="preserve"> Surface water and groundwater return flows</w:t>
-      </w:r>
-      <w:r>
-        <w:t xml:space="preserve"> caused by irrigation</w:t>
-      </w:r>
-      <w:r>
-        <w:t xml:space="preserve"> are simulated as runoff produced on the cell/HRU and water reaching the water table beneath a cell/HRU, respectively.</w:t>
-      </w:r>
-      <w:r>
-        <w:t xml:space="preserve"> Runoff is simulated by UZF/PRMS using the cascade routing approach (Markstrom and others, 2008; Henson and others, 2013).</w:t>
-      </w:r>
-    </w:p>
-    <w:p>
-      <w:pPr>
-        <w:pStyle w:val="BodyText"/>
-      </w:pPr>
-      <m:oMath>
-        <m:sSub>
-          <m:sSubPr>
-            <m:ctrlPr>
-              <w:rPr>
-                <w:rFonts w:ascii="Cambria Math" w:hAnsi="Cambria Math"/>
-                <w:i/>
-              </w:rPr>
-            </m:ctrlPr>
-          </m:sSubPr>
-          <m:e>
-            <m:r>
-              <w:rPr>
-                <w:rFonts w:ascii="Cambria Math" w:hAnsi="Cambria Math"/>
-              </w:rPr>
-              <m:t>ET</m:t>
-            </m:r>
-          </m:e>
-          <m:sub>
-            <m:r>
-              <w:rPr>
-                <w:rFonts w:ascii="Cambria Math" w:hAnsi="Cambria Math"/>
-              </w:rPr>
               <m:t>a</m:t>
             </m:r>
           </m:sub>
         </m:sSub>
       </m:oMath>
       <w:r>
-        <w:t xml:space="preserve"> is simulated</w:t>
-      </w:r>
-      <w:r>
-        <w:t xml:space="preserve"> </w:t>
-      </w:r>
-      <w:r>
-        <w:t>using</w:t>
-      </w:r>
-      <w:r>
-        <w:t xml:space="preserve"> </w:t>
-      </w:r>
-      <m:oMath>
-        <m:sSub>
-          <m:sSubPr>
-            <m:ctrlPr>
-              <w:rPr>
-                <w:rFonts w:ascii="Cambria Math" w:hAnsi="Cambria Math"/>
-                <w:i/>
-              </w:rPr>
-            </m:ctrlPr>
-          </m:sSubPr>
-          <m:e>
-            <m:r>
-              <w:rPr>
-                <w:rFonts w:ascii="Cambria Math" w:hAnsi="Cambria Math"/>
-              </w:rPr>
-              <m:t>ET</m:t>
-            </m:r>
-          </m:e>
-          <m:sub>
-            <m:r>
-              <w:rPr>
-                <w:rFonts w:ascii="Cambria Math" w:hAnsi="Cambria Math"/>
-              </w:rPr>
-              <m:t>ww</m:t>
-            </m:r>
-          </m:sub>
-        </m:sSub>
-      </m:oMath>
-      <w:r>
-        <w:t xml:space="preserve"> </w:t>
-      </w:r>
-      <w:r>
-        <w:t>that is</w:t>
-      </w:r>
-      <w:r>
-        <w:t xml:space="preserve"> specified in the UZF1 input file MODFLOW simulations, or </w:t>
-      </w:r>
-      <w:r>
-        <w:t xml:space="preserve">for GSFLOW simulations </w:t>
-      </w:r>
-      <w:r>
-        <w:t>it is calculated using daily climate data and one of six options available in PRMS, including Jensen-Haise, Hargraeves-Semani, Penman-Monteith, Priestly-Taylor, Hamon, and pan potential ET modules (Markstrom and others, 2015). HRU-based ET coefficients must be multiplied by the crop coefficient (</w:t>
-      </w:r>
-      <m:oMath>
-        <m:sSub>
-          <m:sSubPr>
-            <m:ctrlPr>
-              <w:rPr>
-                <w:rFonts w:ascii="Cambria Math" w:hAnsi="Cambria Math"/>
-                <w:i/>
-              </w:rPr>
-            </m:ctrlPr>
-          </m:sSubPr>
-          <m:e>
-            <m:r>
-              <w:rPr>
-                <w:rFonts w:ascii="Cambria Math" w:hAnsi="Cambria Math"/>
-              </w:rPr>
-              <m:t>K</m:t>
-            </m:r>
-          </m:e>
-          <m:sub>
-            <m:r>
-              <w:rPr>
-                <w:rFonts w:ascii="Cambria Math" w:hAnsi="Cambria Math"/>
-              </w:rPr>
-              <m:t>c</m:t>
-            </m:r>
-          </m:sub>
-        </m:sSub>
-      </m:oMath>
-      <w:r>
-        <w:t xml:space="preserve">) in the calculation of  </w:t>
-      </w:r>
-      <m:oMath>
-        <m:sSub>
-          <m:sSubPr>
-            <m:ctrlPr>
-              <w:rPr>
-                <w:rFonts w:ascii="Cambria Math" w:hAnsi="Cambria Math"/>
-                <w:i/>
-              </w:rPr>
-            </m:ctrlPr>
-          </m:sSubPr>
-          <m:e>
-            <m:r>
-              <w:rPr>
-                <w:rFonts w:ascii="Cambria Math" w:hAnsi="Cambria Math"/>
-              </w:rPr>
-              <m:t>ET</m:t>
-            </m:r>
-          </m:e>
-          <m:sub>
-            <m:r>
-              <w:rPr>
-                <w:rFonts w:ascii="Cambria Math" w:hAnsi="Cambria Math"/>
-              </w:rPr>
-              <m:t>a</m:t>
-            </m:r>
-          </m:sub>
-        </m:sSub>
-      </m:oMath>
-      <w:r>
-        <w:t xml:space="preserve"> (Allen and others, 1998). Example problem 2 below demonstrates how </w:t>
-      </w:r>
-      <m:oMath>
-        <m:sSub>
-          <m:sSubPr>
-            <m:ctrlPr>
-              <w:rPr>
-                <w:rFonts w:ascii="Cambria Math" w:hAnsi="Cambria Math"/>
-                <w:i/>
-              </w:rPr>
-            </m:ctrlPr>
-          </m:sSubPr>
-          <m:e>
-            <m:r>
-              <w:rPr>
-                <w:rFonts w:ascii="Cambria Math" w:hAnsi="Cambria Math"/>
-              </w:rPr>
-              <m:t>K</m:t>
-            </m:r>
-          </m:e>
-          <m:sub>
-            <m:r>
-              <w:rPr>
-                <w:rFonts w:ascii="Cambria Math" w:hAnsi="Cambria Math"/>
-              </w:rPr>
-              <m:t>c</m:t>
-            </m:r>
-          </m:sub>
-        </m:sSub>
-      </m:oMath>
-      <w:r>
-        <w:t xml:space="preserve"> is incorporated into GSFLOW simulations for the Jensen-Haise formulation. </w:t>
-      </w:r>
-      <m:oMath>
-        <m:sSub>
-          <m:sSubPr>
-            <m:ctrlPr>
-              <w:rPr>
-                <w:rFonts w:ascii="Cambria Math" w:hAnsi="Cambria Math"/>
-                <w:i/>
-              </w:rPr>
-            </m:ctrlPr>
-          </m:sSubPr>
-          <m:e>
-            <m:r>
-              <w:rPr>
-                <w:rFonts w:ascii="Cambria Math" w:hAnsi="Cambria Math"/>
-              </w:rPr>
-              <m:t>ET</m:t>
-            </m:r>
-          </m:e>
-          <m:sub>
-            <m:r>
-              <w:rPr>
-                <w:rFonts w:ascii="Cambria Math" w:hAnsi="Cambria Math"/>
-              </w:rPr>
-              <m:t>a</m:t>
-            </m:r>
-          </m:sub>
-        </m:sSub>
-      </m:oMath>
-      <w:r>
-        <w:t xml:space="preserve"> is calculated using the UZF1 Package or by the PRMS Soilzone Module using a kinematic wave formulation or nonlinear soil-water reservoir approach, respectively (Markstrom and others, 2008). </w:t>
+        <w:t xml:space="preserve"> is calculated using the UZF1 Package or by the PRMS </w:t>
+      </w:r>
+      <w:proofErr w:type="spellStart"/>
+      <w:r>
+        <w:t>Soilzone</w:t>
+      </w:r>
+      <w:proofErr w:type="spellEnd"/>
+      <w:r>
+        <w:t xml:space="preserve"> Module using a kinematic wave formulation or nonlinear soil-water reservoir approach, respectively (</w:t>
+      </w:r>
+      <w:proofErr w:type="spellStart"/>
+      <w:r>
+        <w:t>Markstrom</w:t>
+      </w:r>
+      <w:proofErr w:type="spellEnd"/>
+      <w:r>
+        <w:t xml:space="preserve"> and others, 2008). </w:t>
       </w:r>
     </w:p>
     <w:p>
@@ -4714,7 +5053,10 @@
         <w:pStyle w:val="Heading2"/>
       </w:pPr>
       <w:r>
-        <w:t>Irrigation Operations</w:t>
+        <w:t xml:space="preserve">Irrigation </w:t>
+      </w:r>
+      <w:r>
+        <w:t>Systems</w:t>
       </w:r>
     </w:p>
     <w:p>
@@ -4722,16 +5064,37 @@
         <w:pStyle w:val="BodyText"/>
       </w:pPr>
       <w:r>
-        <w:t>The Ag Package supports several approaches for simulating irrigation operations</w:t>
+        <w:t>The A</w:t>
+      </w:r>
+      <w:r>
+        <w:t>G</w:t>
+      </w:r>
+      <w:r>
+        <w:t xml:space="preserve"> Package supports several approaches for</w:t>
+      </w:r>
+      <w:r>
+        <w:t xml:space="preserve"> representing</w:t>
+      </w:r>
+      <w:r>
+        <w:t xml:space="preserve"> </w:t>
+      </w:r>
+      <w:r>
+        <w:t>irrigation</w:t>
+      </w:r>
+      <w:r>
+        <w:t xml:space="preserve"> </w:t>
+      </w:r>
+      <w:r>
+        <w:t>systems</w:t>
       </w:r>
       <w:r>
         <w:t xml:space="preserve">, including using simple factors that represent the average system gains/losses and crop water consumption to </w:t>
       </w:r>
       <w:r>
-        <w:t>using implicated and</w:t>
-      </w:r>
-      <w:r>
-        <w:t xml:space="preserve"> detailed </w:t>
+        <w:t xml:space="preserve">using </w:t>
+      </w:r>
+      <w:r>
+        <w:t xml:space="preserve">detailed </w:t>
       </w:r>
       <w:r>
         <w:t>representation</w:t>
@@ -4842,6 +5205,7 @@
         <w:t xml:space="preserve"> </w:t>
       </w:r>
       <w:r>
+        <w:lastRenderedPageBreak/>
         <w:t>can be</w:t>
       </w:r>
       <w:r>
@@ -5076,7 +5440,6 @@
         <w:ind w:firstLine="0"/>
       </w:pPr>
       <w:r>
-        <w:lastRenderedPageBreak/>
         <w:t>a</w:t>
       </w:r>
       <w:r>
@@ -5171,7 +5534,10 @@
         <w:t xml:space="preserve"> </w:t>
       </w:r>
       <w:r>
-        <w:t>Ag</w:t>
+        <w:t>A</w:t>
+      </w:r>
+      <w:r>
+        <w:t>G</w:t>
       </w:r>
       <w:r>
         <w:t xml:space="preserve"> </w:t>
@@ -5305,13 +5671,105 @@
         <w:t>)</w:t>
       </w:r>
       <w:r>
-        <w:t xml:space="preserve"> that is represented by the total area of HRUs or cells that receive </w:t>
+        <w:t xml:space="preserve"> that is represent</w:t>
+      </w:r>
+      <w:r>
+        <w:t>ed by the total area of HRUs/</w:t>
+      </w:r>
+      <w:r>
+        <w:t xml:space="preserve">cells that receive </w:t>
       </w:r>
       <w:r>
         <w:t>irrigation w</w:t>
       </w:r>
       <w:r>
         <w:t>ater</w:t>
+      </w:r>
+      <w:r>
+        <w:t xml:space="preserve">, and </w:t>
+      </w:r>
+      <m:oMath>
+        <m:r>
+          <w:rPr>
+            <w:rFonts w:ascii="Cambria Math" w:hAnsi="Cambria Math"/>
+          </w:rPr>
+          <m:t>GIWR</m:t>
+        </m:r>
+      </m:oMath>
+      <w:r>
+        <w:t xml:space="preserve"> is the gross irrigation water requirement that is the amount of water that must be applied to a field to such that </w:t>
+      </w:r>
+      <m:oMath>
+        <m:sSub>
+          <m:sSubPr>
+            <m:ctrlPr>
+              <w:rPr>
+                <w:rFonts w:ascii="Cambria Math" w:hAnsi="Cambria Math"/>
+                <w:i/>
+              </w:rPr>
+            </m:ctrlPr>
+          </m:sSubPr>
+          <m:e>
+            <m:r>
+              <w:rPr>
+                <w:rFonts w:ascii="Cambria Math" w:hAnsi="Cambria Math"/>
+              </w:rPr>
+              <m:t>ET</m:t>
+            </m:r>
+          </m:e>
+          <m:sub>
+            <m:r>
+              <w:rPr>
+                <w:rFonts w:ascii="Cambria Math" w:hAnsi="Cambria Math"/>
+              </w:rPr>
+              <m:t>a</m:t>
+            </m:r>
+          </m:sub>
+        </m:sSub>
+        <m:r>
+          <w:rPr>
+            <w:rFonts w:ascii="Cambria Math" w:hAnsi="Cambria Math"/>
+          </w:rPr>
+          <m:t>=</m:t>
+        </m:r>
+        <m:sSub>
+          <m:sSubPr>
+            <m:ctrlPr>
+              <w:rPr>
+                <w:rFonts w:ascii="Cambria Math" w:hAnsi="Cambria Math"/>
+                <w:i/>
+              </w:rPr>
+            </m:ctrlPr>
+          </m:sSubPr>
+          <m:e>
+            <m:r>
+              <w:rPr>
+                <w:rFonts w:ascii="Cambria Math" w:hAnsi="Cambria Math"/>
+              </w:rPr>
+              <m:t>ET</m:t>
+            </m:r>
+          </m:e>
+          <m:sub>
+            <m:r>
+              <w:rPr>
+                <w:rFonts w:ascii="Cambria Math" w:hAnsi="Cambria Math"/>
+              </w:rPr>
+              <m:t>ww</m:t>
+            </m:r>
+          </m:sub>
+        </m:sSub>
+      </m:oMath>
+      <w:r>
+        <w:t xml:space="preserve"> </w:t>
+      </w:r>
+      <w:r>
+        <w:t>LT</w:t>
+      </w:r>
+      <w:r>
+        <w:rPr>
+          <w:vertAlign w:val="superscript"/>
+        </w:rPr>
+        <w:t>-1</w:t>
       </w:r>
       <w:r>
         <w:t xml:space="preserve">. </w:t>
@@ -5349,6 +5807,9 @@
         <w:t xml:space="preserve"> to represent perfect irrigation efficiency</w:t>
       </w:r>
       <w:r>
+        <w:t>, and all water that reaches fields will be removed from the model</w:t>
+      </w:r>
+      <w:r>
         <w:t xml:space="preserve">. </w:t>
       </w:r>
       <w:r>
@@ -5361,7 +5822,10 @@
         <w:t xml:space="preserve"> </w:t>
       </w:r>
       <w:r>
-        <w:t>when interested in simulating</w:t>
+        <w:t xml:space="preserve">when interested in </w:t>
+      </w:r>
+      <w:r>
+        <w:t>representing</w:t>
       </w:r>
       <w:r>
         <w:t xml:space="preserve"> the impacts of infiltration capacity on irrigation water partitioning</w:t>
@@ -5378,9 +5842,14 @@
       <w:r>
         <w:t xml:space="preserve"> </w:t>
       </w:r>
-      <w:r>
-        <w:t>GIWR</w:t>
-      </w:r>
+      <m:oMath>
+        <m:r>
+          <w:rPr>
+            <w:rFonts w:ascii="Cambria Math" w:hAnsi="Cambria Math"/>
+          </w:rPr>
+          <m:t>GIWR</m:t>
+        </m:r>
+      </m:oMath>
       <w:r>
         <w:t xml:space="preserve"> </w:t>
       </w:r>
@@ -5717,19 +6186,11 @@
         </m:sSub>
       </m:oMath>
       <w:r>
-        <w:t xml:space="preserve"> are the surface water and groundwater irrigation delivery rates (</w:t>
-      </w:r>
-      <w:r>
-        <w:rPr>
-          <w:i/>
-        </w:rPr>
-        <w:t>GIWR</w:t>
-      </w:r>
-      <w:r>
-        <w:t xml:space="preserve">; </w:t>
-      </w:r>
-      <w:r>
-        <w:t>L</w:t>
+        <w:t xml:space="preserve"> are the surface water and groundwater irrigation delivery rates </w:t>
+      </w:r>
+      <w:r>
+        <w:lastRenderedPageBreak/>
+        <w:t>(L</w:t>
       </w:r>
       <w:r>
         <w:rPr>
@@ -6007,8 +6468,16 @@
         <w:t xml:space="preserve">input file to represent how </w:t>
       </w:r>
       <w:r>
-        <w:t>the GIWR</w:t>
-      </w:r>
+        <w:t xml:space="preserve">the </w:t>
+      </w:r>
+      <m:oMath>
+        <m:r>
+          <w:rPr>
+            <w:rFonts w:ascii="Cambria Math" w:hAnsi="Cambria Math"/>
+          </w:rPr>
+          <m:t>GIWR</m:t>
+        </m:r>
+      </m:oMath>
       <w:r>
         <w:t xml:space="preserve"> </w:t>
       </w:r>
@@ -6055,7 +6524,13 @@
         <w:t xml:space="preserve"> and/or</w:t>
       </w:r>
       <w:r>
-        <w:t xml:space="preserve"> Ag Package</w:t>
+        <w:t xml:space="preserve"> A</w:t>
+      </w:r>
+      <w:r>
+        <w:t>G</w:t>
+      </w:r>
+      <w:r>
+        <w:t xml:space="preserve"> Package</w:t>
       </w:r>
       <w:r>
         <w:t xml:space="preserve"> </w:t>
@@ -6066,12 +6541,14 @@
       <w:r>
         <w:t xml:space="preserve">, and </w:t>
       </w:r>
+      <w:proofErr w:type="spellStart"/>
       <w:r>
         <w:rPr>
           <w:i/>
         </w:rPr>
         <w:t>i</w:t>
       </w:r>
+      <w:proofErr w:type="spellEnd"/>
       <w:r>
         <w:t xml:space="preserve"> is the index to the </w:t>
       </w:r>
@@ -6116,11 +6593,7 @@
         <w:t xml:space="preserve"> for all cells/</w:t>
       </w:r>
       <w:r>
-        <w:t xml:space="preserve">HRUs irrigated by a </w:t>
-      </w:r>
-      <w:r>
-        <w:lastRenderedPageBreak/>
-        <w:t xml:space="preserve">diversion </w:t>
+        <w:t xml:space="preserve">HRUs irrigated by a diversion </w:t>
       </w:r>
       <w:r>
         <w:t>should sum to</w:t>
@@ -6326,7 +6799,15 @@
         <w:t>ag</w:t>
       </w:r>
       <w:r>
-        <w:t>e or PRMS Soilzone Module</w:t>
+        <w:t xml:space="preserve">e or PRMS </w:t>
+      </w:r>
+      <w:proofErr w:type="spellStart"/>
+      <w:r>
+        <w:t>Soilzone</w:t>
+      </w:r>
+      <w:proofErr w:type="spellEnd"/>
+      <w:r>
+        <w:t xml:space="preserve"> Module</w:t>
       </w:r>
       <w:r>
         <w:t xml:space="preserve"> then</w:t>
@@ -6469,7 +6950,13 @@
         <w:t>ag</w:t>
       </w:r>
       <w:r>
-        <w:t xml:space="preserve">riculture is to calculate the irrigation amounts using the ET deficit. </w:t>
+        <w:t xml:space="preserve">riculture is to </w:t>
+      </w:r>
+      <w:r>
+        <w:t>have the model automatically set</w:t>
+      </w:r>
+      <w:r>
+        <w:t xml:space="preserve"> irrigation amounts using the ET deficit. </w:t>
       </w:r>
       <w:r>
         <w:t>As with options 1 and 2, option</w:t>
@@ -7143,26 +7630,10 @@
         <w:t xml:space="preserve"> </w:t>
       </w:r>
       <w:r>
-        <w:t>For this</w:t>
-      </w:r>
-      <w:r>
-        <w:t xml:space="preserve"> case, </w:t>
-      </w:r>
-      <w:r>
-        <w:t>if the diversion is not limited by the flow at the diversion point</w:t>
-      </w:r>
-      <w:r>
-        <w:t xml:space="preserve"> and/or specified </w:t>
-      </w:r>
-      <w:r>
-        <w:lastRenderedPageBreak/>
-        <w:t>pumping capacity,</w:t>
-      </w:r>
-      <w:r>
-        <w:t xml:space="preserve"> </w:t>
-      </w:r>
-      <w:r>
-        <w:t xml:space="preserve">the diversion amount is calculated by minimizing </w:t>
+        <w:t>T</w:t>
+      </w:r>
+      <w:r>
+        <w:t xml:space="preserve">he diversion amount is calculated by minimizing </w:t>
       </w:r>
       <w:r>
         <w:t xml:space="preserve">(min) </w:t>
@@ -7354,7 +7825,25 @@
         <w:ind w:firstLine="0"/>
       </w:pPr>
       <w:r>
-        <w:t>V</w:t>
+        <w:t>Subject to the amount of surface water available for the diversion</w:t>
+      </w:r>
+      <w:r>
+        <w:t xml:space="preserve"> and/or </w:t>
+      </w:r>
+      <w:r>
+        <w:t>well</w:t>
+      </w:r>
+      <w:r>
+        <w:t xml:space="preserve"> pumping capacity</w:t>
+      </w:r>
+      <w:r>
+        <w:t>/aquifer production.</w:t>
+      </w:r>
+      <w:r>
+        <w:t xml:space="preserve"> </w:t>
+      </w:r>
+      <w:r>
+        <w:t>In addition to simulated water supply constraints, v</w:t>
       </w:r>
       <w:r>
         <w:t xml:space="preserve">alues </w:t>
@@ -7390,28 +7879,43 @@
         <w:t>specified in the</w:t>
       </w:r>
       <w:r>
-        <w:t xml:space="preserve"> Ag Package</w:t>
+        <w:t xml:space="preserve"> A</w:t>
+      </w:r>
+      <w:r>
+        <w:t>G</w:t>
+      </w:r>
+      <w:r>
+        <w:t xml:space="preserve"> Package</w:t>
       </w:r>
       <w:r>
         <w:t xml:space="preserve"> </w:t>
       </w:r>
       <w:r>
-        <w:t>are</w:t>
-      </w:r>
-      <w:r>
-        <w:t xml:space="preserve"> useful for constraining irrigation timing and </w:t>
+        <w:t>can be used to constrain</w:t>
+      </w:r>
+      <w:r>
+        <w:t xml:space="preserve"> irrigation timing and </w:t>
       </w:r>
       <w:r>
         <w:t xml:space="preserve">maximum </w:t>
       </w:r>
       <w:r>
-        <w:t>amounts, for example</w:t>
+        <w:t>amounts. F</w:t>
+      </w:r>
+      <w:r>
+        <w:t>or example</w:t>
       </w:r>
       <w:r>
         <w:t>,</w:t>
       </w:r>
       <w:r>
-        <w:t xml:space="preserve"> to represent growers </w:t>
+        <w:t xml:space="preserve"> </w:t>
+      </w:r>
+      <w:r>
+        <w:t xml:space="preserve">specified diversions and pumping rates can be used </w:t>
+      </w:r>
+      <w:r>
+        <w:t xml:space="preserve">to represent growers </w:t>
       </w:r>
       <w:r>
         <w:t>that only can divert water</w:t>
@@ -7426,7 +7930,22 @@
         <w:t>n during specific time periods</w:t>
       </w:r>
       <w:r>
-        <w:t>, or to represent maximum surface water conveyance or well pump capacity.</w:t>
+        <w:t xml:space="preserve">, or to represent </w:t>
+      </w:r>
+      <w:r>
+        <w:t xml:space="preserve">water rights, </w:t>
+      </w:r>
+      <w:r>
+        <w:t>surface water conveyance</w:t>
+      </w:r>
+      <w:r>
+        <w:t>,</w:t>
+      </w:r>
+      <w:r>
+        <w:t xml:space="preserve"> or </w:t>
+      </w:r>
+      <w:r>
+        <w:t>pump capacity.</w:t>
       </w:r>
     </w:p>
     <w:p>
@@ -7804,6 +8323,7 @@
         <w:ind w:firstLine="0"/>
       </w:pPr>
       <w:r>
+        <w:lastRenderedPageBreak/>
         <w:t>a</w:t>
       </w:r>
       <w:r>
@@ -7821,8 +8341,16 @@
         <w:t xml:space="preserve"> is a nonlinear acceleration parameter that controls the </w:t>
       </w:r>
       <w:r>
-        <w:t>convergence of NIWR</w:t>
-      </w:r>
+        <w:t xml:space="preserve">convergence of </w:t>
+      </w:r>
+      <m:oMath>
+        <m:r>
+          <w:rPr>
+            <w:rFonts w:ascii="Cambria Math" w:hAnsi="Cambria Math"/>
+          </w:rPr>
+          <m:t>NIWR</m:t>
+        </m:r>
+      </m:oMath>
       <w:r>
         <w:t xml:space="preserve"> during nonlinear iterations</w:t>
       </w:r>
@@ -7844,7 +8372,18 @@
         <w:t xml:space="preserve">. The diversion and pumping amounts </w:t>
       </w:r>
       <w:r>
-        <w:t>are calculated from NIWR during each nonlinear iteration according to:</w:t>
+        <w:t xml:space="preserve">are calculated from </w:t>
+      </w:r>
+      <m:oMath>
+        <m:r>
+          <w:rPr>
+            <w:rFonts w:ascii="Cambria Math" w:hAnsi="Cambria Math"/>
+          </w:rPr>
+          <m:t>NIWR</m:t>
+        </m:r>
+      </m:oMath>
+      <w:r>
+        <w:t xml:space="preserve"> during each nonlinear iteration according to:</w:t>
       </w:r>
     </w:p>
     <w:p>
@@ -8188,7 +8727,10 @@
         <w:t>and</w:t>
       </w:r>
       <w:r>
-        <w:t xml:space="preserve"> is specified in the Ag</w:t>
+        <w:t xml:space="preserve"> is specified in the A</w:t>
+      </w:r>
+      <w:r>
+        <w:t>G</w:t>
       </w:r>
       <w:r>
         <w:t xml:space="preserve"> </w:t>
@@ -8243,7 +8785,18 @@
         <w:t xml:space="preserve"> is</w:t>
       </w:r>
       <w:r>
-        <w:t xml:space="preserve"> the surface water diversion amount required to meet the NIWR for nonlinear iteration</w:t>
+        <w:t xml:space="preserve"> the surface water diversion amount required to meet the </w:t>
+      </w:r>
+      <m:oMath>
+        <m:r>
+          <w:rPr>
+            <w:rFonts w:ascii="Cambria Math" w:hAnsi="Cambria Math"/>
+          </w:rPr>
+          <m:t>NIWR</m:t>
+        </m:r>
+      </m:oMath>
+      <w:r>
+        <w:t xml:space="preserve"> for nonlinear iteration</w:t>
       </w:r>
       <w:r>
         <w:t xml:space="preserve"> </w:t>
@@ -8288,11 +8841,7 @@
         </m:sSub>
       </m:oMath>
       <w:r>
-        <w:t xml:space="preserve">is the actual surface water </w:t>
-      </w:r>
-      <w:r>
-        <w:lastRenderedPageBreak/>
-        <w:t xml:space="preserve">diversion amount (L3/T-1), and </w:t>
+        <w:t xml:space="preserve">is the actual surface water diversion amount (L3/T-1), and </w:t>
       </w:r>
       <m:oMath>
         <m:sSub>
@@ -8350,7 +8899,13 @@
         <w:t xml:space="preserve"> irrigated</w:t>
       </w:r>
       <w:r>
-        <w:t xml:space="preserve"> by the diversion</w:t>
+        <w:t xml:space="preserve"> by </w:t>
+      </w:r>
+      <w:r>
+        <w:t>a</w:t>
+      </w:r>
+      <w:r>
+        <w:t xml:space="preserve"> diversion</w:t>
       </w:r>
       <w:r>
         <w:t xml:space="preserve"> is:</w:t>
@@ -8568,8 +9123,17 @@
     <w:p>
       <w:pPr>
         <w:pStyle w:val="FigureCaption"/>
-      </w:pPr>
-      <w:bookmarkStart w:id="7" w:name="_Toc488403565"/>
+        <w:numPr>
+          <w:ilvl w:val="0"/>
+          <w:numId w:val="0"/>
+        </w:numPr>
+      </w:pPr>
+      <w:bookmarkStart w:id="6" w:name="_Toc488403565"/>
+    </w:p>
+    <w:p>
+      <w:pPr>
+        <w:pStyle w:val="FigureCaption"/>
+      </w:pPr>
       <w:r>
         <w:t xml:space="preserve">Flow charts showing three different configurations for using the </w:t>
       </w:r>
@@ -8599,13 +9163,25 @@
         <w:t xml:space="preserve"> </w:t>
       </w:r>
       <w:r>
-        <w:t>Surface water irrigation using IRRIGATION_SFR Option</w:t>
+        <w:t>Surface water irrigation using IRRIGATION_</w:t>
+      </w:r>
+      <w:r>
+        <w:t>DIVERSION</w:t>
+      </w:r>
+      <w:r>
+        <w:t xml:space="preserve"> Option</w:t>
       </w:r>
       <w:r>
         <w:t xml:space="preserve">; B) </w:t>
       </w:r>
       <w:r>
-        <w:t>Surface water (SW) and groundwater (GW) irrigation using IRRIGATION_SFR and IRRIGATION_WELL</w:t>
+        <w:t>Surface water (SW) and groundwater (GW) irrigation using IRRIGATION_</w:t>
+      </w:r>
+      <w:r>
+        <w:t>DIVERSION</w:t>
+      </w:r>
+      <w:r>
+        <w:t xml:space="preserve"> and IRRIGATION_WELL</w:t>
       </w:r>
       <w:r>
         <w:t xml:space="preserve">; and C) </w:t>
@@ -8614,7 +9190,18 @@
         <w:t>Surface water and groundwater irrigation using IRR</w:t>
       </w:r>
       <w:r>
-        <w:t>IGATION_SFR and IRRIGATION_WELL,</w:t>
+        <w:t>IGATION_</w:t>
+      </w:r>
+      <w:r>
+        <w:t xml:space="preserve"> </w:t>
+      </w:r>
+      <w:r>
+        <w:t>DIVERSION</w:t>
+      </w:r>
+      <w:bookmarkStart w:id="7" w:name="_GoBack"/>
+      <w:bookmarkEnd w:id="7"/>
+      <w:r>
+        <w:t xml:space="preserve"> and IRRIGATION_WELL,</w:t>
       </w:r>
       <w:r>
         <w:t xml:space="preserve"> demand calculated as ET deficit using ETDEMAND</w:t>
@@ -8622,7 +9209,7 @@
       <w:r>
         <w:t>.</w:t>
       </w:r>
-      <w:bookmarkEnd w:id="7"/>
+      <w:bookmarkEnd w:id="6"/>
     </w:p>
     <w:p>
       <w:pPr>
@@ -8632,7 +9219,7 @@
         <w:t>A</w:t>
       </w:r>
       <w:r>
-        <w:t>g</w:t>
+        <w:t>G</w:t>
       </w:r>
       <w:r>
         <w:t xml:space="preserve"> </w:t>
@@ -8709,7 +9296,11 @@
         <w:t xml:space="preserve">consists of </w:t>
       </w:r>
       <w:r>
-        <w:t xml:space="preserve">character variables that define </w:t>
+        <w:t xml:space="preserve">character </w:t>
+      </w:r>
+      <w:r>
+        <w:lastRenderedPageBreak/>
+        <w:t xml:space="preserve">variables that define </w:t>
       </w:r>
       <w:r>
         <w:t xml:space="preserve">1) </w:t>
@@ -8795,8 +9386,13 @@
         <w:t>a nonzero value</w:t>
       </w:r>
       <w:r>
-        <w:t xml:space="preserve"> specified for nummaxwell</w:t>
-      </w:r>
+        <w:t xml:space="preserve"> specified for </w:t>
+      </w:r>
+      <w:proofErr w:type="spellStart"/>
+      <w:r>
+        <w:t>nummaxwell</w:t>
+      </w:r>
+      <w:proofErr w:type="spellEnd"/>
       <w:r>
         <w:t xml:space="preserve">. </w:t>
       </w:r>
@@ -8822,11 +9418,7 @@
         <w:t>Specified pumping rates can be used to limi</w:t>
       </w:r>
       <w:r>
-        <w:t xml:space="preserve">t the </w:t>
-      </w:r>
-      <w:r>
-        <w:lastRenderedPageBreak/>
-        <w:t>pumping capacity for supplementary wells</w:t>
+        <w:t>t the pumping capacity for supplementary wells</w:t>
       </w:r>
       <w:r>
         <w:t xml:space="preserve"> (character option “</w:t>
@@ -8947,7 +9539,11 @@
         <w:t>well</w:t>
       </w:r>
       <w:r>
-        <w:t xml:space="preserve">, irrigated amount for each cell/HRU for a diversion, and irrigated amount for each cell/HRU for a well; </w:t>
+        <w:t xml:space="preserve">, irrigated amount for each cell/HRU for a diversion, and irrigated amount for </w:t>
+      </w:r>
+      <w:r>
+        <w:lastRenderedPageBreak/>
+        <w:t xml:space="preserve">each cell/HRU for a well; </w:t>
       </w:r>
       <w:r>
         <w:t xml:space="preserve">and </w:t>
@@ -9042,7 +9638,6 @@
         <w:pStyle w:val="Heading1"/>
       </w:pPr>
       <w:r>
-        <w:lastRenderedPageBreak/>
         <w:t>Example Problems</w:t>
       </w:r>
     </w:p>
@@ -9081,19 +9676,35 @@
         <w:t xml:space="preserve">riculture in </w:t>
       </w:r>
       <w:r>
-        <w:t>MODFLOW-NWT and GSFLOW. Test problem 1 was modified from Test 1 presented previously by Prudic and others (</w:t>
+        <w:t xml:space="preserve">MODFLOW-NWT and GSFLOW. Test problem 1 was modified from Test 1 presented previously by </w:t>
+      </w:r>
+      <w:proofErr w:type="spellStart"/>
+      <w:r>
+        <w:t>Prudic</w:t>
+      </w:r>
+      <w:proofErr w:type="spellEnd"/>
+      <w:r>
+        <w:t xml:space="preserve"> and others (</w:t>
       </w:r>
       <w:r>
         <w:t>2004)</w:t>
       </w:r>
       <w:r>
-        <w:t>. Test problem 2 was modified from the S</w:t>
+        <w:t xml:space="preserve">. Test problem 2 was modified from the </w:t>
+      </w:r>
+      <w:proofErr w:type="spellStart"/>
+      <w:r>
+        <w:t>S</w:t>
       </w:r>
       <w:r>
         <w:t>ag</w:t>
       </w:r>
       <w:r>
-        <w:t xml:space="preserve">ehen Creek Watershed </w:t>
+        <w:t>ehen</w:t>
+      </w:r>
+      <w:proofErr w:type="spellEnd"/>
+      <w:r>
+        <w:t xml:space="preserve"> Creek Watershed </w:t>
       </w:r>
       <w:r>
         <w:t xml:space="preserve">GSFLOW </w:t>
@@ -9105,13 +9716,21 @@
         <w:t>ag</w:t>
       </w:r>
       <w:r>
-        <w:t>riculture in the S</w:t>
+        <w:t xml:space="preserve">riculture in the </w:t>
+      </w:r>
+      <w:proofErr w:type="spellStart"/>
+      <w:r>
+        <w:t>S</w:t>
       </w:r>
       <w:r>
         <w:t>ag</w:t>
       </w:r>
       <w:r>
-        <w:t>ehen Creek Watershed, the</w:t>
+        <w:t>ehen</w:t>
+      </w:r>
+      <w:proofErr w:type="spellEnd"/>
+      <w:r>
+        <w:t xml:space="preserve"> Creek Watershed, the</w:t>
       </w:r>
       <w:r>
         <w:t xml:space="preserve"> Ag Package</w:t>
@@ -9199,6 +9818,7 @@
         <w:t xml:space="preserve">perennial river that </w:t>
       </w:r>
       <w:r>
+        <w:lastRenderedPageBreak/>
         <w:t xml:space="preserve">crosses the southern portion of the </w:t>
       </w:r>
       <w:r>
@@ -9297,11 +9917,7 @@
         <w:t>basin fill are active</w:t>
       </w:r>
       <w:r>
-        <w:t xml:space="preserve">; consolidated rocks are not included. Layer 1 ranges in thickness between 130 feet and </w:t>
-      </w:r>
-      <w:r>
-        <w:lastRenderedPageBreak/>
-        <w:t xml:space="preserve">520 feet. </w:t>
+        <w:t xml:space="preserve">; consolidated rocks are not included. Layer 1 ranges in thickness between 130 feet and 520 feet. </w:t>
       </w:r>
       <w:r>
         <w:t xml:space="preserve">Model cells have a constant dimension of 5000 feet in the row and column directions. </w:t>
@@ -9359,8 +9975,13 @@
       <w:r>
         <w:t xml:space="preserve">. </w:t>
       </w:r>
-      <w:r>
-        <w:t>Prudic and others (2004) present</w:t>
+      <w:proofErr w:type="spellStart"/>
+      <w:r>
+        <w:t>Prudic</w:t>
+      </w:r>
+      <w:proofErr w:type="spellEnd"/>
+      <w:r>
+        <w:t xml:space="preserve"> and others (2004) present</w:t>
       </w:r>
       <w:r>
         <w:t xml:space="preserve"> additional details describing </w:t>
@@ -9378,7 +9999,15 @@
         <w:t xml:space="preserve"> stream network, and distribution of recharge and ET parameters used within the model.</w:t>
       </w:r>
       <w:r>
-        <w:t xml:space="preserve"> Niswonger and others (2006) describe modifications made to this example to replace the ET and Recharge </w:t>
+        <w:t xml:space="preserve"> </w:t>
+      </w:r>
+      <w:proofErr w:type="spellStart"/>
+      <w:r>
+        <w:t>Niswonger</w:t>
+      </w:r>
+      <w:proofErr w:type="spellEnd"/>
+      <w:r>
+        <w:t xml:space="preserve"> and others (2006) describe modifications made to this example to replace the ET and Recharge </w:t>
       </w:r>
       <w:r>
         <w:t>Pack</w:t>
@@ -9555,11 +10184,7 @@
         <w:t xml:space="preserve">/s can be diverted from the stream for irrigation. </w:t>
       </w:r>
       <w:r>
-        <w:t xml:space="preserve">SFR2 diversion segment number 9 was used to divert water from deliver surface water </w:t>
-      </w:r>
-      <w:r>
-        <w:lastRenderedPageBreak/>
-        <w:t xml:space="preserve">to the fields. </w:t>
+        <w:t xml:space="preserve">SFR2 diversion segment number 9 was used to divert water from deliver surface water to the fields. </w:t>
       </w:r>
       <w:r>
         <w:t xml:space="preserve">The maximum NIWR that is diverted from the stream was specified in the model using a SFR2 tabular inflow file for diversion segment 9. </w:t>
@@ -9614,6 +10239,7 @@
       </w:pPr>
       <w:bookmarkStart w:id="11" w:name="_Toc488393776"/>
       <w:r>
+        <w:lastRenderedPageBreak/>
         <w:t>References</w:t>
       </w:r>
       <w:r>
@@ -9627,7 +10253,15 @@
         <w:pStyle w:val="Reference"/>
       </w:pPr>
       <w:r>
-        <w:t>Allen, R. G., Pereira, L. S., Raes, D., &amp; Smith, M. (1998). Crop evapotranspiration-Guidelines for computing crop water requirements-FAO Irrigation and drain</w:t>
+        <w:t xml:space="preserve">Allen, R. G., Pereira, L. S., </w:t>
+      </w:r>
+      <w:proofErr w:type="spellStart"/>
+      <w:r>
+        <w:t>Raes</w:t>
+      </w:r>
+      <w:proofErr w:type="spellEnd"/>
+      <w:r>
+        <w:t>, D., &amp; Smith, M. (1998). Crop evapotranspiration-Guidelines for computing crop water requirements-FAO Irrigation and drain</w:t>
       </w:r>
       <w:r>
         <w:t>ag</w:t>
@@ -9643,8 +10277,754 @@
       <w:pPr>
         <w:pStyle w:val="Reference"/>
       </w:pPr>
-      <w:r>
-        <w:t>Markstrom, S.L., Regan, R.S., Hay, L.E., Viger, R.J., Webb, R.M.T., Payn, R.A., and LaFontaine, J.H., 2015, PRMS-IV, the precipitation-runoff modeling system, version 4: U.S. Geological Survey Techniques and Methods, book 6, chap. B7, 158 p., http://dx.doi.org/10.3133/tm6B7.</w:t>
+      <w:proofErr w:type="spellStart"/>
+      <w:r>
+        <w:t>Markstrom</w:t>
+      </w:r>
+      <w:proofErr w:type="spellEnd"/>
+      <w:r>
+        <w:t xml:space="preserve">, S.L., Regan, R.S., Hay, L.E., </w:t>
+      </w:r>
+      <w:proofErr w:type="spellStart"/>
+      <w:r>
+        <w:t>Viger</w:t>
+      </w:r>
+      <w:proofErr w:type="spellEnd"/>
+      <w:r>
+        <w:t xml:space="preserve">, R.J., Webb, R.M.T., </w:t>
+      </w:r>
+      <w:proofErr w:type="spellStart"/>
+      <w:r>
+        <w:t>Payn</w:t>
+      </w:r>
+      <w:proofErr w:type="spellEnd"/>
+      <w:r>
+        <w:t xml:space="preserve">, R.A., and LaFontaine, J.H., 2015, PRMS-IV, the precipitation-runoff modeling system, version 4: U.S. Geological Survey Techniques and Methods, book 6, chap. B7, 158 p., </w:t>
+      </w:r>
+      <w:hyperlink r:id="rId20" w:history="1">
+        <w:r>
+          <w:rPr>
+            <w:rStyle w:val="Hyperlink"/>
+          </w:rPr>
+          <w:t>http://dx.doi.org/10.3133/tm6B7</w:t>
+        </w:r>
+      </w:hyperlink>
+      <w:r>
+        <w:t>.</w:t>
+      </w:r>
+    </w:p>
+    <w:p>
+      <w:pPr>
+        <w:pStyle w:val="Reference"/>
+      </w:pPr>
+      <w:r>
+        <w:t>Tian, Y., Zheng, Y., Wu, B., Wu, X., Liu, J., &amp; Zheng, C. (2015). Modeling surface water-groundwater interaction in arid and semi-arid regions with intensive agriculture. Environmental Modelling &amp; Software, 63, 170-184.</w:t>
+      </w:r>
+    </w:p>
+    <w:p>
+      <w:pPr>
+        <w:pStyle w:val="Reference"/>
+      </w:pPr>
+      <w:r>
+        <w:t>Wu, X., Zheng, Y., Wu, B., Tian, Y., Han, F., &amp; Zheng, C. (2016). Optimizing conjunctive use of surface water and groundwater for irrigation to address human-nature water conflicts: A surrogate modeling approach. Agricultural Water Management, 163, 380-392.</w:t>
+      </w:r>
+    </w:p>
+    <w:p>
+      <w:pPr>
+        <w:pStyle w:val="Reference"/>
+      </w:pPr>
+      <w:proofErr w:type="spellStart"/>
+      <w:r>
+        <w:t>Karabulut</w:t>
+      </w:r>
+      <w:proofErr w:type="spellEnd"/>
+      <w:r>
+        <w:t xml:space="preserve">, </w:t>
+      </w:r>
+      <w:proofErr w:type="spellStart"/>
+      <w:r>
+        <w:t>Armağan</w:t>
+      </w:r>
+      <w:proofErr w:type="spellEnd"/>
+      <w:r>
+        <w:t xml:space="preserve">, </w:t>
+      </w:r>
+      <w:proofErr w:type="spellStart"/>
+      <w:r>
+        <w:t>Benis</w:t>
+      </w:r>
+      <w:proofErr w:type="spellEnd"/>
+      <w:r>
+        <w:t xml:space="preserve"> N. </w:t>
+      </w:r>
+      <w:proofErr w:type="spellStart"/>
+      <w:r>
+        <w:t>Egoh</w:t>
+      </w:r>
+      <w:proofErr w:type="spellEnd"/>
+      <w:r>
+        <w:t xml:space="preserve">, Denis </w:t>
+      </w:r>
+      <w:proofErr w:type="spellStart"/>
+      <w:r>
+        <w:t>Lanzanova</w:t>
+      </w:r>
+      <w:proofErr w:type="spellEnd"/>
+      <w:r>
+        <w:t xml:space="preserve">, Bruna </w:t>
+      </w:r>
+      <w:proofErr w:type="spellStart"/>
+      <w:r>
+        <w:t>Grizzetti</w:t>
+      </w:r>
+      <w:proofErr w:type="spellEnd"/>
+      <w:r>
+        <w:t xml:space="preserve">, Giovanni </w:t>
+      </w:r>
+      <w:proofErr w:type="spellStart"/>
+      <w:r>
+        <w:t>Bidoglio</w:t>
+      </w:r>
+      <w:proofErr w:type="spellEnd"/>
+      <w:r>
+        <w:t>, Li</w:t>
+      </w:r>
+      <w:r>
+        <w:t xml:space="preserve">liana </w:t>
+      </w:r>
+      <w:proofErr w:type="spellStart"/>
+      <w:r>
+        <w:t>Pagliero</w:t>
+      </w:r>
+      <w:proofErr w:type="spellEnd"/>
+      <w:r>
+        <w:t xml:space="preserve">, </w:t>
+      </w:r>
+      <w:proofErr w:type="spellStart"/>
+      <w:r>
+        <w:t>Fayçal</w:t>
+      </w:r>
+      <w:proofErr w:type="spellEnd"/>
+      <w:r>
+        <w:t xml:space="preserve"> </w:t>
+      </w:r>
+      <w:proofErr w:type="spellStart"/>
+      <w:r>
+        <w:t>Bouraoui</w:t>
+      </w:r>
+      <w:proofErr w:type="spellEnd"/>
+      <w:r>
+        <w:t xml:space="preserve">, </w:t>
+      </w:r>
+      <w:r>
+        <w:t>Alberto</w:t>
+      </w:r>
+      <w:r>
+        <w:t xml:space="preserve"> Aloe, </w:t>
+      </w:r>
+      <w:r>
+        <w:t>Arnaud</w:t>
+      </w:r>
+      <w:r>
+        <w:t xml:space="preserve"> Reynaud, </w:t>
+      </w:r>
+      <w:r>
+        <w:t>Joachim</w:t>
+      </w:r>
+      <w:r>
+        <w:t xml:space="preserve"> </w:t>
+      </w:r>
+      <w:proofErr w:type="spellStart"/>
+      <w:r>
+        <w:t>Maes</w:t>
+      </w:r>
+      <w:proofErr w:type="spellEnd"/>
+      <w:r>
+        <w:t xml:space="preserve">, </w:t>
+      </w:r>
+      <w:proofErr w:type="spellStart"/>
+      <w:r>
+        <w:t>Ine</w:t>
+      </w:r>
+      <w:proofErr w:type="spellEnd"/>
+      <w:r>
+        <w:t xml:space="preserve"> </w:t>
+      </w:r>
+      <w:proofErr w:type="spellStart"/>
+      <w:r>
+        <w:t>Vandecasteele</w:t>
+      </w:r>
+      <w:proofErr w:type="spellEnd"/>
+      <w:r>
+        <w:t>,</w:t>
+      </w:r>
+      <w:r>
+        <w:t xml:space="preserve"> </w:t>
+      </w:r>
+      <w:r>
+        <w:t>Sarah</w:t>
+      </w:r>
+      <w:r>
+        <w:t xml:space="preserve"> </w:t>
+      </w:r>
+      <w:proofErr w:type="spellStart"/>
+      <w:r>
+        <w:t>Mubareka</w:t>
+      </w:r>
+      <w:proofErr w:type="spellEnd"/>
+      <w:r>
+        <w:t xml:space="preserve"> (2016).</w:t>
+      </w:r>
+      <w:r>
+        <w:t xml:space="preserve"> Mapping water provisioning services to support the ecosystem–water–food–energy nexus in the Danube river b</w:t>
+      </w:r>
+      <w:r>
+        <w:t>asin. Ecosystem services 17,</w:t>
+      </w:r>
+      <w:r>
+        <w:t xml:space="preserve"> 278-292.</w:t>
+      </w:r>
+    </w:p>
+    <w:p>
+      <w:pPr>
+        <w:pStyle w:val="Reference"/>
+      </w:pPr>
+      <w:r>
+        <w:t xml:space="preserve">Elliott, J., </w:t>
+      </w:r>
+      <w:proofErr w:type="spellStart"/>
+      <w:r>
+        <w:t>Deryng</w:t>
+      </w:r>
+      <w:proofErr w:type="spellEnd"/>
+      <w:r>
+        <w:t xml:space="preserve">, D., Müller, C., </w:t>
+      </w:r>
+      <w:proofErr w:type="spellStart"/>
+      <w:r>
+        <w:t>Frieler</w:t>
+      </w:r>
+      <w:proofErr w:type="spellEnd"/>
+      <w:r>
+        <w:t xml:space="preserve">, K., </w:t>
+      </w:r>
+      <w:proofErr w:type="spellStart"/>
+      <w:r>
+        <w:t>Konzmann</w:t>
+      </w:r>
+      <w:proofErr w:type="spellEnd"/>
+      <w:r>
+        <w:t xml:space="preserve">, M., </w:t>
+      </w:r>
+      <w:proofErr w:type="spellStart"/>
+      <w:r>
+        <w:t>Gerten</w:t>
+      </w:r>
+      <w:proofErr w:type="spellEnd"/>
+      <w:r>
+        <w:t>, D., M</w:t>
+      </w:r>
+      <w:r>
+        <w:t>.</w:t>
+      </w:r>
+      <w:r>
+        <w:t xml:space="preserve"> </w:t>
+      </w:r>
+      <w:proofErr w:type="spellStart"/>
+      <w:r>
+        <w:t>Glotter</w:t>
+      </w:r>
+      <w:proofErr w:type="spellEnd"/>
+      <w:r>
+        <w:t>, M</w:t>
+      </w:r>
+      <w:r>
+        <w:t>.</w:t>
+      </w:r>
+      <w:r>
+        <w:t xml:space="preserve"> </w:t>
+      </w:r>
+      <w:proofErr w:type="spellStart"/>
+      <w:r>
+        <w:t>Flörke</w:t>
+      </w:r>
+      <w:proofErr w:type="spellEnd"/>
+      <w:r>
+        <w:t>, Y</w:t>
+      </w:r>
+      <w:r>
+        <w:t>.</w:t>
+      </w:r>
+      <w:r>
+        <w:t xml:space="preserve"> Wada, N</w:t>
+      </w:r>
+      <w:r>
+        <w:t>.</w:t>
+      </w:r>
+      <w:r>
+        <w:t xml:space="preserve"> Best, S</w:t>
+      </w:r>
+      <w:r>
+        <w:t>.</w:t>
+      </w:r>
+      <w:r>
+        <w:t xml:space="preserve"> Eisner, B</w:t>
+      </w:r>
+      <w:r>
+        <w:t>.</w:t>
+      </w:r>
+      <w:r>
+        <w:t xml:space="preserve"> M. </w:t>
+      </w:r>
+      <w:proofErr w:type="spellStart"/>
+      <w:r>
+        <w:t>Fekete</w:t>
+      </w:r>
+      <w:proofErr w:type="spellEnd"/>
+      <w:r>
+        <w:t>, C</w:t>
+      </w:r>
+      <w:r>
+        <w:t>.</w:t>
+      </w:r>
+      <w:r>
+        <w:t xml:space="preserve"> </w:t>
+      </w:r>
+      <w:proofErr w:type="spellStart"/>
+      <w:r>
+        <w:t>Folberth</w:t>
+      </w:r>
+      <w:proofErr w:type="spellEnd"/>
+      <w:r>
+        <w:t>, I</w:t>
+      </w:r>
+      <w:r>
+        <w:t>.</w:t>
+      </w:r>
+      <w:r>
+        <w:t xml:space="preserve"> Foster, S</w:t>
+      </w:r>
+      <w:r>
+        <w:t>.</w:t>
+      </w:r>
+      <w:r>
+        <w:t xml:space="preserve"> N. Gosling, I</w:t>
+      </w:r>
+      <w:r>
+        <w:t>.</w:t>
+      </w:r>
+      <w:r>
+        <w:t xml:space="preserve"> </w:t>
+      </w:r>
+      <w:proofErr w:type="spellStart"/>
+      <w:r>
+        <w:t>Haddeland</w:t>
+      </w:r>
+      <w:proofErr w:type="spellEnd"/>
+      <w:r>
+        <w:t>, N</w:t>
+      </w:r>
+      <w:r>
+        <w:t>.</w:t>
+      </w:r>
+      <w:r>
+        <w:t xml:space="preserve"> </w:t>
+      </w:r>
+      <w:proofErr w:type="spellStart"/>
+      <w:r>
+        <w:t>Khabarov</w:t>
+      </w:r>
+      <w:proofErr w:type="spellEnd"/>
+      <w:r>
+        <w:t>, F</w:t>
+      </w:r>
+      <w:r>
+        <w:t>.</w:t>
+      </w:r>
+      <w:r>
+        <w:t xml:space="preserve"> Ludwig, Y</w:t>
+      </w:r>
+      <w:r>
+        <w:t>.</w:t>
+      </w:r>
+      <w:r>
+        <w:t xml:space="preserve"> Masaki, S</w:t>
+      </w:r>
+      <w:r>
+        <w:t>.</w:t>
+      </w:r>
+      <w:r>
+        <w:t xml:space="preserve"> Olin, C</w:t>
+      </w:r>
+      <w:r>
+        <w:t>.</w:t>
+      </w:r>
+      <w:r>
+        <w:t xml:space="preserve"> Rosenzweig, A</w:t>
+      </w:r>
+      <w:r>
+        <w:t>.</w:t>
+      </w:r>
+      <w:r>
+        <w:t xml:space="preserve"> C. Ruane, Y</w:t>
+      </w:r>
+      <w:r>
+        <w:t>.</w:t>
+      </w:r>
+      <w:r>
+        <w:t xml:space="preserve"> Satoh, E</w:t>
+      </w:r>
+      <w:r>
+        <w:t>.</w:t>
+      </w:r>
+      <w:r>
+        <w:t xml:space="preserve"> Schmid, T</w:t>
+      </w:r>
+      <w:r>
+        <w:t>.</w:t>
+      </w:r>
+      <w:r>
+        <w:t xml:space="preserve"> </w:t>
+      </w:r>
+      <w:proofErr w:type="spellStart"/>
+      <w:r>
+        <w:t>Stacke</w:t>
+      </w:r>
+      <w:proofErr w:type="spellEnd"/>
+      <w:r>
+        <w:t>, Q</w:t>
+      </w:r>
+      <w:r>
+        <w:t>.</w:t>
+      </w:r>
+      <w:r>
+        <w:t xml:space="preserve"> Tang, and D</w:t>
+      </w:r>
+      <w:r>
+        <w:t>.</w:t>
+      </w:r>
+      <w:r>
+        <w:t xml:space="preserve"> </w:t>
+      </w:r>
+      <w:proofErr w:type="spellStart"/>
+      <w:r>
+        <w:t>Wisser</w:t>
+      </w:r>
+      <w:proofErr w:type="spellEnd"/>
+      <w:r>
+        <w:t xml:space="preserve"> (2014). Constraints and potentials of future </w:t>
+      </w:r>
+      <w:r>
+        <w:lastRenderedPageBreak/>
+        <w:t>irrigation water availability on agricultural production under climate change. Proceedings of the National Academy of Sciences, 111(9), 3239-3244.</w:t>
+      </w:r>
+    </w:p>
+    <w:p>
+      <w:pPr>
+        <w:pStyle w:val="Reference"/>
+      </w:pPr>
+      <w:r>
+        <w:t xml:space="preserve">Schmid, W., Hanson, R. T., Maddock III, T., &amp; </w:t>
+      </w:r>
+      <w:proofErr w:type="spellStart"/>
+      <w:r>
+        <w:t>Leake</w:t>
+      </w:r>
+      <w:proofErr w:type="spellEnd"/>
+      <w:r>
+        <w:t>, S. A. (2006). User guide for the farm process (FMP1) for the US Geological Survey’s modular three-dimensional finite-difference ground-water flow model, MODFLOW-2000. US Geological Survey Techniques and Methods, 6-A17.</w:t>
+      </w:r>
+    </w:p>
+    <w:p>
+      <w:pPr>
+        <w:pStyle w:val="Reference"/>
+      </w:pPr>
+      <w:r>
+        <w:t xml:space="preserve">Hanson, R. T., Schmid, W., </w:t>
+      </w:r>
+      <w:proofErr w:type="spellStart"/>
+      <w:r>
+        <w:t>Faunt</w:t>
+      </w:r>
+      <w:proofErr w:type="spellEnd"/>
+      <w:r>
+        <w:t>, C. C., &amp; Lockwood, B. (2010). Simulation and analysis of conjunctive use with MODFLOW's farm process. Groundwater, 48(5), 674-689.</w:t>
+      </w:r>
+    </w:p>
+    <w:p>
+      <w:pPr>
+        <w:pStyle w:val="Reference"/>
+      </w:pPr>
+      <w:r>
+        <w:t xml:space="preserve">Jones, J.W., </w:t>
+      </w:r>
+      <w:proofErr w:type="spellStart"/>
+      <w:r>
+        <w:t>Antle</w:t>
+      </w:r>
+      <w:proofErr w:type="spellEnd"/>
+      <w:r>
+        <w:t xml:space="preserve">, J.M., Basso, B., </w:t>
+      </w:r>
+      <w:proofErr w:type="spellStart"/>
+      <w:r>
+        <w:t>Boote</w:t>
+      </w:r>
+      <w:proofErr w:type="spellEnd"/>
+      <w:r>
+        <w:t xml:space="preserve">, K.J., Conant, R.T., Foster, I., </w:t>
+      </w:r>
+      <w:proofErr w:type="spellStart"/>
+      <w:r>
+        <w:t>Godfray</w:t>
+      </w:r>
+      <w:proofErr w:type="spellEnd"/>
+      <w:r>
+        <w:t>, H.C.J., Herrero, M., Howitt, R.E.,</w:t>
+      </w:r>
+      <w:r>
+        <w:t xml:space="preserve"> Janssen, S. and Keating, B.A. (</w:t>
+      </w:r>
+      <w:r>
+        <w:t>2017</w:t>
+      </w:r>
+      <w:r>
+        <w:t>)</w:t>
+      </w:r>
+      <w:r>
+        <w:t>. Toward a new generation of agricultural system data, models, and knowledge products: State of agricultural systems science. Agricultural systems, 155, pp.269-288.</w:t>
+      </w:r>
+    </w:p>
+    <w:p>
+      <w:pPr>
+        <w:pStyle w:val="Reference"/>
+      </w:pPr>
+      <w:r>
+        <w:t xml:space="preserve">Hanson, Randall T., Scott E. Boyce, Wolfgang Schmid, Joseph D. Hughes, Steffen W. </w:t>
+      </w:r>
+      <w:proofErr w:type="spellStart"/>
+      <w:r>
+        <w:t>Mehl</w:t>
+      </w:r>
+      <w:proofErr w:type="spellEnd"/>
+      <w:r>
+        <w:t xml:space="preserve">, Stanley A. </w:t>
+      </w:r>
+      <w:proofErr w:type="spellStart"/>
+      <w:r>
+        <w:t>Leake</w:t>
+      </w:r>
+      <w:proofErr w:type="spellEnd"/>
+      <w:r>
+        <w:t xml:space="preserve">, Thomas Maddock III, and Richard G. </w:t>
+      </w:r>
+      <w:proofErr w:type="spellStart"/>
+      <w:r>
+        <w:t>Niswonger</w:t>
+      </w:r>
+      <w:proofErr w:type="spellEnd"/>
+      <w:r>
+        <w:t>. One-water hydrologic flow model (MODFLOW-OWHM). No. 6-A51. US Geological Survey, 2014.</w:t>
+      </w:r>
+    </w:p>
+    <w:p>
+      <w:pPr>
+        <w:pStyle w:val="Reference"/>
+      </w:pPr>
+      <w:r>
+        <w:t xml:space="preserve">Hu, Y., </w:t>
+      </w:r>
+      <w:proofErr w:type="spellStart"/>
+      <w:r>
+        <w:t>Moiwo</w:t>
+      </w:r>
+      <w:proofErr w:type="spellEnd"/>
+      <w:r>
+        <w:t>, J. P., Yang, Y., Han, S., &amp; Yang, Y. (2010). Agricultural water-saving and sustainable groundwater management in Shijiazhuang Irrigation District, North China Plain. Journal of Hydrology, 393(3-4), 219-232.</w:t>
+      </w:r>
+    </w:p>
+    <w:p>
+      <w:pPr>
+        <w:pStyle w:val="Reference"/>
+      </w:pPr>
+      <w:r>
+        <w:t xml:space="preserve">Guzman, J. A., </w:t>
+      </w:r>
+      <w:proofErr w:type="spellStart"/>
+      <w:r>
+        <w:t>Moriasi</w:t>
+      </w:r>
+      <w:proofErr w:type="spellEnd"/>
+      <w:r>
+        <w:t>, D. N., Gowda, P. H., Steiner, J. L., Starks, P. J., Arnold, J. G., &amp; Srinivasan, R. (2015). A model integration framework for linking SWAT and MODFLOW. Environmental Modelling &amp; Software, 73, 103-116.</w:t>
+      </w:r>
+    </w:p>
+    <w:p>
+      <w:pPr>
+        <w:pStyle w:val="Reference"/>
+      </w:pPr>
+      <w:r>
+        <w:lastRenderedPageBreak/>
+        <w:t xml:space="preserve">Bailey, R. T., </w:t>
+      </w:r>
+      <w:proofErr w:type="spellStart"/>
+      <w:r>
+        <w:t>Wible</w:t>
+      </w:r>
+      <w:proofErr w:type="spellEnd"/>
+      <w:r>
+        <w:t xml:space="preserve">, T. C., Arabi, M., Records, R. M., &amp; Ditty, J. (2016). Assessing regional‐scale </w:t>
+      </w:r>
+      <w:proofErr w:type="spellStart"/>
+      <w:r>
+        <w:t>spatio</w:t>
+      </w:r>
+      <w:proofErr w:type="spellEnd"/>
+      <w:r>
+        <w:t>‐temporal patterns of groundwater–surface water interactions using a coupled SWAT‐MODFLOW model. Hydrological processes, 30(23), 4420-4433.</w:t>
+      </w:r>
+    </w:p>
+    <w:p>
+      <w:pPr>
+        <w:pStyle w:val="Reference"/>
+      </w:pPr>
+      <w:r>
+        <w:t xml:space="preserve">Fischer, G., </w:t>
+      </w:r>
+      <w:proofErr w:type="spellStart"/>
+      <w:r>
+        <w:t>Tubiello</w:t>
+      </w:r>
+      <w:proofErr w:type="spellEnd"/>
+      <w:r>
+        <w:t xml:space="preserve">, F. N., Van </w:t>
+      </w:r>
+      <w:proofErr w:type="spellStart"/>
+      <w:r>
+        <w:t>Velthuizen</w:t>
+      </w:r>
+      <w:proofErr w:type="spellEnd"/>
+      <w:r>
+        <w:t xml:space="preserve">, H., &amp; </w:t>
+      </w:r>
+      <w:proofErr w:type="spellStart"/>
+      <w:r>
+        <w:t>Wiberg</w:t>
+      </w:r>
+      <w:proofErr w:type="spellEnd"/>
+      <w:r>
+        <w:t>, D. A. (2007). Climate change impacts on irrigation water requirements: effects of mitigation, 1990–2080. Technological Forecasting and Social Change, 74(7), 1083-1107.</w:t>
+      </w:r>
+    </w:p>
+    <w:p>
+      <w:pPr>
+        <w:pStyle w:val="Reference"/>
+      </w:pPr>
+      <w:r>
+        <w:t xml:space="preserve">Niswonger, R. G., </w:t>
+      </w:r>
+      <w:proofErr w:type="spellStart"/>
+      <w:r>
+        <w:t>Morway</w:t>
+      </w:r>
+      <w:proofErr w:type="spellEnd"/>
+      <w:r>
+        <w:t xml:space="preserve">, E. D., </w:t>
+      </w:r>
+      <w:proofErr w:type="spellStart"/>
+      <w:r>
+        <w:t>Triana</w:t>
+      </w:r>
+      <w:proofErr w:type="spellEnd"/>
+      <w:r>
+        <w:t>, E., &amp; Huntington, J. L. (2017). Managed aquifer recharge through off‐season irrigation in agricultural regions. Water Resources Research, 53(8), 6970-6992.</w:t>
+      </w:r>
+    </w:p>
+    <w:p>
+      <w:pPr>
+        <w:pStyle w:val="Reference"/>
+      </w:pPr>
+      <w:proofErr w:type="spellStart"/>
+      <w:r>
+        <w:t>Morway</w:t>
+      </w:r>
+      <w:proofErr w:type="spellEnd"/>
+      <w:r>
+        <w:t xml:space="preserve">, E. D., Niswonger, R. G., &amp; </w:t>
+      </w:r>
+      <w:proofErr w:type="spellStart"/>
+      <w:r>
+        <w:t>Triana</w:t>
+      </w:r>
+      <w:proofErr w:type="spellEnd"/>
+      <w:r>
+        <w:t>, E. (2016). Toward improved simulation of river operations through integration with a hydrologic model. Environmental Modelling &amp; Software, 82, 255-274.</w:t>
+      </w:r>
+    </w:p>
+    <w:p>
+      <w:pPr>
+        <w:pStyle w:val="Reference"/>
+      </w:pPr>
+      <w:proofErr w:type="spellStart"/>
+      <w:r>
+        <w:t>Prudic</w:t>
+      </w:r>
+      <w:proofErr w:type="spellEnd"/>
+      <w:r>
+        <w:t xml:space="preserve">, D.E., </w:t>
+      </w:r>
+      <w:proofErr w:type="spellStart"/>
+      <w:r>
+        <w:t>Konikow</w:t>
+      </w:r>
+      <w:proofErr w:type="spellEnd"/>
+      <w:r>
+        <w:t>, L.F., and Banta, E.A., 2004, A new</w:t>
+      </w:r>
+      <w:r>
+        <w:t xml:space="preserve"> </w:t>
+      </w:r>
+      <w:r>
+        <w:t>st</w:t>
+      </w:r>
+      <w:r>
+        <w:t xml:space="preserve">reamflow-routing (SFR1) package </w:t>
+      </w:r>
+      <w:r>
+        <w:t xml:space="preserve">to simulate </w:t>
+      </w:r>
+      <w:proofErr w:type="spellStart"/>
+      <w:r>
+        <w:t>streamaquifer</w:t>
+      </w:r>
+      <w:proofErr w:type="spellEnd"/>
+      <w:r>
+        <w:t xml:space="preserve"> interaction with MODFLOW-2000: U.S. Geological</w:t>
+      </w:r>
+      <w:r>
+        <w:t xml:space="preserve"> </w:t>
+      </w:r>
+      <w:r>
+        <w:t>Survey Open-File Report 04–1042, 95 p.</w:t>
+      </w:r>
+    </w:p>
+    <w:p>
+      <w:pPr>
+        <w:pStyle w:val="Reference"/>
+      </w:pPr>
+      <w:proofErr w:type="spellStart"/>
+      <w:r>
+        <w:t>Faunt</w:t>
+      </w:r>
+      <w:proofErr w:type="spellEnd"/>
+      <w:r>
+        <w:t>, C.C., ed., 2009, Groundwater Availability of the Central Valley Aquifer, Cal</w:t>
+      </w:r>
+      <w:r>
+        <w:t xml:space="preserve">ifornia: U.S. Geological Survey </w:t>
+      </w:r>
+      <w:r>
+        <w:t>Professional Paper 1766, 225 p.</w:t>
       </w:r>
     </w:p>
     <w:p>
@@ -9657,7 +11037,7 @@
       <w:pPr>
         <w:pStyle w:val="SectionHeading"/>
         <w:sectPr>
-          <w:footerReference w:type="default" r:id="rId20"/>
+          <w:footerReference w:type="default" r:id="rId21"/>
           <w:type w:val="oddPage"/>
           <w:pgSz w:w="12240" w:h="15840"/>
           <w:pgMar w:top="1440" w:right="1440" w:bottom="1440" w:left="1440" w:header="720" w:footer="720" w:gutter="0"/>
@@ -9675,7 +11055,7 @@
       </w:pPr>
     </w:p>
     <w:sectPr>
-      <w:footerReference w:type="default" r:id="rId21"/>
+      <w:footerReference w:type="default" r:id="rId22"/>
       <w:pgSz w:w="12240" w:h="15840"/>
       <w:pgMar w:top="1440" w:right="1440" w:bottom="1440" w:left="1440" w:header="720" w:footer="720" w:gutter="0"/>
       <w:pgNumType w:fmt="upperRoman" w:start="3"/>
@@ -18486,6 +19866,18 @@
       <w:color w:val="808080"/>
     </w:rPr>
   </w:style>
+  <w:style w:type="character" w:styleId="UnresolvedMention">
+    <w:name w:val="Unresolved Mention"/>
+    <w:basedOn w:val="DefaultParagraphFont"/>
+    <w:uiPriority w:val="99"/>
+    <w:semiHidden/>
+    <w:unhideWhenUsed/>
+    <w:rsid w:val="00E10761"/>
+    <w:rPr>
+      <w:color w:val="808080"/>
+      <w:shd w:val="clear" w:color="auto" w:fill="E6E6E6"/>
+    </w:rPr>
+  </w:style>
 </w:styles>
 </file>
 
@@ -18779,7 +20171,7 @@
 </file>
 
 <file path=customXml/itemProps1.xml><?xml version="1.0" encoding="utf-8"?>
-<ds:datastoreItem xmlns:ds="http://schemas.openxmlformats.org/officeDocument/2006/customXml" ds:itemID="{85C13FAE-A4AD-4BEF-BF77-DD3AA64A962B}">
+<ds:datastoreItem xmlns:ds="http://schemas.openxmlformats.org/officeDocument/2006/customXml" ds:itemID="{C47E1D51-B90B-4D66-89FE-7FD7A5350DAB}">
   <ds:schemaRefs>
     <ds:schemaRef ds:uri="http://schemas.openxmlformats.org/officeDocument/2006/bibliography"/>
   </ds:schemaRefs>

</xml_diff>

<commit_message>
fixed bug for time series output of sup pumping; work on doc
</commit_message>
<xml_diff>
--- a/Examples/AgWaterUse/doc/AG_doc.docx
+++ b/Examples/AgWaterUse/doc/AG_doc.docx
@@ -4,28 +4,9 @@
   <w:body>
     <w:p>
       <w:pPr>
-        <w:pStyle w:val="SectionHeading"/>
-        <w:sectPr>
-          <w:footerReference w:type="default" r:id="rId8"/>
-          <w:footerReference w:type="first" r:id="rId9"/>
-          <w:pgSz w:w="12240" w:h="15840"/>
-          <w:pgMar w:top="1440" w:right="1440" w:bottom="1440" w:left="1440" w:header="720" w:footer="720" w:gutter="0"/>
-          <w:pgNumType w:fmt="lowerRoman"/>
-          <w:cols w:space="720"/>
-          <w:docGrid w:linePitch="360"/>
-        </w:sectPr>
-      </w:pPr>
-      <w:bookmarkStart w:id="0" w:name="_Toc59000056"/>
-      <w:bookmarkStart w:id="1" w:name="_Toc59001231"/>
-    </w:p>
-    <w:bookmarkEnd w:id="0"/>
-    <w:bookmarkEnd w:id="1"/>
-    <w:p>
-      <w:pPr>
         <w:pStyle w:val="Title"/>
       </w:pPr>
       <w:r>
-        <w:lastRenderedPageBreak/>
         <w:t>A</w:t>
       </w:r>
       <w:r>
@@ -57,25 +38,17 @@
       <w:pPr>
         <w:pStyle w:val="Authors"/>
       </w:pPr>
-      <w:commentRangeStart w:id="2"/>
-      <w:r>
-        <w:t xml:space="preserve">in these </w:t>
-      </w:r>
-      <w:proofErr w:type="gramStart"/>
-      <w:r>
-        <w:t>cases</w:t>
-      </w:r>
-      <w:proofErr w:type="gramEnd"/>
-      <w:r>
-        <w:t xml:space="preserve"> the net irrigation water requirements (NIWR)</w:t>
-      </w:r>
-      <w:commentRangeEnd w:id="2"/>
+      <w:commentRangeStart w:id="0"/>
+      <w:r>
+        <w:t>in these cases the net irrigation water requirements (NIWR)</w:t>
+      </w:r>
+      <w:commentRangeEnd w:id="0"/>
       <w:r>
         <w:rPr>
           <w:rStyle w:val="CommentReference"/>
           <w:rFonts w:ascii="Times New Roman" w:hAnsi="Times New Roman"/>
         </w:rPr>
-        <w:commentReference w:id="2"/>
+        <w:commentReference w:id="0"/>
       </w:r>
     </w:p>
     <w:p>
@@ -104,11 +77,11 @@
         <w:pStyle w:val="Heading1"/>
         <w:autoSpaceDE w:val="0"/>
       </w:pPr>
-      <w:bookmarkStart w:id="3" w:name="_Toc488393759"/>
+      <w:bookmarkStart w:id="1" w:name="_Toc488393759"/>
       <w:r>
         <w:t>Abstract</w:t>
       </w:r>
-      <w:bookmarkEnd w:id="3"/>
+      <w:bookmarkEnd w:id="1"/>
     </w:p>
     <w:p>
       <w:pPr>
@@ -119,7 +92,7 @@
           <w:color w:val="222222"/>
           <w:shd w:val="clear" w:color="auto" w:fill="FFFFFF"/>
         </w:rPr>
-        <w:t>The agricultural Water Use (AG) Package was developed for simulating demand-driven and supply-constrained agricultural water use in MODFLOW and GSFLOW models. The AG Package makes use of pre-existing hydrologic simulation capabilities provided by MODFLOW and GSFLOW. Distribution of water for irrigation is automatically represented using daily potential evapotranspiration and the antecedent soil-water conditions. Irrigation diversions and pumping rates are determined using the concept of net irrigation water requirement (NIWR). NIWR is diverted into canals and routed to fields using the MODFLOW SFR Package, or NIWR can be supplied/supplemented by groundwater wells. The AG Package can estimate NIWR by calculating the required diversion/pumping that minimizes the difference between the well-</w:t>
+        <w:t xml:space="preserve">The agricultural Water Use (AG) Package was developed for simulating demand-driven and supply-constrained agricultural water use in MODFLOW and GSFLOW models. The AG Package makes use of pre-existing hydrologic simulation capabilities provided by MODFLOW and GSFLOW. Distribution of water for irrigation is automatically represented using daily potential evapotranspiration and the antecedent soil-water conditions. Irrigation diversions and pumping rates are determined using the concept of net irrigation water requirement (NIWR). NIWR is diverted into canals and routed to fields using the MODFLOW SFR Package, or NIWR can be supplied/supplemented by groundwater wells. The AG Package can estimate NIWR by </w:t>
       </w:r>
       <w:r>
         <w:rPr>
@@ -127,7 +100,7 @@
           <w:shd w:val="clear" w:color="auto" w:fill="FFFFFF"/>
         </w:rPr>
         <w:lastRenderedPageBreak/>
-        <w:t>watered crop evapotranspiration (ET) and the simulated actual ET. Alternatively, the irrigation schedule can be specified directly or can be determined by the model using field conditions as a trigger, such that when the ET deficit reaches a minimum threshold, irrigation automatically occurs for some specified irrigation time and rate. Combined with MODFLOW or GSFLOW, the AG Package can simulate dynamic water use by agriculture in developed basins while providing flexibility to represent a range of grower behaviors and irrigation infrastructure. </w:t>
+        <w:t>calculating the required diversion/pumping that minimizes the difference between the well-watered crop evapotranspiration (ET) and the simulated actual ET. Alternatively, the irrigation schedule can be specified directly or can be determined by the model using field conditions as a trigger, such that when the ET deficit reaches a minimum threshold, irrigation automatically occurs for some specified irrigation time and rate. Combined with MODFLOW or GSFLOW, the AG Package can simulate dynamic water use by agriculture in developed basins while providing flexibility to represent a range of grower behaviors and irrigation infrastructure. </w:t>
       </w:r>
     </w:p>
     <w:p>
@@ -152,18 +125,16 @@
         <w:t xml:space="preserve"> and </w:t>
       </w:r>
       <w:r>
-        <w:t>data used for this work, including software, model input files for each problem, and ancillary data are available through the USGS model archive website</w:t>
-      </w:r>
-      <w:r>
-        <w:t xml:space="preserve">: name of software or dataset, developer and contact information, year first available, hardware required, software required, availability and cost. </w:t>
-      </w:r>
-      <w:proofErr w:type="gramStart"/>
-      <w:r>
-        <w:t>Also</w:t>
-      </w:r>
-      <w:proofErr w:type="gramEnd"/>
-      <w:r>
-        <w:t xml:space="preserve"> for software: program language, program size; for data: form of repository (database, files, spreadsheet), size of archive, access form. Note that "Contact the author" is not acceptable for software or data access</w:t>
+        <w:t>data used for this work</w:t>
+      </w:r>
+      <w:r>
+        <w:t>,</w:t>
+      </w:r>
+      <w:r>
+        <w:t xml:space="preserve"> model input files for each problem, and ancillary data are available through the USGS model archive website</w:t>
+      </w:r>
+      <w:r>
+        <w:t>: name of software or dataset, developer and contact information, year first available, hardware required, software required, availability and cost. Also for software: program language, program size; for data: form of repository (database, files, spreadsheet), size of archive, access form. Note that "Contact the author" is not acceptable for software or data access</w:t>
       </w:r>
     </w:p>
     <w:p>
@@ -171,11 +142,11 @@
         <w:pStyle w:val="Heading1"/>
         <w:autoSpaceDE w:val="0"/>
       </w:pPr>
-      <w:bookmarkStart w:id="4" w:name="_Toc488393760"/>
+      <w:bookmarkStart w:id="2" w:name="_Toc488393760"/>
       <w:r>
         <w:t>Introduction</w:t>
       </w:r>
-      <w:bookmarkEnd w:id="4"/>
+      <w:bookmarkEnd w:id="2"/>
     </w:p>
     <w:p>
       <w:pPr>
@@ -281,13 +252,8 @@
       <w:r>
         <w:t>(</w:t>
       </w:r>
-      <w:proofErr w:type="spellStart"/>
-      <w:r>
-        <w:t>Faunt</w:t>
-      </w:r>
-      <w:proofErr w:type="spellEnd"/>
-      <w:r>
-        <w:t>, 2009</w:t>
+      <w:r>
+        <w:t>Faunt, 2009</w:t>
       </w:r>
       <w:r>
         <w:t xml:space="preserve">; </w:t>
@@ -349,15 +315,7 @@
         <w:t xml:space="preserve"> and others, 2015</w:t>
       </w:r>
       <w:r>
-        <w:t xml:space="preserve">; </w:t>
-      </w:r>
-      <w:proofErr w:type="spellStart"/>
-      <w:r>
-        <w:t>Woolfenden</w:t>
-      </w:r>
-      <w:proofErr w:type="spellEnd"/>
-      <w:r>
-        <w:t xml:space="preserve"> and Nishikawa, 2014</w:t>
+        <w:t>; Woolfenden and Nishikawa, 2014</w:t>
       </w:r>
       <w:r>
         <w:t xml:space="preserve">). </w:t>
@@ -401,13 +359,8 @@
       <w:r>
         <w:t xml:space="preserve">(PRMS; </w:t>
       </w:r>
-      <w:proofErr w:type="spellStart"/>
-      <w:r>
-        <w:t>Woolfenden</w:t>
-      </w:r>
-      <w:proofErr w:type="spellEnd"/>
-      <w:r>
-        <w:t xml:space="preserve"> and Nishikawa, 2014); </w:t>
+      <w:r>
+        <w:t xml:space="preserve">Woolfenden and Nishikawa, 2014); </w:t>
       </w:r>
       <w:r>
         <w:t>however,</w:t>
@@ -526,15 +479,7 @@
         <w:t>runoff, ET, and groundwater flow using energy and water balance approaches</w:t>
       </w:r>
       <w:r>
-        <w:t xml:space="preserve"> (</w:t>
-      </w:r>
-      <w:proofErr w:type="spellStart"/>
-      <w:r>
-        <w:t>Markstrom</w:t>
-      </w:r>
-      <w:proofErr w:type="spellEnd"/>
-      <w:r>
-        <w:t xml:space="preserve"> and others, 2008)</w:t>
+        <w:t xml:space="preserve"> (Markstrom and others, 2008)</w:t>
       </w:r>
       <w:r>
         <w:t xml:space="preserve">. </w:t>
@@ -949,13 +894,8 @@
       <w:r>
         <w:t xml:space="preserve">2010; </w:t>
       </w:r>
-      <w:proofErr w:type="spellStart"/>
-      <w:r>
-        <w:t>Morway</w:t>
-      </w:r>
-      <w:proofErr w:type="spellEnd"/>
-      <w:r>
-        <w:t xml:space="preserve"> and others, 2016; Niswonger and others, 2017)</w:t>
+      <w:r>
+        <w:t>Morway and others, 2016; Niswonger and others, 2017)</w:t>
       </w:r>
     </w:p>
     <w:p>
@@ -993,24 +933,14 @@
         <w:t xml:space="preserve">GSFLOW </w:t>
       </w:r>
       <w:r>
-        <w:t xml:space="preserve">(Niswonger and others, 2011; </w:t>
-      </w:r>
-      <w:proofErr w:type="spellStart"/>
+        <w:t>(Niswonger and others, 2011; Markstrom and others, 2008</w:t>
+      </w:r>
+      <w:r>
+        <w:t xml:space="preserve">; </w:t>
+      </w:r>
       <w:r>
         <w:t>Markstrom</w:t>
       </w:r>
-      <w:proofErr w:type="spellEnd"/>
-      <w:r>
-        <w:t xml:space="preserve"> and others, 2008</w:t>
-      </w:r>
-      <w:r>
-        <w:t xml:space="preserve">; </w:t>
-      </w:r>
-      <w:proofErr w:type="spellStart"/>
-      <w:r>
-        <w:t>Markstrom</w:t>
-      </w:r>
-      <w:proofErr w:type="spellEnd"/>
       <w:r>
         <w:t xml:space="preserve"> and others, 2015</w:t>
       </w:r>
@@ -1052,15 +982,7 @@
         <w:t xml:space="preserve">s, </w:t>
       </w:r>
       <w:r>
-        <w:t xml:space="preserve">and the PRMS </w:t>
-      </w:r>
-      <w:proofErr w:type="spellStart"/>
-      <w:r>
-        <w:t>soilzone</w:t>
-      </w:r>
-      <w:proofErr w:type="spellEnd"/>
-      <w:r>
-        <w:t xml:space="preserve"> module, </w:t>
+        <w:t xml:space="preserve">and the PRMS soilzone module, </w:t>
       </w:r>
       <w:r>
         <w:t xml:space="preserve">and includes capabilities for simulating pumping wells, </w:t>
@@ -1305,15 +1227,7 @@
         <w:t>soil-water balance</w:t>
       </w:r>
       <w:r>
-        <w:t xml:space="preserve"> (</w:t>
-      </w:r>
-      <w:proofErr w:type="spellStart"/>
-      <w:r>
-        <w:t>Markstrom</w:t>
-      </w:r>
-      <w:proofErr w:type="spellEnd"/>
-      <w:r>
-        <w:t xml:space="preserve"> and others, 2008)</w:t>
+        <w:t xml:space="preserve"> (Markstrom and others, 2008)</w:t>
       </w:r>
       <w:r>
         <w:t>. Surface water and groundwater return flow is routed to receiving water bodies or aquifer</w:t>
@@ -1534,15 +1448,7 @@
       </w:r>
       <w:r>
         <w:lastRenderedPageBreak/>
-        <w:t>simulation and represents an agricultural basin in northwest Nevada (</w:t>
-      </w:r>
-      <w:proofErr w:type="spellStart"/>
-      <w:r>
-        <w:t>Prudic</w:t>
-      </w:r>
-      <w:proofErr w:type="spellEnd"/>
-      <w:r>
-        <w:t xml:space="preserve"> and others, 2004). The second example demonstrates the package in a GSFLOW simulation and represents an undeveloped basin in northeast California. </w:t>
+        <w:t xml:space="preserve">simulation and represents an agricultural basin in northwest Nevada (Prudic and others, 2004). The second example demonstrates the package in a GSFLOW simulation and represents an undeveloped basin in northeast California. </w:t>
       </w:r>
       <w:r>
         <w:t xml:space="preserve">There are many publications documenting theory and application of MODFLOW and GSFLOW, </w:t>
@@ -1557,15 +1463,7 @@
         <w:t>that are used by the AG Package</w:t>
       </w:r>
       <w:r>
-        <w:t xml:space="preserve"> (Harbaugh, 2005; </w:t>
-      </w:r>
-      <w:proofErr w:type="spellStart"/>
-      <w:r>
-        <w:t>Markstrom</w:t>
-      </w:r>
-      <w:proofErr w:type="spellEnd"/>
-      <w:r>
-        <w:t xml:space="preserve"> and others, 2008; Niswonger and others, 2011).</w:t>
+        <w:t xml:space="preserve"> (Harbaugh, 2005; Markstrom and others, 2008; Niswonger and others, 2011).</w:t>
       </w:r>
     </w:p>
     <w:p>
@@ -2715,7 +2613,7 @@
       <w:r>
         <w:t xml:space="preserve"> </w:t>
       </w:r>
-      <w:commentRangeStart w:id="5"/>
+      <w:commentRangeStart w:id="3"/>
       <m:oMath>
         <m:sSub>
           <m:sSubPr>
@@ -2785,12 +2683,12 @@
       <w:r>
         <w:t>f</w:t>
       </w:r>
-      <w:commentRangeEnd w:id="5"/>
+      <w:commentRangeEnd w:id="3"/>
       <w:r>
         <w:rPr>
           <w:rStyle w:val="CommentReference"/>
         </w:rPr>
-        <w:commentReference w:id="5"/>
+        <w:commentReference w:id="3"/>
       </w:r>
       <w:r>
         <w:t>alls below a user specified threshold</w:t>
@@ -2867,15 +2765,7 @@
         <w:t xml:space="preserve"> Package groundwater wells</w:t>
       </w:r>
       <w:r>
-        <w:t xml:space="preserve"> (Niswonger and </w:t>
-      </w:r>
-      <w:proofErr w:type="spellStart"/>
-      <w:r>
-        <w:t>Prudic</w:t>
-      </w:r>
-      <w:proofErr w:type="spellEnd"/>
-      <w:r>
-        <w:t>, 2005)</w:t>
+        <w:t xml:space="preserve"> (Niswonger and Prudic, 2005)</w:t>
       </w:r>
       <w:r>
         <w:t xml:space="preserve">. </w:t>
@@ -2899,15 +2789,7 @@
         <w:t xml:space="preserve"> are simulated as runoff produced on the cell/HRU and water reaching the water table beneath a cell/HRU, respectively.</w:t>
       </w:r>
       <w:r>
-        <w:t xml:space="preserve"> Runoff is simulated by UZF/PRMS using the cascade routing approach (</w:t>
-      </w:r>
-      <w:proofErr w:type="spellStart"/>
-      <w:r>
-        <w:t>Markstrom</w:t>
-      </w:r>
-      <w:proofErr w:type="spellEnd"/>
-      <w:r>
-        <w:t xml:space="preserve"> and others, 2008; Henson and others, 2013)</w:t>
+        <w:t xml:space="preserve"> Runoff is simulated by UZF/PRMS using the cascade routing approach (Markstrom and others, 2008; Henson and others, 2013)</w:t>
       </w:r>
       <w:r>
         <w:t xml:space="preserve">, or the UZF1 input option IRUNBND </w:t>
@@ -2979,31 +2861,7 @@
         <w:t>energy balance</w:t>
       </w:r>
       <w:r>
-        <w:t xml:space="preserve"> and one of six options available in PRMS, including Jensen-</w:t>
-      </w:r>
-      <w:proofErr w:type="spellStart"/>
-      <w:r>
-        <w:t>Haise</w:t>
-      </w:r>
-      <w:proofErr w:type="spellEnd"/>
-      <w:r>
-        <w:t xml:space="preserve">, </w:t>
-      </w:r>
-      <w:proofErr w:type="spellStart"/>
-      <w:r>
-        <w:t>Hargraeves-Semani</w:t>
-      </w:r>
-      <w:proofErr w:type="spellEnd"/>
-      <w:r>
-        <w:t>, Penman-Monteith, Priestly-Taylor, Hamon, and pan potential ET modules (</w:t>
-      </w:r>
-      <w:proofErr w:type="spellStart"/>
-      <w:r>
-        <w:t>Markstrom</w:t>
-      </w:r>
-      <w:proofErr w:type="spellEnd"/>
-      <w:r>
-        <w:t xml:space="preserve"> and others, 2015). HRU-based ET coefficients must be multiplied by the crop coefficient (</w:t>
+        <w:t xml:space="preserve"> and one of six options available in PRMS, including Jensen-Haise, Hargraeves-Semani, Penman-Monteith, Priestly-Taylor, Hamon, and pan potential ET modules (Markstrom and others, 2015). HRU-based ET coefficients must be multiplied by the crop coefficient (</w:t>
       </w:r>
       <m:oMath>
         <m:sSub>
@@ -3127,15 +2985,7 @@
         </m:sSub>
       </m:oMath>
       <w:r>
-        <w:t xml:space="preserve"> is calculated using the UZF1 Package or by the PRMS Soilzone Module using a kinematic wave formulation or nonlinear soil-water reservoir approach, respectively (</w:t>
-      </w:r>
-      <w:proofErr w:type="spellStart"/>
-      <w:r>
-        <w:t>Markstrom</w:t>
-      </w:r>
-      <w:proofErr w:type="spellEnd"/>
-      <w:r>
-        <w:t xml:space="preserve"> and others, 2008). </w:t>
+        <w:t xml:space="preserve"> is calculated using the UZF1 Package or by the PRMS Soilzone Module using a kinematic wave formulation or nonlinear soil-water reservoir approach, respectively (Markstrom and others, 2008). </w:t>
       </w:r>
     </w:p>
     <w:p>
@@ -3958,15 +3808,7 @@
         <w:t xml:space="preserve"> </w:t>
       </w:r>
       <w:r>
-        <w:t>by GSFLOW using energy balance calculations (</w:t>
-      </w:r>
-      <w:proofErr w:type="spellStart"/>
-      <w:r>
-        <w:t>Markstrom</w:t>
-      </w:r>
-      <w:proofErr w:type="spellEnd"/>
-      <w:r>
-        <w:t xml:space="preserve"> and others, 2015).</w:t>
+        <w:t>by GSFLOW using energy balance calculations (Markstrom and others, 2015).</w:t>
       </w:r>
       <w:r>
         <w:t xml:space="preserve"> </w:t>
@@ -4774,14 +4616,12 @@
       <w:r>
         <w:t xml:space="preserve">, and </w:t>
       </w:r>
-      <w:proofErr w:type="spellStart"/>
       <w:r>
         <w:rPr>
           <w:i/>
         </w:rPr>
         <w:t>i</w:t>
       </w:r>
-      <w:proofErr w:type="spellEnd"/>
       <w:r>
         <w:t xml:space="preserve"> is the index to the </w:t>
       </w:r>
@@ -5035,15 +4875,7 @@
         <w:t>ag</w:t>
       </w:r>
       <w:r>
-        <w:t xml:space="preserve">e or PRMS </w:t>
-      </w:r>
-      <w:proofErr w:type="spellStart"/>
-      <w:r>
-        <w:t>Soilzone</w:t>
-      </w:r>
-      <w:proofErr w:type="spellEnd"/>
-      <w:r>
-        <w:t xml:space="preserve"> Module</w:t>
+        <w:t>e or PRMS Soilzone Module</w:t>
       </w:r>
       <w:r>
         <w:t xml:space="preserve"> then</w:t>
@@ -7610,15 +7442,7 @@
         <w:t xml:space="preserve">and </w:t>
       </w:r>
       <w:r>
-        <w:t xml:space="preserve">specified irrigation time, </w:t>
-      </w:r>
-      <w:proofErr w:type="gramStart"/>
-      <w:r>
-        <w:t>respectively.</w:t>
-      </w:r>
-      <w:proofErr w:type="gramEnd"/>
-      <w:r>
-        <w:t xml:space="preserve"> </w:t>
+        <w:t xml:space="preserve">specified irrigation time, respectively. </w:t>
       </w:r>
       <w:r>
         <w:t xml:space="preserve">The surface water irrigation or groundwater pumping rates for this option are set as the </w:t>
@@ -7668,7 +7492,7 @@
           <w:numId w:val="0"/>
         </w:numPr>
       </w:pPr>
-      <w:bookmarkStart w:id="6" w:name="_Toc488403565"/>
+      <w:bookmarkStart w:id="4" w:name="_Toc488403565"/>
       <w:r>
         <w:rPr>
           <w:noProof/>
@@ -7689,7 +7513,7 @@
                     <pic:cNvPicPr/>
                   </pic:nvPicPr>
                   <pic:blipFill>
-                    <a:blip r:embed="rId13"/>
+                    <a:blip r:embed="rId11"/>
                     <a:stretch>
                       <a:fillRect/>
                     </a:stretch>
@@ -7729,7 +7553,7 @@
                     <pic:cNvPicPr/>
                   </pic:nvPicPr>
                   <pic:blipFill>
-                    <a:blip r:embed="rId14"/>
+                    <a:blip r:embed="rId12"/>
                     <a:stretch>
                       <a:fillRect/>
                     </a:stretch>
@@ -7783,7 +7607,7 @@
                     <pic:cNvPicPr/>
                   </pic:nvPicPr>
                   <pic:blipFill rotWithShape="1">
-                    <a:blip r:embed="rId15">
+                    <a:blip r:embed="rId13">
                       <a:extLst>
                         <a:ext uri="{28A0092B-C50C-407E-A947-70E740481C1C}">
                           <a14:useLocalDpi xmlns:a14="http://schemas.microsoft.com/office/drawing/2010/main" val="0"/>
@@ -7836,7 +7660,7 @@
                     <pic:cNvPicPr/>
                   </pic:nvPicPr>
                   <pic:blipFill rotWithShape="1">
-                    <a:blip r:embed="rId16"/>
+                    <a:blip r:embed="rId14"/>
                     <a:srcRect l="50801" t="14963"/>
                     <a:stretch/>
                   </pic:blipFill>
@@ -7955,7 +7779,7 @@
       <w:r>
         <w:t>.</w:t>
       </w:r>
-      <w:bookmarkEnd w:id="6"/>
+      <w:bookmarkEnd w:id="4"/>
       <w:r>
         <w:t xml:space="preserve">D) </w:t>
       </w:r>
@@ -8035,15 +7859,7 @@
         <w:t xml:space="preserve"> is</w:t>
       </w:r>
       <w:r>
-        <w:t xml:space="preserve"> below </w:t>
-      </w:r>
-      <w:proofErr w:type="spellStart"/>
-      <w:r>
-        <w:t>Triggerfact</w:t>
-      </w:r>
-      <w:proofErr w:type="spellEnd"/>
-      <w:r>
-        <w:t xml:space="preserve"> using option TRIGGER.</w:t>
+        <w:t xml:space="preserve"> below Triggerfact using option TRIGGER.</w:t>
       </w:r>
     </w:p>
     <w:p>
@@ -8059,7 +7875,13 @@
         <w:pStyle w:val="BodyText"/>
       </w:pPr>
       <w:r>
-        <w:t xml:space="preserve">Two test problems are presented to illustrate the capabilities of the </w:t>
+        <w:t xml:space="preserve">Two </w:t>
+      </w:r>
+      <w:r>
+        <w:t>example</w:t>
+      </w:r>
+      <w:r>
+        <w:t xml:space="preserve"> problems are presented to illustrate the capabilities of the </w:t>
       </w:r>
       <w:r>
         <w:t>A</w:t>
@@ -8089,35 +7911,40 @@
         <w:t xml:space="preserve">riculture in </w:t>
       </w:r>
       <w:r>
-        <w:t xml:space="preserve">MODFLOW-NWT and GSFLOW. Test problem 1 was modified from Test 1 presented previously by </w:t>
-      </w:r>
-      <w:proofErr w:type="spellStart"/>
-      <w:r>
-        <w:t>Prudic</w:t>
-      </w:r>
-      <w:proofErr w:type="spellEnd"/>
-      <w:r>
-        <w:t xml:space="preserve"> and others (</w:t>
+        <w:t xml:space="preserve">MODFLOW-NWT and GSFLOW. </w:t>
+      </w:r>
+      <w:r>
+        <w:t>E</w:t>
+      </w:r>
+      <w:r>
+        <w:t>xample</w:t>
+      </w:r>
+      <w:r>
+        <w:t xml:space="preserve"> problem 1 </w:t>
+      </w:r>
+      <w:r>
+        <w:t xml:space="preserve">is a MODFLOW simulation that </w:t>
+      </w:r>
+      <w:r>
+        <w:t>was modified from Test 1 presented previously by Prudic and others (</w:t>
       </w:r>
       <w:r>
         <w:t>2004)</w:t>
       </w:r>
       <w:r>
-        <w:t xml:space="preserve">. Test problem 2 was modified from the </w:t>
-      </w:r>
-      <w:proofErr w:type="spellStart"/>
-      <w:r>
-        <w:t>S</w:t>
+        <w:t>. Test problem 2</w:t>
+      </w:r>
+      <w:r>
+        <w:t xml:space="preserve"> is a GSFLOW simulation that</w:t>
+      </w:r>
+      <w:r>
+        <w:t xml:space="preserve"> was modified from the S</w:t>
       </w:r>
       <w:r>
         <w:t>ag</w:t>
       </w:r>
       <w:r>
-        <w:t>ehen</w:t>
-      </w:r>
-      <w:proofErr w:type="spellEnd"/>
-      <w:r>
-        <w:t xml:space="preserve"> Creek Watershed </w:t>
+        <w:t xml:space="preserve">ehen Creek Watershed </w:t>
       </w:r>
       <w:r>
         <w:t xml:space="preserve">GSFLOW </w:t>
@@ -8129,21 +7956,17 @@
         <w:t>ag</w:t>
       </w:r>
       <w:r>
-        <w:t xml:space="preserve">riculture in the </w:t>
-      </w:r>
-      <w:proofErr w:type="spellStart"/>
-      <w:r>
-        <w:t>S</w:t>
+        <w:t>riculture in the S</w:t>
       </w:r>
       <w:r>
         <w:t>ag</w:t>
       </w:r>
       <w:r>
-        <w:t>ehen</w:t>
-      </w:r>
-      <w:proofErr w:type="spellEnd"/>
-      <w:r>
-        <w:t xml:space="preserve"> Creek Watershed, the</w:t>
+        <w:t xml:space="preserve">ehen </w:t>
+      </w:r>
+      <w:r>
+        <w:lastRenderedPageBreak/>
+        <w:t>Creek Watershed, the</w:t>
       </w:r>
       <w:r>
         <w:t xml:space="preserve"> A</w:t>
@@ -8161,11 +7984,7 @@
         <w:t xml:space="preserve"> for</w:t>
       </w:r>
       <w:r>
-        <w:t xml:space="preserve"> this example to </w:t>
-      </w:r>
-      <w:r>
-        <w:lastRenderedPageBreak/>
-        <w:t>simulate irrigation from surface wat</w:t>
+        <w:t xml:space="preserve"> this example to simulate irrigation from surface wat</w:t>
       </w:r>
       <w:r>
         <w:t xml:space="preserve">er and supplementary wells to several </w:t>
@@ -8184,6 +8003,9 @@
       </w:r>
       <w:r>
         <w:t xml:space="preserve">. </w:t>
+      </w:r>
+      <w:r>
+        <w:t>Both example problems retain the units used in their original presentations, and thus example problem 1 using English units and example problem 2 uses metric units.</w:t>
       </w:r>
     </w:p>
     <w:p>
@@ -8199,7 +8021,7 @@
         <w:pStyle w:val="BodyText"/>
       </w:pPr>
       <w:r>
-        <w:t>This test model</w:t>
+        <w:t>This model</w:t>
       </w:r>
       <w:r>
         <w:t xml:space="preserve"> represents an alluvial river basin in a semi-arid region. </w:t>
@@ -8253,7 +8075,13 @@
         <w:t>flowing to the valley from the</w:t>
       </w:r>
       <w:r>
-        <w:t xml:space="preserve"> mountain block.</w:t>
+        <w:t xml:space="preserve"> mountain block</w:t>
+      </w:r>
+      <w:r>
+        <w:t xml:space="preserve"> and diffuse recharge through valley sediment</w:t>
+      </w:r>
+      <w:r>
+        <w:t>.</w:t>
       </w:r>
       <w:r>
         <w:t xml:space="preserve"> </w:t>
@@ -8284,7 +8112,7 @@
                     <pic:cNvPicPr/>
                   </pic:nvPicPr>
                   <pic:blipFill>
-                    <a:blip r:embed="rId17"/>
+                    <a:blip r:embed="rId15"/>
                     <a:stretch>
                       <a:fillRect/>
                     </a:stretch>
@@ -8328,7 +8156,10 @@
         <w:t xml:space="preserve">to a maximum of 520 feet below land surface in the valley bottom; and extends laterally </w:t>
       </w:r>
       <w:r>
-        <w:t xml:space="preserve">75 km in the </w:t>
+        <w:t>14 miles</w:t>
+      </w:r>
+      <w:r>
+        <w:t xml:space="preserve"> in the </w:t>
       </w:r>
       <w:r>
         <w:t>north-south</w:t>
@@ -8340,7 +8171,10 @@
         <w:t xml:space="preserve">direction, and </w:t>
       </w:r>
       <w:r>
-        <w:t xml:space="preserve">50 km in the </w:t>
+        <w:t>9.5 miles</w:t>
+      </w:r>
+      <w:r>
+        <w:t xml:space="preserve"> in the </w:t>
       </w:r>
       <w:r>
         <w:t>east-west</w:t>
@@ -8409,10 +8243,22 @@
         <w:t xml:space="preserve">. </w:t>
       </w:r>
       <w:r>
-        <w:t>Twenty-four transient stress periods are simulated, proceeded by an initial steady state stress period. Each stress period represents a calendar month and are divided into daily time steps.</w:t>
+        <w:t>Forty</w:t>
+      </w:r>
+      <w:r>
+        <w:t>-</w:t>
+      </w:r>
+      <w:r>
+        <w:t>eight</w:t>
+      </w:r>
+      <w:r>
+        <w:t xml:space="preserve"> transient stress periods are simulated, proceeded by an initial steady state stress period. Each stress period represents a calendar month and are divided into daily time steps.</w:t>
       </w:r>
       <w:r>
         <w:t xml:space="preserve"> The simulation begins on January 1.</w:t>
+      </w:r>
+      <w:r>
+        <w:t xml:space="preserve"> Results are presented for the final 2 years of the simulation, and the steady state stress period and first 2 years of the simulations are used to establish initial conditions.</w:t>
       </w:r>
     </w:p>
     <w:p>
@@ -8450,7 +8296,13 @@
         <w:t xml:space="preserve"> (</w:t>
       </w:r>
       <w:r>
-        <w:t>Table 1</w:t>
+        <w:t xml:space="preserve">see supplementary </w:t>
+      </w:r>
+      <w:r>
+        <w:t>information</w:t>
+      </w:r>
+      <w:r>
+        <w:t xml:space="preserve"> Table 1</w:t>
       </w:r>
       <w:r>
         <w:t>)</w:t>
@@ -8458,13 +8310,8 @@
       <w:r>
         <w:t xml:space="preserve">. </w:t>
       </w:r>
-      <w:proofErr w:type="spellStart"/>
-      <w:r>
-        <w:t>Prudic</w:t>
-      </w:r>
-      <w:proofErr w:type="spellEnd"/>
-      <w:r>
-        <w:t xml:space="preserve"> and others (2004) present</w:t>
+      <w:r>
+        <w:t>Prudic and others (2004) present</w:t>
       </w:r>
       <w:r>
         <w:t xml:space="preserve"> additional details describing </w:t>
@@ -8575,17 +8422,9 @@
       <w:r>
         <w:t xml:space="preserve">and varies </w:t>
       </w:r>
-      <w:proofErr w:type="gramStart"/>
-      <w:r>
-        <w:t xml:space="preserve">on a </w:t>
-      </w:r>
       <w:r>
         <w:t>monthly</w:t>
       </w:r>
-      <w:r>
-        <w:t xml:space="preserve"> basis</w:t>
-      </w:r>
-      <w:proofErr w:type="gramEnd"/>
       <w:r>
         <w:t>.</w:t>
       </w:r>
@@ -8619,16 +8458,46 @@
         <w:pStyle w:val="BodyText"/>
       </w:pPr>
       <w:r>
-        <w:t xml:space="preserve">Two versions of Example Problem 1 are presented. </w:t>
-      </w:r>
-      <w:r>
-        <w:t xml:space="preserve">Example Problem 1a (EP1a) simulates irrigation water provided </w:t>
+        <w:t xml:space="preserve">Two versions of </w:t>
+      </w:r>
+      <w:r>
+        <w:t>e</w:t>
+      </w:r>
+      <w:r>
+        <w:t xml:space="preserve">xample </w:t>
+      </w:r>
+      <w:r>
+        <w:t>p</w:t>
+      </w:r>
+      <w:r>
+        <w:t xml:space="preserve">roblem 1 are presented. </w:t>
+      </w:r>
+      <w:r>
+        <w:t xml:space="preserve">Example </w:t>
+      </w:r>
+      <w:r>
+        <w:t>p</w:t>
+      </w:r>
+      <w:r>
+        <w:t xml:space="preserve">roblem 1a (EP1a) simulates irrigation water provided </w:t>
       </w:r>
       <w:r>
         <w:t>by surface water and supplementary groundwater</w:t>
       </w:r>
       <w:r>
-        <w:t>, and Example Problem 1b (EP1b)</w:t>
+        <w:t xml:space="preserve">, and </w:t>
+      </w:r>
+      <w:r>
+        <w:t>e</w:t>
+      </w:r>
+      <w:r>
+        <w:t xml:space="preserve">xample </w:t>
+      </w:r>
+      <w:r>
+        <w:t>p</w:t>
+      </w:r>
+      <w:r>
+        <w:t>roblem 1b (EP1b)</w:t>
       </w:r>
       <w:r>
         <w:t xml:space="preserve"> that simulat</w:t>
@@ -8637,11 +8506,11 @@
         <w:t xml:space="preserve">es irrigation water provided solely by </w:t>
       </w:r>
       <w:r>
-        <w:t xml:space="preserve">groundwater. Both models simulate irrigation demands using the ETDEMAND approach that minimizes the </w:t>
+        <w:t xml:space="preserve">groundwater. Both models </w:t>
       </w:r>
       <w:r>
         <w:lastRenderedPageBreak/>
-        <w:t xml:space="preserve">ET deficit using </w:t>
+        <w:t xml:space="preserve">simulate irrigation demands using the ETDEMAND approach that minimizes the ET deficit using </w:t>
       </w:r>
       <w:r>
         <w:t>equation 11</w:t>
@@ -8677,13 +8546,49 @@
         <w:t xml:space="preserve">. </w:t>
       </w:r>
       <w:r>
-        <w:t xml:space="preserve">The irrigation schedule </w:t>
-      </w:r>
-      <w:r>
-        <w:t xml:space="preserve">or maximum surface water diversion for irrigation </w:t>
-      </w:r>
-      <w:r>
-        <w:t>for EP1a and EP1b is 7 days of irrigation followed by 7 days without irrigation during the April to September period</w:t>
+        <w:t>M</w:t>
+      </w:r>
+      <w:r>
+        <w:t>aximum surface water diversion</w:t>
+      </w:r>
+      <w:r>
+        <w:t>s</w:t>
+      </w:r>
+      <w:r>
+        <w:t xml:space="preserve"> </w:t>
+      </w:r>
+      <w:r>
+        <w:t xml:space="preserve">rates were set within the SFR Package time series input files to control the timing </w:t>
+      </w:r>
+      <w:r>
+        <w:t xml:space="preserve">of diversions to </w:t>
+      </w:r>
+      <w:r>
+        <w:t>allow</w:t>
+      </w:r>
+      <w:r>
+        <w:t xml:space="preserve"> 7 days of irrigation </w:t>
+      </w:r>
+      <w:r>
+        <w:t>and</w:t>
+      </w:r>
+      <w:r>
+        <w:t xml:space="preserve"> 7 days without irrigation </w:t>
+      </w:r>
+      <w:r>
+        <w:t>from</w:t>
+      </w:r>
+      <w:r>
+        <w:t xml:space="preserve"> April </w:t>
+      </w:r>
+      <w:r>
+        <w:t xml:space="preserve">1 </w:t>
+      </w:r>
+      <w:r>
+        <w:t xml:space="preserve">to September </w:t>
+      </w:r>
+      <w:r>
+        <w:t>30</w:t>
       </w:r>
       <w:r>
         <w:t>, and a maximum rate of 55</w:t>
@@ -8704,16 +8609,7 @@
         <w:t xml:space="preserve"> (Fig. </w:t>
       </w:r>
       <w:r>
-        <w:t>3</w:t>
-      </w:r>
-      <w:r>
-        <w:t>).</w:t>
-      </w:r>
-      <w:r>
-        <w:t xml:space="preserve"> These constraints on the surface water diversions for irrigation were specified using a time series inflow file for SFR segment 9</w:t>
-      </w:r>
-      <w:r>
-        <w:t xml:space="preserve"> (Fig. 2)</w:t>
+        <w:t>4)</w:t>
       </w:r>
       <w:r>
         <w:t xml:space="preserve">. </w:t>
@@ -8728,7 +8624,19 @@
         <w:t>EP</w:t>
       </w:r>
       <w:r>
-        <w:t xml:space="preserve">1a, except that NIWR is satisfied by groundwater instead of surface water. </w:t>
+        <w:t xml:space="preserve">1a, except that NIWR is satisfied by </w:t>
+      </w:r>
+      <w:r>
+        <w:t xml:space="preserve">solely </w:t>
+      </w:r>
+      <w:r>
+        <w:t>grou</w:t>
+      </w:r>
+      <w:r>
+        <w:t>ndwater</w:t>
+      </w:r>
+      <w:r>
+        <w:t xml:space="preserve">. </w:t>
       </w:r>
       <w:r>
         <w:t>An important difference between EP1a an EP1b is that control on the timing of irrigation events set in EP1a (Fig. 3), limits irrigation, representative of deficit irrigation practices.</w:t>
@@ -8837,13 +8745,7 @@
         <w:pStyle w:val="Heading2"/>
       </w:pPr>
       <w:r>
-        <w:t>Example Problem 1</w:t>
-      </w:r>
-      <w:r>
-        <w:t>a</w:t>
-      </w:r>
-      <w:r>
-        <w:t xml:space="preserve"> Results </w:t>
+        <w:t>Example Problem 2</w:t>
       </w:r>
     </w:p>
     <w:p>
@@ -8851,6 +8753,402 @@
         <w:pStyle w:val="BodyText"/>
       </w:pPr>
       <w:r>
+        <w:t xml:space="preserve">Example problem 2 was developed by modifying the Sagehen example problem to include agricultural fields in the lower part of the basin (Fig. 3; Markstrom, 2008). </w:t>
+      </w:r>
+      <w:r>
+        <w:t xml:space="preserve">Sagehen Creek </w:t>
+      </w:r>
+      <w:r>
+        <w:t>drains a</w:t>
+      </w:r>
+      <w:r>
+        <w:t xml:space="preserve"> of 27 km</w:t>
+      </w:r>
+      <w:r>
+        <w:rPr>
+          <w:vertAlign w:val="superscript"/>
+        </w:rPr>
+        <w:t>2</w:t>
+      </w:r>
+      <w:r>
+        <w:t xml:space="preserve"> </w:t>
+      </w:r>
+      <w:r>
+        <w:t>watershed on the</w:t>
+      </w:r>
+      <w:r>
+        <w:t xml:space="preserve"> east slope of the northern Sierra Nevada (</w:t>
+      </w:r>
+      <w:r>
+        <w:t>F</w:t>
+      </w:r>
+      <w:r>
+        <w:t xml:space="preserve">ig. </w:t>
+      </w:r>
+      <w:r>
+        <w:t>8</w:t>
+      </w:r>
+      <w:r>
+        <w:t xml:space="preserve">). Geology of the Sagehen Creek watershed consists of granodiorite bedrock overlain by andesitic, tertiary volcanics, which are overlain by till and alluvium composed of granodiorite and andesite clasts </w:t>
+      </w:r>
+      <w:r>
+        <w:t>and some q</w:t>
+      </w:r>
+      <w:r>
+        <w:t>uaternary gravels (Burnett and Jennings, 1965).</w:t>
+      </w:r>
+      <w:r>
+        <w:t xml:space="preserve"> T</w:t>
+      </w:r>
+      <w:r>
+        <w:t xml:space="preserve">he principal </w:t>
+      </w:r>
+      <w:r>
+        <w:t>aquifer</w:t>
+      </w:r>
+      <w:r>
+        <w:t xml:space="preserve"> (model layer 2)</w:t>
+      </w:r>
+      <w:r>
+        <w:t xml:space="preserve"> was assumed to consist</w:t>
+      </w:r>
+      <w:r>
+        <w:t xml:space="preserve"> of </w:t>
+      </w:r>
+      <w:r>
+        <w:t>volcanic material</w:t>
+      </w:r>
+      <w:r>
+        <w:t xml:space="preserve"> </w:t>
+      </w:r>
+      <w:r>
+        <w:t>with</w:t>
+      </w:r>
+      <w:r>
+        <w:t xml:space="preserve"> thickness </w:t>
+      </w:r>
+      <w:r>
+        <w:t xml:space="preserve">ranging </w:t>
+      </w:r>
+      <w:r>
+        <w:t xml:space="preserve">between 50 and 300 m. </w:t>
+      </w:r>
+      <w:r>
+        <w:t>A veneer of a</w:t>
+      </w:r>
+      <w:r>
+        <w:t xml:space="preserve">lluvium </w:t>
+      </w:r>
+      <w:r>
+        <w:t>covers the volcanic material that is thicker along channels</w:t>
+      </w:r>
+      <w:r>
+        <w:t xml:space="preserve"> in the lower </w:t>
+      </w:r>
+      <w:r>
+        <w:t>section of the watershed</w:t>
+      </w:r>
+      <w:r>
+        <w:t xml:space="preserve"> (Burnett and Jennings, 1965). Alluvium </w:t>
+      </w:r>
+      <w:r>
+        <w:t xml:space="preserve">(model layer 1) </w:t>
+      </w:r>
+      <w:r>
+        <w:t>was assumed to range in thickness between 0 and 10 m.</w:t>
+      </w:r>
+      <w:r>
+        <w:t xml:space="preserve"> </w:t>
+      </w:r>
+      <w:r>
+        <w:t xml:space="preserve">The model domain extends laterally </w:t>
+      </w:r>
+      <w:r>
+        <w:t>6.4</w:t>
+      </w:r>
+      <w:r>
+        <w:t xml:space="preserve"> km in the north-</w:t>
+      </w:r>
+      <w:r>
+        <w:lastRenderedPageBreak/>
+        <w:t xml:space="preserve">south direction, and </w:t>
+      </w:r>
+      <w:r>
+        <w:t>7.1</w:t>
+      </w:r>
+      <w:r>
+        <w:t xml:space="preserve"> km in the east-west direction (Fig. </w:t>
+      </w:r>
+      <w:r>
+        <w:t>3</w:t>
+      </w:r>
+      <w:r>
+        <w:t xml:space="preserve">). The model is discretized into </w:t>
+      </w:r>
+      <w:r>
+        <w:t>90x90 m cell</w:t>
+      </w:r>
+      <w:r>
+        <w:t xml:space="preserve">s using </w:t>
+      </w:r>
+      <w:r>
+        <w:t>2</w:t>
+      </w:r>
+      <w:r>
+        <w:t xml:space="preserve"> layer</w:t>
+      </w:r>
+      <w:r>
+        <w:t>s</w:t>
+      </w:r>
+      <w:r>
+        <w:t xml:space="preserve">, </w:t>
+      </w:r>
+      <w:r>
+        <w:t>71</w:t>
+      </w:r>
+      <w:r>
+        <w:t xml:space="preserve"> rows, and </w:t>
+      </w:r>
+      <w:r>
+        <w:t>79</w:t>
+      </w:r>
+      <w:r>
+        <w:t xml:space="preserve"> columns. </w:t>
+      </w:r>
+      <w:r>
+        <w:t xml:space="preserve">Eighteen years are simulated, each year is divided into 12 stress periods, each period </w:t>
+      </w:r>
+      <w:r>
+        <w:t xml:space="preserve">represents a calendar month and are divided into daily time steps. The </w:t>
+      </w:r>
+      <w:r>
+        <w:t xml:space="preserve">transient </w:t>
+      </w:r>
+      <w:r>
+        <w:t xml:space="preserve">simulation begins on </w:t>
+      </w:r>
+      <w:r>
+        <w:t>October</w:t>
+      </w:r>
+      <w:r>
+        <w:t xml:space="preserve"> 1</w:t>
+      </w:r>
+      <w:r>
+        <w:t xml:space="preserve"> </w:t>
+      </w:r>
+    </w:p>
+    <w:p>
+      <w:pPr>
+        <w:pStyle w:val="BodyText"/>
+      </w:pPr>
+      <w:r>
+        <w:t xml:space="preserve">Two versions of </w:t>
+      </w:r>
+      <w:r>
+        <w:t>e</w:t>
+      </w:r>
+      <w:r>
+        <w:t xml:space="preserve">xample </w:t>
+      </w:r>
+      <w:r>
+        <w:t>p</w:t>
+      </w:r>
+      <w:r>
+        <w:t xml:space="preserve">roblem </w:t>
+      </w:r>
+      <w:r>
+        <w:t>2</w:t>
+      </w:r>
+      <w:r>
+        <w:t xml:space="preserve"> are presented. Example </w:t>
+      </w:r>
+      <w:r>
+        <w:t>p</w:t>
+      </w:r>
+      <w:r>
+        <w:t xml:space="preserve">roblem </w:t>
+      </w:r>
+      <w:r>
+        <w:t>2</w:t>
+      </w:r>
+      <w:r>
+        <w:t>a (EP</w:t>
+      </w:r>
+      <w:r>
+        <w:t>2</w:t>
+      </w:r>
+      <w:r>
+        <w:t xml:space="preserve">a) </w:t>
+      </w:r>
+      <w:r>
+        <w:t>simulates NIWR by minimizing the ET deficit (option ETDEMAND)</w:t>
+      </w:r>
+      <w:r>
+        <w:t xml:space="preserve">, and </w:t>
+      </w:r>
+      <w:r>
+        <w:t>e</w:t>
+      </w:r>
+      <w:r>
+        <w:t xml:space="preserve">xample </w:t>
+      </w:r>
+      <w:r>
+        <w:t>p</w:t>
+      </w:r>
+      <w:r>
+        <w:t xml:space="preserve">roblem </w:t>
+      </w:r>
+      <w:r>
+        <w:t>2</w:t>
+      </w:r>
+      <w:r>
+        <w:t>b (EP</w:t>
+      </w:r>
+      <w:r>
+        <w:t>2</w:t>
+      </w:r>
+      <w:r>
+        <w:t xml:space="preserve">b) </w:t>
+      </w:r>
+      <w:r>
+        <w:t>uses the ET deficit trigger threshold (option TRIGGER) to</w:t>
+      </w:r>
+      <w:r>
+        <w:t xml:space="preserve"> simulate</w:t>
+      </w:r>
+      <w:r>
+        <w:t xml:space="preserve"> irrigation. Both versions of EP2 rely on surface water and supplementary groundwater for </w:t>
+      </w:r>
+      <w:r>
+        <w:t>irrigation.</w:t>
+      </w:r>
+      <w:r>
+        <w:t xml:space="preserve"> Figure </w:t>
+      </w:r>
+      <w:r>
+        <w:t>3</w:t>
+      </w:r>
+      <w:r>
+        <w:t xml:space="preserve"> shows the cells designated as agricultural fields that receive irrigation</w:t>
+      </w:r>
+      <w:r>
+        <w:t xml:space="preserve">, including 34 cells irrigated by 2 segments that divert water from Sagehen Creek. The total irrigated area is equal to 27.5 hectares. </w:t>
+      </w:r>
+      <w:r>
+        <w:t>The maximum surface water diversions for irrigation is 3,200 m</w:t>
+      </w:r>
+      <w:r>
+        <w:rPr>
+          <w:vertAlign w:val="superscript"/>
+        </w:rPr>
+        <w:t>3</w:t>
+      </w:r>
+      <w:r>
+        <w:t xml:space="preserve">/day during the irrigation season (June 1-August 30) and zero outside the irrigation season. </w:t>
+      </w:r>
+      <w:r>
+        <w:t>These constraints on the surface water diversions for irrigation were specified using a time series inflow file</w:t>
+      </w:r>
+      <w:r>
+        <w:t>s</w:t>
+      </w:r>
+      <w:r>
+        <w:t xml:space="preserve"> for SFR segment</w:t>
+      </w:r>
+      <w:r>
+        <w:t xml:space="preserve"> numbers </w:t>
+      </w:r>
+      <w:bookmarkStart w:id="5" w:name="_GoBack"/>
+      <w:bookmarkEnd w:id="5"/>
+      <w:r>
+        <w:t>34 and 35</w:t>
+      </w:r>
+      <w:r>
+        <w:t>.</w:t>
+      </w:r>
+      <w:r>
+        <w:t xml:space="preserve"> Additionally, a well was placed in each agricultural cell </w:t>
+      </w:r>
+      <w:r>
+        <w:t>that supplements surface water irrigation when NIWR is greater than the maximum diversion amount.</w:t>
+      </w:r>
+    </w:p>
+    <w:p>
+      <w:pPr>
+        <w:pStyle w:val="BodyText"/>
+      </w:pPr>
+      <w:r>
+        <w:lastRenderedPageBreak/>
+        <w:drawing>
+          <wp:inline distT="0" distB="0" distL="0" distR="0" wp14:anchorId="1239FC5D" wp14:editId="55933182">
+            <wp:extent cx="5533333" cy="7171428"/>
+            <wp:effectExtent l="0" t="0" r="0" b="0"/>
+            <wp:docPr id="7" name="Picture 7"/>
+            <wp:cNvGraphicFramePr>
+              <a:graphicFrameLocks xmlns:a="http://schemas.openxmlformats.org/drawingml/2006/main" noChangeAspect="1"/>
+            </wp:cNvGraphicFramePr>
+            <a:graphic xmlns:a="http://schemas.openxmlformats.org/drawingml/2006/main">
+              <a:graphicData uri="http://schemas.openxmlformats.org/drawingml/2006/picture">
+                <pic:pic xmlns:pic="http://schemas.openxmlformats.org/drawingml/2006/picture">
+                  <pic:nvPicPr>
+                    <pic:cNvPr id="1" name=""/>
+                    <pic:cNvPicPr/>
+                  </pic:nvPicPr>
+                  <pic:blipFill>
+                    <a:blip r:embed="rId16"/>
+                    <a:stretch>
+                      <a:fillRect/>
+                    </a:stretch>
+                  </pic:blipFill>
+                  <pic:spPr>
+                    <a:xfrm>
+                      <a:off x="0" y="0"/>
+                      <a:ext cx="5533333" cy="7171428"/>
+                    </a:xfrm>
+                    <a:prstGeom prst="rect">
+                      <a:avLst/>
+                    </a:prstGeom>
+                  </pic:spPr>
+                </pic:pic>
+              </a:graphicData>
+            </a:graphic>
+          </wp:inline>
+        </w:drawing>
+      </w:r>
+    </w:p>
+    <w:p>
+      <w:pPr>
+        <w:pStyle w:val="FigureCaption"/>
+      </w:pPr>
+      <w:r>
+        <w:t>Map of Sagehen Creek watershed with hypothetical irrigated fields used in example problem 2.</w:t>
+      </w:r>
+    </w:p>
+    <w:p>
+      <w:pPr>
+        <w:pStyle w:val="Heading1"/>
+      </w:pPr>
+      <w:r>
+        <w:lastRenderedPageBreak/>
+        <w:t>Results</w:t>
+      </w:r>
+    </w:p>
+    <w:p>
+      <w:pPr>
+        <w:pStyle w:val="Heading2"/>
+      </w:pPr>
+      <w:r>
+        <w:t>Example Problem 1</w:t>
+      </w:r>
+      <w:r>
+        <w:t>a</w:t>
+      </w:r>
+    </w:p>
+    <w:p>
+      <w:pPr>
+        <w:pStyle w:val="BodyText"/>
+      </w:pPr>
+      <w:r>
         <w:t>EP</w:t>
       </w:r>
       <w:r>
@@ -8903,6 +9201,12 @@
       </w:r>
       <w:r>
         <w:t>with a high and a low inflow hydrograph</w:t>
+      </w:r>
+      <w:r>
+        <w:t xml:space="preserve">, representing </w:t>
+      </w:r>
+      <w:r>
+        <w:t>average and drought conditions, respectively</w:t>
       </w:r>
       <w:r>
         <w:t xml:space="preserve">. </w:t>
@@ -8925,17 +9229,13 @@
         <w:t xml:space="preserve"> </w:t>
       </w:r>
       <w:r>
-        <w:t xml:space="preserve">for the simulation with a low inflow hydrograph </w:t>
+        <w:t xml:space="preserve">during drought conditions </w:t>
       </w:r>
       <w:r>
         <w:t xml:space="preserve">due to surface water supply constraints </w:t>
       </w:r>
       <w:r>
-        <w:t xml:space="preserve">(Fig. 6). </w:t>
-      </w:r>
-      <w:r>
-        <w:lastRenderedPageBreak/>
-        <w:t xml:space="preserve">Because </w:t>
+        <w:t xml:space="preserve">(Fig. 6). Because </w:t>
       </w:r>
       <w:r>
         <w:t>surface water and groundwater irrigation are not applied when diversion flows are set to zero</w:t>
@@ -9085,6 +9385,7 @@
         <w:rPr>
           <w:noProof/>
         </w:rPr>
+        <w:lastRenderedPageBreak/>
         <w:drawing>
           <wp:inline distT="0" distB="0" distL="0" distR="0" wp14:anchorId="3D831189" wp14:editId="56DE5E1F">
             <wp:extent cx="5943600" cy="2287270"/>
@@ -9101,7 +9402,7 @@
                     <pic:cNvPicPr/>
                   </pic:nvPicPr>
                   <pic:blipFill>
-                    <a:blip r:embed="rId18"/>
+                    <a:blip r:embed="rId17"/>
                     <a:stretch>
                       <a:fillRect/>
                     </a:stretch>
@@ -9144,7 +9445,6 @@
         <w:rPr>
           <w:noProof/>
         </w:rPr>
-        <w:lastRenderedPageBreak/>
         <w:drawing>
           <wp:inline distT="0" distB="0" distL="0" distR="0" wp14:anchorId="78B1FEF6" wp14:editId="7FFF912C">
             <wp:extent cx="5943600" cy="2498090"/>
@@ -9161,7 +9461,7 @@
                     <pic:cNvPicPr/>
                   </pic:nvPicPr>
                   <pic:blipFill>
-                    <a:blip r:embed="rId19"/>
+                    <a:blip r:embed="rId18"/>
                     <a:stretch>
                       <a:fillRect/>
                     </a:stretch>
@@ -9218,7 +9518,7 @@
                     <pic:cNvPicPr/>
                   </pic:nvPicPr>
                   <pic:blipFill>
-                    <a:blip r:embed="rId20"/>
+                    <a:blip r:embed="rId19"/>
                     <a:stretch>
                       <a:fillRect/>
                     </a:stretch>
@@ -9291,7 +9591,7 @@
                     <pic:cNvPicPr/>
                   </pic:nvPicPr>
                   <pic:blipFill>
-                    <a:blip r:embed="rId21"/>
+                    <a:blip r:embed="rId20"/>
                     <a:stretch>
                       <a:fillRect/>
                     </a:stretch>
@@ -9334,7 +9634,7 @@
         <w:pStyle w:val="Heading2"/>
       </w:pPr>
       <w:r>
-        <w:t xml:space="preserve">Example Problem 1b Results </w:t>
+        <w:t>Example Problem 1b</w:t>
       </w:r>
     </w:p>
     <w:p>
@@ -9389,8 +9689,6 @@
       <w:r>
         <w:t>of 3,440</w:t>
       </w:r>
-      <w:bookmarkStart w:id="7" w:name="_GoBack"/>
-      <w:bookmarkEnd w:id="7"/>
       <w:r>
         <w:t xml:space="preserve"> acres of fields, and 2-3 large irrigation events are required per season to satisfy crop-water demands. </w:t>
       </w:r>
@@ -9425,7 +9723,7 @@
                     <pic:cNvPicPr/>
                   </pic:nvPicPr>
                   <pic:blipFill>
-                    <a:blip r:embed="rId22"/>
+                    <a:blip r:embed="rId21"/>
                     <a:stretch>
                       <a:fillRect/>
                     </a:stretch>
@@ -9480,132 +9778,21 @@
         <w:pStyle w:val="Heading1"/>
         <w:autoSpaceDE w:val="0"/>
       </w:pPr>
-      <w:bookmarkStart w:id="8" w:name="_Toc488393775"/>
-      <w:bookmarkStart w:id="9" w:name="_Toc59000064"/>
+      <w:bookmarkStart w:id="6" w:name="_Toc488393775"/>
+      <w:bookmarkStart w:id="7" w:name="_Toc59000064"/>
     </w:p>
     <w:p>
       <w:pPr>
-        <w:pStyle w:val="Heading2"/>
-      </w:pPr>
-      <w:r>
-        <w:t>Example Problem 2</w:t>
-      </w:r>
+        <w:pStyle w:val="BodyText"/>
+      </w:pPr>
     </w:p>
     <w:p>
       <w:pPr>
-        <w:pStyle w:val="BodyText"/>
-      </w:pPr>
-      <w:proofErr w:type="spellStart"/>
-      <w:r>
-        <w:t>Sagehen</w:t>
-      </w:r>
-      <w:proofErr w:type="spellEnd"/>
-      <w:r>
-        <w:t xml:space="preserve"> Creek </w:t>
-      </w:r>
-      <w:r>
-        <w:t>drains a</w:t>
-      </w:r>
-      <w:r>
-        <w:t xml:space="preserve"> of 27 km</w:t>
-      </w:r>
-      <w:r>
-        <w:rPr>
-          <w:vertAlign w:val="superscript"/>
-        </w:rPr>
-        <w:t>2</w:t>
-      </w:r>
-      <w:r>
-        <w:t xml:space="preserve"> </w:t>
-      </w:r>
-      <w:r>
-        <w:t>watershed on the</w:t>
-      </w:r>
-      <w:r>
-        <w:t xml:space="preserve"> east slope of the northern Sierra Nevada (</w:t>
-      </w:r>
-      <w:r>
-        <w:t>F</w:t>
-      </w:r>
-      <w:r>
-        <w:t xml:space="preserve">ig. </w:t>
-      </w:r>
-      <w:r>
-        <w:t>8</w:t>
-      </w:r>
-      <w:r>
-        <w:t xml:space="preserve">). Geology of the </w:t>
-      </w:r>
-      <w:proofErr w:type="spellStart"/>
-      <w:r>
-        <w:t>Sagehen</w:t>
-      </w:r>
-      <w:proofErr w:type="spellEnd"/>
-      <w:r>
-        <w:t xml:space="preserve"> Creek watershed consists of granodiorite bedrock overlain by andesitic, tertiary </w:t>
-      </w:r>
-      <w:proofErr w:type="spellStart"/>
-      <w:r>
-        <w:t>volcanics</w:t>
-      </w:r>
-      <w:proofErr w:type="spellEnd"/>
-      <w:r>
-        <w:t xml:space="preserve">, which are overlain by till and alluvium composed of granodiorite and andesite clasts </w:t>
-      </w:r>
-      <w:r>
-        <w:t>and some q</w:t>
-      </w:r>
-      <w:r>
-        <w:t>uaternary gravels (Burnett and Jennings, 1965</w:t>
-      </w:r>
-      <w:commentRangeStart w:id="10"/>
-      <w:proofErr w:type="gramStart"/>
-      <w:r>
-        <w:t>).Very</w:t>
-      </w:r>
-      <w:proofErr w:type="gramEnd"/>
-      <w:r>
-        <w:t xml:space="preserve"> little is known regarding the depths and thickness of these different geologic formations. </w:t>
-      </w:r>
-      <w:commentRangeEnd w:id="10"/>
-      <w:r>
-        <w:rPr>
-          <w:rStyle w:val="CommentReference"/>
-        </w:rPr>
-        <w:commentReference w:id="10"/>
-      </w:r>
-      <w:r>
-        <w:t xml:space="preserve">However, the </w:t>
-      </w:r>
-      <w:proofErr w:type="spellStart"/>
-      <w:r>
-        <w:t>volcanics</w:t>
-      </w:r>
-      <w:proofErr w:type="spellEnd"/>
-      <w:r>
-        <w:t xml:space="preserve"> were assumed to make up the principal component of the watershed aquifer and the </w:t>
-      </w:r>
-      <w:proofErr w:type="spellStart"/>
-      <w:r>
-        <w:t>volcanics</w:t>
-      </w:r>
-      <w:proofErr w:type="spellEnd"/>
-      <w:r>
-        <w:t xml:space="preserve"> were assumed to range in thickness between 50 and 300 m. Alluvium is thin or nonexistent in the upper parts of the watershed and thickens in the lower parts and near stream channels (Burnett and Jennings, 1965). Alluvium was assumed to range in thickness between 0 and 10 </w:t>
-      </w:r>
-      <w:commentRangeStart w:id="11"/>
-      <w:r>
-        <w:t>m</w:t>
-      </w:r>
-      <w:commentRangeEnd w:id="11"/>
-      <w:r>
-        <w:rPr>
-          <w:rStyle w:val="CommentReference"/>
-        </w:rPr>
-        <w:commentReference w:id="11"/>
-      </w:r>
-      <w:r>
-        <w:t>.</w:t>
+        <w:pStyle w:val="Heading2"/>
+      </w:pPr>
+      <w:r>
+        <w:lastRenderedPageBreak/>
+        <w:t>Example Problem 2a</w:t>
       </w:r>
     </w:p>
     <w:p>
@@ -9637,7 +9824,7 @@
                     <pic:cNvPicPr/>
                   </pic:nvPicPr>
                   <pic:blipFill>
-                    <a:blip r:embed="rId23"/>
+                    <a:blip r:embed="rId22"/>
                     <a:stretch>
                       <a:fillRect/>
                     </a:stretch>
@@ -9672,15 +9859,73 @@
         <w:autoSpaceDE w:val="0"/>
       </w:pPr>
       <w:r>
-        <w:rPr>
-          <w:noProof/>
-        </w:rPr>
+        <w:drawing>
+          <wp:inline distT="0" distB="0" distL="0" distR="0" wp14:anchorId="4815AA78" wp14:editId="14F17AE8">
+            <wp:extent cx="5943600" cy="2348865"/>
+            <wp:effectExtent l="0" t="0" r="0" b="0"/>
+            <wp:docPr id="8" name="Picture 8"/>
+            <wp:cNvGraphicFramePr>
+              <a:graphicFrameLocks xmlns:a="http://schemas.openxmlformats.org/drawingml/2006/main" noChangeAspect="1"/>
+            </wp:cNvGraphicFramePr>
+            <a:graphic xmlns:a="http://schemas.openxmlformats.org/drawingml/2006/main">
+              <a:graphicData uri="http://schemas.openxmlformats.org/drawingml/2006/picture">
+                <pic:pic xmlns:pic="http://schemas.openxmlformats.org/drawingml/2006/picture">
+                  <pic:nvPicPr>
+                    <pic:cNvPr id="1" name=""/>
+                    <pic:cNvPicPr/>
+                  </pic:nvPicPr>
+                  <pic:blipFill>
+                    <a:blip r:embed="rId23"/>
+                    <a:stretch>
+                      <a:fillRect/>
+                    </a:stretch>
+                  </pic:blipFill>
+                  <pic:spPr>
+                    <a:xfrm>
+                      <a:off x="0" y="0"/>
+                      <a:ext cx="5943600" cy="2348865"/>
+                    </a:xfrm>
+                    <a:prstGeom prst="rect">
+                      <a:avLst/>
+                    </a:prstGeom>
+                  </pic:spPr>
+                </pic:pic>
+              </a:graphicData>
+            </a:graphic>
+          </wp:inline>
+        </w:drawing>
+      </w:r>
+    </w:p>
+    <w:p>
+      <w:pPr>
+        <w:pStyle w:val="FigureCaption"/>
+      </w:pPr>
+      <w:r>
+        <w:t xml:space="preserve">Sum of surface water and groundwater </w:t>
+      </w:r>
+      <w:r>
+        <w:t>for irrigation in example problem 2a</w:t>
+      </w:r>
+      <w:r>
+        <w:t>, using low and high crop coefficients (Kc) shown in Figure 8.</w:t>
+      </w:r>
+    </w:p>
+    <w:p>
+      <w:pPr>
+        <w:pStyle w:val="BodyText"/>
+      </w:pPr>
+    </w:p>
+    <w:p>
+      <w:pPr>
+        <w:pStyle w:val="BodyText"/>
+      </w:pPr>
+      <w:r>
         <w:lastRenderedPageBreak/>
         <w:drawing>
-          <wp:inline distT="0" distB="0" distL="0" distR="0" wp14:anchorId="62E38711" wp14:editId="4846D7FA">
-            <wp:extent cx="5943600" cy="2315210"/>
-            <wp:effectExtent l="0" t="0" r="0" b="8890"/>
-            <wp:docPr id="22" name="Picture 22"/>
+          <wp:inline distT="0" distB="0" distL="0" distR="0" wp14:anchorId="6D6BE74D" wp14:editId="42F1751D">
+            <wp:extent cx="5943600" cy="2301875"/>
+            <wp:effectExtent l="0" t="0" r="0" b="3175"/>
+            <wp:docPr id="9" name="Picture 9"/>
             <wp:cNvGraphicFramePr>
               <a:graphicFrameLocks xmlns:a="http://schemas.openxmlformats.org/drawingml/2006/main" noChangeAspect="1"/>
             </wp:cNvGraphicFramePr>
@@ -9700,7 +9945,7 @@
                   <pic:spPr>
                     <a:xfrm>
                       <a:off x="0" y="0"/>
-                      <a:ext cx="5943600" cy="2315210"/>
+                      <a:ext cx="5943600" cy="2301875"/>
                     </a:xfrm>
                     <a:prstGeom prst="rect">
                       <a:avLst/>
@@ -9718,18 +9963,15 @@
         <w:pStyle w:val="FigureCaption"/>
       </w:pPr>
       <w:r>
-        <w:t>Surface</w:t>
-      </w:r>
-      <w:r>
-        <w:t xml:space="preserve"> water diversions for irrigation in example problem 2a</w:t>
-      </w:r>
-      <w:r>
-        <w:t>, using low and high crop coefficients (Kc) shown in Figure 8.</w:t>
+        <w:t xml:space="preserve">Total crop consumption </w:t>
+      </w:r>
+      <w:r>
+        <w:t>in example problem 2a, using low and high crop coefficients (Kc) shown in Figure 8.</w:t>
       </w:r>
     </w:p>
     <w:p>
       <w:pPr>
-        <w:pStyle w:val="BodyText"/>
+        <w:pStyle w:val="FigureCaption"/>
       </w:pPr>
     </w:p>
     <w:p>
@@ -9739,6 +9981,11 @@
     </w:p>
     <w:p>
       <w:pPr>
+        <w:pStyle w:val="BodyText"/>
+      </w:pPr>
+    </w:p>
+    <w:p>
+      <w:pPr>
         <w:pStyle w:val="Heading1"/>
         <w:autoSpaceDE w:val="0"/>
       </w:pPr>
@@ -9754,7 +10001,7 @@
         <w:t xml:space="preserve">While </w:t>
       </w:r>
     </w:p>
-    <w:bookmarkEnd w:id="8"/>
+    <w:bookmarkEnd w:id="6"/>
     <w:p>
       <w:pPr>
         <w:pStyle w:val="Heading1"/>
@@ -9785,7 +10032,7 @@
         <w:pStyle w:val="Heading1"/>
         <w:autoSpaceDE w:val="0"/>
       </w:pPr>
-      <w:bookmarkStart w:id="12" w:name="_Toc488393776"/>
+      <w:bookmarkStart w:id="8" w:name="_Toc488393776"/>
       <w:r>
         <w:lastRenderedPageBreak/>
         <w:t>References</w:t>
@@ -9793,23 +10040,15 @@
       <w:r>
         <w:t xml:space="preserve"> Cited</w:t>
       </w:r>
-      <w:bookmarkEnd w:id="9"/>
-      <w:bookmarkEnd w:id="12"/>
+      <w:bookmarkEnd w:id="7"/>
+      <w:bookmarkEnd w:id="8"/>
     </w:p>
     <w:p>
       <w:pPr>
         <w:pStyle w:val="Reference"/>
       </w:pPr>
       <w:r>
-        <w:t xml:space="preserve">Allen, R. G., Pereira, L. S., </w:t>
-      </w:r>
-      <w:proofErr w:type="spellStart"/>
-      <w:r>
-        <w:t>Raes</w:t>
-      </w:r>
-      <w:proofErr w:type="spellEnd"/>
-      <w:r>
-        <w:t>, D., &amp; Smith, M. (1998). Crop evapotranspiration-Guidelines for computing crop water requirements-FAO Irrigation and drain</w:t>
+        <w:t>Allen, R. G., Pereira, L. S., Raes, D., &amp; Smith, M. (1998). Crop evapotranspiration-Guidelines for computing crop water requirements-FAO Irrigation and drain</w:t>
       </w:r>
       <w:r>
         <w:t>ag</w:t>
@@ -9825,29 +10064,8 @@
       <w:pPr>
         <w:pStyle w:val="Reference"/>
       </w:pPr>
-      <w:proofErr w:type="spellStart"/>
-      <w:r>
-        <w:t>Markstrom</w:t>
-      </w:r>
-      <w:proofErr w:type="spellEnd"/>
-      <w:r>
-        <w:t xml:space="preserve">, S.L., Regan, R.S., Hay, L.E., </w:t>
-      </w:r>
-      <w:proofErr w:type="spellStart"/>
-      <w:r>
-        <w:t>Viger</w:t>
-      </w:r>
-      <w:proofErr w:type="spellEnd"/>
-      <w:r>
-        <w:t xml:space="preserve">, R.J., Webb, R.M.T., </w:t>
-      </w:r>
-      <w:proofErr w:type="spellStart"/>
-      <w:r>
-        <w:t>Payn</w:t>
-      </w:r>
-      <w:proofErr w:type="spellEnd"/>
-      <w:r>
-        <w:t xml:space="preserve">, R.A., and LaFontaine, J.H., 2015, PRMS-IV, the precipitation-runoff modeling system, version 4: U.S. Geological Survey Techniques and Methods, book 6, chap. B7, 158 p., </w:t>
+      <w:r>
+        <w:t xml:space="preserve">Markstrom, S.L., Regan, R.S., Hay, L.E., Viger, R.J., Webb, R.M.T., Payn, R.A., and LaFontaine, J.H., 2015, PRMS-IV, the precipitation-runoff modeling system, version 4: U.S. Geological Survey Techniques and Methods, book 6, chap. B7, 158 p., </w:t>
       </w:r>
       <w:hyperlink r:id="rId25" w:history="1">
         <w:r>
@@ -9881,147 +10099,53 @@
       <w:pPr>
         <w:pStyle w:val="Reference"/>
       </w:pPr>
-      <w:proofErr w:type="spellStart"/>
-      <w:r>
-        <w:t>Karabulut</w:t>
-      </w:r>
-      <w:proofErr w:type="spellEnd"/>
-      <w:r>
-        <w:t xml:space="preserve">, </w:t>
-      </w:r>
-      <w:proofErr w:type="spellStart"/>
-      <w:r>
-        <w:t>Armağan</w:t>
-      </w:r>
-      <w:proofErr w:type="spellEnd"/>
-      <w:r>
-        <w:t xml:space="preserve">, </w:t>
-      </w:r>
-      <w:proofErr w:type="spellStart"/>
-      <w:r>
-        <w:t>Benis</w:t>
-      </w:r>
-      <w:proofErr w:type="spellEnd"/>
-      <w:r>
-        <w:t xml:space="preserve"> N. </w:t>
-      </w:r>
-      <w:proofErr w:type="spellStart"/>
-      <w:r>
-        <w:t>Egoh</w:t>
-      </w:r>
-      <w:proofErr w:type="spellEnd"/>
-      <w:r>
-        <w:t xml:space="preserve">, Denis </w:t>
-      </w:r>
-      <w:proofErr w:type="spellStart"/>
-      <w:r>
-        <w:t>Lanzanova</w:t>
-      </w:r>
-      <w:proofErr w:type="spellEnd"/>
-      <w:r>
-        <w:t xml:space="preserve">, Bruna </w:t>
-      </w:r>
-      <w:proofErr w:type="spellStart"/>
-      <w:r>
-        <w:t>Grizzetti</w:t>
-      </w:r>
-      <w:proofErr w:type="spellEnd"/>
-      <w:r>
-        <w:t xml:space="preserve">, Giovanni </w:t>
-      </w:r>
-      <w:proofErr w:type="spellStart"/>
-      <w:r>
-        <w:t>Bidoglio</w:t>
-      </w:r>
-      <w:proofErr w:type="spellEnd"/>
-      <w:r>
-        <w:t>, Li</w:t>
-      </w:r>
-      <w:r>
-        <w:t xml:space="preserve">liana </w:t>
-      </w:r>
-      <w:proofErr w:type="spellStart"/>
-      <w:r>
-        <w:t>Pagliero</w:t>
-      </w:r>
-      <w:proofErr w:type="spellEnd"/>
-      <w:r>
-        <w:t xml:space="preserve">, </w:t>
-      </w:r>
-      <w:proofErr w:type="spellStart"/>
-      <w:r>
-        <w:t>Fayçal</w:t>
-      </w:r>
-      <w:proofErr w:type="spellEnd"/>
+      <w:r>
+        <w:t>Karabulut, Armağan, Benis N. Egoh, Denis Lanzanova, Bruna Grizzetti, Giovanni Bidoglio, Li</w:t>
+      </w:r>
+      <w:r>
+        <w:t xml:space="preserve">liana Pagliero, Fayçal Bouraoui, </w:t>
+      </w:r>
+      <w:r>
+        <w:t>Alberto</w:t>
+      </w:r>
+      <w:r>
+        <w:t xml:space="preserve"> Aloe, </w:t>
+      </w:r>
+      <w:r>
+        <w:t>Arnaud</w:t>
+      </w:r>
+      <w:r>
+        <w:t xml:space="preserve"> Reynaud, </w:t>
+      </w:r>
+      <w:r>
+        <w:t>Joachim</w:t>
+      </w:r>
       <w:r>
         <w:t xml:space="preserve"> </w:t>
       </w:r>
-      <w:proofErr w:type="spellStart"/>
-      <w:r>
-        <w:t>Bouraoui</w:t>
-      </w:r>
-      <w:proofErr w:type="spellEnd"/>
-      <w:r>
-        <w:t xml:space="preserve">, </w:t>
-      </w:r>
-      <w:r>
-        <w:t>Alberto</w:t>
-      </w:r>
-      <w:r>
-        <w:t xml:space="preserve"> Aloe, </w:t>
-      </w:r>
-      <w:r>
-        <w:t>Arnaud</w:t>
-      </w:r>
-      <w:r>
-        <w:t xml:space="preserve"> Reynaud, </w:t>
-      </w:r>
-      <w:r>
-        <w:t>Joachim</w:t>
+      <w:r>
+        <w:t xml:space="preserve">Maes, </w:t>
+      </w:r>
+      <w:r>
+        <w:t>Ine</w:t>
       </w:r>
       <w:r>
         <w:t xml:space="preserve"> </w:t>
       </w:r>
-      <w:proofErr w:type="spellStart"/>
-      <w:r>
-        <w:t>Maes</w:t>
-      </w:r>
-      <w:proofErr w:type="spellEnd"/>
-      <w:r>
-        <w:t xml:space="preserve">, </w:t>
-      </w:r>
-      <w:proofErr w:type="spellStart"/>
-      <w:r>
-        <w:t>Ine</w:t>
-      </w:r>
-      <w:proofErr w:type="spellEnd"/>
+      <w:r>
+        <w:t>Vandecasteele,</w:t>
+      </w:r>
       <w:r>
         <w:t xml:space="preserve"> </w:t>
       </w:r>
-      <w:proofErr w:type="spellStart"/>
-      <w:r>
-        <w:t>Vandecasteele</w:t>
-      </w:r>
-      <w:proofErr w:type="spellEnd"/>
-      <w:r>
-        <w:t>,</w:t>
+      <w:r>
+        <w:t>Sarah</w:t>
       </w:r>
       <w:r>
         <w:t xml:space="preserve"> </w:t>
       </w:r>
       <w:r>
-        <w:t>Sarah</w:t>
-      </w:r>
-      <w:r>
-        <w:t xml:space="preserve"> </w:t>
-      </w:r>
-      <w:proofErr w:type="spellStart"/>
-      <w:r>
-        <w:t>Mubareka</w:t>
-      </w:r>
-      <w:proofErr w:type="spellEnd"/>
-      <w:r>
-        <w:t xml:space="preserve"> (2016).</w:t>
+        <w:t>Mubareka (2016).</w:t>
       </w:r>
       <w:r>
         <w:t xml:space="preserve"> Mapping water provisioning services to support the ecosystem–water–food–energy nexus in the Danube river b</w:t>
@@ -10038,67 +10162,19 @@
         <w:pStyle w:val="Reference"/>
       </w:pPr>
       <w:r>
-        <w:t xml:space="preserve">Elliott, J., </w:t>
-      </w:r>
-      <w:proofErr w:type="spellStart"/>
-      <w:r>
-        <w:t>Deryng</w:t>
-      </w:r>
-      <w:proofErr w:type="spellEnd"/>
-      <w:r>
-        <w:t xml:space="preserve">, D., Müller, C., </w:t>
-      </w:r>
-      <w:proofErr w:type="spellStart"/>
-      <w:r>
-        <w:t>Frieler</w:t>
-      </w:r>
-      <w:proofErr w:type="spellEnd"/>
-      <w:r>
-        <w:t xml:space="preserve">, K., </w:t>
-      </w:r>
-      <w:proofErr w:type="spellStart"/>
-      <w:r>
-        <w:t>Konzmann</w:t>
-      </w:r>
-      <w:proofErr w:type="spellEnd"/>
-      <w:r>
-        <w:t xml:space="preserve">, M., </w:t>
-      </w:r>
-      <w:proofErr w:type="spellStart"/>
-      <w:r>
-        <w:t>Gerten</w:t>
-      </w:r>
-      <w:proofErr w:type="spellEnd"/>
-      <w:r>
-        <w:t>, D., M</w:t>
+        <w:t>Elliott, J., Deryng, D., Müller, C., Frieler, K., Konzmann, M., Gerten, D., M</w:t>
       </w:r>
       <w:r>
         <w:t>.</w:t>
       </w:r>
       <w:r>
-        <w:t xml:space="preserve"> </w:t>
-      </w:r>
-      <w:proofErr w:type="spellStart"/>
-      <w:r>
-        <w:t>Glotter</w:t>
-      </w:r>
-      <w:proofErr w:type="spellEnd"/>
-      <w:r>
-        <w:t>, M</w:t>
+        <w:t xml:space="preserve"> Glotter, M</w:t>
       </w:r>
       <w:r>
         <w:t>.</w:t>
       </w:r>
       <w:r>
-        <w:t xml:space="preserve"> </w:t>
-      </w:r>
-      <w:proofErr w:type="spellStart"/>
-      <w:r>
-        <w:t>Flörke</w:t>
-      </w:r>
-      <w:proofErr w:type="spellEnd"/>
-      <w:r>
-        <w:t>, Y</w:t>
+        <w:t xml:space="preserve"> Flörke, Y</w:t>
       </w:r>
       <w:r>
         <w:t>.</w:t>
@@ -10122,29 +10198,13 @@
         <w:t>.</w:t>
       </w:r>
       <w:r>
-        <w:t xml:space="preserve"> M. </w:t>
-      </w:r>
-      <w:proofErr w:type="spellStart"/>
-      <w:r>
-        <w:t>Fekete</w:t>
-      </w:r>
-      <w:proofErr w:type="spellEnd"/>
-      <w:r>
-        <w:t>, C</w:t>
+        <w:t xml:space="preserve"> M. Fekete, C</w:t>
       </w:r>
       <w:r>
         <w:t>.</w:t>
       </w:r>
       <w:r>
-        <w:t xml:space="preserve"> </w:t>
-      </w:r>
-      <w:proofErr w:type="spellStart"/>
-      <w:r>
-        <w:t>Folberth</w:t>
-      </w:r>
-      <w:proofErr w:type="spellEnd"/>
-      <w:r>
-        <w:t>, I</w:t>
+        <w:t xml:space="preserve"> Folberth, I</w:t>
       </w:r>
       <w:r>
         <w:t>.</w:t>
@@ -10162,29 +10222,13 @@
         <w:t>.</w:t>
       </w:r>
       <w:r>
-        <w:t xml:space="preserve"> </w:t>
-      </w:r>
-      <w:proofErr w:type="spellStart"/>
-      <w:r>
-        <w:t>Haddeland</w:t>
-      </w:r>
-      <w:proofErr w:type="spellEnd"/>
-      <w:r>
-        <w:t>, N</w:t>
+        <w:t xml:space="preserve"> Haddeland, N</w:t>
       </w:r>
       <w:r>
         <w:t>.</w:t>
       </w:r>
       <w:r>
-        <w:t xml:space="preserve"> </w:t>
-      </w:r>
-      <w:proofErr w:type="spellStart"/>
-      <w:r>
-        <w:t>Khabarov</w:t>
-      </w:r>
-      <w:proofErr w:type="spellEnd"/>
-      <w:r>
-        <w:t>, F</w:t>
+        <w:t xml:space="preserve"> Khabarov, F</w:t>
       </w:r>
       <w:r>
         <w:t>.</w:t>
@@ -10232,15 +10276,7 @@
         <w:t>.</w:t>
       </w:r>
       <w:r>
-        <w:t xml:space="preserve"> </w:t>
-      </w:r>
-      <w:proofErr w:type="spellStart"/>
-      <w:r>
-        <w:t>Stacke</w:t>
-      </w:r>
-      <w:proofErr w:type="spellEnd"/>
-      <w:r>
-        <w:t>, Q</w:t>
+        <w:t xml:space="preserve"> Stacke, Q</w:t>
       </w:r>
       <w:r>
         <w:t>.</w:t>
@@ -10252,15 +10288,7 @@
         <w:t>.</w:t>
       </w:r>
       <w:r>
-        <w:t xml:space="preserve"> </w:t>
-      </w:r>
-      <w:proofErr w:type="spellStart"/>
-      <w:r>
-        <w:t>Wisser</w:t>
-      </w:r>
-      <w:proofErr w:type="spellEnd"/>
-      <w:r>
-        <w:t xml:space="preserve"> (2014). Constraints and potentials of future </w:t>
+        <w:t xml:space="preserve"> Wisser (2014). Constraints and potentials of future </w:t>
       </w:r>
       <w:r>
         <w:lastRenderedPageBreak/>
@@ -10272,15 +10300,7 @@
         <w:pStyle w:val="Reference"/>
       </w:pPr>
       <w:r>
-        <w:t xml:space="preserve">Schmid, W., Hanson, R. T., Maddock III, T., &amp; </w:t>
-      </w:r>
-      <w:proofErr w:type="spellStart"/>
-      <w:r>
-        <w:t>Leake</w:t>
-      </w:r>
-      <w:proofErr w:type="spellEnd"/>
-      <w:r>
-        <w:t>, S. A. (2006). User guide for the farm process (FMP1) for the US Geological Survey’s modular three-dimensional finite-difference ground-water flow model, MODFLOW-2000. US Geological Survey Techniques and Methods, 6-A17.</w:t>
+        <w:t>Schmid, W., Hanson, R. T., Maddock III, T., &amp; Leake, S. A. (2006). User guide for the farm process (FMP1) for the US Geological Survey’s modular three-dimensional finite-difference ground-water flow model, MODFLOW-2000. US Geological Survey Techniques and Methods, 6-A17.</w:t>
       </w:r>
     </w:p>
     <w:p>
@@ -10288,15 +10308,7 @@
         <w:pStyle w:val="Reference"/>
       </w:pPr>
       <w:r>
-        <w:t xml:space="preserve">Hanson, R. T., Schmid, W., </w:t>
-      </w:r>
-      <w:proofErr w:type="spellStart"/>
-      <w:r>
-        <w:t>Faunt</w:t>
-      </w:r>
-      <w:proofErr w:type="spellEnd"/>
-      <w:r>
-        <w:t>, C. C., &amp; Lockwood, B. (2010). Simulation and analysis of conjunctive use with MODFLOW's farm process. Groundwater, 48(5), 674-689.</w:t>
+        <w:t>Hanson, R. T., Schmid, W., Faunt, C. C., &amp; Lockwood, B. (2010). Simulation and analysis of conjunctive use with MODFLOW's farm process. Groundwater, 48(5), 674-689.</w:t>
       </w:r>
     </w:p>
     <w:p>
@@ -10304,31 +10316,7 @@
         <w:pStyle w:val="Reference"/>
       </w:pPr>
       <w:r>
-        <w:t xml:space="preserve">Jones, J.W., </w:t>
-      </w:r>
-      <w:proofErr w:type="spellStart"/>
-      <w:r>
-        <w:t>Antle</w:t>
-      </w:r>
-      <w:proofErr w:type="spellEnd"/>
-      <w:r>
-        <w:t xml:space="preserve">, J.M., Basso, B., </w:t>
-      </w:r>
-      <w:proofErr w:type="spellStart"/>
-      <w:r>
-        <w:t>Boote</w:t>
-      </w:r>
-      <w:proofErr w:type="spellEnd"/>
-      <w:r>
-        <w:t xml:space="preserve">, K.J., Conant, R.T., Foster, I., </w:t>
-      </w:r>
-      <w:proofErr w:type="spellStart"/>
-      <w:r>
-        <w:t>Godfray</w:t>
-      </w:r>
-      <w:proofErr w:type="spellEnd"/>
-      <w:r>
-        <w:t>, H.C.J., Herrero, M., Howitt, R.E.,</w:t>
+        <w:t>Jones, J.W., Antle, J.M., Basso, B., Boote, K.J., Conant, R.T., Foster, I., Godfray, H.C.J., Herrero, M., Howitt, R.E.,</w:t>
       </w:r>
       <w:r>
         <w:t xml:space="preserve"> Janssen, S. and Keating, B.A. (</w:t>
@@ -10348,23 +10336,7 @@
         <w:pStyle w:val="Reference"/>
       </w:pPr>
       <w:r>
-        <w:t xml:space="preserve">Hanson, Randall T., Scott E. Boyce, Wolfgang Schmid, Joseph D. Hughes, Steffen W. </w:t>
-      </w:r>
-      <w:proofErr w:type="spellStart"/>
-      <w:r>
-        <w:t>Mehl</w:t>
-      </w:r>
-      <w:proofErr w:type="spellEnd"/>
-      <w:r>
-        <w:t xml:space="preserve">, Stanley A. </w:t>
-      </w:r>
-      <w:proofErr w:type="spellStart"/>
-      <w:r>
-        <w:t>Leake</w:t>
-      </w:r>
-      <w:proofErr w:type="spellEnd"/>
-      <w:r>
-        <w:t>, Thomas Maddock III, and Richard G. Niswonger. One-water hydrologic flow model (MODFLOW-OWHM). No. 6-A51. US Geological Survey, 2014.</w:t>
+        <w:t>Hanson, Randall T., Scott E. Boyce, Wolfgang Schmid, Joseph D. Hughes, Steffen W. Mehl, Stanley A. Leake, Thomas Maddock III, and Richard G. Niswonger. One-water hydrologic flow model (MODFLOW-OWHM). No. 6-A51. US Geological Survey, 2014.</w:t>
       </w:r>
     </w:p>
     <w:p>
@@ -10372,15 +10344,7 @@
         <w:pStyle w:val="Reference"/>
       </w:pPr>
       <w:r>
-        <w:t xml:space="preserve">Hu, Y., </w:t>
-      </w:r>
-      <w:proofErr w:type="spellStart"/>
-      <w:r>
-        <w:t>Moiwo</w:t>
-      </w:r>
-      <w:proofErr w:type="spellEnd"/>
-      <w:r>
-        <w:t>, J. P., Yang, Y., Han, S., &amp; Yang, Y. (2010). Agricultural water-saving and sustainable groundwater management in Shijiazhuang Irrigation District, North China Plain. Journal of Hydrology, 393(3-4), 219-232.</w:t>
+        <w:t>Hu, Y., Moiwo, J. P., Yang, Y., Han, S., &amp; Yang, Y. (2010). Agricultural water-saving and sustainable groundwater management in Shijiazhuang Irrigation District, North China Plain. Journal of Hydrology, 393(3-4), 219-232.</w:t>
       </w:r>
     </w:p>
     <w:p>
@@ -10388,15 +10352,7 @@
         <w:pStyle w:val="Reference"/>
       </w:pPr>
       <w:r>
-        <w:t xml:space="preserve">Guzman, J. A., </w:t>
-      </w:r>
-      <w:proofErr w:type="spellStart"/>
-      <w:r>
-        <w:t>Moriasi</w:t>
-      </w:r>
-      <w:proofErr w:type="spellEnd"/>
-      <w:r>
-        <w:t>, D. N., Gowda, P. H., Steiner, J. L., Starks, P. J., Arnold, J. G., &amp; Srinivasan, R. (2015). A model integration framework for linking SWAT and MODFLOW. Environmental Modelling &amp; Software, 73, 103-116.</w:t>
+        <w:t>Guzman, J. A., Moriasi, D. N., Gowda, P. H., Steiner, J. L., Starks, P. J., Arnold, J. G., &amp; Srinivasan, R. (2015). A model integration framework for linking SWAT and MODFLOW. Environmental Modelling &amp; Software, 73, 103-116.</w:t>
       </w:r>
     </w:p>
     <w:p>
@@ -10405,23 +10361,7 @@
       </w:pPr>
       <w:r>
         <w:lastRenderedPageBreak/>
-        <w:t xml:space="preserve">Bailey, R. T., </w:t>
-      </w:r>
-      <w:proofErr w:type="spellStart"/>
-      <w:r>
-        <w:t>Wible</w:t>
-      </w:r>
-      <w:proofErr w:type="spellEnd"/>
-      <w:r>
-        <w:t xml:space="preserve">, T. C., Arabi, M., Records, R. M., &amp; Ditty, J. (2016). Assessing regional‐scale </w:t>
-      </w:r>
-      <w:proofErr w:type="spellStart"/>
-      <w:r>
-        <w:t>spatio</w:t>
-      </w:r>
-      <w:proofErr w:type="spellEnd"/>
-      <w:r>
-        <w:t>‐temporal patterns of groundwater–surface water interactions using a coupled SWAT‐MODFLOW model. Hydrological processes, 30(23), 4420-4433.</w:t>
+        <w:t>Bailey, R. T., Wible, T. C., Arabi, M., Records, R. M., &amp; Ditty, J. (2016). Assessing regional‐scale spatio‐temporal patterns of groundwater–surface water interactions using a coupled SWAT‐MODFLOW model. Hydrological processes, 30(23), 4420-4433.</w:t>
       </w:r>
     </w:p>
     <w:p>
@@ -10429,31 +10369,7 @@
         <w:pStyle w:val="Reference"/>
       </w:pPr>
       <w:r>
-        <w:t xml:space="preserve">Fischer, G., </w:t>
-      </w:r>
-      <w:proofErr w:type="spellStart"/>
-      <w:r>
-        <w:t>Tubiello</w:t>
-      </w:r>
-      <w:proofErr w:type="spellEnd"/>
-      <w:r>
-        <w:t xml:space="preserve">, F. N., Van </w:t>
-      </w:r>
-      <w:proofErr w:type="spellStart"/>
-      <w:r>
-        <w:t>Velthuizen</w:t>
-      </w:r>
-      <w:proofErr w:type="spellEnd"/>
-      <w:r>
-        <w:t xml:space="preserve">, H., &amp; </w:t>
-      </w:r>
-      <w:proofErr w:type="spellStart"/>
-      <w:r>
-        <w:t>Wiberg</w:t>
-      </w:r>
-      <w:proofErr w:type="spellEnd"/>
-      <w:r>
-        <w:t>, D. A. (2007). Climate change impacts on irrigation water requirements: effects of mitigation, 1990–2080. Technological Forecasting and Social Change, 74(7), 1083-1107.</w:t>
+        <w:t>Fischer, G., Tubiello, F. N., Van Velthuizen, H., &amp; Wiberg, D. A. (2007). Climate change impacts on irrigation water requirements: effects of mitigation, 1990–2080. Technological Forecasting and Social Change, 74(7), 1083-1107.</w:t>
       </w:r>
     </w:p>
     <w:p>
@@ -10461,86 +10377,31 @@
         <w:pStyle w:val="Reference"/>
       </w:pPr>
       <w:r>
-        <w:t xml:space="preserve">Niswonger, R. G., </w:t>
-      </w:r>
-      <w:proofErr w:type="spellStart"/>
-      <w:r>
-        <w:t>Morway</w:t>
-      </w:r>
-      <w:proofErr w:type="spellEnd"/>
-      <w:r>
-        <w:t xml:space="preserve">, E. D., </w:t>
-      </w:r>
-      <w:proofErr w:type="spellStart"/>
-      <w:r>
-        <w:t>Triana</w:t>
-      </w:r>
-      <w:proofErr w:type="spellEnd"/>
-      <w:r>
-        <w:t>, E., &amp; Huntington, J. L. (2017). Managed aquifer recharge through off‐season irrigation in agricultural regions. Water Resources Research, 53(8), 6970-6992.</w:t>
+        <w:t>Niswonger, R. G., Morway, E. D., Triana, E., &amp; Huntington, J. L. (2017). Managed aquifer recharge through off‐season irrigation in agricultural regions. Water Resources Research, 53(8), 6970-6992.</w:t>
       </w:r>
     </w:p>
     <w:p>
       <w:pPr>
         <w:pStyle w:val="Reference"/>
       </w:pPr>
-      <w:proofErr w:type="spellStart"/>
-      <w:r>
-        <w:t>Morway</w:t>
-      </w:r>
-      <w:proofErr w:type="spellEnd"/>
-      <w:r>
-        <w:t xml:space="preserve">, E. D., Niswonger, R. G., &amp; </w:t>
-      </w:r>
-      <w:proofErr w:type="spellStart"/>
-      <w:r>
-        <w:t>Triana</w:t>
-      </w:r>
-      <w:proofErr w:type="spellEnd"/>
-      <w:r>
-        <w:t>, E. (2016). Toward improved simulation of river operations through integration with a hydrologic model. Environmental Modelling &amp; Software, 82, 255-274.</w:t>
+      <w:r>
+        <w:t>Morway, E. D., Niswonger, R. G., &amp; Triana, E. (2016). Toward improved simulation of river operations through integration with a hydrologic model. Environmental Modelling &amp; Software, 82, 255-274.</w:t>
       </w:r>
     </w:p>
     <w:p>
       <w:pPr>
         <w:pStyle w:val="Reference"/>
       </w:pPr>
-      <w:proofErr w:type="spellStart"/>
-      <w:r>
-        <w:t>Prudic</w:t>
-      </w:r>
-      <w:proofErr w:type="spellEnd"/>
-      <w:r>
-        <w:t xml:space="preserve">, D.E., </w:t>
-      </w:r>
-      <w:proofErr w:type="spellStart"/>
-      <w:r>
-        <w:t>Konikow</w:t>
-      </w:r>
-      <w:proofErr w:type="spellEnd"/>
-      <w:r>
-        <w:t xml:space="preserve">, L.F., and Banta, E.A., 2004, A new streamflow-routing (SFR1) package to simulate </w:t>
-      </w:r>
-      <w:proofErr w:type="spellStart"/>
-      <w:r>
-        <w:t>streamaquifer</w:t>
-      </w:r>
-      <w:proofErr w:type="spellEnd"/>
-      <w:r>
-        <w:t xml:space="preserve"> interaction with MODFLOW-2000: U.S. Geological Survey Open-File Report 04–1042, 95 p.</w:t>
+      <w:r>
+        <w:t>Prudic, D.E., Konikow, L.F., and Banta, E.A., 2004, A new streamflow-routing (SFR1) package to simulate streamaquifer interaction with MODFLOW-2000: U.S. Geological Survey Open-File Report 04–1042, 95 p.</w:t>
       </w:r>
     </w:p>
     <w:p>
       <w:pPr>
         <w:pStyle w:val="Reference"/>
       </w:pPr>
-      <w:proofErr w:type="spellStart"/>
-      <w:r>
-        <w:t>Faunt</w:t>
-      </w:r>
-      <w:proofErr w:type="spellEnd"/>
-      <w:r>
-        <w:t>, C.C., ed., 2009, Groundwater Availability of the Central Valley Aquifer, California: U.S. Geological Survey Professional Paper 1766, 225 p.</w:t>
+      <w:r>
+        <w:t>Faunt, C.C., ed., 2009, Groundwater Availability of the Central Valley Aquifer, California: U.S. Geological Survey Professional Paper 1766, 225 p.</w:t>
       </w:r>
     </w:p>
     <w:p>
@@ -10548,33 +10409,9 @@
         <w:pStyle w:val="Reference"/>
       </w:pPr>
       <w:r>
-        <w:t xml:space="preserve">Wang, Z. M., </w:t>
-      </w:r>
-      <w:proofErr w:type="spellStart"/>
-      <w:r>
-        <w:t>Batelaan</w:t>
-      </w:r>
-      <w:proofErr w:type="spellEnd"/>
-      <w:r>
-        <w:t xml:space="preserve">, O., &amp; De </w:t>
-      </w:r>
-      <w:proofErr w:type="spellStart"/>
-      <w:r>
-        <w:t>Smedt</w:t>
-      </w:r>
-      <w:proofErr w:type="spellEnd"/>
-      <w:r>
-        <w:t>, F. (1996). A distributed model for water and energy transfer between soil, plants and atmosphere (</w:t>
-      </w:r>
-      <w:proofErr w:type="spellStart"/>
-      <w:r>
-        <w:t>WetSpa</w:t>
-      </w:r>
-      <w:proofErr w:type="spellEnd"/>
-      <w:r>
-        <w:t>). Physics and Chemistry of the Earth, 21(3), 189-193.</w:t>
-      </w:r>
-      <w:bookmarkStart w:id="13" w:name="_Toc59000065"/>
+        <w:t>Wang, Z. M., Batelaan, O., &amp; De Smedt, F. (1996). A distributed model for water and energy transfer between soil, plants and atmosphere (WetSpa). Physics and Chemistry of the Earth, 21(3), 189-193.</w:t>
+      </w:r>
+      <w:bookmarkStart w:id="9" w:name="_Toc59000065"/>
     </w:p>
     <w:p>
       <w:pPr>
@@ -10583,13 +10420,8 @@
           <w:rStyle w:val="Hyperlink"/>
         </w:rPr>
       </w:pPr>
-      <w:proofErr w:type="spellStart"/>
-      <w:r>
-        <w:t>Woolfenden</w:t>
-      </w:r>
-      <w:proofErr w:type="spellEnd"/>
-      <w:r>
-        <w:t>, L.R., and Nishikawa, Tracy, eds., 2014</w:t>
+      <w:r>
+        <w:t>Woolfenden, L.R., and Nishikawa, Tracy, eds., 2014</w:t>
       </w:r>
       <w:r>
         <w:t>.</w:t>
@@ -10662,23 +10494,7 @@
         <w:pStyle w:val="Reference"/>
       </w:pPr>
       <w:r>
-        <w:t xml:space="preserve">Van der Geer, J., </w:t>
-      </w:r>
-      <w:proofErr w:type="spellStart"/>
-      <w:r>
-        <w:t>Hanraads</w:t>
-      </w:r>
-      <w:proofErr w:type="spellEnd"/>
-      <w:r>
-        <w:t xml:space="preserve">, J.A.J., Lupton, R.A., 2010. The art of writing a scientific article. J. Sci. </w:t>
-      </w:r>
-      <w:proofErr w:type="spellStart"/>
-      <w:r>
-        <w:t>Commun</w:t>
-      </w:r>
-      <w:proofErr w:type="spellEnd"/>
-      <w:r>
-        <w:t>. 163, 51–59. https://doi.org/10.1016/j.Sc.2010.00372.</w:t>
+        <w:t>Van der Geer, J., Hanraads, J.A.J., Lupton, R.A., 2010. The art of writing a scientific article. J. Sci. Commun. 163, 51–59. https://doi.org/10.1016/j.Sc.2010.00372.</w:t>
       </w:r>
     </w:p>
     <w:p>
@@ -10701,7 +10517,7 @@
         </w:sectPr>
       </w:pPr>
     </w:p>
-    <w:bookmarkEnd w:id="13"/>
+    <w:bookmarkEnd w:id="9"/>
     <w:p>
       <w:pPr>
         <w:pStyle w:val="ISSNISBNDOIBackCover"/>
@@ -10721,7 +10537,7 @@
 
 <file path=word/comments.xml><?xml version="1.0" encoding="utf-8"?>
 <w:comments xmlns:wpc="http://schemas.microsoft.com/office/word/2010/wordprocessingCanvas" xmlns:cx="http://schemas.microsoft.com/office/drawing/2014/chartex" xmlns:cx1="http://schemas.microsoft.com/office/drawing/2015/9/8/chartex" xmlns:cx2="http://schemas.microsoft.com/office/drawing/2015/10/21/chartex" xmlns:cx3="http://schemas.microsoft.com/office/drawing/2016/5/9/chartex" xmlns:cx4="http://schemas.microsoft.com/office/drawing/2016/5/10/chartex" xmlns:cx5="http://schemas.microsoft.com/office/drawing/2016/5/11/chartex" xmlns:cx6="http://schemas.microsoft.com/office/drawing/2016/5/12/chartex" xmlns:cx7="http://schemas.microsoft.com/office/drawing/2016/5/13/chartex" xmlns:cx8="http://schemas.microsoft.com/office/drawing/2016/5/14/chartex" xmlns:mc="http://schemas.openxmlformats.org/markup-compatibility/2006" xmlns:aink="http://schemas.microsoft.com/office/drawing/2016/ink" xmlns:am3d="http://schemas.microsoft.com/office/drawing/2017/model3d" xmlns:o="urn:schemas-microsoft-com:office:office" xmlns:r="http://schemas.openxmlformats.org/officeDocument/2006/relationships" xmlns:m="http://schemas.openxmlformats.org/officeDocument/2006/math" xmlns:v="urn:schemas-microsoft-com:vml" xmlns:wp14="http://schemas.microsoft.com/office/word/2010/wordprocessingDrawing" xmlns:wp="http://schemas.openxmlformats.org/drawingml/2006/wordprocessingDrawing" xmlns:w10="urn:schemas-microsoft-com:office:word" xmlns:w="http://schemas.openxmlformats.org/wordprocessingml/2006/main" xmlns:w14="http://schemas.microsoft.com/office/word/2010/wordml" xmlns:w15="http://schemas.microsoft.com/office/word/2012/wordml" xmlns:w16cid="http://schemas.microsoft.com/office/word/2016/wordml/cid" xmlns:w16se="http://schemas.microsoft.com/office/word/2015/wordml/symex" xmlns:wpg="http://schemas.microsoft.com/office/word/2010/wordprocessingGroup" xmlns:wpi="http://schemas.microsoft.com/office/word/2010/wordprocessingInk" xmlns:wne="http://schemas.microsoft.com/office/word/2006/wordml" xmlns:wps="http://schemas.microsoft.com/office/word/2010/wordprocessingShape" mc:Ignorable="w14 w15 w16se w16cid wp14">
-  <w:comment w:id="2" w:author="Niswonger, Richard" w:date="2019-02-13T12:09:00Z" w:initials="NR">
+  <w:comment w:id="0" w:author="Niswonger, Richard" w:date="2019-02-13T12:09:00Z" w:initials="NR">
     <w:p>
       <w:pPr>
         <w:pStyle w:val="CommentText"/>
@@ -10757,7 +10573,7 @@
       </w:r>
     </w:p>
   </w:comment>
-  <w:comment w:id="5" w:author="Niswonger, Richard" w:date="2019-02-13T12:03:00Z" w:initials="NR">
+  <w:comment w:id="3" w:author="Niswonger, Richard" w:date="2019-02-13T12:03:00Z" w:initials="NR">
     <w:p>
       <w:pPr>
         <w:pStyle w:val="CommentText"/>
@@ -10770,38 +10586,6 @@
       </w:r>
       <w:r>
         <w:t>Do this kind of ratio throughout</w:t>
-      </w:r>
-    </w:p>
-  </w:comment>
-  <w:comment w:id="10" w:author="Niswonger, Richard" w:date="2019-02-13T20:29:00Z" w:initials="NR">
-    <w:p>
-      <w:pPr>
-        <w:pStyle w:val="CommentText"/>
-      </w:pPr>
-      <w:r>
-        <w:rPr>
-          <w:rStyle w:val="CommentReference"/>
-        </w:rPr>
-        <w:annotationRef/>
-      </w:r>
-      <w:r>
-        <w:t>Start here</w:t>
-      </w:r>
-    </w:p>
-  </w:comment>
-  <w:comment w:id="11" w:author="Niswonger, Richard" w:date="2019-02-14T16:47:00Z" w:initials="NR">
-    <w:p>
-      <w:pPr>
-        <w:pStyle w:val="CommentText"/>
-      </w:pPr>
-      <w:r>
-        <w:rPr>
-          <w:rStyle w:val="CommentReference"/>
-        </w:rPr>
-        <w:annotationRef/>
-      </w:r>
-      <w:r>
-        <w:t>Added lakes</w:t>
       </w:r>
     </w:p>
   </w:comment>
@@ -10812,8 +10596,6 @@
 <w15:commentsEx xmlns:wpc="http://schemas.microsoft.com/office/word/2010/wordprocessingCanvas" xmlns:cx="http://schemas.microsoft.com/office/drawing/2014/chartex" xmlns:cx1="http://schemas.microsoft.com/office/drawing/2015/9/8/chartex" xmlns:cx2="http://schemas.microsoft.com/office/drawing/2015/10/21/chartex" xmlns:cx3="http://schemas.microsoft.com/office/drawing/2016/5/9/chartex" xmlns:cx4="http://schemas.microsoft.com/office/drawing/2016/5/10/chartex" xmlns:cx5="http://schemas.microsoft.com/office/drawing/2016/5/11/chartex" xmlns:cx6="http://schemas.microsoft.com/office/drawing/2016/5/12/chartex" xmlns:cx7="http://schemas.microsoft.com/office/drawing/2016/5/13/chartex" xmlns:cx8="http://schemas.microsoft.com/office/drawing/2016/5/14/chartex" xmlns:mc="http://schemas.openxmlformats.org/markup-compatibility/2006" xmlns:aink="http://schemas.microsoft.com/office/drawing/2016/ink" xmlns:am3d="http://schemas.microsoft.com/office/drawing/2017/model3d" xmlns:o="urn:schemas-microsoft-com:office:office" xmlns:r="http://schemas.openxmlformats.org/officeDocument/2006/relationships" xmlns:m="http://schemas.openxmlformats.org/officeDocument/2006/math" xmlns:v="urn:schemas-microsoft-com:vml" xmlns:wp14="http://schemas.microsoft.com/office/word/2010/wordprocessingDrawing" xmlns:wp="http://schemas.openxmlformats.org/drawingml/2006/wordprocessingDrawing" xmlns:w10="urn:schemas-microsoft-com:office:word" xmlns:w="http://schemas.openxmlformats.org/wordprocessingml/2006/main" xmlns:w14="http://schemas.microsoft.com/office/word/2010/wordml" xmlns:w15="http://schemas.microsoft.com/office/word/2012/wordml" xmlns:w16cid="http://schemas.microsoft.com/office/word/2016/wordml/cid" xmlns:w16se="http://schemas.microsoft.com/office/word/2015/wordml/symex" xmlns:wpg="http://schemas.microsoft.com/office/word/2010/wordprocessingGroup" xmlns:wpi="http://schemas.microsoft.com/office/word/2010/wordprocessingInk" xmlns:wne="http://schemas.microsoft.com/office/word/2006/wordml" xmlns:wps="http://schemas.microsoft.com/office/word/2010/wordprocessingShape" mc:Ignorable="w14 w15 w16se w16cid wp14">
   <w15:commentEx w15:paraId="7256216F" w15:done="0"/>
   <w15:commentEx w15:paraId="1975659E" w15:done="0"/>
-  <w15:commentEx w15:paraId="53C11B3C" w15:done="0"/>
-  <w15:commentEx w15:paraId="54741D4B" w15:done="0"/>
 </w15:commentsEx>
 </file>
 
@@ -10821,8 +10603,6 @@
 <w16cid:commentsIds xmlns:wpc="http://schemas.microsoft.com/office/word/2010/wordprocessingCanvas" xmlns:cx="http://schemas.microsoft.com/office/drawing/2014/chartex" xmlns:cx1="http://schemas.microsoft.com/office/drawing/2015/9/8/chartex" xmlns:cx2="http://schemas.microsoft.com/office/drawing/2015/10/21/chartex" xmlns:cx3="http://schemas.microsoft.com/office/drawing/2016/5/9/chartex" xmlns:cx4="http://schemas.microsoft.com/office/drawing/2016/5/10/chartex" xmlns:cx5="http://schemas.microsoft.com/office/drawing/2016/5/11/chartex" xmlns:cx6="http://schemas.microsoft.com/office/drawing/2016/5/12/chartex" xmlns:cx7="http://schemas.microsoft.com/office/drawing/2016/5/13/chartex" xmlns:cx8="http://schemas.microsoft.com/office/drawing/2016/5/14/chartex" xmlns:mc="http://schemas.openxmlformats.org/markup-compatibility/2006" xmlns:aink="http://schemas.microsoft.com/office/drawing/2016/ink" xmlns:am3d="http://schemas.microsoft.com/office/drawing/2017/model3d" xmlns:o="urn:schemas-microsoft-com:office:office" xmlns:r="http://schemas.openxmlformats.org/officeDocument/2006/relationships" xmlns:m="http://schemas.openxmlformats.org/officeDocument/2006/math" xmlns:v="urn:schemas-microsoft-com:vml" xmlns:wp14="http://schemas.microsoft.com/office/word/2010/wordprocessingDrawing" xmlns:wp="http://schemas.openxmlformats.org/drawingml/2006/wordprocessingDrawing" xmlns:w10="urn:schemas-microsoft-com:office:word" xmlns:w="http://schemas.openxmlformats.org/wordprocessingml/2006/main" xmlns:w14="http://schemas.microsoft.com/office/word/2010/wordml" xmlns:w15="http://schemas.microsoft.com/office/word/2012/wordml" xmlns:w16cid="http://schemas.microsoft.com/office/word/2016/wordml/cid" xmlns:w16se="http://schemas.microsoft.com/office/word/2015/wordml/symex" xmlns:wpg="http://schemas.microsoft.com/office/word/2010/wordprocessingGroup" xmlns:wpi="http://schemas.microsoft.com/office/word/2010/wordprocessingInk" xmlns:wne="http://schemas.microsoft.com/office/word/2006/wordml" xmlns:wps="http://schemas.microsoft.com/office/word/2010/wordprocessingShape" mc:Ignorable="w14 w15 w16se w16cid wp14">
   <w16cid:commentId w16cid:paraId="7256216F" w16cid:durableId="200E8773"/>
   <w16cid:commentId w16cid:paraId="1975659E" w16cid:durableId="200E85FE"/>
-  <w16cid:commentId w16cid:paraId="53C11B3C" w16cid:durableId="200EFC97"/>
-  <w16cid:commentId w16cid:paraId="54741D4B" w16cid:durableId="20101A34"/>
 </w16cid:commentsIds>
 </file>
 
@@ -10879,7 +10659,7 @@
       <w:rPr>
         <w:noProof/>
       </w:rPr>
-      <w:t>v</w:t>
+      <w:t>14</w:t>
     </w:r>
     <w:r>
       <w:rPr>
@@ -10892,77 +10672,6 @@
 </file>
 
 <file path=word/footer2.xml><?xml version="1.0" encoding="utf-8"?>
-<w:ftr xmlns:wpc="http://schemas.microsoft.com/office/word/2010/wordprocessingCanvas" xmlns:cx="http://schemas.microsoft.com/office/drawing/2014/chartex" xmlns:cx1="http://schemas.microsoft.com/office/drawing/2015/9/8/chartex" xmlns:cx2="http://schemas.microsoft.com/office/drawing/2015/10/21/chartex" xmlns:cx3="http://schemas.microsoft.com/office/drawing/2016/5/9/chartex" xmlns:cx4="http://schemas.microsoft.com/office/drawing/2016/5/10/chartex" xmlns:cx5="http://schemas.microsoft.com/office/drawing/2016/5/11/chartex" xmlns:cx6="http://schemas.microsoft.com/office/drawing/2016/5/12/chartex" xmlns:cx7="http://schemas.microsoft.com/office/drawing/2016/5/13/chartex" xmlns:cx8="http://schemas.microsoft.com/office/drawing/2016/5/14/chartex" xmlns:mc="http://schemas.openxmlformats.org/markup-compatibility/2006" xmlns:aink="http://schemas.microsoft.com/office/drawing/2016/ink" xmlns:am3d="http://schemas.microsoft.com/office/drawing/2017/model3d" xmlns:o="urn:schemas-microsoft-com:office:office" xmlns:r="http://schemas.openxmlformats.org/officeDocument/2006/relationships" xmlns:m="http://schemas.openxmlformats.org/officeDocument/2006/math" xmlns:v="urn:schemas-microsoft-com:vml" xmlns:wp14="http://schemas.microsoft.com/office/word/2010/wordprocessingDrawing" xmlns:wp="http://schemas.openxmlformats.org/drawingml/2006/wordprocessingDrawing" xmlns:w10="urn:schemas-microsoft-com:office:word" xmlns:w="http://schemas.openxmlformats.org/wordprocessingml/2006/main" xmlns:w14="http://schemas.microsoft.com/office/word/2010/wordml" xmlns:w15="http://schemas.microsoft.com/office/word/2012/wordml" xmlns:w16cid="http://schemas.microsoft.com/office/word/2016/wordml/cid" xmlns:w16se="http://schemas.microsoft.com/office/word/2015/wordml/symex" xmlns:wpg="http://schemas.microsoft.com/office/word/2010/wordprocessingGroup" xmlns:wpi="http://schemas.microsoft.com/office/word/2010/wordprocessingInk" xmlns:wne="http://schemas.microsoft.com/office/word/2006/wordml" xmlns:wps="http://schemas.microsoft.com/office/word/2010/wordprocessingShape" mc:Ignorable="w14 w15 w16se w16cid wp14">
-  <w:sdt>
-    <w:sdtPr>
-      <w:id w:val="969169713"/>
-      <w:placeholder>
-        <w:docPart w:val="999E9D51C9094053AA1E2A2289462894"/>
-      </w:placeholder>
-      <w:temporary/>
-      <w:showingPlcHdr/>
-      <w15:appearance w15:val="hidden"/>
-    </w:sdtPr>
-    <w:sdtContent>
-      <w:p>
-        <w:pPr>
-          <w:pStyle w:val="Footer"/>
-        </w:pPr>
-        <w:r>
-          <w:t>[Type here]</w:t>
-        </w:r>
-      </w:p>
-    </w:sdtContent>
-  </w:sdt>
-  <w:p>
-    <w:pPr>
-      <w:pStyle w:val="Footer"/>
-    </w:pPr>
-  </w:p>
-</w:ftr>
-</file>
-
-<file path=word/footer3.xml><?xml version="1.0" encoding="utf-8"?>
-<w:ftr xmlns:wpc="http://schemas.microsoft.com/office/word/2010/wordprocessingCanvas" xmlns:cx="http://schemas.microsoft.com/office/drawing/2014/chartex" xmlns:cx1="http://schemas.microsoft.com/office/drawing/2015/9/8/chartex" xmlns:cx2="http://schemas.microsoft.com/office/drawing/2015/10/21/chartex" xmlns:cx3="http://schemas.microsoft.com/office/drawing/2016/5/9/chartex" xmlns:cx4="http://schemas.microsoft.com/office/drawing/2016/5/10/chartex" xmlns:cx5="http://schemas.microsoft.com/office/drawing/2016/5/11/chartex" xmlns:cx6="http://schemas.microsoft.com/office/drawing/2016/5/12/chartex" xmlns:cx7="http://schemas.microsoft.com/office/drawing/2016/5/13/chartex" xmlns:cx8="http://schemas.microsoft.com/office/drawing/2016/5/14/chartex" xmlns:mc="http://schemas.openxmlformats.org/markup-compatibility/2006" xmlns:aink="http://schemas.microsoft.com/office/drawing/2016/ink" xmlns:am3d="http://schemas.microsoft.com/office/drawing/2017/model3d" xmlns:o="urn:schemas-microsoft-com:office:office" xmlns:r="http://schemas.openxmlformats.org/officeDocument/2006/relationships" xmlns:m="http://schemas.openxmlformats.org/officeDocument/2006/math" xmlns:v="urn:schemas-microsoft-com:vml" xmlns:wp14="http://schemas.microsoft.com/office/word/2010/wordprocessingDrawing" xmlns:wp="http://schemas.openxmlformats.org/drawingml/2006/wordprocessingDrawing" xmlns:w10="urn:schemas-microsoft-com:office:word" xmlns:w="http://schemas.openxmlformats.org/wordprocessingml/2006/main" xmlns:w14="http://schemas.microsoft.com/office/word/2010/wordml" xmlns:w15="http://schemas.microsoft.com/office/word/2012/wordml" xmlns:w16cid="http://schemas.microsoft.com/office/word/2016/wordml/cid" xmlns:w16se="http://schemas.microsoft.com/office/word/2015/wordml/symex" xmlns:wpg="http://schemas.microsoft.com/office/word/2010/wordprocessingGroup" xmlns:wpi="http://schemas.microsoft.com/office/word/2010/wordprocessingInk" xmlns:wne="http://schemas.microsoft.com/office/word/2006/wordml" xmlns:wps="http://schemas.microsoft.com/office/word/2010/wordprocessingShape" mc:Ignorable="w14 w15 w16se w16cid wp14">
-  <w:p>
-    <w:pPr>
-      <w:pStyle w:val="Footer"/>
-      <w:tabs>
-        <w:tab w:val="clear" w:pos="4320"/>
-        <w:tab w:val="clear" w:pos="8640"/>
-        <w:tab w:val="center" w:pos="5040"/>
-        <w:tab w:val="right" w:pos="10260"/>
-      </w:tabs>
-    </w:pPr>
-    <w:r>
-      <w:tab/>
-    </w:r>
-    <w:r>
-      <w:fldChar w:fldCharType="begin"/>
-    </w:r>
-    <w:r>
-      <w:instrText xml:space="preserve"> PAGE   \* MERGEFORMAT </w:instrText>
-    </w:r>
-    <w:r>
-      <w:fldChar w:fldCharType="separate"/>
-    </w:r>
-    <w:r>
-      <w:rPr>
-        <w:noProof/>
-      </w:rPr>
-      <w:t>14</w:t>
-    </w:r>
-    <w:r>
-      <w:rPr>
-        <w:noProof/>
-      </w:rPr>
-      <w:fldChar w:fldCharType="end"/>
-    </w:r>
-  </w:p>
-</w:ftr>
-</file>
-
-<file path=word/footer4.xml><?xml version="1.0" encoding="utf-8"?>
 <w:ftr xmlns:wpc="http://schemas.microsoft.com/office/word/2010/wordprocessingCanvas" xmlns:cx="http://schemas.microsoft.com/office/drawing/2014/chartex" xmlns:cx1="http://schemas.microsoft.com/office/drawing/2015/9/8/chartex" xmlns:cx2="http://schemas.microsoft.com/office/drawing/2015/10/21/chartex" xmlns:cx3="http://schemas.microsoft.com/office/drawing/2016/5/9/chartex" xmlns:cx4="http://schemas.microsoft.com/office/drawing/2016/5/10/chartex" xmlns:cx5="http://schemas.microsoft.com/office/drawing/2016/5/11/chartex" xmlns:cx6="http://schemas.microsoft.com/office/drawing/2016/5/12/chartex" xmlns:cx7="http://schemas.microsoft.com/office/drawing/2016/5/13/chartex" xmlns:cx8="http://schemas.microsoft.com/office/drawing/2016/5/14/chartex" xmlns:mc="http://schemas.openxmlformats.org/markup-compatibility/2006" xmlns:aink="http://schemas.microsoft.com/office/drawing/2016/ink" xmlns:am3d="http://schemas.microsoft.com/office/drawing/2017/model3d" xmlns:o="urn:schemas-microsoft-com:office:office" xmlns:r="http://schemas.openxmlformats.org/officeDocument/2006/relationships" xmlns:m="http://schemas.openxmlformats.org/officeDocument/2006/math" xmlns:v="urn:schemas-microsoft-com:vml" xmlns:wp14="http://schemas.microsoft.com/office/word/2010/wordprocessingDrawing" xmlns:wp="http://schemas.openxmlformats.org/drawingml/2006/wordprocessingDrawing" xmlns:w10="urn:schemas-microsoft-com:office:word" xmlns:w="http://schemas.openxmlformats.org/wordprocessingml/2006/main" xmlns:w14="http://schemas.microsoft.com/office/word/2010/wordml" xmlns:w15="http://schemas.microsoft.com/office/word/2012/wordml" xmlns:w16cid="http://schemas.microsoft.com/office/word/2016/wordml/cid" xmlns:w16se="http://schemas.microsoft.com/office/word/2015/wordml/symex" xmlns:wpg="http://schemas.microsoft.com/office/word/2010/wordprocessingGroup" xmlns:wpi="http://schemas.microsoft.com/office/word/2010/wordprocessingInk" xmlns:wne="http://schemas.microsoft.com/office/word/2006/wordml" xmlns:wps="http://schemas.microsoft.com/office/word/2010/wordprocessingShape" mc:Ignorable="w14 w15 w16se w16cid wp14">
   <w:p>
     <w:pPr>
@@ -19587,642 +19296,6 @@
 </w:styles>
 </file>
 
-<file path=word/glossary/document.xml><?xml version="1.0" encoding="utf-8"?>
-<w:glossaryDocument xmlns:wpc="http://schemas.microsoft.com/office/word/2010/wordprocessingCanvas" xmlns:cx="http://schemas.microsoft.com/office/drawing/2014/chartex" xmlns:cx1="http://schemas.microsoft.com/office/drawing/2015/9/8/chartex" xmlns:cx2="http://schemas.microsoft.com/office/drawing/2015/10/21/chartex" xmlns:cx3="http://schemas.microsoft.com/office/drawing/2016/5/9/chartex" xmlns:cx4="http://schemas.microsoft.com/office/drawing/2016/5/10/chartex" xmlns:cx5="http://schemas.microsoft.com/office/drawing/2016/5/11/chartex" xmlns:cx6="http://schemas.microsoft.com/office/drawing/2016/5/12/chartex" xmlns:cx7="http://schemas.microsoft.com/office/drawing/2016/5/13/chartex" xmlns:cx8="http://schemas.microsoft.com/office/drawing/2016/5/14/chartex" xmlns:mc="http://schemas.openxmlformats.org/markup-compatibility/2006" xmlns:aink="http://schemas.microsoft.com/office/drawing/2016/ink" xmlns:am3d="http://schemas.microsoft.com/office/drawing/2017/model3d" xmlns:o="urn:schemas-microsoft-com:office:office" xmlns:r="http://schemas.openxmlformats.org/officeDocument/2006/relationships" xmlns:m="http://schemas.openxmlformats.org/officeDocument/2006/math" xmlns:v="urn:schemas-microsoft-com:vml" xmlns:wp14="http://schemas.microsoft.com/office/word/2010/wordprocessingDrawing" xmlns:wp="http://schemas.openxmlformats.org/drawingml/2006/wordprocessingDrawing" xmlns:w10="urn:schemas-microsoft-com:office:word" xmlns:w="http://schemas.openxmlformats.org/wordprocessingml/2006/main" xmlns:w14="http://schemas.microsoft.com/office/word/2010/wordml" xmlns:w15="http://schemas.microsoft.com/office/word/2012/wordml" xmlns:w16cid="http://schemas.microsoft.com/office/word/2016/wordml/cid" xmlns:w16se="http://schemas.microsoft.com/office/word/2015/wordml/symex" xmlns:wpg="http://schemas.microsoft.com/office/word/2010/wordprocessingGroup" xmlns:wpi="http://schemas.microsoft.com/office/word/2010/wordprocessingInk" xmlns:wne="http://schemas.microsoft.com/office/word/2006/wordml" xmlns:wps="http://schemas.microsoft.com/office/word/2010/wordprocessingShape" mc:Ignorable="w14 w15 w16se w16cid wp14">
-  <w:docParts>
-    <w:docPart>
-      <w:docPartPr>
-        <w:name w:val="999E9D51C9094053AA1E2A2289462894"/>
-        <w:category>
-          <w:name w:val="General"/>
-          <w:gallery w:val="placeholder"/>
-        </w:category>
-        <w:types>
-          <w:type w:val="bbPlcHdr"/>
-        </w:types>
-        <w:behaviors>
-          <w:behavior w:val="content"/>
-        </w:behaviors>
-        <w:guid w:val="{A14C45E1-75D1-43D8-A8A1-9F0F18A03C3F}"/>
-      </w:docPartPr>
-      <w:docPartBody>
-        <w:p>
-          <w:pPr>
-            <w:pStyle w:val="999E9D51C9094053AA1E2A2289462894"/>
-          </w:pPr>
-          <w:r>
-            <w:t>[Type here]</w:t>
-          </w:r>
-        </w:p>
-      </w:docPartBody>
-    </w:docPart>
-  </w:docParts>
-</w:glossaryDocument>
-</file>
-
-<file path=word/glossary/fontTable.xml><?xml version="1.0" encoding="utf-8"?>
-<w:fonts xmlns:mc="http://schemas.openxmlformats.org/markup-compatibility/2006" xmlns:r="http://schemas.openxmlformats.org/officeDocument/2006/relationships" xmlns:w="http://schemas.openxmlformats.org/wordprocessingml/2006/main" xmlns:w14="http://schemas.microsoft.com/office/word/2010/wordml" xmlns:w15="http://schemas.microsoft.com/office/word/2012/wordml" xmlns:w16cid="http://schemas.microsoft.com/office/word/2016/wordml/cid" xmlns:w16se="http://schemas.microsoft.com/office/word/2015/wordml/symex" mc:Ignorable="w14 w15 w16se w16cid">
-  <w:font w:name="Symbol">
-    <w:panose1 w:val="05050102010706020507"/>
-    <w:charset w:val="02"/>
-    <w:family w:val="roman"/>
-    <w:pitch w:val="variable"/>
-    <w:sig w:usb0="00000000" w:usb1="10000000" w:usb2="00000000" w:usb3="00000000" w:csb0="80000000" w:csb1="00000000"/>
-  </w:font>
-  <w:font w:name="Times New Roman">
-    <w:panose1 w:val="02020603050405020304"/>
-    <w:charset w:val="00"/>
-    <w:family w:val="roman"/>
-    <w:pitch w:val="variable"/>
-    <w:sig w:usb0="E0002EFF" w:usb1="C000785B" w:usb2="00000009" w:usb3="00000000" w:csb0="000001FF" w:csb1="00000000"/>
-  </w:font>
-  <w:font w:name="Courier New">
-    <w:panose1 w:val="02070309020205020404"/>
-    <w:charset w:val="00"/>
-    <w:family w:val="modern"/>
-    <w:pitch w:val="fixed"/>
-    <w:sig w:usb0="E0002EFF" w:usb1="C0007843" w:usb2="00000009" w:usb3="00000000" w:csb0="000001FF" w:csb1="00000000"/>
-  </w:font>
-  <w:font w:name="Wingdings">
-    <w:panose1 w:val="05000000000000000000"/>
-    <w:charset w:val="02"/>
-    <w:family w:val="auto"/>
-    <w:pitch w:val="variable"/>
-    <w:sig w:usb0="00000000" w:usb1="10000000" w:usb2="00000000" w:usb3="00000000" w:csb0="80000000" w:csb1="00000000"/>
-  </w:font>
-  <w:font w:name="Arial Narrow">
-    <w:panose1 w:val="020B0606020202030204"/>
-    <w:charset w:val="00"/>
-    <w:family w:val="swiss"/>
-    <w:pitch w:val="variable"/>
-    <w:sig w:usb0="00000287" w:usb1="00000800" w:usb2="00000000" w:usb3="00000000" w:csb0="0000009F" w:csb1="00000000"/>
-  </w:font>
-  <w:font w:name="Calibri">
-    <w:panose1 w:val="020F0502020204030204"/>
-    <w:charset w:val="00"/>
-    <w:family w:val="swiss"/>
-    <w:pitch w:val="variable"/>
-    <w:sig w:usb0="E0002AFF" w:usb1="C000247B" w:usb2="00000009" w:usb3="00000000" w:csb0="000001FF" w:csb1="00000000"/>
-  </w:font>
-  <w:font w:name="Arial">
-    <w:panose1 w:val="020B0604020202020204"/>
-    <w:charset w:val="00"/>
-    <w:family w:val="swiss"/>
-    <w:pitch w:val="variable"/>
-    <w:sig w:usb0="E0002EFF" w:usb1="C0007843" w:usb2="00000009" w:usb3="00000000" w:csb0="000001FF" w:csb1="00000000"/>
-  </w:font>
-  <w:font w:name="Times">
-    <w:altName w:val="Times New Roman"/>
-    <w:panose1 w:val="02020603050405020304"/>
-    <w:charset w:val="00"/>
-    <w:family w:val="roman"/>
-    <w:pitch w:val="variable"/>
-    <w:sig w:usb0="E0002AFF" w:usb1="C0007841" w:usb2="00000009" w:usb3="00000000" w:csb0="000001FF" w:csb1="00000000"/>
-  </w:font>
-  <w:font w:name="Univers 57 Condensed">
-    <w:altName w:val="Arial"/>
-    <w:panose1 w:val="00000000000000000000"/>
-    <w:charset w:val="00"/>
-    <w:family w:val="modern"/>
-    <w:notTrueType/>
-    <w:pitch w:val="variable"/>
-    <w:sig w:usb0="8000002F" w:usb1="4000004A" w:usb2="00000000" w:usb3="00000000" w:csb0="00000111" w:csb1="00000000"/>
-  </w:font>
-  <w:font w:name="SimSun">
-    <w:altName w:val="宋体"/>
-    <w:panose1 w:val="02010600030101010101"/>
-    <w:charset w:val="86"/>
-    <w:family w:val="auto"/>
-    <w:pitch w:val="variable"/>
-    <w:sig w:usb0="00000003" w:usb1="288F0000" w:usb2="00000016" w:usb3="00000000" w:csb0="00040001" w:csb1="00000000"/>
-  </w:font>
-  <w:font w:name="Tahoma">
-    <w:panose1 w:val="020B0604030504040204"/>
-    <w:charset w:val="00"/>
-    <w:family w:val="swiss"/>
-    <w:pitch w:val="variable"/>
-    <w:sig w:usb0="E1002EFF" w:usb1="C000605B" w:usb2="00000029" w:usb3="00000000" w:csb0="000101FF" w:csb1="00000000"/>
-  </w:font>
-  <w:font w:name="Cambria">
-    <w:panose1 w:val="02040503050406030204"/>
-    <w:charset w:val="00"/>
-    <w:family w:val="roman"/>
-    <w:pitch w:val="variable"/>
-    <w:sig w:usb0="E00006FF" w:usb1="400004FF" w:usb2="00000000" w:usb3="00000000" w:csb0="0000019F" w:csb1="00000000"/>
-  </w:font>
-  <w:font w:name="Consolas">
-    <w:panose1 w:val="020B0609020204030204"/>
-    <w:charset w:val="00"/>
-    <w:family w:val="modern"/>
-    <w:pitch w:val="fixed"/>
-    <w:sig w:usb0="E00006FF" w:usb1="0000FCFF" w:usb2="00000001" w:usb3="00000000" w:csb0="0000019F" w:csb1="00000000"/>
-  </w:font>
-  <w:font w:name="Cambria Math">
-    <w:panose1 w:val="02040503050406030204"/>
-    <w:charset w:val="00"/>
-    <w:family w:val="roman"/>
-    <w:pitch w:val="variable"/>
-    <w:sig w:usb0="E00006FF" w:usb1="420024FF" w:usb2="02000000" w:usb3="00000000" w:csb0="0000019F" w:csb1="00000000"/>
-  </w:font>
-  <w:font w:name="Calibri Light">
-    <w:panose1 w:val="020F0302020204030204"/>
-    <w:charset w:val="00"/>
-    <w:family w:val="swiss"/>
-    <w:pitch w:val="variable"/>
-    <w:sig w:usb0="E0002AFF" w:usb1="C000247B" w:usb2="00000009" w:usb3="00000000" w:csb0="000001FF" w:csb1="00000000"/>
-  </w:font>
-</w:fonts>
-</file>
-
-<file path=word/glossary/settings.xml><?xml version="1.0" encoding="utf-8"?>
-<w:settings xmlns:mc="http://schemas.openxmlformats.org/markup-compatibility/2006" xmlns:o="urn:schemas-microsoft-com:office:office" xmlns:r="http://schemas.openxmlformats.org/officeDocument/2006/relationships" xmlns:m="http://schemas.openxmlformats.org/officeDocument/2006/math" xmlns:v="urn:schemas-microsoft-com:vml" xmlns:w10="urn:schemas-microsoft-com:office:word" xmlns:w="http://schemas.openxmlformats.org/wordprocessingml/2006/main" xmlns:w14="http://schemas.microsoft.com/office/word/2010/wordml" xmlns:w15="http://schemas.microsoft.com/office/word/2012/wordml" xmlns:w16cid="http://schemas.microsoft.com/office/word/2016/wordml/cid" xmlns:w16se="http://schemas.microsoft.com/office/word/2015/wordml/symex" xmlns:sl="http://schemas.openxmlformats.org/schemaLibrary/2006/main" mc:Ignorable="w14 w15 w16se w16cid">
-  <w:view w:val="normal"/>
-  <w:defaultTabStop w:val="720"/>
-  <w:characterSpacingControl w:val="doNotCompress"/>
-  <w:compat>
-    <w:useFELayout/>
-    <w:compatSetting w:name="compatibilityMode" w:uri="http://schemas.microsoft.com/office/word" w:val="15"/>
-    <w:compatSetting w:name="overrideTableStyleFontSizeAndJustification" w:uri="http://schemas.microsoft.com/office/word" w:val="1"/>
-    <w:compatSetting w:name="enableOpenTypeFeatures" w:uri="http://schemas.microsoft.com/office/word" w:val="1"/>
-    <w:compatSetting w:name="doNotFlipMirrorIndents" w:uri="http://schemas.microsoft.com/office/word" w:val="1"/>
-    <w:compatSetting w:name="differentiateMultirowTableHeaders" w:uri="http://schemas.microsoft.com/office/word" w:val="1"/>
-    <w:compatSetting w:name="useWord2013TrackBottomHyphenation" w:uri="http://schemas.microsoft.com/office/word" w:val="0"/>
-  </w:compat>
-  <w:rsids>
-    <w:rsidRoot w:val="00DA51C4"/>
-    <w:rsid w:val="00780302"/>
-    <w:rsid w:val="00CE79DA"/>
-    <w:rsid w:val="00DA51C4"/>
-  </w:rsids>
-  <m:mathPr>
-    <m:mathFont m:val="Cambria Math"/>
-    <m:brkBin m:val="before"/>
-    <m:brkBinSub m:val="--"/>
-    <m:smallFrac m:val="0"/>
-    <m:dispDef/>
-    <m:lMargin m:val="0"/>
-    <m:rMargin m:val="0"/>
-    <m:defJc m:val="centerGroup"/>
-    <m:wrapIndent m:val="1440"/>
-    <m:intLim m:val="subSup"/>
-    <m:naryLim m:val="undOvr"/>
-  </m:mathPr>
-  <w:themeFontLang w:val="en-US"/>
-  <w:clrSchemeMapping w:bg1="light1" w:t1="dark1" w:bg2="light2" w:t2="dark2" w:accent1="accent1" w:accent2="accent2" w:accent3="accent3" w:accent4="accent4" w:accent5="accent5" w:accent6="accent6" w:hyperlink="hyperlink" w:followedHyperlink="followedHyperlink"/>
-  <w:decimalSymbol w:val="."/>
-  <w:listSeparator w:val=","/>
-  <w15:chartTrackingRefBased/>
-</w:settings>
-</file>
-
-<file path=word/glossary/styles.xml><?xml version="1.0" encoding="utf-8"?>
-<w:styles xmlns:mc="http://schemas.openxmlformats.org/markup-compatibility/2006" xmlns:r="http://schemas.openxmlformats.org/officeDocument/2006/relationships" xmlns:w="http://schemas.openxmlformats.org/wordprocessingml/2006/main" xmlns:w14="http://schemas.microsoft.com/office/word/2010/wordml" xmlns:w15="http://schemas.microsoft.com/office/word/2012/wordml" xmlns:w16cid="http://schemas.microsoft.com/office/word/2016/wordml/cid" xmlns:w16se="http://schemas.microsoft.com/office/word/2015/wordml/symex" mc:Ignorable="w14 w15 w16se w16cid">
-  <w:docDefaults>
-    <w:rPrDefault>
-      <w:rPr>
-        <w:rFonts w:asciiTheme="minorHAnsi" w:eastAsiaTheme="minorEastAsia" w:hAnsiTheme="minorHAnsi" w:cstheme="minorBidi"/>
-        <w:sz w:val="22"/>
-        <w:szCs w:val="22"/>
-        <w:lang w:val="en-US" w:eastAsia="en-US" w:bidi="ar-SA"/>
-      </w:rPr>
-    </w:rPrDefault>
-    <w:pPrDefault>
-      <w:pPr>
-        <w:spacing w:after="160" w:line="259" w:lineRule="auto"/>
-      </w:pPr>
-    </w:pPrDefault>
-  </w:docDefaults>
-  <w:latentStyles w:defLockedState="0" w:defUIPriority="99" w:defSemiHidden="0" w:defUnhideWhenUsed="0" w:defQFormat="0" w:count="375">
-    <w:lsdException w:name="Normal" w:uiPriority="0" w:qFormat="1"/>
-    <w:lsdException w:name="heading 1" w:uiPriority="9" w:qFormat="1"/>
-    <w:lsdException w:name="heading 2" w:semiHidden="1" w:uiPriority="9" w:unhideWhenUsed="1" w:qFormat="1"/>
-    <w:lsdException w:name="heading 3" w:semiHidden="1" w:uiPriority="9" w:unhideWhenUsed="1" w:qFormat="1"/>
-    <w:lsdException w:name="heading 4" w:semiHidden="1" w:uiPriority="9" w:unhideWhenUsed="1" w:qFormat="1"/>
-    <w:lsdException w:name="heading 5" w:semiHidden="1" w:uiPriority="9" w:unhideWhenUsed="1" w:qFormat="1"/>
-    <w:lsdException w:name="heading 6" w:semiHidden="1" w:uiPriority="9" w:unhideWhenUsed="1" w:qFormat="1"/>
-    <w:lsdException w:name="heading 7" w:semiHidden="1" w:uiPriority="9" w:unhideWhenUsed="1" w:qFormat="1"/>
-    <w:lsdException w:name="heading 8" w:semiHidden="1" w:uiPriority="9" w:unhideWhenUsed="1" w:qFormat="1"/>
-    <w:lsdException w:name="heading 9" w:semiHidden="1" w:uiPriority="9" w:unhideWhenUsed="1" w:qFormat="1"/>
-    <w:lsdException w:name="index 1" w:semiHidden="1" w:unhideWhenUsed="1"/>
-    <w:lsdException w:name="index 2" w:semiHidden="1" w:unhideWhenUsed="1"/>
-    <w:lsdException w:name="index 3" w:semiHidden="1" w:unhideWhenUsed="1"/>
-    <w:lsdException w:name="index 4" w:semiHidden="1" w:unhideWhenUsed="1"/>
-    <w:lsdException w:name="index 5" w:semiHidden="1" w:unhideWhenUsed="1"/>
-    <w:lsdException w:name="index 6" w:semiHidden="1" w:unhideWhenUsed="1"/>
-    <w:lsdException w:name="index 7" w:semiHidden="1" w:unhideWhenUsed="1"/>
-    <w:lsdException w:name="index 8" w:semiHidden="1" w:unhideWhenUsed="1"/>
-    <w:lsdException w:name="index 9" w:semiHidden="1" w:unhideWhenUsed="1"/>
-    <w:lsdException w:name="toc 1" w:semiHidden="1" w:uiPriority="39" w:unhideWhenUsed="1"/>
-    <w:lsdException w:name="toc 2" w:semiHidden="1" w:uiPriority="39" w:unhideWhenUsed="1"/>
-    <w:lsdException w:name="toc 3" w:semiHidden="1" w:uiPriority="39" w:unhideWhenUsed="1"/>
-    <w:lsdException w:name="toc 4" w:semiHidden="1" w:uiPriority="39" w:unhideWhenUsed="1"/>
-    <w:lsdException w:name="toc 5" w:semiHidden="1" w:uiPriority="39" w:unhideWhenUsed="1"/>
-    <w:lsdException w:name="toc 6" w:semiHidden="1" w:uiPriority="39" w:unhideWhenUsed="1"/>
-    <w:lsdException w:name="toc 7" w:semiHidden="1" w:uiPriority="39" w:unhideWhenUsed="1"/>
-    <w:lsdException w:name="toc 8" w:semiHidden="1" w:uiPriority="39" w:unhideWhenUsed="1"/>
-    <w:lsdException w:name="toc 9" w:semiHidden="1" w:uiPriority="39" w:unhideWhenUsed="1"/>
-    <w:lsdException w:name="Normal Indent" w:semiHidden="1" w:unhideWhenUsed="1"/>
-    <w:lsdException w:name="footnote text" w:semiHidden="1" w:unhideWhenUsed="1"/>
-    <w:lsdException w:name="annotation text" w:semiHidden="1" w:unhideWhenUsed="1"/>
-    <w:lsdException w:name="header" w:semiHidden="1" w:unhideWhenUsed="1"/>
-    <w:lsdException w:name="footer" w:semiHidden="1" w:unhideWhenUsed="1"/>
-    <w:lsdException w:name="index heading" w:semiHidden="1" w:unhideWhenUsed="1"/>
-    <w:lsdException w:name="caption" w:semiHidden="1" w:uiPriority="35" w:unhideWhenUsed="1" w:qFormat="1"/>
-    <w:lsdException w:name="table of figures" w:semiHidden="1" w:unhideWhenUsed="1"/>
-    <w:lsdException w:name="envelope address" w:semiHidden="1" w:unhideWhenUsed="1"/>
-    <w:lsdException w:name="envelope return" w:semiHidden="1" w:unhideWhenUsed="1"/>
-    <w:lsdException w:name="footnote reference" w:semiHidden="1" w:unhideWhenUsed="1"/>
-    <w:lsdException w:name="annotation reference" w:semiHidden="1" w:unhideWhenUsed="1"/>
-    <w:lsdException w:name="line number" w:semiHidden="1" w:unhideWhenUsed="1"/>
-    <w:lsdException w:name="page number" w:semiHidden="1" w:unhideWhenUsed="1"/>
-    <w:lsdException w:name="endnote reference" w:semiHidden="1" w:unhideWhenUsed="1"/>
-    <w:lsdException w:name="endnote text" w:semiHidden="1" w:unhideWhenUsed="1"/>
-    <w:lsdException w:name="table of authorities" w:semiHidden="1" w:unhideWhenUsed="1"/>
-    <w:lsdException w:name="macro" w:semiHidden="1" w:unhideWhenUsed="1"/>
-    <w:lsdException w:name="toa heading" w:semiHidden="1" w:unhideWhenUsed="1"/>
-    <w:lsdException w:name="List" w:semiHidden="1" w:unhideWhenUsed="1"/>
-    <w:lsdException w:name="List Bullet" w:semiHidden="1" w:unhideWhenUsed="1"/>
-    <w:lsdException w:name="List Number" w:semiHidden="1" w:unhideWhenUsed="1"/>
-    <w:lsdException w:name="List 2" w:semiHidden="1" w:unhideWhenUsed="1"/>
-    <w:lsdException w:name="List 3" w:semiHidden="1" w:unhideWhenUsed="1"/>
-    <w:lsdException w:name="List 4" w:semiHidden="1" w:unhideWhenUsed="1"/>
-    <w:lsdException w:name="List 5" w:semiHidden="1" w:unhideWhenUsed="1"/>
-    <w:lsdException w:name="List Bullet 2" w:semiHidden="1" w:unhideWhenUsed="1"/>
-    <w:lsdException w:name="List Bullet 3" w:semiHidden="1" w:unhideWhenUsed="1"/>
-    <w:lsdException w:name="List Bullet 4" w:semiHidden="1" w:unhideWhenUsed="1"/>
-    <w:lsdException w:name="List Bullet 5" w:semiHidden="1" w:unhideWhenUsed="1"/>
-    <w:lsdException w:name="List Number 2" w:semiHidden="1" w:unhideWhenUsed="1"/>
-    <w:lsdException w:name="List Number 3" w:semiHidden="1" w:unhideWhenUsed="1"/>
-    <w:lsdException w:name="List Number 4" w:semiHidden="1" w:unhideWhenUsed="1"/>
-    <w:lsdException w:name="List Number 5" w:semiHidden="1" w:unhideWhenUsed="1"/>
-    <w:lsdException w:name="Title" w:uiPriority="10" w:qFormat="1"/>
-    <w:lsdException w:name="Closing" w:semiHidden="1" w:unhideWhenUsed="1"/>
-    <w:lsdException w:name="Signature" w:semiHidden="1" w:unhideWhenUsed="1"/>
-    <w:lsdException w:name="Default Paragraph Font" w:semiHidden="1" w:uiPriority="1" w:unhideWhenUsed="1"/>
-    <w:lsdException w:name="Body Text" w:semiHidden="1" w:unhideWhenUsed="1"/>
-    <w:lsdException w:name="Body Text Indent" w:semiHidden="1" w:unhideWhenUsed="1"/>
-    <w:lsdException w:name="List Continue" w:semiHidden="1" w:unhideWhenUsed="1"/>
-    <w:lsdException w:name="List Continue 2" w:semiHidden="1" w:unhideWhenUsed="1"/>
-    <w:lsdException w:name="List Continue 3" w:semiHidden="1" w:unhideWhenUsed="1"/>
-    <w:lsdException w:name="List Continue 4" w:semiHidden="1" w:unhideWhenUsed="1"/>
-    <w:lsdException w:name="List Continue 5" w:semiHidden="1" w:unhideWhenUsed="1"/>
-    <w:lsdException w:name="Message Header" w:semiHidden="1" w:unhideWhenUsed="1"/>
-    <w:lsdException w:name="Subtitle" w:uiPriority="11" w:qFormat="1"/>
-    <w:lsdException w:name="Salutation" w:semiHidden="1" w:unhideWhenUsed="1"/>
-    <w:lsdException w:name="Date" w:semiHidden="1" w:unhideWhenUsed="1"/>
-    <w:lsdException w:name="Body Text First Indent" w:semiHidden="1" w:unhideWhenUsed="1"/>
-    <w:lsdException w:name="Body Text First Indent 2" w:semiHidden="1" w:unhideWhenUsed="1"/>
-    <w:lsdException w:name="Note Heading" w:semiHidden="1" w:unhideWhenUsed="1"/>
-    <w:lsdException w:name="Body Text 2" w:semiHidden="1" w:unhideWhenUsed="1"/>
-    <w:lsdException w:name="Body Text 3" w:semiHidden="1" w:unhideWhenUsed="1"/>
-    <w:lsdException w:name="Body Text Indent 2" w:semiHidden="1" w:unhideWhenUsed="1"/>
-    <w:lsdException w:name="Body Text Indent 3" w:semiHidden="1" w:unhideWhenUsed="1"/>
-    <w:lsdException w:name="Block Text" w:semiHidden="1" w:unhideWhenUsed="1"/>
-    <w:lsdException w:name="Hyperlink" w:semiHidden="1" w:unhideWhenUsed="1"/>
-    <w:lsdException w:name="FollowedHyperlink" w:semiHidden="1" w:unhideWhenUsed="1"/>
-    <w:lsdException w:name="Strong" w:uiPriority="22" w:qFormat="1"/>
-    <w:lsdException w:name="Emphasis" w:uiPriority="20" w:qFormat="1"/>
-    <w:lsdException w:name="Document Map" w:semiHidden="1" w:unhideWhenUsed="1"/>
-    <w:lsdException w:name="Plain Text" w:semiHidden="1" w:unhideWhenUsed="1"/>
-    <w:lsdException w:name="E-mail Signature" w:semiHidden="1" w:unhideWhenUsed="1"/>
-    <w:lsdException w:name="HTML Top of Form" w:semiHidden="1" w:unhideWhenUsed="1"/>
-    <w:lsdException w:name="HTML Bottom of Form" w:semiHidden="1" w:unhideWhenUsed="1"/>
-    <w:lsdException w:name="Normal (Web)" w:semiHidden="1" w:unhideWhenUsed="1"/>
-    <w:lsdException w:name="HTML Acronym" w:semiHidden="1" w:unhideWhenUsed="1"/>
-    <w:lsdException w:name="HTML Address" w:semiHidden="1" w:unhideWhenUsed="1"/>
-    <w:lsdException w:name="HTML Cite" w:semiHidden="1" w:unhideWhenUsed="1"/>
-    <w:lsdException w:name="HTML Code" w:semiHidden="1" w:unhideWhenUsed="1"/>
-    <w:lsdException w:name="HTML Definition" w:semiHidden="1" w:unhideWhenUsed="1"/>
-    <w:lsdException w:name="HTML Keyboard" w:semiHidden="1" w:unhideWhenUsed="1"/>
-    <w:lsdException w:name="HTML Preformatted" w:semiHidden="1" w:unhideWhenUsed="1"/>
-    <w:lsdException w:name="HTML Sample" w:semiHidden="1" w:unhideWhenUsed="1"/>
-    <w:lsdException w:name="HTML Typewriter" w:semiHidden="1" w:unhideWhenUsed="1"/>
-    <w:lsdException w:name="HTML Variable" w:semiHidden="1" w:unhideWhenUsed="1"/>
-    <w:lsdException w:name="Normal Table" w:semiHidden="1" w:unhideWhenUsed="1"/>
-    <w:lsdException w:name="annotation subject" w:semiHidden="1" w:unhideWhenUsed="1"/>
-    <w:lsdException w:name="No List" w:semiHidden="1" w:unhideWhenUsed="1"/>
-    <w:lsdException w:name="Outline List 1" w:semiHidden="1" w:unhideWhenUsed="1"/>
-    <w:lsdException w:name="Outline List 2" w:semiHidden="1" w:unhideWhenUsed="1"/>
-    <w:lsdException w:name="Outline List 3" w:semiHidden="1" w:unhideWhenUsed="1"/>
-    <w:lsdException w:name="Table Simple 1" w:semiHidden="1" w:unhideWhenUsed="1"/>
-    <w:lsdException w:name="Table Simple 2" w:semiHidden="1" w:unhideWhenUsed="1"/>
-    <w:lsdException w:name="Table Simple 3" w:semiHidden="1" w:unhideWhenUsed="1"/>
-    <w:lsdException w:name="Table Classic 1" w:semiHidden="1" w:unhideWhenUsed="1"/>
-    <w:lsdException w:name="Table Classic 2" w:semiHidden="1" w:unhideWhenUsed="1"/>
-    <w:lsdException w:name="Table Classic 3" w:semiHidden="1" w:unhideWhenUsed="1"/>
-    <w:lsdException w:name="Table Classic 4" w:semiHidden="1" w:unhideWhenUsed="1"/>
-    <w:lsdException w:name="Table Colorful 1" w:semiHidden="1" w:unhideWhenUsed="1"/>
-    <w:lsdException w:name="Table Colorful 2" w:semiHidden="1" w:unhideWhenUsed="1"/>
-    <w:lsdException w:name="Table Colorful 3" w:semiHidden="1" w:unhideWhenUsed="1"/>
-    <w:lsdException w:name="Table Columns 1" w:semiHidden="1" w:unhideWhenUsed="1"/>
-    <w:lsdException w:name="Table Columns 2" w:semiHidden="1" w:unhideWhenUsed="1"/>
-    <w:lsdException w:name="Table Columns 3" w:semiHidden="1" w:unhideWhenUsed="1"/>
-    <w:lsdException w:name="Table Columns 4" w:semiHidden="1" w:unhideWhenUsed="1"/>
-    <w:lsdException w:name="Table Columns 5" w:semiHidden="1" w:unhideWhenUsed="1"/>
-    <w:lsdException w:name="Table Grid 1" w:semiHidden="1" w:unhideWhenUsed="1"/>
-    <w:lsdException w:name="Table Grid 2" w:semiHidden="1" w:unhideWhenUsed="1"/>
-    <w:lsdException w:name="Table Grid 3" w:semiHidden="1" w:unhideWhenUsed="1"/>
-    <w:lsdException w:name="Table Grid 4" w:semiHidden="1" w:unhideWhenUsed="1"/>
-    <w:lsdException w:name="Table Grid 5" w:semiHidden="1" w:unhideWhenUsed="1"/>
-    <w:lsdException w:name="Table Grid 6" w:semiHidden="1" w:unhideWhenUsed="1"/>
-    <w:lsdException w:name="Table Grid 7" w:semiHidden="1" w:unhideWhenUsed="1"/>
-    <w:lsdException w:name="Table Grid 8" w:semiHidden="1" w:unhideWhenUsed="1"/>
-    <w:lsdException w:name="Table List 1" w:semiHidden="1" w:unhideWhenUsed="1"/>
-    <w:lsdException w:name="Table List 2" w:semiHidden="1" w:unhideWhenUsed="1"/>
-    <w:lsdException w:name="Table List 3" w:semiHidden="1" w:unhideWhenUsed="1"/>
-    <w:lsdException w:name="Table List 4" w:semiHidden="1" w:unhideWhenUsed="1"/>
-    <w:lsdException w:name="Table List 5" w:semiHidden="1" w:unhideWhenUsed="1"/>
-    <w:lsdException w:name="Table List 6" w:semiHidden="1" w:unhideWhenUsed="1"/>
-    <w:lsdException w:name="Table List 7" w:semiHidden="1" w:unhideWhenUsed="1"/>
-    <w:lsdException w:name="Table List 8" w:semiHidden="1" w:unhideWhenUsed="1"/>
-    <w:lsdException w:name="Table 3D effects 1" w:semiHidden="1" w:unhideWhenUsed="1"/>
-    <w:lsdException w:name="Table 3D effects 2" w:semiHidden="1" w:unhideWhenUsed="1"/>
-    <w:lsdException w:name="Table 3D effects 3" w:semiHidden="1" w:unhideWhenUsed="1"/>
-    <w:lsdException w:name="Table Contemporary" w:semiHidden="1" w:unhideWhenUsed="1"/>
-    <w:lsdException w:name="Table Elegant" w:semiHidden="1" w:unhideWhenUsed="1"/>
-    <w:lsdException w:name="Table Professional" w:semiHidden="1" w:unhideWhenUsed="1"/>
-    <w:lsdException w:name="Table Subtle 1" w:semiHidden="1" w:unhideWhenUsed="1"/>
-    <w:lsdException w:name="Table Subtle 2" w:semiHidden="1" w:unhideWhenUsed="1"/>
-    <w:lsdException w:name="Table Web 1" w:semiHidden="1" w:unhideWhenUsed="1"/>
-    <w:lsdException w:name="Table Web 2" w:semiHidden="1" w:unhideWhenUsed="1"/>
-    <w:lsdException w:name="Table Web 3" w:semiHidden="1" w:unhideWhenUsed="1"/>
-    <w:lsdException w:name="Balloon Text" w:semiHidden="1" w:unhideWhenUsed="1"/>
-    <w:lsdException w:name="Table Grid" w:uiPriority="39"/>
-    <w:lsdException w:name="Table Theme" w:semiHidden="1" w:unhideWhenUsed="1"/>
-    <w:lsdException w:name="Placeholder Text" w:semiHidden="1"/>
-    <w:lsdException w:name="No Spacing" w:uiPriority="1" w:qFormat="1"/>
-    <w:lsdException w:name="Light Shading" w:uiPriority="60"/>
-    <w:lsdException w:name="Light List" w:uiPriority="61"/>
-    <w:lsdException w:name="Light Grid" w:uiPriority="62"/>
-    <w:lsdException w:name="Medium Shading 1" w:uiPriority="63"/>
-    <w:lsdException w:name="Medium Shading 2" w:uiPriority="64"/>
-    <w:lsdException w:name="Medium List 1" w:uiPriority="65"/>
-    <w:lsdException w:name="Medium List 2" w:uiPriority="66"/>
-    <w:lsdException w:name="Medium Grid 1" w:uiPriority="67"/>
-    <w:lsdException w:name="Medium Grid 2" w:uiPriority="68"/>
-    <w:lsdException w:name="Medium Grid 3" w:uiPriority="69"/>
-    <w:lsdException w:name="Dark List" w:uiPriority="70"/>
-    <w:lsdException w:name="Colorful Shading" w:uiPriority="71"/>
-    <w:lsdException w:name="Colorful List" w:uiPriority="72"/>
-    <w:lsdException w:name="Colorful Grid" w:uiPriority="73"/>
-    <w:lsdException w:name="Light Shading Accent 1" w:uiPriority="60"/>
-    <w:lsdException w:name="Light List Accent 1" w:uiPriority="61"/>
-    <w:lsdException w:name="Light Grid Accent 1" w:uiPriority="62"/>
-    <w:lsdException w:name="Medium Shading 1 Accent 1" w:uiPriority="63"/>
-    <w:lsdException w:name="Medium Shading 2 Accent 1" w:uiPriority="64"/>
-    <w:lsdException w:name="Medium List 1 Accent 1" w:uiPriority="65"/>
-    <w:lsdException w:name="Revision" w:semiHidden="1"/>
-    <w:lsdException w:name="List Paragraph" w:uiPriority="34" w:qFormat="1"/>
-    <w:lsdException w:name="Quote" w:uiPriority="29" w:qFormat="1"/>
-    <w:lsdException w:name="Intense Quote" w:uiPriority="30" w:qFormat="1"/>
-    <w:lsdException w:name="Medium List 2 Accent 1" w:uiPriority="66"/>
-    <w:lsdException w:name="Medium Grid 1 Accent 1" w:uiPriority="67"/>
-    <w:lsdException w:name="Medium Grid 2 Accent 1" w:uiPriority="68"/>
-    <w:lsdException w:name="Medium Grid 3 Accent 1" w:uiPriority="69"/>
-    <w:lsdException w:name="Dark List Accent 1" w:uiPriority="70"/>
-    <w:lsdException w:name="Colorful Shading Accent 1" w:uiPriority="71"/>
-    <w:lsdException w:name="Colorful List Accent 1" w:uiPriority="72"/>
-    <w:lsdException w:name="Colorful Grid Accent 1" w:uiPriority="73"/>
-    <w:lsdException w:name="Light Shading Accent 2" w:uiPriority="60"/>
-    <w:lsdException w:name="Light List Accent 2" w:uiPriority="61"/>
-    <w:lsdException w:name="Light Grid Accent 2" w:uiPriority="62"/>
-    <w:lsdException w:name="Medium Shading 1 Accent 2" w:uiPriority="63"/>
-    <w:lsdException w:name="Medium Shading 2 Accent 2" w:uiPriority="64"/>
-    <w:lsdException w:name="Medium List 1 Accent 2" w:uiPriority="65"/>
-    <w:lsdException w:name="Medium List 2 Accent 2" w:uiPriority="66"/>
-    <w:lsdException w:name="Medium Grid 1 Accent 2" w:uiPriority="67"/>
-    <w:lsdException w:name="Medium Grid 2 Accent 2" w:uiPriority="68"/>
-    <w:lsdException w:name="Medium Grid 3 Accent 2" w:uiPriority="69"/>
-    <w:lsdException w:name="Dark List Accent 2" w:uiPriority="70"/>
-    <w:lsdException w:name="Colorful Shading Accent 2" w:uiPriority="71"/>
-    <w:lsdException w:name="Colorful List Accent 2" w:uiPriority="72"/>
-    <w:lsdException w:name="Colorful Grid Accent 2" w:uiPriority="73"/>
-    <w:lsdException w:name="Light Shading Accent 3" w:uiPriority="60"/>
-    <w:lsdException w:name="Light List Accent 3" w:uiPriority="61"/>
-    <w:lsdException w:name="Light Grid Accent 3" w:uiPriority="62"/>
-    <w:lsdException w:name="Medium Shading 1 Accent 3" w:uiPriority="63"/>
-    <w:lsdException w:name="Medium Shading 2 Accent 3" w:uiPriority="64"/>
-    <w:lsdException w:name="Medium List 1 Accent 3" w:uiPriority="65"/>
-    <w:lsdException w:name="Medium List 2 Accent 3" w:uiPriority="66"/>
-    <w:lsdException w:name="Medium Grid 1 Accent 3" w:uiPriority="67"/>
-    <w:lsdException w:name="Medium Grid 2 Accent 3" w:uiPriority="68"/>
-    <w:lsdException w:name="Medium Grid 3 Accent 3" w:uiPriority="69"/>
-    <w:lsdException w:name="Dark List Accent 3" w:uiPriority="70"/>
-    <w:lsdException w:name="Colorful Shading Accent 3" w:uiPriority="71"/>
-    <w:lsdException w:name="Colorful List Accent 3" w:uiPriority="72"/>
-    <w:lsdException w:name="Colorful Grid Accent 3" w:uiPriority="73"/>
-    <w:lsdException w:name="Light Shading Accent 4" w:uiPriority="60"/>
-    <w:lsdException w:name="Light List Accent 4" w:uiPriority="61"/>
-    <w:lsdException w:name="Light Grid Accent 4" w:uiPriority="62"/>
-    <w:lsdException w:name="Medium Shading 1 Accent 4" w:uiPriority="63"/>
-    <w:lsdException w:name="Medium Shading 2 Accent 4" w:uiPriority="64"/>
-    <w:lsdException w:name="Medium List 1 Accent 4" w:uiPriority="65"/>
-    <w:lsdException w:name="Medium List 2 Accent 4" w:uiPriority="66"/>
-    <w:lsdException w:name="Medium Grid 1 Accent 4" w:uiPriority="67"/>
-    <w:lsdException w:name="Medium Grid 2 Accent 4" w:uiPriority="68"/>
-    <w:lsdException w:name="Medium Grid 3 Accent 4" w:uiPriority="69"/>
-    <w:lsdException w:name="Dark List Accent 4" w:uiPriority="70"/>
-    <w:lsdException w:name="Colorful Shading Accent 4" w:uiPriority="71"/>
-    <w:lsdException w:name="Colorful List Accent 4" w:uiPriority="72"/>
-    <w:lsdException w:name="Colorful Grid Accent 4" w:uiPriority="73"/>
-    <w:lsdException w:name="Light Shading Accent 5" w:uiPriority="60"/>
-    <w:lsdException w:name="Light List Accent 5" w:uiPriority="61"/>
-    <w:lsdException w:name="Light Grid Accent 5" w:uiPriority="62"/>
-    <w:lsdException w:name="Medium Shading 1 Accent 5" w:uiPriority="63"/>
-    <w:lsdException w:name="Medium Shading 2 Accent 5" w:uiPriority="64"/>
-    <w:lsdException w:name="Medium List 1 Accent 5" w:uiPriority="65"/>
-    <w:lsdException w:name="Medium List 2 Accent 5" w:uiPriority="66"/>
-    <w:lsdException w:name="Medium Grid 1 Accent 5" w:uiPriority="67"/>
-    <w:lsdException w:name="Medium Grid 2 Accent 5" w:uiPriority="68"/>
-    <w:lsdException w:name="Medium Grid 3 Accent 5" w:uiPriority="69"/>
-    <w:lsdException w:name="Dark List Accent 5" w:uiPriority="70"/>
-    <w:lsdException w:name="Colorful Shading Accent 5" w:uiPriority="71"/>
-    <w:lsdException w:name="Colorful List Accent 5" w:uiPriority="72"/>
-    <w:lsdException w:name="Colorful Grid Accent 5" w:uiPriority="73"/>
-    <w:lsdException w:name="Light Shading Accent 6" w:uiPriority="60"/>
-    <w:lsdException w:name="Light List Accent 6" w:uiPriority="61"/>
-    <w:lsdException w:name="Light Grid Accent 6" w:uiPriority="62"/>
-    <w:lsdException w:name="Medium Shading 1 Accent 6" w:uiPriority="63"/>
-    <w:lsdException w:name="Medium Shading 2 Accent 6" w:uiPriority="64"/>
-    <w:lsdException w:name="Medium List 1 Accent 6" w:uiPriority="65"/>
-    <w:lsdException w:name="Medium List 2 Accent 6" w:uiPriority="66"/>
-    <w:lsdException w:name="Medium Grid 1 Accent 6" w:uiPriority="67"/>
-    <w:lsdException w:name="Medium Grid 2 Accent 6" w:uiPriority="68"/>
-    <w:lsdException w:name="Medium Grid 3 Accent 6" w:uiPriority="69"/>
-    <w:lsdException w:name="Dark List Accent 6" w:uiPriority="70"/>
-    <w:lsdException w:name="Colorful Shading Accent 6" w:uiPriority="71"/>
-    <w:lsdException w:name="Colorful List Accent 6" w:uiPriority="72"/>
-    <w:lsdException w:name="Colorful Grid Accent 6" w:uiPriority="73"/>
-    <w:lsdException w:name="Subtle Emphasis" w:uiPriority="19" w:qFormat="1"/>
-    <w:lsdException w:name="Intense Emphasis" w:uiPriority="21" w:qFormat="1"/>
-    <w:lsdException w:name="Subtle Reference" w:uiPriority="31" w:qFormat="1"/>
-    <w:lsdException w:name="Intense Reference" w:uiPriority="32" w:qFormat="1"/>
-    <w:lsdException w:name="Book Title" w:uiPriority="33" w:qFormat="1"/>
-    <w:lsdException w:name="Bibliography" w:semiHidden="1" w:uiPriority="37" w:unhideWhenUsed="1"/>
-    <w:lsdException w:name="TOC Heading" w:semiHidden="1" w:uiPriority="39" w:unhideWhenUsed="1" w:qFormat="1"/>
-    <w:lsdException w:name="Plain Table 1" w:uiPriority="41"/>
-    <w:lsdException w:name="Plain Table 2" w:uiPriority="42"/>
-    <w:lsdException w:name="Plain Table 3" w:uiPriority="43"/>
-    <w:lsdException w:name="Plain Table 4" w:uiPriority="44"/>
-    <w:lsdException w:name="Plain Table 5" w:uiPriority="45"/>
-    <w:lsdException w:name="Grid Table Light" w:uiPriority="40"/>
-    <w:lsdException w:name="Grid Table 1 Light" w:uiPriority="46"/>
-    <w:lsdException w:name="Grid Table 2" w:uiPriority="47"/>
-    <w:lsdException w:name="Grid Table 3" w:uiPriority="48"/>
-    <w:lsdException w:name="Grid Table 4" w:uiPriority="49"/>
-    <w:lsdException w:name="Grid Table 5 Dark" w:uiPriority="50"/>
-    <w:lsdException w:name="Grid Table 6 Colorful" w:uiPriority="51"/>
-    <w:lsdException w:name="Grid Table 7 Colorful" w:uiPriority="52"/>
-    <w:lsdException w:name="Grid Table 1 Light Accent 1" w:uiPriority="46"/>
-    <w:lsdException w:name="Grid Table 2 Accent 1" w:uiPriority="47"/>
-    <w:lsdException w:name="Grid Table 3 Accent 1" w:uiPriority="48"/>
-    <w:lsdException w:name="Grid Table 4 Accent 1" w:uiPriority="49"/>
-    <w:lsdException w:name="Grid Table 5 Dark Accent 1" w:uiPriority="50"/>
-    <w:lsdException w:name="Grid Table 6 Colorful Accent 1" w:uiPriority="51"/>
-    <w:lsdException w:name="Grid Table 7 Colorful Accent 1" w:uiPriority="52"/>
-    <w:lsdException w:name="Grid Table 1 Light Accent 2" w:uiPriority="46"/>
-    <w:lsdException w:name="Grid Table 2 Accent 2" w:uiPriority="47"/>
-    <w:lsdException w:name="Grid Table 3 Accent 2" w:uiPriority="48"/>
-    <w:lsdException w:name="Grid Table 4 Accent 2" w:uiPriority="49"/>
-    <w:lsdException w:name="Grid Table 5 Dark Accent 2" w:uiPriority="50"/>
-    <w:lsdException w:name="Grid Table 6 Colorful Accent 2" w:uiPriority="51"/>
-    <w:lsdException w:name="Grid Table 7 Colorful Accent 2" w:uiPriority="52"/>
-    <w:lsdException w:name="Grid Table 1 Light Accent 3" w:uiPriority="46"/>
-    <w:lsdException w:name="Grid Table 2 Accent 3" w:uiPriority="47"/>
-    <w:lsdException w:name="Grid Table 3 Accent 3" w:uiPriority="48"/>
-    <w:lsdException w:name="Grid Table 4 Accent 3" w:uiPriority="49"/>
-    <w:lsdException w:name="Grid Table 5 Dark Accent 3" w:uiPriority="50"/>
-    <w:lsdException w:name="Grid Table 6 Colorful Accent 3" w:uiPriority="51"/>
-    <w:lsdException w:name="Grid Table 7 Colorful Accent 3" w:uiPriority="52"/>
-    <w:lsdException w:name="Grid Table 1 Light Accent 4" w:uiPriority="46"/>
-    <w:lsdException w:name="Grid Table 2 Accent 4" w:uiPriority="47"/>
-    <w:lsdException w:name="Grid Table 3 Accent 4" w:uiPriority="48"/>
-    <w:lsdException w:name="Grid Table 4 Accent 4" w:uiPriority="49"/>
-    <w:lsdException w:name="Grid Table 5 Dark Accent 4" w:uiPriority="50"/>
-    <w:lsdException w:name="Grid Table 6 Colorful Accent 4" w:uiPriority="51"/>
-    <w:lsdException w:name="Grid Table 7 Colorful Accent 4" w:uiPriority="52"/>
-    <w:lsdException w:name="Grid Table 1 Light Accent 5" w:uiPriority="46"/>
-    <w:lsdException w:name="Grid Table 2 Accent 5" w:uiPriority="47"/>
-    <w:lsdException w:name="Grid Table 3 Accent 5" w:uiPriority="48"/>
-    <w:lsdException w:name="Grid Table 4 Accent 5" w:uiPriority="49"/>
-    <w:lsdException w:name="Grid Table 5 Dark Accent 5" w:uiPriority="50"/>
-    <w:lsdException w:name="Grid Table 6 Colorful Accent 5" w:uiPriority="51"/>
-    <w:lsdException w:name="Grid Table 7 Colorful Accent 5" w:uiPriority="52"/>
-    <w:lsdException w:name="Grid Table 1 Light Accent 6" w:uiPriority="46"/>
-    <w:lsdException w:name="Grid Table 2 Accent 6" w:uiPriority="47"/>
-    <w:lsdException w:name="Grid Table 3 Accent 6" w:uiPriority="48"/>
-    <w:lsdException w:name="Grid Table 4 Accent 6" w:uiPriority="49"/>
-    <w:lsdException w:name="Grid Table 5 Dark Accent 6" w:uiPriority="50"/>
-    <w:lsdException w:name="Grid Table 6 Colorful Accent 6" w:uiPriority="51"/>
-    <w:lsdException w:name="Grid Table 7 Colorful Accent 6" w:uiPriority="52"/>
-    <w:lsdException w:name="List Table 1 Light" w:uiPriority="46"/>
-    <w:lsdException w:name="List Table 2" w:uiPriority="47"/>
-    <w:lsdException w:name="List Table 3" w:uiPriority="48"/>
-    <w:lsdException w:name="List Table 4" w:uiPriority="49"/>
-    <w:lsdException w:name="List Table 5 Dark" w:uiPriority="50"/>
-    <w:lsdException w:name="List Table 6 Colorful" w:uiPriority="51"/>
-    <w:lsdException w:name="List Table 7 Colorful" w:uiPriority="52"/>
-    <w:lsdException w:name="List Table 1 Light Accent 1" w:uiPriority="46"/>
-    <w:lsdException w:name="List Table 2 Accent 1" w:uiPriority="47"/>
-    <w:lsdException w:name="List Table 3 Accent 1" w:uiPriority="48"/>
-    <w:lsdException w:name="List Table 4 Accent 1" w:uiPriority="49"/>
-    <w:lsdException w:name="List Table 5 Dark Accent 1" w:uiPriority="50"/>
-    <w:lsdException w:name="List Table 6 Colorful Accent 1" w:uiPriority="51"/>
-    <w:lsdException w:name="List Table 7 Colorful Accent 1" w:uiPriority="52"/>
-    <w:lsdException w:name="List Table 1 Light Accent 2" w:uiPriority="46"/>
-    <w:lsdException w:name="List Table 2 Accent 2" w:uiPriority="47"/>
-    <w:lsdException w:name="List Table 3 Accent 2" w:uiPriority="48"/>
-    <w:lsdException w:name="List Table 4 Accent 2" w:uiPriority="49"/>
-    <w:lsdException w:name="List Table 5 Dark Accent 2" w:uiPriority="50"/>
-    <w:lsdException w:name="List Table 6 Colorful Accent 2" w:uiPriority="51"/>
-    <w:lsdException w:name="List Table 7 Colorful Accent 2" w:uiPriority="52"/>
-    <w:lsdException w:name="List Table 1 Light Accent 3" w:uiPriority="46"/>
-    <w:lsdException w:name="List Table 2 Accent 3" w:uiPriority="47"/>
-    <w:lsdException w:name="List Table 3 Accent 3" w:uiPriority="48"/>
-    <w:lsdException w:name="List Table 4 Accent 3" w:uiPriority="49"/>
-    <w:lsdException w:name="List Table 5 Dark Accent 3" w:uiPriority="50"/>
-    <w:lsdException w:name="List Table 6 Colorful Accent 3" w:uiPriority="51"/>
-    <w:lsdException w:name="List Table 7 Colorful Accent 3" w:uiPriority="52"/>
-    <w:lsdException w:name="List Table 1 Light Accent 4" w:uiPriority="46"/>
-    <w:lsdException w:name="List Table 2 Accent 4" w:uiPriority="47"/>
-    <w:lsdException w:name="List Table 3 Accent 4" w:uiPriority="48"/>
-    <w:lsdException w:name="List Table 4 Accent 4" w:uiPriority="49"/>
-    <w:lsdException w:name="List Table 5 Dark Accent 4" w:uiPriority="50"/>
-    <w:lsdException w:name="List Table 6 Colorful Accent 4" w:uiPriority="51"/>
-    <w:lsdException w:name="List Table 7 Colorful Accent 4" w:uiPriority="52"/>
-    <w:lsdException w:name="List Table 1 Light Accent 5" w:uiPriority="46"/>
-    <w:lsdException w:name="List Table 2 Accent 5" w:uiPriority="47"/>
-    <w:lsdException w:name="List Table 3 Accent 5" w:uiPriority="48"/>
-    <w:lsdException w:name="List Table 4 Accent 5" w:uiPriority="49"/>
-    <w:lsdException w:name="List Table 5 Dark Accent 5" w:uiPriority="50"/>
-    <w:lsdException w:name="List Table 6 Colorful Accent 5" w:uiPriority="51"/>
-    <w:lsdException w:name="List Table 7 Colorful Accent 5" w:uiPriority="52"/>
-    <w:lsdException w:name="List Table 1 Light Accent 6" w:uiPriority="46"/>
-    <w:lsdException w:name="List Table 2 Accent 6" w:uiPriority="47"/>
-    <w:lsdException w:name="List Table 3 Accent 6" w:uiPriority="48"/>
-    <w:lsdException w:name="List Table 4 Accent 6" w:uiPriority="49"/>
-    <w:lsdException w:name="List Table 5 Dark Accent 6" w:uiPriority="50"/>
-    <w:lsdException w:name="List Table 6 Colorful Accent 6" w:uiPriority="51"/>
-    <w:lsdException w:name="List Table 7 Colorful Accent 6" w:uiPriority="52"/>
-    <w:lsdException w:name="Mention" w:semiHidden="1" w:unhideWhenUsed="1"/>
-    <w:lsdException w:name="Smart Hyperlink" w:semiHidden="1" w:unhideWhenUsed="1"/>
-    <w:lsdException w:name="Hashtag" w:semiHidden="1" w:unhideWhenUsed="1"/>
-    <w:lsdException w:name="Unresolved Mention" w:semiHidden="1" w:unhideWhenUsed="1"/>
-  </w:latentStyles>
-  <w:style w:type="paragraph" w:default="1" w:styleId="Normal">
-    <w:name w:val="Normal"/>
-    <w:qFormat/>
-  </w:style>
-  <w:style w:type="character" w:default="1" w:styleId="DefaultParagraphFont">
-    <w:name w:val="Default Paragraph Font"/>
-    <w:uiPriority w:val="1"/>
-    <w:semiHidden/>
-    <w:unhideWhenUsed/>
-  </w:style>
-  <w:style w:type="table" w:default="1" w:styleId="TableNormal">
-    <w:name w:val="Normal Table"/>
-    <w:uiPriority w:val="99"/>
-    <w:semiHidden/>
-    <w:unhideWhenUsed/>
-    <w:tblPr>
-      <w:tblInd w:w="0" w:type="dxa"/>
-      <w:tblCellMar>
-        <w:top w:w="0" w:type="dxa"/>
-        <w:left w:w="108" w:type="dxa"/>
-        <w:bottom w:w="0" w:type="dxa"/>
-        <w:right w:w="108" w:type="dxa"/>
-      </w:tblCellMar>
-    </w:tblPr>
-  </w:style>
-  <w:style w:type="numbering" w:default="1" w:styleId="NoList">
-    <w:name w:val="No List"/>
-    <w:uiPriority w:val="99"/>
-    <w:semiHidden/>
-    <w:unhideWhenUsed/>
-  </w:style>
-  <w:style w:type="character" w:styleId="PlaceholderText">
-    <w:name w:val="Placeholder Text"/>
-    <w:basedOn w:val="DefaultParagraphFont"/>
-    <w:uiPriority w:val="99"/>
-    <w:semiHidden/>
-    <w:rsid w:val="00DA51C4"/>
-    <w:rPr>
-      <w:color w:val="808080"/>
-    </w:rPr>
-  </w:style>
-  <w:style w:type="paragraph" w:customStyle="1" w:styleId="999E9D51C9094053AA1E2A2289462894">
-    <w:name w:val="999E9D51C9094053AA1E2A2289462894"/>
-    <w:rsid w:val="00DA51C4"/>
-  </w:style>
-</w:styles>
-</file>
-
-<file path=word/glossary/webSettings.xml><?xml version="1.0" encoding="utf-8"?>
-<w:webSettings xmlns:mc="http://schemas.openxmlformats.org/markup-compatibility/2006" xmlns:r="http://schemas.openxmlformats.org/officeDocument/2006/relationships" xmlns:w="http://schemas.openxmlformats.org/wordprocessingml/2006/main" xmlns:w14="http://schemas.microsoft.com/office/word/2010/wordml" xmlns:w15="http://schemas.microsoft.com/office/word/2012/wordml" xmlns:w16cid="http://schemas.microsoft.com/office/word/2016/wordml/cid" xmlns:w16se="http://schemas.microsoft.com/office/word/2015/wordml/symex" mc:Ignorable="w14 w15 w16se w16cid">
-  <w:optimizeForBrowser/>
-</w:webSettings>
-</file>
-
 <file path=word/theme/theme1.xml><?xml version="1.0" encoding="utf-8"?>
 <a:theme xmlns:a="http://schemas.openxmlformats.org/drawingml/2006/main" name="Office Theme">
   <a:themeElements>
@@ -20513,7 +19586,7 @@
 </file>
 
 <file path=customXml/itemProps1.xml><?xml version="1.0" encoding="utf-8"?>
-<ds:datastoreItem xmlns:ds="http://schemas.openxmlformats.org/officeDocument/2006/customXml" ds:itemID="{8336059A-32CC-4DDE-8E9D-164571333C70}">
+<ds:datastoreItem xmlns:ds="http://schemas.openxmlformats.org/officeDocument/2006/customXml" ds:itemID="{E487F5D0-BA06-4CEE-9DF6-662303C0E8C9}">
   <ds:schemaRefs>
     <ds:schemaRef ds:uri="http://schemas.openxmlformats.org/officeDocument/2006/bibliography"/>
   </ds:schemaRefs>

</xml_diff>

<commit_message>
changed figures for agwater examples to acre-feet
</commit_message>
<xml_diff>
--- a/Examples/AgWaterUse/doc/AG_doc.docx
+++ b/Examples/AgWaterUse/doc/AG_doc.docx
@@ -9058,8 +9058,6 @@
       <w:r>
         <w:t xml:space="preserve"> numbers </w:t>
       </w:r>
-      <w:bookmarkStart w:id="5" w:name="_GoBack"/>
-      <w:bookmarkEnd w:id="5"/>
       <w:r>
         <w:t>34 and 35</w:t>
       </w:r>
@@ -9498,15 +9496,12 @@
         <w:pStyle w:val="BodyText"/>
       </w:pPr>
       <w:r>
-        <w:rPr>
-          <w:noProof/>
-        </w:rPr>
         <w:lastRenderedPageBreak/>
         <w:drawing>
-          <wp:inline distT="0" distB="0" distL="0" distR="0" wp14:anchorId="057ED248" wp14:editId="4082CC32">
-            <wp:extent cx="5943600" cy="5755640"/>
-            <wp:effectExtent l="0" t="0" r="0" b="0"/>
-            <wp:docPr id="20" name="Picture 20"/>
+          <wp:inline distT="0" distB="0" distL="0" distR="0" wp14:anchorId="5C62564D" wp14:editId="6D7E803D">
+            <wp:extent cx="5943600" cy="5902325"/>
+            <wp:effectExtent l="0" t="0" r="0" b="3175"/>
+            <wp:docPr id="11" name="Picture 11"/>
             <wp:cNvGraphicFramePr>
               <a:graphicFrameLocks xmlns:a="http://schemas.openxmlformats.org/drawingml/2006/main" noChangeAspect="1"/>
             </wp:cNvGraphicFramePr>
@@ -9526,7 +9521,7 @@
                   <pic:spPr>
                     <a:xfrm>
                       <a:off x="0" y="0"/>
-                      <a:ext cx="5943600" cy="5755640"/>
+                      <a:ext cx="5943600" cy="5902325"/>
                     </a:xfrm>
                     <a:prstGeom prst="rect">
                       <a:avLst/>
@@ -9571,15 +9566,12 @@
         <w:pStyle w:val="BodyText"/>
       </w:pPr>
       <w:r>
-        <w:rPr>
-          <w:noProof/>
-        </w:rPr>
         <w:lastRenderedPageBreak/>
         <w:drawing>
-          <wp:inline distT="0" distB="0" distL="0" distR="0" wp14:anchorId="55A483A0" wp14:editId="4A687899">
-            <wp:extent cx="5943600" cy="2218690"/>
-            <wp:effectExtent l="0" t="0" r="0" b="0"/>
-            <wp:docPr id="16" name="Picture 16"/>
+          <wp:inline distT="0" distB="0" distL="0" distR="0" wp14:anchorId="427C4E0F" wp14:editId="4F25FC23">
+            <wp:extent cx="5943600" cy="2319655"/>
+            <wp:effectExtent l="0" t="0" r="0" b="4445"/>
+            <wp:docPr id="12" name="Picture 12"/>
             <wp:cNvGraphicFramePr>
               <a:graphicFrameLocks xmlns:a="http://schemas.openxmlformats.org/drawingml/2006/main" noChangeAspect="1"/>
             </wp:cNvGraphicFramePr>
@@ -9599,7 +9591,7 @@
                   <pic:spPr>
                     <a:xfrm>
                       <a:off x="0" y="0"/>
-                      <a:ext cx="5943600" cy="2218690"/>
+                      <a:ext cx="5943600" cy="2319655"/>
                     </a:xfrm>
                     <a:prstGeom prst="rect">
                       <a:avLst/>
@@ -9703,14 +9695,11 @@
         <w:pStyle w:val="BodyText"/>
       </w:pPr>
       <w:r>
-        <w:rPr>
-          <w:noProof/>
-        </w:rPr>
         <w:lastRenderedPageBreak/>
         <w:drawing>
-          <wp:inline distT="0" distB="0" distL="0" distR="0" wp14:anchorId="60FA1868" wp14:editId="17E374A8">
-            <wp:extent cx="5943600" cy="5789295"/>
-            <wp:effectExtent l="0" t="0" r="0" b="1905"/>
+          <wp:inline distT="0" distB="0" distL="0" distR="0" wp14:anchorId="77562639" wp14:editId="75001933">
+            <wp:extent cx="5943600" cy="5845175"/>
+            <wp:effectExtent l="0" t="0" r="0" b="3175"/>
             <wp:docPr id="1" name="Picture 1"/>
             <wp:cNvGraphicFramePr>
               <a:graphicFrameLocks xmlns:a="http://schemas.openxmlformats.org/drawingml/2006/main" noChangeAspect="1"/>
@@ -9731,7 +9720,7 @@
                   <pic:spPr>
                     <a:xfrm>
                       <a:off x="0" y="0"/>
-                      <a:ext cx="5943600" cy="5789295"/>
+                      <a:ext cx="5943600" cy="5845175"/>
                     </a:xfrm>
                     <a:prstGeom prst="rect">
                       <a:avLst/>
@@ -9743,6 +9732,8 @@
           </wp:inline>
         </w:drawing>
       </w:r>
+      <w:bookmarkStart w:id="5" w:name="_GoBack"/>
+      <w:bookmarkEnd w:id="5"/>
     </w:p>
     <w:p>
       <w:pPr>
@@ -9805,14 +9796,11 @@
         <w:pStyle w:val="BodyText"/>
       </w:pPr>
       <w:r>
-        <w:rPr>
-          <w:noProof/>
-        </w:rPr>
         <w:drawing>
-          <wp:inline distT="0" distB="0" distL="0" distR="0" wp14:anchorId="6B08E1AE" wp14:editId="4EC6BB0F">
-            <wp:extent cx="5828571" cy="2438095"/>
-            <wp:effectExtent l="0" t="0" r="1270" b="635"/>
-            <wp:docPr id="23" name="Picture 23"/>
+          <wp:inline distT="0" distB="0" distL="0" distR="0" wp14:anchorId="459A267E" wp14:editId="45C37D2D">
+            <wp:extent cx="5790476" cy="2485714"/>
+            <wp:effectExtent l="0" t="0" r="1270" b="0"/>
+            <wp:docPr id="10" name="Picture 10"/>
             <wp:cNvGraphicFramePr>
               <a:graphicFrameLocks xmlns:a="http://schemas.openxmlformats.org/drawingml/2006/main" noChangeAspect="1"/>
             </wp:cNvGraphicFramePr>
@@ -9832,7 +9820,7 @@
                   <pic:spPr>
                     <a:xfrm>
                       <a:off x="0" y="0"/>
-                      <a:ext cx="5828571" cy="2438095"/>
+                      <a:ext cx="5790476" cy="2485714"/>
                     </a:xfrm>
                     <a:prstGeom prst="rect">
                       <a:avLst/>
@@ -19586,7 +19574,7 @@
 </file>
 
 <file path=customXml/itemProps1.xml><?xml version="1.0" encoding="utf-8"?>
-<ds:datastoreItem xmlns:ds="http://schemas.openxmlformats.org/officeDocument/2006/customXml" ds:itemID="{E487F5D0-BA06-4CEE-9DF6-662303C0E8C9}">
+<ds:datastoreItem xmlns:ds="http://schemas.openxmlformats.org/officeDocument/2006/customXml" ds:itemID="{65412535-9860-44BD-A279-B78472489F28}">
   <ds:schemaRefs>
     <ds:schemaRef ds:uri="http://schemas.openxmlformats.org/officeDocument/2006/bibliography"/>
   </ds:schemaRefs>

</xml_diff>

<commit_message>
work on iterative solution for ETDEMAND; added block headers and many edits to input instructions
</commit_message>
<xml_diff>
--- a/Examples/AgWaterUse/doc/AG_doc.docx
+++ b/Examples/AgWaterUse/doc/AG_doc.docx
@@ -343,6 +343,53 @@
       <w:r>
         <w:t xml:space="preserve"> </w:t>
       </w:r>
+      <w:r>
+        <w:t xml:space="preserve">Hydrologic software such as MODFLOW simulates 3-dimensional groundwater flow and includes many add-on capabilities, </w:t>
+      </w:r>
+      <w:r>
+        <w:t>such as</w:t>
+      </w:r>
+      <w:r>
+        <w:t xml:space="preserve"> representation of surface-water features and other hydrologic processes (Harbaugh, 2005). </w:t>
+      </w:r>
+      <w:r>
+        <w:t xml:space="preserve">GSFLOW </w:t>
+      </w:r>
+      <w:r>
+        <w:t>is the integration of</w:t>
+      </w:r>
+      <w:r>
+        <w:t xml:space="preserve"> MODFLOW </w:t>
+      </w:r>
+      <w:r>
+        <w:t>and</w:t>
+      </w:r>
+      <w:r>
+        <w:t xml:space="preserve"> PRMS </w:t>
+      </w:r>
+      <w:r>
+        <w:t xml:space="preserve">and can simulate </w:t>
+      </w:r>
+      <w:r>
+        <w:t>all major hydrologic processes in watersheds</w:t>
+      </w:r>
+      <w:r>
+        <w:t>, including distributed energy and water consumption by plants</w:t>
+      </w:r>
+      <w:r>
+        <w:t xml:space="preserve"> (</w:t>
+      </w:r>
+      <w:proofErr w:type="spellStart"/>
+      <w:r>
+        <w:t>Markstrom</w:t>
+      </w:r>
+      <w:proofErr w:type="spellEnd"/>
+      <w:r>
+        <w:t xml:space="preserve"> et al., 2008)</w:t>
+      </w:r>
+      <w:r>
+        <w:t>.</w:t>
+      </w:r>
     </w:p>
     <w:p>
       <w:pPr>
@@ -364,7 +411,13 @@
         <w:t xml:space="preserve"> agricultural systems </w:t>
       </w:r>
       <w:r>
-        <w:t xml:space="preserve">due to its robust </w:t>
+        <w:t xml:space="preserve">due to </w:t>
+      </w:r>
+      <w:r>
+        <w:t>their</w:t>
+      </w:r>
+      <w:r>
+        <w:t xml:space="preserve"> robust </w:t>
       </w:r>
       <w:r>
         <w:t xml:space="preserve">hydrologic </w:t>
@@ -435,10 +488,7 @@
         <w:t xml:space="preserve"> </w:t>
       </w:r>
       <w:r>
-        <w:t xml:space="preserve">that combines MODFLOW with the precipitation runoff modeling system </w:t>
-      </w:r>
-      <w:r>
-        <w:t xml:space="preserve">(PRMS; </w:t>
+        <w:t>(</w:t>
       </w:r>
       <w:proofErr w:type="spellStart"/>
       <w:r>
@@ -446,88 +496,103 @@
       </w:r>
       <w:proofErr w:type="spellEnd"/>
       <w:r>
-        <w:t xml:space="preserve"> and Nishikawa, 2014); </w:t>
-      </w:r>
-      <w:r>
-        <w:t>however,</w:t>
-      </w:r>
-      <w:r>
-        <w:t xml:space="preserve"> in these cases the </w:t>
-      </w:r>
-      <w:r>
-        <w:t>NIWRs</w:t>
-      </w:r>
-      <w:r>
-        <w:t xml:space="preserve"> were estimated </w:t>
-      </w:r>
-      <w:r>
-        <w:t xml:space="preserve">external to the model and </w:t>
-      </w:r>
-      <w:r>
-        <w:t xml:space="preserve">water supply </w:t>
-      </w:r>
-      <w:r>
-        <w:t xml:space="preserve">impacts on antecedent conditions </w:t>
-      </w:r>
-      <w:r>
-        <w:t>were neglected</w:t>
+        <w:t xml:space="preserve"> and Nishikawa, 2014)</w:t>
+      </w:r>
+      <w:r>
+        <w:t>.</w:t>
+      </w:r>
+      <w:r>
+        <w:t xml:space="preserve"> </w:t>
+      </w:r>
+      <w:r>
+        <w:t>I</w:t>
+      </w:r>
+      <w:r>
+        <w:t>n these cases</w:t>
+      </w:r>
+      <w:r>
+        <w:t>,</w:t>
+      </w:r>
+      <w:r>
+        <w:t xml:space="preserve"> </w:t>
+      </w:r>
+      <w:r>
+        <w:t>NIWR</w:t>
+      </w:r>
+      <w:r>
+        <w:t xml:space="preserve"> was</w:t>
+      </w:r>
+      <w:r>
+        <w:t xml:space="preserve"> estimated </w:t>
+      </w:r>
+      <w:r>
+        <w:t xml:space="preserve">external to the </w:t>
+      </w:r>
+      <w:r>
+        <w:t xml:space="preserve">integrated </w:t>
+      </w:r>
+      <w:r>
+        <w:t>model</w:t>
+      </w:r>
+      <w:r>
+        <w:t>,</w:t>
+      </w:r>
+      <w:r>
+        <w:t xml:space="preserve"> and </w:t>
+      </w:r>
+      <w:r>
+        <w:t>surface water diversions and well pumping rates were specified independent of the soil-water deficit on agricultural fields. As presented herein, another approach is to</w:t>
+      </w:r>
+      <w:r>
+        <w:t xml:space="preserve"> use dynamic energy and soil-water balance calculations within an integrated hyd</w:t>
+      </w:r>
+      <w:r>
+        <w:t xml:space="preserve">rologic model to calculate NIWR, and explicitly simulate irrigation systems. </w:t>
+      </w:r>
+      <w:r>
+        <w:t>Water delivery and i</w:t>
+      </w:r>
+      <w:r>
+        <w:t xml:space="preserve">rrigation </w:t>
+      </w:r>
+      <w:r>
+        <w:t>automatically</w:t>
+      </w:r>
+      <w:r>
+        <w:t xml:space="preserve"> is </w:t>
+      </w:r>
+      <w:r>
+        <w:t>simulated</w:t>
+      </w:r>
+      <w:r>
+        <w:t xml:space="preserve"> </w:t>
+      </w:r>
+      <w:r>
+        <w:t xml:space="preserve">as a function of </w:t>
+      </w:r>
+      <w:r>
+        <w:t xml:space="preserve">energy demands, </w:t>
+      </w:r>
+      <w:r>
+        <w:t>antecedent soil water conditions</w:t>
+      </w:r>
+      <w:r>
+        <w:t>,</w:t>
+      </w:r>
+      <w:r>
+        <w:t xml:space="preserve"> and irrigation water supply</w:t>
       </w:r>
       <w:r>
         <w:t xml:space="preserve">. </w:t>
       </w:r>
       <w:r>
-        <w:t>Another approach is to use dynamic energy and soil-water balance calculations within an integrated hyd</w:t>
-      </w:r>
-      <w:r>
-        <w:t xml:space="preserve">rologic model to calculate NIWR, and explicitly simulate irrigation systems. This latter approach </w:t>
-      </w:r>
-      <w:r>
-        <w:t xml:space="preserve">must simulate irrigation </w:t>
-      </w:r>
-      <w:r>
-        <w:t>scheduling and</w:t>
-      </w:r>
-      <w:r>
-        <w:t xml:space="preserve"> requires </w:t>
-      </w:r>
-      <w:r>
-        <w:t xml:space="preserve">irrigation </w:t>
-      </w:r>
-      <w:r>
-        <w:t>by</w:t>
-      </w:r>
-      <w:r>
-        <w:t xml:space="preserve"> applied automatically </w:t>
-      </w:r>
-      <w:r>
-        <w:t xml:space="preserve">in the model </w:t>
-      </w:r>
-      <w:r>
-        <w:t xml:space="preserve">as a function of </w:t>
-      </w:r>
-      <w:r>
-        <w:t xml:space="preserve">energy demands, </w:t>
-      </w:r>
-      <w:r>
-        <w:t>antecedent soil water conditions</w:t>
-      </w:r>
-      <w:r>
-        <w:t>,</w:t>
-      </w:r>
-      <w:r>
-        <w:t xml:space="preserve"> and irrigation water supply</w:t>
-      </w:r>
-      <w:r>
-        <w:t xml:space="preserve">. </w:t>
-      </w:r>
-      <w:r>
         <w:t xml:space="preserve">The advantage of </w:t>
       </w:r>
       <w:r>
         <w:t xml:space="preserve">this </w:t>
       </w:r>
       <w:r>
-        <w:t>approach is that simulated NIWR is consistent with the applied irrigation schedule and soil-water conditions</w:t>
+        <w:t>approach is that simulated NIWR is consistent with the soil-water conditions</w:t>
       </w:r>
       <w:r>
         <w:t xml:space="preserve"> </w:t>
@@ -544,6 +609,7 @@
         <w:pStyle w:val="BodyText"/>
       </w:pPr>
       <w:r>
+        <w:lastRenderedPageBreak/>
         <w:t>GSFLOW</w:t>
       </w:r>
       <w:r>
@@ -600,11 +666,7 @@
         <w:t>,</w:t>
       </w:r>
       <w:r>
-        <w:t xml:space="preserve"> pump groundwater and apply </w:t>
-      </w:r>
-      <w:r>
-        <w:lastRenderedPageBreak/>
-        <w:t xml:space="preserve">irrigation to agricultural fields. </w:t>
+        <w:t xml:space="preserve"> pump groundwater and apply irrigation to agricultural fields. </w:t>
       </w:r>
       <w:r>
         <w:t>Accordingly, a</w:t>
@@ -980,7 +1042,11 @@
         <w:t xml:space="preserve"> </w:t>
       </w:r>
       <w:r>
-        <w:t>The AG Package also provides necessary capabilities for integration of GSFLOW with the river operations model</w:t>
+        <w:t xml:space="preserve">The AG Package also provides necessary capabilities for integration of </w:t>
+      </w:r>
+      <w:r>
+        <w:lastRenderedPageBreak/>
+        <w:t>GSFLOW with the river operations model</w:t>
       </w:r>
       <w:r>
         <w:t>s such as</w:t>
@@ -1008,7 +1074,6 @@
         <w:pStyle w:val="BodyText"/>
       </w:pPr>
       <w:r>
-        <w:lastRenderedPageBreak/>
         <w:t>This report describes t</w:t>
       </w:r>
       <w:r>
@@ -1516,7 +1581,11 @@
         <w:t>deliver stream or lake water to fields</w:t>
       </w:r>
       <w:r>
-        <w:t>. All data for supplementary and irrigation wells is specified within the</w:t>
+        <w:t xml:space="preserve">. All data for supplementary and irrigation </w:t>
+      </w:r>
+      <w:r>
+        <w:lastRenderedPageBreak/>
+        <w:t>wells is specified within the</w:t>
       </w:r>
       <w:r>
         <w:t xml:space="preserve"> A</w:t>
@@ -1560,7 +1629,6 @@
         <w:pStyle w:val="BodyText"/>
       </w:pPr>
       <w:r>
-        <w:lastRenderedPageBreak/>
         <w:t>Two example problems are presented for representing agriculture in MODFLOW and GSFLOW</w:t>
       </w:r>
       <w:r>
@@ -1814,6 +1882,7 @@
         <w:t xml:space="preserve"> </w:t>
       </w:r>
       <w:r>
+        <w:lastRenderedPageBreak/>
         <w:t>applied to UZF1 cells or PRMS HRUs</w:t>
       </w:r>
       <w:r>
@@ -1841,11 +1910,7 @@
         <w:t>and surface water return flows.</w:t>
       </w:r>
       <w:r>
-        <w:t xml:space="preserve"> Alternatively, crop </w:t>
-      </w:r>
-      <w:r>
-        <w:lastRenderedPageBreak/>
-        <w:t xml:space="preserve">consumption can be specified </w:t>
+        <w:t xml:space="preserve"> Alternatively, crop consumption can be specified </w:t>
       </w:r>
       <w:r>
         <w:t xml:space="preserve">and automatically removed from the model, </w:t>
@@ -2500,6 +2565,7 @@
         <w:ind w:left="1080" w:firstLine="0"/>
       </w:pPr>
       <w:r>
+        <w:lastRenderedPageBreak/>
         <w:t>W</w:t>
       </w:r>
       <w:r>
@@ -2674,7 +2740,6 @@
         <w:t xml:space="preserve"> the </w:t>
       </w:r>
       <w:r>
-        <w:lastRenderedPageBreak/>
         <w:t xml:space="preserve">simulated </w:t>
       </w:r>
       <w:r>
@@ -2984,7 +3049,11 @@
         <w:t>due to</w:t>
       </w:r>
       <w:r>
-        <w:t xml:space="preserve"> groundwater discharge to the PRMS soil zone due to linear capillary rise </w:t>
+        <w:t xml:space="preserve"> groundwater </w:t>
+      </w:r>
+      <w:r>
+        <w:lastRenderedPageBreak/>
+        <w:t xml:space="preserve">discharge to the PRMS soil zone due to linear capillary rise </w:t>
       </w:r>
       <w:r>
         <w:t xml:space="preserve">or saturated discharge conditions </w:t>
@@ -3547,6 +3616,7 @@
           <w:rPr>
             <w:rFonts w:ascii="Cambria Math" w:hAnsi="Cambria Math"/>
           </w:rPr>
+          <w:lastRenderedPageBreak/>
           <m:t>NIWR=</m:t>
         </m:r>
         <m:sSub>
@@ -3639,7 +3709,6 @@
         <w:ind w:firstLine="0"/>
       </w:pPr>
       <w:r>
-        <w:lastRenderedPageBreak/>
         <w:t>a</w:t>
       </w:r>
       <w:r>
@@ -5273,21 +5342,22 @@
         <w:t>approach</w:t>
       </w:r>
       <w:r>
-        <w:t xml:space="preserve"> for simulating water </w:t>
-      </w:r>
-      <w:proofErr w:type="gramStart"/>
-      <w:r>
-        <w:t>use</w:t>
-      </w:r>
-      <w:proofErr w:type="gramEnd"/>
-      <w:r>
-        <w:t xml:space="preserve"> by </w:t>
-      </w:r>
-      <w:r>
-        <w:t>ag</w:t>
-      </w:r>
-      <w:r>
-        <w:t xml:space="preserve">riculture is to </w:t>
+        <w:t xml:space="preserve"> for simulating </w:t>
+      </w:r>
+      <w:r>
+        <w:t>agriculture</w:t>
+      </w:r>
+      <w:r>
+        <w:t xml:space="preserve"> </w:t>
+      </w:r>
+      <w:r>
+        <w:t>water</w:t>
+      </w:r>
+      <w:r>
+        <w:t xml:space="preserve"> </w:t>
+      </w:r>
+      <w:r>
+        <w:t xml:space="preserve">use is to </w:t>
       </w:r>
       <w:r>
         <w:t xml:space="preserve">have the model </w:t>
@@ -6349,11 +6419,9 @@
       <w:r>
         <w:t xml:space="preserve">Assuming for simplicity that one well </w:t>
       </w:r>
-      <w:proofErr w:type="gramStart"/>
-      <w:r>
-        <w:t>supplements</w:t>
-      </w:r>
-      <w:proofErr w:type="gramEnd"/>
+      <w:r>
+        <w:t>is used to supplement</w:t>
+      </w:r>
       <w:r>
         <w:t xml:space="preserve"> one diversion, </w:t>
       </w:r>
@@ -6495,7 +6563,7 @@
               <w:rPr>
                 <w:rFonts w:ascii="Cambria Math" w:hAnsi="Cambria Math"/>
               </w:rPr>
-              <m:t>i+1</m:t>
+              <m:t>i</m:t>
             </m:r>
           </m:sub>
         </m:sSub>
@@ -6592,7 +6660,7 @@
               <w:rPr>
                 <w:rFonts w:ascii="Cambria Math" w:hAnsi="Cambria Math"/>
               </w:rPr>
-              <m:t>i+1</m:t>
+              <m:t>i</m:t>
             </m:r>
           </m:sub>
         </m:sSub>
@@ -6648,6 +6716,38 @@
                       </w:rPr>
                       <m:t>ww</m:t>
                     </m:r>
+                    <m:r>
+                      <w:rPr>
+                        <w:rFonts w:ascii="Cambria Math" w:hAnsi="Cambria Math"/>
+                      </w:rPr>
+                      <m:t>-</m:t>
+                    </m:r>
+                  </m:sub>
+                </m:sSub>
+                <m:sSub>
+                  <m:sSubPr>
+                    <m:ctrlPr>
+                      <w:rPr>
+                        <w:rFonts w:ascii="Cambria Math" w:hAnsi="Cambria Math"/>
+                        <w:i/>
+                      </w:rPr>
+                    </m:ctrlPr>
+                  </m:sSubPr>
+                  <m:e>
+                    <m:r>
+                      <w:rPr>
+                        <w:rFonts w:ascii="Cambria Math" w:hAnsi="Cambria Math"/>
+                      </w:rPr>
+                      <m:t>ET</m:t>
+                    </m:r>
+                  </m:e>
+                  <m:sub>
+                    <m:r>
+                      <w:rPr>
+                        <w:rFonts w:ascii="Cambria Math" w:hAnsi="Cambria Math"/>
+                      </w:rPr>
+                      <m:t>a</m:t>
+                    </m:r>
                   </m:sub>
                 </m:sSub>
               </m:num>
@@ -6674,18 +6774,12 @@
                       <w:rPr>
                         <w:rFonts w:ascii="Cambria Math" w:hAnsi="Cambria Math"/>
                       </w:rPr>
-                      <m:t>a,i</m:t>
+                      <m:t>ww</m:t>
                     </m:r>
                   </m:sub>
                 </m:sSub>
               </m:den>
             </m:f>
-            <m:r>
-              <w:rPr>
-                <w:rFonts w:ascii="Cambria Math" w:hAnsi="Cambria Math"/>
-              </w:rPr>
-              <m:t>-1</m:t>
-            </m:r>
           </m:e>
         </m:d>
       </m:oMath>
@@ -6738,7 +6832,13 @@
         </m:r>
       </m:oMath>
       <w:r>
-        <w:t xml:space="preserve"> is a nonlinear acceleration parameter that controls the </w:t>
+        <w:t xml:space="preserve"> is a nonlinear acceleration parameter</w:t>
+      </w:r>
+      <w:r>
+        <w:t xml:space="preserve"> usually set to 1</w:t>
+      </w:r>
+      <w:r>
+        <w:t xml:space="preserve"> that controls the </w:t>
       </w:r>
       <w:r>
         <w:t xml:space="preserve">convergence of </w:t>
@@ -6752,7 +6852,12 @@
         </m:r>
       </m:oMath>
       <w:r>
-        <w:t xml:space="preserve"> during nonlinear iterations</w:t>
+        <w:t xml:space="preserve"> during no</w:t>
+      </w:r>
+      <w:bookmarkStart w:id="4" w:name="_GoBack"/>
+      <w:bookmarkEnd w:id="4"/>
+      <w:r>
+        <w:t>nlinear iterations</w:t>
       </w:r>
       <w:r>
         <w:t xml:space="preserve">, and </w:t>
@@ -6922,6 +7027,7 @@
         <w:ind w:firstLine="0"/>
       </w:pPr>
       <w:r>
+        <w:lastRenderedPageBreak/>
         <w:t>and the supplemental groundwater pumping rate (</w:t>
       </w:r>
       <m:oMath>
@@ -7762,11 +7868,12 @@
           <w:numId w:val="0"/>
         </w:numPr>
       </w:pPr>
-      <w:bookmarkStart w:id="4" w:name="_Toc488403565"/>
+      <w:bookmarkStart w:id="5" w:name="_Toc488403565"/>
       <w:r>
         <w:rPr>
           <w:noProof/>
         </w:rPr>
+        <w:lastRenderedPageBreak/>
         <w:drawing>
           <wp:anchor distT="0" distB="0" distL="114300" distR="114300" simplePos="0" relativeHeight="251663360" behindDoc="0" locked="0" layoutInCell="1" allowOverlap="1" wp14:anchorId="1D7137B0" wp14:editId="059F612C">
             <wp:simplePos x="0" y="0"/>
@@ -8083,7 +8190,7 @@
       <w:r>
         <w:t>.</w:t>
       </w:r>
-      <w:bookmarkEnd w:id="4"/>
+      <w:bookmarkEnd w:id="5"/>
       <w:r>
         <w:t xml:space="preserve">D) </w:t>
       </w:r>
@@ -8336,6 +8443,9 @@
       </w:r>
       <w:r>
         <w:t>Both example problems retain the units used in their original presentations, and thus example problem 1 using English units and example problem 2 uses metric units.</w:t>
+      </w:r>
+      <w:r>
+        <w:t xml:space="preserve"> </w:t>
       </w:r>
     </w:p>
     <w:p>
@@ -8866,7 +8976,13 @@
         <w:t>ag</w:t>
       </w:r>
       <w:r>
-        <w:t xml:space="preserve">ricultural fields that receive irrigation. </w:t>
+        <w:t xml:space="preserve">ricultural fields </w:t>
+      </w:r>
+      <w:r>
+        <w:t xml:space="preserve">totaling </w:t>
+      </w:r>
+      <w:r>
+        <w:t xml:space="preserve">that receive irrigation. </w:t>
       </w:r>
       <w:r>
         <w:t>SFR</w:t>
@@ -9852,17 +9968,15 @@
     <w:p>
       <w:pPr>
         <w:pStyle w:val="BodyText"/>
-      </w:pPr>
-      <w:r>
-        <w:rPr>
-          <w:noProof/>
-        </w:rPr>
+        <w:ind w:firstLine="0"/>
+      </w:pPr>
+      <w:r>
         <w:lastRenderedPageBreak/>
         <w:drawing>
-          <wp:inline distT="0" distB="0" distL="0" distR="0" wp14:anchorId="3D831189" wp14:editId="56DE5E1F">
-            <wp:extent cx="5943600" cy="2287270"/>
-            <wp:effectExtent l="0" t="0" r="0" b="0"/>
-            <wp:docPr id="17" name="Picture 17"/>
+          <wp:inline distT="0" distB="0" distL="0" distR="0" wp14:anchorId="0864409A" wp14:editId="5AB36EEC">
+            <wp:extent cx="5943600" cy="2320290"/>
+            <wp:effectExtent l="0" t="0" r="0" b="3810"/>
+            <wp:docPr id="16" name="Picture 16"/>
             <wp:cNvGraphicFramePr>
               <a:graphicFrameLocks xmlns:a="http://schemas.openxmlformats.org/drawingml/2006/main" noChangeAspect="1"/>
             </wp:cNvGraphicFramePr>
@@ -9882,7 +9996,7 @@
                   <pic:spPr>
                     <a:xfrm>
                       <a:off x="0" y="0"/>
-                      <a:ext cx="5943600" cy="2287270"/>
+                      <a:ext cx="5943600" cy="2320290"/>
                     </a:xfrm>
                     <a:prstGeom prst="rect">
                       <a:avLst/>
@@ -9912,16 +10026,31 @@
     <w:p>
       <w:pPr>
         <w:pStyle w:val="BodyText"/>
-      </w:pPr>
-      <w:r>
-        <w:rPr>
-          <w:noProof/>
-        </w:rPr>
+        <w:ind w:firstLine="0"/>
+      </w:pPr>
+    </w:p>
+    <w:p>
+      <w:pPr>
+        <w:pStyle w:val="FigureCaption"/>
+      </w:pPr>
+      <w:r>
+        <w:t>Inflo</w:t>
+      </w:r>
+      <w:r>
+        <w:t>w hydrographs for test model 1a, representing years of average and below average precipitation.</w:t>
+      </w:r>
+    </w:p>
+    <w:p>
+      <w:pPr>
+        <w:pStyle w:val="BodyText"/>
+      </w:pPr>
+      <w:r>
+        <w:lastRenderedPageBreak/>
         <w:drawing>
-          <wp:inline distT="0" distB="0" distL="0" distR="0" wp14:anchorId="78B1FEF6" wp14:editId="7FFF912C">
-            <wp:extent cx="5943600" cy="2498090"/>
+          <wp:inline distT="0" distB="0" distL="0" distR="0" wp14:anchorId="4EA56A88" wp14:editId="740FA29F">
+            <wp:extent cx="5943600" cy="5772785"/>
             <wp:effectExtent l="0" t="0" r="0" b="0"/>
-            <wp:docPr id="21" name="Picture 21"/>
+            <wp:docPr id="12" name="Picture 12"/>
             <wp:cNvGraphicFramePr>
               <a:graphicFrameLocks xmlns:a="http://schemas.openxmlformats.org/drawingml/2006/main" noChangeAspect="1"/>
             </wp:cNvGraphicFramePr>
@@ -9941,7 +10070,7 @@
                   <pic:spPr>
                     <a:xfrm>
                       <a:off x="0" y="0"/>
-                      <a:ext cx="5943600" cy="2498090"/>
+                      <a:ext cx="5943600" cy="5772785"/>
                     </a:xfrm>
                     <a:prstGeom prst="rect">
                       <a:avLst/>
@@ -9959,61 +10088,27 @@
         <w:pStyle w:val="FigureCaption"/>
       </w:pPr>
       <w:r>
-        <w:t>Inflo</w:t>
-      </w:r>
-      <w:r>
-        <w:t>w hydrographs for test model 1a, representing years of average and below average precipitation.</w:t>
+        <w:t>Irrigation provided by surface water diversions and groundwater pumping for</w:t>
+      </w:r>
+      <w:r>
+        <w:t xml:space="preserve"> A) low, and B) high inflow hydrographs</w:t>
+      </w:r>
+      <w:r>
+        <w:t xml:space="preserve"> shown in Figure 4</w:t>
+      </w:r>
+      <w:r>
+        <w:t xml:space="preserve">. </w:t>
       </w:r>
     </w:p>
     <w:p>
       <w:pPr>
         <w:pStyle w:val="BodyText"/>
       </w:pPr>
-      <w:r>
-        <w:rPr>
-          <w:noProof/>
-        </w:rPr>
-        <w:lastRenderedPageBreak/>
-        <w:drawing>
-          <wp:inline distT="0" distB="0" distL="0" distR="0" wp14:anchorId="5C62564D" wp14:editId="6D7E803D">
-            <wp:extent cx="5943600" cy="5902325"/>
-            <wp:effectExtent l="0" t="0" r="0" b="3175"/>
-            <wp:docPr id="11" name="Picture 11"/>
-            <wp:cNvGraphicFramePr>
-              <a:graphicFrameLocks xmlns:a="http://schemas.openxmlformats.org/drawingml/2006/main" noChangeAspect="1"/>
-            </wp:cNvGraphicFramePr>
-            <a:graphic xmlns:a="http://schemas.openxmlformats.org/drawingml/2006/main">
-              <a:graphicData uri="http://schemas.openxmlformats.org/drawingml/2006/picture">
-                <pic:pic xmlns:pic="http://schemas.openxmlformats.org/drawingml/2006/picture">
-                  <pic:nvPicPr>
-                    <pic:cNvPr id="1" name=""/>
-                    <pic:cNvPicPr/>
-                  </pic:nvPicPr>
-                  <pic:blipFill>
-                    <a:blip r:embed="rId20"/>
-                    <a:stretch>
-                      <a:fillRect/>
-                    </a:stretch>
-                  </pic:blipFill>
-                  <pic:spPr>
-                    <a:xfrm>
-                      <a:off x="0" y="0"/>
-                      <a:ext cx="5943600" cy="5902325"/>
-                    </a:xfrm>
-                    <a:prstGeom prst="rect">
-                      <a:avLst/>
-                    </a:prstGeom>
-                  </pic:spPr>
-                </pic:pic>
-              </a:graphicData>
-            </a:graphic>
-          </wp:inline>
-        </w:drawing>
-      </w:r>
     </w:p>
     <w:p>
       <w:pPr>
         <w:pStyle w:val="BodyText"/>
+        <w:ind w:firstLine="0"/>
       </w:pPr>
     </w:p>
     <w:p>
@@ -10021,92 +10116,24 @@
         <w:pStyle w:val="FigureCaption"/>
       </w:pPr>
       <w:r>
-        <w:t>Irrigation provided by surface water diversions and groundwater pumping for</w:t>
-      </w:r>
-      <w:r>
-        <w:t xml:space="preserve"> A) low, and B) high inflow hydrographs</w:t>
-      </w:r>
-      <w:r>
-        <w:t xml:space="preserve"> shown in Figure 4</w:t>
-      </w:r>
-      <w:r>
-        <w:t xml:space="preserve">. </w:t>
+        <w:t xml:space="preserve">Well-watered and actual </w:t>
+      </w:r>
+      <w:r>
+        <w:t xml:space="preserve">evapotranspiration </w:t>
+      </w:r>
+      <w:r>
+        <w:t xml:space="preserve">for simulated agricultural fields </w:t>
+      </w:r>
+      <w:r>
+        <w:t>in example problem 1a.</w:t>
       </w:r>
     </w:p>
     <w:p>
       <w:pPr>
-        <w:pStyle w:val="BodyText"/>
-      </w:pPr>
-    </w:p>
-    <w:p>
-      <w:pPr>
-        <w:pStyle w:val="BodyText"/>
-        <w:ind w:firstLine="0"/>
-      </w:pPr>
-      <w:r>
-        <w:rPr>
-          <w:noProof/>
-        </w:rPr>
+        <w:pStyle w:val="Heading2"/>
+      </w:pPr>
+      <w:r>
         <w:lastRenderedPageBreak/>
-        <w:drawing>
-          <wp:inline distT="0" distB="0" distL="0" distR="0" wp14:anchorId="134D2B0A" wp14:editId="1278DE66">
-            <wp:extent cx="5942857" cy="2323809"/>
-            <wp:effectExtent l="0" t="0" r="1270" b="635"/>
-            <wp:docPr id="19" name="Picture 19"/>
-            <wp:cNvGraphicFramePr>
-              <a:graphicFrameLocks xmlns:a="http://schemas.openxmlformats.org/drawingml/2006/main" noChangeAspect="1"/>
-            </wp:cNvGraphicFramePr>
-            <a:graphic xmlns:a="http://schemas.openxmlformats.org/drawingml/2006/main">
-              <a:graphicData uri="http://schemas.openxmlformats.org/drawingml/2006/picture">
-                <pic:pic xmlns:pic="http://schemas.openxmlformats.org/drawingml/2006/picture">
-                  <pic:nvPicPr>
-                    <pic:cNvPr id="1" name=""/>
-                    <pic:cNvPicPr/>
-                  </pic:nvPicPr>
-                  <pic:blipFill>
-                    <a:blip r:embed="rId21"/>
-                    <a:stretch>
-                      <a:fillRect/>
-                    </a:stretch>
-                  </pic:blipFill>
-                  <pic:spPr>
-                    <a:xfrm>
-                      <a:off x="0" y="0"/>
-                      <a:ext cx="5942857" cy="2323809"/>
-                    </a:xfrm>
-                    <a:prstGeom prst="rect">
-                      <a:avLst/>
-                    </a:prstGeom>
-                  </pic:spPr>
-                </pic:pic>
-              </a:graphicData>
-            </a:graphic>
-          </wp:inline>
-        </w:drawing>
-      </w:r>
-    </w:p>
-    <w:p>
-      <w:pPr>
-        <w:pStyle w:val="FigureCaption"/>
-      </w:pPr>
-      <w:r>
-        <w:t xml:space="preserve">Well-watered and actual </w:t>
-      </w:r>
-      <w:r>
-        <w:t xml:space="preserve">evapotranspiration </w:t>
-      </w:r>
-      <w:r>
-        <w:t xml:space="preserve">for simulated agricultural fields </w:t>
-      </w:r>
-      <w:r>
-        <w:t>in example problem 1a.</w:t>
-      </w:r>
-    </w:p>
-    <w:p>
-      <w:pPr>
-        <w:pStyle w:val="Heading2"/>
-      </w:pPr>
-      <w:r>
         <w:t>Example Problem 1b</w:t>
       </w:r>
     </w:p>
@@ -10196,7 +10223,7 @@
                     <pic:cNvPicPr/>
                   </pic:nvPicPr>
                   <pic:blipFill>
-                    <a:blip r:embed="rId22"/>
+                    <a:blip r:embed="rId20"/>
                     <a:stretch>
                       <a:fillRect/>
                     </a:stretch>
@@ -10245,8 +10272,8 @@
       <w:r>
         <w:t>s.</w:t>
       </w:r>
-      <w:bookmarkStart w:id="5" w:name="_Toc488393775"/>
-      <w:bookmarkStart w:id="6" w:name="_Toc59000064"/>
+      <w:bookmarkStart w:id="6" w:name="_Toc488393775"/>
+      <w:bookmarkStart w:id="7" w:name="_Toc59000064"/>
     </w:p>
     <w:p>
       <w:pPr>
@@ -10578,7 +10605,7 @@
                     <pic:cNvPicPr/>
                   </pic:nvPicPr>
                   <pic:blipFill>
-                    <a:blip r:embed="rId23"/>
+                    <a:blip r:embed="rId21"/>
                     <a:stretch>
                       <a:fillRect/>
                     </a:stretch>
@@ -10635,7 +10662,7 @@
                     <pic:cNvPicPr/>
                   </pic:nvPicPr>
                   <pic:blipFill>
-                    <a:blip r:embed="rId24"/>
+                    <a:blip r:embed="rId22"/>
                     <a:stretch>
                       <a:fillRect/>
                     </a:stretch>
@@ -10922,8 +10949,6 @@
       <w:r>
         <w:t xml:space="preserve"> </w:t>
       </w:r>
-      <w:bookmarkStart w:id="7" w:name="_GoBack"/>
-      <w:bookmarkEnd w:id="7"/>
       <w:r>
         <w:t>Because setting a low trigger value allows the soils to drain more between irrigation events, lower trigger values result in less actual ET as compared to higher trigger values (Fig. 13).</w:t>
       </w:r>
@@ -10951,7 +10976,7 @@
                     <pic:cNvPicPr/>
                   </pic:nvPicPr>
                   <pic:blipFill>
-                    <a:blip r:embed="rId25"/>
+                    <a:blip r:embed="rId23"/>
                     <a:stretch>
                       <a:fillRect/>
                     </a:stretch>
@@ -11186,7 +11211,7 @@
         <w:t xml:space="preserve">water budgets and system response as well as future projections of sustainability and management change. </w:t>
       </w:r>
     </w:p>
-    <w:bookmarkEnd w:id="5"/>
+    <w:bookmarkEnd w:id="6"/>
     <w:p>
       <w:pPr>
         <w:pStyle w:val="Heading1"/>
@@ -11271,7 +11296,7 @@
       <w:r>
         <w:t xml:space="preserve"> Cited</w:t>
       </w:r>
-      <w:bookmarkEnd w:id="6"/>
+      <w:bookmarkEnd w:id="7"/>
       <w:bookmarkEnd w:id="8"/>
     </w:p>
     <w:p>
@@ -11327,7 +11352,7 @@
       <w:r>
         <w:t xml:space="preserve">, R.A., and LaFontaine, J.H., 2015, PRMS-IV, the precipitation-runoff modeling system, version 4: U.S. Geological Survey Techniques and Methods, book 6, chap. B7, 158 p., </w:t>
       </w:r>
-      <w:hyperlink r:id="rId26" w:history="1">
+      <w:hyperlink r:id="rId24" w:history="1">
         <w:r>
           <w:rPr>
             <w:rStyle w:val="Hyperlink"/>
@@ -12083,7 +12108,7 @@
       <w:r>
         <w:t xml:space="preserve"> </w:t>
       </w:r>
-      <w:hyperlink r:id="rId27" w:history="1">
+      <w:hyperlink r:id="rId25" w:history="1">
         <w:r>
           <w:rPr>
             <w:rStyle w:val="Hyperlink"/>
@@ -12157,7 +12182,7 @@
       <w:pPr>
         <w:pStyle w:val="SectionHeading"/>
         <w:sectPr>
-          <w:footerReference w:type="default" r:id="rId28"/>
+          <w:footerReference w:type="default" r:id="rId26"/>
           <w:type w:val="oddPage"/>
           <w:pgSz w:w="12240" w:h="15840"/>
           <w:pgMar w:top="1440" w:right="1440" w:bottom="1440" w:left="1440" w:header="720" w:footer="720" w:gutter="0"/>
@@ -12175,7 +12200,7 @@
       </w:pPr>
     </w:p>
     <w:sectPr>
-      <w:footerReference w:type="default" r:id="rId29"/>
+      <w:footerReference w:type="default" r:id="rId27"/>
       <w:pgSz w:w="12240" w:h="15840"/>
       <w:pgMar w:top="1440" w:right="1440" w:bottom="1440" w:left="1440" w:header="720" w:footer="720" w:gutter="0"/>
       <w:pgNumType w:fmt="upperRoman" w:start="3"/>
@@ -21360,7 +21385,7 @@
 </file>
 
 <file path=customXml/itemProps1.xml><?xml version="1.0" encoding="utf-8"?>
-<ds:datastoreItem xmlns:ds="http://schemas.openxmlformats.org/officeDocument/2006/customXml" ds:itemID="{2E62DCE4-B738-4DCA-852A-232C92D1BD3C}">
+<ds:datastoreItem xmlns:ds="http://schemas.openxmlformats.org/officeDocument/2006/customXml" ds:itemID="{0A544BC7-41AB-486E-89A3-F5A127599B8E}">
   <ds:schemaRefs>
     <ds:schemaRef ds:uri="http://schemas.openxmlformats.org/officeDocument/2006/bibliography"/>
   </ds:schemaRefs>

</xml_diff>

<commit_message>
more work on ag doc
</commit_message>
<xml_diff>
--- a/Examples/AgWaterUse/doc/AG_doc.docx
+++ b/Examples/AgWaterUse/doc/AG_doc.docx
@@ -6852,12 +6852,7 @@
         </m:r>
       </m:oMath>
       <w:r>
-        <w:t xml:space="preserve"> during no</w:t>
-      </w:r>
-      <w:bookmarkStart w:id="4" w:name="_GoBack"/>
-      <w:bookmarkEnd w:id="4"/>
-      <w:r>
-        <w:t>nlinear iterations</w:t>
+        <w:t xml:space="preserve"> during nonlinear iterations</w:t>
       </w:r>
       <w:r>
         <w:t xml:space="preserve">, and </w:t>
@@ -7868,7 +7863,7 @@
           <w:numId w:val="0"/>
         </w:numPr>
       </w:pPr>
-      <w:bookmarkStart w:id="5" w:name="_Toc488403565"/>
+      <w:bookmarkStart w:id="4" w:name="_Toc488403565"/>
       <w:r>
         <w:rPr>
           <w:noProof/>
@@ -8190,7 +8185,7 @@
       <w:r>
         <w:t>.</w:t>
       </w:r>
-      <w:bookmarkEnd w:id="5"/>
+      <w:bookmarkEnd w:id="4"/>
       <w:r>
         <w:t xml:space="preserve">D) </w:t>
       </w:r>
@@ -10014,13 +10009,28 @@
         <w:pStyle w:val="FigureCaption"/>
       </w:pPr>
       <w:r>
-        <w:t>Maximum irrigation diversions during growing season. Diversions</w:t>
+        <w:t>Maximum irrigation diversions during growing season</w:t>
+      </w:r>
+      <w:r>
+        <w:t xml:space="preserve"> specified in the SFR Package input file</w:t>
+      </w:r>
+      <w:r>
+        <w:t>. Diversions</w:t>
       </w:r>
       <w:r>
         <w:t xml:space="preserve"> and supplementary pumping</w:t>
       </w:r>
       <w:r>
-        <w:t xml:space="preserve"> for irrigation are limited to periods when flows are nonzero.</w:t>
+        <w:t xml:space="preserve"> for irrigation are limited to periods when </w:t>
+      </w:r>
+      <w:r>
+        <w:t>m</w:t>
+      </w:r>
+      <w:r>
+        <w:t>aximum irrigation diversions</w:t>
+      </w:r>
+      <w:r>
+        <w:t xml:space="preserve"> are nonzero.</w:t>
       </w:r>
     </w:p>
     <w:p>
@@ -10028,29 +10038,12 @@
         <w:pStyle w:val="BodyText"/>
         <w:ind w:firstLine="0"/>
       </w:pPr>
-    </w:p>
-    <w:p>
-      <w:pPr>
-        <w:pStyle w:val="FigureCaption"/>
-      </w:pPr>
-      <w:r>
-        <w:t>Inflo</w:t>
-      </w:r>
-      <w:r>
-        <w:t>w hydrographs for test model 1a, representing years of average and below average precipitation.</w:t>
-      </w:r>
-    </w:p>
-    <w:p>
-      <w:pPr>
-        <w:pStyle w:val="BodyText"/>
-      </w:pPr>
-      <w:r>
-        <w:lastRenderedPageBreak/>
+      <w:r>
         <w:drawing>
-          <wp:inline distT="0" distB="0" distL="0" distR="0" wp14:anchorId="4EA56A88" wp14:editId="740FA29F">
-            <wp:extent cx="5943600" cy="5772785"/>
-            <wp:effectExtent l="0" t="0" r="0" b="0"/>
-            <wp:docPr id="12" name="Picture 12"/>
+          <wp:inline distT="0" distB="0" distL="0" distR="0" wp14:anchorId="64F8C497" wp14:editId="77551B28">
+            <wp:extent cx="5943600" cy="2600960"/>
+            <wp:effectExtent l="0" t="0" r="0" b="8890"/>
+            <wp:docPr id="22" name="Picture 22"/>
             <wp:cNvGraphicFramePr>
               <a:graphicFrameLocks xmlns:a="http://schemas.openxmlformats.org/drawingml/2006/main" noChangeAspect="1"/>
             </wp:cNvGraphicFramePr>
@@ -10070,7 +10063,7 @@
                   <pic:spPr>
                     <a:xfrm>
                       <a:off x="0" y="0"/>
-                      <a:ext cx="5943600" cy="5772785"/>
+                      <a:ext cx="5943600" cy="2600960"/>
                     </a:xfrm>
                     <a:prstGeom prst="rect">
                       <a:avLst/>
@@ -10088,130 +10081,33 @@
         <w:pStyle w:val="FigureCaption"/>
       </w:pPr>
       <w:r>
-        <w:t>Irrigation provided by surface water diversions and groundwater pumping for</w:t>
-      </w:r>
-      <w:r>
-        <w:t xml:space="preserve"> A) low, and B) high inflow hydrographs</w:t>
-      </w:r>
-      <w:r>
-        <w:t xml:space="preserve"> shown in Figure 4</w:t>
-      </w:r>
-      <w:r>
-        <w:t xml:space="preserve">. </w:t>
+        <w:t>Inflo</w:t>
+      </w:r>
+      <w:r>
+        <w:t>w hydrographs</w:t>
+      </w:r>
+      <w:r>
+        <w:t xml:space="preserve"> </w:t>
+      </w:r>
+      <w:r>
+        <w:t>specified in the SFR Package input file</w:t>
+      </w:r>
+      <w:r>
+        <w:t xml:space="preserve"> for test model 1a, representing years of average and below average precipitation.</w:t>
       </w:r>
     </w:p>
     <w:p>
       <w:pPr>
         <w:pStyle w:val="BodyText"/>
-      </w:pPr>
-    </w:p>
-    <w:p>
-      <w:pPr>
-        <w:pStyle w:val="BodyText"/>
         <w:ind w:firstLine="0"/>
       </w:pPr>
-    </w:p>
-    <w:p>
-      <w:pPr>
-        <w:pStyle w:val="FigureCaption"/>
-      </w:pPr>
-      <w:r>
-        <w:t xml:space="preserve">Well-watered and actual </w:t>
-      </w:r>
-      <w:r>
-        <w:t xml:space="preserve">evapotranspiration </w:t>
-      </w:r>
-      <w:r>
-        <w:t xml:space="preserve">for simulated agricultural fields </w:t>
-      </w:r>
-      <w:r>
-        <w:t>in example problem 1a.</w:t>
-      </w:r>
-    </w:p>
-    <w:p>
-      <w:pPr>
-        <w:pStyle w:val="Heading2"/>
-      </w:pPr>
-      <w:r>
-        <w:lastRenderedPageBreak/>
-        <w:t>Example Problem 1b</w:t>
-      </w:r>
-    </w:p>
-    <w:p>
-      <w:pPr>
-        <w:pStyle w:val="BodyText"/>
-      </w:pPr>
-      <w:r>
-        <w:t xml:space="preserve">This example problem is run for 2 different agricultural field soil types, including fine and coarse soil textures. </w:t>
-      </w:r>
-      <w:r>
-        <w:t xml:space="preserve">Note that unlike </w:t>
-      </w:r>
-      <w:r>
-        <w:t>example problem 1a, there is no</w:t>
-      </w:r>
-      <w:r>
-        <w:t xml:space="preserve"> defined irrigation schedule, and that irrigation events </w:t>
-      </w:r>
-      <w:r>
-        <w:t>are</w:t>
-      </w:r>
-      <w:r>
-        <w:t xml:space="preserve"> determined by the ET deficit (Fig. 8)</w:t>
-      </w:r>
-      <w:r>
-        <w:t>. The coarse soil requires irrigation earlier during the growing season relative to the fine soil due lower antecedent soil moisture at the onset of the growing season</w:t>
-      </w:r>
-      <w:r>
-        <w:t xml:space="preserve"> (Fig. 8</w:t>
-      </w:r>
-      <w:r>
-        <w:t>).</w:t>
-      </w:r>
-      <w:r>
-        <w:t xml:space="preserve"> Faster drainage increases the NIWR </w:t>
-      </w:r>
-      <w:r>
-        <w:t xml:space="preserve">for coarse soils </w:t>
-      </w:r>
-      <w:r>
-        <w:t>due to greater amounts of groundwater return</w:t>
-      </w:r>
-      <w:r>
-        <w:t xml:space="preserve"> flows</w:t>
-      </w:r>
-      <w:r>
-        <w:t xml:space="preserve">. </w:t>
-      </w:r>
-      <w:r>
-        <w:t xml:space="preserve">A single irrigation event requires a maximum of 7 inches applied to an area </w:t>
-      </w:r>
-      <w:r>
-        <w:t>of 3,440</w:t>
-      </w:r>
-      <w:r>
-        <w:t xml:space="preserve"> acres of fields, and 2-3 large irrigation events are required per season to satisfy crop-water demands. </w:t>
-      </w:r>
-    </w:p>
-    <w:p>
-      <w:pPr>
-        <w:pStyle w:val="BodyText"/>
-      </w:pPr>
-    </w:p>
-    <w:p>
-      <w:pPr>
-        <w:pStyle w:val="BodyText"/>
-      </w:pPr>
-      <w:r>
-        <w:rPr>
-          <w:noProof/>
-        </w:rPr>
+      <w:r>
         <w:lastRenderedPageBreak/>
         <w:drawing>
-          <wp:inline distT="0" distB="0" distL="0" distR="0" wp14:anchorId="77562639" wp14:editId="75001933">
-            <wp:extent cx="5943600" cy="5845175"/>
-            <wp:effectExtent l="0" t="0" r="0" b="3175"/>
-            <wp:docPr id="1" name="Picture 1"/>
+          <wp:inline distT="0" distB="0" distL="0" distR="0" wp14:anchorId="7550B90D" wp14:editId="34D81D83">
+            <wp:extent cx="5142857" cy="5123809"/>
+            <wp:effectExtent l="0" t="0" r="1270" b="1270"/>
+            <wp:docPr id="18" name="Picture 18"/>
             <wp:cNvGraphicFramePr>
               <a:graphicFrameLocks xmlns:a="http://schemas.openxmlformats.org/drawingml/2006/main" noChangeAspect="1"/>
             </wp:cNvGraphicFramePr>
@@ -10231,6 +10127,143 @@
                   <pic:spPr>
                     <a:xfrm>
                       <a:off x="0" y="0"/>
+                      <a:ext cx="5142857" cy="5123809"/>
+                    </a:xfrm>
+                    <a:prstGeom prst="rect">
+                      <a:avLst/>
+                    </a:prstGeom>
+                  </pic:spPr>
+                </pic:pic>
+              </a:graphicData>
+            </a:graphic>
+          </wp:inline>
+        </w:drawing>
+      </w:r>
+    </w:p>
+    <w:p>
+      <w:pPr>
+        <w:pStyle w:val="FigureCaption"/>
+      </w:pPr>
+      <w:r>
+        <w:t>Irrigation provided by surface water diversions and groundwater pumping for</w:t>
+      </w:r>
+      <w:r>
+        <w:t xml:space="preserve"> A) low, and B) high inflow hydrographs</w:t>
+      </w:r>
+      <w:r>
+        <w:t xml:space="preserve"> shown in Figure 4</w:t>
+      </w:r>
+      <w:r>
+        <w:t xml:space="preserve">. </w:t>
+      </w:r>
+      <w:bookmarkStart w:id="5" w:name="_GoBack"/>
+      <w:bookmarkEnd w:id="5"/>
+    </w:p>
+    <w:p>
+      <w:pPr>
+        <w:pStyle w:val="Heading2"/>
+      </w:pPr>
+      <w:r>
+        <w:t>Example Problem 1b</w:t>
+      </w:r>
+    </w:p>
+    <w:p>
+      <w:pPr>
+        <w:pStyle w:val="BodyText"/>
+      </w:pPr>
+      <w:r>
+        <w:t xml:space="preserve">This example problem is run for 2 different agricultural field soil types, including fine and coarse soil textures. </w:t>
+      </w:r>
+      <w:r>
+        <w:t xml:space="preserve">Note that unlike </w:t>
+      </w:r>
+      <w:r>
+        <w:t>example problem 1a, there is no</w:t>
+      </w:r>
+      <w:r>
+        <w:t xml:space="preserve"> defined irrigation schedule, and that irrigation events </w:t>
+      </w:r>
+      <w:r>
+        <w:t>are</w:t>
+      </w:r>
+      <w:r>
+        <w:t xml:space="preserve"> determined by the ET deficit (Fig. 8)</w:t>
+      </w:r>
+      <w:r>
+        <w:t>. The coarse soil requires irrigation earlier during the growing season relative to the fine soil due lower antecedent soil moisture at the onset of the growing season</w:t>
+      </w:r>
+      <w:r>
+        <w:t xml:space="preserve"> (Fig. 8</w:t>
+      </w:r>
+      <w:r>
+        <w:t>).</w:t>
+      </w:r>
+      <w:r>
+        <w:t xml:space="preserve"> Faster drainage increases the NIWR </w:t>
+      </w:r>
+      <w:r>
+        <w:t xml:space="preserve">for </w:t>
+      </w:r>
+      <w:r>
+        <w:lastRenderedPageBreak/>
+        <w:t xml:space="preserve">coarse soils </w:t>
+      </w:r>
+      <w:r>
+        <w:t>due to greater amounts of groundwater return</w:t>
+      </w:r>
+      <w:r>
+        <w:t xml:space="preserve"> flows</w:t>
+      </w:r>
+      <w:r>
+        <w:t xml:space="preserve">. </w:t>
+      </w:r>
+      <w:r>
+        <w:t xml:space="preserve">A single irrigation event requires a maximum of 7 inches applied to an area </w:t>
+      </w:r>
+      <w:r>
+        <w:t>of 3,440</w:t>
+      </w:r>
+      <w:r>
+        <w:t xml:space="preserve"> acres of fields, and 2-3 large irrigation events are required per season to satisfy crop-water demands. </w:t>
+      </w:r>
+    </w:p>
+    <w:p>
+      <w:pPr>
+        <w:pStyle w:val="BodyText"/>
+      </w:pPr>
+    </w:p>
+    <w:p>
+      <w:pPr>
+        <w:pStyle w:val="BodyText"/>
+      </w:pPr>
+      <w:r>
+        <w:rPr>
+          <w:noProof/>
+        </w:rPr>
+        <w:drawing>
+          <wp:inline distT="0" distB="0" distL="0" distR="0" wp14:anchorId="77562639" wp14:editId="75001933">
+            <wp:extent cx="5943600" cy="5845175"/>
+            <wp:effectExtent l="0" t="0" r="0" b="3175"/>
+            <wp:docPr id="1" name="Picture 1"/>
+            <wp:cNvGraphicFramePr>
+              <a:graphicFrameLocks xmlns:a="http://schemas.openxmlformats.org/drawingml/2006/main" noChangeAspect="1"/>
+            </wp:cNvGraphicFramePr>
+            <a:graphic xmlns:a="http://schemas.openxmlformats.org/drawingml/2006/main">
+              <a:graphicData uri="http://schemas.openxmlformats.org/drawingml/2006/picture">
+                <pic:pic xmlns:pic="http://schemas.openxmlformats.org/drawingml/2006/picture">
+                  <pic:nvPicPr>
+                    <pic:cNvPr id="1" name=""/>
+                    <pic:cNvPicPr/>
+                  </pic:nvPicPr>
+                  <pic:blipFill>
+                    <a:blip r:embed="rId21"/>
+                    <a:stretch>
+                      <a:fillRect/>
+                    </a:stretch>
+                  </pic:blipFill>
+                  <pic:spPr>
+                    <a:xfrm>
+                      <a:off x="0" y="0"/>
                       <a:ext cx="5943600" cy="5845175"/>
                     </a:xfrm>
                     <a:prstGeom prst="rect">
@@ -10285,7 +10318,6 @@
         <w:pStyle w:val="Heading2"/>
       </w:pPr>
       <w:r>
-        <w:lastRenderedPageBreak/>
         <w:t>Example Problem 2a</w:t>
       </w:r>
     </w:p>
@@ -10478,6 +10510,7 @@
         <w:pStyle w:val="BodyText"/>
       </w:pPr>
       <w:r>
+        <w:lastRenderedPageBreak/>
         <w:t xml:space="preserve">EP2a also demonstrates the influence that antecedent soil water conditions have on NIWR. </w:t>
       </w:r>
       <w:r>
@@ -10487,11 +10520,7 @@
         <w:t xml:space="preserve">amounts </w:t>
       </w:r>
       <w:r>
-        <w:t xml:space="preserve">measured at the Independence Lake climate station </w:t>
-      </w:r>
-      <w:r>
-        <w:lastRenderedPageBreak/>
-        <w:t>for water years 1991</w:t>
+        <w:t>measured at the Independence Lake climate station for water years 1991</w:t>
       </w:r>
       <w:r>
         <w:t xml:space="preserve">, 1992, and </w:t>
@@ -10605,7 +10634,7 @@
                     <pic:cNvPicPr/>
                   </pic:nvPicPr>
                   <pic:blipFill>
-                    <a:blip r:embed="rId21"/>
+                    <a:blip r:embed="rId22"/>
                     <a:stretch>
                       <a:fillRect/>
                     </a:stretch>
@@ -10651,320 +10680,6 @@
             <wp:extent cx="5943600" cy="5804535"/>
             <wp:effectExtent l="0" t="0" r="0" b="5715"/>
             <wp:docPr id="8" name="Picture 8"/>
-            <wp:cNvGraphicFramePr>
-              <a:graphicFrameLocks xmlns:a="http://schemas.openxmlformats.org/drawingml/2006/main" noChangeAspect="1"/>
-            </wp:cNvGraphicFramePr>
-            <a:graphic xmlns:a="http://schemas.openxmlformats.org/drawingml/2006/main">
-              <a:graphicData uri="http://schemas.openxmlformats.org/drawingml/2006/picture">
-                <pic:pic xmlns:pic="http://schemas.openxmlformats.org/drawingml/2006/picture">
-                  <pic:nvPicPr>
-                    <pic:cNvPr id="1" name=""/>
-                    <pic:cNvPicPr/>
-                  </pic:nvPicPr>
-                  <pic:blipFill>
-                    <a:blip r:embed="rId22"/>
-                    <a:stretch>
-                      <a:fillRect/>
-                    </a:stretch>
-                  </pic:blipFill>
-                  <pic:spPr>
-                    <a:xfrm>
-                      <a:off x="0" y="0"/>
-                      <a:ext cx="5943600" cy="5804535"/>
-                    </a:xfrm>
-                    <a:prstGeom prst="rect">
-                      <a:avLst/>
-                    </a:prstGeom>
-                  </pic:spPr>
-                </pic:pic>
-              </a:graphicData>
-            </a:graphic>
-          </wp:inline>
-        </w:drawing>
-      </w:r>
-    </w:p>
-    <w:p>
-      <w:pPr>
-        <w:pStyle w:val="FigureCaption"/>
-      </w:pPr>
-      <w:r>
-        <w:t>Comparison of agricultural water use for example problem 2a</w:t>
-      </w:r>
-      <w:r>
-        <w:t>, using low and high crop coefficients (Kc) shown in Figure 8.</w:t>
-      </w:r>
-    </w:p>
-    <w:p>
-      <w:pPr>
-        <w:pStyle w:val="Heading2"/>
-      </w:pPr>
-      <w:r>
-        <w:t>Example Problem 2b</w:t>
-      </w:r>
-    </w:p>
-    <w:p>
-      <w:pPr>
-        <w:pStyle w:val="BodyText"/>
-      </w:pPr>
-      <w:r>
-        <w:t xml:space="preserve">Example problem 2b is identical to EP2a, except that the trigger approach is used, and the seasonal crop coefficients were set as shown in Figure 9 as the High Kc curve. </w:t>
-      </w:r>
-      <w:r>
-        <w:t xml:space="preserve">EP2b illustrates </w:t>
-      </w:r>
-      <w:r>
-        <w:lastRenderedPageBreak/>
-        <w:t xml:space="preserve">the influence of </w:t>
-      </w:r>
-      <w:r>
-        <w:t xml:space="preserve">different </w:t>
-      </w:r>
-      <w:r>
-        <w:t xml:space="preserve">irrigation trigger </w:t>
-      </w:r>
-      <w:r>
-        <w:t>values have on the</w:t>
-      </w:r>
-      <w:r>
-        <w:t xml:space="preserve"> simula</w:t>
-      </w:r>
-      <w:r>
-        <w:t>ted</w:t>
-      </w:r>
-      <w:r>
-        <w:t xml:space="preserve"> agricultural water use. In this case an irrigation event starts when the ET ratio (</w:t>
-      </w:r>
-      <m:oMath>
-        <m:sSub>
-          <m:sSubPr>
-            <m:ctrlPr>
-              <w:rPr>
-                <w:rFonts w:ascii="Cambria Math" w:hAnsi="Cambria Math"/>
-                <w:i/>
-              </w:rPr>
-            </m:ctrlPr>
-          </m:sSubPr>
-          <m:e>
-            <m:r>
-              <w:rPr>
-                <w:rFonts w:ascii="Cambria Math" w:hAnsi="Cambria Math"/>
-              </w:rPr>
-              <m:t>ET</m:t>
-            </m:r>
-          </m:e>
-          <m:sub>
-            <m:r>
-              <w:rPr>
-                <w:rFonts w:ascii="Cambria Math" w:hAnsi="Cambria Math"/>
-              </w:rPr>
-              <m:t>a</m:t>
-            </m:r>
-          </m:sub>
-        </m:sSub>
-        <m:r>
-          <w:rPr>
-            <w:rFonts w:ascii="Cambria Math" w:hAnsi="Cambria Math"/>
-          </w:rPr>
-          <m:t>/</m:t>
-        </m:r>
-        <m:sSub>
-          <m:sSubPr>
-            <m:ctrlPr>
-              <w:rPr>
-                <w:rFonts w:ascii="Cambria Math" w:hAnsi="Cambria Math"/>
-                <w:i/>
-              </w:rPr>
-            </m:ctrlPr>
-          </m:sSubPr>
-          <m:e>
-            <m:r>
-              <w:rPr>
-                <w:rFonts w:ascii="Cambria Math" w:hAnsi="Cambria Math"/>
-              </w:rPr>
-              <m:t>ET</m:t>
-            </m:r>
-          </m:e>
-          <m:sub>
-            <m:r>
-              <w:rPr>
-                <w:rFonts w:ascii="Cambria Math" w:hAnsi="Cambria Math"/>
-              </w:rPr>
-              <m:t>ww</m:t>
-            </m:r>
-          </m:sub>
-        </m:sSub>
-      </m:oMath>
-      <w:r>
-        <w:t>) becomes less than the specified trigger threshold</w:t>
-      </w:r>
-      <w:r>
-        <w:t xml:space="preserve">. Results are shown for </w:t>
-      </w:r>
-      <w:r>
-        <w:t>a high (0.</w:t>
-      </w:r>
-      <w:r>
-        <w:t>8</w:t>
-      </w:r>
-      <w:r>
-        <w:t>5) and low (0.</w:t>
-      </w:r>
-      <w:r>
-        <w:t>35</w:t>
-      </w:r>
-      <w:r>
-        <w:t xml:space="preserve">) </w:t>
-      </w:r>
-      <w:r>
-        <w:t>trigger value</w:t>
-      </w:r>
-      <w:r>
-        <w:t>.</w:t>
-      </w:r>
-      <w:r>
-        <w:t xml:space="preserve"> Note that the length of an irrigation period is specified as </w:t>
-      </w:r>
-      <w:r>
-        <w:t>3</w:t>
-      </w:r>
-      <w:r>
-        <w:t xml:space="preserve"> days for both high and low trigger values; however, if the ET ratio is below the </w:t>
-      </w:r>
-      <w:r>
-        <w:t>trigge</w:t>
-      </w:r>
-      <w:r>
-        <w:t>r</w:t>
-      </w:r>
-      <w:r>
-        <w:t xml:space="preserve"> value then a new irrigation period will </w:t>
-      </w:r>
-      <w:r>
-        <w:t>begin immediately</w:t>
-      </w:r>
-      <w:r>
-        <w:t>.</w:t>
-      </w:r>
-    </w:p>
-    <w:p>
-      <w:pPr>
-        <w:pStyle w:val="BodyText"/>
-      </w:pPr>
-      <w:r>
-        <w:t xml:space="preserve">Net irrigation water is directly proportional to the trigger threshold, where higher trigger values result in greater irrigation amounts (Fig. 12). </w:t>
-      </w:r>
-      <w:r>
-        <w:t xml:space="preserve">Annual average NIWR for the period 1991-1993 is </w:t>
-      </w:r>
-      <w:r>
-        <w:t>53.8</w:t>
-      </w:r>
-      <w:r>
-        <w:t xml:space="preserve"> hectare-meters (</w:t>
-      </w:r>
-      <w:r>
-        <w:t>1.9</w:t>
-      </w:r>
-      <w:r>
-        <w:t xml:space="preserve"> hectare-meter</w:t>
-      </w:r>
-      <w:r>
-        <w:t>s</w:t>
-      </w:r>
-      <w:r>
-        <w:t xml:space="preserve"> per square meter) for </w:t>
-      </w:r>
-      <w:r>
-        <w:t xml:space="preserve">a </w:t>
-      </w:r>
-      <w:r>
-        <w:t xml:space="preserve">high </w:t>
-      </w:r>
-      <w:r>
-        <w:t>trigger value</w:t>
-      </w:r>
-      <w:r>
-        <w:t xml:space="preserve"> and </w:t>
-      </w:r>
-      <w:r>
-        <w:t>32</w:t>
-      </w:r>
-      <w:r>
-        <w:t>.</w:t>
-      </w:r>
-      <w:r>
-        <w:t>9</w:t>
-      </w:r>
-      <w:r>
-        <w:t xml:space="preserve"> hectare-meters (</w:t>
-      </w:r>
-      <w:r>
-        <w:t>1.2</w:t>
-      </w:r>
-      <w:r>
-        <w:t xml:space="preserve"> hectare-meter</w:t>
-      </w:r>
-      <w:r>
-        <w:t>s</w:t>
-      </w:r>
-      <w:r>
-        <w:t xml:space="preserve"> per square meter) for </w:t>
-      </w:r>
-      <w:r>
-        <w:t xml:space="preserve">a </w:t>
-      </w:r>
-      <w:r>
-        <w:t xml:space="preserve">low </w:t>
-      </w:r>
-      <w:r>
-        <w:t>trigger value</w:t>
-      </w:r>
-      <w:r>
-        <w:t xml:space="preserve">. Annual average crop consumption is </w:t>
-      </w:r>
-      <w:r>
-        <w:t>the same as EP2a</w:t>
-      </w:r>
-      <w:r>
-        <w:t xml:space="preserve">, </w:t>
-      </w:r>
-      <w:r>
-        <w:t>except for</w:t>
-      </w:r>
-      <w:r>
-        <w:t xml:space="preserve"> the low trigger value</w:t>
-      </w:r>
-      <w:r>
-        <w:t xml:space="preserve"> simulation results in a crop consumption of 23.4 hectare-meters (0.85 </w:t>
-      </w:r>
-      <w:r>
-        <w:t>hectare-meter per square meter</w:t>
-      </w:r>
-      <w:r>
-        <w:t>)</w:t>
-      </w:r>
-      <w:r>
-        <w:t>.</w:t>
-      </w:r>
-      <w:r>
-        <w:t xml:space="preserve"> </w:t>
-      </w:r>
-      <w:r>
-        <w:t>Because setting a low trigger value allows the soils to drain more between irrigation events, lower trigger values result in less actual ET as compared to higher trigger values (Fig. 13).</w:t>
-      </w:r>
-    </w:p>
-    <w:p>
-      <w:pPr>
-        <w:pStyle w:val="BodyText"/>
-        <w:ind w:firstLine="0"/>
-      </w:pPr>
-      <w:r>
-        <w:lastRenderedPageBreak/>
-        <w:drawing>
-          <wp:inline distT="0" distB="0" distL="0" distR="0" wp14:anchorId="27D0FE8B" wp14:editId="2BE8F94D">
-            <wp:extent cx="5943600" cy="5877560"/>
-            <wp:effectExtent l="0" t="0" r="0" b="8890"/>
-            <wp:docPr id="5" name="Picture 5"/>
             <wp:cNvGraphicFramePr>
               <a:graphicFrameLocks xmlns:a="http://schemas.openxmlformats.org/drawingml/2006/main" noChangeAspect="1"/>
             </wp:cNvGraphicFramePr>
@@ -10984,6 +10699,320 @@
                   <pic:spPr>
                     <a:xfrm>
                       <a:off x="0" y="0"/>
+                      <a:ext cx="5943600" cy="5804535"/>
+                    </a:xfrm>
+                    <a:prstGeom prst="rect">
+                      <a:avLst/>
+                    </a:prstGeom>
+                  </pic:spPr>
+                </pic:pic>
+              </a:graphicData>
+            </a:graphic>
+          </wp:inline>
+        </w:drawing>
+      </w:r>
+    </w:p>
+    <w:p>
+      <w:pPr>
+        <w:pStyle w:val="FigureCaption"/>
+      </w:pPr>
+      <w:r>
+        <w:t>Comparison of agricultural water use for example problem 2a</w:t>
+      </w:r>
+      <w:r>
+        <w:t>, using low and high crop coefficients (Kc) shown in Figure 8.</w:t>
+      </w:r>
+    </w:p>
+    <w:p>
+      <w:pPr>
+        <w:pStyle w:val="Heading2"/>
+      </w:pPr>
+      <w:r>
+        <w:t>Example Problem 2b</w:t>
+      </w:r>
+    </w:p>
+    <w:p>
+      <w:pPr>
+        <w:pStyle w:val="BodyText"/>
+      </w:pPr>
+      <w:r>
+        <w:t xml:space="preserve">Example problem 2b is identical to EP2a, except that the trigger approach is used, and the seasonal crop coefficients were set as shown in Figure 9 as the High Kc curve. </w:t>
+      </w:r>
+      <w:r>
+        <w:t xml:space="preserve">EP2b illustrates </w:t>
+      </w:r>
+      <w:r>
+        <w:lastRenderedPageBreak/>
+        <w:t xml:space="preserve">the influence of </w:t>
+      </w:r>
+      <w:r>
+        <w:t xml:space="preserve">different </w:t>
+      </w:r>
+      <w:r>
+        <w:t xml:space="preserve">irrigation trigger </w:t>
+      </w:r>
+      <w:r>
+        <w:t>values have on the</w:t>
+      </w:r>
+      <w:r>
+        <w:t xml:space="preserve"> simula</w:t>
+      </w:r>
+      <w:r>
+        <w:t>ted</w:t>
+      </w:r>
+      <w:r>
+        <w:t xml:space="preserve"> agricultural water use. In this case an irrigation event starts when the ET ratio (</w:t>
+      </w:r>
+      <m:oMath>
+        <m:sSub>
+          <m:sSubPr>
+            <m:ctrlPr>
+              <w:rPr>
+                <w:rFonts w:ascii="Cambria Math" w:hAnsi="Cambria Math"/>
+                <w:i/>
+              </w:rPr>
+            </m:ctrlPr>
+          </m:sSubPr>
+          <m:e>
+            <m:r>
+              <w:rPr>
+                <w:rFonts w:ascii="Cambria Math" w:hAnsi="Cambria Math"/>
+              </w:rPr>
+              <m:t>ET</m:t>
+            </m:r>
+          </m:e>
+          <m:sub>
+            <m:r>
+              <w:rPr>
+                <w:rFonts w:ascii="Cambria Math" w:hAnsi="Cambria Math"/>
+              </w:rPr>
+              <m:t>a</m:t>
+            </m:r>
+          </m:sub>
+        </m:sSub>
+        <m:r>
+          <w:rPr>
+            <w:rFonts w:ascii="Cambria Math" w:hAnsi="Cambria Math"/>
+          </w:rPr>
+          <m:t>/</m:t>
+        </m:r>
+        <m:sSub>
+          <m:sSubPr>
+            <m:ctrlPr>
+              <w:rPr>
+                <w:rFonts w:ascii="Cambria Math" w:hAnsi="Cambria Math"/>
+                <w:i/>
+              </w:rPr>
+            </m:ctrlPr>
+          </m:sSubPr>
+          <m:e>
+            <m:r>
+              <w:rPr>
+                <w:rFonts w:ascii="Cambria Math" w:hAnsi="Cambria Math"/>
+              </w:rPr>
+              <m:t>ET</m:t>
+            </m:r>
+          </m:e>
+          <m:sub>
+            <m:r>
+              <w:rPr>
+                <w:rFonts w:ascii="Cambria Math" w:hAnsi="Cambria Math"/>
+              </w:rPr>
+              <m:t>ww</m:t>
+            </m:r>
+          </m:sub>
+        </m:sSub>
+      </m:oMath>
+      <w:r>
+        <w:t>) becomes less than the specified trigger threshold</w:t>
+      </w:r>
+      <w:r>
+        <w:t xml:space="preserve">. Results are shown for </w:t>
+      </w:r>
+      <w:r>
+        <w:t>a high (0.</w:t>
+      </w:r>
+      <w:r>
+        <w:t>8</w:t>
+      </w:r>
+      <w:r>
+        <w:t>5) and low (0.</w:t>
+      </w:r>
+      <w:r>
+        <w:t>35</w:t>
+      </w:r>
+      <w:r>
+        <w:t xml:space="preserve">) </w:t>
+      </w:r>
+      <w:r>
+        <w:t>trigger value</w:t>
+      </w:r>
+      <w:r>
+        <w:t>.</w:t>
+      </w:r>
+      <w:r>
+        <w:t xml:space="preserve"> Note that the length of an irrigation period is specified as </w:t>
+      </w:r>
+      <w:r>
+        <w:t>3</w:t>
+      </w:r>
+      <w:r>
+        <w:t xml:space="preserve"> days for both high and low trigger values; however, if the ET ratio is below the </w:t>
+      </w:r>
+      <w:r>
+        <w:t>trigge</w:t>
+      </w:r>
+      <w:r>
+        <w:t>r</w:t>
+      </w:r>
+      <w:r>
+        <w:t xml:space="preserve"> value then a new irrigation period will </w:t>
+      </w:r>
+      <w:r>
+        <w:t>begin immediately</w:t>
+      </w:r>
+      <w:r>
+        <w:t>.</w:t>
+      </w:r>
+    </w:p>
+    <w:p>
+      <w:pPr>
+        <w:pStyle w:val="BodyText"/>
+      </w:pPr>
+      <w:r>
+        <w:t xml:space="preserve">Net irrigation water is directly proportional to the trigger threshold, where higher trigger values result in greater irrigation amounts (Fig. 12). </w:t>
+      </w:r>
+      <w:r>
+        <w:t xml:space="preserve">Annual average NIWR for the period 1991-1993 is </w:t>
+      </w:r>
+      <w:r>
+        <w:t>53.8</w:t>
+      </w:r>
+      <w:r>
+        <w:t xml:space="preserve"> hectare-meters (</w:t>
+      </w:r>
+      <w:r>
+        <w:t>1.9</w:t>
+      </w:r>
+      <w:r>
+        <w:t xml:space="preserve"> hectare-meter</w:t>
+      </w:r>
+      <w:r>
+        <w:t>s</w:t>
+      </w:r>
+      <w:r>
+        <w:t xml:space="preserve"> per square meter) for </w:t>
+      </w:r>
+      <w:r>
+        <w:t xml:space="preserve">a </w:t>
+      </w:r>
+      <w:r>
+        <w:t xml:space="preserve">high </w:t>
+      </w:r>
+      <w:r>
+        <w:t>trigger value</w:t>
+      </w:r>
+      <w:r>
+        <w:t xml:space="preserve"> and </w:t>
+      </w:r>
+      <w:r>
+        <w:t>32</w:t>
+      </w:r>
+      <w:r>
+        <w:t>.</w:t>
+      </w:r>
+      <w:r>
+        <w:t>9</w:t>
+      </w:r>
+      <w:r>
+        <w:t xml:space="preserve"> hectare-meters (</w:t>
+      </w:r>
+      <w:r>
+        <w:t>1.2</w:t>
+      </w:r>
+      <w:r>
+        <w:t xml:space="preserve"> hectare-meter</w:t>
+      </w:r>
+      <w:r>
+        <w:t>s</w:t>
+      </w:r>
+      <w:r>
+        <w:t xml:space="preserve"> per square meter) for </w:t>
+      </w:r>
+      <w:r>
+        <w:t xml:space="preserve">a </w:t>
+      </w:r>
+      <w:r>
+        <w:t xml:space="preserve">low </w:t>
+      </w:r>
+      <w:r>
+        <w:t>trigger value</w:t>
+      </w:r>
+      <w:r>
+        <w:t xml:space="preserve">. Annual average crop consumption is </w:t>
+      </w:r>
+      <w:r>
+        <w:t>the same as EP2a</w:t>
+      </w:r>
+      <w:r>
+        <w:t xml:space="preserve">, </w:t>
+      </w:r>
+      <w:r>
+        <w:t>except for</w:t>
+      </w:r>
+      <w:r>
+        <w:t xml:space="preserve"> the low trigger value</w:t>
+      </w:r>
+      <w:r>
+        <w:t xml:space="preserve"> simulation results in a crop consumption of 23.4 hectare-meters (0.85 </w:t>
+      </w:r>
+      <w:r>
+        <w:t>hectare-meter per square meter</w:t>
+      </w:r>
+      <w:r>
+        <w:t>)</w:t>
+      </w:r>
+      <w:r>
+        <w:t>.</w:t>
+      </w:r>
+      <w:r>
+        <w:t xml:space="preserve"> </w:t>
+      </w:r>
+      <w:r>
+        <w:t>Because setting a low trigger value allows the soils to drain more between irrigation events, lower trigger values result in less actual ET as compared to higher trigger values (Fig. 13).</w:t>
+      </w:r>
+    </w:p>
+    <w:p>
+      <w:pPr>
+        <w:pStyle w:val="BodyText"/>
+        <w:ind w:firstLine="0"/>
+      </w:pPr>
+      <w:r>
+        <w:lastRenderedPageBreak/>
+        <w:drawing>
+          <wp:inline distT="0" distB="0" distL="0" distR="0" wp14:anchorId="27D0FE8B" wp14:editId="2BE8F94D">
+            <wp:extent cx="5943600" cy="5877560"/>
+            <wp:effectExtent l="0" t="0" r="0" b="8890"/>
+            <wp:docPr id="5" name="Picture 5"/>
+            <wp:cNvGraphicFramePr>
+              <a:graphicFrameLocks xmlns:a="http://schemas.openxmlformats.org/drawingml/2006/main" noChangeAspect="1"/>
+            </wp:cNvGraphicFramePr>
+            <a:graphic xmlns:a="http://schemas.openxmlformats.org/drawingml/2006/main">
+              <a:graphicData uri="http://schemas.openxmlformats.org/drawingml/2006/picture">
+                <pic:pic xmlns:pic="http://schemas.openxmlformats.org/drawingml/2006/picture">
+                  <pic:nvPicPr>
+                    <pic:cNvPr id="1" name=""/>
+                    <pic:cNvPicPr/>
+                  </pic:nvPicPr>
+                  <pic:blipFill>
+                    <a:blip r:embed="rId24"/>
+                    <a:stretch>
+                      <a:fillRect/>
+                    </a:stretch>
+                  </pic:blipFill>
+                  <pic:spPr>
+                    <a:xfrm>
+                      <a:off x="0" y="0"/>
                       <a:ext cx="5943600" cy="5877560"/>
                     </a:xfrm>
                     <a:prstGeom prst="rect">
@@ -11352,7 +11381,7 @@
       <w:r>
         <w:t xml:space="preserve">, R.A., and LaFontaine, J.H., 2015, PRMS-IV, the precipitation-runoff modeling system, version 4: U.S. Geological Survey Techniques and Methods, book 6, chap. B7, 158 p., </w:t>
       </w:r>
-      <w:hyperlink r:id="rId24" w:history="1">
+      <w:hyperlink r:id="rId25" w:history="1">
         <w:r>
           <w:rPr>
             <w:rStyle w:val="Hyperlink"/>
@@ -12108,7 +12137,7 @@
       <w:r>
         <w:t xml:space="preserve"> </w:t>
       </w:r>
-      <w:hyperlink r:id="rId25" w:history="1">
+      <w:hyperlink r:id="rId26" w:history="1">
         <w:r>
           <w:rPr>
             <w:rStyle w:val="Hyperlink"/>
@@ -12182,7 +12211,7 @@
       <w:pPr>
         <w:pStyle w:val="SectionHeading"/>
         <w:sectPr>
-          <w:footerReference w:type="default" r:id="rId26"/>
+          <w:footerReference w:type="default" r:id="rId27"/>
           <w:type w:val="oddPage"/>
           <w:pgSz w:w="12240" w:h="15840"/>
           <w:pgMar w:top="1440" w:right="1440" w:bottom="1440" w:left="1440" w:header="720" w:footer="720" w:gutter="0"/>
@@ -12200,7 +12229,7 @@
       </w:pPr>
     </w:p>
     <w:sectPr>
-      <w:footerReference w:type="default" r:id="rId27"/>
+      <w:footerReference w:type="default" r:id="rId28"/>
       <w:pgSz w:w="12240" w:h="15840"/>
       <w:pgMar w:top="1440" w:right="1440" w:bottom="1440" w:left="1440" w:header="720" w:footer="720" w:gutter="0"/>
       <w:pgNumType w:fmt="upperRoman" w:start="3"/>
@@ -21385,7 +21414,7 @@
 </file>
 
 <file path=customXml/itemProps1.xml><?xml version="1.0" encoding="utf-8"?>
-<ds:datastoreItem xmlns:ds="http://schemas.openxmlformats.org/officeDocument/2006/customXml" ds:itemID="{0A544BC7-41AB-486E-89A3-F5A127599B8E}">
+<ds:datastoreItem xmlns:ds="http://schemas.openxmlformats.org/officeDocument/2006/customXml" ds:itemID="{CF599E9F-5FDC-41F4-B5C5-FF5253855719}">
   <ds:schemaRefs>
     <ds:schemaRef ds:uri="http://schemas.openxmlformats.org/officeDocument/2006/bibliography"/>
   </ds:schemaRefs>

</xml_diff>

<commit_message>
cleaning things up work on doc for AG
</commit_message>
<xml_diff>
--- a/Examples/AgWaterUse/doc/AG_doc.docx
+++ b/Examples/AgWaterUse/doc/AG_doc.docx
@@ -556,10 +556,7 @@
         <w:t xml:space="preserve">rrigation </w:t>
       </w:r>
       <w:r>
-        <w:t>automatically</w:t>
-      </w:r>
-      <w:r>
-        <w:t xml:space="preserve"> is </w:t>
+        <w:t xml:space="preserve">automatically is </w:t>
       </w:r>
       <w:r>
         <w:t>simulated</w:t>
@@ -592,13 +589,16 @@
         <w:t xml:space="preserve">this </w:t>
       </w:r>
       <w:r>
-        <w:t>approach is that simulated NIWR is consistent with the soil-water conditions</w:t>
-      </w:r>
-      <w:r>
-        <w:t xml:space="preserve"> </w:t>
-      </w:r>
-      <w:r>
-        <w:t>in the model</w:t>
+        <w:t xml:space="preserve">approach is that simulated NIWR is consistent with the </w:t>
+      </w:r>
+      <w:r>
+        <w:t xml:space="preserve">agricultural field </w:t>
+      </w:r>
+      <w:r>
+        <w:t xml:space="preserve">soil-water </w:t>
+      </w:r>
+      <w:r>
+        <w:t>conditions and the simulated dynamic water distribution</w:t>
       </w:r>
       <w:r>
         <w:t>.</w:t>
@@ -5345,10 +5345,7 @@
         <w:t xml:space="preserve"> for simulating </w:t>
       </w:r>
       <w:r>
-        <w:t>agriculture</w:t>
-      </w:r>
-      <w:r>
-        <w:t xml:space="preserve"> </w:t>
+        <w:t xml:space="preserve">agriculture </w:t>
       </w:r>
       <w:r>
         <w:t>water</w:t>
@@ -6434,8 +6431,17 @@
         </m:r>
       </m:oMath>
       <w:r>
-        <w:t xml:space="preserve"> is calculated to minimize </w:t>
-      </w:r>
+        <w:t xml:space="preserve"> is calculated </w:t>
+      </w:r>
+      <w:r>
+        <w:t>as:</w:t>
+      </w:r>
+    </w:p>
+    <w:p>
+      <w:pPr>
+        <w:pStyle w:val="BodyText"/>
+        <w:ind w:left="2160"/>
+      </w:pPr>
       <m:oMath>
         <m:sSub>
           <m:sSubPr>
@@ -6459,22 +6465,178 @@
               <w:rPr>
                 <w:rFonts w:ascii="Cambria Math" w:hAnsi="Cambria Math"/>
               </w:rPr>
-              <m:t>def</m:t>
+              <m:t>a,i+1</m:t>
+            </m:r>
+          </m:sub>
+        </m:sSub>
+        <m:r>
+          <w:rPr>
+            <w:rFonts w:ascii="Cambria Math" w:hAnsi="Cambria Math"/>
+          </w:rPr>
+          <m:t xml:space="preserve">= </m:t>
+        </m:r>
+        <m:sSub>
+          <m:sSubPr>
+            <m:ctrlPr>
+              <w:rPr>
+                <w:rFonts w:ascii="Cambria Math" w:hAnsi="Cambria Math"/>
+                <w:i/>
+              </w:rPr>
+            </m:ctrlPr>
+          </m:sSubPr>
+          <m:e>
+            <m:r>
+              <w:rPr>
+                <w:rFonts w:ascii="Cambria Math" w:hAnsi="Cambria Math"/>
+              </w:rPr>
+              <m:t>ET</m:t>
+            </m:r>
+          </m:e>
+          <m:sub>
+            <m:r>
+              <w:rPr>
+                <w:rFonts w:ascii="Cambria Math" w:hAnsi="Cambria Math"/>
+              </w:rPr>
+              <m:t>a,i</m:t>
+            </m:r>
+          </m:sub>
+        </m:sSub>
+        <m:r>
+          <w:rPr>
+            <w:rFonts w:ascii="Cambria Math" w:hAnsi="Cambria Math"/>
+          </w:rPr>
+          <m:t>+</m:t>
+        </m:r>
+        <m:d>
+          <m:dPr>
+            <m:begChr m:val="["/>
+            <m:endChr m:val="]"/>
+            <m:ctrlPr>
+              <w:rPr>
+                <w:rFonts w:ascii="Cambria Math" w:hAnsi="Cambria Math"/>
+                <w:i/>
+              </w:rPr>
+            </m:ctrlPr>
+          </m:dPr>
+          <m:e>
+            <m:sSub>
+              <m:sSubPr>
+                <m:ctrlPr>
+                  <w:rPr>
+                    <w:rFonts w:ascii="Cambria Math" w:hAnsi="Cambria Math"/>
+                    <w:i/>
+                  </w:rPr>
+                </m:ctrlPr>
+              </m:sSubPr>
+              <m:e>
+                <m:r>
+                  <w:rPr>
+                    <w:rFonts w:ascii="Cambria Math" w:hAnsi="Cambria Math"/>
+                  </w:rPr>
+                  <m:t>∂ET</m:t>
+                </m:r>
+              </m:e>
+              <m:sub>
+                <m:r>
+                  <w:rPr>
+                    <w:rFonts w:ascii="Cambria Math" w:hAnsi="Cambria Math"/>
+                  </w:rPr>
+                  <m:t>a,i</m:t>
+                </m:r>
+              </m:sub>
+            </m:sSub>
+            <m:r>
+              <w:rPr>
+                <w:rFonts w:ascii="Cambria Math" w:hAnsi="Cambria Math"/>
+              </w:rPr>
+              <m:t>/∂</m:t>
+            </m:r>
+            <m:sSub>
+              <m:sSubPr>
+                <m:ctrlPr>
+                  <w:rPr>
+                    <w:rFonts w:ascii="Cambria Math" w:hAnsi="Cambria Math"/>
+                    <w:i/>
+                  </w:rPr>
+                </m:ctrlPr>
+              </m:sSubPr>
+              <m:e>
+                <m:r>
+                  <w:rPr>
+                    <w:rFonts w:ascii="Cambria Math" w:hAnsi="Cambria Math"/>
+                  </w:rPr>
+                  <m:t>NIWR</m:t>
+                </m:r>
+              </m:e>
+              <m:sub>
+                <m:r>
+                  <w:rPr>
+                    <w:rFonts w:ascii="Cambria Math" w:hAnsi="Cambria Math"/>
+                  </w:rPr>
+                  <m:t>i</m:t>
+                </m:r>
+              </m:sub>
+            </m:sSub>
+          </m:e>
+        </m:d>
+        <m:sSub>
+          <m:sSubPr>
+            <m:ctrlPr>
+              <w:rPr>
+                <w:rFonts w:ascii="Cambria Math" w:hAnsi="Cambria Math"/>
+                <w:i/>
+              </w:rPr>
+            </m:ctrlPr>
+          </m:sSubPr>
+          <m:e>
+            <m:r>
+              <w:rPr>
+                <w:rFonts w:ascii="Cambria Math" w:hAnsi="Cambria Math"/>
+              </w:rPr>
+              <m:t>∆NIWR</m:t>
+            </m:r>
+          </m:e>
+          <m:sub>
+            <m:r>
+              <w:rPr>
+                <w:rFonts w:ascii="Cambria Math" w:hAnsi="Cambria Math"/>
+              </w:rPr>
+              <m:t>i+1</m:t>
             </m:r>
           </m:sub>
         </m:sSub>
       </m:oMath>
       <w:r>
-        <w:t xml:space="preserve"> </w:t>
-      </w:r>
-      <w:r>
-        <w:t>as:</w:t>
+        <w:tab/>
+        <w:t>(12)</w:t>
+      </w:r>
+      <w:r>
+        <w:tab/>
+        <w:t>,</w:t>
+      </w:r>
+      <w:r>
+        <w:tab/>
+      </w:r>
+      <w:r>
+        <w:tab/>
+      </w:r>
+      <w:r>
+        <w:tab/>
       </w:r>
     </w:p>
     <w:p>
       <w:pPr>
         <w:pStyle w:val="BodyText"/>
-        <w:ind w:left="2160"/>
+        <w:ind w:firstLine="0"/>
+      </w:pPr>
+      <w:r>
+        <w:t>And after re-arranging terms</w:t>
+      </w:r>
+    </w:p>
+    <w:p>
+      <w:pPr>
+        <w:pStyle w:val="BodyText"/>
+        <w:ind w:left="2880"/>
       </w:pPr>
       <m:oMath>
         <m:sSub>
@@ -6541,6 +6703,163 @@
           </w:rPr>
           <m:t>+</m:t>
         </m:r>
+        <m:f>
+          <m:fPr>
+            <m:ctrlPr>
+              <w:rPr>
+                <w:rFonts w:ascii="Cambria Math" w:hAnsi="Cambria Math"/>
+                <w:i/>
+              </w:rPr>
+            </m:ctrlPr>
+          </m:fPr>
+          <m:num>
+            <m:sSub>
+              <m:sSubPr>
+                <m:ctrlPr>
+                  <w:rPr>
+                    <w:rFonts w:ascii="Cambria Math" w:hAnsi="Cambria Math"/>
+                    <w:i/>
+                  </w:rPr>
+                </m:ctrlPr>
+              </m:sSubPr>
+              <m:e>
+                <m:r>
+                  <w:rPr>
+                    <w:rFonts w:ascii="Cambria Math" w:hAnsi="Cambria Math"/>
+                  </w:rPr>
+                  <m:t>ET</m:t>
+                </m:r>
+              </m:e>
+              <m:sub>
+                <m:r>
+                  <w:rPr>
+                    <w:rFonts w:ascii="Cambria Math" w:hAnsi="Cambria Math"/>
+                  </w:rPr>
+                  <m:t>a,i+1</m:t>
+                </m:r>
+              </m:sub>
+            </m:sSub>
+            <m:r>
+              <w:rPr>
+                <w:rFonts w:ascii="Cambria Math" w:hAnsi="Cambria Math"/>
+              </w:rPr>
+              <m:t>-</m:t>
+            </m:r>
+            <m:sSub>
+              <m:sSubPr>
+                <m:ctrlPr>
+                  <w:rPr>
+                    <w:rFonts w:ascii="Cambria Math" w:hAnsi="Cambria Math"/>
+                    <w:i/>
+                  </w:rPr>
+                </m:ctrlPr>
+              </m:sSubPr>
+              <m:e>
+                <m:r>
+                  <w:rPr>
+                    <w:rFonts w:ascii="Cambria Math" w:hAnsi="Cambria Math"/>
+                  </w:rPr>
+                  <m:t>ET</m:t>
+                </m:r>
+              </m:e>
+              <m:sub>
+                <m:r>
+                  <w:rPr>
+                    <w:rFonts w:ascii="Cambria Math" w:hAnsi="Cambria Math"/>
+                  </w:rPr>
+                  <m:t>a,i</m:t>
+                </m:r>
+              </m:sub>
+            </m:sSub>
+          </m:num>
+          <m:den>
+            <m:sSub>
+              <m:sSubPr>
+                <m:ctrlPr>
+                  <w:rPr>
+                    <w:rFonts w:ascii="Cambria Math" w:hAnsi="Cambria Math"/>
+                    <w:i/>
+                  </w:rPr>
+                </m:ctrlPr>
+              </m:sSubPr>
+              <m:e>
+                <m:r>
+                  <w:rPr>
+                    <w:rFonts w:ascii="Cambria Math" w:hAnsi="Cambria Math"/>
+                  </w:rPr>
+                  <m:t>∂ET</m:t>
+                </m:r>
+              </m:e>
+              <m:sub>
+                <m:r>
+                  <w:rPr>
+                    <w:rFonts w:ascii="Cambria Math" w:hAnsi="Cambria Math"/>
+                  </w:rPr>
+                  <m:t>a,i</m:t>
+                </m:r>
+              </m:sub>
+            </m:sSub>
+            <m:r>
+              <w:rPr>
+                <w:rFonts w:ascii="Cambria Math" w:hAnsi="Cambria Math"/>
+              </w:rPr>
+              <m:t>/∂</m:t>
+            </m:r>
+            <m:sSub>
+              <m:sSubPr>
+                <m:ctrlPr>
+                  <w:rPr>
+                    <w:rFonts w:ascii="Cambria Math" w:hAnsi="Cambria Math"/>
+                    <w:i/>
+                  </w:rPr>
+                </m:ctrlPr>
+              </m:sSubPr>
+              <m:e>
+                <m:r>
+                  <w:rPr>
+                    <w:rFonts w:ascii="Cambria Math" w:hAnsi="Cambria Math"/>
+                  </w:rPr>
+                  <m:t>NIWR</m:t>
+                </m:r>
+              </m:e>
+              <m:sub>
+                <m:r>
+                  <w:rPr>
+                    <w:rFonts w:ascii="Cambria Math" w:hAnsi="Cambria Math"/>
+                  </w:rPr>
+                  <m:t>i</m:t>
+                </m:r>
+              </m:sub>
+            </m:sSub>
+          </m:den>
+        </m:f>
+      </m:oMath>
+      <w:r>
+        <w:tab/>
+      </w:r>
+      <w:r>
+        <w:tab/>
+        <w:t>(</w:t>
+      </w:r>
+      <w:r>
+        <w:t>1</w:t>
+      </w:r>
+      <w:r>
+        <w:t>3</w:t>
+      </w:r>
+      <w:r>
+        <w:t>)</w:t>
+      </w:r>
+    </w:p>
+    <w:p>
+      <w:pPr>
+        <w:pStyle w:val="BodyText"/>
+        <w:ind w:firstLine="0"/>
+      </w:pPr>
+      <w:r>
+        <w:t xml:space="preserve">Where </w:t>
+      </w:r>
+      <m:oMath>
         <m:sSub>
           <m:sSubPr>
             <m:ctrlPr>
@@ -6555,7 +6874,104 @@
               <w:rPr>
                 <w:rFonts w:ascii="Cambria Math" w:hAnsi="Cambria Math"/>
               </w:rPr>
-              <m:t>F</m:t>
+              <m:t>NIWR</m:t>
+            </m:r>
+          </m:e>
+          <m:sub>
+            <m:r>
+              <w:rPr>
+                <w:rFonts w:ascii="Cambria Math" w:hAnsi="Cambria Math"/>
+              </w:rPr>
+              <m:t>ww</m:t>
+            </m:r>
+          </m:sub>
+        </m:sSub>
+      </m:oMath>
+      <w:r>
+        <w:t xml:space="preserve"> is the net irrigation water requirement that satisfies well-watered conditions,</w:t>
+      </w:r>
+      <w:r>
+        <w:t xml:space="preserve"> and </w:t>
+      </w:r>
+      <m:oMath>
+        <m:r>
+          <w:rPr>
+            <w:rFonts w:ascii="Cambria Math" w:hAnsi="Cambria Math"/>
+          </w:rPr>
+          <m:t>i</m:t>
+        </m:r>
+      </m:oMath>
+      <w:r>
+        <w:t xml:space="preserve"> is the nonlinear iteration </w:t>
+      </w:r>
+      <w:proofErr w:type="gramStart"/>
+      <w:r>
+        <w:t>counter</w:t>
+      </w:r>
+      <w:r>
+        <w:t>.</w:t>
+      </w:r>
+      <w:proofErr w:type="gramEnd"/>
+      <w:r>
+        <w:t xml:space="preserve"> </w:t>
+      </w:r>
+      <w:r>
+        <w:t>Note that for most cases:</w:t>
+      </w:r>
+    </w:p>
+    <w:p>
+      <w:pPr>
+        <w:pStyle w:val="BodyText"/>
+        <w:ind w:left="2160"/>
+      </w:pPr>
+      <m:oMath>
+        <m:sSub>
+          <m:sSubPr>
+            <m:ctrlPr>
+              <w:rPr>
+                <w:rFonts w:ascii="Cambria Math" w:hAnsi="Cambria Math"/>
+                <w:i/>
+              </w:rPr>
+            </m:ctrlPr>
+          </m:sSubPr>
+          <m:e>
+            <m:r>
+              <w:rPr>
+                <w:rFonts w:ascii="Cambria Math" w:hAnsi="Cambria Math"/>
+              </w:rPr>
+              <m:t>NIWR</m:t>
+            </m:r>
+          </m:e>
+          <m:sub>
+            <m:r>
+              <w:rPr>
+                <w:rFonts w:ascii="Cambria Math" w:hAnsi="Cambria Math"/>
+              </w:rPr>
+              <m:t>ww</m:t>
+            </m:r>
+          </m:sub>
+        </m:sSub>
+        <m:r>
+          <w:rPr>
+            <w:rFonts w:ascii="Cambria Math" w:hAnsi="Cambria Math"/>
+          </w:rPr>
+          <m:t xml:space="preserve">= </m:t>
+        </m:r>
+        <m:sSub>
+          <m:sSubPr>
+            <m:ctrlPr>
+              <w:rPr>
+                <w:rFonts w:ascii="Cambria Math" w:hAnsi="Cambria Math"/>
+                <w:i/>
+              </w:rPr>
+            </m:ctrlPr>
+          </m:sSubPr>
+          <m:e>
+            <m:r>
+              <w:rPr>
+                <w:rFonts w:ascii="Cambria Math" w:hAnsi="Cambria Math"/>
+              </w:rPr>
+              <m:t>NIWR</m:t>
             </m:r>
           </m:e>
           <m:sub>
@@ -6571,220 +6987,141 @@
           <w:rPr>
             <w:rFonts w:ascii="Cambria Math" w:hAnsi="Cambria Math"/>
           </w:rPr>
-          <m:t>*</m:t>
+          <m:t>+</m:t>
         </m:r>
-        <m:sSub>
-          <m:sSubPr>
+        <m:f>
+          <m:fPr>
             <m:ctrlPr>
               <w:rPr>
                 <w:rFonts w:ascii="Cambria Math" w:hAnsi="Cambria Math"/>
                 <w:i/>
               </w:rPr>
             </m:ctrlPr>
-          </m:sSubPr>
-          <m:e>
-            <m:r>
-              <w:rPr>
-                <w:rFonts w:ascii="Cambria Math" w:hAnsi="Cambria Math"/>
-              </w:rPr>
-              <m:t>ET</m:t>
-            </m:r>
-          </m:e>
-          <m:sub>
-            <m:r>
-              <w:rPr>
-                <w:rFonts w:ascii="Cambria Math" w:hAnsi="Cambria Math"/>
-              </w:rPr>
-              <m:t>ww</m:t>
-            </m:r>
-          </m:sub>
-        </m:sSub>
-      </m:oMath>
-      <w:r>
-        <w:tab/>
-        <w:t>,</w:t>
-      </w:r>
-      <w:r>
-        <w:tab/>
-      </w:r>
-      <w:r>
-        <w:tab/>
-      </w:r>
-      <w:r>
-        <w:tab/>
-      </w:r>
-      <w:r>
-        <w:t>(</w:t>
-      </w:r>
-      <w:r>
-        <w:t>12</w:t>
-      </w:r>
-      <w:r>
-        <w:t>)</w:t>
-      </w:r>
-    </w:p>
-    <w:p>
-      <w:pPr>
-        <w:pStyle w:val="BodyText"/>
-        <w:ind w:firstLine="0"/>
-      </w:pPr>
-      <w:r>
-        <w:t>Where</w:t>
-      </w:r>
-    </w:p>
-    <w:p>
-      <w:pPr>
-        <w:pStyle w:val="BodyText"/>
-        <w:ind w:left="2880"/>
-      </w:pPr>
-      <m:oMath>
-        <m:sSub>
-          <m:sSubPr>
-            <m:ctrlPr>
-              <w:rPr>
-                <w:rFonts w:ascii="Cambria Math" w:hAnsi="Cambria Math"/>
-                <w:i/>
-              </w:rPr>
-            </m:ctrlPr>
-          </m:sSubPr>
-          <m:e>
-            <m:r>
-              <w:rPr>
-                <w:rFonts w:ascii="Cambria Math" w:hAnsi="Cambria Math"/>
-              </w:rPr>
-              <m:t>F</m:t>
-            </m:r>
-          </m:e>
-          <m:sub>
-            <m:r>
-              <w:rPr>
-                <w:rFonts w:ascii="Cambria Math" w:hAnsi="Cambria Math"/>
-              </w:rPr>
-              <m:t>i</m:t>
-            </m:r>
-          </m:sub>
-        </m:sSub>
-        <m:r>
-          <w:rPr>
-            <w:rFonts w:ascii="Cambria Math" w:hAnsi="Cambria Math"/>
-          </w:rPr>
-          <m:t>=α</m:t>
-        </m:r>
-        <m:d>
-          <m:dPr>
-            <m:begChr m:val="["/>
-            <m:endChr m:val="]"/>
-            <m:ctrlPr>
-              <w:rPr>
-                <w:rFonts w:ascii="Cambria Math" w:hAnsi="Cambria Math"/>
-                <w:i/>
-              </w:rPr>
-            </m:ctrlPr>
-          </m:dPr>
-          <m:e>
-            <m:f>
-              <m:fPr>
+          </m:fPr>
+          <m:num>
+            <m:sSub>
+              <m:sSubPr>
                 <m:ctrlPr>
                   <w:rPr>
                     <w:rFonts w:ascii="Cambria Math" w:hAnsi="Cambria Math"/>
                     <w:i/>
                   </w:rPr>
                 </m:ctrlPr>
-              </m:fPr>
-              <m:num>
-                <m:sSub>
-                  <m:sSubPr>
-                    <m:ctrlPr>
-                      <w:rPr>
-                        <w:rFonts w:ascii="Cambria Math" w:hAnsi="Cambria Math"/>
-                        <w:i/>
-                      </w:rPr>
-                    </m:ctrlPr>
-                  </m:sSubPr>
-                  <m:e>
-                    <m:r>
-                      <w:rPr>
-                        <w:rFonts w:ascii="Cambria Math" w:hAnsi="Cambria Math"/>
-                      </w:rPr>
-                      <m:t>ET</m:t>
-                    </m:r>
-                  </m:e>
-                  <m:sub>
-                    <m:r>
-                      <w:rPr>
-                        <w:rFonts w:ascii="Cambria Math" w:hAnsi="Cambria Math"/>
-                      </w:rPr>
-                      <m:t>ww</m:t>
-                    </m:r>
-                    <m:r>
-                      <w:rPr>
-                        <w:rFonts w:ascii="Cambria Math" w:hAnsi="Cambria Math"/>
-                      </w:rPr>
-                      <m:t>-</m:t>
-                    </m:r>
-                  </m:sub>
-                </m:sSub>
-                <m:sSub>
-                  <m:sSubPr>
-                    <m:ctrlPr>
-                      <w:rPr>
-                        <w:rFonts w:ascii="Cambria Math" w:hAnsi="Cambria Math"/>
-                        <w:i/>
-                      </w:rPr>
-                    </m:ctrlPr>
-                  </m:sSubPr>
-                  <m:e>
-                    <m:r>
-                      <w:rPr>
-                        <w:rFonts w:ascii="Cambria Math" w:hAnsi="Cambria Math"/>
-                      </w:rPr>
-                      <m:t>ET</m:t>
-                    </m:r>
-                  </m:e>
-                  <m:sub>
-                    <m:r>
-                      <w:rPr>
-                        <w:rFonts w:ascii="Cambria Math" w:hAnsi="Cambria Math"/>
-                      </w:rPr>
-                      <m:t>a</m:t>
-                    </m:r>
-                  </m:sub>
-                </m:sSub>
-              </m:num>
-              <m:den>
-                <m:sSub>
-                  <m:sSubPr>
-                    <m:ctrlPr>
-                      <w:rPr>
-                        <w:rFonts w:ascii="Cambria Math" w:hAnsi="Cambria Math"/>
-                        <w:i/>
-                      </w:rPr>
-                    </m:ctrlPr>
-                  </m:sSubPr>
-                  <m:e>
-                    <m:r>
-                      <w:rPr>
-                        <w:rFonts w:ascii="Cambria Math" w:hAnsi="Cambria Math"/>
-                      </w:rPr>
-                      <m:t>ET</m:t>
-                    </m:r>
-                  </m:e>
-                  <m:sub>
-                    <m:r>
-                      <w:rPr>
-                        <w:rFonts w:ascii="Cambria Math" w:hAnsi="Cambria Math"/>
-                      </w:rPr>
-                      <m:t>ww</m:t>
-                    </m:r>
-                  </m:sub>
-                </m:sSub>
-              </m:den>
-            </m:f>
-          </m:e>
-        </m:d>
+              </m:sSubPr>
+              <m:e>
+                <m:r>
+                  <w:rPr>
+                    <w:rFonts w:ascii="Cambria Math" w:hAnsi="Cambria Math"/>
+                  </w:rPr>
+                  <m:t>ET</m:t>
+                </m:r>
+              </m:e>
+              <m:sub>
+                <m:r>
+                  <w:rPr>
+                    <w:rFonts w:ascii="Cambria Math" w:hAnsi="Cambria Math"/>
+                  </w:rPr>
+                  <m:t>ww</m:t>
+                </m:r>
+              </m:sub>
+            </m:sSub>
+            <m:r>
+              <w:rPr>
+                <w:rFonts w:ascii="Cambria Math" w:hAnsi="Cambria Math"/>
+              </w:rPr>
+              <m:t>-</m:t>
+            </m:r>
+            <m:sSub>
+              <m:sSubPr>
+                <m:ctrlPr>
+                  <w:rPr>
+                    <w:rFonts w:ascii="Cambria Math" w:hAnsi="Cambria Math"/>
+                    <w:i/>
+                  </w:rPr>
+                </m:ctrlPr>
+              </m:sSubPr>
+              <m:e>
+                <m:r>
+                  <w:rPr>
+                    <w:rFonts w:ascii="Cambria Math" w:hAnsi="Cambria Math"/>
+                  </w:rPr>
+                  <m:t>ET</m:t>
+                </m:r>
+              </m:e>
+              <m:sub>
+                <m:r>
+                  <w:rPr>
+                    <w:rFonts w:ascii="Cambria Math" w:hAnsi="Cambria Math"/>
+                  </w:rPr>
+                  <m:t>a,i</m:t>
+                </m:r>
+              </m:sub>
+            </m:sSub>
+          </m:num>
+          <m:den>
+            <m:sSub>
+              <m:sSubPr>
+                <m:ctrlPr>
+                  <w:rPr>
+                    <w:rFonts w:ascii="Cambria Math" w:hAnsi="Cambria Math"/>
+                    <w:i/>
+                  </w:rPr>
+                </m:ctrlPr>
+              </m:sSubPr>
+              <m:e>
+                <m:r>
+                  <w:rPr>
+                    <w:rFonts w:ascii="Cambria Math" w:hAnsi="Cambria Math"/>
+                  </w:rPr>
+                  <m:t>∂ET</m:t>
+                </m:r>
+              </m:e>
+              <m:sub>
+                <m:r>
+                  <w:rPr>
+                    <w:rFonts w:ascii="Cambria Math" w:hAnsi="Cambria Math"/>
+                  </w:rPr>
+                  <m:t>a,i</m:t>
+                </m:r>
+              </m:sub>
+            </m:sSub>
+            <m:r>
+              <w:rPr>
+                <w:rFonts w:ascii="Cambria Math" w:hAnsi="Cambria Math"/>
+              </w:rPr>
+              <m:t>/∂</m:t>
+            </m:r>
+            <m:sSub>
+              <m:sSubPr>
+                <m:ctrlPr>
+                  <w:rPr>
+                    <w:rFonts w:ascii="Cambria Math" w:hAnsi="Cambria Math"/>
+                    <w:i/>
+                  </w:rPr>
+                </m:ctrlPr>
+              </m:sSubPr>
+              <m:e>
+                <m:r>
+                  <w:rPr>
+                    <w:rFonts w:ascii="Cambria Math" w:hAnsi="Cambria Math"/>
+                  </w:rPr>
+                  <m:t>NIWR</m:t>
+                </m:r>
+              </m:e>
+              <m:sub>
+                <m:r>
+                  <w:rPr>
+                    <w:rFonts w:ascii="Cambria Math" w:hAnsi="Cambria Math"/>
+                  </w:rPr>
+                  <m:t>i</m:t>
+                </m:r>
+              </m:sub>
+            </m:sSub>
+          </m:den>
+        </m:f>
       </m:oMath>
       <w:r>
-        <w:t>,</w:t>
+        <w:t>.</w:t>
       </w:r>
       <w:r>
         <w:tab/>
@@ -6797,19 +7134,7 @@
       </w:r>
       <w:r>
         <w:tab/>
-      </w:r>
-      <w:r>
-        <w:tab/>
-        <w:t>(</w:t>
-      </w:r>
-      <w:r>
-        <w:t>1</w:t>
-      </w:r>
-      <w:r>
-        <w:t>3</w:t>
-      </w:r>
-      <w:r>
-        <w:t>)</w:t>
+        <w:t>(14)</w:t>
       </w:r>
     </w:p>
     <w:p>
@@ -6818,58 +7143,47 @@
         <w:ind w:firstLine="0"/>
       </w:pPr>
       <w:r>
-        <w:t>a</w:t>
-      </w:r>
-      <w:r>
-        <w:t xml:space="preserve">nd </w:t>
+        <w:t xml:space="preserve">Where </w:t>
       </w:r>
       <m:oMath>
-        <m:r>
-          <w:rPr>
-            <w:rFonts w:ascii="Cambria Math" w:hAnsi="Cambria Math"/>
-          </w:rPr>
-          <m:t>α</m:t>
-        </m:r>
+        <m:sSub>
+          <m:sSubPr>
+            <m:ctrlPr>
+              <w:rPr>
+                <w:rFonts w:ascii="Cambria Math" w:hAnsi="Cambria Math"/>
+                <w:i/>
+              </w:rPr>
+            </m:ctrlPr>
+          </m:sSubPr>
+          <m:e>
+            <m:r>
+              <w:rPr>
+                <w:rFonts w:ascii="Cambria Math" w:hAnsi="Cambria Math"/>
+              </w:rPr>
+              <m:t>NIWR</m:t>
+            </m:r>
+          </m:e>
+          <m:sub>
+            <m:r>
+              <w:rPr>
+                <w:rFonts w:ascii="Cambria Math" w:hAnsi="Cambria Math"/>
+              </w:rPr>
+              <m:t>ww</m:t>
+            </m:r>
+          </m:sub>
+        </m:sSub>
       </m:oMath>
       <w:r>
-        <w:t xml:space="preserve"> is a nonlinear acceleration parameter</w:t>
-      </w:r>
-      <w:r>
-        <w:t xml:space="preserve"> usually set to 1</w:t>
-      </w:r>
-      <w:r>
-        <w:t xml:space="preserve"> that controls the </w:t>
-      </w:r>
-      <w:r>
-        <w:t xml:space="preserve">convergence of </w:t>
-      </w:r>
-      <m:oMath>
-        <m:r>
-          <w:rPr>
-            <w:rFonts w:ascii="Cambria Math" w:hAnsi="Cambria Math"/>
-          </w:rPr>
-          <m:t>NIWR</m:t>
-        </m:r>
-      </m:oMath>
-      <w:r>
-        <w:t xml:space="preserve"> during nonlinear iterations</w:t>
-      </w:r>
-      <w:r>
-        <w:t xml:space="preserve">, and </w:t>
-      </w:r>
-      <m:oMath>
-        <m:r>
-          <w:rPr>
-            <w:rFonts w:ascii="Cambria Math" w:hAnsi="Cambria Math"/>
-          </w:rPr>
-          <m:t>i</m:t>
-        </m:r>
-      </m:oMath>
-      <w:r>
-        <w:t xml:space="preserve"> is the nonlinear iteration counter</w:t>
-      </w:r>
-      <w:r>
-        <w:t xml:space="preserve">. The diversion </w:t>
+        <w:t xml:space="preserve"> is the net irrigation water requirement for well-watered conditions, and the diversion and pumping amounts converge after 2 iterations.</w:t>
+      </w:r>
+    </w:p>
+    <w:p>
+      <w:pPr>
+        <w:pStyle w:val="BodyText"/>
+        <w:ind w:firstLine="0"/>
+      </w:pPr>
+      <w:r>
+        <w:t xml:space="preserve">The diversion </w:t>
       </w:r>
       <w:r>
         <w:t>amount</w:t>
@@ -7010,7 +7324,7 @@
         <w:t>1</w:t>
       </w:r>
       <w:r>
-        <w:t>4</w:t>
+        <w:t>5</w:t>
       </w:r>
       <w:r>
         <w:t>)</w:t>
@@ -7022,7 +7336,6 @@
         <w:ind w:firstLine="0"/>
       </w:pPr>
       <w:r>
-        <w:lastRenderedPageBreak/>
         <w:t>and the supplemental groundwater pumping rate (</w:t>
       </w:r>
       <m:oMath>
@@ -7132,6 +7445,21 @@
       </w:r>
       <w:r>
         <w:t xml:space="preserve">). </w:t>
+      </w:r>
+    </w:p>
+    <w:p>
+      <w:pPr>
+        <w:pStyle w:val="BodyText"/>
+        <w:ind w:firstLine="0"/>
+      </w:pPr>
+    </w:p>
+    <w:p>
+      <w:pPr>
+        <w:pStyle w:val="BodyText"/>
+        <w:ind w:firstLine="0"/>
+      </w:pPr>
+      <w:r>
+        <w:t xml:space="preserve"> </w:t>
       </w:r>
       <w:r>
         <w:t xml:space="preserve">The amount of water that is applied to </w:t>
@@ -7373,7 +7701,7 @@
         <w:t>(1</w:t>
       </w:r>
       <w:r>
-        <w:t>5</w:t>
+        <w:t>6</w:t>
       </w:r>
       <w:r>
         <w:t>)</w:t>
@@ -7462,15 +7790,19 @@
         <w:t>.</w:t>
       </w:r>
       <w:r>
-        <w:t xml:space="preserve"> If irrigation water solely is supplied by a well </w:t>
-      </w:r>
-      <w:proofErr w:type="gramStart"/>
-      <w:r>
-        <w:t>then</w:t>
-      </w:r>
-      <w:proofErr w:type="gramEnd"/>
-      <w:r>
-        <w:t xml:space="preserve"> the pumping rate is calculated using equations 12-14.</w:t>
+        <w:t xml:space="preserve"> If irrigation water solely is supplied by a well</w:t>
+      </w:r>
+      <w:r>
+        <w:t>, then</w:t>
+      </w:r>
+      <w:r>
+        <w:t xml:space="preserve"> the pumping rate is calculated using equations </w:t>
+      </w:r>
+      <w:r>
+        <w:t>14 and 15</w:t>
+      </w:r>
+      <w:r>
+        <w:t>.</w:t>
       </w:r>
     </w:p>
     <w:p>
@@ -7614,7 +7946,13 @@
         <w:tab/>
       </w:r>
       <w:r>
-        <w:t>(16)</w:t>
+        <w:t>(1</w:t>
+      </w:r>
+      <w:r>
+        <w:t>7</w:t>
+      </w:r>
+      <w:r>
+        <w:t>)</w:t>
       </w:r>
     </w:p>
     <w:p>
@@ -7705,7 +8043,13 @@
       </w:r>
       <w:r>
         <w:tab/>
-        <w:t>(17)</w:t>
+        <w:t>(1</w:t>
+      </w:r>
+      <w:r>
+        <w:t>8</w:t>
+      </w:r>
+      <w:r>
+        <w:t>)</w:t>
       </w:r>
     </w:p>
     <w:p>
@@ -7714,6 +8058,7 @@
         <w:ind w:firstLine="0"/>
       </w:pPr>
       <w:r>
+        <w:lastRenderedPageBreak/>
         <w:t xml:space="preserve">Where </w:t>
       </w:r>
       <m:oMath>
@@ -9966,6 +10311,9 @@
         <w:ind w:firstLine="0"/>
       </w:pPr>
       <w:r>
+        <w:rPr>
+          <w:noProof/>
+        </w:rPr>
         <w:lastRenderedPageBreak/>
         <w:drawing>
           <wp:inline distT="0" distB="0" distL="0" distR="0" wp14:anchorId="0864409A" wp14:editId="5AB36EEC">
@@ -10024,10 +10372,7 @@
         <w:t xml:space="preserve"> for irrigation are limited to periods when </w:t>
       </w:r>
       <w:r>
-        <w:t>m</w:t>
-      </w:r>
-      <w:r>
-        <w:t>aximum irrigation diversions</w:t>
+        <w:t>maximum irrigation diversions</w:t>
       </w:r>
       <w:r>
         <w:t xml:space="preserve"> are nonzero.</w:t>
@@ -10039,6 +10384,9 @@
         <w:ind w:firstLine="0"/>
       </w:pPr>
       <w:r>
+        <w:rPr>
+          <w:noProof/>
+        </w:rPr>
         <w:drawing>
           <wp:inline distT="0" distB="0" distL="0" distR="0" wp14:anchorId="64F8C497" wp14:editId="77551B28">
             <wp:extent cx="5943600" cy="2600960"/>
@@ -10087,10 +10435,7 @@
         <w:t>w hydrographs</w:t>
       </w:r>
       <w:r>
-        <w:t xml:space="preserve"> </w:t>
-      </w:r>
-      <w:r>
-        <w:t>specified in the SFR Package input file</w:t>
+        <w:t xml:space="preserve"> specified in the SFR Package input file</w:t>
       </w:r>
       <w:r>
         <w:t xml:space="preserve"> for test model 1a, representing years of average and below average precipitation.</w:t>
@@ -10102,6 +10447,9 @@
         <w:ind w:firstLine="0"/>
       </w:pPr>
       <w:r>
+        <w:rPr>
+          <w:noProof/>
+        </w:rPr>
         <w:lastRenderedPageBreak/>
         <w:drawing>
           <wp:inline distT="0" distB="0" distL="0" distR="0" wp14:anchorId="7550B90D" wp14:editId="34D81D83">
@@ -10156,8 +10504,6 @@
       <w:r>
         <w:t xml:space="preserve">. </w:t>
       </w:r>
-      <w:bookmarkStart w:id="5" w:name="_GoBack"/>
-      <w:bookmarkEnd w:id="5"/>
     </w:p>
     <w:p>
       <w:pPr>
@@ -10305,8 +10651,8 @@
       <w:r>
         <w:t>s.</w:t>
       </w:r>
-      <w:bookmarkStart w:id="6" w:name="_Toc488393775"/>
-      <w:bookmarkStart w:id="7" w:name="_Toc59000064"/>
+      <w:bookmarkStart w:id="5" w:name="_Toc488393775"/>
+      <w:bookmarkStart w:id="6" w:name="_Toc59000064"/>
     </w:p>
     <w:p>
       <w:pPr>
@@ -10347,25 +10693,7 @@
         <w:t xml:space="preserve">As the ET demand option represents optimal irrigation scheduling to minimize the ET deficit, these results reflect optimal water use and plant growth. </w:t>
       </w:r>
       <w:r>
-        <w:t>Annual average NIWR for the period 1991-1993 is 18.4 hectare-meters (0.7 hectare-meter per square meter) for high crop coefficient and 13.4</w:t>
-      </w:r>
-      <w:r>
-        <w:t xml:space="preserve"> hectare-meters (0.</w:t>
-      </w:r>
-      <w:r>
-        <w:t>5</w:t>
-      </w:r>
-      <w:r>
-        <w:t xml:space="preserve"> hectare-meter per square meter) for </w:t>
-      </w:r>
-      <w:r>
-        <w:t>low</w:t>
-      </w:r>
-      <w:r>
-        <w:t xml:space="preserve"> crop coefficient</w:t>
-      </w:r>
-      <w:r>
-        <w:t xml:space="preserve">. Annual average crop consumption </w:t>
+        <w:t xml:space="preserve">Annual average NIWR for the period 1991-1993 is 18.4 hectare-meters (0.7 hectare-meter per square meter) for high crop coefficient and 13.4 hectare-meters (0.5 hectare-meter per square meter) for low crop coefficient. Annual average crop consumption </w:t>
       </w:r>
       <w:r>
         <w:t>is</w:t>
@@ -10374,31 +10702,7 @@
         <w:t xml:space="preserve"> equal to </w:t>
       </w:r>
       <w:r>
-        <w:t xml:space="preserve">27.2 hectare-meters </w:t>
-      </w:r>
-      <w:r>
-        <w:t>(</w:t>
-      </w:r>
-      <w:r>
-        <w:t>1.0</w:t>
-      </w:r>
-      <w:r>
-        <w:t xml:space="preserve"> hectare-meter per square meter)</w:t>
-      </w:r>
-      <w:r>
-        <w:t xml:space="preserve"> and 20.7 hectare-meters (</w:t>
-      </w:r>
-      <w:r>
-        <w:t>0.7</w:t>
-      </w:r>
-      <w:r>
-        <w:t>5</w:t>
-      </w:r>
-      <w:r>
-        <w:t xml:space="preserve"> hectare-meter per square meter)</w:t>
-      </w:r>
-      <w:r>
-        <w:t xml:space="preserve">, respectively. Actual ET equals well-watered ET in </w:t>
+        <w:t xml:space="preserve">27.2 hectare-meters (1.0 hectare-meter per square meter) and 20.7 hectare-meters (0.75 hectare-meter per square meter), respectively. Actual ET equals well-watered ET in </w:t>
       </w:r>
       <w:r>
         <w:t>this example</w:t>
@@ -10457,16 +10761,7 @@
         <w:t xml:space="preserve"> the ET trigger approach. </w:t>
       </w:r>
       <w:r>
-        <w:t>Additionally, i</w:t>
-      </w:r>
-      <w:r>
-        <w:t xml:space="preserve">rrigation constraints can be superimposed onto </w:t>
-      </w:r>
-      <w:r>
-        <w:t>EP2a to more closely mimic real-world conditions</w:t>
-      </w:r>
-      <w:r>
-        <w:t xml:space="preserve"> using SFR diversions and AG well time series input files. </w:t>
+        <w:t xml:space="preserve">Additionally, irrigation constraints can be superimposed onto EP2a to more closely mimic real-world conditions using SFR diversions and AG well time series input files. </w:t>
       </w:r>
       <w:r>
         <w:t>Adding</w:t>
@@ -10676,10 +10971,10 @@
       <w:r>
         <w:lastRenderedPageBreak/>
         <w:drawing>
-          <wp:inline distT="0" distB="0" distL="0" distR="0" wp14:anchorId="3D737EEF" wp14:editId="6B3B5737">
-            <wp:extent cx="5943600" cy="5804535"/>
-            <wp:effectExtent l="0" t="0" r="0" b="5715"/>
-            <wp:docPr id="8" name="Picture 8"/>
+          <wp:inline distT="0" distB="0" distL="0" distR="0" wp14:anchorId="35EFF021" wp14:editId="15E15431">
+            <wp:extent cx="5943600" cy="5782945"/>
+            <wp:effectExtent l="0" t="0" r="0" b="8255"/>
+            <wp:docPr id="5" name="Picture 5"/>
             <wp:cNvGraphicFramePr>
               <a:graphicFrameLocks xmlns:a="http://schemas.openxmlformats.org/drawingml/2006/main" noChangeAspect="1"/>
             </wp:cNvGraphicFramePr>
@@ -10699,7 +10994,7 @@
                   <pic:spPr>
                     <a:xfrm>
                       <a:off x="0" y="0"/>
-                      <a:ext cx="5943600" cy="5804535"/>
+                      <a:ext cx="5943600" cy="5782945"/>
                     </a:xfrm>
                     <a:prstGeom prst="rect">
                       <a:avLst/>
@@ -10964,13 +11259,7 @@
         <w:t xml:space="preserve"> the low trigger value</w:t>
       </w:r>
       <w:r>
-        <w:t xml:space="preserve"> simulation results in a crop consumption of 23.4 hectare-meters (0.85 </w:t>
-      </w:r>
-      <w:r>
-        <w:t>hectare-meter per square meter</w:t>
-      </w:r>
-      <w:r>
-        <w:t>)</w:t>
+        <w:t xml:space="preserve"> simulation results in a crop consumption of 23.4 hectare-meters (0.85 hectare-meter per square meter)</w:t>
       </w:r>
       <w:r>
         <w:t>.</w:t>
@@ -10990,10 +11279,10 @@
       <w:r>
         <w:lastRenderedPageBreak/>
         <w:drawing>
-          <wp:inline distT="0" distB="0" distL="0" distR="0" wp14:anchorId="27D0FE8B" wp14:editId="2BE8F94D">
-            <wp:extent cx="5943600" cy="5877560"/>
-            <wp:effectExtent l="0" t="0" r="0" b="8890"/>
-            <wp:docPr id="5" name="Picture 5"/>
+          <wp:inline distT="0" distB="0" distL="0" distR="0" wp14:anchorId="0D7D3D6B" wp14:editId="18A9E413">
+            <wp:extent cx="5238095" cy="5085714"/>
+            <wp:effectExtent l="0" t="0" r="1270" b="1270"/>
+            <wp:docPr id="8" name="Picture 8"/>
             <wp:cNvGraphicFramePr>
               <a:graphicFrameLocks xmlns:a="http://schemas.openxmlformats.org/drawingml/2006/main" noChangeAspect="1"/>
             </wp:cNvGraphicFramePr>
@@ -11013,7 +11302,7 @@
                   <pic:spPr>
                     <a:xfrm>
                       <a:off x="0" y="0"/>
-                      <a:ext cx="5943600" cy="5877560"/>
+                      <a:ext cx="5238095" cy="5085714"/>
                     </a:xfrm>
                     <a:prstGeom prst="rect">
                       <a:avLst/>
@@ -11025,19 +11314,15 @@
           </wp:inline>
         </w:drawing>
       </w:r>
+      <w:bookmarkStart w:id="7" w:name="_GoBack"/>
+      <w:bookmarkEnd w:id="7"/>
     </w:p>
     <w:p>
       <w:pPr>
         <w:pStyle w:val="FigureCaption"/>
       </w:pPr>
       <w:r>
-        <w:t xml:space="preserve">Comparison of agricultural water use for example problem 2a, using low and high </w:t>
-      </w:r>
-      <w:r>
-        <w:t>irrigation trigger values</w:t>
-      </w:r>
-      <w:r>
-        <w:t>.</w:t>
+        <w:t>Comparison of agricultural water use for example problem 2a, using low and high irrigation trigger values.</w:t>
       </w:r>
     </w:p>
     <w:p>
@@ -11057,11 +11342,11 @@
         <w:t xml:space="preserve">A new package for MODFLOW and GSFLOW is presented that provides capabilities for simulating agricultural water use in regional scale hydrologic models. </w:t>
       </w:r>
       <w:r>
-        <w:t xml:space="preserve">The AG Package can be </w:t>
+        <w:t xml:space="preserve">The AG Package can be used to estimate agricultural water use for systems where information about NIWR, surface water and groundwater use is not available, or it can be used to simulate the impacts of </w:t>
       </w:r>
       <w:r>
         <w:lastRenderedPageBreak/>
-        <w:t xml:space="preserve">used to estimate agricultural water use for systems where information about NIWR, surface water and groundwater use is not available, or it can be used to simulate the impacts of agricultural water use on water supply. The latter use is important in regions where there are competing needs for water, and system changes such as climate change, population growth, and land use change that are having unknown impacts. Design of the AG Package includes flexibility for representing systems with varying amounts of data, different grower behavior, and feedbacks between water supply and water use by agriculture. </w:t>
+        <w:t xml:space="preserve">agricultural water use on water supply. The latter use is important in regions where there are competing needs for water, and system changes such as climate change, population growth, and land use change that are having unknown impacts. Design of the AG Package includes flexibility for representing systems with varying amounts of data, different grower behavior, and feedbacks between water supply and water use by agriculture. </w:t>
       </w:r>
       <w:r>
         <w:t>W</w:t>
@@ -11224,23 +11509,26 @@
         <w:pStyle w:val="BodyText"/>
       </w:pPr>
       <w:r>
+        <w:t xml:space="preserve">Practical applications of integrated hydrologic models that represent agricultural water use </w:t>
+      </w:r>
+      <w:r>
+        <w:t>must</w:t>
+      </w:r>
+      <w:r>
+        <w:t xml:space="preserve"> to rely on data that characterize a broad range climactic</w:t>
+      </w:r>
+      <w:r>
+        <w:t xml:space="preserve"> and hydrogeologic conditions. Additionally, representation of agriculture requires characterization of water governance and </w:t>
+      </w:r>
+      <w:r>
         <w:lastRenderedPageBreak/>
-        <w:t xml:space="preserve">Practical applications of integrated hydrologic models that represent agricultural water use </w:t>
-      </w:r>
-      <w:r>
-        <w:t>must</w:t>
-      </w:r>
-      <w:r>
-        <w:t xml:space="preserve"> to rely on data that characterize a broad range climactic</w:t>
-      </w:r>
-      <w:r>
-        <w:t xml:space="preserve"> and hydrogeologic conditions. Additionally, representation of agriculture requires characterization of water governance and grower behavior. Complete data sets are never available, and integrated models provide a means of maximizing information with partial data sets by combining data with physical process equations and generalized frameworks for representing human impacts on water distribution and consumption. The AG Package for MODFLOW and GSFLOW provides a powerful decision support tool that can maximize understanding of water resources in agricultural basins and provide hindcast understanding about historical </w:t>
+        <w:t xml:space="preserve">grower behavior. Complete data sets are never available, and integrated models provide a means of maximizing information with partial data sets by combining data with physical process equations and generalized frameworks for representing human impacts on water distribution and consumption. The AG Package for MODFLOW and GSFLOW provides a powerful decision support tool that can maximize understanding of water resources in agricultural basins and provide hindcast understanding about historical </w:t>
       </w:r>
       <w:r>
         <w:t xml:space="preserve">water budgets and system response as well as future projections of sustainability and management change. </w:t>
       </w:r>
     </w:p>
-    <w:bookmarkEnd w:id="6"/>
+    <w:bookmarkEnd w:id="5"/>
     <w:p>
       <w:pPr>
         <w:pStyle w:val="Heading1"/>
@@ -11269,11 +11557,9 @@
       <w:r>
         <w:t xml:space="preserve">sets and provide a more complete picture of water resources. Process </w:t>
       </w:r>
-      <w:proofErr w:type="gramStart"/>
-      <w:r>
-        <w:t>understanding</w:t>
-      </w:r>
-      <w:proofErr w:type="gramEnd"/>
+      <w:r>
+        <w:t>understanding,</w:t>
+      </w:r>
       <w:r>
         <w:t xml:space="preserve"> and theoretical representation of agricultural water use are well established; however, limited software is available that explicitly represents agricultural water use in regional-scale integrated hydrologic models. The AG Package for MODFLOW and GSFLOW provides a wholistic representation of agricultural water use in the context of the natural hydrologic system and </w:t>
       </w:r>
@@ -11287,11 +11573,7 @@
         <w:t xml:space="preserve">simple but realistic </w:t>
       </w:r>
       <w:r>
-        <w:t xml:space="preserve">example problems, this paper demonstrates the software’s </w:t>
-      </w:r>
-      <w:r>
-        <w:lastRenderedPageBreak/>
-        <w:t>applicability for a variety of approaches for simulating irrigation practices</w:t>
+        <w:t>example problems, this paper demonstrates the software’s applicability for a variety of approaches for simulating irrigation practices</w:t>
       </w:r>
       <w:r>
         <w:t xml:space="preserve"> and associated effects on water distribution and supply in regional-scale systems. </w:t>
@@ -11303,6 +11585,7 @@
         <w:autoSpaceDE w:val="0"/>
       </w:pPr>
       <w:r>
+        <w:lastRenderedPageBreak/>
         <w:t>Acknowledgements</w:t>
       </w:r>
     </w:p>
@@ -11325,7 +11608,7 @@
       <w:r>
         <w:t xml:space="preserve"> Cited</w:t>
       </w:r>
-      <w:bookmarkEnd w:id="7"/>
+      <w:bookmarkEnd w:id="6"/>
       <w:bookmarkEnd w:id="8"/>
     </w:p>
     <w:p>
@@ -11556,11 +11839,7 @@
         <w:t xml:space="preserve"> (2016).</w:t>
       </w:r>
       <w:r>
-        <w:t xml:space="preserve"> Mapping water provisioning services to support the </w:t>
-      </w:r>
-      <w:r>
-        <w:lastRenderedPageBreak/>
-        <w:t>ecosystem–water–food–energy nexus in the Danube river b</w:t>
+        <w:t xml:space="preserve"> Mapping water provisioning services to support the ecosystem–water–food–energy nexus in the Danube river b</w:t>
       </w:r>
       <w:r>
         <w:t>asin. Ecosystem services 17,</w:t>
@@ -11574,6 +11853,7 @@
         <w:pStyle w:val="Reference"/>
       </w:pPr>
       <w:r>
+        <w:lastRenderedPageBreak/>
         <w:t xml:space="preserve">Elliott, J., </w:t>
       </w:r>
       <w:proofErr w:type="spellStart"/>
@@ -11896,7 +12176,6 @@
         <w:pStyle w:val="Reference"/>
       </w:pPr>
       <w:r>
-        <w:lastRenderedPageBreak/>
         <w:t xml:space="preserve">Hu, Y., </w:t>
       </w:r>
       <w:proofErr w:type="spellStart"/>
@@ -11913,6 +12192,7 @@
         <w:pStyle w:val="Reference"/>
       </w:pPr>
       <w:r>
+        <w:lastRenderedPageBreak/>
         <w:t xml:space="preserve">Guzman, J. A., </w:t>
       </w:r>
       <w:proofErr w:type="spellStart"/>
@@ -12072,7 +12352,6 @@
         <w:pStyle w:val="Reference"/>
       </w:pPr>
       <w:r>
-        <w:lastRenderedPageBreak/>
         <w:t xml:space="preserve">Wang, Z. M., </w:t>
       </w:r>
       <w:proofErr w:type="spellStart"/>
@@ -12110,6 +12389,7 @@
       </w:pPr>
       <w:proofErr w:type="spellStart"/>
       <w:r>
+        <w:lastRenderedPageBreak/>
         <w:t>Woolfenden</w:t>
       </w:r>
       <w:proofErr w:type="spellEnd"/>
@@ -21414,7 +21694,7 @@
 </file>
 
 <file path=customXml/itemProps1.xml><?xml version="1.0" encoding="utf-8"?>
-<ds:datastoreItem xmlns:ds="http://schemas.openxmlformats.org/officeDocument/2006/customXml" ds:itemID="{CF599E9F-5FDC-41F4-B5C5-FF5253855719}">
+<ds:datastoreItem xmlns:ds="http://schemas.openxmlformats.org/officeDocument/2006/customXml" ds:itemID="{7374CDC2-BACB-4C79-8CA0-D92DC28B2873}">
   <ds:schemaRefs>
     <ds:schemaRef ds:uri="http://schemas.openxmlformats.org/officeDocument/2006/bibliography"/>
   </ds:schemaRefs>

</xml_diff>

<commit_message>
fixed unit error in derivative for ETDEMAND
</commit_message>
<xml_diff>
--- a/Examples/AgWaterUse/doc/AG_doc.docx
+++ b/Examples/AgWaterUse/doc/AG_doc.docx
@@ -1073,6 +1073,7 @@
       <w:pPr>
         <w:pStyle w:val="BodyText"/>
       </w:pPr>
+      <w:commentRangeStart w:id="3"/>
       <w:r>
         <w:t>This report describes t</w:t>
       </w:r>
@@ -1129,7 +1130,17 @@
         <w:t>)</w:t>
       </w:r>
       <w:r>
-        <w:t>. The</w:t>
+        <w:t xml:space="preserve">. </w:t>
+      </w:r>
+      <w:commentRangeEnd w:id="3"/>
+      <w:r>
+        <w:rPr>
+          <w:rStyle w:val="CommentReference"/>
+        </w:rPr>
+        <w:commentReference w:id="3"/>
+      </w:r>
+      <w:r>
+        <w:t>The</w:t>
       </w:r>
       <w:r>
         <w:t xml:space="preserve"> A</w:t>
@@ -2803,7 +2814,7 @@
           <w:numId w:val="31"/>
         </w:numPr>
       </w:pPr>
-      <w:commentRangeStart w:id="3"/>
+      <w:commentRangeStart w:id="4"/>
       <w:r>
         <w:rPr>
           <w:b/>
@@ -2816,12 +2827,12 @@
         </w:rPr>
         <w:t>s</w:t>
       </w:r>
-      <w:commentRangeEnd w:id="3"/>
+      <w:commentRangeEnd w:id="4"/>
       <w:r>
         <w:rPr>
           <w:rStyle w:val="CommentReference"/>
         </w:rPr>
-        <w:commentReference w:id="3"/>
+        <w:commentReference w:id="4"/>
       </w:r>
     </w:p>
     <w:p>
@@ -3043,7 +3054,21 @@
         <w:t xml:space="preserve"> </w:t>
       </w:r>
       <w:r>
-        <w:t xml:space="preserve">Sub-irrigation that occurs when there is shallow groundwater beneath agricultural fields is simulated for irrigation configurations 3 and 4. Groundwater ET is simulated by UZF1 for MODFLOW simulations using a linear function of the depth to the water table; groundwater ET is simulated in GSFLOW </w:t>
+        <w:t xml:space="preserve">Sub-irrigation that occurs when there is shallow groundwater beneath agricultural fields is simulated for </w:t>
+      </w:r>
+      <w:commentRangeStart w:id="5"/>
+      <w:r>
+        <w:t>irrigation configurations 3 and 4</w:t>
+      </w:r>
+      <w:commentRangeEnd w:id="5"/>
+      <w:r>
+        <w:rPr>
+          <w:rStyle w:val="CommentReference"/>
+        </w:rPr>
+        <w:commentReference w:id="5"/>
+      </w:r>
+      <w:r>
+        <w:t xml:space="preserve">. Groundwater ET is simulated by UZF1 for MODFLOW simulations using a linear function of the depth to the water table; groundwater ET is simulated in GSFLOW </w:t>
       </w:r>
       <w:r>
         <w:t>due to</w:t>
@@ -3367,10 +3392,10 @@
         <w:t>consumption</w:t>
       </w:r>
       <w:r>
-        <w:t xml:space="preserve"> (Fig. 1</w:t>
-      </w:r>
-      <w:r>
-        <w:t>A and 1B</w:t>
+        <w:t xml:space="preserve"> (Fig. </w:t>
+      </w:r>
+      <w:r>
+        <w:t>1</w:t>
       </w:r>
       <w:r>
         <w:t>)</w:t>
@@ -3411,7 +3436,12 @@
         <w:t xml:space="preserve"> to </w:t>
       </w:r>
       <w:r>
-        <w:t>represent crop consumption</w:t>
+        <w:t>represent crop con</w:t>
+      </w:r>
+      <w:bookmarkStart w:id="6" w:name="_GoBack"/>
+      <w:bookmarkEnd w:id="6"/>
+      <w:r>
+        <w:t>sumption</w:t>
       </w:r>
       <w:r>
         <w:t>,</w:t>
@@ -8208,7 +8238,7 @@
           <w:numId w:val="0"/>
         </w:numPr>
       </w:pPr>
-      <w:bookmarkStart w:id="4" w:name="_Toc488403565"/>
+      <w:bookmarkStart w:id="7" w:name="_Toc488403565"/>
       <w:r>
         <w:rPr>
           <w:noProof/>
@@ -8530,7 +8560,7 @@
       <w:r>
         <w:t>.</w:t>
       </w:r>
-      <w:bookmarkEnd w:id="4"/>
+      <w:bookmarkEnd w:id="7"/>
       <w:r>
         <w:t xml:space="preserve">D) </w:t>
       </w:r>
@@ -10651,8 +10681,8 @@
       <w:r>
         <w:t>s.</w:t>
       </w:r>
-      <w:bookmarkStart w:id="5" w:name="_Toc488393775"/>
-      <w:bookmarkStart w:id="6" w:name="_Toc59000064"/>
+      <w:bookmarkStart w:id="8" w:name="_Toc488393775"/>
+      <w:bookmarkStart w:id="9" w:name="_Toc59000064"/>
     </w:p>
     <w:p>
       <w:pPr>
@@ -11314,8 +11344,6 @@
           </wp:inline>
         </w:drawing>
       </w:r>
-      <w:bookmarkStart w:id="7" w:name="_GoBack"/>
-      <w:bookmarkEnd w:id="7"/>
     </w:p>
     <w:p>
       <w:pPr>
@@ -11528,7 +11556,7 @@
         <w:t xml:space="preserve">water budgets and system response as well as future projections of sustainability and management change. </w:t>
       </w:r>
     </w:p>
-    <w:bookmarkEnd w:id="5"/>
+    <w:bookmarkEnd w:id="8"/>
     <w:p>
       <w:pPr>
         <w:pStyle w:val="Heading1"/>
@@ -11601,15 +11629,15 @@
         <w:pStyle w:val="Heading1"/>
         <w:autoSpaceDE w:val="0"/>
       </w:pPr>
-      <w:bookmarkStart w:id="8" w:name="_Toc488393776"/>
+      <w:bookmarkStart w:id="10" w:name="_Toc488393776"/>
       <w:r>
         <w:t>References</w:t>
       </w:r>
       <w:r>
         <w:t xml:space="preserve"> Cited</w:t>
       </w:r>
-      <w:bookmarkEnd w:id="6"/>
-      <w:bookmarkEnd w:id="8"/>
+      <w:bookmarkEnd w:id="9"/>
+      <w:bookmarkEnd w:id="10"/>
     </w:p>
     <w:p>
       <w:pPr>
@@ -12378,7 +12406,7 @@
       <w:r>
         <w:t>). Physics and Chemistry of the Earth, 21(3), 189-193.</w:t>
       </w:r>
-      <w:bookmarkStart w:id="9" w:name="_Toc59000065"/>
+      <w:bookmarkStart w:id="11" w:name="_Toc59000065"/>
     </w:p>
     <w:p>
       <w:pPr>
@@ -12502,7 +12530,7 @@
         </w:sectPr>
       </w:pPr>
     </w:p>
-    <w:bookmarkEnd w:id="9"/>
+    <w:bookmarkEnd w:id="11"/>
     <w:p>
       <w:pPr>
         <w:pStyle w:val="ISSNISBNDOIBackCover"/>
@@ -12558,7 +12586,7 @@
       </w:r>
     </w:p>
   </w:comment>
-  <w:comment w:id="3" w:author="Niswonger, Richard" w:date="2019-02-28T17:41:00Z" w:initials="NR">
+  <w:comment w:id="3" w:author="Niswonger, Richard" w:date="2019-03-16T12:09:00Z" w:initials="NR">
     <w:p>
       <w:pPr>
         <w:pStyle w:val="CommentText"/>
@@ -12570,6 +12598,22 @@
         <w:annotationRef/>
       </w:r>
       <w:r>
+        <w:t>redundant</w:t>
+      </w:r>
+    </w:p>
+  </w:comment>
+  <w:comment w:id="4" w:author="Niswonger, Richard" w:date="2019-02-28T17:41:00Z" w:initials="NR">
+    <w:p>
+      <w:pPr>
+        <w:pStyle w:val="CommentText"/>
+      </w:pPr>
+      <w:r>
+        <w:rPr>
+          <w:rStyle w:val="CommentReference"/>
+        </w:rPr>
+        <w:annotationRef/>
+      </w:r>
+      <w:r>
         <w:t xml:space="preserve">Need to add code for triggering wells. Right </w:t>
       </w:r>
       <w:proofErr w:type="gramStart"/>
@@ -12579,6 +12623,22 @@
       <w:proofErr w:type="gramEnd"/>
       <w:r>
         <w:t xml:space="preserve"> it is just sup wells.</w:t>
+      </w:r>
+    </w:p>
+  </w:comment>
+  <w:comment w:id="5" w:author="Niswonger, Richard" w:date="2019-03-16T12:15:00Z" w:initials="NR">
+    <w:p>
+      <w:pPr>
+        <w:pStyle w:val="CommentText"/>
+      </w:pPr>
+      <w:r>
+        <w:rPr>
+          <w:rStyle w:val="CommentReference"/>
+        </w:rPr>
+        <w:annotationRef/>
+      </w:r>
+      <w:r>
+        <w:t>Need to clarify</w:t>
       </w:r>
     </w:p>
   </w:comment>
@@ -12588,14 +12648,18 @@
 <file path=word/commentsExtended.xml><?xml version="1.0" encoding="utf-8"?>
 <w15:commentsEx xmlns:wpc="http://schemas.microsoft.com/office/word/2010/wordprocessingCanvas" xmlns:cx="http://schemas.microsoft.com/office/drawing/2014/chartex" xmlns:cx1="http://schemas.microsoft.com/office/drawing/2015/9/8/chartex" xmlns:cx2="http://schemas.microsoft.com/office/drawing/2015/10/21/chartex" xmlns:cx3="http://schemas.microsoft.com/office/drawing/2016/5/9/chartex" xmlns:cx4="http://schemas.microsoft.com/office/drawing/2016/5/10/chartex" xmlns:cx5="http://schemas.microsoft.com/office/drawing/2016/5/11/chartex" xmlns:cx6="http://schemas.microsoft.com/office/drawing/2016/5/12/chartex" xmlns:cx7="http://schemas.microsoft.com/office/drawing/2016/5/13/chartex" xmlns:cx8="http://schemas.microsoft.com/office/drawing/2016/5/14/chartex" xmlns:mc="http://schemas.openxmlformats.org/markup-compatibility/2006" xmlns:aink="http://schemas.microsoft.com/office/drawing/2016/ink" xmlns:am3d="http://schemas.microsoft.com/office/drawing/2017/model3d" xmlns:o="urn:schemas-microsoft-com:office:office" xmlns:r="http://schemas.openxmlformats.org/officeDocument/2006/relationships" xmlns:m="http://schemas.openxmlformats.org/officeDocument/2006/math" xmlns:v="urn:schemas-microsoft-com:vml" xmlns:wp14="http://schemas.microsoft.com/office/word/2010/wordprocessingDrawing" xmlns:wp="http://schemas.openxmlformats.org/drawingml/2006/wordprocessingDrawing" xmlns:w10="urn:schemas-microsoft-com:office:word" xmlns:w="http://schemas.openxmlformats.org/wordprocessingml/2006/main" xmlns:w14="http://schemas.microsoft.com/office/word/2010/wordml" xmlns:w15="http://schemas.microsoft.com/office/word/2012/wordml" xmlns:w16cid="http://schemas.microsoft.com/office/word/2016/wordml/cid" xmlns:w16se="http://schemas.microsoft.com/office/word/2015/wordml/symex" xmlns:wpg="http://schemas.microsoft.com/office/word/2010/wordprocessingGroup" xmlns:wpi="http://schemas.microsoft.com/office/word/2010/wordprocessingInk" xmlns:wne="http://schemas.microsoft.com/office/word/2006/wordml" xmlns:wps="http://schemas.microsoft.com/office/word/2010/wordprocessingShape" mc:Ignorable="w14 w15 w16se w16cid wp14">
   <w15:commentEx w15:paraId="7256216F" w15:done="0"/>
+  <w15:commentEx w15:paraId="6CCA7181" w15:done="0"/>
   <w15:commentEx w15:paraId="65658708" w15:done="0"/>
+  <w15:commentEx w15:paraId="60EE738D" w15:done="0"/>
 </w15:commentsEx>
 </file>
 
 <file path=word/commentsIds.xml><?xml version="1.0" encoding="utf-8"?>
 <w16cid:commentsIds xmlns:wpc="http://schemas.microsoft.com/office/word/2010/wordprocessingCanvas" xmlns:cx="http://schemas.microsoft.com/office/drawing/2014/chartex" xmlns:cx1="http://schemas.microsoft.com/office/drawing/2015/9/8/chartex" xmlns:cx2="http://schemas.microsoft.com/office/drawing/2015/10/21/chartex" xmlns:cx3="http://schemas.microsoft.com/office/drawing/2016/5/9/chartex" xmlns:cx4="http://schemas.microsoft.com/office/drawing/2016/5/10/chartex" xmlns:cx5="http://schemas.microsoft.com/office/drawing/2016/5/11/chartex" xmlns:cx6="http://schemas.microsoft.com/office/drawing/2016/5/12/chartex" xmlns:cx7="http://schemas.microsoft.com/office/drawing/2016/5/13/chartex" xmlns:cx8="http://schemas.microsoft.com/office/drawing/2016/5/14/chartex" xmlns:mc="http://schemas.openxmlformats.org/markup-compatibility/2006" xmlns:aink="http://schemas.microsoft.com/office/drawing/2016/ink" xmlns:am3d="http://schemas.microsoft.com/office/drawing/2017/model3d" xmlns:o="urn:schemas-microsoft-com:office:office" xmlns:r="http://schemas.openxmlformats.org/officeDocument/2006/relationships" xmlns:m="http://schemas.openxmlformats.org/officeDocument/2006/math" xmlns:v="urn:schemas-microsoft-com:vml" xmlns:wp14="http://schemas.microsoft.com/office/word/2010/wordprocessingDrawing" xmlns:wp="http://schemas.openxmlformats.org/drawingml/2006/wordprocessingDrawing" xmlns:w10="urn:schemas-microsoft-com:office:word" xmlns:w="http://schemas.openxmlformats.org/wordprocessingml/2006/main" xmlns:w14="http://schemas.microsoft.com/office/word/2010/wordml" xmlns:w15="http://schemas.microsoft.com/office/word/2012/wordml" xmlns:w16cid="http://schemas.microsoft.com/office/word/2016/wordml/cid" xmlns:w16se="http://schemas.microsoft.com/office/word/2015/wordml/symex" xmlns:wpg="http://schemas.microsoft.com/office/word/2010/wordprocessingGroup" xmlns:wpi="http://schemas.microsoft.com/office/word/2010/wordprocessingInk" xmlns:wne="http://schemas.microsoft.com/office/word/2006/wordml" xmlns:wps="http://schemas.microsoft.com/office/word/2010/wordprocessingShape" mc:Ignorable="w14 w15 w16se w16cid wp14">
   <w16cid:commentId w16cid:paraId="7256216F" w16cid:durableId="200E8773"/>
+  <w16cid:commentId w16cid:paraId="6CCA7181" w16cid:durableId="203765F7"/>
   <w16cid:commentId w16cid:paraId="65658708" w16cid:durableId="20229BD5"/>
+  <w16cid:commentId w16cid:paraId="60EE738D" w16cid:durableId="2037674E"/>
 </w16cid:commentsIds>
 </file>
 
@@ -21694,7 +21758,7 @@
 </file>
 
 <file path=customXml/itemProps1.xml><?xml version="1.0" encoding="utf-8"?>
-<ds:datastoreItem xmlns:ds="http://schemas.openxmlformats.org/officeDocument/2006/customXml" ds:itemID="{7374CDC2-BACB-4C79-8CA0-D92DC28B2873}">
+<ds:datastoreItem xmlns:ds="http://schemas.openxmlformats.org/officeDocument/2006/customXml" ds:itemID="{1F04D693-7363-4036-B318-E3639DEA5504}">
   <ds:schemaRefs>
     <ds:schemaRef ds:uri="http://schemas.openxmlformats.org/officeDocument/2006/bibliography"/>
   </ds:schemaRefs>

</xml_diff>

<commit_message>
work on dE/dQ; reduced Kc for sagehen example to be more realistic
</commit_message>
<xml_diff>
--- a/Examples/AgWaterUse/doc/AG_doc.docx
+++ b/Examples/AgWaterUse/doc/AG_doc.docx
@@ -350,7 +350,19 @@
         <w:t>such as</w:t>
       </w:r>
       <w:r>
-        <w:t xml:space="preserve"> representation of surface-water features and other hydrologic processes (Harbaugh, 2005). </w:t>
+        <w:t xml:space="preserve"> representation of surface-water features and other hydrologic processes (Harbaugh, 2005</w:t>
+      </w:r>
+      <w:r>
+        <w:t xml:space="preserve">; </w:t>
+      </w:r>
+      <w:r>
+        <w:t>Langevin</w:t>
+      </w:r>
+      <w:r>
+        <w:t xml:space="preserve"> et al., 2017</w:t>
+      </w:r>
+      <w:r>
+        <w:t xml:space="preserve">). </w:t>
       </w:r>
       <w:r>
         <w:t xml:space="preserve">GSFLOW </w:t>
@@ -541,7 +553,22 @@
         <w:t xml:space="preserve"> and </w:t>
       </w:r>
       <w:r>
-        <w:t>surface water diversions and well pumping rates were specified independent of the soil-water deficit on agricultural fields. As presented herein, another approach is to</w:t>
+        <w:t>demands</w:t>
+      </w:r>
+      <w:r>
+        <w:t xml:space="preserve"> were specified independent of the</w:t>
+      </w:r>
+      <w:r>
+        <w:t xml:space="preserve"> integrated model</w:t>
+      </w:r>
+      <w:r>
+        <w:t xml:space="preserve"> soil-water deficit</w:t>
+      </w:r>
+      <w:r>
+        <w:t>s</w:t>
+      </w:r>
+      <w:r>
+        <w:t xml:space="preserve"> on agricultural fields. As presented herein, another approach is to</w:t>
       </w:r>
       <w:r>
         <w:t xml:space="preserve"> use dynamic energy and soil-water balance calculations within an integrated hyd</w:t>
@@ -1068,141 +1095,87 @@
       <w:r>
         <w:t xml:space="preserve"> and others, 2016; Niswonger and others, 2017)</w:t>
       </w:r>
+      <w:r>
+        <w:t>.</w:t>
+      </w:r>
     </w:p>
     <w:p>
       <w:pPr>
         <w:pStyle w:val="BodyText"/>
       </w:pPr>
-      <w:commentRangeStart w:id="3"/>
-      <w:r>
-        <w:t>This report describes t</w:t>
-      </w:r>
-      <w:r>
-        <w:t xml:space="preserve">he </w:t>
-      </w:r>
-      <w:r>
-        <w:t>AG</w:t>
+      <w:r>
+        <w:t>The</w:t>
+      </w:r>
+      <w:r>
+        <w:t xml:space="preserve"> A</w:t>
+      </w:r>
+      <w:r>
+        <w:t>G</w:t>
+      </w:r>
+      <w:r>
+        <w:t xml:space="preserve"> Package</w:t>
+      </w:r>
+      <w:r>
+        <w:t xml:space="preserve"> works with the Streamflow-Routing (</w:t>
+      </w:r>
+      <w:r>
+        <w:t>SFR</w:t>
+      </w:r>
+      <w:r>
+        <w:t xml:space="preserve">) and the Unsaturated Flow (UZF1) </w:t>
+      </w:r>
+      <w:r>
+        <w:t>Pack</w:t>
+      </w:r>
+      <w:r>
+        <w:t>ag</w:t>
+      </w:r>
+      <w:r>
+        <w:t>e</w:t>
+      </w:r>
+      <w:r>
+        <w:t xml:space="preserve">s, </w:t>
+      </w:r>
+      <w:r>
+        <w:t xml:space="preserve">and the PRMS </w:t>
+      </w:r>
+      <w:proofErr w:type="spellStart"/>
+      <w:r>
+        <w:t>soilzone</w:t>
+      </w:r>
+      <w:proofErr w:type="spellEnd"/>
+      <w:r>
+        <w:t xml:space="preserve"> module, </w:t>
+      </w:r>
+      <w:r>
+        <w:t xml:space="preserve">and includes capabilities for simulating pumping wells, </w:t>
+      </w:r>
+      <w:r>
+        <w:t>like</w:t>
+      </w:r>
+      <w:r>
+        <w:t xml:space="preserve"> the WELL </w:t>
+      </w:r>
+      <w:r>
+        <w:t>Pack</w:t>
+      </w:r>
+      <w:r>
+        <w:t>ag</w:t>
+      </w:r>
+      <w:r>
+        <w:t>e</w:t>
+      </w:r>
+      <w:r>
+        <w:t xml:space="preserve"> for MODFLOW-NWT</w:t>
       </w:r>
       <w:r>
         <w:t xml:space="preserve"> </w:t>
       </w:r>
       <w:r>
-        <w:t>Pack</w:t>
-      </w:r>
-      <w:r>
-        <w:t>ag</w:t>
-      </w:r>
-      <w:r>
-        <w:t>e</w:t>
-      </w:r>
-      <w:r>
-        <w:t xml:space="preserve"> developed for </w:t>
-      </w:r>
-      <w:r>
-        <w:t xml:space="preserve">MODFLOW and </w:t>
-      </w:r>
-      <w:r>
-        <w:t xml:space="preserve">GSFLOW </w:t>
-      </w:r>
-      <w:r>
-        <w:t xml:space="preserve">(Niswonger and others, 2011; </w:t>
-      </w:r>
-      <w:proofErr w:type="spellStart"/>
-      <w:r>
-        <w:t>Markstrom</w:t>
-      </w:r>
-      <w:proofErr w:type="spellEnd"/>
-      <w:r>
-        <w:t xml:space="preserve"> and others, 2008</w:t>
-      </w:r>
-      <w:r>
-        <w:t xml:space="preserve">; </w:t>
-      </w:r>
-      <w:proofErr w:type="spellStart"/>
-      <w:r>
-        <w:t>Markstrom</w:t>
-      </w:r>
-      <w:proofErr w:type="spellEnd"/>
-      <w:r>
-        <w:t xml:space="preserve"> and others, 2015</w:t>
-      </w:r>
-      <w:r>
-        <w:t>)</w:t>
-      </w:r>
-      <w:r>
-        <w:t xml:space="preserve">. </w:t>
-      </w:r>
-      <w:commentRangeEnd w:id="3"/>
-      <w:r>
-        <w:rPr>
-          <w:rStyle w:val="CommentReference"/>
-        </w:rPr>
-        <w:commentReference w:id="3"/>
-      </w:r>
-      <w:r>
-        <w:t>The</w:t>
-      </w:r>
-      <w:r>
-        <w:t xml:space="preserve"> A</w:t>
-      </w:r>
-      <w:r>
-        <w:t>G</w:t>
-      </w:r>
-      <w:r>
-        <w:t xml:space="preserve"> Package</w:t>
-      </w:r>
-      <w:r>
-        <w:t xml:space="preserve"> works with the Streamflow-Routing (</w:t>
-      </w:r>
-      <w:r>
-        <w:t>SFR</w:t>
-      </w:r>
-      <w:r>
-        <w:t xml:space="preserve">) and the Unsaturated Flow (UZF1) </w:t>
-      </w:r>
-      <w:r>
-        <w:t>Pack</w:t>
-      </w:r>
-      <w:r>
-        <w:t>ag</w:t>
-      </w:r>
-      <w:r>
-        <w:t>e</w:t>
-      </w:r>
-      <w:r>
-        <w:t xml:space="preserve">s, </w:t>
-      </w:r>
-      <w:r>
-        <w:t xml:space="preserve">and the PRMS </w:t>
-      </w:r>
-      <w:proofErr w:type="spellStart"/>
-      <w:r>
-        <w:t>soilzone</w:t>
-      </w:r>
-      <w:proofErr w:type="spellEnd"/>
-      <w:r>
-        <w:t xml:space="preserve"> module, </w:t>
-      </w:r>
-      <w:r>
-        <w:t xml:space="preserve">and includes capabilities for simulating pumping wells, </w:t>
-      </w:r>
-      <w:r>
-        <w:t>like</w:t>
-      </w:r>
-      <w:r>
-        <w:t xml:space="preserve"> the WELL </w:t>
-      </w:r>
-      <w:r>
-        <w:t>Pack</w:t>
-      </w:r>
-      <w:r>
-        <w:t>ag</w:t>
-      </w:r>
-      <w:r>
-        <w:t>e</w:t>
-      </w:r>
-      <w:r>
-        <w:t xml:space="preserve"> for MODFLOW-NWT. The</w:t>
+        <w:t>(Niswonger and others, 2011)</w:t>
+      </w:r>
+      <w:r>
+        <w:t>. The</w:t>
       </w:r>
       <w:r>
         <w:t xml:space="preserve"> A</w:t>
@@ -1596,7 +1569,13 @@
       </w:r>
       <w:r>
         <w:lastRenderedPageBreak/>
-        <w:t>wells is specified within the</w:t>
+        <w:t xml:space="preserve">wells </w:t>
+      </w:r>
+      <w:r>
+        <w:t>is</w:t>
+      </w:r>
+      <w:r>
+        <w:t xml:space="preserve"> specified within the</w:t>
       </w:r>
       <w:r>
         <w:t xml:space="preserve"> A</w:t>
@@ -1666,13 +1645,22 @@
         <w:t xml:space="preserve"> and others, 2004). The second example demonstrates the package in a GSFLOW simulation and represents an undeveloped basin in northeast California. </w:t>
       </w:r>
       <w:r>
-        <w:t xml:space="preserve">There are many publications documenting theory and application of MODFLOW and GSFLOW, </w:t>
+        <w:t>Published work provides</w:t>
+      </w:r>
+      <w:r>
+        <w:t xml:space="preserve"> theory and application of MODFLOW and GSFLOW, </w:t>
       </w:r>
       <w:r>
         <w:t xml:space="preserve">and </w:t>
       </w:r>
       <w:r>
-        <w:t xml:space="preserve">only new theoretical and implementation details for the AG Package are provided herein. Readers can refer to previous publications for simulations capabilities related to MODFLOW and GSFLOW, including energy and water balance calculations for hydrologic simulations </w:t>
+        <w:t xml:space="preserve">only new theoretical and implementation details for the AG Package are provided herein. Readers can refer to </w:t>
+      </w:r>
+      <w:r>
+        <w:t>these published works</w:t>
+      </w:r>
+      <w:r>
+        <w:t xml:space="preserve"> for simulation capabilities related to MODFLOW and GSFLOW, including energy and water balance calculations for hydrologic simulations </w:t>
       </w:r>
       <w:r>
         <w:t>that are used by the AG Package</w:t>
@@ -1824,7 +1812,13 @@
         <w:ind w:left="1080" w:firstLine="0"/>
       </w:pPr>
       <w:r>
-        <w:t>NIWR set using t</w:t>
+        <w:t xml:space="preserve">NIWR </w:t>
+      </w:r>
+      <w:r>
+        <w:t xml:space="preserve">is </w:t>
+      </w:r>
+      <w:r>
+        <w:t>set using t</w:t>
       </w:r>
       <w:r>
         <w:t>ime varying s</w:t>
@@ -1887,13 +1881,16 @@
         <w:t>I</w:t>
       </w:r>
       <w:r>
-        <w:t>rrigation water is</w:t>
+        <w:t xml:space="preserve">rrigation water </w:t>
+      </w:r>
+      <w:r>
+        <w:lastRenderedPageBreak/>
+        <w:t>is</w:t>
       </w:r>
       <w:r>
         <w:t xml:space="preserve"> </w:t>
       </w:r>
       <w:r>
-        <w:lastRenderedPageBreak/>
         <w:t>applied to UZF1 cells or PRMS HRUs</w:t>
       </w:r>
       <w:r>
@@ -2665,7 +2662,7 @@
         <w:t xml:space="preserve"> the </w:t>
       </w:r>
       <w:r>
-        <w:t>ratio of</w:t>
+        <w:t>difference between</w:t>
       </w:r>
       <w:r>
         <w:t xml:space="preserve"> crop reference ET</w:t>
@@ -2814,7 +2811,7 @@
           <w:numId w:val="31"/>
         </w:numPr>
       </w:pPr>
-      <w:commentRangeStart w:id="4"/>
+      <w:commentRangeStart w:id="3"/>
       <w:r>
         <w:rPr>
           <w:b/>
@@ -2827,12 +2824,12 @@
         </w:rPr>
         <w:t>s</w:t>
       </w:r>
-      <w:commentRangeEnd w:id="4"/>
+      <w:commentRangeEnd w:id="3"/>
       <w:r>
         <w:rPr>
           <w:rStyle w:val="CommentReference"/>
         </w:rPr>
-        <w:commentReference w:id="4"/>
+        <w:commentReference w:id="3"/>
       </w:r>
     </w:p>
     <w:p>
@@ -2841,7 +2838,10 @@
         <w:ind w:left="1080" w:firstLine="0"/>
       </w:pPr>
       <w:r>
-        <w:t xml:space="preserve">For this option, the onset of an irrigation event is triggered </w:t>
+        <w:t>O</w:t>
+      </w:r>
+      <w:r>
+        <w:t xml:space="preserve">nset of an irrigation event is triggered </w:t>
       </w:r>
       <w:r>
         <w:t>when</w:t>
@@ -2963,6 +2963,9 @@
       <w:r>
         <w:t>as described in option 2.</w:t>
       </w:r>
+      <w:r>
+        <w:t xml:space="preserve"> Irrigation events can be triggered consecutively if the ET ratio remains below the specified threshold.</w:t>
+      </w:r>
     </w:p>
     <w:p>
       <w:pPr>
@@ -3054,31 +3057,23 @@
         <w:t xml:space="preserve"> </w:t>
       </w:r>
       <w:r>
-        <w:t xml:space="preserve">Sub-irrigation that occurs when there is shallow groundwater beneath agricultural fields is simulated for </w:t>
-      </w:r>
-      <w:commentRangeStart w:id="5"/>
-      <w:r>
-        <w:t>irrigation configurations 3 and 4</w:t>
-      </w:r>
-      <w:commentRangeEnd w:id="5"/>
-      <w:r>
-        <w:rPr>
-          <w:rStyle w:val="CommentReference"/>
-        </w:rPr>
-        <w:commentReference w:id="5"/>
-      </w:r>
-      <w:r>
-        <w:t xml:space="preserve">. Groundwater ET is simulated by UZF1 for MODFLOW simulations using a linear function of the depth to the water table; groundwater ET is simulated in GSFLOW </w:t>
-      </w:r>
-      <w:r>
-        <w:t>due to</w:t>
-      </w:r>
-      <w:r>
-        <w:t xml:space="preserve"> groundwater </w:t>
+        <w:t xml:space="preserve">Sub-irrigation that occurs when there is shallow groundwater beneath agricultural fields is simulated </w:t>
+      </w:r>
+      <w:r>
+        <w:t>if the ETDEMAND or TRIGGER options are used</w:t>
+      </w:r>
+      <w:r>
+        <w:t xml:space="preserve">. Groundwater ET is simulated by UZF1 for MODFLOW simulations using a linear </w:t>
       </w:r>
       <w:r>
         <w:lastRenderedPageBreak/>
-        <w:t xml:space="preserve">discharge to the PRMS soil zone due to linear capillary rise </w:t>
+        <w:t xml:space="preserve">function of the depth to the water table; groundwater ET is simulated in GSFLOW </w:t>
+      </w:r>
+      <w:r>
+        <w:t>by</w:t>
+      </w:r>
+      <w:r>
+        <w:t xml:space="preserve"> groundwater discharge to the PRMS soil zone due to linear capillary rise </w:t>
       </w:r>
       <w:r>
         <w:t xml:space="preserve">or saturated discharge conditions </w:t>
@@ -3436,12 +3431,7 @@
         <w:t xml:space="preserve"> to </w:t>
       </w:r>
       <w:r>
-        <w:t>represent crop con</w:t>
-      </w:r>
-      <w:bookmarkStart w:id="6" w:name="_GoBack"/>
-      <w:bookmarkEnd w:id="6"/>
-      <w:r>
-        <w:t>sumption</w:t>
+        <w:t>represent crop consumption</w:t>
       </w:r>
       <w:r>
         <w:t>,</w:t>
@@ -3486,8 +3476,13 @@
         <w:t xml:space="preserve"> </w:t>
       </w:r>
       <w:r>
-        <w:t>Ag</w:t>
-      </w:r>
+        <w:t>A</w:t>
+      </w:r>
+      <w:r>
+        <w:t>G</w:t>
+      </w:r>
+      <w:bookmarkStart w:id="4" w:name="_GoBack"/>
+      <w:bookmarkEnd w:id="4"/>
       <w:r>
         <w:t xml:space="preserve"> </w:t>
       </w:r>
@@ -3626,6 +3621,7 @@
           <w:rPr>
             <w:rFonts w:ascii="Cambria Math" w:hAnsi="Cambria Math"/>
           </w:rPr>
+          <w:lastRenderedPageBreak/>
           <m:t>NIWR</m:t>
         </m:r>
       </m:oMath>
@@ -3646,7 +3642,6 @@
           <w:rPr>
             <w:rFonts w:ascii="Cambria Math" w:hAnsi="Cambria Math"/>
           </w:rPr>
-          <w:lastRenderedPageBreak/>
           <m:t>NIWR=</m:t>
         </m:r>
         <m:sSub>
@@ -4650,6 +4645,7 @@
         <w:t xml:space="preserve"> </w:t>
       </w:r>
       <w:r>
+        <w:lastRenderedPageBreak/>
         <w:t>These system losses can be sim</w:t>
       </w:r>
       <w:r>
@@ -4662,11 +4658,7 @@
         <w:t xml:space="preserve"> SFR</w:t>
       </w:r>
       <w:r>
-        <w:t xml:space="preserve"> </w:t>
-      </w:r>
-      <w:r>
-        <w:lastRenderedPageBreak/>
-        <w:t xml:space="preserve">Package, or they can be included </w:t>
+        <w:t xml:space="preserve"> Package, or they can be included </w:t>
       </w:r>
       <w:r>
         <w:t>implicitly using</w:t>
@@ -5727,6 +5719,7 @@
         <w:ind w:firstLine="0"/>
       </w:pPr>
       <w:r>
+        <w:lastRenderedPageBreak/>
         <w:t xml:space="preserve">The </w:t>
       </w:r>
       <w:r>
@@ -8238,7 +8231,7 @@
           <w:numId w:val="0"/>
         </w:numPr>
       </w:pPr>
-      <w:bookmarkStart w:id="7" w:name="_Toc488403565"/>
+      <w:bookmarkStart w:id="5" w:name="_Toc488403565"/>
       <w:r>
         <w:rPr>
           <w:noProof/>
@@ -8560,7 +8553,7 @@
       <w:r>
         <w:t>.</w:t>
       </w:r>
-      <w:bookmarkEnd w:id="7"/>
+      <w:bookmarkEnd w:id="5"/>
       <w:r>
         <w:t xml:space="preserve">D) </w:t>
       </w:r>
@@ -10681,8 +10674,8 @@
       <w:r>
         <w:t>s.</w:t>
       </w:r>
-      <w:bookmarkStart w:id="8" w:name="_Toc488393775"/>
-      <w:bookmarkStart w:id="9" w:name="_Toc59000064"/>
+      <w:bookmarkStart w:id="6" w:name="_Toc488393775"/>
+      <w:bookmarkStart w:id="7" w:name="_Toc59000064"/>
     </w:p>
     <w:p>
       <w:pPr>
@@ -11556,7 +11549,7 @@
         <w:t xml:space="preserve">water budgets and system response as well as future projections of sustainability and management change. </w:t>
       </w:r>
     </w:p>
-    <w:bookmarkEnd w:id="8"/>
+    <w:bookmarkEnd w:id="6"/>
     <w:p>
       <w:pPr>
         <w:pStyle w:val="Heading1"/>
@@ -11629,15 +11622,15 @@
         <w:pStyle w:val="Heading1"/>
         <w:autoSpaceDE w:val="0"/>
       </w:pPr>
-      <w:bookmarkStart w:id="10" w:name="_Toc488393776"/>
+      <w:bookmarkStart w:id="8" w:name="_Toc488393776"/>
       <w:r>
         <w:t>References</w:t>
       </w:r>
       <w:r>
         <w:t xml:space="preserve"> Cited</w:t>
       </w:r>
-      <w:bookmarkEnd w:id="9"/>
-      <w:bookmarkEnd w:id="10"/>
+      <w:bookmarkEnd w:id="7"/>
+      <w:bookmarkEnd w:id="8"/>
     </w:p>
     <w:p>
       <w:pPr>
@@ -12406,7 +12399,7 @@
       <w:r>
         <w:t>). Physics and Chemistry of the Earth, 21(3), 189-193.</w:t>
       </w:r>
-      <w:bookmarkStart w:id="11" w:name="_Toc59000065"/>
+      <w:bookmarkStart w:id="9" w:name="_Toc59000065"/>
     </w:p>
     <w:p>
       <w:pPr>
@@ -12472,6 +12465,9 @@
       <w:pPr>
         <w:pStyle w:val="Reference"/>
       </w:pPr>
+      <w:r>
+        <w:t>Langevin, C. D., Hughes, J. D., Banta, E. R., Niswonger, R. G., Panday, S., &amp; Provost, A. M. (2017). Documentation for the MODFLOW 6 Groundwater Flow Model (No. 6-A55). US Geological Survey.</w:t>
+      </w:r>
     </w:p>
     <w:p>
       <w:pPr>
@@ -12530,7 +12526,7 @@
         </w:sectPr>
       </w:pPr>
     </w:p>
-    <w:bookmarkEnd w:id="11"/>
+    <w:bookmarkEnd w:id="9"/>
     <w:p>
       <w:pPr>
         <w:pStyle w:val="ISSNISBNDOIBackCover"/>
@@ -12586,7 +12582,7 @@
       </w:r>
     </w:p>
   </w:comment>
-  <w:comment w:id="3" w:author="Niswonger, Richard" w:date="2019-03-16T12:09:00Z" w:initials="NR">
+  <w:comment w:id="3" w:author="Niswonger, Richard" w:date="2019-02-28T17:41:00Z" w:initials="NR">
     <w:p>
       <w:pPr>
         <w:pStyle w:val="CommentText"/>
@@ -12598,22 +12594,6 @@
         <w:annotationRef/>
       </w:r>
       <w:r>
-        <w:t>redundant</w:t>
-      </w:r>
-    </w:p>
-  </w:comment>
-  <w:comment w:id="4" w:author="Niswonger, Richard" w:date="2019-02-28T17:41:00Z" w:initials="NR">
-    <w:p>
-      <w:pPr>
-        <w:pStyle w:val="CommentText"/>
-      </w:pPr>
-      <w:r>
-        <w:rPr>
-          <w:rStyle w:val="CommentReference"/>
-        </w:rPr>
-        <w:annotationRef/>
-      </w:r>
-      <w:r>
         <w:t xml:space="preserve">Need to add code for triggering wells. Right </w:t>
       </w:r>
       <w:proofErr w:type="gramStart"/>
@@ -12623,22 +12603,6 @@
       <w:proofErr w:type="gramEnd"/>
       <w:r>
         <w:t xml:space="preserve"> it is just sup wells.</w:t>
-      </w:r>
-    </w:p>
-  </w:comment>
-  <w:comment w:id="5" w:author="Niswonger, Richard" w:date="2019-03-16T12:15:00Z" w:initials="NR">
-    <w:p>
-      <w:pPr>
-        <w:pStyle w:val="CommentText"/>
-      </w:pPr>
-      <w:r>
-        <w:rPr>
-          <w:rStyle w:val="CommentReference"/>
-        </w:rPr>
-        <w:annotationRef/>
-      </w:r>
-      <w:r>
-        <w:t>Need to clarify</w:t>
       </w:r>
     </w:p>
   </w:comment>
@@ -12648,18 +12612,14 @@
 <file path=word/commentsExtended.xml><?xml version="1.0" encoding="utf-8"?>
 <w15:commentsEx xmlns:wpc="http://schemas.microsoft.com/office/word/2010/wordprocessingCanvas" xmlns:cx="http://schemas.microsoft.com/office/drawing/2014/chartex" xmlns:cx1="http://schemas.microsoft.com/office/drawing/2015/9/8/chartex" xmlns:cx2="http://schemas.microsoft.com/office/drawing/2015/10/21/chartex" xmlns:cx3="http://schemas.microsoft.com/office/drawing/2016/5/9/chartex" xmlns:cx4="http://schemas.microsoft.com/office/drawing/2016/5/10/chartex" xmlns:cx5="http://schemas.microsoft.com/office/drawing/2016/5/11/chartex" xmlns:cx6="http://schemas.microsoft.com/office/drawing/2016/5/12/chartex" xmlns:cx7="http://schemas.microsoft.com/office/drawing/2016/5/13/chartex" xmlns:cx8="http://schemas.microsoft.com/office/drawing/2016/5/14/chartex" xmlns:mc="http://schemas.openxmlformats.org/markup-compatibility/2006" xmlns:aink="http://schemas.microsoft.com/office/drawing/2016/ink" xmlns:am3d="http://schemas.microsoft.com/office/drawing/2017/model3d" xmlns:o="urn:schemas-microsoft-com:office:office" xmlns:r="http://schemas.openxmlformats.org/officeDocument/2006/relationships" xmlns:m="http://schemas.openxmlformats.org/officeDocument/2006/math" xmlns:v="urn:schemas-microsoft-com:vml" xmlns:wp14="http://schemas.microsoft.com/office/word/2010/wordprocessingDrawing" xmlns:wp="http://schemas.openxmlformats.org/drawingml/2006/wordprocessingDrawing" xmlns:w10="urn:schemas-microsoft-com:office:word" xmlns:w="http://schemas.openxmlformats.org/wordprocessingml/2006/main" xmlns:w14="http://schemas.microsoft.com/office/word/2010/wordml" xmlns:w15="http://schemas.microsoft.com/office/word/2012/wordml" xmlns:w16cid="http://schemas.microsoft.com/office/word/2016/wordml/cid" xmlns:w16se="http://schemas.microsoft.com/office/word/2015/wordml/symex" xmlns:wpg="http://schemas.microsoft.com/office/word/2010/wordprocessingGroup" xmlns:wpi="http://schemas.microsoft.com/office/word/2010/wordprocessingInk" xmlns:wne="http://schemas.microsoft.com/office/word/2006/wordml" xmlns:wps="http://schemas.microsoft.com/office/word/2010/wordprocessingShape" mc:Ignorable="w14 w15 w16se w16cid wp14">
   <w15:commentEx w15:paraId="7256216F" w15:done="0"/>
-  <w15:commentEx w15:paraId="6CCA7181" w15:done="0"/>
   <w15:commentEx w15:paraId="65658708" w15:done="0"/>
-  <w15:commentEx w15:paraId="60EE738D" w15:done="0"/>
 </w15:commentsEx>
 </file>
 
 <file path=word/commentsIds.xml><?xml version="1.0" encoding="utf-8"?>
 <w16cid:commentsIds xmlns:wpc="http://schemas.microsoft.com/office/word/2010/wordprocessingCanvas" xmlns:cx="http://schemas.microsoft.com/office/drawing/2014/chartex" xmlns:cx1="http://schemas.microsoft.com/office/drawing/2015/9/8/chartex" xmlns:cx2="http://schemas.microsoft.com/office/drawing/2015/10/21/chartex" xmlns:cx3="http://schemas.microsoft.com/office/drawing/2016/5/9/chartex" xmlns:cx4="http://schemas.microsoft.com/office/drawing/2016/5/10/chartex" xmlns:cx5="http://schemas.microsoft.com/office/drawing/2016/5/11/chartex" xmlns:cx6="http://schemas.microsoft.com/office/drawing/2016/5/12/chartex" xmlns:cx7="http://schemas.microsoft.com/office/drawing/2016/5/13/chartex" xmlns:cx8="http://schemas.microsoft.com/office/drawing/2016/5/14/chartex" xmlns:mc="http://schemas.openxmlformats.org/markup-compatibility/2006" xmlns:aink="http://schemas.microsoft.com/office/drawing/2016/ink" xmlns:am3d="http://schemas.microsoft.com/office/drawing/2017/model3d" xmlns:o="urn:schemas-microsoft-com:office:office" xmlns:r="http://schemas.openxmlformats.org/officeDocument/2006/relationships" xmlns:m="http://schemas.openxmlformats.org/officeDocument/2006/math" xmlns:v="urn:schemas-microsoft-com:vml" xmlns:wp14="http://schemas.microsoft.com/office/word/2010/wordprocessingDrawing" xmlns:wp="http://schemas.openxmlformats.org/drawingml/2006/wordprocessingDrawing" xmlns:w10="urn:schemas-microsoft-com:office:word" xmlns:w="http://schemas.openxmlformats.org/wordprocessingml/2006/main" xmlns:w14="http://schemas.microsoft.com/office/word/2010/wordml" xmlns:w15="http://schemas.microsoft.com/office/word/2012/wordml" xmlns:w16cid="http://schemas.microsoft.com/office/word/2016/wordml/cid" xmlns:w16se="http://schemas.microsoft.com/office/word/2015/wordml/symex" xmlns:wpg="http://schemas.microsoft.com/office/word/2010/wordprocessingGroup" xmlns:wpi="http://schemas.microsoft.com/office/word/2010/wordprocessingInk" xmlns:wne="http://schemas.microsoft.com/office/word/2006/wordml" xmlns:wps="http://schemas.microsoft.com/office/word/2010/wordprocessingShape" mc:Ignorable="w14 w15 w16se w16cid wp14">
   <w16cid:commentId w16cid:paraId="7256216F" w16cid:durableId="200E8773"/>
-  <w16cid:commentId w16cid:paraId="6CCA7181" w16cid:durableId="203765F7"/>
   <w16cid:commentId w16cid:paraId="65658708" w16cid:durableId="20229BD5"/>
-  <w16cid:commentId w16cid:paraId="60EE738D" w16cid:durableId="2037674E"/>
 </w16cid:commentsIds>
 </file>
 
@@ -21758,7 +21718,7 @@
 </file>
 
 <file path=customXml/itemProps1.xml><?xml version="1.0" encoding="utf-8"?>
-<ds:datastoreItem xmlns:ds="http://schemas.openxmlformats.org/officeDocument/2006/customXml" ds:itemID="{1F04D693-7363-4036-B318-E3639DEA5504}">
+<ds:datastoreItem xmlns:ds="http://schemas.openxmlformats.org/officeDocument/2006/customXml" ds:itemID="{C022B52D-FFF5-49DE-8774-D7D557ECBEAC}">
   <ds:schemaRefs>
     <ds:schemaRef ds:uri="http://schemas.openxmlformats.org/officeDocument/2006/bibliography"/>
   </ds:schemaRefs>

</xml_diff>

<commit_message>
fixed check on det<1e30 for etdemand option
</commit_message>
<xml_diff>
--- a/Examples/AgWaterUse/doc/AG_doc.docx
+++ b/Examples/AgWaterUse/doc/AG_doc.docx
@@ -3402,7 +3402,7 @@
         <w:t xml:space="preserve"> </w:t>
       </w:r>
       <w:r>
-        <w:t>For the simpler case</w:t>
+        <w:t>For options 1 and 2 (Figs. 1A and 1B)</w:t>
       </w:r>
       <w:r>
         <w:t>,</w:t>
@@ -3481,8 +3481,6 @@
       <w:r>
         <w:t>G</w:t>
       </w:r>
-      <w:bookmarkStart w:id="4" w:name="_GoBack"/>
-      <w:bookmarkEnd w:id="4"/>
       <w:r>
         <w:t xml:space="preserve"> </w:t>
       </w:r>
@@ -5364,10 +5362,25 @@
         <w:t>approach</w:t>
       </w:r>
       <w:r>
-        <w:t xml:space="preserve"> for simulating </w:t>
-      </w:r>
-      <w:r>
-        <w:t xml:space="preserve">agriculture </w:t>
+        <w:t xml:space="preserve"> </w:t>
+      </w:r>
+      <w:r>
+        <w:t>(ETDEMAND option; Fig. 1C)</w:t>
+      </w:r>
+      <w:r>
+        <w:t xml:space="preserve"> </w:t>
+      </w:r>
+      <w:r>
+        <w:t xml:space="preserve">for simulating </w:t>
+      </w:r>
+      <w:r>
+        <w:t>agricultur</w:t>
+      </w:r>
+      <w:r>
+        <w:t>al</w:t>
+      </w:r>
+      <w:r>
+        <w:t xml:space="preserve"> </w:t>
       </w:r>
       <w:r>
         <w:t>water</w:t>
@@ -5399,13 +5412,7 @@
         <w:t xml:space="preserve"> dynamic</w:t>
       </w:r>
       <w:r>
-        <w:t xml:space="preserve"> ET deficit</w:t>
-      </w:r>
-      <w:r>
-        <w:t xml:space="preserve"> (Fig. 1C)</w:t>
-      </w:r>
-      <w:r>
-        <w:t xml:space="preserve">. </w:t>
+        <w:t xml:space="preserve"> ET deficit. </w:t>
       </w:r>
       <w:r>
         <w:t>As with options 1 and 2, option</w:t>
@@ -6317,7 +6324,78 @@
         <w:ind w:firstLine="0"/>
       </w:pPr>
       <w:r>
-        <w:t>Subject to the amount of surface water available for the diversion and/or well pumping capacity/aquifer production. In addition to simulated water supply constraints, v</w:t>
+        <w:t>s</w:t>
+      </w:r>
+      <w:r>
+        <w:t xml:space="preserve">ubject to the amount of surface water available for the diversion and/or well pumping capacity/aquifer production. </w:t>
+      </w:r>
+      <m:oMath>
+        <m:sSub>
+          <m:sSubPr>
+            <m:ctrlPr>
+              <w:rPr>
+                <w:rFonts w:ascii="Cambria Math" w:hAnsi="Cambria Math"/>
+                <w:i/>
+              </w:rPr>
+            </m:ctrlPr>
+          </m:sSubPr>
+          <m:e>
+            <m:r>
+              <w:rPr>
+                <w:rFonts w:ascii="Cambria Math" w:hAnsi="Cambria Math"/>
+              </w:rPr>
+              <m:t>ET</m:t>
+            </m:r>
+          </m:e>
+          <m:sub>
+            <m:r>
+              <w:rPr>
+                <w:rFonts w:ascii="Cambria Math" w:hAnsi="Cambria Math"/>
+              </w:rPr>
+              <m:t>a</m:t>
+            </m:r>
+          </m:sub>
+        </m:sSub>
+      </m:oMath>
+      <w:r>
+        <w:t xml:space="preserve"> and </w:t>
+      </w:r>
+      <m:oMath>
+        <m:sSub>
+          <m:sSubPr>
+            <m:ctrlPr>
+              <w:rPr>
+                <w:rFonts w:ascii="Cambria Math" w:hAnsi="Cambria Math"/>
+                <w:i/>
+              </w:rPr>
+            </m:ctrlPr>
+          </m:sSubPr>
+          <m:e>
+            <m:r>
+              <w:rPr>
+                <w:rFonts w:ascii="Cambria Math" w:hAnsi="Cambria Math"/>
+              </w:rPr>
+              <m:t>ET</m:t>
+            </m:r>
+          </m:e>
+          <m:sub>
+            <m:r>
+              <w:rPr>
+                <w:rFonts w:ascii="Cambria Math" w:hAnsi="Cambria Math"/>
+              </w:rPr>
+              <m:t>ww</m:t>
+            </m:r>
+          </m:sub>
+        </m:sSub>
+      </m:oMath>
+      <w:r>
+        <w:t xml:space="preserve"> are summed over all fields irrigated by a diversion.</w:t>
+      </w:r>
+      <w:r>
+        <w:t xml:space="preserve"> </w:t>
+      </w:r>
+      <w:r>
+        <w:t>In addition to simulated water supply constraints, v</w:t>
       </w:r>
       <w:r>
         <w:t xml:space="preserve">alues </w:t>
@@ -6395,19 +6473,13 @@
         <w:t xml:space="preserve">specified diversions and pumping rates can be used </w:t>
       </w:r>
       <w:r>
-        <w:t xml:space="preserve">to represent growers </w:t>
-      </w:r>
-      <w:r>
-        <w:t>that only can divert water</w:t>
-      </w:r>
-      <w:r>
-        <w:t xml:space="preserve"> or pump groundwater</w:t>
-      </w:r>
-      <w:r>
-        <w:t xml:space="preserve"> for irrigatio</w:t>
-      </w:r>
-      <w:r>
-        <w:t>n during specific time periods</w:t>
+        <w:t xml:space="preserve">to represent </w:t>
+      </w:r>
+      <w:r>
+        <w:t xml:space="preserve">irrigation restrictions </w:t>
+      </w:r>
+      <w:r>
+        <w:t>during specific time periods</w:t>
       </w:r>
       <w:r>
         <w:t xml:space="preserve">, or to represent </w:t>
@@ -6911,7 +6983,13 @@
         </m:sSub>
       </m:oMath>
       <w:r>
-        <w:t xml:space="preserve"> is the net irrigation water requirement that satisfies well-watered conditions,</w:t>
+        <w:t xml:space="preserve"> is the net irrigation water requirement that satisfies well-watered conditions</w:t>
+      </w:r>
+      <w:r>
+        <w:t xml:space="preserve"> (L)</w:t>
+      </w:r>
+      <w:r>
+        <w:t>,</w:t>
       </w:r>
       <w:r>
         <w:t xml:space="preserve"> and </w:t>
@@ -6925,21 +7003,16 @@
         </m:r>
       </m:oMath>
       <w:r>
-        <w:t xml:space="preserve"> is the nonlinear iteration </w:t>
-      </w:r>
-      <w:proofErr w:type="gramStart"/>
-      <w:r>
-        <w:t>counter</w:t>
-      </w:r>
-      <w:r>
-        <w:t>.</w:t>
-      </w:r>
-      <w:proofErr w:type="gramEnd"/>
-      <w:r>
-        <w:t xml:space="preserve"> </w:t>
-      </w:r>
-      <w:r>
-        <w:t>Note that for most cases:</w:t>
+        <w:t xml:space="preserve"> is the nonlinear iteration counter</w:t>
+      </w:r>
+      <w:r>
+        <w:t xml:space="preserve">. </w:t>
+      </w:r>
+      <w:r>
+        <w:t>Equation 13 is modified such that</w:t>
+      </w:r>
+      <w:r>
+        <w:t>:</w:t>
       </w:r>
     </w:p>
     <w:p>
@@ -7197,8 +7270,13 @@
         </m:sSub>
       </m:oMath>
       <w:r>
-        <w:t xml:space="preserve"> is the net irrigation water requirement for well-watered conditions, and the diversion and pumping amounts converge after 2 iterations.</w:t>
-      </w:r>
+        <w:t xml:space="preserve"> is the net irrigation water requirement for well-watered </w:t>
+      </w:r>
+      <w:proofErr w:type="gramStart"/>
+      <w:r>
+        <w:t>conditions.</w:t>
+      </w:r>
+      <w:proofErr w:type="gramEnd"/>
     </w:p>
     <w:p>
       <w:pPr>
@@ -7464,7 +7542,22 @@
         </m:r>
       </m:oMath>
       <w:r>
-        <w:t xml:space="preserve"> (L3/T-1</w:t>
+        <w:t xml:space="preserve"> (L</w:t>
+      </w:r>
+      <w:r>
+        <w:rPr>
+          <w:vertAlign w:val="superscript"/>
+        </w:rPr>
+        <w:t>3</w:t>
+      </w:r>
+      <w:r>
+        <w:t>/T</w:t>
+      </w:r>
+      <w:r>
+        <w:rPr>
+          <w:vertAlign w:val="superscript"/>
+        </w:rPr>
+        <w:t>-1</w:t>
       </w:r>
       <w:r>
         <w:t xml:space="preserve">). </w:t>
@@ -7841,26 +7934,23 @@
         <w:t>u</w:t>
       </w:r>
       <w:r>
-        <w:t>rth approach for simulating agricultural water use automatically starts irrigation events when the ET deficit</w:t>
-      </w:r>
-      <w:r>
-        <w:t xml:space="preserve"> </w:t>
-      </w:r>
-      <w:r>
-        <w:t>decreases below a user-specified threshold for each agricultural system in the model (Fig. 1D).</w:t>
-      </w:r>
-      <w:r>
-        <w:t xml:space="preserve"> </w:t>
-      </w:r>
-      <w:r>
-        <w:t>During the growing season, irrigation is turned on when:</w:t>
-      </w:r>
-    </w:p>
-    <w:p>
-      <w:pPr>
-        <w:pStyle w:val="BodyText"/>
-        <w:ind w:left="2880"/>
-      </w:pPr>
+        <w:t xml:space="preserve">rth approach </w:t>
+      </w:r>
+      <w:r>
+        <w:t>(TRIGGER option</w:t>
+      </w:r>
+      <w:r>
+        <w:t>; Fig. 1D</w:t>
+      </w:r>
+      <w:r>
+        <w:t xml:space="preserve">) </w:t>
+      </w:r>
+      <w:r>
+        <w:t xml:space="preserve">for simulating agricultural water use automatically starts irrigation events when the ET </w:t>
+      </w:r>
+      <w:r>
+        <w:t xml:space="preserve">ratio </w:t>
+      </w:r>
       <m:oMath>
         <m:sSub>
           <m:sSubPr>
@@ -7920,6 +8010,84 @@
             </m:r>
           </m:sub>
         </m:sSub>
+      </m:oMath>
+      <w:r>
+        <w:t xml:space="preserve"> </w:t>
+      </w:r>
+      <w:r>
+        <w:t>decreases below a user-specified threshold for each agricultural system in the model (Fig. 1D).</w:t>
+      </w:r>
+      <w:r>
+        <w:t xml:space="preserve"> </w:t>
+      </w:r>
+      <w:r>
+        <w:t>During the growing season, irrigation is turned on when:</w:t>
+      </w:r>
+    </w:p>
+    <w:p>
+      <w:pPr>
+        <w:pStyle w:val="BodyText"/>
+        <w:ind w:left="2880"/>
+      </w:pPr>
+      <m:oMath>
+        <m:sSub>
+          <m:sSubPr>
+            <m:ctrlPr>
+              <w:rPr>
+                <w:rFonts w:ascii="Cambria Math" w:hAnsi="Cambria Math"/>
+                <w:i/>
+              </w:rPr>
+            </m:ctrlPr>
+          </m:sSubPr>
+          <m:e>
+            <m:r>
+              <w:rPr>
+                <w:rFonts w:ascii="Cambria Math" w:hAnsi="Cambria Math"/>
+              </w:rPr>
+              <m:t>ET</m:t>
+            </m:r>
+          </m:e>
+          <m:sub>
+            <m:r>
+              <w:rPr>
+                <w:rFonts w:ascii="Cambria Math" w:hAnsi="Cambria Math"/>
+              </w:rPr>
+              <m:t>a</m:t>
+            </m:r>
+          </m:sub>
+        </m:sSub>
+        <m:r>
+          <w:rPr>
+            <w:rFonts w:ascii="Cambria Math" w:hAnsi="Cambria Math"/>
+          </w:rPr>
+          <m:t>/</m:t>
+        </m:r>
+        <m:sSub>
+          <m:sSubPr>
+            <m:ctrlPr>
+              <w:rPr>
+                <w:rFonts w:ascii="Cambria Math" w:hAnsi="Cambria Math"/>
+                <w:i/>
+              </w:rPr>
+            </m:ctrlPr>
+          </m:sSubPr>
+          <m:e>
+            <m:r>
+              <w:rPr>
+                <w:rFonts w:ascii="Cambria Math" w:hAnsi="Cambria Math"/>
+              </w:rPr>
+              <m:t>ET</m:t>
+            </m:r>
+          </m:e>
+          <m:sub>
+            <m:r>
+              <w:rPr>
+                <w:rFonts w:ascii="Cambria Math" w:hAnsi="Cambria Math"/>
+              </w:rPr>
+              <m:t>ww</m:t>
+            </m:r>
+          </m:sub>
+        </m:sSub>
         <m:r>
           <w:rPr>
             <w:rFonts w:ascii="Cambria Math" w:hAnsi="Cambria Math"/>
@@ -8175,13 +8343,96 @@
         </m:sSub>
       </m:oMath>
       <w:r>
-        <w:t xml:space="preserve"> are the elapsed </w:t>
+        <w:t xml:space="preserve"> </w:t>
+      </w:r>
+      <w:r>
+        <w:t xml:space="preserve">(T) </w:t>
+      </w:r>
+      <w:r>
+        <w:t xml:space="preserve">are the elapsed </w:t>
       </w:r>
       <w:r>
         <w:t xml:space="preserve">and </w:t>
       </w:r>
       <w:r>
-        <w:t xml:space="preserve">specified irrigation time, respectively. </w:t>
+        <w:t>specified irrigation time, respectively.</w:t>
+      </w:r>
+      <w:r>
+        <w:t xml:space="preserve"> As with the ETDEMAND option,</w:t>
+      </w:r>
+      <w:r>
+        <w:t xml:space="preserve"> </w:t>
+      </w:r>
+      <m:oMath>
+        <m:sSub>
+          <m:sSubPr>
+            <m:ctrlPr>
+              <w:rPr>
+                <w:rFonts w:ascii="Cambria Math" w:hAnsi="Cambria Math"/>
+                <w:i/>
+              </w:rPr>
+            </m:ctrlPr>
+          </m:sSubPr>
+          <m:e>
+            <m:r>
+              <w:rPr>
+                <w:rFonts w:ascii="Cambria Math" w:hAnsi="Cambria Math"/>
+              </w:rPr>
+              <m:t>ET</m:t>
+            </m:r>
+          </m:e>
+          <m:sub>
+            <m:r>
+              <w:rPr>
+                <w:rFonts w:ascii="Cambria Math" w:hAnsi="Cambria Math"/>
+              </w:rPr>
+              <m:t>a</m:t>
+            </m:r>
+          </m:sub>
+        </m:sSub>
+      </m:oMath>
+      <w:r>
+        <w:t xml:space="preserve"> and </w:t>
+      </w:r>
+      <m:oMath>
+        <m:sSub>
+          <m:sSubPr>
+            <m:ctrlPr>
+              <w:rPr>
+                <w:rFonts w:ascii="Cambria Math" w:hAnsi="Cambria Math"/>
+                <w:i/>
+              </w:rPr>
+            </m:ctrlPr>
+          </m:sSubPr>
+          <m:e>
+            <m:r>
+              <w:rPr>
+                <w:rFonts w:ascii="Cambria Math" w:hAnsi="Cambria Math"/>
+              </w:rPr>
+              <m:t>ET</m:t>
+            </m:r>
+          </m:e>
+          <m:sub>
+            <m:r>
+              <w:rPr>
+                <w:rFonts w:ascii="Cambria Math" w:hAnsi="Cambria Math"/>
+              </w:rPr>
+              <m:t>ww</m:t>
+            </m:r>
+          </m:sub>
+        </m:sSub>
+      </m:oMath>
+      <w:r>
+        <w:t xml:space="preserve"> are summed over all fields irrigated by a diversion</w:t>
+      </w:r>
+      <w:r>
+        <w:t xml:space="preserve">, and </w:t>
+      </w:r>
+      <w:r>
+        <w:t>ET is simulated using energy and water balance formulations, and water is explicitly diverted and/or pumped and applied to fields</w:t>
+      </w:r>
+      <w:r>
+        <w:t xml:space="preserve">. </w:t>
       </w:r>
       <w:r>
         <w:t xml:space="preserve">The surface water irrigation or groundwater pumping rates for this option are set as the </w:t>
@@ -8194,21 +8445,6 @@
       </w:r>
       <w:r>
         <w:t xml:space="preserve"> and AG well pumping rate, respectively, subject to water supply constraints.</w:t>
-      </w:r>
-    </w:p>
-    <w:p>
-      <w:pPr>
-        <w:pStyle w:val="BodyText"/>
-        <w:ind w:firstLine="0"/>
-      </w:pPr>
-      <w:r>
-        <w:t>A</w:t>
-      </w:r>
-      <w:r>
-        <w:t>s with the third approach, ET is simulated using energy and water balance formulations, and water is explicitly diverted and/o</w:t>
-      </w:r>
-      <w:r>
-        <w:t>r pumped and applied to fields.</w:t>
       </w:r>
     </w:p>
     <w:p>
@@ -8231,7 +8467,7 @@
           <w:numId w:val="0"/>
         </w:numPr>
       </w:pPr>
-      <w:bookmarkStart w:id="5" w:name="_Toc488403565"/>
+      <w:bookmarkStart w:id="4" w:name="_Toc488403565"/>
       <w:r>
         <w:rPr>
           <w:noProof/>
@@ -8553,7 +8789,7 @@
       <w:r>
         <w:t>.</w:t>
       </w:r>
-      <w:bookmarkEnd w:id="5"/>
+      <w:bookmarkEnd w:id="4"/>
       <w:r>
         <w:t xml:space="preserve">D) </w:t>
       </w:r>
@@ -10674,8 +10910,8 @@
       <w:r>
         <w:t>s.</w:t>
       </w:r>
-      <w:bookmarkStart w:id="6" w:name="_Toc488393775"/>
-      <w:bookmarkStart w:id="7" w:name="_Toc59000064"/>
+      <w:bookmarkStart w:id="5" w:name="_Toc488393775"/>
+      <w:bookmarkStart w:id="6" w:name="_Toc59000064"/>
     </w:p>
     <w:p>
       <w:pPr>
@@ -10695,7 +10931,44 @@
         <w:pStyle w:val="BodyText"/>
       </w:pPr>
       <w:r>
-        <w:t xml:space="preserve">EP2a illustrates the effects of the crop coefficient on NIWR and </w:t>
+        <w:t>EP2a illustrates the effects of the crop coefficient</w:t>
+      </w:r>
+      <w:r>
+        <w:t xml:space="preserve"> (</w:t>
+      </w:r>
+      <m:oMath>
+        <m:sSub>
+          <m:sSubPr>
+            <m:ctrlPr>
+              <w:rPr>
+                <w:rFonts w:ascii="Cambria Math" w:hAnsi="Cambria Math"/>
+                <w:i/>
+              </w:rPr>
+            </m:ctrlPr>
+          </m:sSubPr>
+          <m:e>
+            <m:r>
+              <w:rPr>
+                <w:rFonts w:ascii="Cambria Math" w:hAnsi="Cambria Math"/>
+              </w:rPr>
+              <m:t>K</m:t>
+            </m:r>
+          </m:e>
+          <m:sub>
+            <m:r>
+              <w:rPr>
+                <w:rFonts w:ascii="Cambria Math" w:hAnsi="Cambria Math"/>
+              </w:rPr>
+              <m:t>c</m:t>
+            </m:r>
+          </m:sub>
+        </m:sSub>
+      </m:oMath>
+      <w:r>
+        <w:t>)</w:t>
+      </w:r>
+      <w:r>
+        <w:t xml:space="preserve"> on NIWR and </w:t>
       </w:r>
       <w:r>
         <w:t>ET</w:t>
@@ -10716,7 +10989,108 @@
         <w:t xml:space="preserve">As the ET demand option represents optimal irrigation scheduling to minimize the ET deficit, these results reflect optimal water use and plant growth. </w:t>
       </w:r>
       <w:r>
-        <w:t xml:space="preserve">Annual average NIWR for the period 1991-1993 is 18.4 hectare-meters (0.7 hectare-meter per square meter) for high crop coefficient and 13.4 hectare-meters (0.5 hectare-meter per square meter) for low crop coefficient. Annual average crop consumption </w:t>
+        <w:t xml:space="preserve">Annual average NIWR </w:t>
+      </w:r>
+      <w:r>
+        <w:t xml:space="preserve">for </w:t>
+      </w:r>
+      <w:r>
+        <w:t>the period 1991-1993 is 1</w:t>
+      </w:r>
+      <w:r>
+        <w:t>0</w:t>
+      </w:r>
+      <w:r>
+        <w:t>.4 hectare-meters (0.7</w:t>
+      </w:r>
+      <w:r>
+        <w:t>4</w:t>
+      </w:r>
+      <w:r>
+        <w:t xml:space="preserve"> hectare-meter per square meter) for high </w:t>
+      </w:r>
+      <m:oMath>
+        <m:sSub>
+          <m:sSubPr>
+            <m:ctrlPr>
+              <w:rPr>
+                <w:rFonts w:ascii="Cambria Math" w:hAnsi="Cambria Math"/>
+                <w:i/>
+              </w:rPr>
+            </m:ctrlPr>
+          </m:sSubPr>
+          <m:e>
+            <m:r>
+              <w:rPr>
+                <w:rFonts w:ascii="Cambria Math" w:hAnsi="Cambria Math"/>
+              </w:rPr>
+              <m:t>K</m:t>
+            </m:r>
+          </m:e>
+          <m:sub>
+            <m:r>
+              <w:rPr>
+                <w:rFonts w:ascii="Cambria Math" w:hAnsi="Cambria Math"/>
+              </w:rPr>
+              <m:t>c</m:t>
+            </m:r>
+          </m:sub>
+        </m:sSub>
+      </m:oMath>
+      <w:r>
+        <w:t xml:space="preserve"> </w:t>
+      </w:r>
+      <w:r>
+        <w:t xml:space="preserve">and </w:t>
+      </w:r>
+      <w:r>
+        <w:t>7</w:t>
+      </w:r>
+      <w:r>
+        <w:t>.</w:t>
+      </w:r>
+      <w:r>
+        <w:t>2</w:t>
+      </w:r>
+      <w:r>
+        <w:t xml:space="preserve"> hectare-meters (0.5</w:t>
+      </w:r>
+      <w:r>
+        <w:t>1</w:t>
+      </w:r>
+      <w:r>
+        <w:t xml:space="preserve"> hectare-meter per square meter) for low </w:t>
+      </w:r>
+      <m:oMath>
+        <m:sSub>
+          <m:sSubPr>
+            <m:ctrlPr>
+              <w:rPr>
+                <w:rFonts w:ascii="Cambria Math" w:hAnsi="Cambria Math"/>
+                <w:i/>
+              </w:rPr>
+            </m:ctrlPr>
+          </m:sSubPr>
+          <m:e>
+            <m:r>
+              <w:rPr>
+                <w:rFonts w:ascii="Cambria Math" w:hAnsi="Cambria Math"/>
+              </w:rPr>
+              <m:t>K</m:t>
+            </m:r>
+          </m:e>
+          <m:sub>
+            <m:r>
+              <w:rPr>
+                <w:rFonts w:ascii="Cambria Math" w:hAnsi="Cambria Math"/>
+              </w:rPr>
+              <m:t>c</m:t>
+            </m:r>
+          </m:sub>
+        </m:sSub>
+      </m:oMath>
+      <w:r>
+        <w:t xml:space="preserve">. Annual average crop consumption </w:t>
       </w:r>
       <w:r>
         <w:t>is</w:t>
@@ -10725,7 +11099,105 @@
         <w:t xml:space="preserve"> equal to </w:t>
       </w:r>
       <w:r>
-        <w:t xml:space="preserve">27.2 hectare-meters (1.0 hectare-meter per square meter) and 20.7 hectare-meters (0.75 hectare-meter per square meter), respectively. Actual ET equals well-watered ET in </w:t>
+        <w:t>10</w:t>
+      </w:r>
+      <w:r>
+        <w:t>.</w:t>
+      </w:r>
+      <w:r>
+        <w:t>9</w:t>
+      </w:r>
+      <w:r>
+        <w:t xml:space="preserve"> hectare-meters (</w:t>
+      </w:r>
+      <w:r>
+        <w:t>0.75</w:t>
+      </w:r>
+      <w:r>
+        <w:t xml:space="preserve"> hectare-meter per square meter) </w:t>
+      </w:r>
+      <w:r>
+        <w:t xml:space="preserve">for high </w:t>
+      </w:r>
+      <m:oMath>
+        <m:sSub>
+          <m:sSubPr>
+            <m:ctrlPr>
+              <w:rPr>
+                <w:rFonts w:ascii="Cambria Math" w:hAnsi="Cambria Math"/>
+                <w:i/>
+              </w:rPr>
+            </m:ctrlPr>
+          </m:sSubPr>
+          <m:e>
+            <m:r>
+              <w:rPr>
+                <w:rFonts w:ascii="Cambria Math" w:hAnsi="Cambria Math"/>
+              </w:rPr>
+              <m:t>K</m:t>
+            </m:r>
+          </m:e>
+          <m:sub>
+            <m:r>
+              <w:rPr>
+                <w:rFonts w:ascii="Cambria Math" w:hAnsi="Cambria Math"/>
+              </w:rPr>
+              <m:t>c</m:t>
+            </m:r>
+          </m:sub>
+        </m:sSub>
+      </m:oMath>
+      <w:r>
+        <w:t xml:space="preserve"> </w:t>
+      </w:r>
+      <w:r>
+        <w:t xml:space="preserve">and </w:t>
+      </w:r>
+      <w:r>
+        <w:t>8.2</w:t>
+      </w:r>
+      <w:r>
+        <w:t xml:space="preserve"> hectare-meters (0.</w:t>
+      </w:r>
+      <w:r>
+        <w:t>57</w:t>
+      </w:r>
+      <w:r>
+        <w:t xml:space="preserve"> hectare-meter per square meter)</w:t>
+      </w:r>
+      <w:r>
+        <w:t xml:space="preserve"> for low </w:t>
+      </w:r>
+      <m:oMath>
+        <m:sSub>
+          <m:sSubPr>
+            <m:ctrlPr>
+              <w:rPr>
+                <w:rFonts w:ascii="Cambria Math" w:hAnsi="Cambria Math"/>
+                <w:i/>
+              </w:rPr>
+            </m:ctrlPr>
+          </m:sSubPr>
+          <m:e>
+            <m:r>
+              <w:rPr>
+                <w:rFonts w:ascii="Cambria Math" w:hAnsi="Cambria Math"/>
+              </w:rPr>
+              <m:t>K</m:t>
+            </m:r>
+          </m:e>
+          <m:sub>
+            <m:r>
+              <w:rPr>
+                <w:rFonts w:ascii="Cambria Math" w:hAnsi="Cambria Math"/>
+              </w:rPr>
+              <m:t>c</m:t>
+            </m:r>
+          </m:sub>
+        </m:sSub>
+      </m:oMath>
+      <w:r>
+        <w:t xml:space="preserve">. Actual ET equals well-watered ET in </w:t>
       </w:r>
       <w:r>
         <w:t>this example</w:t>
@@ -10734,7 +11206,18 @@
         <w:t xml:space="preserve"> because the ET demand approach is used and there are no constraints on irrigation amounts. </w:t>
       </w:r>
       <w:r>
-        <w:t>NIWR is less than crop consumption in this example because of water supplied by precipitation, groundwater, and return flows.</w:t>
+        <w:t>NIWR is less than crop consumption in this example because of water supplied by precipitation</w:t>
+      </w:r>
+      <w:r>
+        <w:t xml:space="preserve"> and</w:t>
+      </w:r>
+      <w:r>
+        <w:t xml:space="preserve"> groundwater</w:t>
+      </w:r>
+      <w:bookmarkStart w:id="7" w:name="_GoBack"/>
+      <w:bookmarkEnd w:id="7"/>
+      <w:r>
+        <w:t>.</w:t>
       </w:r>
     </w:p>
     <w:p>
@@ -10828,17 +11311,20 @@
         <w:pStyle w:val="BodyText"/>
       </w:pPr>
       <w:r>
+        <w:t xml:space="preserve">EP2a also demonstrates the influence that antecedent soil water conditions have on NIWR. </w:t>
+      </w:r>
+      <w:r>
+        <w:t xml:space="preserve">Total annual precipitation </w:t>
+      </w:r>
+      <w:r>
+        <w:t xml:space="preserve">amounts </w:t>
+      </w:r>
+      <w:r>
+        <w:t xml:space="preserve">measured at the Independence Lake climate station </w:t>
+      </w:r>
+      <w:r>
         <w:lastRenderedPageBreak/>
-        <w:t xml:space="preserve">EP2a also demonstrates the influence that antecedent soil water conditions have on NIWR. </w:t>
-      </w:r>
-      <w:r>
-        <w:t xml:space="preserve">Total annual precipitation </w:t>
-      </w:r>
-      <w:r>
-        <w:t xml:space="preserve">amounts </w:t>
-      </w:r>
-      <w:r>
-        <w:t>measured at the Independence Lake climate station for water years 1991</w:t>
+        <w:t>for water years 1991</w:t>
       </w:r>
       <w:r>
         <w:t xml:space="preserve">, 1992, and </w:t>
@@ -10853,10 +11339,7 @@
         <w:t>cm, 71 cm, and 149 cm, respectively</w:t>
       </w:r>
       <w:r>
-        <w:t xml:space="preserve">, </w:t>
-      </w:r>
-      <w:r>
-        <w:t>and</w:t>
+        <w:t>.</w:t>
       </w:r>
       <w:r>
         <w:t xml:space="preserve"> NIWR for each of these years </w:t>
@@ -10865,7 +11348,13 @@
         <w:t xml:space="preserve">is inversely proportional to annual precipitation amounts </w:t>
       </w:r>
       <w:r>
-        <w:t>(Fig. 10).</w:t>
+        <w:t xml:space="preserve">(Fig. </w:t>
+      </w:r>
+      <w:r>
+        <w:t>9a</w:t>
+      </w:r>
+      <w:r>
+        <w:t>).</w:t>
       </w:r>
       <w:r>
         <w:t xml:space="preserve"> </w:t>
@@ -10889,7 +11378,13 @@
         <w:t>water conditions are important for estimating NIWR</w:t>
       </w:r>
       <w:r>
-        <w:t xml:space="preserve"> (Fig. 11)</w:t>
+        <w:t xml:space="preserve"> (Fig. </w:t>
+      </w:r>
+      <w:r>
+        <w:t>9b</w:t>
+      </w:r>
+      <w:r>
+        <w:t>)</w:t>
       </w:r>
       <w:r>
         <w:t>.</w:t>
@@ -10994,10 +11489,10 @@
       <w:r>
         <w:lastRenderedPageBreak/>
         <w:drawing>
-          <wp:inline distT="0" distB="0" distL="0" distR="0" wp14:anchorId="35EFF021" wp14:editId="15E15431">
-            <wp:extent cx="5943600" cy="5782945"/>
+          <wp:inline distT="0" distB="0" distL="0" distR="0" wp14:anchorId="5E02046A" wp14:editId="7391220B">
+            <wp:extent cx="5943600" cy="5821045"/>
             <wp:effectExtent l="0" t="0" r="0" b="8255"/>
-            <wp:docPr id="5" name="Picture 5"/>
+            <wp:docPr id="10" name="Picture 10"/>
             <wp:cNvGraphicFramePr>
               <a:graphicFrameLocks xmlns:a="http://schemas.openxmlformats.org/drawingml/2006/main" noChangeAspect="1"/>
             </wp:cNvGraphicFramePr>
@@ -11017,7 +11512,7 @@
                   <pic:spPr>
                     <a:xfrm>
                       <a:off x="0" y="0"/>
-                      <a:ext cx="5943600" cy="5782945"/>
+                      <a:ext cx="5943600" cy="5821045"/>
                     </a:xfrm>
                     <a:prstGeom prst="rect">
                       <a:avLst/>
@@ -11549,7 +12044,7 @@
         <w:t xml:space="preserve">water budgets and system response as well as future projections of sustainability and management change. </w:t>
       </w:r>
     </w:p>
-    <w:bookmarkEnd w:id="6"/>
+    <w:bookmarkEnd w:id="5"/>
     <w:p>
       <w:pPr>
         <w:pStyle w:val="Heading1"/>
@@ -11629,7 +12124,7 @@
       <w:r>
         <w:t xml:space="preserve"> Cited</w:t>
       </w:r>
-      <w:bookmarkEnd w:id="7"/>
+      <w:bookmarkEnd w:id="6"/>
       <w:bookmarkEnd w:id="8"/>
     </w:p>
     <w:p>
@@ -21718,7 +22213,7 @@
 </file>
 
 <file path=customXml/itemProps1.xml><?xml version="1.0" encoding="utf-8"?>
-<ds:datastoreItem xmlns:ds="http://schemas.openxmlformats.org/officeDocument/2006/customXml" ds:itemID="{C022B52D-FFF5-49DE-8774-D7D557ECBEAC}">
+<ds:datastoreItem xmlns:ds="http://schemas.openxmlformats.org/officeDocument/2006/customXml" ds:itemID="{EEA9E3F3-055B-4975-B0B2-5A8CF5D2B866}">
   <ds:schemaRefs>
     <ds:schemaRef ds:uri="http://schemas.openxmlformats.org/officeDocument/2006/bibliography"/>
   </ds:schemaRefs>

</xml_diff>

<commit_message>
Last final once over for example problems for AG
</commit_message>
<xml_diff>
--- a/Examples/AgWaterUse/doc/AG_doc.docx
+++ b/Examples/AgWaterUse/doc/AG_doc.docx
@@ -1169,10 +1169,7 @@
         <w:t xml:space="preserve"> for MODFLOW-NWT</w:t>
       </w:r>
       <w:r>
-        <w:t xml:space="preserve"> </w:t>
-      </w:r>
-      <w:r>
-        <w:t>(Niswonger and others, 2011)</w:t>
+        <w:t xml:space="preserve"> (Niswonger and others, 2011)</w:t>
       </w:r>
       <w:r>
         <w:t>. The</w:t>
@@ -2473,7 +2470,13 @@
         <w:rPr>
           <w:b/>
         </w:rPr>
-        <w:t xml:space="preserve">Simulated </w:t>
+        <w:t>Optimal</w:t>
+      </w:r>
+      <w:r>
+        <w:rPr>
+          <w:b/>
+        </w:rPr>
+        <w:t xml:space="preserve"> </w:t>
       </w:r>
       <w:r>
         <w:rPr>
@@ -2801,6 +2804,12 @@
       </w:r>
       <w:r>
         <w:t>pumping can be used to supply the NIWR as described in option 2.</w:t>
+      </w:r>
+      <w:r>
+        <w:t xml:space="preserve"> On-field surface water return flows will be zero for this option; however, surface water return flows can occur during irrigation water delivery through canals.</w:t>
+      </w:r>
+      <w:r>
+        <w:t xml:space="preserve"> Groundwater return flows are simulated.</w:t>
       </w:r>
     </w:p>
     <w:p>
@@ -2966,16 +2975,16 @@
       <w:r>
         <w:t xml:space="preserve"> Irrigation events can be triggered consecutively if the ET ratio remains below the specified threshold.</w:t>
       </w:r>
+      <w:r>
+        <w:t xml:space="preserve"> Surface water return flows can occur during delivery and on during on-field application.</w:t>
+      </w:r>
+      <w:r>
+        <w:t xml:space="preserve"> Groundwater return flows are simulated.</w:t>
+      </w:r>
     </w:p>
     <w:p>
       <w:pPr>
         <w:pStyle w:val="BodyText"/>
-        <w:ind w:left="1080" w:firstLine="0"/>
-      </w:pPr>
-    </w:p>
-    <w:p>
-      <w:pPr>
-        <w:pStyle w:val="BodyText"/>
       </w:pPr>
       <w:r>
         <w:t>All 4 configurations</w:t>
@@ -3019,16 +3028,10 @@
         <w:t>or pumped amount.</w:t>
       </w:r>
       <w:r>
-        <w:t xml:space="preserve"> Surface water and groundwater return flows</w:t>
-      </w:r>
-      <w:r>
-        <w:t xml:space="preserve"> caused by irrigation</w:t>
-      </w:r>
-      <w:r>
-        <w:t xml:space="preserve"> are simulated as runoff produced on the cell/HRU and water reaching the water table beneath a cell/HRU, respectively.</w:t>
-      </w:r>
-      <w:r>
-        <w:t xml:space="preserve"> Runoff is simulated by UZF/PRMS using the cascade routing approach (</w:t>
+        <w:t xml:space="preserve"> </w:t>
+      </w:r>
+      <w:r>
+        <w:t>Runoff is simulated by UZF/PRMS using the cascade routing approach (</w:t>
       </w:r>
       <w:proofErr w:type="spellStart"/>
       <w:r>
@@ -3057,17 +3060,17 @@
         <w:t xml:space="preserve"> </w:t>
       </w:r>
       <w:r>
-        <w:t xml:space="preserve">Sub-irrigation that occurs when there is shallow groundwater beneath agricultural fields is simulated </w:t>
+        <w:t xml:space="preserve">Sub-irrigation that occurs when there is shallow </w:t>
+      </w:r>
+      <w:r>
+        <w:lastRenderedPageBreak/>
+        <w:t xml:space="preserve">groundwater beneath agricultural fields is simulated </w:t>
       </w:r>
       <w:r>
         <w:t>if the ETDEMAND or TRIGGER options are used</w:t>
       </w:r>
       <w:r>
-        <w:t xml:space="preserve">. Groundwater ET is simulated by UZF1 for MODFLOW simulations using a linear </w:t>
-      </w:r>
-      <w:r>
-        <w:lastRenderedPageBreak/>
-        <w:t xml:space="preserve">function of the depth to the water table; groundwater ET is simulated in GSFLOW </w:t>
+        <w:t xml:space="preserve">. Groundwater ET is simulated by UZF1 for MODFLOW simulations using a linear function of the depth to the water table; groundwater ET is simulated in GSFLOW </w:t>
       </w:r>
       <w:r>
         <w:t>by</w:t>
@@ -3544,7 +3547,11 @@
         </m:r>
       </m:oMath>
       <w:r>
-        <w:t xml:space="preserve"> for illustrative purposes, an</w:t>
+        <w:t xml:space="preserve"> </w:t>
+      </w:r>
+      <w:r>
+        <w:lastRenderedPageBreak/>
+        <w:t>for illustrative purposes, an</w:t>
       </w:r>
       <w:r>
         <w:t xml:space="preserve"> </w:t>
@@ -3619,7 +3626,6 @@
           <w:rPr>
             <w:rFonts w:ascii="Cambria Math" w:hAnsi="Cambria Math"/>
           </w:rPr>
-          <w:lastRenderedPageBreak/>
           <m:t>NIWR</m:t>
         </m:r>
       </m:oMath>
@@ -4571,7 +4577,11 @@
         </m:sSub>
       </m:oMath>
       <w:r>
-        <w:t xml:space="preserve"> are the surface water and groundwater irrigation delivery rates (L</w:t>
+        <w:t xml:space="preserve"> are the surface water and groundwater irrigation </w:t>
+      </w:r>
+      <w:r>
+        <w:lastRenderedPageBreak/>
+        <w:t>delivery rates (L</w:t>
       </w:r>
       <w:r>
         <w:rPr>
@@ -4643,7 +4653,6 @@
         <w:t xml:space="preserve"> </w:t>
       </w:r>
       <w:r>
-        <w:lastRenderedPageBreak/>
         <w:t>These system losses can be sim</w:t>
       </w:r>
       <w:r>
@@ -5365,10 +5374,7 @@
         <w:t xml:space="preserve"> </w:t>
       </w:r>
       <w:r>
-        <w:t>(ETDEMAND option; Fig. 1C)</w:t>
-      </w:r>
-      <w:r>
-        <w:t xml:space="preserve"> </w:t>
+        <w:t xml:space="preserve">(ETDEMAND option; Fig. 1C) </w:t>
       </w:r>
       <w:r>
         <w:t xml:space="preserve">for simulating </w:t>
@@ -5462,7 +5468,11 @@
         <w:t xml:space="preserve"> </w:t>
       </w:r>
       <w:r>
-        <w:t xml:space="preserve">is calculated as the amount of </w:t>
+        <w:t xml:space="preserve">is calculated as the </w:t>
+      </w:r>
+      <w:r>
+        <w:lastRenderedPageBreak/>
+        <w:t xml:space="preserve">amount of </w:t>
       </w:r>
       <w:r>
         <w:t xml:space="preserve">water that must be diverted </w:t>
@@ -5726,7 +5736,6 @@
         <w:ind w:firstLine="0"/>
       </w:pPr>
       <w:r>
-        <w:lastRenderedPageBreak/>
         <w:t xml:space="preserve">The </w:t>
       </w:r>
       <w:r>
@@ -6389,10 +6398,7 @@
         </m:sSub>
       </m:oMath>
       <w:r>
-        <w:t xml:space="preserve"> are summed over all fields irrigated by a diversion.</w:t>
-      </w:r>
-      <w:r>
-        <w:t xml:space="preserve"> </w:t>
+        <w:t xml:space="preserve"> are summed over all fields irrigated by a diversion. </w:t>
       </w:r>
       <w:r>
         <w:t>In addition to simulated water supply constraints, v</w:t>
@@ -7951,6 +7957,9 @@
       <w:r>
         <w:t xml:space="preserve">ratio </w:t>
       </w:r>
+      <w:r>
+        <w:t>(</w:t>
+      </w:r>
       <m:oMath>
         <m:sSub>
           <m:sSubPr>
@@ -8012,6 +8021,9 @@
         </m:sSub>
       </m:oMath>
       <w:r>
+        <w:t>)</w:t>
+      </w:r>
+      <w:r>
         <w:t xml:space="preserve"> </w:t>
       </w:r>
       <w:r>
@@ -8152,6 +8164,7 @@
         <w:ind w:firstLine="0"/>
       </w:pPr>
       <w:r>
+        <w:lastRenderedPageBreak/>
         <w:t>And the irrigation event continues until:</w:t>
       </w:r>
     </w:p>
@@ -8249,7 +8262,6 @@
         <w:ind w:firstLine="0"/>
       </w:pPr>
       <w:r>
-        <w:lastRenderedPageBreak/>
         <w:t xml:space="preserve">Where </w:t>
       </w:r>
       <m:oMath>
@@ -8426,10 +8438,7 @@
         <w:t xml:space="preserve"> are summed over all fields irrigated by a diversion</w:t>
       </w:r>
       <w:r>
-        <w:t xml:space="preserve">, and </w:t>
-      </w:r>
-      <w:r>
-        <w:t>ET is simulated using energy and water balance formulations, and water is explicitly diverted and/or pumped and applied to fields</w:t>
+        <w:t>, and ET is simulated using energy and water balance formulations, and water is explicitly diverted and/or pumped and applied to fields</w:t>
       </w:r>
       <w:r>
         <w:t xml:space="preserve">. </w:t>
@@ -9063,13 +9072,7 @@
         <w:t>This model</w:t>
       </w:r>
       <w:r>
-        <w:t xml:space="preserve"> represents an alluvial river basin in a semi-arid region. </w:t>
-      </w:r>
-      <w:r>
-        <w:t xml:space="preserve">Agriculture in central part of the basin relies on water diverted from the Green River and pumped from the shallow aquifer. </w:t>
-      </w:r>
-      <w:r>
-        <w:t>The basin receives most of its precipitation in the surrounding mountains</w:t>
+        <w:t xml:space="preserve"> represents an alluvial river basin in a semi-arid region. The basin receives most of its precipitation in the surrounding mountains</w:t>
       </w:r>
       <w:r>
         <w:t>, and i</w:t>
@@ -9105,29 +9108,32 @@
         <w:t>ag</w:t>
       </w:r>
       <w:r>
-        <w:t xml:space="preserve">e loss from the intermittent </w:t>
+        <w:t xml:space="preserve">e loss from the intermittent stream channels and </w:t>
+      </w:r>
+      <w:r>
+        <w:t xml:space="preserve">to a lesser extend as groundwater </w:t>
+      </w:r>
+      <w:r>
+        <w:t>flowing to the valley from the</w:t>
+      </w:r>
+      <w:r>
+        <w:t xml:space="preserve"> mountain block</w:t>
+      </w:r>
+      <w:r>
+        <w:t xml:space="preserve"> and diffuse recharge through valley sediment</w:t>
+      </w:r>
+      <w:r>
+        <w:t>.</w:t>
+      </w:r>
+      <w:r>
+        <w:t xml:space="preserve"> </w:t>
+      </w:r>
+      <w:r>
+        <w:t xml:space="preserve">A total of 3,440 acres are irrigated for agriculture in central part of the </w:t>
       </w:r>
       <w:r>
         <w:lastRenderedPageBreak/>
-        <w:t xml:space="preserve">stream channels and </w:t>
-      </w:r>
-      <w:r>
-        <w:t xml:space="preserve">to a lesser extend as groundwater </w:t>
-      </w:r>
-      <w:r>
-        <w:t>flowing to the valley from the</w:t>
-      </w:r>
-      <w:r>
-        <w:t xml:space="preserve"> mountain block</w:t>
-      </w:r>
-      <w:r>
-        <w:t xml:space="preserve"> and diffuse recharge through valley sediment</w:t>
-      </w:r>
-      <w:r>
-        <w:t>.</w:t>
-      </w:r>
-      <w:r>
-        <w:t xml:space="preserve"> </w:t>
+        <w:t>basin; irrigation water is diverted from the Green River and pumped from the shallow aquifer beneath the fields.</w:t>
       </w:r>
     </w:p>
     <w:p>
@@ -9578,10 +9584,10 @@
         <w:t xml:space="preserve">ricultural fields </w:t>
       </w:r>
       <w:r>
-        <w:t xml:space="preserve">totaling </w:t>
-      </w:r>
-      <w:r>
-        <w:t xml:space="preserve">that receive irrigation. </w:t>
+        <w:t>t</w:t>
+      </w:r>
+      <w:r>
+        <w:t xml:space="preserve">hat receive irrigation. </w:t>
       </w:r>
       <w:r>
         <w:t>SFR</w:t>
@@ -9596,84 +9602,21 @@
         <w:t xml:space="preserve">. </w:t>
       </w:r>
       <w:r>
-        <w:t>M</w:t>
-      </w:r>
-      <w:r>
-        <w:t>aximum surface water diversion</w:t>
-      </w:r>
-      <w:r>
-        <w:t>s</w:t>
+        <w:t>EP</w:t>
+      </w:r>
+      <w:r>
+        <w:t xml:space="preserve">1b is </w:t>
+      </w:r>
+      <w:r>
+        <w:t>like</w:t>
       </w:r>
       <w:r>
         <w:t xml:space="preserve"> </w:t>
       </w:r>
       <w:r>
-        <w:t xml:space="preserve">rates were set within the SFR Package time series input files to control the timing </w:t>
-      </w:r>
-      <w:r>
-        <w:t xml:space="preserve">of diversions to </w:t>
-      </w:r>
-      <w:r>
-        <w:t>allow</w:t>
-      </w:r>
-      <w:r>
-        <w:t xml:space="preserve"> 7 days of irrigation </w:t>
-      </w:r>
-      <w:r>
-        <w:t>and</w:t>
-      </w:r>
-      <w:r>
-        <w:t xml:space="preserve"> 7 days without irrigation </w:t>
-      </w:r>
-      <w:r>
-        <w:t>from</w:t>
-      </w:r>
-      <w:r>
-        <w:t xml:space="preserve"> April </w:t>
-      </w:r>
-      <w:r>
-        <w:t xml:space="preserve">1 </w:t>
-      </w:r>
-      <w:r>
-        <w:t xml:space="preserve">to September </w:t>
-      </w:r>
-      <w:r>
-        <w:t>30</w:t>
-      </w:r>
-      <w:r>
-        <w:t>, and a maximum rate of 55</w:t>
-      </w:r>
-      <w:r>
-        <w:t xml:space="preserve"> ft</w:t>
-      </w:r>
-      <w:r>
-        <w:rPr>
-          <w:vertAlign w:val="superscript"/>
-        </w:rPr>
-        <w:t>3</w:t>
-      </w:r>
-      <w:r>
-        <w:t>/s can be diverted from the stream for irrigation</w:t>
-      </w:r>
-      <w:r>
-        <w:t xml:space="preserve"> (Fig. </w:t>
-      </w:r>
-      <w:r>
-        <w:t>4)</w:t>
-      </w:r>
-      <w:r>
-        <w:t xml:space="preserve">. </w:t>
-      </w:r>
-      <w:r>
         <w:t>EP</w:t>
       </w:r>
       <w:r>
-        <w:t xml:space="preserve">1b is identical to </w:t>
-      </w:r>
-      <w:r>
-        <w:t>EP</w:t>
-      </w:r>
-      <w:r>
         <w:t xml:space="preserve">1a, except that NIWR is satisfied by </w:t>
       </w:r>
       <w:r>
@@ -9686,108 +9629,19 @@
         <w:t>ndwater</w:t>
       </w:r>
       <w:r>
-        <w:t xml:space="preserve">. </w:t>
-      </w:r>
-      <w:r>
-        <w:t>An important difference between EP1a an EP1b is that control on the timing of irrigation events set in EP1a (Fig. 3), limits irrigation, representative of deficit irrigation practices.</w:t>
-      </w:r>
-      <w:r>
-        <w:t xml:space="preserve"> For EP1b</w:t>
+        <w:t>, and there is no</w:t>
       </w:r>
       <w:r>
         <w:t xml:space="preserve"> </w:t>
       </w:r>
       <w:r>
-        <w:t>m</w:t>
-      </w:r>
-      <w:r>
-        <w:t>aximum pumping rates are set to large values (10,000 ft</w:t>
-      </w:r>
-      <w:r>
-        <w:rPr>
-          <w:vertAlign w:val="superscript"/>
-        </w:rPr>
-        <w:t>3</w:t>
-      </w:r>
-      <w:r>
-        <w:t xml:space="preserve">/s) in the AG Package input file to avoid any constraints on irrigation. Thus, </w:t>
-      </w:r>
-      <m:oMath>
-        <m:sSub>
-          <m:sSubPr>
-            <m:ctrlPr>
-              <w:rPr>
-                <w:rFonts w:ascii="Cambria Math" w:hAnsi="Cambria Math"/>
-                <w:i/>
-              </w:rPr>
-            </m:ctrlPr>
-          </m:sSubPr>
-          <m:e>
-            <m:r>
-              <w:rPr>
-                <w:rFonts w:ascii="Cambria Math" w:hAnsi="Cambria Math"/>
-              </w:rPr>
-              <m:t>ET</m:t>
-            </m:r>
-          </m:e>
-          <m:sub>
-            <m:r>
-              <w:rPr>
-                <w:rFonts w:ascii="Cambria Math" w:hAnsi="Cambria Math"/>
-              </w:rPr>
-              <m:t>a</m:t>
-            </m:r>
-          </m:sub>
-        </m:sSub>
-      </m:oMath>
+        <w:t>control on irrigation periods</w:t>
+      </w:r>
+      <w:r>
+        <w:t>.</w:t>
+      </w:r>
       <w:r>
         <w:t xml:space="preserve"> </w:t>
-      </w:r>
-      <w:r>
-        <w:t>equal</w:t>
-      </w:r>
-      <w:r>
-        <w:t>s</w:t>
-      </w:r>
-      <w:r>
-        <w:t xml:space="preserve"> </w:t>
-      </w:r>
-      <m:oMath>
-        <m:sSub>
-          <m:sSubPr>
-            <m:ctrlPr>
-              <w:rPr>
-                <w:rFonts w:ascii="Cambria Math" w:hAnsi="Cambria Math"/>
-                <w:i/>
-              </w:rPr>
-            </m:ctrlPr>
-          </m:sSubPr>
-          <m:e>
-            <m:r>
-              <w:rPr>
-                <w:rFonts w:ascii="Cambria Math" w:hAnsi="Cambria Math"/>
-              </w:rPr>
-              <m:t>ET</m:t>
-            </m:r>
-          </m:e>
-          <m:sub>
-            <m:r>
-              <w:rPr>
-                <w:rFonts w:ascii="Cambria Math" w:hAnsi="Cambria Math"/>
-              </w:rPr>
-              <m:t>ww</m:t>
-            </m:r>
-          </m:sub>
-        </m:sSub>
-      </m:oMath>
-      <w:r>
-        <w:t xml:space="preserve"> throughout the </w:t>
-      </w:r>
-      <w:r>
-        <w:t xml:space="preserve">EP1b </w:t>
-      </w:r>
-      <w:r>
-        <w:t>simulation.</w:t>
       </w:r>
     </w:p>
     <w:p>
@@ -9868,13 +9722,11 @@
       </w:r>
       <w:proofErr w:type="spellEnd"/>
       <w:r>
-        <w:t xml:space="preserve"> Creek watershed consists of granodiorite bedrock overlain by andesitic, tertiary </w:t>
-      </w:r>
-      <w:proofErr w:type="spellStart"/>
-      <w:r>
-        <w:t>volcanics</w:t>
-      </w:r>
-      <w:proofErr w:type="spellEnd"/>
+        <w:t xml:space="preserve"> Creek watershed consists of granodiorite bedrock overlain by andesitic, tertiary volcanic</w:t>
+      </w:r>
+      <w:r>
+        <w:t xml:space="preserve"> material</w:t>
+      </w:r>
       <w:r>
         <w:t xml:space="preserve">, which are overlain by till and alluvium composed of granodiorite and andesite clasts </w:t>
       </w:r>
@@ -9918,11 +9770,7 @@
         <w:t xml:space="preserve">ranging </w:t>
       </w:r>
       <w:r>
-        <w:t xml:space="preserve">between 50 and 300 </w:t>
-      </w:r>
-      <w:r>
-        <w:lastRenderedPageBreak/>
-        <w:t xml:space="preserve">m. </w:t>
+        <w:t xml:space="preserve">between 50 and 300 m. </w:t>
       </w:r>
       <w:r>
         <w:t>A veneer of a</w:t>
@@ -10029,6 +9877,7 @@
         <w:pStyle w:val="BodyText"/>
       </w:pPr>
       <w:r>
+        <w:lastRenderedPageBreak/>
         <w:t xml:space="preserve">Two versions of </w:t>
       </w:r>
       <w:r>
@@ -10363,6 +10212,30 @@
       <w:r>
         <w:t xml:space="preserve">. </w:t>
       </w:r>
+      <w:r>
+        <w:t>M</w:t>
+      </w:r>
+      <w:r>
+        <w:t>aximum surface water diversions rates were set within the SFR Package time series input files to control the timing of diversions to allow 7 days of irrigation and 7 days without irrigation from April 1 to September 30, and a maximum rate of 55 ft</w:t>
+      </w:r>
+      <w:r>
+        <w:rPr>
+          <w:vertAlign w:val="superscript"/>
+        </w:rPr>
+        <w:t>3</w:t>
+      </w:r>
+      <w:r>
+        <w:t xml:space="preserve">/s </w:t>
+      </w:r>
+      <w:r>
+        <w:t>that could</w:t>
+      </w:r>
+      <w:r>
+        <w:t xml:space="preserve"> be diverted from the stream for irrigation (Fig. 4).</w:t>
+      </w:r>
+      <w:r>
+        <w:t xml:space="preserve"> Soil and crop properties for EP1a are like the fine-textured soil shown in Table 1; except that the crop root depth is 5 feet. </w:t>
+      </w:r>
     </w:p>
     <w:p>
       <w:pPr>
@@ -10404,19 +10277,11 @@
       <w:r>
         <w:t xml:space="preserve">greater proportion of the </w:t>
       </w:r>
-      <m:oMath>
-        <m:r>
-          <w:rPr>
-            <w:rFonts w:ascii="Cambria Math" w:hAnsi="Cambria Math"/>
-          </w:rPr>
-          <m:t>NIWR</m:t>
-        </m:r>
-      </m:oMath>
-      <w:r>
-        <w:t xml:space="preserve"> </w:t>
-      </w:r>
-      <w:r>
-        <w:t xml:space="preserve">during drought conditions </w:t>
+      <w:r>
+        <w:t>irrigation water supply d</w:t>
+      </w:r>
+      <w:r>
+        <w:t xml:space="preserve">uring drought conditions </w:t>
       </w:r>
       <w:r>
         <w:t xml:space="preserve">due to surface water supply constraints </w:t>
@@ -10535,7 +10400,11 @@
         <w:t xml:space="preserve">the </w:t>
       </w:r>
       <w:r>
-        <w:t>schedule for supplemental groundwater pumping</w:t>
+        <w:t xml:space="preserve">schedule for supplemental </w:t>
+      </w:r>
+      <w:r>
+        <w:lastRenderedPageBreak/>
+        <w:t>groundwater pumping</w:t>
       </w:r>
       <w:r>
         <w:t>. Thus, when diversion flows are set to zero</w:t>
@@ -10557,6 +10426,71 @@
       </w:r>
       <w:r>
         <w:t xml:space="preserve"> (Fig. 4).</w:t>
+      </w:r>
+      <w:r>
+        <w:t xml:space="preserve"> For this reason, average annual </w:t>
+      </w:r>
+      <m:oMath>
+        <m:sSub>
+          <m:sSubPr>
+            <m:ctrlPr>
+              <w:rPr>
+                <w:rFonts w:ascii="Cambria Math" w:hAnsi="Cambria Math"/>
+                <w:i/>
+              </w:rPr>
+            </m:ctrlPr>
+          </m:sSubPr>
+          <m:e>
+            <m:r>
+              <w:rPr>
+                <w:rFonts w:ascii="Cambria Math" w:hAnsi="Cambria Math"/>
+              </w:rPr>
+              <m:t>ET</m:t>
+            </m:r>
+          </m:e>
+          <m:sub>
+            <m:r>
+              <w:rPr>
+                <w:rFonts w:ascii="Cambria Math" w:hAnsi="Cambria Math"/>
+              </w:rPr>
+              <m:t>a</m:t>
+            </m:r>
+          </m:sub>
+        </m:sSub>
+      </m:oMath>
+      <w:r>
+        <w:t xml:space="preserve"> for the high and low inflow hydrographs are 2.2 and 2.1 acre-feet per acre, respectively, whereas </w:t>
+      </w:r>
+      <m:oMath>
+        <m:sSub>
+          <m:sSubPr>
+            <m:ctrlPr>
+              <w:rPr>
+                <w:rFonts w:ascii="Cambria Math" w:hAnsi="Cambria Math"/>
+                <w:i/>
+              </w:rPr>
+            </m:ctrlPr>
+          </m:sSubPr>
+          <m:e>
+            <m:r>
+              <w:rPr>
+                <w:rFonts w:ascii="Cambria Math" w:hAnsi="Cambria Math"/>
+              </w:rPr>
+              <m:t>ET</m:t>
+            </m:r>
+          </m:e>
+          <m:sub>
+            <m:r>
+              <w:rPr>
+                <w:rFonts w:ascii="Cambria Math" w:hAnsi="Cambria Math"/>
+              </w:rPr>
+              <m:t>WW</m:t>
+            </m:r>
+          </m:sub>
+        </m:sSub>
+      </m:oMath>
+      <w:r>
+        <w:t xml:space="preserve"> is 2.6 feet.</w:t>
       </w:r>
     </w:p>
     <w:p>
@@ -10573,7 +10507,6 @@
         <w:rPr>
           <w:noProof/>
         </w:rPr>
-        <w:lastRenderedPageBreak/>
         <w:drawing>
           <wp:inline distT="0" distB="0" distL="0" distR="0" wp14:anchorId="0864409A" wp14:editId="5AB36EEC">
             <wp:extent cx="5943600" cy="2320290"/>
@@ -10688,6 +10621,7 @@
         <w:pStyle w:val="FigureCaption"/>
       </w:pPr>
       <w:r>
+        <w:lastRenderedPageBreak/>
         <w:t>Inflo</w:t>
       </w:r>
       <w:r>
@@ -10706,15 +10640,11 @@
         <w:ind w:firstLine="0"/>
       </w:pPr>
       <w:r>
-        <w:rPr>
-          <w:noProof/>
-        </w:rPr>
-        <w:lastRenderedPageBreak/>
         <w:drawing>
-          <wp:inline distT="0" distB="0" distL="0" distR="0" wp14:anchorId="7550B90D" wp14:editId="34D81D83">
-            <wp:extent cx="5142857" cy="5123809"/>
-            <wp:effectExtent l="0" t="0" r="1270" b="1270"/>
-            <wp:docPr id="18" name="Picture 18"/>
+          <wp:inline distT="0" distB="0" distL="0" distR="0" wp14:anchorId="7CED446C" wp14:editId="1CD17B11">
+            <wp:extent cx="5943600" cy="5780405"/>
+            <wp:effectExtent l="0" t="0" r="0" b="0"/>
+            <wp:docPr id="9" name="Picture 9"/>
             <wp:cNvGraphicFramePr>
               <a:graphicFrameLocks xmlns:a="http://schemas.openxmlformats.org/drawingml/2006/main" noChangeAspect="1"/>
             </wp:cNvGraphicFramePr>
@@ -10734,7 +10664,7 @@
                   <pic:spPr>
                     <a:xfrm>
                       <a:off x="0" y="0"/>
-                      <a:ext cx="5142857" cy="5123809"/>
+                      <a:ext cx="5943600" cy="5780405"/>
                     </a:xfrm>
                     <a:prstGeom prst="rect">
                       <a:avLst/>
@@ -10769,6 +10699,7 @@
         <w:pStyle w:val="Heading2"/>
       </w:pPr>
       <w:r>
+        <w:lastRenderedPageBreak/>
         <w:t>Example Problem 1b</w:t>
       </w:r>
     </w:p>
@@ -10777,7 +10708,13 @@
         <w:pStyle w:val="BodyText"/>
       </w:pPr>
       <w:r>
-        <w:t xml:space="preserve">This example problem is run for 2 different agricultural field soil types, including fine and coarse soil textures. </w:t>
+        <w:t>This example problem is run for 2 different agricultural field soil types, including fine and coarse soil textures</w:t>
+      </w:r>
+      <w:r>
+        <w:t xml:space="preserve"> (Table 1)</w:t>
+      </w:r>
+      <w:r>
+        <w:t xml:space="preserve">. </w:t>
       </w:r>
       <w:r>
         <w:t xml:space="preserve">Note that unlike </w:t>
@@ -10792,7 +10729,13 @@
         <w:t>are</w:t>
       </w:r>
       <w:r>
-        <w:t xml:space="preserve"> determined by the ET deficit (Fig. 8)</w:t>
+        <w:t xml:space="preserve"> determined </w:t>
+      </w:r>
+      <w:r>
+        <w:t xml:space="preserve">solely </w:t>
+      </w:r>
+      <w:r>
+        <w:t>by the ET deficit</w:t>
       </w:r>
       <w:r>
         <w:t>. The coarse soil requires irrigation earlier during the growing season relative to the fine soil due lower antecedent soil moisture at the onset of the growing season</w:t>
@@ -10807,11 +10750,7 @@
         <w:t xml:space="preserve"> Faster drainage increases the NIWR </w:t>
       </w:r>
       <w:r>
-        <w:t xml:space="preserve">for </w:t>
-      </w:r>
-      <w:r>
-        <w:lastRenderedPageBreak/>
-        <w:t xml:space="preserve">coarse soils </w:t>
+        <w:t xml:space="preserve">for coarse soils </w:t>
       </w:r>
       <w:r>
         <w:t>due to greater amounts of groundwater return</w:t>
@@ -10820,35 +10759,526 @@
         <w:t xml:space="preserve"> flows</w:t>
       </w:r>
       <w:r>
-        <w:t xml:space="preserve">. </w:t>
-      </w:r>
-      <w:r>
-        <w:t xml:space="preserve">A single irrigation event requires a maximum of 7 inches applied to an area </w:t>
-      </w:r>
-      <w:r>
-        <w:t>of 3,440</w:t>
-      </w:r>
-      <w:r>
-        <w:t xml:space="preserve"> acres of fields, and 2-3 large irrigation events are required per season to satisfy crop-water demands. </w:t>
+        <w:t>.</w:t>
+      </w:r>
+      <w:r>
+        <w:t xml:space="preserve"> Because there is no constraint on irrigation supply,</w:t>
+      </w:r>
+      <w:r>
+        <w:t xml:space="preserve"> average annual</w:t>
+      </w:r>
+      <w:r>
+        <w:t xml:space="preserve"> </w:t>
+      </w:r>
+      <m:oMath>
+        <m:sSub>
+          <m:sSubPr>
+            <m:ctrlPr>
+              <w:rPr>
+                <w:rFonts w:ascii="Cambria Math" w:hAnsi="Cambria Math"/>
+                <w:i/>
+              </w:rPr>
+            </m:ctrlPr>
+          </m:sSubPr>
+          <m:e>
+            <m:r>
+              <w:rPr>
+                <w:rFonts w:ascii="Cambria Math" w:hAnsi="Cambria Math"/>
+              </w:rPr>
+              <m:t>ET</m:t>
+            </m:r>
+          </m:e>
+          <m:sub>
+            <m:r>
+              <w:rPr>
+                <w:rFonts w:ascii="Cambria Math" w:hAnsi="Cambria Math"/>
+              </w:rPr>
+              <m:t>a</m:t>
+            </m:r>
+          </m:sub>
+        </m:sSub>
+      </m:oMath>
+      <w:r>
+        <w:t xml:space="preserve"> </w:t>
+      </w:r>
+      <w:r>
+        <w:t>equals the</w:t>
+      </w:r>
+      <w:r>
+        <w:t xml:space="preserve"> </w:t>
+      </w:r>
+      <m:oMath>
+        <m:sSub>
+          <m:sSubPr>
+            <m:ctrlPr>
+              <w:rPr>
+                <w:rFonts w:ascii="Cambria Math" w:hAnsi="Cambria Math"/>
+                <w:i/>
+              </w:rPr>
+            </m:ctrlPr>
+          </m:sSubPr>
+          <m:e>
+            <m:r>
+              <w:rPr>
+                <w:rFonts w:ascii="Cambria Math" w:hAnsi="Cambria Math"/>
+              </w:rPr>
+              <m:t>ET</m:t>
+            </m:r>
+          </m:e>
+          <m:sub>
+            <m:r>
+              <w:rPr>
+                <w:rFonts w:ascii="Cambria Math" w:hAnsi="Cambria Math"/>
+              </w:rPr>
+              <m:t>WW</m:t>
+            </m:r>
+          </m:sub>
+        </m:sSub>
+      </m:oMath>
+      <w:r>
+        <w:t xml:space="preserve"> of 2.6 acre-feet per acre.</w:t>
       </w:r>
     </w:p>
     <w:p>
       <w:pPr>
+        <w:pStyle w:val="TableTitle"/>
+      </w:pPr>
+      <w:r>
+        <w:t>Soil and crop parameters used in example problem 1b.</w:t>
+      </w:r>
+    </w:p>
+    <w:tbl>
+      <w:tblPr>
+        <w:tblStyle w:val="TableGridLight"/>
+        <w:tblW w:w="6565" w:type="dxa"/>
+        <w:tblLayout w:type="fixed"/>
+        <w:tblLook w:val="0000" w:firstRow="0" w:lastRow="0" w:firstColumn="0" w:lastColumn="0" w:noHBand="0" w:noVBand="0"/>
+      </w:tblPr>
+      <w:tblGrid>
+        <w:gridCol w:w="3145"/>
+        <w:gridCol w:w="1260"/>
+        <w:gridCol w:w="2160"/>
+      </w:tblGrid>
+      <w:tr>
+        <w:tc>
+          <w:tcPr>
+            <w:tcW w:w="3145" w:type="dxa"/>
+          </w:tcPr>
+          <w:p>
+            <w:pPr>
+              <w:pStyle w:val="TableCellBody"/>
+            </w:pPr>
+          </w:p>
+        </w:tc>
+        <w:tc>
+          <w:tcPr>
+            <w:tcW w:w="1260" w:type="dxa"/>
+          </w:tcPr>
+          <w:p>
+            <w:pPr>
+              <w:pStyle w:val="TableCellDecAlign"/>
+              <w:jc w:val="center"/>
+              <w:rPr>
+                <w:b/>
+              </w:rPr>
+            </w:pPr>
+            <w:r>
+              <w:rPr>
+                <w:b/>
+              </w:rPr>
+              <w:t>Fine soil</w:t>
+            </w:r>
+          </w:p>
+        </w:tc>
+        <w:tc>
+          <w:tcPr>
+            <w:tcW w:w="2160" w:type="dxa"/>
+          </w:tcPr>
+          <w:p>
+            <w:pPr>
+              <w:pStyle w:val="TableCellDecAlign"/>
+              <w:jc w:val="center"/>
+              <w:rPr>
+                <w:b/>
+              </w:rPr>
+            </w:pPr>
+            <w:r>
+              <w:rPr>
+                <w:b/>
+              </w:rPr>
+              <w:t>Course soil</w:t>
+            </w:r>
+          </w:p>
+        </w:tc>
+      </w:tr>
+      <w:tr>
+        <w:trPr>
+          <w:trHeight w:val="422"/>
+        </w:trPr>
+        <w:tc>
+          <w:tcPr>
+            <w:tcW w:w="3145" w:type="dxa"/>
+          </w:tcPr>
+          <w:p>
+            <w:pPr>
+              <w:pStyle w:val="TableCellBody"/>
+            </w:pPr>
+            <w:r>
+              <w:t>Saturated water content of unsaturated zone (</w:t>
+            </w:r>
+            <w:r>
+              <w:t>cubic foot</w:t>
+            </w:r>
+            <w:r>
+              <w:t xml:space="preserve"> of water per </w:t>
+            </w:r>
+            <w:r>
+              <w:t>cubic foo</w:t>
+            </w:r>
+            <w:r>
+              <w:t>t of bulk volume)</w:t>
+            </w:r>
+            <w:r>
+              <w:br/>
+            </w:r>
+          </w:p>
+        </w:tc>
+        <w:tc>
+          <w:tcPr>
+            <w:tcW w:w="1260" w:type="dxa"/>
+          </w:tcPr>
+          <w:p>
+            <w:pPr>
+              <w:pStyle w:val="TableCellDecAlign"/>
+              <w:jc w:val="center"/>
+            </w:pPr>
+            <w:r>
+              <w:t>0.38</w:t>
+            </w:r>
+          </w:p>
+        </w:tc>
+        <w:tc>
+          <w:tcPr>
+            <w:tcW w:w="2160" w:type="dxa"/>
+          </w:tcPr>
+          <w:p>
+            <w:pPr>
+              <w:pStyle w:val="TableCellDecAlign"/>
+              <w:jc w:val="center"/>
+            </w:pPr>
+            <w:r>
+              <w:t>0.30</w:t>
+            </w:r>
+          </w:p>
+        </w:tc>
+      </w:tr>
+      <w:tr>
+        <w:tc>
+          <w:tcPr>
+            <w:tcW w:w="3145" w:type="dxa"/>
+          </w:tcPr>
+          <w:p>
+            <w:pPr>
+              <w:pStyle w:val="TableCellBody"/>
+            </w:pPr>
+            <w:r>
+              <w:t xml:space="preserve">Brooks-Corey exponent </w:t>
+            </w:r>
+            <w:r>
+              <w:br/>
+              <w:t>(unitless)</w:t>
+            </w:r>
+          </w:p>
+        </w:tc>
+        <w:tc>
+          <w:tcPr>
+            <w:tcW w:w="1260" w:type="dxa"/>
+          </w:tcPr>
+          <w:p>
+            <w:pPr>
+              <w:pStyle w:val="TableCellDecAlign"/>
+              <w:jc w:val="center"/>
+            </w:pPr>
+            <w:r>
+              <w:t>7.5</w:t>
+            </w:r>
+          </w:p>
+        </w:tc>
+        <w:tc>
+          <w:tcPr>
+            <w:tcW w:w="2160" w:type="dxa"/>
+          </w:tcPr>
+          <w:p>
+            <w:pPr>
+              <w:pStyle w:val="TableCellDecAlign"/>
+              <w:jc w:val="center"/>
+            </w:pPr>
+            <w:r>
+              <w:t>4.5</w:t>
+            </w:r>
+          </w:p>
+        </w:tc>
+      </w:tr>
+      <w:tr>
+        <w:tc>
+          <w:tcPr>
+            <w:tcW w:w="3145" w:type="dxa"/>
+          </w:tcPr>
+          <w:p>
+            <w:pPr>
+              <w:pStyle w:val="TableCellBody"/>
+            </w:pPr>
+            <w:r>
+              <w:t>Vertical hydraulic conductivity of the unsaturated zone (feet per day)</w:t>
+            </w:r>
+          </w:p>
+        </w:tc>
+        <w:tc>
+          <w:tcPr>
+            <w:tcW w:w="1260" w:type="dxa"/>
+          </w:tcPr>
+          <w:p>
+            <w:pPr>
+              <w:pStyle w:val="TableCellDecAlign"/>
+              <w:jc w:val="center"/>
+            </w:pPr>
+            <w:r>
+              <w:t>8.6</w:t>
+            </w:r>
+          </w:p>
+        </w:tc>
+        <w:tc>
+          <w:tcPr>
+            <w:tcW w:w="2160" w:type="dxa"/>
+          </w:tcPr>
+          <w:p>
+            <w:pPr>
+              <w:pStyle w:val="TableCellDecAlign"/>
+              <w:jc w:val="center"/>
+            </w:pPr>
+            <w:r>
+              <w:t>4</w:t>
+            </w:r>
+          </w:p>
+        </w:tc>
+      </w:tr>
+      <w:tr>
+        <w:tc>
+          <w:tcPr>
+            <w:tcW w:w="3145" w:type="dxa"/>
+          </w:tcPr>
+          <w:p>
+            <w:pPr>
+              <w:pStyle w:val="TableCellBody"/>
+            </w:pPr>
+            <w:r>
+              <w:t xml:space="preserve">Evapotranspiration extinction depth </w:t>
+            </w:r>
+            <w:r>
+              <w:br/>
+              <w:t>(feet)</w:t>
+            </w:r>
+          </w:p>
+        </w:tc>
+        <w:tc>
+          <w:tcPr>
+            <w:tcW w:w="1260" w:type="dxa"/>
+          </w:tcPr>
+          <w:p>
+            <w:pPr>
+              <w:pStyle w:val="TableCellDecAlign"/>
+              <w:jc w:val="center"/>
+            </w:pPr>
+            <w:r>
+              <w:t>0.50</w:t>
+            </w:r>
+          </w:p>
+        </w:tc>
+        <w:tc>
+          <w:tcPr>
+            <w:tcW w:w="2160" w:type="dxa"/>
+          </w:tcPr>
+          <w:p>
+            <w:pPr>
+              <w:pStyle w:val="TableCellDecAlign"/>
+              <w:jc w:val="center"/>
+            </w:pPr>
+            <w:r>
+              <w:t>0.50</w:t>
+            </w:r>
+          </w:p>
+        </w:tc>
+      </w:tr>
+      <w:tr>
+        <w:tc>
+          <w:tcPr>
+            <w:tcW w:w="3145" w:type="dxa"/>
+          </w:tcPr>
+          <w:p>
+            <w:pPr>
+              <w:pStyle w:val="TableCellBody"/>
+            </w:pPr>
+            <w:r>
+              <w:t xml:space="preserve">Residual water content </w:t>
+            </w:r>
+            <w:r>
+              <w:br/>
+            </w:r>
+            <w:r>
+              <w:t>(cubic foot</w:t>
+            </w:r>
+            <w:r>
+              <w:t xml:space="preserve"> of water per </w:t>
+            </w:r>
+            <w:r>
+              <w:t>cubic foo</w:t>
+            </w:r>
+            <w:r>
+              <w:t>t of bulk volume</w:t>
+            </w:r>
+            <w:r>
+              <w:t>)</w:t>
+            </w:r>
+          </w:p>
+        </w:tc>
+        <w:tc>
+          <w:tcPr>
+            <w:tcW w:w="1260" w:type="dxa"/>
+          </w:tcPr>
+          <w:p>
+            <w:pPr>
+              <w:pStyle w:val="TableCellDecAlign"/>
+              <w:jc w:val="center"/>
+            </w:pPr>
+            <w:r>
+              <w:t>0.20</w:t>
+            </w:r>
+          </w:p>
+        </w:tc>
+        <w:tc>
+          <w:tcPr>
+            <w:tcW w:w="2160" w:type="dxa"/>
+          </w:tcPr>
+          <w:p>
+            <w:pPr>
+              <w:pStyle w:val="TableCellDecAlign"/>
+              <w:jc w:val="center"/>
+            </w:pPr>
+            <w:r>
+              <w:t>0.10</w:t>
+            </w:r>
+          </w:p>
+        </w:tc>
+      </w:tr>
+      <w:tr>
+        <w:tc>
+          <w:tcPr>
+            <w:tcW w:w="3145" w:type="dxa"/>
+          </w:tcPr>
+          <w:p>
+            <w:pPr>
+              <w:pStyle w:val="TableCellBody"/>
+            </w:pPr>
+            <w:r>
+              <w:t>Air entry pressure (feet of water)</w:t>
+            </w:r>
+          </w:p>
+        </w:tc>
+        <w:tc>
+          <w:tcPr>
+            <w:tcW w:w="1260" w:type="dxa"/>
+          </w:tcPr>
+          <w:p>
+            <w:pPr>
+              <w:pStyle w:val="TableCellDecAlign"/>
+              <w:jc w:val="center"/>
+            </w:pPr>
+            <w:r>
+              <w:t>-1.10</w:t>
+            </w:r>
+          </w:p>
+        </w:tc>
+        <w:tc>
+          <w:tcPr>
+            <w:tcW w:w="2160" w:type="dxa"/>
+          </w:tcPr>
+          <w:p>
+            <w:pPr>
+              <w:pStyle w:val="TableCellDecAlign"/>
+              <w:jc w:val="center"/>
+            </w:pPr>
+            <w:r>
+              <w:t>-0.1</w:t>
+            </w:r>
+          </w:p>
+        </w:tc>
+      </w:tr>
+      <w:tr>
+        <w:tc>
+          <w:tcPr>
+            <w:tcW w:w="3145" w:type="dxa"/>
+          </w:tcPr>
+          <w:p>
+            <w:pPr>
+              <w:pStyle w:val="TableCellBody"/>
+            </w:pPr>
+            <w:r>
+              <w:t>Root pressure (feet of water)</w:t>
+            </w:r>
+          </w:p>
+        </w:tc>
+        <w:tc>
+          <w:tcPr>
+            <w:tcW w:w="1260" w:type="dxa"/>
+          </w:tcPr>
+          <w:p>
+            <w:pPr>
+              <w:pStyle w:val="TableCellDecAlign"/>
+              <w:jc w:val="center"/>
+            </w:pPr>
+            <w:r>
+              <w:t>-30.0</w:t>
+            </w:r>
+          </w:p>
+        </w:tc>
+        <w:tc>
+          <w:tcPr>
+            <w:tcW w:w="2160" w:type="dxa"/>
+          </w:tcPr>
+          <w:p>
+            <w:pPr>
+              <w:pStyle w:val="TableCellDecAlign"/>
+              <w:jc w:val="center"/>
+            </w:pPr>
+            <w:r>
+              <w:t>-30.0</w:t>
+            </w:r>
+          </w:p>
+        </w:tc>
+      </w:tr>
+    </w:tbl>
+    <w:p>
+      <w:pPr>
         <w:pStyle w:val="BodyText"/>
+        <w:ind w:firstLine="0"/>
       </w:pPr>
     </w:p>
     <w:p>
       <w:pPr>
         <w:pStyle w:val="BodyText"/>
       </w:pPr>
-      <w:r>
-        <w:rPr>
-          <w:noProof/>
-        </w:rPr>
+    </w:p>
+    <w:p>
+      <w:pPr>
+        <w:pStyle w:val="BodyText"/>
+        <w:ind w:firstLine="0"/>
+      </w:pPr>
+      <w:r>
+        <w:lastRenderedPageBreak/>
         <w:drawing>
-          <wp:inline distT="0" distB="0" distL="0" distR="0" wp14:anchorId="77562639" wp14:editId="75001933">
-            <wp:extent cx="5943600" cy="5845175"/>
-            <wp:effectExtent l="0" t="0" r="0" b="3175"/>
+          <wp:inline distT="0" distB="0" distL="0" distR="0" wp14:anchorId="7FAD7BC3" wp14:editId="110BC584">
+            <wp:extent cx="5943600" cy="2890520"/>
+            <wp:effectExtent l="0" t="0" r="0" b="5080"/>
             <wp:docPr id="1" name="Picture 1"/>
             <wp:cNvGraphicFramePr>
               <a:graphicFrameLocks xmlns:a="http://schemas.openxmlformats.org/drawingml/2006/main" noChangeAspect="1"/>
@@ -10869,7 +11299,7 @@
                   <pic:spPr>
                     <a:xfrm>
                       <a:off x="0" y="0"/>
-                      <a:ext cx="5943600" cy="5845175"/>
+                      <a:ext cx="5943600" cy="2890520"/>
                     </a:xfrm>
                     <a:prstGeom prst="rect">
                       <a:avLst/>
@@ -11203,7 +11633,11 @@
         <w:t>this example</w:t>
       </w:r>
       <w:r>
-        <w:t xml:space="preserve"> because the ET demand approach is used and there are no constraints on irrigation amounts. </w:t>
+        <w:t xml:space="preserve"> because the ET demand approach is used </w:t>
+      </w:r>
+      <w:r>
+        <w:lastRenderedPageBreak/>
+        <w:t xml:space="preserve">and there are no constraints on irrigation amounts. </w:t>
       </w:r>
       <w:r>
         <w:t>NIWR is less than crop consumption in this example because of water supplied by precipitation</w:t>
@@ -11212,12 +11646,7 @@
         <w:t xml:space="preserve"> and</w:t>
       </w:r>
       <w:r>
-        <w:t xml:space="preserve"> groundwater</w:t>
-      </w:r>
-      <w:bookmarkStart w:id="7" w:name="_GoBack"/>
-      <w:bookmarkEnd w:id="7"/>
-      <w:r>
-        <w:t>.</w:t>
+        <w:t xml:space="preserve"> groundwater.</w:t>
       </w:r>
     </w:p>
     <w:p>
@@ -11320,11 +11749,7 @@
         <w:t xml:space="preserve">amounts </w:t>
       </w:r>
       <w:r>
-        <w:t xml:space="preserve">measured at the Independence Lake climate station </w:t>
-      </w:r>
-      <w:r>
-        <w:lastRenderedPageBreak/>
-        <w:t>for water years 1991</w:t>
+        <w:t>measured at the Independence Lake climate station for water years 1991</w:t>
       </w:r>
       <w:r>
         <w:t xml:space="preserve">, 1992, and </w:t>
@@ -11431,6 +11856,7 @@
         <w:rPr>
           <w:noProof/>
         </w:rPr>
+        <w:lastRenderedPageBreak/>
         <w:drawing>
           <wp:inline distT="0" distB="0" distL="0" distR="0" wp14:anchorId="527FF379" wp14:editId="11AC4BDE">
             <wp:extent cx="5904762" cy="2400000"/>
@@ -11487,6 +11913,9 @@
         <w:ind w:left="432" w:hanging="432"/>
       </w:pPr>
       <w:r>
+        <w:rPr>
+          <w:noProof/>
+        </w:rPr>
         <w:lastRenderedPageBreak/>
         <w:drawing>
           <wp:inline distT="0" distB="0" distL="0" distR="0" wp14:anchorId="5E02046A" wp14:editId="7391220B">
@@ -11549,7 +11978,13 @@
         <w:pStyle w:val="BodyText"/>
       </w:pPr>
       <w:r>
-        <w:t xml:space="preserve">Example problem 2b is identical to EP2a, except that the trigger approach is used, and the seasonal crop coefficients were set as shown in Figure 9 as the High Kc curve. </w:t>
+        <w:t xml:space="preserve">Example problem 2b is identical to EP2a, except that the trigger approach is used, and the seasonal crop coefficients were set as shown in Figure </w:t>
+      </w:r>
+      <w:r>
+        <w:t>8</w:t>
+      </w:r>
+      <w:r>
+        <w:t xml:space="preserve"> as the High Kc curve. </w:t>
       </w:r>
       <w:r>
         <w:t xml:space="preserve">EP2b illustrates </w:t>
@@ -11679,7 +12114,13 @@
         <w:t>r</w:t>
       </w:r>
       <w:r>
-        <w:t xml:space="preserve"> value then a new irrigation period will </w:t>
+        <w:t xml:space="preserve"> value </w:t>
+      </w:r>
+      <w:r>
+        <w:t xml:space="preserve">at the end of the period </w:t>
+      </w:r>
+      <w:r>
+        <w:t xml:space="preserve">then a new irrigation period will </w:t>
       </w:r>
       <w:r>
         <w:t>begin immediately</w:t>
@@ -11693,7 +12134,13 @@
         <w:pStyle w:val="BodyText"/>
       </w:pPr>
       <w:r>
-        <w:t xml:space="preserve">Net irrigation water is directly proportional to the trigger threshold, where higher trigger values result in greater irrigation amounts (Fig. 12). </w:t>
+        <w:t xml:space="preserve">Net irrigation water is directly proportional to the trigger threshold, where higher trigger values result in greater irrigation amounts (Fig. </w:t>
+      </w:r>
+      <w:r>
+        <w:t>10a</w:t>
+      </w:r>
+      <w:r>
+        <w:t xml:space="preserve">). </w:t>
       </w:r>
       <w:r>
         <w:t xml:space="preserve">Annual average NIWR for the period 1991-1993 is </w:t>
@@ -11786,7 +12233,13 @@
         <w:t xml:space="preserve"> </w:t>
       </w:r>
       <w:r>
-        <w:t>Because setting a low trigger value allows the soils to drain more between irrigation events, lower trigger values result in less actual ET as compared to higher trigger values (Fig. 13).</w:t>
+        <w:t xml:space="preserve">Because setting a low trigger value allows the soils to drain more between irrigation events, lower trigger values result in less actual ET as compared to higher trigger values (Fig. </w:t>
+      </w:r>
+      <w:r>
+        <w:t>10b</w:t>
+      </w:r>
+      <w:r>
+        <w:t>).</w:t>
       </w:r>
     </w:p>
     <w:p>
@@ -11795,6 +12248,9 @@
         <w:ind w:firstLine="0"/>
       </w:pPr>
       <w:r>
+        <w:rPr>
+          <w:noProof/>
+        </w:rPr>
         <w:lastRenderedPageBreak/>
         <w:drawing>
           <wp:inline distT="0" distB="0" distL="0" distR="0" wp14:anchorId="0D7D3D6B" wp14:editId="18A9E413">
@@ -11862,7 +12318,13 @@
       </w:r>
       <w:r>
         <w:lastRenderedPageBreak/>
-        <w:t xml:space="preserve">agricultural water use on water supply. The latter use is important in regions where there are competing needs for water, and system changes such as climate change, population growth, and land use change that are having unknown impacts. Design of the AG Package includes flexibility for representing systems with varying amounts of data, different grower behavior, and feedbacks between water supply and water use by agriculture. </w:t>
+        <w:t xml:space="preserve">agricultural water use on water supply. The latter use is important in regions where there are competing needs for water, and system changes such as climate change, population growth, and land use change </w:t>
+      </w:r>
+      <w:r>
+        <w:t>are causing</w:t>
+      </w:r>
+      <w:r>
+        <w:t xml:space="preserve"> unknown impacts. Design of the AG Package includes flexibility for representing systems with varying amounts of data, different grower behavior, and feedbacks between water supply and water use by agriculture. </w:t>
       </w:r>
       <w:r>
         <w:t>W</w:t>
@@ -12038,13 +12500,18 @@
       </w:r>
       <w:r>
         <w:lastRenderedPageBreak/>
-        <w:t xml:space="preserve">grower behavior. Complete data sets are never available, and integrated models provide a means of maximizing information with partial data sets by combining data with physical process equations and generalized frameworks for representing human impacts on water distribution and consumption. The AG Package for MODFLOW and GSFLOW provides a powerful decision support tool that can maximize understanding of water resources in agricultural basins and provide hindcast understanding about historical </w:t>
+        <w:t xml:space="preserve">grower behavior. Complete data sets are never available, and integrated models provide a means of maximizing information with partial data sets by combining data with physical process equations and generalized frameworks for representing human impacts on water distribution and consumption. </w:t>
+      </w:r>
+      <w:bookmarkStart w:id="7" w:name="_GoBack"/>
+      <w:r>
+        <w:t xml:space="preserve">The AG Package for MODFLOW and GSFLOW provides a powerful decision support tool that can maximize understanding of water resources in agricultural basins and provide hindcast understanding about historical </w:t>
       </w:r>
       <w:r>
         <w:t xml:space="preserve">water budgets and system response as well as future projections of sustainability and management change. </w:t>
       </w:r>
     </w:p>
     <w:bookmarkEnd w:id="5"/>
+    <w:bookmarkEnd w:id="7"/>
     <w:p>
       <w:pPr>
         <w:pStyle w:val="Heading1"/>
@@ -21920,6 +22387,30 @@
       <w:shd w:val="clear" w:color="auto" w:fill="E6E6E6"/>
     </w:rPr>
   </w:style>
+  <w:style w:type="table" w:styleId="TableGridLight">
+    <w:name w:val="Grid Table Light"/>
+    <w:basedOn w:val="TableNormal"/>
+    <w:uiPriority w:val="40"/>
+    <w:rsid w:val="00C34D16"/>
+    <w:pPr>
+      <w:spacing w:line="240" w:lineRule="auto"/>
+    </w:pPr>
+    <w:rPr>
+      <w:rFonts w:asciiTheme="minorHAnsi" w:hAnsiTheme="minorHAnsi" w:cstheme="minorBidi"/>
+      <w:sz w:val="22"/>
+      <w:szCs w:val="22"/>
+    </w:rPr>
+    <w:tblPr>
+      <w:tblBorders>
+        <w:top w:val="single" w:sz="4" w:space="0" w:color="BFBFBF" w:themeColor="background1" w:themeShade="BF"/>
+        <w:left w:val="single" w:sz="4" w:space="0" w:color="BFBFBF" w:themeColor="background1" w:themeShade="BF"/>
+        <w:bottom w:val="single" w:sz="4" w:space="0" w:color="BFBFBF" w:themeColor="background1" w:themeShade="BF"/>
+        <w:right w:val="single" w:sz="4" w:space="0" w:color="BFBFBF" w:themeColor="background1" w:themeShade="BF"/>
+        <w:insideH w:val="single" w:sz="4" w:space="0" w:color="BFBFBF" w:themeColor="background1" w:themeShade="BF"/>
+        <w:insideV w:val="single" w:sz="4" w:space="0" w:color="BFBFBF" w:themeColor="background1" w:themeShade="BF"/>
+      </w:tblBorders>
+    </w:tblPr>
+  </w:style>
 </w:styles>
 </file>
 
@@ -22213,7 +22704,7 @@
 </file>
 
 <file path=customXml/itemProps1.xml><?xml version="1.0" encoding="utf-8"?>
-<ds:datastoreItem xmlns:ds="http://schemas.openxmlformats.org/officeDocument/2006/customXml" ds:itemID="{EEA9E3F3-055B-4975-B0B2-5A8CF5D2B866}">
+<ds:datastoreItem xmlns:ds="http://schemas.openxmlformats.org/officeDocument/2006/customXml" ds:itemID="{78374C31-90EE-4F8E-9E3A-B05CD894B80F}">
   <ds:schemaRefs>
     <ds:schemaRef ds:uri="http://schemas.openxmlformats.org/officeDocument/2006/bibliography"/>
   </ds:schemaRefs>

</xml_diff>

<commit_message>
more testing; something not right for trigger problem
</commit_message>
<xml_diff>
--- a/Examples/AgWaterUse/doc/AG_doc.docx
+++ b/Examples/AgWaterUse/doc/AG_doc.docx
@@ -3132,7 +3132,16 @@
         <w:t xml:space="preserve"> is</w:t>
       </w:r>
       <w:r>
-        <w:t xml:space="preserve"> specified in the UZF1 input file </w:t>
+        <w:t xml:space="preserve"> specified in the UZF1 input file</w:t>
+      </w:r>
+      <w:r>
+        <w:t xml:space="preserve"> using </w:t>
+      </w:r>
+      <w:r>
+        <w:t>the input variable PET</w:t>
+      </w:r>
+      <w:r>
+        <w:t xml:space="preserve"> </w:t>
       </w:r>
       <w:r>
         <w:t xml:space="preserve">for </w:t>
@@ -3315,6 +3324,447 @@
       <w:proofErr w:type="spellEnd"/>
       <w:r>
         <w:t xml:space="preserve"> and others, 2008). </w:t>
+      </w:r>
+    </w:p>
+    <w:p>
+      <w:pPr>
+        <w:pStyle w:val="BodyText"/>
+      </w:pPr>
+      <w:r>
+        <w:t xml:space="preserve">A new option for simulating </w:t>
+      </w:r>
+      <m:oMath>
+        <m:sSub>
+          <m:sSubPr>
+            <m:ctrlPr>
+              <w:rPr>
+                <w:rFonts w:ascii="Cambria Math" w:hAnsi="Cambria Math"/>
+                <w:i/>
+              </w:rPr>
+            </m:ctrlPr>
+          </m:sSubPr>
+          <m:e>
+            <m:r>
+              <w:rPr>
+                <w:rFonts w:ascii="Cambria Math" w:hAnsi="Cambria Math"/>
+              </w:rPr>
+              <m:t>ET</m:t>
+            </m:r>
+          </m:e>
+          <m:sub>
+            <m:r>
+              <w:rPr>
+                <w:rFonts w:ascii="Cambria Math" w:hAnsi="Cambria Math"/>
+              </w:rPr>
+              <m:t>a</m:t>
+            </m:r>
+          </m:sub>
+        </m:sSub>
+      </m:oMath>
+      <w:r>
+        <w:t xml:space="preserve"> in </w:t>
+      </w:r>
+      <w:r>
+        <w:t>the UZF Package</w:t>
+      </w:r>
+      <w:r>
+        <w:t xml:space="preserve"> </w:t>
+      </w:r>
+      <w:r>
+        <w:t>was added to support the AG Package</w:t>
+      </w:r>
+      <w:r>
+        <w:t xml:space="preserve"> that uses</w:t>
+      </w:r>
+      <w:r>
+        <w:t xml:space="preserve"> a</w:t>
+      </w:r>
+      <w:r>
+        <w:t xml:space="preserve"> pressure gradient approach. For this case, the capillary pressures are calculated </w:t>
+      </w:r>
+      <w:r>
+        <w:t>in the crop root zone</w:t>
+      </w:r>
+      <w:r>
+        <w:t xml:space="preserve"> using the Brooks-Corey retention function and </w:t>
+      </w:r>
+      <w:r>
+        <w:t xml:space="preserve">2 new </w:t>
+      </w:r>
+      <w:r>
+        <w:t>UZF input variables</w:t>
+      </w:r>
+      <w:r>
+        <w:t xml:space="preserve">, including the </w:t>
+      </w:r>
+      <w:r>
+        <w:t>air entry pressure</w:t>
+      </w:r>
+      <w:r>
+        <w:t xml:space="preserve"> and root pressure (</w:t>
+      </w:r>
+      <w:proofErr w:type="spellStart"/>
+      <w:r>
+        <w:t>Lappala</w:t>
+      </w:r>
+      <w:proofErr w:type="spellEnd"/>
+      <w:r>
+        <w:t xml:space="preserve"> and others</w:t>
+      </w:r>
+      <w:r>
+        <w:t xml:space="preserve">, </w:t>
+      </w:r>
+      <w:r>
+        <w:t>1987)</w:t>
+      </w:r>
+      <w:r>
+        <w:t xml:space="preserve">. </w:t>
+      </w:r>
+      <m:oMath>
+        <m:sSub>
+          <m:sSubPr>
+            <m:ctrlPr>
+              <w:rPr>
+                <w:rFonts w:ascii="Cambria Math" w:hAnsi="Cambria Math"/>
+                <w:i/>
+              </w:rPr>
+            </m:ctrlPr>
+          </m:sSubPr>
+          <m:e>
+            <m:r>
+              <w:rPr>
+                <w:rFonts w:ascii="Cambria Math" w:hAnsi="Cambria Math"/>
+              </w:rPr>
+              <m:t>ET</m:t>
+            </m:r>
+          </m:e>
+          <m:sub>
+            <m:r>
+              <w:rPr>
+                <w:rFonts w:ascii="Cambria Math" w:hAnsi="Cambria Math"/>
+              </w:rPr>
+              <m:t>a</m:t>
+            </m:r>
+          </m:sub>
+        </m:sSub>
+      </m:oMath>
+      <w:r>
+        <w:t xml:space="preserve"> is</w:t>
+      </w:r>
+      <w:r>
+        <w:t xml:space="preserve"> calculated using</w:t>
+      </w:r>
+      <w:r>
+        <w:t>:</w:t>
+      </w:r>
+      <w:r>
+        <w:t xml:space="preserve"> </w:t>
+      </w:r>
+      <w:bookmarkStart w:id="4" w:name="_GoBack"/>
+      <w:bookmarkEnd w:id="4"/>
+    </w:p>
+    <w:p>
+      <w:pPr>
+        <w:pStyle w:val="BodyText"/>
+        <w:ind w:left="2880"/>
+      </w:pPr>
+      <m:oMath>
+        <m:sSub>
+          <m:sSubPr>
+            <m:ctrlPr>
+              <w:rPr>
+                <w:rFonts w:ascii="Cambria Math" w:hAnsi="Cambria Math"/>
+                <w:i/>
+              </w:rPr>
+            </m:ctrlPr>
+          </m:sSubPr>
+          <m:e>
+            <m:r>
+              <w:rPr>
+                <w:rFonts w:ascii="Cambria Math" w:hAnsi="Cambria Math"/>
+              </w:rPr>
+              <m:t>ET</m:t>
+            </m:r>
+          </m:e>
+          <m:sub>
+            <m:r>
+              <w:rPr>
+                <w:rFonts w:ascii="Cambria Math" w:hAnsi="Cambria Math"/>
+              </w:rPr>
+              <m:t>a</m:t>
+            </m:r>
+          </m:sub>
+        </m:sSub>
+        <m:r>
+          <w:rPr>
+            <w:rFonts w:ascii="Cambria Math" w:hAnsi="Cambria Math"/>
+          </w:rPr>
+          <m:t>=K</m:t>
+        </m:r>
+        <m:d>
+          <m:dPr>
+            <m:ctrlPr>
+              <w:rPr>
+                <w:rFonts w:ascii="Cambria Math" w:hAnsi="Cambria Math"/>
+                <w:i/>
+              </w:rPr>
+            </m:ctrlPr>
+          </m:dPr>
+          <m:e>
+            <m:r>
+              <w:rPr>
+                <w:rFonts w:ascii="Cambria Math" w:hAnsi="Cambria Math"/>
+              </w:rPr>
+              <m:t>θ</m:t>
+            </m:r>
+          </m:e>
+        </m:d>
+        <m:r>
+          <w:rPr>
+            <w:rFonts w:ascii="Cambria Math" w:hAnsi="Cambria Math"/>
+          </w:rPr>
+          <m:t>[ψ</m:t>
+        </m:r>
+        <m:d>
+          <m:dPr>
+            <m:ctrlPr>
+              <w:rPr>
+                <w:rFonts w:ascii="Cambria Math" w:hAnsi="Cambria Math"/>
+                <w:i/>
+              </w:rPr>
+            </m:ctrlPr>
+          </m:dPr>
+          <m:e>
+            <m:r>
+              <w:rPr>
+                <w:rFonts w:ascii="Cambria Math" w:hAnsi="Cambria Math"/>
+              </w:rPr>
+              <m:t>θ</m:t>
+            </m:r>
+          </m:e>
+        </m:d>
+        <m:r>
+          <w:rPr>
+            <w:rFonts w:ascii="Cambria Math" w:hAnsi="Cambria Math"/>
+          </w:rPr>
+          <m:t>-</m:t>
+        </m:r>
+        <m:sSub>
+          <m:sSubPr>
+            <m:ctrlPr>
+              <w:rPr>
+                <w:rFonts w:ascii="Cambria Math" w:hAnsi="Cambria Math"/>
+                <w:i/>
+              </w:rPr>
+            </m:ctrlPr>
+          </m:sSubPr>
+          <m:e>
+            <m:r>
+              <w:rPr>
+                <w:rFonts w:ascii="Cambria Math" w:hAnsi="Cambria Math"/>
+              </w:rPr>
+              <m:t>h</m:t>
+            </m:r>
+          </m:e>
+          <m:sub>
+            <m:r>
+              <w:rPr>
+                <w:rFonts w:ascii="Cambria Math" w:hAnsi="Cambria Math"/>
+              </w:rPr>
+              <m:t>root</m:t>
+            </m:r>
+          </m:sub>
+        </m:sSub>
+        <m:r>
+          <w:rPr>
+            <w:rFonts w:ascii="Cambria Math" w:hAnsi="Cambria Math"/>
+          </w:rPr>
+          <m:t>]</m:t>
+        </m:r>
+      </m:oMath>
+      <w:r>
+        <w:tab/>
+      </w:r>
+      <w:r>
+        <w:tab/>
+      </w:r>
+      <w:r>
+        <w:tab/>
+      </w:r>
+      <w:r>
+        <w:tab/>
+        <w:t>(1)</w:t>
+      </w:r>
+    </w:p>
+    <w:p>
+      <w:pPr>
+        <w:pStyle w:val="BodyText"/>
+        <w:ind w:firstLine="0"/>
+      </w:pPr>
+      <w:r>
+        <w:t>W</w:t>
+      </w:r>
+      <w:r>
+        <w:t>here</w:t>
+      </w:r>
+      <w:r>
+        <w:t xml:space="preserve"> </w:t>
+      </w:r>
+      <m:oMath>
+        <m:r>
+          <w:rPr>
+            <w:rFonts w:ascii="Cambria Math" w:hAnsi="Cambria Math"/>
+          </w:rPr>
+          <m:t>K</m:t>
+        </m:r>
+        <m:d>
+          <m:dPr>
+            <m:ctrlPr>
+              <w:rPr>
+                <w:rFonts w:ascii="Cambria Math" w:hAnsi="Cambria Math"/>
+                <w:i/>
+              </w:rPr>
+            </m:ctrlPr>
+          </m:dPr>
+          <m:e>
+            <m:r>
+              <w:rPr>
+                <w:rFonts w:ascii="Cambria Math" w:hAnsi="Cambria Math"/>
+              </w:rPr>
+              <m:t>θ</m:t>
+            </m:r>
+          </m:e>
+        </m:d>
+      </m:oMath>
+      <w:r>
+        <w:t xml:space="preserve"> is unsaturated hydraulic conductivity as a function of water content </w:t>
+      </w:r>
+      <w:r>
+        <w:t>(LT</w:t>
+      </w:r>
+      <w:r>
+        <w:rPr>
+          <w:vertAlign w:val="superscript"/>
+        </w:rPr>
+        <w:t>-1</w:t>
+      </w:r>
+      <w:r>
+        <w:t>),</w:t>
+      </w:r>
+      <w:r>
+        <w:t xml:space="preserve"> </w:t>
+      </w:r>
+      <m:oMath>
+        <m:r>
+          <w:rPr>
+            <w:rFonts w:ascii="Cambria Math" w:hAnsi="Cambria Math"/>
+          </w:rPr>
+          <m:t>ψ</m:t>
+        </m:r>
+        <m:d>
+          <m:dPr>
+            <m:ctrlPr>
+              <w:rPr>
+                <w:rFonts w:ascii="Cambria Math" w:hAnsi="Cambria Math"/>
+                <w:i/>
+              </w:rPr>
+            </m:ctrlPr>
+          </m:dPr>
+          <m:e>
+            <m:r>
+              <w:rPr>
+                <w:rFonts w:ascii="Cambria Math" w:hAnsi="Cambria Math"/>
+              </w:rPr>
+              <m:t>θ</m:t>
+            </m:r>
+          </m:e>
+        </m:d>
+      </m:oMath>
+      <w:r>
+        <w:t xml:space="preserve"> is capillary pressure </w:t>
+      </w:r>
+      <w:r>
+        <w:t xml:space="preserve">as a function of water content </w:t>
+      </w:r>
+      <w:r>
+        <w:t>(L</w:t>
+      </w:r>
+      <w:r>
+        <w:t>)</w:t>
+      </w:r>
+      <w:r>
+        <w:t>,</w:t>
+      </w:r>
+      <w:r>
+        <w:t xml:space="preserve"> and</w:t>
+      </w:r>
+      <w:r>
+        <w:t xml:space="preserve"> </w:t>
+      </w:r>
+      <m:oMath>
+        <m:sSub>
+          <m:sSubPr>
+            <m:ctrlPr>
+              <w:rPr>
+                <w:rFonts w:ascii="Cambria Math" w:hAnsi="Cambria Math"/>
+                <w:i/>
+              </w:rPr>
+            </m:ctrlPr>
+          </m:sSubPr>
+          <m:e>
+            <m:r>
+              <w:rPr>
+                <w:rFonts w:ascii="Cambria Math" w:hAnsi="Cambria Math"/>
+              </w:rPr>
+              <m:t>h</m:t>
+            </m:r>
+          </m:e>
+          <m:sub>
+            <m:r>
+              <w:rPr>
+                <w:rFonts w:ascii="Cambria Math" w:hAnsi="Cambria Math"/>
+              </w:rPr>
+              <m:t>root</m:t>
+            </m:r>
+          </m:sub>
+        </m:sSub>
+        <m:r>
+          <w:rPr>
+            <w:rFonts w:ascii="Cambria Math" w:hAnsi="Cambria Math"/>
+          </w:rPr>
+          <m:t xml:space="preserve"> </m:t>
+        </m:r>
+      </m:oMath>
+      <w:r>
+        <w:t xml:space="preserve">is the negative root pressure for </w:t>
+      </w:r>
+      <w:r>
+        <w:t>specified as a depth of water in the UZF Package</w:t>
+      </w:r>
+      <w:r>
+        <w:t xml:space="preserve"> (L).</w:t>
+      </w:r>
+      <w:r>
+        <w:t xml:space="preserve"> </w:t>
+      </w:r>
+      <w:r>
+        <w:t xml:space="preserve">Variables in equation 1 are calculated </w:t>
+      </w:r>
+      <w:r>
+        <w:lastRenderedPageBreak/>
+        <w:t xml:space="preserve">using </w:t>
+      </w:r>
+      <w:r>
+        <w:t>Brooks and Corey</w:t>
+      </w:r>
+      <w:r>
+        <w:t xml:space="preserve"> (</w:t>
+      </w:r>
+      <w:r>
+        <w:t>1966)</w:t>
+      </w:r>
+      <w:r>
+        <w:t xml:space="preserve"> unsaturated hydraulic conductivity and capillary pressure functions.</w:t>
       </w:r>
     </w:p>
     <w:p>
@@ -3547,11 +3997,7 @@
         </m:r>
       </m:oMath>
       <w:r>
-        <w:t xml:space="preserve"> </w:t>
-      </w:r>
-      <w:r>
-        <w:lastRenderedPageBreak/>
-        <w:t>for illustrative purposes, an</w:t>
+        <w:t xml:space="preserve"> for illustrative purposes, an</w:t>
       </w:r>
       <w:r>
         <w:t xml:space="preserve"> </w:t>
@@ -4103,7 +4549,11 @@
         <w:t>.</w:t>
       </w:r>
       <w:r>
-        <w:t xml:space="preserve"> As described above, </w:t>
+        <w:t xml:space="preserve"> As described </w:t>
+      </w:r>
+      <w:r>
+        <w:lastRenderedPageBreak/>
+        <w:t xml:space="preserve">above, </w:t>
       </w:r>
       <m:oMath>
         <m:sSub>
@@ -4577,11 +5027,7 @@
         </m:sSub>
       </m:oMath>
       <w:r>
-        <w:t xml:space="preserve"> are the surface water and groundwater irrigation </w:t>
-      </w:r>
-      <w:r>
-        <w:lastRenderedPageBreak/>
-        <w:t>delivery rates (L</w:t>
+        <w:t xml:space="preserve"> are the surface water and groundwater irrigation delivery rates (L</w:t>
       </w:r>
       <w:r>
         <w:rPr>
@@ -5171,6 +5617,7 @@
         <w:t xml:space="preserve"> </w:t>
       </w:r>
       <w:r>
+        <w:lastRenderedPageBreak/>
         <w:t xml:space="preserve">explicitly </w:t>
       </w:r>
       <w:r>
@@ -5468,11 +5915,7 @@
         <w:t xml:space="preserve"> </w:t>
       </w:r>
       <w:r>
-        <w:t xml:space="preserve">is calculated as the </w:t>
-      </w:r>
-      <w:r>
-        <w:lastRenderedPageBreak/>
-        <w:t xml:space="preserve">amount of </w:t>
+        <w:t xml:space="preserve">is calculated as the amount of </w:t>
       </w:r>
       <w:r>
         <w:t xml:space="preserve">water that must be diverted </w:t>
@@ -6333,6 +6776,7 @@
         <w:ind w:firstLine="0"/>
       </w:pPr>
       <w:r>
+        <w:lastRenderedPageBreak/>
         <w:t>s</w:t>
       </w:r>
       <w:r>
@@ -8164,7 +8608,6 @@
         <w:ind w:firstLine="0"/>
       </w:pPr>
       <w:r>
-        <w:lastRenderedPageBreak/>
         <w:t>And the irrigation event continues until:</w:t>
       </w:r>
     </w:p>
@@ -8476,7 +8919,7 @@
           <w:numId w:val="0"/>
         </w:numPr>
       </w:pPr>
-      <w:bookmarkStart w:id="4" w:name="_Toc488403565"/>
+      <w:bookmarkStart w:id="5" w:name="_Toc488403565"/>
       <w:r>
         <w:rPr>
           <w:noProof/>
@@ -8798,7 +9241,7 @@
       <w:r>
         <w:t>.</w:t>
       </w:r>
-      <w:bookmarkEnd w:id="4"/>
+      <w:bookmarkEnd w:id="5"/>
       <w:r>
         <w:t xml:space="preserve">D) </w:t>
       </w:r>
@@ -11340,8 +11783,8 @@
       <w:r>
         <w:t>s.</w:t>
       </w:r>
-      <w:bookmarkStart w:id="5" w:name="_Toc488393775"/>
-      <w:bookmarkStart w:id="6" w:name="_Toc59000064"/>
+      <w:bookmarkStart w:id="6" w:name="_Toc488393775"/>
+      <w:bookmarkStart w:id="7" w:name="_Toc59000064"/>
     </w:p>
     <w:p>
       <w:pPr>
@@ -12500,18 +12943,13 @@
       </w:r>
       <w:r>
         <w:lastRenderedPageBreak/>
-        <w:t xml:space="preserve">grower behavior. Complete data sets are never available, and integrated models provide a means of maximizing information with partial data sets by combining data with physical process equations and generalized frameworks for representing human impacts on water distribution and consumption. </w:t>
-      </w:r>
-      <w:bookmarkStart w:id="7" w:name="_GoBack"/>
-      <w:r>
-        <w:t xml:space="preserve">The AG Package for MODFLOW and GSFLOW provides a powerful decision support tool that can maximize understanding of water resources in agricultural basins and provide hindcast understanding about historical </w:t>
+        <w:t xml:space="preserve">grower behavior. Complete data sets are never available, and integrated models provide a means of maximizing information with partial data sets by combining data with physical process equations and generalized frameworks for representing human impacts on water distribution and consumption. The AG Package for MODFLOW and GSFLOW provides a powerful decision support tool that can maximize understanding of water resources in agricultural basins and provide hindcast understanding about historical </w:t>
       </w:r>
       <w:r>
         <w:t xml:space="preserve">water budgets and system response as well as future projections of sustainability and management change. </w:t>
       </w:r>
     </w:p>
-    <w:bookmarkEnd w:id="5"/>
-    <w:bookmarkEnd w:id="7"/>
+    <w:bookmarkEnd w:id="6"/>
     <w:p>
       <w:pPr>
         <w:pStyle w:val="Heading1"/>
@@ -12591,7 +13029,7 @@
       <w:r>
         <w:t xml:space="preserve"> Cited</w:t>
       </w:r>
-      <w:bookmarkEnd w:id="6"/>
+      <w:bookmarkEnd w:id="7"/>
       <w:bookmarkEnd w:id="8"/>
     </w:p>
     <w:p>
@@ -13435,49 +13873,79 @@
       <w:pPr>
         <w:pStyle w:val="Reference"/>
       </w:pPr>
+      <w:proofErr w:type="spellStart"/>
+      <w:r>
+        <w:t>Lappala</w:t>
+      </w:r>
+      <w:proofErr w:type="spellEnd"/>
+      <w:r>
+        <w:t>, E.G., Healy, R.W., Weeks, E.P., and others, 1987, Documentation of computer program</w:t>
+      </w:r>
+      <w:r>
+        <w:t xml:space="preserve"> </w:t>
+      </w:r>
+      <w:r>
+        <w:t>VS2D</w:t>
+      </w:r>
+      <w:r>
+        <w:t xml:space="preserve"> </w:t>
+      </w:r>
+      <w:r>
+        <w:t>to solve the equations of fluid flow in variably saturated porous media: U.S. Geological</w:t>
+      </w:r>
+      <w:r>
+        <w:t xml:space="preserve"> </w:t>
+      </w:r>
+      <w:r>
+        <w:t xml:space="preserve">Survey </w:t>
+      </w:r>
+      <w:proofErr w:type="spellStart"/>
+      <w:r>
+        <w:t>WaterResources</w:t>
+      </w:r>
+      <w:proofErr w:type="spellEnd"/>
+      <w:r>
+        <w:t xml:space="preserve"> Investigations Report 83–4099, 184 p., accessed June 27, 2017, at </w:t>
+      </w:r>
+      <w:hyperlink r:id="rId27" w:history="1">
+        <w:r>
+          <w:rPr>
+            <w:rStyle w:val="Hyperlink"/>
+          </w:rPr>
+          <w:t>https://pubs.er.usgs.gov/publication/wri834099</w:t>
+        </w:r>
+      </w:hyperlink>
+      <w:r>
+        <w:t>.</w:t>
+      </w:r>
+      <w:r>
+        <w:t xml:space="preserve"> </w:t>
+      </w:r>
     </w:p>
     <w:p>
       <w:pPr>
         <w:pStyle w:val="Reference"/>
       </w:pPr>
       <w:r>
-        <w:t xml:space="preserve">Reference to a journal publication: </w:t>
+        <w:t>Brooks, R.H., and Corey, A.T., 1966, Properties of porous media affecting fluid flow: American Society of</w:t>
+      </w:r>
+      <w:r>
+        <w:t xml:space="preserve"> </w:t>
+      </w:r>
+      <w:r>
+        <w:t>Civil Engineers, Journal of Irrigation and Drainage, v. 101, p. 85–92.</w:t>
       </w:r>
     </w:p>
     <w:p>
       <w:pPr>
-        <w:pStyle w:val="Reference"/>
-      </w:pPr>
-      <w:r>
-        <w:t xml:space="preserve">Van der Geer, J., </w:t>
-      </w:r>
-      <w:proofErr w:type="spellStart"/>
-      <w:r>
-        <w:t>Hanraads</w:t>
-      </w:r>
-      <w:proofErr w:type="spellEnd"/>
-      <w:r>
-        <w:t xml:space="preserve">, J.A.J., Lupton, R.A., 2010. The art of writing a scientific article. J. Sci. </w:t>
-      </w:r>
-      <w:proofErr w:type="spellStart"/>
-      <w:r>
-        <w:t>Commun</w:t>
-      </w:r>
-      <w:proofErr w:type="spellEnd"/>
-      <w:r>
-        <w:t>. 163, 51–59. https://doi.org/10.1016/j.Sc.2010.00372.</w:t>
-      </w:r>
+        <w:pStyle w:val="SectionHeading"/>
+      </w:pPr>
     </w:p>
     <w:p>
       <w:pPr>
         <w:pStyle w:val="SectionHeading"/>
-      </w:pPr>
-    </w:p>
-    <w:p>
-      <w:pPr>
-        <w:pStyle w:val="SectionHeading"/>
         <w:sectPr>
-          <w:footerReference w:type="default" r:id="rId27"/>
+          <w:footerReference w:type="default" r:id="rId28"/>
           <w:type w:val="oddPage"/>
           <w:pgSz w:w="12240" w:h="15840"/>
           <w:pgMar w:top="1440" w:right="1440" w:bottom="1440" w:left="1440" w:header="720" w:footer="720" w:gutter="0"/>
@@ -13495,7 +13963,7 @@
       </w:pPr>
     </w:p>
     <w:sectPr>
-      <w:footerReference w:type="default" r:id="rId28"/>
+      <w:footerReference w:type="default" r:id="rId29"/>
       <w:pgSz w:w="12240" w:h="15840"/>
       <w:pgMar w:top="1440" w:right="1440" w:bottom="1440" w:left="1440" w:header="720" w:footer="720" w:gutter="0"/>
       <w:pgNumType w:fmt="upperRoman" w:start="3"/>
@@ -22704,7 +23172,7 @@
 </file>
 
 <file path=customXml/itemProps1.xml><?xml version="1.0" encoding="utf-8"?>
-<ds:datastoreItem xmlns:ds="http://schemas.openxmlformats.org/officeDocument/2006/customXml" ds:itemID="{78374C31-90EE-4F8E-9E3A-B05CD894B80F}">
+<ds:datastoreItem xmlns:ds="http://schemas.openxmlformats.org/officeDocument/2006/customXml" ds:itemID="{02C1DE1C-15D2-485D-8401-D807DF2BA0D4}">
   <ds:schemaRefs>
     <ds:schemaRef ds:uri="http://schemas.openxmlformats.org/officeDocument/2006/bibliography"/>
   </ds:schemaRefs>

</xml_diff>

<commit_message>
work on CWEMF pres and small edits to doc
</commit_message>
<xml_diff>
--- a/Examples/AgWaterUse/doc/AG_doc.docx
+++ b/Examples/AgWaterUse/doc/AG_doc.docx
@@ -9782,19 +9782,6 @@
       <w:r>
         <w:t xml:space="preserve"> </w:t>
       </w:r>
-      <w:r>
-        <w:t xml:space="preserve">A total of 3,440 acres are irrigated for agriculture in </w:t>
-      </w:r>
-      <w:r>
-        <w:t xml:space="preserve">the </w:t>
-      </w:r>
-      <w:r>
-        <w:t xml:space="preserve">central part of </w:t>
-      </w:r>
-      <w:r>
-        <w:lastRenderedPageBreak/>
-        <w:t>the basin; irrigation water is diverted from the Green River and pumped from the shallow aquifer beneath the fields.</w:t>
-      </w:r>
     </w:p>
     <w:p>
       <w:pPr>
@@ -9804,6 +9791,7 @@
         <w:rPr>
           <w:noProof/>
         </w:rPr>
+        <w:lastRenderedPageBreak/>
         <w:drawing>
           <wp:inline distT="0" distB="0" distL="0" distR="0" wp14:anchorId="6842477B" wp14:editId="51BD36E3">
             <wp:extent cx="5057143" cy="7057143"/>
@@ -9846,7 +9834,6 @@
         <w:pStyle w:val="FigureCaption"/>
       </w:pPr>
       <w:r>
-        <w:lastRenderedPageBreak/>
         <w:t>Map showing basin topography, streams and canals, and agricultural region for example problem 1.</w:t>
       </w:r>
     </w:p>
@@ -9855,6 +9842,7 @@
         <w:pStyle w:val="BodyText"/>
       </w:pPr>
       <w:r>
+        <w:lastRenderedPageBreak/>
         <w:t xml:space="preserve">The model domain </w:t>
       </w:r>
       <w:r>
@@ -10171,6 +10159,14 @@
       <w:r>
         <w:t xml:space="preserve">. </w:t>
       </w:r>
+      <w:r>
+        <w:t>A total of 3,440 acres are irrigated for agriculture in the central part of the basin; irrigation water is diverted from the Green River and pumped from the shallow aquifer beneath the fields</w:t>
+      </w:r>
+      <w:r>
+        <w:t>.</w:t>
+      </w:r>
+      <w:bookmarkStart w:id="3" w:name="_GoBack"/>
+      <w:bookmarkEnd w:id="3"/>
     </w:p>
     <w:p>
       <w:pPr>
@@ -10958,8 +10954,6 @@
       <w:r>
         <w:t xml:space="preserve">(Fig. 6). </w:t>
       </w:r>
-      <w:bookmarkStart w:id="3" w:name="_GoBack"/>
-      <w:bookmarkEnd w:id="3"/>
       <w:r>
         <w:t xml:space="preserve">Note that irrigation scheduling defined using time series input files </w:t>
       </w:r>
@@ -13250,16 +13244,7 @@
         <w:pStyle w:val="BodyText"/>
       </w:pPr>
       <w:r>
-        <w:t>S</w:t>
-      </w:r>
-      <w:r>
-        <w:t xml:space="preserve">upport </w:t>
-      </w:r>
-      <w:r>
-        <w:t xml:space="preserve">for the author </w:t>
-      </w:r>
-      <w:r>
-        <w:t xml:space="preserve">was provided by the USGS Water Availability and Use Program. </w:t>
+        <w:t xml:space="preserve">Support for the author was provided by the USGS Water Availability and Use Program. </w:t>
       </w:r>
       <w:r>
         <w:t xml:space="preserve">Additionally, </w:t>
@@ -24295,7 +24280,7 @@
 </file>
 
 <file path=customXml/itemProps1.xml><?xml version="1.0" encoding="utf-8"?>
-<ds:datastoreItem xmlns:ds="http://schemas.openxmlformats.org/officeDocument/2006/customXml" ds:itemID="{DD5DF6E0-C7A7-435C-8734-430BF3AEB433}">
+<ds:datastoreItem xmlns:ds="http://schemas.openxmlformats.org/officeDocument/2006/customXml" ds:itemID="{5053A043-52FA-47E2-80D9-CFF994881835}">
   <ds:schemaRefs>
     <ds:schemaRef ds:uri="http://schemas.openxmlformats.org/officeDocument/2006/bibliography"/>
   </ds:schemaRefs>

</xml_diff>

<commit_message>
reran all tests and updated document after fixing error in dE/dQ in ag
</commit_message>
<xml_diff>
--- a/Examples/AgWaterUse/doc/AG_doc.docx
+++ b/Examples/AgWaterUse/doc/AG_doc.docx
@@ -10160,13 +10160,8 @@
         <w:t xml:space="preserve">. </w:t>
       </w:r>
       <w:r>
-        <w:t>A total of 3,440 acres are irrigated for agriculture in the central part of the basin; irrigation water is diverted from the Green River and pumped from the shallow aquifer beneath the fields</w:t>
-      </w:r>
-      <w:r>
-        <w:t>.</w:t>
-      </w:r>
-      <w:bookmarkStart w:id="3" w:name="_GoBack"/>
-      <w:bookmarkEnd w:id="3"/>
+        <w:t>A total of 3,440 acres are irrigated for agriculture in the central part of the basin; irrigation water is diverted from the Green River and pumped from the shallow aquifer beneath the fields.</w:t>
+      </w:r>
     </w:p>
     <w:p>
       <w:pPr>
@@ -10370,19 +10365,7 @@
         <w:t>watershed on the</w:t>
       </w:r>
       <w:r>
-        <w:t xml:space="preserve"> east slope of the northern Sierra Nevada (</w:t>
-      </w:r>
-      <w:r>
-        <w:t>F</w:t>
-      </w:r>
-      <w:r>
-        <w:t xml:space="preserve">ig. </w:t>
-      </w:r>
-      <w:r>
-        <w:t>8</w:t>
-      </w:r>
-      <w:r>
-        <w:t xml:space="preserve">). Geology of the </w:t>
+        <w:t xml:space="preserve"> east slope of the northern Sierra Nevada. Geology of the </w:t>
       </w:r>
       <w:proofErr w:type="spellStart"/>
       <w:r>
@@ -10839,7 +10822,13 @@
         <w:t>EP</w:t>
       </w:r>
       <w:r>
-        <w:t>1a was run with 2 different inflow hydrographs to evaluate how differences in surface water supply impact the relative proportions of surface water and supplemental groundwater used for irrigation (Fig. 5). In many agricultural regions</w:t>
+        <w:t xml:space="preserve">1a was run with 2 different inflow hydrographs to evaluate how differences in surface water supply impact the relative proportions of surface water and supplemental groundwater used for irrigation (Fig. </w:t>
+      </w:r>
+      <w:r>
+        <w:t>4</w:t>
+      </w:r>
+      <w:r>
+        <w:t>). In many agricultural regions</w:t>
       </w:r>
       <w:r>
         <w:t>,</w:t>
@@ -10851,37 +10840,25 @@
         <w:t xml:space="preserve">or seasonally low flow </w:t>
       </w:r>
       <w:r>
-        <w:t xml:space="preserve">periods. This example also illustrates how irrigation can </w:t>
-      </w:r>
-      <w:r>
-        <w:t>be turned on or off during</w:t>
-      </w:r>
-      <w:r>
-        <w:t xml:space="preserve"> specific time periods, such as </w:t>
-      </w:r>
-      <w:r>
-        <w:t>when a water master staggers delivery of surface water</w:t>
-      </w:r>
-      <w:r>
-        <w:t xml:space="preserve"> </w:t>
-      </w:r>
-      <w:r>
-        <w:t xml:space="preserve">among different growers </w:t>
-      </w:r>
-      <w:r>
-        <w:t xml:space="preserve">to </w:t>
-      </w:r>
-      <w:r>
-        <w:t>reduce the instantaneous diversion rate from a stream</w:t>
-      </w:r>
-      <w:r>
-        <w:t xml:space="preserve">. </w:t>
+        <w:t xml:space="preserve">periods. </w:t>
       </w:r>
       <w:r>
         <w:t>M</w:t>
       </w:r>
       <w:r>
-        <w:t>aximum surface water diversions rates were set within the SFR Package time series input files to control the timing of diversions to allow 7 days of irrigation and 7 days without irrigation from April 1 to September 30, and a maximum rate of 55 ft</w:t>
+        <w:t xml:space="preserve">aximum surface water diversions rates were set within the SFR Package time series input files </w:t>
+      </w:r>
+      <w:r>
+        <w:t>for an irrigation period</w:t>
+      </w:r>
+      <w:r>
+        <w:t xml:space="preserve"> from April 1 to September 30, and a maximum rate of </w:t>
+      </w:r>
+      <w:r>
+        <w:t>100</w:t>
+      </w:r>
+      <w:r>
+        <w:t xml:space="preserve"> ft</w:t>
       </w:r>
       <w:r>
         <w:rPr>
@@ -10890,13 +10867,13 @@
         <w:t>3</w:t>
       </w:r>
       <w:r>
-        <w:t xml:space="preserve">/s </w:t>
-      </w:r>
-      <w:r>
-        <w:t>that could</w:t>
-      </w:r>
-      <w:r>
-        <w:t xml:space="preserve"> be diverted from the stream for irrigation (Fig. 4).</w:t>
+        <w:t>/s</w:t>
+      </w:r>
+      <w:r>
+        <w:t xml:space="preserve"> is specified to allow the amount of water flowing in the stream from which water is diverted to control diversion amounts during the irrigation season</w:t>
+      </w:r>
+      <w:r>
+        <w:t>.</w:t>
       </w:r>
       <w:r>
         <w:t xml:space="preserve"> Soil and crop properties for EP1a are like the fine-textured soil shown in Table 1. </w:t>
@@ -10907,7 +10884,13 @@
         <w:pStyle w:val="BodyText"/>
       </w:pPr>
       <w:r>
-        <w:t xml:space="preserve">Figure 6 shows the proportions of surface water and </w:t>
+        <w:t xml:space="preserve">Figure </w:t>
+      </w:r>
+      <w:r>
+        <w:t>5</w:t>
+      </w:r>
+      <w:r>
+        <w:t xml:space="preserve"> shows the proportions of surface water and </w:t>
       </w:r>
       <w:r>
         <w:t xml:space="preserve">supplementary </w:t>
@@ -10946,135 +10929,57 @@
         <w:t>irrigation water supply d</w:t>
       </w:r>
       <w:r>
-        <w:t xml:space="preserve">uring drought conditions </w:t>
+        <w:t xml:space="preserve">uring </w:t>
+      </w:r>
+      <w:r>
+        <w:t>the low flow hydrograph (53%) relative to the high flow hydrograph (42%)</w:t>
+      </w:r>
+      <w:r>
+        <w:t xml:space="preserve"> </w:t>
       </w:r>
       <w:r>
         <w:t xml:space="preserve">due to surface water supply constraints </w:t>
       </w:r>
       <w:r>
-        <w:t xml:space="preserve">(Fig. 6). </w:t>
-      </w:r>
-      <w:r>
-        <w:t xml:space="preserve">Note that irrigation scheduling defined using time series input files </w:t>
-      </w:r>
-      <w:r>
-        <w:t xml:space="preserve">for the SFR Package </w:t>
-      </w:r>
-      <w:r>
-        <w:t xml:space="preserve">also controls </w:t>
-      </w:r>
-      <w:r>
-        <w:t xml:space="preserve">the </w:t>
-      </w:r>
-      <w:r>
-        <w:t>schedule for supplemental groundwater pumping</w:t>
-      </w:r>
-      <w:r>
-        <w:t>. Thus, when diversion flows are set to zero</w:t>
-      </w:r>
-      <w:r>
-        <w:t>,</w:t>
-      </w:r>
-      <w:r>
-        <w:t xml:space="preserve"> supplemental groundwater pumping </w:t>
-      </w:r>
-      <w:r>
-        <w:t xml:space="preserve">also </w:t>
-      </w:r>
-      <w:r>
-        <w:t>is</w:t>
-      </w:r>
-      <w:r>
-        <w:t xml:space="preserve"> set to zero</w:t>
-      </w:r>
-      <w:r>
-        <w:t xml:space="preserve"> (Fig. 4).</w:t>
-      </w:r>
-      <w:r>
-        <w:t xml:space="preserve"> For this reason, average annual </w:t>
-      </w:r>
-      <m:oMath>
-        <m:sSub>
-          <m:sSubPr>
-            <m:ctrlPr>
-              <w:rPr>
-                <w:rFonts w:ascii="Cambria Math" w:hAnsi="Cambria Math"/>
-                <w:i/>
-              </w:rPr>
-            </m:ctrlPr>
-          </m:sSubPr>
-          <m:e>
-            <m:r>
-              <w:rPr>
-                <w:rFonts w:ascii="Cambria Math" w:hAnsi="Cambria Math"/>
-              </w:rPr>
-              <m:t>ET</m:t>
-            </m:r>
-          </m:e>
-          <m:sub>
-            <m:r>
-              <w:rPr>
-                <w:rFonts w:ascii="Cambria Math" w:hAnsi="Cambria Math"/>
-              </w:rPr>
-              <m:t>a</m:t>
-            </m:r>
-          </m:sub>
-        </m:sSub>
-      </m:oMath>
-      <w:r>
-        <w:t xml:space="preserve"> for the high and low inflow hydrographs are 2.2 and 2.1 acre-feet per acre, respectively, whereas </w:t>
-      </w:r>
-      <m:oMath>
-        <m:sSub>
-          <m:sSubPr>
-            <m:ctrlPr>
-              <w:rPr>
-                <w:rFonts w:ascii="Cambria Math" w:hAnsi="Cambria Math"/>
-                <w:i/>
-              </w:rPr>
-            </m:ctrlPr>
-          </m:sSubPr>
-          <m:e>
-            <m:r>
-              <w:rPr>
-                <w:rFonts w:ascii="Cambria Math" w:hAnsi="Cambria Math"/>
-              </w:rPr>
-              <m:t>ET</m:t>
-            </m:r>
-          </m:e>
-          <m:sub>
-            <m:r>
-              <w:rPr>
-                <w:rFonts w:ascii="Cambria Math" w:hAnsi="Cambria Math"/>
-              </w:rPr>
-              <m:t>WW</m:t>
-            </m:r>
-          </m:sub>
-        </m:sSub>
-      </m:oMath>
-      <w:r>
-        <w:t xml:space="preserve"> is 2.6 feet.</w:t>
+        <w:t xml:space="preserve">(Fig. </w:t>
+      </w:r>
+      <w:r>
+        <w:t>5</w:t>
+      </w:r>
+      <w:r>
+        <w:t>)</w:t>
+      </w:r>
+      <w:r>
+        <w:t>. Average annual irrigation water requirements were the same for both simulations (2.58 feet) and slightly less than the annual average crop consumption (2.6 feet) due to small amounts of precipitation in t</w:t>
+      </w:r>
+      <w:r>
+        <w:t>he valley</w:t>
+      </w:r>
+      <w:r>
+        <w:t>.</w:t>
+      </w:r>
+      <w:r>
+        <w:t xml:space="preserve"> Note that although the inflow hydrographs were difference for the simulations, the valley precipitation was assumed equal</w:t>
+      </w:r>
+      <w:r>
+        <w:t>.</w:t>
+      </w:r>
+      <w:r>
+        <w:t xml:space="preserve"> </w:t>
       </w:r>
     </w:p>
     <w:p>
       <w:pPr>
         <w:pStyle w:val="BodyText"/>
-      </w:pPr>
-    </w:p>
-    <w:p>
-      <w:pPr>
-        <w:pStyle w:val="BodyText"/>
         <w:ind w:firstLine="0"/>
       </w:pPr>
       <w:r>
-        <w:rPr>
-          <w:noProof/>
-        </w:rPr>
+        <w:lastRenderedPageBreak/>
         <w:drawing>
-          <wp:inline distT="0" distB="0" distL="0" distR="0" wp14:anchorId="0864409A" wp14:editId="5AB36EEC">
-            <wp:extent cx="5943600" cy="2320290"/>
-            <wp:effectExtent l="0" t="0" r="0" b="3810"/>
-            <wp:docPr id="16" name="Picture 16"/>
+          <wp:inline distT="0" distB="0" distL="0" distR="0" wp14:anchorId="4CC9E488" wp14:editId="3976FAB5">
+            <wp:extent cx="5943600" cy="2599690"/>
+            <wp:effectExtent l="0" t="0" r="0" b="0"/>
+            <wp:docPr id="8" name="Picture 8"/>
             <wp:cNvGraphicFramePr>
               <a:graphicFrameLocks xmlns:a="http://schemas.openxmlformats.org/drawingml/2006/main" noChangeAspect="1"/>
             </wp:cNvGraphicFramePr>
@@ -11094,7 +10999,7 @@
                   <pic:spPr>
                     <a:xfrm>
                       <a:off x="0" y="0"/>
-                      <a:ext cx="5943600" cy="2320290"/>
+                      <a:ext cx="5943600" cy="2599690"/>
                     </a:xfrm>
                     <a:prstGeom prst="rect">
                       <a:avLst/>
@@ -11112,25 +11017,16 @@
         <w:pStyle w:val="FigureCaption"/>
       </w:pPr>
       <w:r>
-        <w:t>Maximum irrigation diversions during growing season</w:t>
+        <w:t>Inflo</w:t>
+      </w:r>
+      <w:r>
+        <w:t>w hydrographs</w:t>
       </w:r>
       <w:r>
         <w:t xml:space="preserve"> specified in the SFR Package input file</w:t>
       </w:r>
       <w:r>
-        <w:t>. Diversions</w:t>
-      </w:r>
-      <w:r>
-        <w:t xml:space="preserve"> and supplementary pumping</w:t>
-      </w:r>
-      <w:r>
-        <w:t xml:space="preserve"> for irrigation are limited to periods when </w:t>
-      </w:r>
-      <w:r>
-        <w:t>maximum irrigation diversions</w:t>
-      </w:r>
-      <w:r>
-        <w:t xml:space="preserve"> are nonzero.</w:t>
+        <w:t xml:space="preserve"> for test model 1a, representing years of average and below average precipitation.</w:t>
       </w:r>
     </w:p>
     <w:p>
@@ -11139,14 +11035,12 @@
         <w:ind w:firstLine="0"/>
       </w:pPr>
       <w:r>
-        <w:rPr>
-          <w:noProof/>
-        </w:rPr>
+        <w:lastRenderedPageBreak/>
         <w:drawing>
-          <wp:inline distT="0" distB="0" distL="0" distR="0" wp14:anchorId="64F8C497" wp14:editId="77551B28">
-            <wp:extent cx="5943600" cy="2600960"/>
-            <wp:effectExtent l="0" t="0" r="0" b="8890"/>
-            <wp:docPr id="22" name="Picture 22"/>
+          <wp:inline distT="0" distB="0" distL="0" distR="0" wp14:anchorId="6FA201CA" wp14:editId="17F46D56">
+            <wp:extent cx="5943600" cy="5848350"/>
+            <wp:effectExtent l="0" t="0" r="0" b="0"/>
+            <wp:docPr id="10" name="Picture 10"/>
             <wp:cNvGraphicFramePr>
               <a:graphicFrameLocks xmlns:a="http://schemas.openxmlformats.org/drawingml/2006/main" noChangeAspect="1"/>
             </wp:cNvGraphicFramePr>
@@ -11166,7 +11060,7 @@
                   <pic:spPr>
                     <a:xfrm>
                       <a:off x="0" y="0"/>
-                      <a:ext cx="5943600" cy="2600960"/>
+                      <a:ext cx="5943600" cy="5848350"/>
                     </a:xfrm>
                     <a:prstGeom prst="rect">
                       <a:avLst/>
@@ -11184,145 +11078,75 @@
         <w:pStyle w:val="FigureCaption"/>
       </w:pPr>
       <w:r>
-        <w:t>Inflo</w:t>
-      </w:r>
-      <w:r>
-        <w:t>w hydrographs</w:t>
-      </w:r>
-      <w:r>
-        <w:t xml:space="preserve"> specified in the SFR Package input file</w:t>
-      </w:r>
-      <w:r>
-        <w:t xml:space="preserve"> for test model 1a, representing years of average and below average precipitation.</w:t>
+        <w:t>Irrigation provided by surface water diversions and groundwater pumping for</w:t>
+      </w:r>
+      <w:r>
+        <w:t xml:space="preserve"> A) low, and B) high inflow hydrographs</w:t>
+      </w:r>
+      <w:r>
+        <w:t xml:space="preserve"> shown in Figure 4</w:t>
+      </w:r>
+      <w:r>
+        <w:t xml:space="preserve">. </w:t>
       </w:r>
     </w:p>
     <w:p>
       <w:pPr>
-        <w:pStyle w:val="BodyText"/>
-        <w:ind w:firstLine="0"/>
-      </w:pPr>
-      <w:r>
-        <w:rPr>
-          <w:noProof/>
-        </w:rPr>
-        <w:lastRenderedPageBreak/>
-        <w:drawing>
-          <wp:inline distT="0" distB="0" distL="0" distR="0" wp14:anchorId="7CED446C" wp14:editId="1CD17B11">
-            <wp:extent cx="5943600" cy="5780405"/>
-            <wp:effectExtent l="0" t="0" r="0" b="0"/>
-            <wp:docPr id="9" name="Picture 9"/>
-            <wp:cNvGraphicFramePr>
-              <a:graphicFrameLocks xmlns:a="http://schemas.openxmlformats.org/drawingml/2006/main" noChangeAspect="1"/>
-            </wp:cNvGraphicFramePr>
-            <a:graphic xmlns:a="http://schemas.openxmlformats.org/drawingml/2006/main">
-              <a:graphicData uri="http://schemas.openxmlformats.org/drawingml/2006/picture">
-                <pic:pic xmlns:pic="http://schemas.openxmlformats.org/drawingml/2006/picture">
-                  <pic:nvPicPr>
-                    <pic:cNvPr id="1" name=""/>
-                    <pic:cNvPicPr/>
-                  </pic:nvPicPr>
-                  <pic:blipFill>
-                    <a:blip r:embed="rId17"/>
-                    <a:stretch>
-                      <a:fillRect/>
-                    </a:stretch>
-                  </pic:blipFill>
-                  <pic:spPr>
-                    <a:xfrm>
-                      <a:off x="0" y="0"/>
-                      <a:ext cx="5943600" cy="5780405"/>
-                    </a:xfrm>
-                    <a:prstGeom prst="rect">
-                      <a:avLst/>
-                    </a:prstGeom>
-                  </pic:spPr>
-                </pic:pic>
-              </a:graphicData>
-            </a:graphic>
-          </wp:inline>
-        </w:drawing>
+        <w:pStyle w:val="Heading2"/>
+      </w:pPr>
+      <w:r>
+        <w:t>Example Problem 1b</w:t>
       </w:r>
     </w:p>
     <w:p>
       <w:pPr>
-        <w:pStyle w:val="FigureCaption"/>
-      </w:pPr>
-      <w:r>
-        <w:t>Irrigation provided by surface water diversions and groundwater pumping for</w:t>
-      </w:r>
-      <w:r>
-        <w:t xml:space="preserve"> A) low, and B) high inflow hydrographs</w:t>
-      </w:r>
-      <w:r>
-        <w:t xml:space="preserve"> shown in Figure 4</w:t>
+        <w:pStyle w:val="BodyText"/>
+      </w:pPr>
+      <w:r>
+        <w:t>This example problem is run for 2 different agricultural field soil types, including fine and coarse soil textures</w:t>
+      </w:r>
+      <w:r>
+        <w:t xml:space="preserve"> (Table 1)</w:t>
       </w:r>
       <w:r>
         <w:t xml:space="preserve">. </w:t>
       </w:r>
-    </w:p>
-    <w:p>
-      <w:pPr>
-        <w:pStyle w:val="Heading2"/>
-      </w:pPr>
-      <w:r>
-        <w:t>Example Problem 1b</w:t>
-      </w:r>
-    </w:p>
-    <w:p>
-      <w:pPr>
-        <w:pStyle w:val="BodyText"/>
-      </w:pPr>
-      <w:r>
-        <w:t>This example problem is run for 2 different agricultural field soil types, including fine and coarse soil textures</w:t>
-      </w:r>
-      <w:r>
-        <w:t xml:space="preserve"> (Table 1)</w:t>
-      </w:r>
-      <w:r>
-        <w:t xml:space="preserve">. </w:t>
-      </w:r>
-      <w:r>
-        <w:t xml:space="preserve">Note that unlike </w:t>
-      </w:r>
-      <w:r>
-        <w:t>example problem 1a, there is no</w:t>
-      </w:r>
-      <w:r>
-        <w:t xml:space="preserve"> defined irrigation schedule, and that irrigation events </w:t>
-      </w:r>
-      <w:r>
-        <w:t>are</w:t>
-      </w:r>
-      <w:r>
-        <w:t xml:space="preserve"> determined </w:t>
-      </w:r>
-      <w:r>
-        <w:t xml:space="preserve">solely </w:t>
-      </w:r>
-      <w:r>
-        <w:t>by the ET deficit</w:t>
-      </w:r>
-      <w:r>
-        <w:t xml:space="preserve">. The coarse </w:t>
+      <w:r>
+        <w:t xml:space="preserve">The coarse soil requires </w:t>
+      </w:r>
+      <w:r>
+        <w:t xml:space="preserve">greater amounts of </w:t>
+      </w:r>
+      <w:r>
+        <w:t xml:space="preserve">irrigation earlier during the growing season relative to the fine soil </w:t>
+      </w:r>
+      <w:r>
+        <w:t>because of</w:t>
+      </w:r>
+      <w:r>
+        <w:t xml:space="preserve"> lower antecedent soil moisture at </w:t>
       </w:r>
       <w:r>
         <w:lastRenderedPageBreak/>
-        <w:t xml:space="preserve">soil requires irrigation earlier during the growing season relative to the fine soil </w:t>
-      </w:r>
-      <w:r>
-        <w:t>caused by</w:t>
-      </w:r>
-      <w:r>
-        <w:t xml:space="preserve"> lower antecedent soil moisture at the onset of the growing season</w:t>
-      </w:r>
-      <w:r>
-        <w:t xml:space="preserve"> (Fig. 8</w:t>
+        <w:t>the onset of the growing season</w:t>
+      </w:r>
+      <w:r>
+        <w:t xml:space="preserve"> (Fig. </w:t>
+      </w:r>
+      <w:r>
+        <w:t>6</w:t>
       </w:r>
       <w:r>
         <w:t>).</w:t>
       </w:r>
       <w:r>
-        <w:t xml:space="preserve"> Faster drainage increases the NIWR </w:t>
+        <w:t xml:space="preserve"> Faster drainage increases the </w:t>
+      </w:r>
+      <w:r>
+        <w:t xml:space="preserve">average annual </w:t>
+      </w:r>
+      <w:r>
+        <w:t xml:space="preserve">NIWR </w:t>
       </w:r>
       <w:r>
         <w:t xml:space="preserve">for </w:t>
@@ -11331,7 +11155,13 @@
         <w:t xml:space="preserve">the </w:t>
       </w:r>
       <w:r>
-        <w:t xml:space="preserve">coarse soil </w:t>
+        <w:t>coarse soil</w:t>
+      </w:r>
+      <w:r>
+        <w:t xml:space="preserve"> (3.1 feet) relative to the fine soil (2.6)</w:t>
+      </w:r>
+      <w:r>
+        <w:t xml:space="preserve"> </w:t>
       </w:r>
       <w:r>
         <w:t>due to greater amounts of groundwater return</w:t>
@@ -11411,7 +11241,13 @@
         </m:sSub>
       </m:oMath>
       <w:r>
-        <w:t xml:space="preserve"> of 2.6 acre-feet per acre.</w:t>
+        <w:t xml:space="preserve"> of 2.</w:t>
+      </w:r>
+      <w:r>
+        <w:t>7</w:t>
+      </w:r>
+      <w:r>
+        <w:t xml:space="preserve"> acre-feet per acre.</w:t>
       </w:r>
     </w:p>
     <w:p>
@@ -11869,7 +11705,7 @@
                     <pic:cNvPicPr/>
                   </pic:nvPicPr>
                   <pic:blipFill>
-                    <a:blip r:embed="rId18"/>
+                    <a:blip r:embed="rId17"/>
                     <a:stretch>
                       <a:fillRect/>
                     </a:stretch>
@@ -11918,8 +11754,8 @@
       <w:r>
         <w:t>s.</w:t>
       </w:r>
-      <w:bookmarkStart w:id="4" w:name="_Toc488393775"/>
-      <w:bookmarkStart w:id="5" w:name="_Toc59000064"/>
+      <w:bookmarkStart w:id="3" w:name="_Toc488393775"/>
+      <w:bookmarkStart w:id="4" w:name="_Toc59000064"/>
     </w:p>
     <w:p>
       <w:pPr>
@@ -11983,7 +11819,10 @@
         <w:t xml:space="preserve"> (Fig</w:t>
       </w:r>
       <w:r>
-        <w:t>. 9</w:t>
+        <w:t xml:space="preserve">. </w:t>
+      </w:r>
+      <w:r>
+        <w:t>7</w:t>
       </w:r>
       <w:r>
         <w:t xml:space="preserve">). </w:t>
@@ -12007,7 +11846,7 @@
         <w:t>the period 1991-1993 is 0.</w:t>
       </w:r>
       <w:r>
-        <w:t>88</w:t>
+        <w:t>97</w:t>
       </w:r>
       <w:r>
         <w:t xml:space="preserve"> hectare-meter per square meter for high </w:t>
@@ -12047,10 +11886,7 @@
         <w:t>and 0.</w:t>
       </w:r>
       <w:r>
-        <w:t>6</w:t>
-      </w:r>
-      <w:r>
-        <w:t>1</w:t>
+        <w:t>70</w:t>
       </w:r>
       <w:r>
         <w:t xml:space="preserve"> hectare-meter per square meter for low </w:t>
@@ -12248,6 +12084,9 @@
         <w:t xml:space="preserve">2b, </w:t>
       </w:r>
       <w:r>
+        <w:t xml:space="preserve">additional </w:t>
+      </w:r>
+      <w:r>
         <w:t>flexibility in simulating</w:t>
       </w:r>
       <w:r>
@@ -12266,13 +12105,16 @@
         <w:t xml:space="preserve">. </w:t>
       </w:r>
       <w:r>
-        <w:t>Additionally, irrigation constraints can be superimposed onto EP2a to more closely mimic real-world conditions using SFR diversions and AG well time series input files</w:t>
-      </w:r>
-      <w:r>
-        <w:t xml:space="preserve"> as with EP1a</w:t>
-      </w:r>
-      <w:r>
-        <w:t>.</w:t>
+        <w:t xml:space="preserve">Additionally, irrigation constraints can be superimposed onto </w:t>
+      </w:r>
+      <w:r>
+        <w:t>ETDEMAND option</w:t>
+      </w:r>
+      <w:r>
+        <w:t xml:space="preserve"> to more closely mimic real-world conditions using SFR diversions and AG well time series input files.</w:t>
+      </w:r>
+      <w:r>
+        <w:t xml:space="preserve"> Accordingly, constraints on the timing and rates of irrigation can constrain irrigations using the ETDEMAND approach.</w:t>
       </w:r>
     </w:p>
     <w:p>
@@ -12344,7 +12186,25 @@
         <w:t xml:space="preserve"> </w:t>
       </w:r>
       <w:r>
-        <w:t>was 83, 97, and 84 percent of the crop water demand during these years</w:t>
+        <w:t xml:space="preserve">was </w:t>
+      </w:r>
+      <w:r>
+        <w:t>78</w:t>
+      </w:r>
+      <w:r>
+        <w:t xml:space="preserve">, </w:t>
+      </w:r>
+      <w:r>
+        <w:t>100</w:t>
+      </w:r>
+      <w:r>
+        <w:t xml:space="preserve">, and </w:t>
+      </w:r>
+      <w:r>
+        <w:t>77</w:t>
+      </w:r>
+      <w:r>
+        <w:t xml:space="preserve"> percent of the crop water demand during these years</w:t>
       </w:r>
       <w:r>
         <w:t xml:space="preserve"> </w:t>
@@ -12353,7 +12213,7 @@
         <w:t xml:space="preserve">(Fig. </w:t>
       </w:r>
       <w:r>
-        <w:t>9</w:t>
+        <w:t>8</w:t>
       </w:r>
       <w:r>
         <w:t>)</w:t>
@@ -12466,7 +12326,7 @@
                     <pic:cNvPicPr/>
                   </pic:nvPicPr>
                   <pic:blipFill>
-                    <a:blip r:embed="rId19"/>
+                    <a:blip r:embed="rId18"/>
                     <a:stretch>
                       <a:fillRect/>
                     </a:stretch>
@@ -12506,15 +12366,12 @@
         <w:ind w:left="432" w:hanging="432"/>
       </w:pPr>
       <w:r>
-        <w:rPr>
-          <w:noProof/>
-        </w:rPr>
         <w:lastRenderedPageBreak/>
         <w:drawing>
-          <wp:inline distT="0" distB="0" distL="0" distR="0" wp14:anchorId="527D8B6B" wp14:editId="5EB148D6">
-            <wp:extent cx="5943600" cy="5869940"/>
+          <wp:inline distT="0" distB="0" distL="0" distR="0" wp14:anchorId="0AE996E1" wp14:editId="2ADE4834">
+            <wp:extent cx="5943600" cy="5798185"/>
             <wp:effectExtent l="0" t="0" r="0" b="0"/>
-            <wp:docPr id="13" name="Picture 13"/>
+            <wp:docPr id="4" name="Picture 4"/>
             <wp:cNvGraphicFramePr>
               <a:graphicFrameLocks xmlns:a="http://schemas.openxmlformats.org/drawingml/2006/main" noChangeAspect="1"/>
             </wp:cNvGraphicFramePr>
@@ -12526,7 +12383,7 @@
                     <pic:cNvPicPr/>
                   </pic:nvPicPr>
                   <pic:blipFill>
-                    <a:blip r:embed="rId20"/>
+                    <a:blip r:embed="rId19"/>
                     <a:stretch>
                       <a:fillRect/>
                     </a:stretch>
@@ -12534,7 +12391,7 @@
                   <pic:spPr>
                     <a:xfrm>
                       <a:off x="0" y="0"/>
-                      <a:ext cx="5943600" cy="5869940"/>
+                      <a:ext cx="5943600" cy="5798185"/>
                     </a:xfrm>
                     <a:prstGeom prst="rect">
                       <a:avLst/>
@@ -12555,7 +12412,13 @@
         <w:t>Comparison of agricultural water use for example problem 2a</w:t>
       </w:r>
       <w:r>
-        <w:t>, using low and high crop coefficients (Kc) shown in Figure 8.</w:t>
+        <w:t xml:space="preserve">, using low and high crop coefficients (Kc) shown in Figure </w:t>
+      </w:r>
+      <w:r>
+        <w:t>7</w:t>
+      </w:r>
+      <w:r>
+        <w:t>.</w:t>
       </w:r>
     </w:p>
     <w:p>
@@ -12580,7 +12443,7 @@
         <w:t xml:space="preserve">, and the seasonal crop coefficients were set as shown in Figure </w:t>
       </w:r>
       <w:r>
-        <w:t>8</w:t>
+        <w:t>7</w:t>
       </w:r>
       <w:r>
         <w:t xml:space="preserve"> as the High </w:t>
@@ -12788,7 +12651,7 @@
         <w:t xml:space="preserve"> (Fig. </w:t>
       </w:r>
       <w:r>
-        <w:t>10</w:t>
+        <w:t>9</w:t>
       </w:r>
       <w:r>
         <w:t xml:space="preserve">). </w:t>
@@ -12890,7 +12753,10 @@
         <w:t xml:space="preserve">between irrigation events, lower trigger values result in less actual ET as compared to higher trigger values (Fig. </w:t>
       </w:r>
       <w:r>
-        <w:t>10b</w:t>
+        <w:t>9</w:t>
+      </w:r>
+      <w:r>
+        <w:t>b</w:t>
       </w:r>
       <w:r>
         <w:t>).</w:t>
@@ -12925,7 +12791,7 @@
                     <pic:cNvPicPr/>
                   </pic:nvPicPr>
                   <pic:blipFill>
-                    <a:blip r:embed="rId21"/>
+                    <a:blip r:embed="rId20"/>
                     <a:stretch>
                       <a:fillRect/>
                     </a:stretch>
@@ -13055,22 +12921,15 @@
         <w:t>are</w:t>
       </w:r>
       <w:r>
-        <w:t xml:space="preserve"> presented that illustrate how </w:t>
-      </w:r>
-      <w:r>
-        <w:t>to represent</w:t>
-      </w:r>
-      <w:r>
-        <w:t xml:space="preserve"> </w:t>
-      </w:r>
-      <w:r>
-        <w:t xml:space="preserve">staggered irrigation </w:t>
-      </w:r>
-      <w:r>
-        <w:t>schedules</w:t>
-      </w:r>
-      <w:r>
-        <w:t xml:space="preserve"> (EP1a),</w:t>
+        <w:t xml:space="preserve"> presented that illustrate </w:t>
+      </w:r>
+      <w:r>
+        <w:t xml:space="preserve">impacts of surface water supply on groundwater pumping </w:t>
+      </w:r>
+      <w:bookmarkStart w:id="5" w:name="_GoBack"/>
+      <w:bookmarkEnd w:id="5"/>
+      <w:r>
+        <w:t>(EP1a),</w:t>
       </w:r>
       <w:r>
         <w:t xml:space="preserve"> </w:t>
@@ -13175,7 +13034,7 @@
         <w:t xml:space="preserve">water budgets and system response as well as future projections of sustainability and management change. </w:t>
       </w:r>
     </w:p>
-    <w:bookmarkEnd w:id="4"/>
+    <w:bookmarkEnd w:id="3"/>
     <w:p>
       <w:pPr>
         <w:pStyle w:val="Heading1"/>
@@ -13279,7 +13138,7 @@
       <w:r>
         <w:t xml:space="preserve"> Cited</w:t>
       </w:r>
-      <w:bookmarkEnd w:id="5"/>
+      <w:bookmarkEnd w:id="4"/>
       <w:bookmarkEnd w:id="6"/>
     </w:p>
     <w:p>
@@ -15031,8 +14890,8 @@
         <w:spacing w:line="240" w:lineRule="auto"/>
         <w:ind w:left="720" w:hanging="720"/>
         <w:sectPr>
-          <w:footerReference w:type="default" r:id="rId22"/>
-          <w:footerReference w:type="first" r:id="rId23"/>
+          <w:footerReference w:type="default" r:id="rId21"/>
+          <w:footerReference w:type="first" r:id="rId22"/>
           <w:type w:val="oddPage"/>
           <w:pgSz w:w="12240" w:h="15840"/>
           <w:pgMar w:top="1440" w:right="1440" w:bottom="1440" w:left="1440" w:header="720" w:footer="720" w:gutter="0"/>
@@ -15060,7 +14919,7 @@
       </w:pPr>
     </w:p>
     <w:sectPr>
-      <w:footerReference w:type="default" r:id="rId24"/>
+      <w:footerReference w:type="default" r:id="rId23"/>
       <w:pgSz w:w="12240" w:h="15840"/>
       <w:pgMar w:top="1440" w:right="1440" w:bottom="1440" w:left="1440" w:header="720" w:footer="720" w:gutter="0"/>
       <w:pgNumType w:fmt="upperRoman" w:start="3"/>
@@ -24280,7 +24139,7 @@
 </file>
 
 <file path=customXml/itemProps1.xml><?xml version="1.0" encoding="utf-8"?>
-<ds:datastoreItem xmlns:ds="http://schemas.openxmlformats.org/officeDocument/2006/customXml" ds:itemID="{5053A043-52FA-47E2-80D9-CFF994881835}">
+<ds:datastoreItem xmlns:ds="http://schemas.openxmlformats.org/officeDocument/2006/customXml" ds:itemID="{AF7803B2-D29F-4DFD-9548-ACC40EDA7422}">
   <ds:schemaRefs>
     <ds:schemaRef ds:uri="http://schemas.openxmlformats.org/officeDocument/2006/bibliography"/>
   </ds:schemaRefs>

</xml_diff>

<commit_message>
update dpresentation for CWEMF, small clean up on ag source
</commit_message>
<xml_diff>
--- a/Examples/AgWaterUse/doc/AG_doc.docx
+++ b/Examples/AgWaterUse/doc/AG_doc.docx
@@ -823,7 +823,13 @@
         <w:t xml:space="preserve"> using </w:t>
       </w:r>
       <w:r>
-        <w:t>energy and soil-water balance</w:t>
+        <w:t xml:space="preserve">energy and </w:t>
+      </w:r>
+      <w:r>
+        <w:t>field</w:t>
+      </w:r>
+      <w:r>
+        <w:t>-water balance</w:t>
       </w:r>
       <w:r>
         <w:t xml:space="preserve">. </w:t>
@@ -862,7 +868,19 @@
         <w:t>constrain simulated</w:t>
       </w:r>
       <w:r>
-        <w:t xml:space="preserve"> irrigation water diversions and groundwater pumping (e.g., </w:t>
+        <w:t xml:space="preserve"> irrigation water diversions and groundwater </w:t>
+      </w:r>
+      <w:r>
+        <w:t xml:space="preserve">pumping during </w:t>
+      </w:r>
+      <w:r>
+        <w:t xml:space="preserve">model </w:t>
+      </w:r>
+      <w:r>
+        <w:t xml:space="preserve">calibration </w:t>
+      </w:r>
+      <w:r>
+        <w:t xml:space="preserve">(e.g., </w:t>
       </w:r>
       <w:r>
         <w:t>Huntington</w:t>
@@ -1518,7 +1536,10 @@
         <w:t xml:space="preserve">energy and </w:t>
       </w:r>
       <w:r>
-        <w:t>soil-water balance</w:t>
+        <w:t>field</w:t>
+      </w:r>
+      <w:r>
+        <w:t>-water balance</w:t>
       </w:r>
       <w:r>
         <w:t xml:space="preserve"> (</w:t>
@@ -1561,6 +1582,9 @@
         <w:t xml:space="preserve">between different </w:t>
       </w:r>
       <w:r>
+        <w:t xml:space="preserve">MODFLOW </w:t>
+      </w:r>
+      <w:r>
         <w:t>p</w:t>
       </w:r>
       <w:r>
@@ -1743,6 +1767,9 @@
         <w:t xml:space="preserve"> range of hydrographic settings</w:t>
       </w:r>
       <w:r>
+        <w:t xml:space="preserve"> and irrigation techniques</w:t>
+      </w:r>
+      <w:r>
         <w:t xml:space="preserve">. Example problem 1 </w:t>
       </w:r>
       <w:r>
@@ -1760,7 +1787,13 @@
         <w:t>et al.,</w:t>
       </w:r>
       <w:r>
-        <w:t xml:space="preserve"> 2004). The second example demonstrates the package in a GSFLOW simulation and represents an undeveloped basin in northeast California. </w:t>
+        <w:t xml:space="preserve"> 2004). The second example demonstrates the package in a GSFLOW simulation and represents an undeveloped basin in northeast California</w:t>
+      </w:r>
+      <w:r>
+        <w:t>, including hypothetical irrigated regions</w:t>
+      </w:r>
+      <w:r>
+        <w:t xml:space="preserve">. </w:t>
       </w:r>
       <w:r>
         <w:t>Previously p</w:t>
@@ -1781,11 +1814,11 @@
         <w:t>these published works</w:t>
       </w:r>
       <w:r>
-        <w:t xml:space="preserve"> for simulation capabilities related to MODFLOW and GSFLOW, including energy and water </w:t>
+        <w:t xml:space="preserve"> for simulation capabilities related to MODFLOW and GSFLOW, including energy and water balance calculations for hydrologic </w:t>
       </w:r>
       <w:r>
         <w:lastRenderedPageBreak/>
-        <w:t xml:space="preserve">balance calculations for hydrologic simulations </w:t>
+        <w:t xml:space="preserve">simulations </w:t>
       </w:r>
       <w:r>
         <w:t>that are used by the AG Package</w:t>
@@ -2959,7 +2992,13 @@
         <w:t xml:space="preserve"> Groundwater return flows are </w:t>
       </w:r>
       <w:r>
-        <w:t>often nonzero, especially for farms with coarse soils</w:t>
+        <w:t>often nonzero, especially for farms with coarse</w:t>
+      </w:r>
+      <w:r>
+        <w:t xml:space="preserve"> and/or thin</w:t>
+      </w:r>
+      <w:r>
+        <w:t xml:space="preserve"> soils</w:t>
       </w:r>
       <w:r>
         <w:t>.</w:t>
@@ -3131,6 +3170,9 @@
         <w:t>on farm</w:t>
       </w:r>
       <w:r>
+        <w:t>s</w:t>
+      </w:r>
+      <w:r>
         <w:t>.</w:t>
       </w:r>
       <w:r>
@@ -4420,10 +4462,10 @@
         </m:sSub>
       </m:oMath>
       <w:r>
+        <w:t>,</w:t>
+      </w:r>
+      <w:r>
         <w:tab/>
-      </w:r>
-      <w:r>
-        <w:t>,</w:t>
       </w:r>
       <w:r>
         <w:tab/>
@@ -4934,7 +4976,12 @@
         <w:t>representing</w:t>
       </w:r>
       <w:r>
-        <w:t xml:space="preserve"> the impacts of infiltration capacity on irrigation water </w:t>
+        <w:t xml:space="preserve"> the impacts of infiltration capacity</w:t>
+      </w:r>
+      <w:bookmarkStart w:id="2" w:name="_GoBack"/>
+      <w:bookmarkEnd w:id="2"/>
+      <w:r>
+        <w:t xml:space="preserve"> on irrigation water </w:t>
       </w:r>
       <w:r>
         <w:t>partitioning and</w:t>
@@ -9150,7 +9197,7 @@
           <w:numId w:val="0"/>
         </w:numPr>
       </w:pPr>
-      <w:bookmarkStart w:id="2" w:name="_Toc488403565"/>
+      <w:bookmarkStart w:id="3" w:name="_Toc488403565"/>
       <w:r>
         <w:rPr>
           <w:noProof/>
@@ -9446,7 +9493,7 @@
       <w:r>
         <w:t>.</w:t>
       </w:r>
-      <w:bookmarkEnd w:id="2"/>
+      <w:bookmarkEnd w:id="3"/>
       <w:r>
         <w:t xml:space="preserve">D) </w:t>
       </w:r>
@@ -11754,8 +11801,8 @@
       <w:r>
         <w:t>s.</w:t>
       </w:r>
-      <w:bookmarkStart w:id="3" w:name="_Toc488393775"/>
-      <w:bookmarkStart w:id="4" w:name="_Toc59000064"/>
+      <w:bookmarkStart w:id="4" w:name="_Toc488393775"/>
+      <w:bookmarkStart w:id="5" w:name="_Toc59000064"/>
     </w:p>
     <w:p>
       <w:pPr>
@@ -12926,8 +12973,6 @@
       <w:r>
         <w:t xml:space="preserve">impacts of surface water supply on groundwater pumping </w:t>
       </w:r>
-      <w:bookmarkStart w:id="5" w:name="_GoBack"/>
-      <w:bookmarkEnd w:id="5"/>
       <w:r>
         <w:t>(EP1a),</w:t>
       </w:r>
@@ -13034,7 +13079,7 @@
         <w:t xml:space="preserve">water budgets and system response as well as future projections of sustainability and management change. </w:t>
       </w:r>
     </w:p>
-    <w:bookmarkEnd w:id="3"/>
+    <w:bookmarkEnd w:id="4"/>
     <w:p>
       <w:pPr>
         <w:pStyle w:val="Heading1"/>
@@ -13138,7 +13183,7 @@
       <w:r>
         <w:t xml:space="preserve"> Cited</w:t>
       </w:r>
-      <w:bookmarkEnd w:id="4"/>
+      <w:bookmarkEnd w:id="5"/>
       <w:bookmarkEnd w:id="6"/>
     </w:p>
     <w:p>
@@ -24139,7 +24184,7 @@
 </file>
 
 <file path=customXml/itemProps1.xml><?xml version="1.0" encoding="utf-8"?>
-<ds:datastoreItem xmlns:ds="http://schemas.openxmlformats.org/officeDocument/2006/customXml" ds:itemID="{AF7803B2-D29F-4DFD-9548-ACC40EDA7422}">
+<ds:datastoreItem xmlns:ds="http://schemas.openxmlformats.org/officeDocument/2006/customXml" ds:itemID="{5CF94022-5DFE-4AD8-9C1B-5394DC24D378}">
   <ds:schemaRefs>
     <ds:schemaRef ds:uri="http://schemas.openxmlformats.org/officeDocument/2006/bibliography"/>
   </ds:schemaRefs>

</xml_diff>

<commit_message>
started addressing Hedeffs comments
</commit_message>
<xml_diff>
--- a/Examples/AgWaterUse/doc/AG_doc.docx
+++ b/Examples/AgWaterUse/doc/AG_doc.docx
@@ -6,6 +6,9 @@
       <w:pPr>
         <w:pStyle w:val="Title"/>
       </w:pPr>
+      <w:r>
+        <w:t xml:space="preserve">An </w:t>
+      </w:r>
       <w:r>
         <w:t>A</w:t>
       </w:r>
@@ -185,21 +188,105 @@
           <w:color w:val="222222"/>
           <w:shd w:val="clear" w:color="auto" w:fill="FFFFFF"/>
         </w:rPr>
-        <w:t>The agricultural Water Use (AG) Package was developed for simulating demand-driven and supply-constrained agricultural water use in MODFLOW and GSFLOW models. The AG Package makes use of pre-existing hydrologic simulation capabilities provided by MODFLOW and GSFLOW. Distribution of water for irrigation is automatically represented using daily potential evapotranspiration and the antecedent soil-water conditions. Irrigation diversions and pumping rates are determined using the concept of net irrigation water requirement (NIWR). NIWR</w:t>
+        <w:t xml:space="preserve">The agricultural Water Use (AG) Package was developed for simulating demand-driven and supply-constrained agricultural water use in MODFLOW and GSFLOW models. The AG Package makes use of pre-existing hydrologic simulation capabilities provided by MODFLOW and GSFLOW. </w:t>
       </w:r>
       <w:r>
         <w:rPr>
           <w:color w:val="222222"/>
           <w:shd w:val="clear" w:color="auto" w:fill="FFFFFF"/>
         </w:rPr>
-        <w:t xml:space="preserve"> or available water</w:t>
+        <w:t>Three options are available for simulating water use for agriculture</w:t>
       </w:r>
       <w:r>
         <w:rPr>
           <w:color w:val="222222"/>
           <w:shd w:val="clear" w:color="auto" w:fill="FFFFFF"/>
         </w:rPr>
-        <w:t xml:space="preserve"> is diverted into canals and routed to fields using the MODFLOW SFR Package, or NIWR can be supplied/supplemented by groundwater wells. The AG Package can estimate NIWR by calculating the required diversion/pumping that minimizes the difference between the well-watered crop evapotranspiration (ET) and the simulated actual ET. Alternatively, the irrigation schedule can be specified directly or can be determined by the model using field conditions as a trigger, such that when the ET deficit reaches a minimum threshold, irrigation automatically occurs for some specified irrigation time and rate. Combined with MODFLOW or GSFLOW, the AG Package can simulate dynamic water use by agriculture in developed basins while providing flexibility to represent a range of grower behaviors and irrigation infrastructure. </w:t>
+        <w:t>: 1)</w:t>
+      </w:r>
+      <w:r>
+        <w:rPr>
+          <w:color w:val="222222"/>
+          <w:shd w:val="clear" w:color="auto" w:fill="FFFFFF"/>
+        </w:rPr>
+        <w:t xml:space="preserve"> </w:t>
+      </w:r>
+      <w:r>
+        <w:rPr>
+          <w:color w:val="222222"/>
+          <w:shd w:val="clear" w:color="auto" w:fill="FFFFFF"/>
+        </w:rPr>
+        <w:t xml:space="preserve">user-specified demands, 2) demands determined by a user specified irrigation trigger value that is compared to the ratio of the </w:t>
+      </w:r>
+      <w:r>
+        <w:rPr>
+          <w:color w:val="222222"/>
+          <w:shd w:val="clear" w:color="auto" w:fill="FFFFFF"/>
+        </w:rPr>
+        <w:t xml:space="preserve">simulated </w:t>
+      </w:r>
+      <w:r>
+        <w:rPr>
+          <w:color w:val="222222"/>
+          <w:shd w:val="clear" w:color="auto" w:fill="FFFFFF"/>
+        </w:rPr>
+        <w:t>actual to reference evapotranspiration (ET), and 3) demands determined by the optimal amount of irrigation required to minimize the difference between reference and actual ET. The latter two approach use energy and soil-water balance to determine demands</w:t>
+      </w:r>
+      <w:r>
+        <w:rPr>
+          <w:color w:val="222222"/>
+          <w:shd w:val="clear" w:color="auto" w:fill="FFFFFF"/>
+        </w:rPr>
+        <w:t xml:space="preserve"> and to simulate crop consumption and return flows</w:t>
+      </w:r>
+      <w:r>
+        <w:rPr>
+          <w:color w:val="222222"/>
+          <w:shd w:val="clear" w:color="auto" w:fill="FFFFFF"/>
+        </w:rPr>
+        <w:t>.</w:t>
+      </w:r>
+      <w:r>
+        <w:rPr>
+          <w:color w:val="222222"/>
+          <w:shd w:val="clear" w:color="auto" w:fill="FFFFFF"/>
+        </w:rPr>
+        <w:t xml:space="preserve"> </w:t>
+      </w:r>
+      <w:r>
+        <w:rPr>
+          <w:color w:val="222222"/>
+          <w:shd w:val="clear" w:color="auto" w:fill="FFFFFF"/>
+        </w:rPr>
+        <w:t xml:space="preserve">Irrigation </w:t>
+      </w:r>
+      <w:r>
+        <w:rPr>
+          <w:color w:val="222222"/>
+          <w:shd w:val="clear" w:color="auto" w:fill="FFFFFF"/>
+        </w:rPr>
+        <w:t>water</w:t>
+      </w:r>
+      <w:r>
+        <w:rPr>
+          <w:color w:val="222222"/>
+          <w:shd w:val="clear" w:color="auto" w:fill="FFFFFF"/>
+        </w:rPr>
+        <w:t xml:space="preserve"> is diverted into canals and routed to fields using the MODFLOW SFR Package, or </w:t>
+      </w:r>
+      <w:r>
+        <w:rPr>
+          <w:color w:val="222222"/>
+          <w:shd w:val="clear" w:color="auto" w:fill="FFFFFF"/>
+        </w:rPr>
+        <w:t>irrigation water</w:t>
+      </w:r>
+      <w:r>
+        <w:rPr>
+          <w:color w:val="222222"/>
+          <w:shd w:val="clear" w:color="auto" w:fill="FFFFFF"/>
+        </w:rPr>
+        <w:t xml:space="preserve"> can be supplied/supplemented by groundwater wells. Combined with MODFLOW or GSFLOW, the AG Package can simulate dynamic water use by agriculture in developed basins while providing flexibility to represent a range of grower behaviors and irrigation infrastructure. </w:t>
       </w:r>
     </w:p>
     <w:p>
@@ -240,7 +327,6 @@
         <w:pStyle w:val="Heading1"/>
       </w:pPr>
       <w:r>
-        <w:lastRenderedPageBreak/>
         <w:t xml:space="preserve">Software and/or data availability section </w:t>
       </w:r>
     </w:p>
@@ -279,7 +365,11 @@
         <w:t xml:space="preserve"> </w:t>
       </w:r>
       <w:r>
-        <w:t>The Agricultural Water Use Package was developed by Richard Niswonger (rniswon@usgs.gov)</w:t>
+        <w:t xml:space="preserve">The Agricultural Water Use </w:t>
+      </w:r>
+      <w:r>
+        <w:lastRenderedPageBreak/>
+        <w:t>Package was developed by Richard Niswonger (rniswon@usgs.gov)</w:t>
       </w:r>
       <w:r>
         <w:t xml:space="preserve">, year first available, hardware required, software required, availability and cost. </w:t>
@@ -373,7 +463,10 @@
         <w:t xml:space="preserve">. </w:t>
       </w:r>
       <w:r>
-        <w:t>Decision support software</w:t>
+        <w:t>Water management d</w:t>
+      </w:r>
+      <w:r>
+        <w:t>ecision support software</w:t>
       </w:r>
       <w:r>
         <w:t xml:space="preserve"> is paramount in many river basins in the western United States and other parts of th</w:t>
@@ -524,28 +617,44 @@
         <w:t>all major hydrologic processes in watersheds</w:t>
       </w:r>
       <w:r>
-        <w:t xml:space="preserve">, </w:t>
+        <w:t>, including distributed energy and water consumption by plants</w:t>
+      </w:r>
+      <w:r>
+        <w:t xml:space="preserve"> (</w:t>
+      </w:r>
+      <w:proofErr w:type="spellStart"/>
+      <w:r>
+        <w:t>Markstrom</w:t>
+      </w:r>
+      <w:proofErr w:type="spellEnd"/>
+      <w:r>
+        <w:t xml:space="preserve"> et al., 2008</w:t>
+      </w:r>
+      <w:r>
+        <w:t xml:space="preserve">; </w:t>
+      </w:r>
+      <w:proofErr w:type="spellStart"/>
+      <w:r>
+        <w:t>Markstrom</w:t>
+      </w:r>
+      <w:proofErr w:type="spellEnd"/>
+      <w:r>
+        <w:t xml:space="preserve"> et al., 2015</w:t>
+      </w:r>
+      <w:bookmarkStart w:id="2" w:name="_GoBack"/>
+      <w:bookmarkEnd w:id="2"/>
+      <w:r>
+        <w:t>)</w:t>
+      </w:r>
+      <w:r>
+        <w:t>.</w:t>
+      </w:r>
+      <w:r>
+        <w:t xml:space="preserve"> GSFLOW can simulate partitioning of precipitation into snowpack, </w:t>
       </w:r>
       <w:r>
         <w:lastRenderedPageBreak/>
-        <w:t>including distributed energy and water consumption by plants</w:t>
-      </w:r>
-      <w:r>
-        <w:t xml:space="preserve"> (</w:t>
-      </w:r>
-      <w:proofErr w:type="spellStart"/>
-      <w:r>
-        <w:t>Markstrom</w:t>
-      </w:r>
-      <w:proofErr w:type="spellEnd"/>
-      <w:r>
-        <w:t xml:space="preserve"> et al., 2008)</w:t>
-      </w:r>
-      <w:r>
-        <w:t>.</w:t>
-      </w:r>
-      <w:r>
-        <w:t xml:space="preserve"> GSFLOW can simulate partitioning of precipitation into snowpack, runoff, ET, and groundwater flow using energy and water balance approaches (</w:t>
+        <w:t>runoff, ET, and groundwater flow using energy and water balance approaches (</w:t>
       </w:r>
       <w:proofErr w:type="spellStart"/>
       <w:r>
@@ -936,41 +1045,41 @@
         <w:t>surface water and groundwater</w:t>
       </w:r>
       <w:r>
-        <w:t xml:space="preserve"> by automatically pumping groundwater when surface water </w:t>
+        <w:t xml:space="preserve"> by automatically pumping groundwater when surface water availability is less than demand</w:t>
+      </w:r>
+      <w:r>
+        <w:t xml:space="preserve"> (</w:t>
+      </w:r>
+      <w:r>
+        <w:t>Schmid</w:t>
+      </w:r>
+      <w:r>
+        <w:t xml:space="preserve"> </w:t>
+      </w:r>
+      <w:r>
+        <w:t>et al.,</w:t>
+      </w:r>
+      <w:r>
+        <w:t xml:space="preserve"> 2006)</w:t>
+      </w:r>
+      <w:r>
+        <w:t>.</w:t>
+      </w:r>
+      <w:r>
+        <w:t xml:space="preserve"> Because </w:t>
+      </w:r>
+      <w:r>
+        <w:t xml:space="preserve">the </w:t>
+      </w:r>
+      <w:r>
+        <w:t>NIWR</w:t>
+      </w:r>
+      <w:r>
+        <w:t xml:space="preserve">, irrigation efficiency, </w:t>
       </w:r>
       <w:r>
         <w:lastRenderedPageBreak/>
-        <w:t>availability is less than demand</w:t>
-      </w:r>
-      <w:r>
-        <w:t xml:space="preserve"> (</w:t>
-      </w:r>
-      <w:r>
-        <w:t>Schmid</w:t>
-      </w:r>
-      <w:r>
-        <w:t xml:space="preserve"> </w:t>
-      </w:r>
-      <w:r>
-        <w:t>et al.,</w:t>
-      </w:r>
-      <w:r>
-        <w:t xml:space="preserve"> 2006)</w:t>
-      </w:r>
-      <w:r>
-        <w:t>.</w:t>
-      </w:r>
-      <w:r>
-        <w:t xml:space="preserve"> Because </w:t>
-      </w:r>
-      <w:r>
-        <w:t xml:space="preserve">the </w:t>
-      </w:r>
-      <w:r>
-        <w:t>NIWR</w:t>
-      </w:r>
-      <w:r>
-        <w:t xml:space="preserve">, irrigation efficiency, and crop consumption </w:t>
+        <w:t xml:space="preserve">and crop consumption </w:t>
       </w:r>
       <w:r>
         <w:t xml:space="preserve">are simulated using </w:t>
@@ -1472,29 +1581,29 @@
         <w:t>deficit</w:t>
       </w:r>
       <w:r>
-        <w:t xml:space="preserve"> </w:t>
+        <w:t xml:space="preserve"> and simulated irrigation efficiency</w:t>
+      </w:r>
+      <w:r>
+        <w:t xml:space="preserve">. </w:t>
+      </w:r>
+      <w:r>
+        <w:t>S</w:t>
+      </w:r>
+      <w:r>
+        <w:t xml:space="preserve">ub-irrigation </w:t>
+      </w:r>
+      <w:r>
+        <w:t xml:space="preserve">also is represented </w:t>
+      </w:r>
+      <w:r>
+        <w:t xml:space="preserve">where the ET demand </w:t>
+      </w:r>
+      <w:r>
+        <w:t xml:space="preserve">can </w:t>
       </w:r>
       <w:r>
         <w:lastRenderedPageBreak/>
-        <w:t>and simulated irrigation efficiency</w:t>
-      </w:r>
-      <w:r>
-        <w:t xml:space="preserve">. </w:t>
-      </w:r>
-      <w:r>
-        <w:t>S</w:t>
-      </w:r>
-      <w:r>
-        <w:t xml:space="preserve">ub-irrigation </w:t>
-      </w:r>
-      <w:r>
-        <w:t xml:space="preserve">also is represented </w:t>
-      </w:r>
-      <w:r>
-        <w:t xml:space="preserve">where the ET demand </w:t>
-      </w:r>
-      <w:r>
-        <w:t>can be</w:t>
+        <w:t>be</w:t>
       </w:r>
       <w:r>
         <w:t xml:space="preserve"> supplemented by </w:t>
@@ -4976,12 +5085,7 @@
         <w:t>representing</w:t>
       </w:r>
       <w:r>
-        <w:t xml:space="preserve"> the impacts of infiltration capacity</w:t>
-      </w:r>
-      <w:bookmarkStart w:id="2" w:name="_GoBack"/>
-      <w:bookmarkEnd w:id="2"/>
-      <w:r>
-        <w:t xml:space="preserve"> on irrigation water </w:t>
+        <w:t xml:space="preserve"> the impacts of infiltration capacity on irrigation water </w:t>
       </w:r>
       <w:r>
         <w:t>partitioning and</w:t>
@@ -11021,6 +11125,9 @@
         <w:ind w:firstLine="0"/>
       </w:pPr>
       <w:r>
+        <w:rPr>
+          <w:noProof/>
+        </w:rPr>
         <w:lastRenderedPageBreak/>
         <w:drawing>
           <wp:inline distT="0" distB="0" distL="0" distR="0" wp14:anchorId="4CC9E488" wp14:editId="3976FAB5">
@@ -11082,6 +11189,9 @@
         <w:ind w:firstLine="0"/>
       </w:pPr>
       <w:r>
+        <w:rPr>
+          <w:noProof/>
+        </w:rPr>
         <w:lastRenderedPageBreak/>
         <w:drawing>
           <wp:inline distT="0" distB="0" distL="0" distR="0" wp14:anchorId="6FA201CA" wp14:editId="17F46D56">
@@ -12413,6 +12523,9 @@
         <w:ind w:left="432" w:hanging="432"/>
       </w:pPr>
       <w:r>
+        <w:rPr>
+          <w:noProof/>
+        </w:rPr>
         <w:lastRenderedPageBreak/>
         <w:drawing>
           <wp:inline distT="0" distB="0" distL="0" distR="0" wp14:anchorId="0AE996E1" wp14:editId="2ADE4834">
@@ -24184,7 +24297,7 @@
 </file>
 
 <file path=customXml/itemProps1.xml><?xml version="1.0" encoding="utf-8"?>
-<ds:datastoreItem xmlns:ds="http://schemas.openxmlformats.org/officeDocument/2006/customXml" ds:itemID="{5CF94022-5DFE-4AD8-9C1B-5394DC24D378}">
+<ds:datastoreItem xmlns:ds="http://schemas.openxmlformats.org/officeDocument/2006/customXml" ds:itemID="{93C2811A-4616-4A6E-8EB7-B22E44F89C2E}">
   <ds:schemaRefs>
     <ds:schemaRef ds:uri="http://schemas.openxmlformats.org/officeDocument/2006/bibliography"/>
   </ds:schemaRefs>

</xml_diff>

<commit_message>
adressing Hedeff's comments on AG doc
</commit_message>
<xml_diff>
--- a/Examples/AgWaterUse/doc/AG_doc.docx
+++ b/Examples/AgWaterUse/doc/AG_doc.docx
@@ -641,8 +641,6 @@
       <w:r>
         <w:t xml:space="preserve"> et al., 2015</w:t>
       </w:r>
-      <w:bookmarkStart w:id="2" w:name="_GoBack"/>
-      <w:bookmarkEnd w:id="2"/>
       <w:r>
         <w:t>)</w:t>
       </w:r>
@@ -870,22 +868,10 @@
         <w:t xml:space="preserve"> </w:t>
       </w:r>
       <w:r>
-        <w:t>net irrigation water requirement (</w:t>
-      </w:r>
-      <w:r>
-        <w:t>NIWR</w:t>
-      </w:r>
-      <w:r>
-        <w:t>)</w:t>
-      </w:r>
-      <w:r>
-        <w:t xml:space="preserve"> </w:t>
-      </w:r>
-      <w:r>
-        <w:t>is</w:t>
-      </w:r>
-      <w:r>
-        <w:t xml:space="preserve"> estimated </w:t>
+        <w:t xml:space="preserve">irrigation demands are </w:t>
+      </w:r>
+      <w:r>
+        <w:t xml:space="preserve">estimated </w:t>
       </w:r>
       <w:r>
         <w:t>external</w:t>
@@ -965,7 +951,13 @@
         <w:t xml:space="preserve"> consistent with</w:t>
       </w:r>
       <w:r>
-        <w:t xml:space="preserve"> evolving conditions in the model</w:t>
+        <w:t xml:space="preserve"> </w:t>
+      </w:r>
+      <w:r>
+        <w:t>dynamic</w:t>
+      </w:r>
+      <w:r>
+        <w:t xml:space="preserve"> conditions in the model</w:t>
       </w:r>
       <w:r>
         <w:t>.</w:t>
@@ -1072,26 +1064,26 @@
         <w:t xml:space="preserve">the </w:t>
       </w:r>
       <w:r>
-        <w:t>NIWR</w:t>
-      </w:r>
-      <w:r>
-        <w:t xml:space="preserve">, irrigation efficiency, </w:t>
+        <w:t>irrigation demand</w:t>
+      </w:r>
+      <w:r>
+        <w:t xml:space="preserve">, irrigation efficiency, and crop consumption </w:t>
+      </w:r>
+      <w:r>
+        <w:t xml:space="preserve">are simulated using </w:t>
+      </w:r>
+      <w:r>
+        <w:t xml:space="preserve">daily </w:t>
+      </w:r>
+      <w:r>
+        <w:t>climatic conditions</w:t>
+      </w:r>
+      <w:r>
+        <w:t xml:space="preserve">, the model can be </w:t>
       </w:r>
       <w:r>
         <w:lastRenderedPageBreak/>
-        <w:t xml:space="preserve">and crop consumption </w:t>
-      </w:r>
-      <w:r>
-        <w:t xml:space="preserve">are simulated using </w:t>
-      </w:r>
-      <w:r>
-        <w:t xml:space="preserve">daily </w:t>
-      </w:r>
-      <w:r>
-        <w:t>climatic conditions</w:t>
-      </w:r>
-      <w:r>
-        <w:t>, the model can be used to simulate impacts of climate change on water supply.</w:t>
+        <w:t>used to simulate impacts of climate change on water supply.</w:t>
       </w:r>
       <w:r>
         <w:t xml:space="preserve"> </w:t>
@@ -1402,7 +1394,13 @@
         <w:t xml:space="preserve"> for MODFLOW-NWT</w:t>
       </w:r>
       <w:r>
-        <w:t xml:space="preserve"> (Niswonger </w:t>
+        <w:t xml:space="preserve"> (</w:t>
+      </w:r>
+      <w:r>
+        <w:t xml:space="preserve">Fig. 1; </w:t>
+      </w:r>
+      <w:r>
+        <w:t xml:space="preserve">Niswonger </w:t>
       </w:r>
       <w:r>
         <w:t>et al.,</w:t>
@@ -1456,7 +1454,7 @@
         <w:t xml:space="preserve"> to </w:t>
       </w:r>
       <w:r>
-        <w:t>UZF</w:t>
+        <w:t>MODFLOW</w:t>
       </w:r>
       <w:r>
         <w:t>/PRMS</w:t>
@@ -1599,20 +1597,20 @@
         <w:t xml:space="preserve">where the ET demand </w:t>
       </w:r>
       <w:r>
-        <w:t xml:space="preserve">can </w:t>
+        <w:t>can be</w:t>
+      </w:r>
+      <w:r>
+        <w:t xml:space="preserve"> supplemented by </w:t>
+      </w:r>
+      <w:r>
+        <w:t>direct uptake of groundwater by plants</w:t>
+      </w:r>
+      <w:r>
+        <w:t xml:space="preserve">, and irrigation </w:t>
       </w:r>
       <w:r>
         <w:lastRenderedPageBreak/>
-        <w:t>be</w:t>
-      </w:r>
-      <w:r>
-        <w:t xml:space="preserve"> supplemented by </w:t>
-      </w:r>
-      <w:r>
-        <w:t>direct uptake of groundwater by plants</w:t>
-      </w:r>
-      <w:r>
-        <w:t>, and irrigation scheduling can be fully automated or triggered by threshold ET deficits</w:t>
+        <w:t>scheduling can be fully automated or triggered by threshold ET deficits</w:t>
       </w:r>
       <w:r>
         <w:t>.</w:t>
@@ -1668,7 +1666,21 @@
         <w:t xml:space="preserve"> 2008)</w:t>
       </w:r>
       <w:r>
-        <w:t>. Surface water and groundwater return flow is routed to receiving water bodies or aquifer</w:t>
+        <w:t xml:space="preserve">. Surface water and groundwater return flow </w:t>
+      </w:r>
+      <w:r>
+        <w:t xml:space="preserve">that is produced when irrigation water flows laterally from a </w:t>
+      </w:r>
+      <w:proofErr w:type="gramStart"/>
+      <w:r>
+        <w:t>field or deep percolates</w:t>
+      </w:r>
+      <w:proofErr w:type="gramEnd"/>
+      <w:r>
+        <w:t xml:space="preserve"> beneath a field </w:t>
+      </w:r>
+      <w:r>
+        <w:t>is routed to receiving water bodies or aquifer</w:t>
       </w:r>
       <w:r>
         <w:t>s</w:t>
@@ -2030,7 +2042,7 @@
         <w:t xml:space="preserve">with </w:t>
       </w:r>
       <w:r>
-        <w:t>4</w:t>
+        <w:t>3</w:t>
       </w:r>
       <w:r>
         <w:t xml:space="preserve"> different </w:t>
@@ -2071,190 +2083,207 @@
         <w:rPr>
           <w:b/>
         </w:rPr>
-        <w:t>NIWR</w:t>
+        <w:t>irrigation demands</w:t>
       </w:r>
       <w:r>
         <w:rPr>
           <w:b/>
         </w:rPr>
-        <w:t xml:space="preserve"> supplied by surface water or groundwater</w:t>
-      </w:r>
-    </w:p>
-    <w:p>
-      <w:pPr>
-        <w:pStyle w:val="BodyText"/>
-        <w:ind w:left="1080" w:firstLine="0"/>
-      </w:pPr>
-      <w:r>
-        <w:t xml:space="preserve">NIWR </w:t>
-      </w:r>
-      <w:r>
-        <w:t xml:space="preserve">is </w:t>
-      </w:r>
-      <w:r>
-        <w:t>set using t</w:t>
-      </w:r>
-      <w:r>
-        <w:t>ime varying s</w:t>
-      </w:r>
-      <w:r>
-        <w:t>urfac</w:t>
-      </w:r>
-      <w:r>
-        <w:t>e water</w:t>
-      </w:r>
-      <w:r>
-        <w:t xml:space="preserve"> diversions </w:t>
-      </w:r>
-      <w:r>
-        <w:t xml:space="preserve">specified in the </w:t>
-      </w:r>
-      <w:r>
-        <w:t>SFR</w:t>
-      </w:r>
-      <w:r>
-        <w:t xml:space="preserve"> </w:t>
-      </w:r>
-      <w:r>
-        <w:t>Pack</w:t>
-      </w:r>
-      <w:r>
-        <w:t>ag</w:t>
-      </w:r>
-      <w:r>
-        <w:t>e</w:t>
-      </w:r>
-      <w:r>
-        <w:t>, or</w:t>
-      </w:r>
-      <w:r>
-        <w:t xml:space="preserve"> time varying pumping rates </w:t>
-      </w:r>
-      <w:r>
-        <w:t xml:space="preserve">specified in the </w:t>
-      </w:r>
-      <w:r>
-        <w:t>AG</w:t>
-      </w:r>
-      <w:r>
-        <w:t xml:space="preserve"> </w:t>
-      </w:r>
-      <w:r>
-        <w:t>Pack</w:t>
-      </w:r>
-      <w:r>
-        <w:t>ag</w:t>
-      </w:r>
-      <w:r>
-        <w:t>e</w:t>
-      </w:r>
-      <w:r>
-        <w:t xml:space="preserve">. </w:t>
-      </w:r>
-      <w:r>
-        <w:t>I</w:t>
-      </w:r>
-      <w:r>
-        <w:t>rrigation water is</w:t>
-      </w:r>
-      <w:r>
-        <w:t xml:space="preserve"> </w:t>
-      </w:r>
-      <w:r>
-        <w:t xml:space="preserve">applied to </w:t>
-      </w:r>
-      <w:r>
-        <w:t>UZF</w:t>
-      </w:r>
-      <w:r>
-        <w:t xml:space="preserve"> cells or PRMS HRUs</w:t>
-      </w:r>
-      <w:r>
-        <w:t>, and</w:t>
-      </w:r>
-      <w:r>
-        <w:t xml:space="preserve"> ET </w:t>
-      </w:r>
-      <w:r>
-        <w:t>can be</w:t>
-      </w:r>
-      <w:r>
-        <w:t xml:space="preserve"> simulated by </w:t>
-      </w:r>
-      <w:r>
-        <w:t>UZF</w:t>
-      </w:r>
-      <w:r>
-        <w:t xml:space="preserve"> or PRMS, </w:t>
-      </w:r>
-      <w:r>
-        <w:t xml:space="preserve">including </w:t>
-      </w:r>
-      <w:r>
-        <w:t>groundwater</w:t>
-      </w:r>
-      <w:r>
-        <w:t xml:space="preserve"> </w:t>
-      </w:r>
-      <w:r>
-        <w:t>and surface water return flows.</w:t>
-      </w:r>
-      <w:r>
-        <w:t xml:space="preserve"> Alternatively, crop consumption can be specified </w:t>
-      </w:r>
-      <w:r>
-        <w:t xml:space="preserve">and automatically removed from the model, </w:t>
-      </w:r>
-      <w:r>
-        <w:t>and the difference between irrigation water delivery and specified consumption is applied as groundwater return flow.</w:t>
-      </w:r>
-    </w:p>
-    <w:p>
-      <w:pPr>
-        <w:pStyle w:val="BodyText"/>
-        <w:numPr>
-          <w:ilvl w:val="0"/>
-          <w:numId w:val="31"/>
-        </w:numPr>
-      </w:pPr>
+        <w:t xml:space="preserve"> supplied by surface water </w:t>
+      </w:r>
       <w:r>
         <w:rPr>
           <w:b/>
         </w:rPr>
-        <w:t xml:space="preserve">Specified </w:t>
+        <w:t>and/</w:t>
       </w:r>
       <w:r>
         <w:rPr>
           <w:b/>
         </w:rPr>
-        <w:t>NIWR</w:t>
+        <w:t>or groundwater</w:t>
       </w:r>
       <w:r>
         <w:rPr>
           <w:b/>
         </w:rPr>
-        <w:t xml:space="preserve"> supplied by surface water and supplemented by groundwater</w:t>
+        <w:t xml:space="preserve"> (Fig. 2a)</w:t>
       </w:r>
     </w:p>
     <w:p>
       <w:pPr>
         <w:pStyle w:val="BodyText"/>
-        <w:ind w:left="1080" w:firstLine="0"/>
-      </w:pPr>
-      <w:r>
-        <w:t>This option is identical to (1) except that groundwater pumping rates for irrigation are not specified directly. Rather these rates are calculated as</w:t>
+        <w:ind w:left="1080" w:firstLine="360"/>
+      </w:pPr>
+      <w:r>
+        <w:t>Irrigation demand</w:t>
       </w:r>
       <w:r>
         <w:t xml:space="preserve"> </w:t>
       </w:r>
       <w:r>
+        <w:t xml:space="preserve">is </w:t>
+      </w:r>
+      <w:r>
+        <w:t>set using t</w:t>
+      </w:r>
+      <w:r>
+        <w:t>ime varying s</w:t>
+      </w:r>
+      <w:r>
+        <w:t>urfac</w:t>
+      </w:r>
+      <w:r>
+        <w:t>e water</w:t>
+      </w:r>
+      <w:r>
+        <w:t xml:space="preserve"> diversions </w:t>
+      </w:r>
+      <w:r>
+        <w:t xml:space="preserve">specified in the </w:t>
+      </w:r>
+      <w:r>
+        <w:t>SFR</w:t>
+      </w:r>
+      <w:r>
+        <w:t xml:space="preserve"> </w:t>
+      </w:r>
+      <w:r>
+        <w:t>Pack</w:t>
+      </w:r>
+      <w:r>
+        <w:t>ag</w:t>
+      </w:r>
+      <w:r>
+        <w:t>e</w:t>
+      </w:r>
+      <w:r>
+        <w:t>, or</w:t>
+      </w:r>
+      <w:r>
+        <w:t xml:space="preserve"> time varying pumping rates </w:t>
+      </w:r>
+      <w:r>
+        <w:t xml:space="preserve">specified in the </w:t>
+      </w:r>
+      <w:r>
+        <w:t>AG</w:t>
+      </w:r>
+      <w:r>
+        <w:t xml:space="preserve"> </w:t>
+      </w:r>
+      <w:r>
+        <w:t>Pack</w:t>
+      </w:r>
+      <w:r>
+        <w:t>ag</w:t>
+      </w:r>
+      <w:r>
+        <w:t>e</w:t>
+      </w:r>
+      <w:r>
+        <w:t xml:space="preserve">. </w:t>
+      </w:r>
+      <w:r>
+        <w:t>I</w:t>
+      </w:r>
+      <w:r>
+        <w:t>rrigation water is</w:t>
+      </w:r>
+      <w:r>
+        <w:t xml:space="preserve"> </w:t>
+      </w:r>
+      <w:r>
+        <w:t xml:space="preserve">applied to </w:t>
+      </w:r>
+      <w:r>
+        <w:t>MODFLOW</w:t>
+      </w:r>
+      <w:r>
+        <w:t xml:space="preserve"> cells or PRMS HRUs</w:t>
+      </w:r>
+      <w:r>
+        <w:t>, and</w:t>
+      </w:r>
+      <w:r>
+        <w:t xml:space="preserve"> ET</w:t>
+      </w:r>
+      <w:r>
+        <w:t xml:space="preserve">, </w:t>
+      </w:r>
+      <w:r>
+        <w:t xml:space="preserve">groundwater </w:t>
+      </w:r>
+      <w:r>
+        <w:t xml:space="preserve">return flow, </w:t>
+      </w:r>
+      <w:r>
+        <w:t>and surface water return flow</w:t>
+      </w:r>
+      <w:r>
+        <w:t xml:space="preserve"> </w:t>
+      </w:r>
+      <w:r>
+        <w:t>can be</w:t>
+      </w:r>
+      <w:r>
+        <w:t xml:space="preserve"> simulated by </w:t>
+      </w:r>
+      <w:r>
+        <w:t>UZF</w:t>
+      </w:r>
+      <w:r>
+        <w:t xml:space="preserve"> or PRMS</w:t>
+      </w:r>
+      <w:bookmarkStart w:id="2" w:name="_GoBack"/>
+      <w:bookmarkEnd w:id="2"/>
+      <w:r>
+        <w:t>.</w:t>
+      </w:r>
+      <w:r>
+        <w:t xml:space="preserve"> Alternatively, crop consumption can be specified </w:t>
+      </w:r>
+      <w:r>
+        <w:t>and automatically removed from the model</w:t>
+      </w:r>
+      <w:r>
+        <w:t xml:space="preserve"> using efficiency factors</w:t>
+      </w:r>
+      <w:r>
+        <w:t xml:space="preserve">, </w:t>
+      </w:r>
+      <w:r>
+        <w:t>and the difference between irrigation water delivery and specified consumption is applied as groundwater return flow.</w:t>
+      </w:r>
+      <w:r>
+        <w:t xml:space="preserve"> If crop consumption is simulated using efficiency factors, then applied water is equal to the groundwater return flow and surface water return flow is assumed to be zero.</w:t>
+      </w:r>
+    </w:p>
+    <w:p>
+      <w:pPr>
+        <w:pStyle w:val="BodyText"/>
+        <w:ind w:left="1080" w:firstLine="360"/>
+      </w:pPr>
+      <w:r>
+        <w:t xml:space="preserve">Irrigation wells can be designated as supplementary wells, and rather than specifying pumping rates, </w:t>
+      </w:r>
+      <w:r>
+        <w:t>rates are calculated as</w:t>
+      </w:r>
+      <w:r>
+        <w:t xml:space="preserve"> </w:t>
+      </w:r>
+      <w:r>
         <w:t xml:space="preserve">the difference between the </w:t>
       </w:r>
       <w:r>
-        <w:t>NIWR</w:t>
+        <w:t>irrigation demand</w:t>
       </w:r>
       <w:r>
         <w:t xml:space="preserve"> and </w:t>
+      </w:r>
+      <w:r>
+        <w:t xml:space="preserve">the actual </w:t>
       </w:r>
       <w:r>
         <w:t>diverted surface water rate</w:t>
@@ -2423,6 +2452,7 @@
         <w:ind w:left="1080" w:firstLine="0"/>
       </w:pPr>
       <w:r>
+        <w:lastRenderedPageBreak/>
         <w:t xml:space="preserve">Where </w:t>
       </w:r>
       <m:oMath>
@@ -2488,11 +2518,7 @@
         </m:sSub>
       </m:oMath>
       <w:r>
-        <w:t xml:space="preserve"> is the maximum </w:t>
-      </w:r>
-      <w:r>
-        <w:lastRenderedPageBreak/>
-        <w:t>percentage of NIWR that will be supplemented by groundwater</w:t>
+        <w:t xml:space="preserve"> is the maximum percentage of NIWR that will be supplemented by groundwater</w:t>
       </w:r>
       <w:r>
         <w:t>.</w:t>
@@ -3266,14 +3292,14 @@
         <w:t>as described in option 2.</w:t>
       </w:r>
       <w:r>
-        <w:t xml:space="preserve"> Irrigation events can be triggered consecutively if the ET ratio remains below the specified threshold.</w:t>
-      </w:r>
-      <w:r>
-        <w:t xml:space="preserve"> Surface water </w:t>
+        <w:t xml:space="preserve"> Irrigation events can be triggered </w:t>
       </w:r>
       <w:r>
         <w:lastRenderedPageBreak/>
-        <w:t xml:space="preserve">return flows can occur during delivery and </w:t>
+        <w:t>consecutively if the ET ratio remains below the specified threshold.</w:t>
+      </w:r>
+      <w:r>
+        <w:t xml:space="preserve"> Surface water return flows can occur during delivery and </w:t>
       </w:r>
       <w:r>
         <w:t>on farm</w:t>
@@ -9284,42 +9310,17 @@
     <w:p>
       <w:pPr>
         <w:pStyle w:val="BodyText"/>
-        <w:ind w:left="1440"/>
-      </w:pPr>
-    </w:p>
-    <w:p>
-      <w:pPr>
-        <w:pStyle w:val="BodyText"/>
-        <w:ind w:left="1440"/>
-      </w:pPr>
-    </w:p>
-    <w:p>
-      <w:pPr>
-        <w:pStyle w:val="FigureCaption"/>
-        <w:numPr>
-          <w:ilvl w:val="0"/>
-          <w:numId w:val="0"/>
-        </w:numPr>
-      </w:pPr>
-      <w:bookmarkStart w:id="3" w:name="_Toc488403565"/>
+        <w:ind w:firstLine="0"/>
+      </w:pPr>
       <w:r>
         <w:rPr>
           <w:noProof/>
         </w:rPr>
-        <w:lastRenderedPageBreak/>
         <w:drawing>
-          <wp:anchor distT="0" distB="0" distL="114300" distR="114300" simplePos="0" relativeHeight="251663360" behindDoc="0" locked="0" layoutInCell="1" allowOverlap="1" wp14:anchorId="1D7137B0" wp14:editId="059F612C">
-            <wp:simplePos x="0" y="0"/>
-            <wp:positionH relativeFrom="column">
-              <wp:posOffset>0</wp:posOffset>
-            </wp:positionH>
-            <wp:positionV relativeFrom="paragraph">
-              <wp:posOffset>0</wp:posOffset>
-            </wp:positionV>
-            <wp:extent cx="3686175" cy="3828637"/>
-            <wp:effectExtent l="0" t="0" r="0" b="635"/>
-            <wp:wrapTopAndBottom/>
-            <wp:docPr id="2" name="Picture 2"/>
+          <wp:inline distT="0" distB="0" distL="0" distR="0" wp14:anchorId="4D46025A" wp14:editId="37F06F58">
+            <wp:extent cx="5943600" cy="6697345"/>
+            <wp:effectExtent l="0" t="0" r="0" b="8255"/>
+            <wp:docPr id="11" name="Picture 11"/>
             <wp:cNvGraphicFramePr>
               <a:graphicFrameLocks xmlns:a="http://schemas.openxmlformats.org/drawingml/2006/main" noChangeAspect="1"/>
             </wp:cNvGraphicFramePr>
@@ -9331,13 +9332,7 @@
                     <pic:cNvPicPr/>
                   </pic:nvPicPr>
                   <pic:blipFill>
-                    <a:blip r:embed="rId9">
-                      <a:extLst>
-                        <a:ext uri="{28A0092B-C50C-407E-A947-70E740481C1C}">
-                          <a14:useLocalDpi xmlns:a14="http://schemas.microsoft.com/office/drawing/2010/main" val="0"/>
-                        </a:ext>
-                      </a:extLst>
-                    </a:blip>
+                    <a:blip r:embed="rId9"/>
                     <a:stretch>
                       <a:fillRect/>
                     </a:stretch>
@@ -9345,7 +9340,7 @@
                   <pic:spPr>
                     <a:xfrm>
                       <a:off x="0" y="0"/>
-                      <a:ext cx="3686175" cy="3828637"/>
+                      <a:ext cx="5943600" cy="6697345"/>
                     </a:xfrm>
                     <a:prstGeom prst="rect">
                       <a:avLst/>
@@ -9354,74 +9349,41 @@
                 </pic:pic>
               </a:graphicData>
             </a:graphic>
-          </wp:anchor>
+          </wp:inline>
         </w:drawing>
       </w:r>
+    </w:p>
+    <w:p>
+      <w:pPr>
+        <w:pStyle w:val="BodyText"/>
+        <w:ind w:left="1440"/>
+      </w:pPr>
+    </w:p>
+    <w:p>
+      <w:pPr>
+        <w:pStyle w:val="BodyText"/>
+        <w:ind w:left="1440"/>
+      </w:pPr>
+    </w:p>
+    <w:p>
+      <w:pPr>
+        <w:pStyle w:val="FigureCaption"/>
+        <w:numPr>
+          <w:ilvl w:val="0"/>
+          <w:numId w:val="0"/>
+        </w:numPr>
+      </w:pPr>
+      <w:bookmarkStart w:id="3" w:name="_Toc488403565"/>
+    </w:p>
+    <w:p>
+      <w:pPr>
+        <w:pStyle w:val="BodyText"/>
+        <w:ind w:firstLine="0"/>
+      </w:pPr>
       <w:r>
         <w:rPr>
           <w:noProof/>
         </w:rPr>
-        <w:drawing>
-          <wp:anchor distT="0" distB="0" distL="114300" distR="114300" simplePos="0" relativeHeight="251664384" behindDoc="0" locked="0" layoutInCell="1" allowOverlap="1" wp14:anchorId="0BDF4EC0" wp14:editId="5B4E8C5D">
-            <wp:simplePos x="0" y="0"/>
-            <wp:positionH relativeFrom="column">
-              <wp:posOffset>0</wp:posOffset>
-            </wp:positionH>
-            <wp:positionV relativeFrom="paragraph">
-              <wp:posOffset>3829050</wp:posOffset>
-            </wp:positionV>
-            <wp:extent cx="4107815" cy="3619500"/>
-            <wp:effectExtent l="0" t="0" r="6985" b="0"/>
-            <wp:wrapTopAndBottom/>
-            <wp:docPr id="3" name="Picture 3"/>
-            <wp:cNvGraphicFramePr>
-              <a:graphicFrameLocks xmlns:a="http://schemas.openxmlformats.org/drawingml/2006/main" noChangeAspect="1"/>
-            </wp:cNvGraphicFramePr>
-            <a:graphic xmlns:a="http://schemas.openxmlformats.org/drawingml/2006/main">
-              <a:graphicData uri="http://schemas.openxmlformats.org/drawingml/2006/picture">
-                <pic:pic xmlns:pic="http://schemas.openxmlformats.org/drawingml/2006/picture">
-                  <pic:nvPicPr>
-                    <pic:cNvPr id="1" name=""/>
-                    <pic:cNvPicPr/>
-                  </pic:nvPicPr>
-                  <pic:blipFill>
-                    <a:blip r:embed="rId10">
-                      <a:extLst>
-                        <a:ext uri="{28A0092B-C50C-407E-A947-70E740481C1C}">
-                          <a14:useLocalDpi xmlns:a14="http://schemas.microsoft.com/office/drawing/2010/main" val="0"/>
-                        </a:ext>
-                      </a:extLst>
-                    </a:blip>
-                    <a:stretch>
-                      <a:fillRect/>
-                    </a:stretch>
-                  </pic:blipFill>
-                  <pic:spPr>
-                    <a:xfrm>
-                      <a:off x="0" y="0"/>
-                      <a:ext cx="4107815" cy="3619500"/>
-                    </a:xfrm>
-                    <a:prstGeom prst="rect">
-                      <a:avLst/>
-                    </a:prstGeom>
-                  </pic:spPr>
-                </pic:pic>
-              </a:graphicData>
-            </a:graphic>
-          </wp:anchor>
-        </w:drawing>
-      </w:r>
-    </w:p>
-    <w:p>
-      <w:pPr>
-        <w:pStyle w:val="BodyText"/>
-        <w:ind w:firstLine="0"/>
-      </w:pPr>
-      <w:r>
-        <w:rPr>
-          <w:noProof/>
-        </w:rPr>
-        <w:lastRenderedPageBreak/>
         <w:drawing>
           <wp:inline distT="0" distB="0" distL="0" distR="0" wp14:anchorId="105D5E04" wp14:editId="1C43036A">
             <wp:extent cx="5943600" cy="5261610"/>
@@ -9438,7 +9400,7 @@
                     <pic:cNvPicPr/>
                   </pic:nvPicPr>
                   <pic:blipFill>
-                    <a:blip r:embed="rId11"/>
+                    <a:blip r:embed="rId10"/>
                     <a:stretch>
                       <a:fillRect/>
                     </a:stretch>
@@ -9485,7 +9447,7 @@
                     <pic:cNvPicPr/>
                   </pic:nvPicPr>
                   <pic:blipFill>
-                    <a:blip r:embed="rId12"/>
+                    <a:blip r:embed="rId11"/>
                     <a:stretch>
                       <a:fillRect/>
                     </a:stretch>
@@ -9959,7 +9921,7 @@
                     <pic:cNvPicPr/>
                   </pic:nvPicPr>
                   <pic:blipFill>
-                    <a:blip r:embed="rId13"/>
+                    <a:blip r:embed="rId12"/>
                     <a:stretch>
                       <a:fillRect/>
                     </a:stretch>
@@ -10908,7 +10870,7 @@
                     <pic:cNvPicPr/>
                   </pic:nvPicPr>
                   <pic:blipFill>
-                    <a:blip r:embed="rId14"/>
+                    <a:blip r:embed="rId13"/>
                     <a:stretch>
                       <a:fillRect/>
                     </a:stretch>
@@ -11145,7 +11107,7 @@
                     <pic:cNvPicPr/>
                   </pic:nvPicPr>
                   <pic:blipFill>
-                    <a:blip r:embed="rId15"/>
+                    <a:blip r:embed="rId14"/>
                     <a:stretch>
                       <a:fillRect/>
                     </a:stretch>
@@ -11209,7 +11171,7 @@
                     <pic:cNvPicPr/>
                   </pic:nvPicPr>
                   <pic:blipFill>
-                    <a:blip r:embed="rId16"/>
+                    <a:blip r:embed="rId15"/>
                     <a:stretch>
                       <a:fillRect/>
                     </a:stretch>
@@ -11862,7 +11824,7 @@
                     <pic:cNvPicPr/>
                   </pic:nvPicPr>
                   <pic:blipFill>
-                    <a:blip r:embed="rId17"/>
+                    <a:blip r:embed="rId16"/>
                     <a:stretch>
                       <a:fillRect/>
                     </a:stretch>
@@ -12483,7 +12445,7 @@
                     <pic:cNvPicPr/>
                   </pic:nvPicPr>
                   <pic:blipFill>
-                    <a:blip r:embed="rId18"/>
+                    <a:blip r:embed="rId17"/>
                     <a:stretch>
                       <a:fillRect/>
                     </a:stretch>
@@ -12543,7 +12505,7 @@
                     <pic:cNvPicPr/>
                   </pic:nvPicPr>
                   <pic:blipFill>
-                    <a:blip r:embed="rId19"/>
+                    <a:blip r:embed="rId18"/>
                     <a:stretch>
                       <a:fillRect/>
                     </a:stretch>
@@ -12951,7 +12913,7 @@
                     <pic:cNvPicPr/>
                   </pic:nvPicPr>
                   <pic:blipFill>
-                    <a:blip r:embed="rId20"/>
+                    <a:blip r:embed="rId19"/>
                     <a:stretch>
                       <a:fillRect/>
                     </a:stretch>
@@ -15048,8 +15010,8 @@
         <w:spacing w:line="240" w:lineRule="auto"/>
         <w:ind w:left="720" w:hanging="720"/>
         <w:sectPr>
-          <w:footerReference w:type="default" r:id="rId21"/>
-          <w:footerReference w:type="first" r:id="rId22"/>
+          <w:footerReference w:type="default" r:id="rId20"/>
+          <w:footerReference w:type="first" r:id="rId21"/>
           <w:type w:val="oddPage"/>
           <w:pgSz w:w="12240" w:h="15840"/>
           <w:pgMar w:top="1440" w:right="1440" w:bottom="1440" w:left="1440" w:header="720" w:footer="720" w:gutter="0"/>
@@ -15077,7 +15039,7 @@
       </w:pPr>
     </w:p>
     <w:sectPr>
-      <w:footerReference w:type="default" r:id="rId23"/>
+      <w:footerReference w:type="default" r:id="rId22"/>
       <w:pgSz w:w="12240" w:h="15840"/>
       <w:pgMar w:top="1440" w:right="1440" w:bottom="1440" w:left="1440" w:header="720" w:footer="720" w:gutter="0"/>
       <w:pgNumType w:fmt="upperRoman" w:start="3"/>
@@ -24297,7 +24259,7 @@
 </file>
 
 <file path=customXml/itemProps1.xml><?xml version="1.0" encoding="utf-8"?>
-<ds:datastoreItem xmlns:ds="http://schemas.openxmlformats.org/officeDocument/2006/customXml" ds:itemID="{93C2811A-4616-4A6E-8EB7-B22E44F89C2E}">
+<ds:datastoreItem xmlns:ds="http://schemas.openxmlformats.org/officeDocument/2006/customXml" ds:itemID="{9A2C0C36-F8F7-41C9-A8F8-AA7BEE6143F3}">
   <ds:schemaRefs>
     <ds:schemaRef ds:uri="http://schemas.openxmlformats.org/officeDocument/2006/bibliography"/>
   </ds:schemaRefs>

</xml_diff>

<commit_message>
more work on ag review
</commit_message>
<xml_diff>
--- a/Examples/AgWaterUse/doc/AG_doc.docx
+++ b/Examples/AgWaterUse/doc/AG_doc.docx
@@ -677,7 +677,13 @@
         <w:t xml:space="preserve"> been used for simulating </w:t>
       </w:r>
       <w:r>
-        <w:t>regional scale</w:t>
+        <w:t>regional</w:t>
+      </w:r>
+      <w:r>
+        <w:t>-</w:t>
+      </w:r>
+      <w:r>
+        <w:t>scale</w:t>
       </w:r>
       <w:r>
         <w:t xml:space="preserve"> agricultural systems </w:t>
@@ -1970,6 +1976,62 @@
     </w:p>
     <w:p>
       <w:pPr>
+        <w:pStyle w:val="BodyText"/>
+        <w:ind w:firstLine="0"/>
+      </w:pPr>
+      <w:r>
+        <w:drawing>
+          <wp:inline distT="0" distB="0" distL="0" distR="0" wp14:anchorId="3C4EE0F0" wp14:editId="3D0BFB6E">
+            <wp:extent cx="5943600" cy="4599305"/>
+            <wp:effectExtent l="0" t="0" r="0" b="0"/>
+            <wp:docPr id="3" name="Picture 3"/>
+            <wp:cNvGraphicFramePr>
+              <a:graphicFrameLocks xmlns:a="http://schemas.openxmlformats.org/drawingml/2006/main" noChangeAspect="1"/>
+            </wp:cNvGraphicFramePr>
+            <a:graphic xmlns:a="http://schemas.openxmlformats.org/drawingml/2006/main">
+              <a:graphicData uri="http://schemas.openxmlformats.org/drawingml/2006/picture">
+                <pic:pic xmlns:pic="http://schemas.openxmlformats.org/drawingml/2006/picture">
+                  <pic:nvPicPr>
+                    <pic:cNvPr id="1" name=""/>
+                    <pic:cNvPicPr/>
+                  </pic:nvPicPr>
+                  <pic:blipFill>
+                    <a:blip r:embed="rId9"/>
+                    <a:stretch>
+                      <a:fillRect/>
+                    </a:stretch>
+                  </pic:blipFill>
+                  <pic:spPr>
+                    <a:xfrm>
+                      <a:off x="0" y="0"/>
+                      <a:ext cx="5943600" cy="4599305"/>
+                    </a:xfrm>
+                    <a:prstGeom prst="rect">
+                      <a:avLst/>
+                    </a:prstGeom>
+                  </pic:spPr>
+                </pic:pic>
+              </a:graphicData>
+            </a:graphic>
+          </wp:inline>
+        </w:drawing>
+      </w:r>
+    </w:p>
+    <w:p>
+      <w:pPr>
+        <w:pStyle w:val="FigureCaption"/>
+      </w:pPr>
+      <w:r>
+        <w:t xml:space="preserve">Illustration showing how regional </w:t>
+      </w:r>
+      <w:bookmarkStart w:id="2" w:name="_GoBack"/>
+      <w:bookmarkEnd w:id="2"/>
+      <w:r>
+        <w:t>agricultural processes are represented in GSFLOW.</w:t>
+      </w:r>
+    </w:p>
+    <w:p>
+      <w:pPr>
         <w:pStyle w:val="Heading1"/>
         <w:autoSpaceDE w:val="0"/>
       </w:pPr>
@@ -2077,6 +2139,7 @@
         <w:rPr>
           <w:b/>
         </w:rPr>
+        <w:lastRenderedPageBreak/>
         <w:t xml:space="preserve">Specified </w:t>
       </w:r>
       <w:r>
@@ -2209,16 +2272,7 @@
         <w:t xml:space="preserve"> ET</w:t>
       </w:r>
       <w:r>
-        <w:t xml:space="preserve">, </w:t>
-      </w:r>
-      <w:r>
-        <w:t xml:space="preserve">groundwater </w:t>
-      </w:r>
-      <w:r>
-        <w:t xml:space="preserve">return flow, </w:t>
-      </w:r>
-      <w:r>
-        <w:t>and surface water return flow</w:t>
+        <w:t>, groundwater return flow, and surface water return flow</w:t>
       </w:r>
       <w:r>
         <w:t xml:space="preserve"> </w:t>
@@ -2235,8 +2289,6 @@
       <w:r>
         <w:t xml:space="preserve"> or PRMS</w:t>
       </w:r>
-      <w:bookmarkStart w:id="2" w:name="_GoBack"/>
-      <w:bookmarkEnd w:id="2"/>
       <w:r>
         <w:t>.</w:t>
       </w:r>
@@ -2452,7 +2504,6 @@
         <w:ind w:left="1080" w:firstLine="0"/>
       </w:pPr>
       <w:r>
-        <w:lastRenderedPageBreak/>
         <w:t xml:space="preserve">Where </w:t>
       </w:r>
       <m:oMath>
@@ -2795,6 +2846,7 @@
         <w:ind w:left="1080" w:firstLine="0"/>
       </w:pPr>
       <w:r>
+        <w:lastRenderedPageBreak/>
         <w:t xml:space="preserve">NIWR </w:t>
       </w:r>
       <w:r>
@@ -3292,11 +3344,7 @@
         <w:t>as described in option 2.</w:t>
       </w:r>
       <w:r>
-        <w:t xml:space="preserve"> Irrigation events can be triggered </w:t>
-      </w:r>
-      <w:r>
-        <w:lastRenderedPageBreak/>
-        <w:t>consecutively if the ET ratio remains below the specified threshold.</w:t>
+        <w:t xml:space="preserve"> Irrigation events can be triggered consecutively if the ET ratio remains below the specified threshold.</w:t>
       </w:r>
       <w:r>
         <w:t xml:space="preserve"> Surface water return flows can occur during delivery and </w:t>
@@ -3374,7 +3422,11 @@
         <w:t xml:space="preserve"> </w:t>
       </w:r>
       <w:r>
-        <w:t>et al.,</w:t>
+        <w:t xml:space="preserve">et </w:t>
+      </w:r>
+      <w:r>
+        <w:lastRenderedPageBreak/>
+        <w:t>al.,</w:t>
       </w:r>
       <w:r>
         <w:t xml:space="preserve"> 2008; Henson </w:t>
@@ -3739,7 +3791,6 @@
         <w:pStyle w:val="BodyText"/>
       </w:pPr>
       <w:r>
-        <w:lastRenderedPageBreak/>
         <w:t>A</w:t>
       </w:r>
       <w:r>
@@ -4030,6 +4081,7 @@
         <w:ind w:firstLine="0"/>
       </w:pPr>
       <w:r>
+        <w:lastRenderedPageBreak/>
         <w:t>W</w:t>
       </w:r>
       <w:r>
@@ -4514,7 +4566,6 @@
           <w:rPr>
             <w:rFonts w:ascii="Cambria Math" w:hAnsi="Cambria Math"/>
           </w:rPr>
-          <w:lastRenderedPageBreak/>
           <m:t>NIWR</m:t>
         </m:r>
       </m:oMath>
@@ -4882,7 +4933,11 @@
         <w:t>ed by the total area of HRUs/</w:t>
       </w:r>
       <w:r>
-        <w:t xml:space="preserve">cells that receive </w:t>
+        <w:t xml:space="preserve">cells </w:t>
+      </w:r>
+      <w:r>
+        <w:lastRenderedPageBreak/>
+        <w:t xml:space="preserve">that receive </w:t>
       </w:r>
       <w:r>
         <w:t>irrigation w</w:t>
@@ -5547,7 +5602,6 @@
         <w:t xml:space="preserve"> </w:t>
       </w:r>
       <w:r>
-        <w:lastRenderedPageBreak/>
         <w:t>These system losses can be sim</w:t>
       </w:r>
       <w:r>
@@ -5906,7 +5960,11 @@
         <w:t xml:space="preserve"> for all cells/</w:t>
       </w:r>
       <w:r>
-        <w:t xml:space="preserve">HRUs irrigated by a diversion </w:t>
+        <w:t xml:space="preserve">HRUs irrigated by a </w:t>
+      </w:r>
+      <w:r>
+        <w:lastRenderedPageBreak/>
+        <w:t xml:space="preserve">diversion </w:t>
       </w:r>
       <w:r>
         <w:t>should sum to</w:t>
@@ -7197,6 +7255,7 @@
         <w:ind w:firstLine="0"/>
       </w:pPr>
       <w:r>
+        <w:lastRenderedPageBreak/>
         <w:t>s</w:t>
       </w:r>
       <w:r>
@@ -8095,7 +8154,6 @@
         <w:ind w:firstLine="0"/>
       </w:pPr>
       <w:r>
-        <w:lastRenderedPageBreak/>
         <w:t xml:space="preserve">Where </w:t>
       </w:r>
       <m:oMath>
@@ -9285,11 +9343,7 @@
         <w:t xml:space="preserve"> are summed over all fields irrigated by a diversion</w:t>
       </w:r>
       <w:r>
-        <w:t xml:space="preserve">, and ET is simulated using energy and water balance formulations, and water is explicitly diverted and/or </w:t>
-      </w:r>
-      <w:r>
-        <w:lastRenderedPageBreak/>
-        <w:t>pumped and applied to fields</w:t>
+        <w:t>, and ET is simulated using energy and water balance formulations, and water is explicitly diverted and/or pumped and applied to fields</w:t>
       </w:r>
       <w:r>
         <w:t xml:space="preserve">. </w:t>
@@ -9316,6 +9370,7 @@
         <w:rPr>
           <w:noProof/>
         </w:rPr>
+        <w:lastRenderedPageBreak/>
         <w:drawing>
           <wp:inline distT="0" distB="0" distL="0" distR="0" wp14:anchorId="4D46025A" wp14:editId="37F06F58">
             <wp:extent cx="5943600" cy="6697345"/>
@@ -9332,7 +9387,7 @@
                     <pic:cNvPicPr/>
                   </pic:nvPicPr>
                   <pic:blipFill>
-                    <a:blip r:embed="rId9"/>
+                    <a:blip r:embed="rId10"/>
                     <a:stretch>
                       <a:fillRect/>
                     </a:stretch>
@@ -9384,6 +9439,7 @@
         <w:rPr>
           <w:noProof/>
         </w:rPr>
+        <w:lastRenderedPageBreak/>
         <w:drawing>
           <wp:inline distT="0" distB="0" distL="0" distR="0" wp14:anchorId="105D5E04" wp14:editId="1C43036A">
             <wp:extent cx="5943600" cy="5261610"/>
@@ -9400,7 +9456,7 @@
                     <pic:cNvPicPr/>
                   </pic:nvPicPr>
                   <pic:blipFill>
-                    <a:blip r:embed="rId10"/>
+                    <a:blip r:embed="rId11"/>
                     <a:stretch>
                       <a:fillRect/>
                     </a:stretch>
@@ -9447,7 +9503,7 @@
                     <pic:cNvPicPr/>
                   </pic:nvPicPr>
                   <pic:blipFill>
-                    <a:blip r:embed="rId11"/>
+                    <a:blip r:embed="rId12"/>
                     <a:stretch>
                       <a:fillRect/>
                     </a:stretch>
@@ -9921,7 +9977,7 @@
                     <pic:cNvPicPr/>
                   </pic:nvPicPr>
                   <pic:blipFill>
-                    <a:blip r:embed="rId12"/>
+                    <a:blip r:embed="rId13"/>
                     <a:stretch>
                       <a:fillRect/>
                     </a:stretch>
@@ -10870,7 +10926,7 @@
                     <pic:cNvPicPr/>
                   </pic:nvPicPr>
                   <pic:blipFill>
-                    <a:blip r:embed="rId13"/>
+                    <a:blip r:embed="rId14"/>
                     <a:stretch>
                       <a:fillRect/>
                     </a:stretch>
@@ -11107,7 +11163,7 @@
                     <pic:cNvPicPr/>
                   </pic:nvPicPr>
                   <pic:blipFill>
-                    <a:blip r:embed="rId14"/>
+                    <a:blip r:embed="rId15"/>
                     <a:stretch>
                       <a:fillRect/>
                     </a:stretch>
@@ -11171,7 +11227,7 @@
                     <pic:cNvPicPr/>
                   </pic:nvPicPr>
                   <pic:blipFill>
-                    <a:blip r:embed="rId15"/>
+                    <a:blip r:embed="rId16"/>
                     <a:stretch>
                       <a:fillRect/>
                     </a:stretch>
@@ -11824,7 +11880,7 @@
                     <pic:cNvPicPr/>
                   </pic:nvPicPr>
                   <pic:blipFill>
-                    <a:blip r:embed="rId16"/>
+                    <a:blip r:embed="rId17"/>
                     <a:stretch>
                       <a:fillRect/>
                     </a:stretch>
@@ -12445,7 +12501,7 @@
                     <pic:cNvPicPr/>
                   </pic:nvPicPr>
                   <pic:blipFill>
-                    <a:blip r:embed="rId17"/>
+                    <a:blip r:embed="rId18"/>
                     <a:stretch>
                       <a:fillRect/>
                     </a:stretch>
@@ -12505,7 +12561,7 @@
                     <pic:cNvPicPr/>
                   </pic:nvPicPr>
                   <pic:blipFill>
-                    <a:blip r:embed="rId18"/>
+                    <a:blip r:embed="rId19"/>
                     <a:stretch>
                       <a:fillRect/>
                     </a:stretch>
@@ -12913,7 +12969,7 @@
                     <pic:cNvPicPr/>
                   </pic:nvPicPr>
                   <pic:blipFill>
-                    <a:blip r:embed="rId19"/>
+                    <a:blip r:embed="rId20"/>
                     <a:stretch>
                       <a:fillRect/>
                     </a:stretch>
@@ -15010,8 +15066,8 @@
         <w:spacing w:line="240" w:lineRule="auto"/>
         <w:ind w:left="720" w:hanging="720"/>
         <w:sectPr>
-          <w:footerReference w:type="default" r:id="rId20"/>
-          <w:footerReference w:type="first" r:id="rId21"/>
+          <w:footerReference w:type="default" r:id="rId21"/>
+          <w:footerReference w:type="first" r:id="rId22"/>
           <w:type w:val="oddPage"/>
           <w:pgSz w:w="12240" w:h="15840"/>
           <w:pgMar w:top="1440" w:right="1440" w:bottom="1440" w:left="1440" w:header="720" w:footer="720" w:gutter="0"/>
@@ -15039,7 +15095,7 @@
       </w:pPr>
     </w:p>
     <w:sectPr>
-      <w:footerReference w:type="default" r:id="rId22"/>
+      <w:footerReference w:type="default" r:id="rId23"/>
       <w:pgSz w:w="12240" w:h="15840"/>
       <w:pgMar w:top="1440" w:right="1440" w:bottom="1440" w:left="1440" w:header="720" w:footer="720" w:gutter="0"/>
       <w:pgNumType w:fmt="upperRoman" w:start="3"/>
@@ -24259,7 +24315,7 @@
 </file>
 
 <file path=customXml/itemProps1.xml><?xml version="1.0" encoding="utf-8"?>
-<ds:datastoreItem xmlns:ds="http://schemas.openxmlformats.org/officeDocument/2006/customXml" ds:itemID="{9A2C0C36-F8F7-41C9-A8F8-AA7BEE6143F3}">
+<ds:datastoreItem xmlns:ds="http://schemas.openxmlformats.org/officeDocument/2006/customXml" ds:itemID="{352C899B-13BD-45CD-8690-CA7DE71A9FDB}">
   <ds:schemaRefs>
     <ds:schemaRef ds:uri="http://schemas.openxmlformats.org/officeDocument/2006/bibliography"/>
   </ds:schemaRefs>

</xml_diff>

<commit_message>
fiinished addressing Hedeff's review
</commit_message>
<xml_diff>
--- a/Examples/AgWaterUse/doc/AG_doc.docx
+++ b/Examples/AgWaterUse/doc/AG_doc.docx
@@ -216,100 +216,119 @@
           <w:color w:val="222222"/>
           <w:shd w:val="clear" w:color="auto" w:fill="FFFFFF"/>
         </w:rPr>
-        <w:t xml:space="preserve">user-specified demands, 2) demands determined by a user specified irrigation trigger value that is compared to the ratio of the </w:t>
+        <w:t>user-specified demands, 2) demands determined by a user</w:t>
       </w:r>
       <w:r>
         <w:rPr>
           <w:color w:val="222222"/>
           <w:shd w:val="clear" w:color="auto" w:fill="FFFFFF"/>
         </w:rPr>
-        <w:t xml:space="preserve">simulated </w:t>
+        <w:t>-</w:t>
       </w:r>
       <w:r>
         <w:rPr>
           <w:color w:val="222222"/>
           <w:shd w:val="clear" w:color="auto" w:fill="FFFFFF"/>
         </w:rPr>
-        <w:t>actual to reference evapotranspiration (ET), and 3) demands determined by the optimal amount of irrigation required to minimize the difference between reference and actual ET. The latter two approach use energy and soil-water balance to determine demands</w:t>
+        <w:t xml:space="preserve">specified irrigation trigger value that is compared to the ratio of the </w:t>
       </w:r>
       <w:r>
         <w:rPr>
           <w:color w:val="222222"/>
           <w:shd w:val="clear" w:color="auto" w:fill="FFFFFF"/>
         </w:rPr>
-        <w:t xml:space="preserve"> and to simulate crop consumption and return flows</w:t>
+        <w:t xml:space="preserve">simulated </w:t>
       </w:r>
       <w:r>
         <w:rPr>
           <w:color w:val="222222"/>
           <w:shd w:val="clear" w:color="auto" w:fill="FFFFFF"/>
         </w:rPr>
-        <w:t>.</w:t>
+        <w:t>actual to reference evapotranspiration (ET), and 3) demands determined by the optimal amount of irrigation required to minimize the difference between reference and actual ET. The latter two approach</w:t>
       </w:r>
       <w:r>
         <w:rPr>
           <w:color w:val="222222"/>
           <w:shd w:val="clear" w:color="auto" w:fill="FFFFFF"/>
         </w:rPr>
-        <w:t xml:space="preserve"> </w:t>
+        <w:t>es</w:t>
       </w:r>
       <w:r>
         <w:rPr>
           <w:color w:val="222222"/>
           <w:shd w:val="clear" w:color="auto" w:fill="FFFFFF"/>
         </w:rPr>
-        <w:t xml:space="preserve">Irrigation </w:t>
+        <w:t xml:space="preserve"> use energy and soil-water balance to determine demands</w:t>
       </w:r>
       <w:r>
         <w:rPr>
           <w:color w:val="222222"/>
           <w:shd w:val="clear" w:color="auto" w:fill="FFFFFF"/>
         </w:rPr>
-        <w:t>water</w:t>
+        <w:t xml:space="preserve"> and to simulate crop consumption and return flows</w:t>
       </w:r>
       <w:r>
         <w:rPr>
           <w:color w:val="222222"/>
           <w:shd w:val="clear" w:color="auto" w:fill="FFFFFF"/>
         </w:rPr>
-        <w:t xml:space="preserve"> is diverted into canals and routed to fields using the MODFLOW SFR Package, or </w:t>
+        <w:t>.</w:t>
       </w:r>
       <w:r>
         <w:rPr>
           <w:color w:val="222222"/>
           <w:shd w:val="clear" w:color="auto" w:fill="FFFFFF"/>
         </w:rPr>
-        <w:t>irrigation water</w:t>
+        <w:t xml:space="preserve"> </w:t>
       </w:r>
       <w:r>
         <w:rPr>
           <w:color w:val="222222"/>
           <w:shd w:val="clear" w:color="auto" w:fill="FFFFFF"/>
         </w:rPr>
-        <w:t xml:space="preserve"> can be supplied/supplemented by groundwater wells. Combined with MODFLOW or GSFLOW, the AG </w:t>
-      </w:r>
-      <w:proofErr w:type="spellStart"/>
+        <w:t xml:space="preserve">Irrigation </w:t>
+      </w:r>
       <w:r>
         <w:rPr>
           <w:color w:val="222222"/>
           <w:shd w:val="clear" w:color="auto" w:fill="FFFFFF"/>
         </w:rPr>
-        <w:t>gross</w:t>
+        <w:t>water</w:t>
       </w:r>
       <w:r>
         <w:rPr>
           <w:color w:val="222222"/>
           <w:shd w:val="clear" w:color="auto" w:fill="FFFFFF"/>
         </w:rPr>
-        <w:t>Package</w:t>
-      </w:r>
-      <w:proofErr w:type="spellEnd"/>
+        <w:t xml:space="preserve"> is diverted into canals and routed to fields using the MODFLOW SFR Package, or </w:t>
+      </w:r>
       <w:r>
         <w:rPr>
           <w:color w:val="222222"/>
           <w:shd w:val="clear" w:color="auto" w:fill="FFFFFF"/>
         </w:rPr>
-        <w:t xml:space="preserve"> can simulate dynamic water use by agriculture in developed basins while providing flexibility to represent a range of grower behaviors and irrigation infrastructure. </w:t>
+        <w:t>irrigation water</w:t>
+      </w:r>
+      <w:r>
+        <w:rPr>
+          <w:color w:val="222222"/>
+          <w:shd w:val="clear" w:color="auto" w:fill="FFFFFF"/>
+        </w:rPr>
+        <w:t xml:space="preserve"> can be supplied/supplemented by groundwater wells. Combined with MODFLOW or GSFLOW, the AG Package can simulate dynamic water use by agriculture in developed basins while providing flexibility to represent a range of </w:t>
+      </w:r>
+      <w:r>
+        <w:rPr>
+          <w:color w:val="222222"/>
+          <w:shd w:val="clear" w:color="auto" w:fill="FFFFFF"/>
+        </w:rPr>
+        <w:t>irrigation practices</w:t>
+      </w:r>
+      <w:r>
+        <w:rPr>
+          <w:color w:val="222222"/>
+          <w:shd w:val="clear" w:color="auto" w:fill="FFFFFF"/>
+        </w:rPr>
+        <w:t xml:space="preserve"> and irrigation infrastructure. </w:t>
       </w:r>
     </w:p>
     <w:p>
@@ -388,11 +407,23 @@
         <w:t xml:space="preserve"> </w:t>
       </w:r>
       <w:r>
-        <w:t xml:space="preserve">The Agricultural Water Use </w:t>
+        <w:t xml:space="preserve">The Agricultural </w:t>
+      </w:r>
+      <w:r>
+        <w:t xml:space="preserve">(AG) </w:t>
       </w:r>
       <w:r>
         <w:lastRenderedPageBreak/>
-        <w:t>Package was developed by Richard Niswonger (rniswon@usgs.gov)</w:t>
+        <w:t>water use</w:t>
+      </w:r>
+      <w:r>
+        <w:t xml:space="preserve"> </w:t>
+      </w:r>
+      <w:r>
+        <w:t>p</w:t>
+      </w:r>
+      <w:r>
+        <w:t>ackage was developed by Richard Niswonger (rniswon@usgs.gov)</w:t>
       </w:r>
       <w:r>
         <w:t xml:space="preserve">, year first available, hardware required, software required, availability and cost. </w:t>
@@ -851,40 +882,53 @@
         <w:t>A common approach for simulating agricultural systems in groundwater and surface water models is to estimate demands as a pre-processing step</w:t>
       </w:r>
       <w:r>
-        <w:t>, and to subsequently apply these demands</w:t>
-      </w:r>
-      <w:r>
-        <w:t xml:space="preserve"> to hydrology simulations</w:t>
-      </w:r>
-      <w:r>
-        <w:t xml:space="preserve"> to avoid simulating field-scale soil water balance</w:t>
+        <w:t>.</w:t>
       </w:r>
       <w:r>
         <w:t xml:space="preserve"> </w:t>
       </w:r>
       <w:r>
+        <w:t>Demands are</w:t>
+      </w:r>
+      <w:r>
+        <w:t xml:space="preserve"> subsequently </w:t>
+      </w:r>
+      <w:r>
+        <w:t>specified</w:t>
+      </w:r>
+      <w:r>
+        <w:t xml:space="preserve"> </w:t>
+      </w:r>
+      <w:r>
+        <w:t>to a regional integrated model</w:t>
+      </w:r>
+      <w:r>
+        <w:t xml:space="preserve"> </w:t>
+      </w:r>
+      <w:r>
+        <w:t>that does not simulate field soil-water balance</w:t>
+      </w:r>
+      <w:r>
+        <w:t xml:space="preserve"> </w:t>
+      </w:r>
+      <w:r>
         <w:t>(</w:t>
       </w:r>
       <w:r>
         <w:t xml:space="preserve">Hanson et al., 2010, </w:t>
       </w:r>
+      <w:r>
+        <w:t>2014</w:t>
+      </w:r>
+      <w:r>
+        <w:t xml:space="preserve">; </w:t>
+      </w:r>
       <w:proofErr w:type="spellStart"/>
       <w:r>
-        <w:t>Woolfenden</w:t>
+        <w:t>Dogrul</w:t>
       </w:r>
       <w:proofErr w:type="spellEnd"/>
       <w:r>
-        <w:t xml:space="preserve"> and Nishikawa, 2014</w:t>
-      </w:r>
-      <w:r>
-        <w:t xml:space="preserve">; </w:t>
-      </w:r>
-      <w:proofErr w:type="spellStart"/>
-      <w:r>
-        <w:t>Dogrul</w:t>
-      </w:r>
-      <w:proofErr w:type="spellEnd"/>
-      <w:r>
         <w:t xml:space="preserve"> et al., 2011</w:t>
       </w:r>
       <w:r>
@@ -892,48 +936,6 @@
       </w:r>
       <w:r>
         <w:t>.</w:t>
-      </w:r>
-      <w:r>
-        <w:t xml:space="preserve"> </w:t>
-      </w:r>
-      <w:r>
-        <w:t>I</w:t>
-      </w:r>
-      <w:r>
-        <w:t>n these cases</w:t>
-      </w:r>
-      <w:r>
-        <w:t>,</w:t>
-      </w:r>
-      <w:r>
-        <w:t xml:space="preserve"> </w:t>
-      </w:r>
-      <w:r>
-        <w:t xml:space="preserve">irrigation demands are </w:t>
-      </w:r>
-      <w:r>
-        <w:t xml:space="preserve">estimated </w:t>
-      </w:r>
-      <w:r>
-        <w:t>external</w:t>
-      </w:r>
-      <w:r>
-        <w:t>ly</w:t>
-      </w:r>
-      <w:r>
-        <w:t xml:space="preserve"> </w:t>
-      </w:r>
-      <w:r>
-        <w:t>and</w:t>
-      </w:r>
-      <w:r>
-        <w:t xml:space="preserve"> independent of </w:t>
-      </w:r>
-      <w:r>
-        <w:t>evolving conditions in the hydrology model</w:t>
-      </w:r>
-      <w:r>
-        <w:t xml:space="preserve">. </w:t>
       </w:r>
     </w:p>
     <w:p>
@@ -941,85 +943,76 @@
         <w:pStyle w:val="BodyText"/>
       </w:pPr>
       <w:r>
-        <w:t>As presented herein, another approach is to</w:t>
+        <w:t>A</w:t>
+      </w:r>
+      <w:r>
+        <w:t xml:space="preserve">nother approach </w:t>
+      </w:r>
+      <w:r>
+        <w:t xml:space="preserve">presented herein </w:t>
+      </w:r>
+      <w:r>
+        <w:t>is to</w:t>
       </w:r>
       <w:r>
         <w:t xml:space="preserve"> </w:t>
       </w:r>
       <w:r>
-        <w:t>dynamically calculate demands</w:t>
+        <w:t xml:space="preserve">include simulation of field soil-water balance </w:t>
+      </w:r>
+      <w:r>
+        <w:t xml:space="preserve">within </w:t>
+      </w:r>
+      <w:r>
+        <w:t>the regional integrated model to calculate dynamic irrigation demands</w:t>
+      </w:r>
+      <w:r>
+        <w:t xml:space="preserve">. </w:t>
+      </w:r>
+      <w:r>
+        <w:t xml:space="preserve">The advantage of </w:t>
+      </w:r>
+      <w:r>
+        <w:t xml:space="preserve">this </w:t>
+      </w:r>
+      <w:r>
+        <w:t xml:space="preserve">approach is that </w:t>
+      </w:r>
+      <w:r>
+        <w:t>simulated demands and water use</w:t>
       </w:r>
       <w:r>
         <w:t xml:space="preserve"> </w:t>
       </w:r>
       <w:r>
-        <w:t>within an integrated surface water and groundwater hydrology model</w:t>
-      </w:r>
-      <w:r>
-        <w:t xml:space="preserve"> using </w:t>
-      </w:r>
-      <w:r>
-        <w:t xml:space="preserve">energy and </w:t>
-      </w:r>
-      <w:r>
-        <w:t>field</w:t>
-      </w:r>
-      <w:r>
-        <w:t>-water balance</w:t>
-      </w:r>
-      <w:r>
-        <w:t xml:space="preserve">. </w:t>
-      </w:r>
-      <w:r>
-        <w:t xml:space="preserve">The advantage of </w:t>
-      </w:r>
-      <w:r>
-        <w:t xml:space="preserve">this </w:t>
-      </w:r>
-      <w:r>
-        <w:t xml:space="preserve">approach is that </w:t>
-      </w:r>
-      <w:r>
-        <w:t>simulated demands and water use</w:t>
+        <w:t>are</w:t>
+      </w:r>
+      <w:r>
+        <w:t xml:space="preserve"> consistent with</w:t>
       </w:r>
       <w:r>
         <w:t xml:space="preserve"> </w:t>
       </w:r>
       <w:r>
-        <w:t>are</w:t>
-      </w:r>
-      <w:r>
-        <w:t xml:space="preserve"> consistent with</w:t>
+        <w:t>the soil water conditions and irrigation water supply simulated by the regional integrated model</w:t>
+      </w:r>
+      <w:r>
+        <w:t>.</w:t>
+      </w:r>
+      <w:r>
+        <w:t xml:space="preserve"> Furthermore, simulated crop consumption </w:t>
+      </w:r>
+      <w:r>
+        <w:t>and irrigation diversions can be constrained through validation with</w:t>
       </w:r>
       <w:r>
         <w:t xml:space="preserve"> </w:t>
       </w:r>
       <w:r>
-        <w:t>dynamic</w:t>
-      </w:r>
-      <w:r>
-        <w:t xml:space="preserve"> conditions in the model</w:t>
-      </w:r>
-      <w:r>
-        <w:t>.</w:t>
-      </w:r>
-      <w:r>
-        <w:t xml:space="preserve"> Furthermore, simulated crop consumption can be validated using independent estimates to </w:t>
-      </w:r>
-      <w:r>
-        <w:t>constrain simulated</w:t>
-      </w:r>
-      <w:r>
-        <w:t xml:space="preserve"> irrigation water diversions and groundwater </w:t>
-      </w:r>
-      <w:r>
-        <w:t xml:space="preserve">pumping during </w:t>
-      </w:r>
-      <w:r>
-        <w:t xml:space="preserve">model </w:t>
-      </w:r>
-      <w:r>
-        <w:t xml:space="preserve">calibration </w:t>
+        <w:t>independent estimates of crop consumption</w:t>
+      </w:r>
+      <w:r>
+        <w:t xml:space="preserve"> </w:t>
       </w:r>
       <w:r>
         <w:t xml:space="preserve">(e.g., </w:t>
@@ -1039,7 +1032,13 @@
         <w:pStyle w:val="BodyText"/>
       </w:pPr>
       <w:r>
-        <w:t xml:space="preserve">Here we present the Agricultural (AG) Water Use Package for MODFLOW and GSFLOW for basin-scale simulations. </w:t>
+        <w:t xml:space="preserve">Here we present the Agricultural (AG) Water Use Package for MODFLOW and GSFLOW for </w:t>
+      </w:r>
+      <w:r>
+        <w:t>regional</w:t>
+      </w:r>
+      <w:r>
+        <w:t xml:space="preserve">-scale simulations. </w:t>
       </w:r>
       <w:r>
         <w:t xml:space="preserve">The </w:t>
@@ -1102,16 +1101,16 @@
         <w:t xml:space="preserve"> Because </w:t>
       </w:r>
       <w:r>
-        <w:t xml:space="preserve">the </w:t>
-      </w:r>
-      <w:r>
         <w:t>irrigation demand</w:t>
       </w:r>
       <w:r>
         <w:t xml:space="preserve">, irrigation efficiency, and crop consumption </w:t>
       </w:r>
       <w:r>
-        <w:t xml:space="preserve">are simulated using </w:t>
+        <w:t>can be</w:t>
+      </w:r>
+      <w:r>
+        <w:t xml:space="preserve"> simulated using </w:t>
       </w:r>
       <w:r>
         <w:t xml:space="preserve">daily </w:t>
@@ -1120,23 +1119,38 @@
         <w:t>climatic conditions</w:t>
       </w:r>
       <w:r>
-        <w:t xml:space="preserve">, the model can be </w:t>
+        <w:t>, the model can be used to simulate impacts of climate change on water supply.</w:t>
+      </w:r>
+      <w:r>
+        <w:t xml:space="preserve"> </w:t>
+      </w:r>
+      <w:r>
+        <w:t xml:space="preserve">The AG Package can </w:t>
       </w:r>
       <w:r>
         <w:lastRenderedPageBreak/>
-        <w:t>used to simulate impacts of climate change on water supply.</w:t>
-      </w:r>
-      <w:r>
-        <w:t xml:space="preserve"> </w:t>
-      </w:r>
-      <w:r>
-        <w:t>The AG Package can represent changes in</w:t>
+        <w:t>represent changes in</w:t>
       </w:r>
       <w:r>
         <w:t xml:space="preserve"> land use</w:t>
       </w:r>
       <w:r>
         <w:t>, including changes in crop type, expansion or contraction of farmlands, or changes in irrigation technology</w:t>
+      </w:r>
+      <w:r>
+        <w:t xml:space="preserve"> through existing features in GSFLOW and recent enhancements (</w:t>
+      </w:r>
+      <w:r>
+        <w:t>Regan</w:t>
+      </w:r>
+      <w:r>
+        <w:t xml:space="preserve"> and</w:t>
+      </w:r>
+      <w:r>
+        <w:t xml:space="preserve"> LaFontaine, 2017</w:t>
+      </w:r>
+      <w:r>
+        <w:t>)</w:t>
       </w:r>
       <w:r>
         <w:t>.</w:t>
@@ -1364,7 +1378,25 @@
         <w:pStyle w:val="BodyText"/>
       </w:pPr>
       <w:r>
-        <w:t>Two example problems are presented for representing agriculture in MODFLOW and GSFLOW, and these examples are run for several configurations to demonstrate application of the new package and its capabilities for simulating agricultural water use for a range of hydrographic settings and irrigation techniques. Example problem 1 demonstrates the new package in a MODFLOW simulation and represents an agricultural basin in northwest Nevada (</w:t>
+        <w:t xml:space="preserve">Two example problems are presented for representing agriculture in MODFLOW and GSFLOW, and these examples are run </w:t>
+      </w:r>
+      <w:r>
+        <w:t>using different options</w:t>
+      </w:r>
+      <w:r>
+        <w:t xml:space="preserve"> to demonstrate application of the new package and its capabilities for simulating agricultural water use for </w:t>
+      </w:r>
+      <w:r>
+        <w:t>different</w:t>
+      </w:r>
+      <w:r>
+        <w:t xml:space="preserve"> hydrographic settings</w:t>
+      </w:r>
+      <w:r>
+        <w:t xml:space="preserve"> and irrigation practices</w:t>
+      </w:r>
+      <w:r>
+        <w:t>. Example problem 1 demonstrates the new package in a MODFLOW simulation and represents an agricultural basin in northwest Nevada (</w:t>
       </w:r>
       <w:proofErr w:type="spellStart"/>
       <w:r>
@@ -1372,11 +1404,11 @@
       </w:r>
       <w:proofErr w:type="spellEnd"/>
       <w:r>
-        <w:t xml:space="preserve"> et al., 2004). The second example demonstrates the package in a GSFLOW simulation and represents an undeveloped basin in northeast California, including hypothetical irrigated regions. Previously published work provides theory and application of MODFLOW and GSFLOW, and only new theoretical and implementation details for the AG Package are provided herein. Readers can refer to these published works for simulation capabilities related to </w:t>
+        <w:t xml:space="preserve"> et al., 2004). The second example demonstrates the package in a GSFLOW simulation and represents an undeveloped basin in northeast California, including hypothetical irrigated regions. Previously published work provides theory and application of MODFLOW and GSFLOW, and only new theoretical and implementation details for the AG Package are provided herein. Readers can refer to these published works for simulation capabilities related to MODFLOW and GSFLOW, </w:t>
       </w:r>
       <w:r>
         <w:lastRenderedPageBreak/>
-        <w:t xml:space="preserve">MODFLOW and GSFLOW, including energy and water balance calculations for hydrologic simulations that are used by the AG Package (Harbaugh, 2005; </w:t>
+        <w:t xml:space="preserve">including energy and water balance calculations for hydrologic simulations that are used by the AG Package (Harbaugh, 2005; </w:t>
       </w:r>
       <w:proofErr w:type="spellStart"/>
       <w:r>
@@ -1401,7 +1433,7 @@
         <w:pStyle w:val="Heading2"/>
       </w:pPr>
       <w:r>
-        <w:t>Simulating agricultural water use in MODFLOW and GSFLOW</w:t>
+        <w:t>Simulating agricultural water use</w:t>
       </w:r>
     </w:p>
     <w:p>
@@ -1528,13 +1560,22 @@
         <w:t xml:space="preserve">the irrigation </w:t>
       </w:r>
       <w:r>
-        <w:t xml:space="preserve">scheduling and rates that vary with </w:t>
-      </w:r>
-      <w:r>
-        <w:t>the irrigation approach that is</w:t>
-      </w:r>
-      <w:r>
-        <w:t xml:space="preserve"> used to apply water to the field, including flood, sprinkler, and drip irrigation</w:t>
+        <w:t>practices</w:t>
+      </w:r>
+      <w:r>
+        <w:t xml:space="preserve"> that vary with </w:t>
+      </w:r>
+      <w:r>
+        <w:t>irrigation technique</w:t>
+      </w:r>
+      <w:r>
+        <w:t xml:space="preserve">, </w:t>
+      </w:r>
+      <w:r>
+        <w:t>such as</w:t>
+      </w:r>
+      <w:r>
+        <w:t xml:space="preserve"> flood, sprinkler, and drip irrigation</w:t>
       </w:r>
       <w:r>
         <w:t xml:space="preserve">. </w:t>
@@ -1569,179 +1610,11 @@
     </w:p>
     <w:p>
       <w:pPr>
-        <w:pStyle w:val="BodyText"/>
+        <w:pStyle w:val="Heading4"/>
       </w:pPr>
       <w:r>
         <w:lastRenderedPageBreak/>
-        <w:t xml:space="preserve">Surface water delivery for irrigation is simulated by the MODFLOW </w:t>
-      </w:r>
-      <w:r>
-        <w:t xml:space="preserve">Streamflow-Routing (SFR) </w:t>
-      </w:r>
-      <w:r>
-        <w:t>Package, including open channel flow in streams</w:t>
-      </w:r>
-      <w:r>
-        <w:t>,</w:t>
-      </w:r>
-      <w:r>
-        <w:t xml:space="preserve"> canals</w:t>
-      </w:r>
-      <w:r>
-        <w:t>,</w:t>
-      </w:r>
-      <w:r>
-        <w:t xml:space="preserve"> and pipe</w:t>
-      </w:r>
-      <w:r>
-        <w:t>s</w:t>
-      </w:r>
-      <w:r>
-        <w:t xml:space="preserve"> (</w:t>
-      </w:r>
-      <w:proofErr w:type="spellStart"/>
-      <w:r>
-        <w:t>Prudic</w:t>
-      </w:r>
-      <w:proofErr w:type="spellEnd"/>
-      <w:r>
-        <w:t xml:space="preserve"> et al., 2004; </w:t>
-      </w:r>
-      <w:r>
-        <w:t xml:space="preserve">Niswonger and </w:t>
-      </w:r>
-      <w:proofErr w:type="spellStart"/>
-      <w:r>
-        <w:t>Prudic</w:t>
-      </w:r>
-      <w:proofErr w:type="spellEnd"/>
-      <w:r>
-        <w:t>, 2005)</w:t>
-      </w:r>
-      <w:r>
-        <w:t xml:space="preserve">. </w:t>
-      </w:r>
-      <w:r>
-        <w:t xml:space="preserve">Surface water demands for diverting irrigation water can be set by user-specified values, or they can be calculated by the model using </w:t>
-      </w:r>
-      <w:r>
-        <w:t xml:space="preserve">field-based </w:t>
-      </w:r>
-      <w:r>
-        <w:t xml:space="preserve">crop-water </w:t>
-      </w:r>
-      <w:r>
-        <w:t>demands</w:t>
-      </w:r>
-      <w:r>
-        <w:t xml:space="preserve">. </w:t>
-      </w:r>
-      <w:r>
-        <w:t xml:space="preserve">SFR routes </w:t>
-      </w:r>
-      <w:r>
-        <w:t xml:space="preserve">steady or kinematic </w:t>
-      </w:r>
-      <w:r>
-        <w:t xml:space="preserve">flow </w:t>
-      </w:r>
-      <w:r>
-        <w:t xml:space="preserve">by coupling continuity and </w:t>
-      </w:r>
-      <w:proofErr w:type="spellStart"/>
-      <w:r>
-        <w:t>Mannings’s</w:t>
-      </w:r>
-      <w:proofErr w:type="spellEnd"/>
-      <w:r>
-        <w:t xml:space="preserve"> equation and user-defined relationships between flow, area, and depth to represent a variety of </w:t>
-      </w:r>
-      <w:r>
-        <w:t xml:space="preserve">flow </w:t>
-      </w:r>
-      <w:r>
-        <w:t>geometries. SFR assumes atmospheric pressures and neglects diffusion</w:t>
-      </w:r>
-      <w:r>
-        <w:t xml:space="preserve"> and other </w:t>
-      </w:r>
-      <w:r>
-        <w:t>a</w:t>
-      </w:r>
-      <w:r>
-        <w:t>ccel</w:t>
-      </w:r>
-      <w:r>
-        <w:t>er</w:t>
-      </w:r>
-      <w:r>
-        <w:t>a</w:t>
-      </w:r>
-      <w:r>
-        <w:t xml:space="preserve">tion terms in the shallow water </w:t>
-      </w:r>
-      <w:r>
-        <w:t>and pipe flow equations</w:t>
-      </w:r>
-      <w:r>
-        <w:t xml:space="preserve">; however, as times steps are typically 1 day or longer, this simplification </w:t>
-      </w:r>
-      <w:r>
-        <w:t>is generally applicable for regional agricultural systems</w:t>
-      </w:r>
-      <w:r>
-        <w:t xml:space="preserve">. </w:t>
-      </w:r>
-      <w:r>
-        <w:t>Diversion segments</w:t>
-      </w:r>
-      <w:r>
-        <w:t xml:space="preserve"> are used to deliver irrigation water</w:t>
-      </w:r>
-      <w:r>
-        <w:t xml:space="preserve"> </w:t>
-      </w:r>
-      <w:r>
-        <w:t>and are</w:t>
-      </w:r>
-      <w:r>
-        <w:t xml:space="preserve"> </w:t>
-      </w:r>
-      <w:r>
-        <w:t xml:space="preserve">initialized </w:t>
-      </w:r>
-      <w:r>
-        <w:t>in the</w:t>
-      </w:r>
-      <w:r>
-        <w:t xml:space="preserve"> SFR </w:t>
-      </w:r>
-      <w:r>
-        <w:t>input file</w:t>
-      </w:r>
-      <w:r>
-        <w:t>.</w:t>
-      </w:r>
-      <w:r>
-        <w:t xml:space="preserve"> </w:t>
-      </w:r>
-      <w:r>
-        <w:t>Diversion segments</w:t>
-      </w:r>
-      <w:r>
-        <w:t xml:space="preserve"> can be designated as irrigation segments in the AG input file using the character variable IRRSEGMENT</w:t>
-      </w:r>
-      <w:r>
-        <w:t xml:space="preserve"> </w:t>
-      </w:r>
-      <w:r>
-        <w:t>to</w:t>
-      </w:r>
-      <w:r>
-        <w:t xml:space="preserve"> apply diverted surface water to fields</w:t>
-      </w:r>
-      <w:r>
-        <w:t xml:space="preserve">. </w:t>
+        <w:t>Surface water irrigation</w:t>
       </w:r>
     </w:p>
     <w:p>
@@ -1749,63 +1622,183 @@
         <w:pStyle w:val="BodyText"/>
       </w:pPr>
       <w:r>
-        <w:t>Surface</w:t>
-      </w:r>
-      <w:r>
-        <w:t xml:space="preserve"> reser</w:t>
-      </w:r>
-      <w:r>
-        <w:t>voirs are simulated by the MODFLOW Lake (LAK) Package for MODFLOW simulations and/or open detention storage reservoirs for GSFLOW simulations</w:t>
-      </w:r>
-      <w:r>
-        <w:t xml:space="preserve"> (Merritt and </w:t>
+        <w:t xml:space="preserve">Surface water delivery for irrigation is simulated by the MODFLOW </w:t>
+      </w:r>
+      <w:r>
+        <w:t xml:space="preserve">Streamflow-Routing (SFR) </w:t>
+      </w:r>
+      <w:r>
+        <w:t>Package, including open channel flow in streams</w:t>
+      </w:r>
+      <w:r>
+        <w:t>,</w:t>
+      </w:r>
+      <w:r>
+        <w:t xml:space="preserve"> canals</w:t>
+      </w:r>
+      <w:r>
+        <w:t>,</w:t>
+      </w:r>
+      <w:r>
+        <w:t xml:space="preserve"> and pipe</w:t>
+      </w:r>
+      <w:r>
+        <w:t>s</w:t>
+      </w:r>
+      <w:r>
+        <w:t xml:space="preserve"> (</w:t>
       </w:r>
       <w:proofErr w:type="spellStart"/>
       <w:r>
-        <w:t>Konikow</w:t>
+        <w:t>Prudic</w:t>
       </w:r>
       <w:proofErr w:type="spellEnd"/>
       <w:r>
-        <w:t>, 2000</w:t>
-      </w:r>
-      <w:r>
-        <w:t xml:space="preserve">; </w:t>
-      </w:r>
-      <w:r>
-        <w:t>Regan</w:t>
-      </w:r>
-      <w:r>
-        <w:t xml:space="preserve"> and</w:t>
-      </w:r>
-      <w:r>
-        <w:t xml:space="preserve"> LaFontaine, 2017</w:t>
-      </w:r>
-      <w:r>
-        <w:t>)</w:t>
-      </w:r>
-      <w:r>
-        <w:t>. SFR routes channel flows into and out of reservoirs</w:t>
-      </w:r>
-      <w:r>
-        <w:t xml:space="preserve"> represented by LAK and open detention storage</w:t>
-      </w:r>
-      <w:r>
-        <w:t xml:space="preserve"> reservoirs</w:t>
-      </w:r>
-      <w:r>
-        <w:t xml:space="preserve"> in PRMS</w:t>
+        <w:t xml:space="preserve"> et al., 2004; </w:t>
+      </w:r>
+      <w:r>
+        <w:t xml:space="preserve">Niswonger and </w:t>
+      </w:r>
+      <w:proofErr w:type="spellStart"/>
+      <w:r>
+        <w:t>Prudic</w:t>
+      </w:r>
+      <w:proofErr w:type="spellEnd"/>
+      <w:r>
+        <w:t>, 2005)</w:t>
       </w:r>
       <w:r>
         <w:t xml:space="preserve">. </w:t>
       </w:r>
       <w:r>
-        <w:t xml:space="preserve">Diversion segments and reservoirs represented by SFR and LAK are integrated with the groundwater </w:t>
+        <w:t xml:space="preserve">Surface water demands for diverting irrigation water can be set by user-specified values, or they can be calculated by the model using </w:t>
+      </w:r>
+      <w:r>
+        <w:t xml:space="preserve">field-based </w:t>
+      </w:r>
+      <w:r>
+        <w:t xml:space="preserve">crop-water </w:t>
+      </w:r>
+      <w:r>
+        <w:t>demands</w:t>
+      </w:r>
+      <w:r>
+        <w:t xml:space="preserve">. </w:t>
+      </w:r>
+      <w:r>
+        <w:t xml:space="preserve">SFR routes </w:t>
+      </w:r>
+      <w:r>
+        <w:t xml:space="preserve">steady or kinematic </w:t>
       </w:r>
       <w:r>
         <w:t xml:space="preserve">flow </w:t>
       </w:r>
       <w:r>
-        <w:t>equation to simulate surface water and groundwater interactions; however, open detention reservoirs do not interact with groundwater.</w:t>
+        <w:t xml:space="preserve">by coupling continuity and </w:t>
+      </w:r>
+      <w:proofErr w:type="spellStart"/>
+      <w:r>
+        <w:t>Mannings’s</w:t>
+      </w:r>
+      <w:proofErr w:type="spellEnd"/>
+      <w:r>
+        <w:t xml:space="preserve"> equation and user-defined relationships between flow, area, and depth to represent a variety of </w:t>
+      </w:r>
+      <w:r>
+        <w:t xml:space="preserve">flow </w:t>
+      </w:r>
+      <w:r>
+        <w:t>geometries. SFR assumes atmospheric pressures and neglects diffusion</w:t>
+      </w:r>
+      <w:r>
+        <w:t xml:space="preserve"> and other </w:t>
+      </w:r>
+      <w:r>
+        <w:t>a</w:t>
+      </w:r>
+      <w:r>
+        <w:t>ccel</w:t>
+      </w:r>
+      <w:r>
+        <w:t>er</w:t>
+      </w:r>
+      <w:r>
+        <w:t>a</w:t>
+      </w:r>
+      <w:r>
+        <w:t xml:space="preserve">tion terms in the shallow water </w:t>
+      </w:r>
+      <w:r>
+        <w:t>and pipe flow equations</w:t>
+      </w:r>
+      <w:r>
+        <w:t xml:space="preserve">; however, as times steps are typically 1 day or longer, this simplification </w:t>
+      </w:r>
+      <w:r>
+        <w:t>is generally applicable for regional agricultural systems</w:t>
+      </w:r>
+      <w:r>
+        <w:t xml:space="preserve">. </w:t>
+      </w:r>
+      <w:r>
+        <w:t>Diversion segments</w:t>
+      </w:r>
+      <w:r>
+        <w:t xml:space="preserve"> are used to deliver irrigation water</w:t>
+      </w:r>
+      <w:r>
+        <w:t xml:space="preserve"> </w:t>
+      </w:r>
+      <w:r>
+        <w:t>and are</w:t>
+      </w:r>
+      <w:r>
+        <w:t xml:space="preserve"> </w:t>
+      </w:r>
+      <w:r>
+        <w:t xml:space="preserve">initialized </w:t>
+      </w:r>
+      <w:r>
+        <w:t>in the</w:t>
+      </w:r>
+      <w:r>
+        <w:t xml:space="preserve"> SFR </w:t>
+      </w:r>
+      <w:r>
+        <w:t>input file</w:t>
+      </w:r>
+      <w:r>
+        <w:t>.</w:t>
+      </w:r>
+      <w:r>
+        <w:t xml:space="preserve"> </w:t>
+      </w:r>
+      <w:r>
+        <w:t>Diversion segments</w:t>
+      </w:r>
+      <w:r>
+        <w:t xml:space="preserve"> can be designated as irrigation segments in the AG input file </w:t>
+      </w:r>
+      <w:r>
+        <w:t>to</w:t>
+      </w:r>
+      <w:r>
+        <w:t xml:space="preserve"> apply diverted surface water to fields</w:t>
+      </w:r>
+      <w:r>
+        <w:t xml:space="preserve">. </w:t>
+      </w:r>
+      <w:r>
+        <w:t>SFR diversion flow rates are constrained by the amount of water flowing in the upstream segment and 1 of 4 water-use priority options (</w:t>
+      </w:r>
+      <w:proofErr w:type="spellStart"/>
+      <w:r>
+        <w:t>Prudic</w:t>
+      </w:r>
+      <w:proofErr w:type="spellEnd"/>
+      <w:r>
+        <w:t xml:space="preserve"> et al., 2004).</w:t>
       </w:r>
     </w:p>
     <w:p>
@@ -1813,175 +1806,349 @@
         <w:pStyle w:val="BodyText"/>
       </w:pPr>
       <w:r>
-        <w:t xml:space="preserve">Groundwater irrigation is </w:t>
-      </w:r>
-      <w:r>
-        <w:t xml:space="preserve">provided by wells that pump water from a model layer. </w:t>
-      </w:r>
-      <w:r>
-        <w:t xml:space="preserve">Wells are defined, and pumping rates are specified within the AG Package input file, </w:t>
-      </w:r>
-      <w:r>
-        <w:t xml:space="preserve">and wells function </w:t>
-      </w:r>
-      <w:r>
-        <w:t>like the</w:t>
-      </w:r>
-      <w:r>
-        <w:t xml:space="preserve"> WELL Package for MODFLOW-NWT</w:t>
-      </w:r>
-      <w:r>
-        <w:t xml:space="preserve"> (Niswonger et al., 2011)</w:t>
-      </w:r>
-      <w:r>
-        <w:t>.</w:t>
-      </w:r>
-      <w:r>
-        <w:t xml:space="preserve"> </w:t>
-      </w:r>
-      <w:r>
-        <w:t>AG wells must have negative pumping rates (out of aquifer), and p</w:t>
-      </w:r>
-      <w:r>
-        <w:t xml:space="preserve">umping rates </w:t>
-      </w:r>
-      <w:r>
-        <w:t>can be</w:t>
-      </w:r>
-      <w:r>
-        <w:t xml:space="preserve"> reduced due to </w:t>
-      </w:r>
-      <w:r>
-        <w:lastRenderedPageBreak/>
-        <w:t xml:space="preserve">drawdown </w:t>
-      </w:r>
-      <w:r>
-        <w:t>of the water table</w:t>
+        <w:t>Surface</w:t>
+      </w:r>
+      <w:r>
+        <w:t xml:space="preserve"> reser</w:t>
+      </w:r>
+      <w:r>
+        <w:t>voirs are simulated by the MODFLOW Lake (LAK) Package for MODFLOW simulations and/or open detention storage reservoirs for GSFLOW simulations</w:t>
+      </w:r>
+      <w:r>
+        <w:t xml:space="preserve"> (Merritt and </w:t>
+      </w:r>
+      <w:proofErr w:type="spellStart"/>
+      <w:r>
+        <w:t>Konikow</w:t>
+      </w:r>
+      <w:proofErr w:type="spellEnd"/>
+      <w:r>
+        <w:t>, 2000</w:t>
+      </w:r>
+      <w:r>
+        <w:t xml:space="preserve">; </w:t>
+      </w:r>
+      <w:r>
+        <w:t>Regan</w:t>
+      </w:r>
+      <w:r>
+        <w:t xml:space="preserve"> and</w:t>
+      </w:r>
+      <w:r>
+        <w:t xml:space="preserve"> LaFontaine, 2017</w:t>
+      </w:r>
+      <w:r>
+        <w:t>)</w:t>
+      </w:r>
+      <w:r>
+        <w:t>. SFR routes channel flows into and out of reservoirs</w:t>
+      </w:r>
+      <w:r>
+        <w:t xml:space="preserve"> represented by LAK and open detention storage</w:t>
+      </w:r>
+      <w:r>
+        <w:t xml:space="preserve"> reservoirs</w:t>
+      </w:r>
+      <w:r>
+        <w:t xml:space="preserve"> in PRMS</w:t>
       </w:r>
       <w:r>
         <w:t xml:space="preserve">. </w:t>
       </w:r>
       <w:r>
-        <w:t xml:space="preserve">Groundwater wells are designated </w:t>
-      </w:r>
-      <w:r>
-        <w:t xml:space="preserve">in AG </w:t>
-      </w:r>
-      <w:r>
-        <w:t>as irrig</w:t>
-      </w:r>
-      <w:r>
-        <w:t>ation wells using the character input variable IRRWELL</w:t>
-      </w:r>
-      <w:r>
-        <w:t xml:space="preserve"> to apply pumped groundwater to fields</w:t>
-      </w:r>
-      <w:r>
-        <w:t xml:space="preserve">. Pumping rates for irrigation wells can be </w:t>
-      </w:r>
-      <w:r>
-        <w:t>set by user-</w:t>
-      </w:r>
-      <w:r>
-        <w:t>specified</w:t>
-      </w:r>
-      <w:r>
-        <w:t xml:space="preserve"> values</w:t>
-      </w:r>
-      <w:r>
-        <w:t>, or they can be</w:t>
-      </w:r>
-      <w:r>
-        <w:t xml:space="preserve"> </w:t>
-      </w:r>
-      <w:r>
-        <w:t>calculated by the model</w:t>
-      </w:r>
-      <w:r>
-        <w:t xml:space="preserve"> using </w:t>
-      </w:r>
-      <w:r>
-        <w:t xml:space="preserve">groundwater </w:t>
-      </w:r>
-      <w:r>
-        <w:t>irrigation demands</w:t>
-      </w:r>
-      <w:r>
-        <w:t>.</w:t>
-      </w:r>
-      <w:r>
-        <w:t xml:space="preserve"> </w:t>
-      </w:r>
-      <w:r>
-        <w:t>Pumping rates also can be</w:t>
-      </w:r>
-      <w:r>
-        <w:t xml:space="preserve"> </w:t>
-      </w:r>
-      <w:r>
-        <w:t>calculated by the model</w:t>
-      </w:r>
-      <w:r>
-        <w:t xml:space="preserve"> to supplement surface water demands using the character input variable SUPWELL.</w:t>
-      </w:r>
-      <w:r>
-        <w:t xml:space="preserve"> </w:t>
+        <w:t xml:space="preserve">Diversion segments and reservoirs represented by SFR and LAK are integrated with the groundwater </w:t>
+      </w:r>
+      <w:r>
+        <w:t xml:space="preserve">flow </w:t>
+      </w:r>
+      <w:r>
+        <w:t>equation to simulate surface water and groundwater interactions; however, open detention reservoirs do not interact with groundwater.</w:t>
       </w:r>
     </w:p>
     <w:p>
       <w:pPr>
-        <w:pStyle w:val="BodyText"/>
-      </w:pPr>
-      <w:r>
-        <w:t xml:space="preserve">Irrigation from </w:t>
-      </w:r>
-      <w:r>
-        <w:t xml:space="preserve">diversion segments and groundwater </w:t>
-      </w:r>
-      <w:r>
-        <w:t>wells is applied to designated cells or HRUs</w:t>
-      </w:r>
-      <w:r>
-        <w:t xml:space="preserve"> according to user-defined mapping</w:t>
-      </w:r>
-      <w:r>
-        <w:t xml:space="preserve"> that links segments and wells to cell/HRU </w:t>
-      </w:r>
-      <w:r>
-        <w:t>identifiers</w:t>
-      </w:r>
-      <w:r>
-        <w:t xml:space="preserve">. Irrigation is applied over the entire area of cells/HRUs, and thus, irrigation cannot be applied to a partial area of a cell/HRU. </w:t>
-      </w:r>
-      <w:r>
-        <w:t xml:space="preserve">A diversion and/or well can provide water for multiple cells/HRUs or multiple diversions and/or wells can provide water for a single cell/HRU. Additionally, a well can supplement several diversions or several wells can supplement </w:t>
-      </w:r>
-      <w:r>
-        <w:t>one or more</w:t>
-      </w:r>
-      <w:r>
-        <w:t xml:space="preserve"> diversion</w:t>
-      </w:r>
-      <w:r>
-        <w:t>s</w:t>
-      </w:r>
-      <w:r>
-        <w:t>.</w:t>
+        <w:pStyle w:val="Heading4"/>
+      </w:pPr>
+      <w:r>
+        <w:lastRenderedPageBreak/>
+        <w:t>Groundwater irrigation</w:t>
       </w:r>
     </w:p>
     <w:p>
       <w:pPr>
-        <w:pStyle w:val="Heading3"/>
-      </w:pPr>
-      <w:r>
-        <w:t>Simulating crop consumption</w:t>
+        <w:pStyle w:val="BodyText"/>
+      </w:pPr>
+      <w:r>
+        <w:t xml:space="preserve">Groundwater irrigation is </w:t>
+      </w:r>
+      <w:r>
+        <w:t xml:space="preserve">provided by wells that </w:t>
+      </w:r>
+      <w:r>
+        <w:t>can pump water from a groundwater cell</w:t>
+      </w:r>
+      <w:r>
+        <w:t xml:space="preserve">. </w:t>
+      </w:r>
+      <w:r>
+        <w:t>Wells are defined, and pumping rates are specified</w:t>
+      </w:r>
+      <w:r>
+        <w:t>,</w:t>
+      </w:r>
+      <w:r>
+        <w:t xml:space="preserve"> within the AG Package input file, </w:t>
+      </w:r>
+      <w:r>
+        <w:t xml:space="preserve">and wells function </w:t>
+      </w:r>
+      <w:r>
+        <w:t>like the</w:t>
+      </w:r>
+      <w:r>
+        <w:t xml:space="preserve"> WELL Package for MODFLOW-NWT</w:t>
+      </w:r>
+      <w:r>
+        <w:t xml:space="preserve"> (Niswonger et al., 2011)</w:t>
+      </w:r>
+      <w:r>
+        <w:t>.</w:t>
+      </w:r>
+      <w:r>
+        <w:t xml:space="preserve"> </w:t>
+      </w:r>
+      <w:r>
+        <w:t>AG wells must have negative pumping rates (out of aquifer), and p</w:t>
+      </w:r>
+      <w:r>
+        <w:t xml:space="preserve">umping rates </w:t>
+      </w:r>
+      <w:r>
+        <w:t>can be</w:t>
+      </w:r>
+      <w:r>
+        <w:t xml:space="preserve"> reduced due to drawdown </w:t>
+      </w:r>
+      <w:r>
+        <w:t>of the water table</w:t>
+      </w:r>
+      <w:r>
+        <w:t xml:space="preserve">. </w:t>
+      </w:r>
+      <w:r>
+        <w:t xml:space="preserve">Groundwater wells are designated </w:t>
+      </w:r>
+      <w:r>
+        <w:t xml:space="preserve">in AG </w:t>
+      </w:r>
+      <w:r>
+        <w:t>as irrig</w:t>
+      </w:r>
+      <w:r>
+        <w:t xml:space="preserve">ation wells </w:t>
+      </w:r>
+      <w:r>
+        <w:t>to apply pumped groundwater to fields</w:t>
+      </w:r>
+      <w:r>
+        <w:t xml:space="preserve">. Pumping rates for irrigation wells can be </w:t>
+      </w:r>
+      <w:r>
+        <w:t>set by user-</w:t>
+      </w:r>
+      <w:r>
+        <w:t>specified</w:t>
+      </w:r>
+      <w:r>
+        <w:t xml:space="preserve"> values</w:t>
+      </w:r>
+      <w:r>
+        <w:t>, or they can be</w:t>
+      </w:r>
+      <w:r>
+        <w:t xml:space="preserve"> </w:t>
+      </w:r>
+      <w:r>
+        <w:t>calculated by the model</w:t>
+      </w:r>
+      <w:r>
+        <w:t xml:space="preserve"> using </w:t>
+      </w:r>
+      <w:r>
+        <w:t xml:space="preserve">groundwater </w:t>
+      </w:r>
+      <w:r>
+        <w:t>irrigation demands</w:t>
+      </w:r>
+      <w:r>
+        <w:t>.</w:t>
+      </w:r>
+      <w:r>
+        <w:t xml:space="preserve"> </w:t>
+      </w:r>
+      <w:r>
+        <w:t>Pumping rates also can be</w:t>
+      </w:r>
+      <w:r>
+        <w:t xml:space="preserve"> </w:t>
+      </w:r>
+      <w:r>
+        <w:t>calculated by the model</w:t>
+      </w:r>
+      <w:r>
+        <w:t xml:space="preserve"> to supplement surface water demands.</w:t>
+      </w:r>
+      <w:r>
+        <w:t xml:space="preserve"> </w:t>
       </w:r>
     </w:p>
     <w:p>
       <w:pPr>
+        <w:pStyle w:val="Heading4"/>
+      </w:pPr>
+      <w:r>
+        <w:t>Mapping point of diversion to place of use</w:t>
+      </w:r>
+    </w:p>
+    <w:p>
+      <w:pPr>
         <w:pStyle w:val="BodyText"/>
       </w:pPr>
       <w:r>
+        <w:t xml:space="preserve">Irrigation from </w:t>
+      </w:r>
+      <w:r>
+        <w:t xml:space="preserve">diversion segments and groundwater </w:t>
+      </w:r>
+      <w:r>
+        <w:t>wells</w:t>
+      </w:r>
+      <w:r>
+        <w:t>, referred to as points of diversions,</w:t>
+      </w:r>
+      <w:r>
+        <w:t xml:space="preserve"> is applied to designated cells or HRUs</w:t>
+      </w:r>
+      <w:r>
+        <w:t>, referred to places of use,</w:t>
+      </w:r>
+      <w:r>
+        <w:t xml:space="preserve"> </w:t>
+      </w:r>
+      <w:r>
+        <w:t>using a user-specified</w:t>
+      </w:r>
+      <w:r>
+        <w:t xml:space="preserve"> mapping</w:t>
+      </w:r>
+      <w:r>
+        <w:t xml:space="preserve"> </w:t>
+      </w:r>
+      <w:r>
+        <w:t xml:space="preserve">between </w:t>
+      </w:r>
+      <w:r>
+        <w:t xml:space="preserve">numerically identified </w:t>
+      </w:r>
+      <w:r>
+        <w:t xml:space="preserve">SFR </w:t>
+      </w:r>
+      <w:r>
+        <w:t>segments</w:t>
+      </w:r>
+      <w:r>
+        <w:t>,</w:t>
+      </w:r>
+      <w:r>
+        <w:t xml:space="preserve"> </w:t>
+      </w:r>
+      <w:r>
+        <w:t xml:space="preserve">AG </w:t>
+      </w:r>
+      <w:r>
+        <w:t>wells</w:t>
+      </w:r>
+      <w:r>
+        <w:t>, and</w:t>
+      </w:r>
+      <w:r>
+        <w:t xml:space="preserve"> cell/HRU</w:t>
+      </w:r>
+      <w:r>
+        <w:t>s</w:t>
+      </w:r>
+      <w:r>
+        <w:t xml:space="preserve">. </w:t>
+      </w:r>
+      <w:r>
+        <w:t>Mapping identifiers are input to the AG input file</w:t>
+      </w:r>
+      <w:r>
+        <w:t>, and they can change during a simulation</w:t>
+      </w:r>
+      <w:r>
+        <w:t>.</w:t>
+      </w:r>
+      <w:r>
+        <w:t xml:space="preserve"> SFR diversion segments can consist of 1 or more reaches, where reaches are the length of stream or canal that spans a single model cell. A segment can span many model cells to represent great distances between a point of diversion and place of use</w:t>
+      </w:r>
+      <w:r>
+        <w:t>, and diversion segments can divert from other diversion segments</w:t>
+      </w:r>
+      <w:r>
+        <w:t xml:space="preserve">. </w:t>
+      </w:r>
+      <w:r>
+        <w:t>Irrigation cannot be applied to a partial area</w:t>
+      </w:r>
+      <w:r>
+        <w:t xml:space="preserve"> of a cell/HRU</w:t>
+      </w:r>
+      <w:r>
+        <w:t xml:space="preserve">. </w:t>
+      </w:r>
+      <w:r>
+        <w:t>A diversion and/or well can provide water for multiple cells/HRUs</w:t>
+      </w:r>
+      <w:r>
+        <w:t>,</w:t>
+      </w:r>
+      <w:r>
+        <w:t xml:space="preserve"> or multiple diversions and/or wells can provide water for a single cell/HRU. Additionally, a well can supplement several diversions</w:t>
+      </w:r>
+      <w:r>
+        <w:t>,</w:t>
+      </w:r>
+      <w:r>
+        <w:t xml:space="preserve"> or several wells can supplement </w:t>
+      </w:r>
+      <w:r>
+        <w:t>one or more</w:t>
+      </w:r>
+      <w:r>
+        <w:t xml:space="preserve"> diversion</w:t>
+      </w:r>
+      <w:r>
+        <w:t>s</w:t>
+      </w:r>
+      <w:r>
+        <w:t>.</w:t>
+      </w:r>
+    </w:p>
+    <w:p>
+      <w:pPr>
+        <w:pStyle w:val="Heading3"/>
+      </w:pPr>
+      <w:r>
+        <w:lastRenderedPageBreak/>
+        <w:t>Simulating crop consumption</w:t>
+      </w:r>
+    </w:p>
+    <w:p>
+      <w:pPr>
+        <w:pStyle w:val="BodyText"/>
+      </w:pPr>
+      <w:r>
         <w:t>ET can be simulated using a daily energy and field-water balance</w:t>
       </w:r>
       <w:r>
@@ -1997,7 +2164,13 @@
         <w:t xml:space="preserve"> </w:t>
       </w:r>
       <w:r>
-        <w:t>with the user-</w:t>
+        <w:t xml:space="preserve">with </w:t>
+      </w:r>
+      <w:r>
+        <w:t>a</w:t>
+      </w:r>
+      <w:r>
+        <w:t xml:space="preserve"> user-</w:t>
       </w:r>
       <w:r>
         <w:t xml:space="preserve">specified </w:t>
@@ -2037,7 +2210,13 @@
         <w:t>)</w:t>
       </w:r>
       <w:r>
-        <w:t xml:space="preserve"> and soil-water balance in the UZF Package for MODFLOW </w:t>
+        <w:t xml:space="preserve"> and soil-water balance in </w:t>
+      </w:r>
+      <w:r>
+        <w:t>UZF</w:t>
+      </w:r>
+      <w:r>
+        <w:t xml:space="preserve"> for MODFLOW </w:t>
       </w:r>
       <w:r>
         <w:t>simulations (</w:t>
@@ -2063,7 +2242,13 @@
         <w:t>near</w:t>
       </w:r>
       <w:r>
-        <w:t xml:space="preserve"> the crop root zone. Sub-irrigation is simulated by UZF for MODFLOW simulations using a linear function of the depth to the water table; groundwater ET is simulated in GSFLOW by groundwater discharge to the PRMS soil zone due to linear capillary rise or saturated discharge conditions (Niswonger et al., 2006; </w:t>
+        <w:t xml:space="preserve"> the crop root zone. Sub-irrigation is simulated by UZF for MODFLOW simulations using a linear </w:t>
+      </w:r>
+      <w:r>
+        <w:t>capillary rise function</w:t>
+      </w:r>
+      <w:r>
+        <w:t xml:space="preserve">; groundwater ET is simulated in GSFLOW by groundwater discharge to the PRMS soil zone due to linear capillary rise or saturated discharge conditions (Niswonger et al., 2006; </w:t>
       </w:r>
       <w:proofErr w:type="spellStart"/>
       <w:r>
@@ -2148,11 +2333,7 @@
         <w:t>.</w:t>
       </w:r>
       <w:r>
-        <w:t xml:space="preserve"> GSFLOW simulations </w:t>
-      </w:r>
-      <w:r>
-        <w:lastRenderedPageBreak/>
-        <w:t>calculate</w:t>
+        <w:t xml:space="preserve"> GSFLOW simulations calculate</w:t>
       </w:r>
       <w:r>
         <w:t xml:space="preserve"> </w:t>
@@ -2376,7 +2557,7 @@
         <w:t xml:space="preserve">). </w:t>
       </w:r>
       <w:r>
-        <w:t xml:space="preserve">Root uptake by crops is simulated in the PRMS soil zone using </w:t>
+        <w:t xml:space="preserve">Root uptake is simulated in the PRMS soil zone using </w:t>
       </w:r>
       <w:r>
         <w:t>a conceptual function of soil saturation (</w:t>
@@ -2438,7 +2619,13 @@
         <w:t xml:space="preserve">in UZF, a new </w:t>
       </w:r>
       <w:r>
-        <w:t>option was added to support the AG Package that uses a</w:t>
+        <w:t xml:space="preserve">option was added to support AG </w:t>
+      </w:r>
+      <w:r>
+        <w:t>t</w:t>
+      </w:r>
+      <w:r>
+        <w:t>hat uses a</w:t>
       </w:r>
       <w:r>
         <w:t xml:space="preserve"> pressure gradient approach. </w:t>
@@ -2447,6 +2634,7 @@
         <w:t xml:space="preserve">This is the same approach documented in the newest version of MODFLOW called MODFLOW6 (Langevin et al., 2017). </w:t>
       </w:r>
       <w:r>
+        <w:lastRenderedPageBreak/>
         <w:t xml:space="preserve">For this case, the capillary pressures are calculated </w:t>
       </w:r>
       <w:r>
@@ -2469,6 +2657,9 @@
       </w:r>
       <w:r>
         <w:t>air entry pressure</w:t>
+      </w:r>
+      <w:r>
+        <w:t>,</w:t>
       </w:r>
       <w:r>
         <w:t xml:space="preserve"> and root pressure (</w:t>
@@ -2860,7 +3051,6 @@
         <w:pStyle w:val="Heading3"/>
       </w:pPr>
       <w:r>
-        <w:lastRenderedPageBreak/>
         <w:t>Simulating irrigation return flows</w:t>
       </w:r>
     </w:p>
@@ -2878,7 +3068,13 @@
         <w:t xml:space="preserve"> to a surface water body or seeps to groundwater rather than entering the atmosphere due to ET.</w:t>
       </w:r>
       <w:r>
-        <w:t xml:space="preserve"> It is considered returned because the water becomes available to other growers or for other uses in the system. Return flow can occur at any point along the path between the </w:t>
+        <w:t xml:space="preserve"> It is considered returned because the water becomes available to other growers or for other uses in the system. Return flow can occur </w:t>
+      </w:r>
+      <w:r>
+        <w:t>anywhere</w:t>
+      </w:r>
+      <w:r>
+        <w:t xml:space="preserve"> between the </w:t>
       </w:r>
       <w:r>
         <w:t>point of diversion and the place of use</w:t>
@@ -2887,56 +3083,72 @@
         <w:t>.</w:t>
       </w:r>
       <w:r>
-        <w:t xml:space="preserve"> Water that is diverted from a stream or pumped from the ground is delivered to its place of use by irrigation </w:t>
-      </w:r>
-      <w:r>
-        <w:t xml:space="preserve">infrastructure. Irrigation infrastructure is represented in the model using SFR </w:t>
-      </w:r>
-      <w:r>
-        <w:t>segments, LAK and PRMS open detention reservoirs, and</w:t>
-      </w:r>
-      <w:r>
-        <w:t xml:space="preserve"> groundwater pumping well</w:t>
+        <w:t xml:space="preserve"> </w:t>
+      </w:r>
+      <w:r>
+        <w:t xml:space="preserve">Gains and losses </w:t>
+      </w:r>
+      <w:r>
+        <w:t>in the i</w:t>
+      </w:r>
+      <w:r>
+        <w:t xml:space="preserve">rrigation infrastructure </w:t>
+      </w:r>
+      <w:r>
+        <w:t xml:space="preserve">are </w:t>
+      </w:r>
+      <w:r>
+        <w:t xml:space="preserve">represented </w:t>
+      </w:r>
+      <w:r>
+        <w:t>by the integration of surface water and groundwater in SFR and</w:t>
+      </w:r>
+      <w:r>
+        <w:t xml:space="preserve"> </w:t>
+      </w:r>
+      <w:r>
+        <w:t>LAK for the channel and surface reservoir domains, and UZF or PRMS for the overland flow domain</w:t>
+      </w:r>
+      <w:r>
+        <w:t xml:space="preserve">. </w:t>
+      </w:r>
+      <w:r>
+        <w:t>Return flow also occur</w:t>
       </w:r>
       <w:r>
         <w:t>s</w:t>
       </w:r>
       <w:r>
+        <w:t xml:space="preserve"> between the overland flow domain </w:t>
+      </w:r>
+      <w:r>
+        <w:t xml:space="preserve">(field) </w:t>
+      </w:r>
+      <w:r>
+        <w:t>and the channel and reservoir domains</w:t>
+      </w:r>
+      <w:r>
+        <w:t xml:space="preserve"> (canal or pond)</w:t>
+      </w:r>
+      <w:r>
+        <w:t xml:space="preserve">. Exchanges between surface water and groundwater are simulated using implicit coupling of the surface water and groundwater equations, or to the kinematic wave equation for unsaturated flow where streams are separated from groundwater by an unsaturated zone </w:t>
+      </w:r>
+      <w:r>
+        <w:t xml:space="preserve">(Niswonger and </w:t>
+      </w:r>
+      <w:proofErr w:type="spellStart"/>
+      <w:r>
+        <w:t>Prudic</w:t>
+      </w:r>
+      <w:proofErr w:type="spellEnd"/>
+      <w:r>
+        <w:t>, 2005)</w:t>
+      </w:r>
+      <w:r>
         <w:t xml:space="preserve">. </w:t>
       </w:r>
       <w:r>
-        <w:t xml:space="preserve">Gains and losses in surface networks are simulated through the coupling of SFR to the </w:t>
-      </w:r>
-      <w:r>
-        <w:t xml:space="preserve">unsaturated zone beneath streams or </w:t>
-      </w:r>
-      <w:r>
-        <w:t xml:space="preserve">groundwater flow equation in MODFLOW </w:t>
-      </w:r>
-      <w:r>
-        <w:t>(</w:t>
-      </w:r>
-      <w:proofErr w:type="spellStart"/>
-      <w:r>
-        <w:t>Prudic</w:t>
-      </w:r>
-      <w:proofErr w:type="spellEnd"/>
-      <w:r>
-        <w:t xml:space="preserve"> et al., 2004; </w:t>
-      </w:r>
-      <w:r>
-        <w:t xml:space="preserve">Niswonger and </w:t>
-      </w:r>
-      <w:proofErr w:type="spellStart"/>
-      <w:r>
-        <w:t>Prudic</w:t>
-      </w:r>
-      <w:proofErr w:type="spellEnd"/>
-      <w:r>
-        <w:t xml:space="preserve">, </w:t>
-      </w:r>
-      <w:r>
-        <w:t>2005). Similarly, reservoirs interact with groundwater and spill water that flows to other locations in the system. Pipe networks represented by SFR segments can be ma</w:t>
+        <w:t>Pipe networks represented by SFR segments can be ma</w:t>
       </w:r>
       <w:r>
         <w:t>d</w:t>
@@ -2950,16 +3162,20 @@
         <w:pStyle w:val="BodyText"/>
       </w:pPr>
       <w:r>
-        <w:t xml:space="preserve">Return flow also can occur while water is applied to a field. </w:t>
-      </w:r>
-      <w:r>
+        <w:lastRenderedPageBreak/>
         <w:t>There is no explicit representation of irrigation technology</w:t>
       </w:r>
       <w:r>
         <w:t xml:space="preserve"> in the AG Package</w:t>
       </w:r>
       <w:r>
-        <w:t>, such as sprinkler and drip equipment; however, differences in how irrigation is applied can be emulated by irrigation scheduling and application rates.</w:t>
+        <w:t xml:space="preserve">, such as sprinkler and drip equipment; however, differences in how irrigation is applied can be emulated </w:t>
+      </w:r>
+      <w:r>
+        <w:t>using</w:t>
+      </w:r>
+      <w:r>
+        <w:t xml:space="preserve"> irrigation scheduling and application rates.</w:t>
       </w:r>
       <w:r>
         <w:t xml:space="preserve"> </w:t>
@@ -2971,7 +3187,13 @@
         <w:t>water can be applied to fields at a greater rate to represent flood irrigation</w:t>
       </w:r>
       <w:r>
-        <w:t>, and at a lower rate to represent sprinkler irrigation. Depending on the application rate and duration, a</w:t>
+        <w:t>, and at a lower rate to represent sprinkler irrigation</w:t>
+      </w:r>
+      <w:r>
+        <w:t>, for example</w:t>
+      </w:r>
+      <w:r>
+        <w:t>. Depending on the application rate and duration, a</w:t>
       </w:r>
       <w:r>
         <w:t xml:space="preserve"> portion of this water </w:t>
@@ -2997,11 +3219,7 @@
         <w:t xml:space="preserve"> </w:t>
       </w:r>
       <w:r>
-        <w:t xml:space="preserve">Additionally, applied irrigation water can pass through the root zone beneath a field and deep percolate to the water table. The amount of deep </w:t>
-      </w:r>
-      <w:r>
-        <w:lastRenderedPageBreak/>
-        <w:t xml:space="preserve">percolation also is dependent on irrigation </w:t>
+        <w:t xml:space="preserve">Additionally, applied irrigation water can pass through the root zone beneath a field and deep percolate to the water table. The amount of deep percolation also is dependent on irrigation </w:t>
       </w:r>
       <w:r>
         <w:t xml:space="preserve">technology, </w:t>
@@ -3022,7 +3240,13 @@
         <w:t xml:space="preserve"> each cell/HRU representing fields in the model.</w:t>
       </w:r>
       <w:r>
-        <w:t xml:space="preserve"> Irrigation return flow also can be set using irrigation efficiency factors instead, or additional to, the previously described physical representation.</w:t>
+        <w:t xml:space="preserve"> Irrigation return flow also can be set using irrigation efficiency factors instead, or </w:t>
+      </w:r>
+      <w:r>
+        <w:t>in addition</w:t>
+      </w:r>
+      <w:r>
+        <w:t xml:space="preserve"> to, the previously described physical representation.</w:t>
       </w:r>
       <w:r>
         <w:t xml:space="preserve"> </w:t>
@@ -3046,6 +3270,7 @@
         <w:rPr>
           <w:noProof/>
         </w:rPr>
+        <w:lastRenderedPageBreak/>
         <w:drawing>
           <wp:inline distT="0" distB="0" distL="0" distR="0" wp14:anchorId="4B5885F6" wp14:editId="2A9AD2AF">
             <wp:extent cx="5943600" cy="4557395"/>
@@ -3097,11 +3322,7 @@
         <w:t xml:space="preserve">GSFLOW. </w:t>
       </w:r>
       <w:r>
-        <w:t xml:space="preserve">Surface water and groundwater can be used for irrigation by designating diversion segments as irrigation diversions (IRRSEGMENT) and designating wells as irrigation wells (IRRWELLS) and/or supplementary wells (SUPWELLS) in the AG Package. Diversion segments are included as part of the </w:t>
-      </w:r>
-      <w:r>
-        <w:lastRenderedPageBreak/>
-        <w:t>regional stream network within the Streamflow Routing (SFR) Package</w:t>
+        <w:t>Surface water and groundwater can be used for irrigation by designating diversion segments as irrigation diversions (IRRSEGMENT) and designating wells as irrigation wells (IRRWELLS) and/or supplementary wells (SUPWELLS) in the AG Package. Diversion segments are included as part of the regional stream network within the Streamflow Routing (SFR) Package</w:t>
       </w:r>
       <w:r>
         <w:t xml:space="preserve"> and are designated as </w:t>
@@ -3183,6 +3404,7 @@
         <w:rPr>
           <w:b/>
         </w:rPr>
+        <w:lastRenderedPageBreak/>
         <w:t>User-s</w:t>
       </w:r>
       <w:r>
@@ -3282,7 +3504,7 @@
         <w:t xml:space="preserve"> diversions </w:t>
       </w:r>
       <w:r>
-        <w:t xml:space="preserve">specified in the </w:t>
+        <w:t xml:space="preserve">specified in </w:t>
       </w:r>
       <w:r>
         <w:t>SFR</w:t>
@@ -3291,16 +3513,7 @@
         <w:t xml:space="preserve"> </w:t>
       </w:r>
       <w:r>
-        <w:t>Pack</w:t>
-      </w:r>
-      <w:r>
-        <w:t>ag</w:t>
-      </w:r>
-      <w:r>
-        <w:t>e</w:t>
-      </w:r>
-      <w:r>
-        <w:t xml:space="preserve"> using </w:t>
+        <w:t xml:space="preserve">using </w:t>
       </w:r>
       <w:proofErr w:type="spellStart"/>
       <w:r>
@@ -3314,22 +3527,10 @@
         <w:t xml:space="preserve"> time varying pumping rates </w:t>
       </w:r>
       <w:r>
-        <w:t xml:space="preserve">specified in the </w:t>
+        <w:t xml:space="preserve">specified in </w:t>
       </w:r>
       <w:r>
         <w:t>AG</w:t>
-      </w:r>
-      <w:r>
-        <w:t xml:space="preserve"> </w:t>
-      </w:r>
-      <w:r>
-        <w:t>Pack</w:t>
-      </w:r>
-      <w:r>
-        <w:t>ag</w:t>
-      </w:r>
-      <w:r>
-        <w:t>e</w:t>
       </w:r>
       <w:r>
         <w:t xml:space="preserve">. </w:t>
@@ -3416,7 +3617,19 @@
         <w:ind w:left="1080" w:firstLine="360"/>
       </w:pPr>
       <w:r>
-        <w:t xml:space="preserve">In many agricultural regions, irrigation is provided by surface water and groundwater to supplement surface water during drought or seasonally low flow periods. </w:t>
+        <w:t>In many agricultural regions, irrigation is provided by surface water</w:t>
+      </w:r>
+      <w:r>
+        <w:t>,</w:t>
+      </w:r>
+      <w:r>
+        <w:t xml:space="preserve"> and groundwater </w:t>
+      </w:r>
+      <w:r>
+        <w:t xml:space="preserve">is used </w:t>
+      </w:r>
+      <w:r>
+        <w:t xml:space="preserve">to supplement surface water during drought or seasonally low flow periods. </w:t>
       </w:r>
       <w:r>
         <w:t xml:space="preserve">Irrigation wells can be designated as supplementary wells, and rather than specifying pumping rates, </w:t>
@@ -3434,11 +3647,7 @@
         <w:t xml:space="preserve">the difference between the </w:t>
       </w:r>
       <w:r>
-        <w:t xml:space="preserve">irrigation </w:t>
-      </w:r>
-      <w:r>
-        <w:lastRenderedPageBreak/>
-        <w:t>demand</w:t>
+        <w:t>irrigation demand</w:t>
       </w:r>
       <w:r>
         <w:t xml:space="preserve"> and </w:t>
@@ -3793,7 +4002,11 @@
         </m:sSub>
       </m:oMath>
       <w:r>
-        <w:t xml:space="preserve"> is the maximum percentage of </w:t>
+        <w:t xml:space="preserve"> is </w:t>
+      </w:r>
+      <w:r>
+        <w:lastRenderedPageBreak/>
+        <w:t xml:space="preserve">the maximum percentage of </w:t>
       </w:r>
       <m:oMath>
         <m:sSub>
@@ -4197,13 +4410,7 @@
         <w:t>for the user-</w:t>
       </w:r>
       <w:r>
-        <w:t>specified irrigation period at the user</w:t>
-      </w:r>
-      <w:r>
-        <w:t>-</w:t>
-      </w:r>
-      <w:r>
-        <w:t xml:space="preserve">specified </w:t>
+        <w:t xml:space="preserve">specified irrigation period </w:t>
       </w:r>
       <w:r>
         <w:t>irrigation diversion</w:t>
@@ -4212,7 +4419,16 @@
         <w:t xml:space="preserve"> rate</w:t>
       </w:r>
       <w:r>
-        <w:t xml:space="preserve"> set in SFR using </w:t>
+        <w:t>.</w:t>
+      </w:r>
+      <w:r>
+        <w:t xml:space="preserve"> </w:t>
+      </w:r>
+      <w:r>
+        <w:t>Diversion rates are specified using</w:t>
+      </w:r>
+      <w:r>
+        <w:t xml:space="preserve"> SFR </w:t>
       </w:r>
       <w:proofErr w:type="spellStart"/>
       <w:r>
@@ -4220,7 +4436,10 @@
       </w:r>
       <w:proofErr w:type="spellEnd"/>
       <w:r>
-        <w:t xml:space="preserve"> for surface water rights, and pumping rates are set in AG for groundwater rights</w:t>
+        <w:t xml:space="preserve"> for surface water rights, and AG </w:t>
+      </w:r>
+      <w:r>
+        <w:t>wells for groundwater rights</w:t>
       </w:r>
       <w:r>
         <w:t>.</w:t>
@@ -4271,7 +4490,7 @@
         <w:t xml:space="preserve">and groundwater </w:t>
       </w:r>
       <w:r>
-        <w:t xml:space="preserve">return flows can occur during delivery and </w:t>
+        <w:t xml:space="preserve">return flow can occur during delivery and </w:t>
       </w:r>
       <w:r>
         <w:t>on farm</w:t>
@@ -4359,7 +4578,6 @@
           <w:rPr>
             <w:rFonts w:ascii="Cambria Math" w:hAnsi="Cambria Math"/>
           </w:rPr>
-          <w:lastRenderedPageBreak/>
           <m:t>NIWR=GIWR+</m:t>
         </m:r>
         <m:sSub>
@@ -4518,7 +4736,11 @@
         <w:t>)</w:t>
       </w:r>
       <w:r>
-        <w:t xml:space="preserve">. NIWR is calculated by minimizing the difference between </w:t>
+        <w:t xml:space="preserve">. NIWR is calculated by minimizing the difference </w:t>
+      </w:r>
+      <w:r>
+        <w:lastRenderedPageBreak/>
+        <w:t xml:space="preserve">between </w:t>
       </w:r>
       <m:oMath>
         <m:sSub>
@@ -4667,21 +4889,31 @@
         <w:t>at</w:t>
       </w:r>
       <w:r>
-        <w:t xml:space="preserve"> the diversion point and by the water table elevation relative to bottom elevation of the cell that contains the well. </w:t>
-      </w:r>
-      <w:r>
-        <w:t xml:space="preserve">For options 1 and 2, demands are set using SFR </w:t>
-      </w:r>
-      <w:proofErr w:type="spellStart"/>
-      <w:r>
-        <w:t>tabfiles</w:t>
-      </w:r>
-      <w:proofErr w:type="spellEnd"/>
-      <w:r>
-        <w:t xml:space="preserve"> and AG pumping rates for surface water and groundwater rights, respectively. </w:t>
-      </w:r>
-      <w:r>
-        <w:t xml:space="preserve">Additional constraints can be applied for </w:t>
+        <w:t xml:space="preserve"> the </w:t>
+      </w:r>
+      <w:r>
+        <w:t xml:space="preserve">upstream </w:t>
+      </w:r>
+      <w:r>
+        <w:t xml:space="preserve">diversion point and by the water table elevation </w:t>
+      </w:r>
+      <w:r>
+        <w:t>in the</w:t>
+      </w:r>
+      <w:r>
+        <w:t xml:space="preserve"> cell that contains the well. </w:t>
+      </w:r>
+      <w:r>
+        <w:t xml:space="preserve">Pumping rates specified in the AG input file can be used to set the maximum irrigation pumping rate. </w:t>
+      </w:r>
+      <w:r>
+        <w:t xml:space="preserve">Additional constraints can be applied </w:t>
+      </w:r>
+      <w:r>
+        <w:t xml:space="preserve">to surface water diversions </w:t>
+      </w:r>
+      <w:r>
+        <w:t xml:space="preserve">for </w:t>
       </w:r>
       <w:r>
         <w:t>all 3 options</w:t>
@@ -4808,7 +5040,6 @@
         </w:numPr>
       </w:pPr>
       <w:r>
-        <w:lastRenderedPageBreak/>
         <w:t xml:space="preserve">diversion is </w:t>
       </w:r>
       <w:r>
@@ -4914,7 +5145,11 @@
         <w:t>efficiency</w:t>
       </w:r>
       <w:r>
-        <w:t xml:space="preserve"> factors that represent the average system gains/losses and crop water consumption</w:t>
+        <w:t xml:space="preserve"> factors that represent the average system </w:t>
+      </w:r>
+      <w:r>
+        <w:lastRenderedPageBreak/>
+        <w:t>gains/losses and crop water consumption</w:t>
       </w:r>
       <w:r>
         <w:t>,</w:t>
@@ -5274,7 +5509,6 @@
           <w:rPr>
             <w:rFonts w:ascii="Cambria Math" w:hAnsi="Cambria Math"/>
           </w:rPr>
-          <w:lastRenderedPageBreak/>
           <m:t>GIWR=</m:t>
         </m:r>
         <m:sSub>
@@ -5573,7 +5807,11 @@
         <w:t xml:space="preserve"> As described above</w:t>
       </w:r>
       <w:r>
-        <w:t xml:space="preserve"> for explicit simulation of ET</w:t>
+        <w:t xml:space="preserve"> for explicit </w:t>
+      </w:r>
+      <w:r>
+        <w:lastRenderedPageBreak/>
+        <w:t>simulation of ET</w:t>
       </w:r>
       <w:r>
         <w:t xml:space="preserve">, </w:t>
@@ -5714,7 +5952,13 @@
         <w:t xml:space="preserve">calculated </w:t>
       </w:r>
       <w:r>
-        <w:t>by GSFLOW using energy balance calculations</w:t>
+        <w:t xml:space="preserve">by </w:t>
+      </w:r>
+      <w:r>
+        <w:t>PRMS</w:t>
+      </w:r>
+      <w:r>
+        <w:t xml:space="preserve"> using energy balance calculations</w:t>
       </w:r>
       <w:r>
         <w:t>.</w:t>
@@ -6727,11 +6971,7 @@
         <w:t>d</w:t>
       </w:r>
       <w:r>
-        <w:t xml:space="preserve"> over all fields supplied by a </w:t>
-      </w:r>
-      <w:r>
-        <w:lastRenderedPageBreak/>
-        <w:t xml:space="preserve">diversion </w:t>
+        <w:t xml:space="preserve"> over all fields supplied by a diversion </w:t>
       </w:r>
       <w:r>
         <w:t>decreases below a user-specified threshold. During the growing season, irrigation is turned on when:</w:t>
@@ -6986,6 +7226,7 @@
         <w:ind w:firstLine="0"/>
       </w:pPr>
       <w:r>
+        <w:lastRenderedPageBreak/>
         <w:t xml:space="preserve">Where </w:t>
       </w:r>
       <m:oMath>
@@ -7089,18 +7330,6 @@
       </w:r>
       <w:r>
         <w:t>Irrigation demands are specified in the SFR input file for surface water and supplementary groundwater wells, and demands are set in the AG input file for irrigation supplied solely by groundwater.</w:t>
-      </w:r>
-      <w:r>
-        <w:t xml:space="preserve"> Actual irrigation amounts are </w:t>
-      </w:r>
-      <w:r>
-        <w:t>constrained by</w:t>
-      </w:r>
-      <w:r>
-        <w:t xml:space="preserve"> the amount of surface water available for the diversion and/or well pumping capacity/aquifer production</w:t>
-      </w:r>
-      <w:r>
-        <w:t>.</w:t>
       </w:r>
     </w:p>
     <w:p>
@@ -7472,7 +7701,13 @@
         <w:t>For MODFLOW simulations, t</w:t>
       </w:r>
       <w:r>
-        <w:t>he volumetric rate of water consumed by a crop under well-water conditions (</w:t>
+        <w:t xml:space="preserve">he volumetric rate of water consumed by a crop </w:t>
+      </w:r>
+      <w:r>
+        <w:t xml:space="preserve">covering 1 or more cells/HRUs </w:t>
+      </w:r>
+      <w:r>
+        <w:t>under well-water conditions (</w:t>
       </w:r>
       <m:oMath>
         <m:sSub>
@@ -7665,7 +7900,6 @@
         <w:ind w:firstLine="0"/>
       </w:pPr>
       <w:r>
-        <w:lastRenderedPageBreak/>
         <w:t>and for GSFLOW simulations it is</w:t>
       </w:r>
       <w:r>
@@ -8020,6 +8254,7 @@
         <w:ind w:left="3600" w:firstLine="0"/>
       </w:pPr>
       <w:r>
+        <w:lastRenderedPageBreak/>
         <w:t xml:space="preserve"> </w:t>
       </w:r>
       <m:oMath>
@@ -8163,7 +8398,25 @@
         <w:t>s</w:t>
       </w:r>
       <w:r>
-        <w:t xml:space="preserve">ubject to the amount of surface water available for the diversion and/or well pumping capacity/aquifer production. </w:t>
+        <w:t xml:space="preserve">ubject to the amount of surface water </w:t>
+      </w:r>
+      <w:r>
+        <w:t>that can be diverted</w:t>
+      </w:r>
+      <w:r>
+        <w:t xml:space="preserve"> and/or </w:t>
+      </w:r>
+      <w:r>
+        <w:t>groundwater</w:t>
+      </w:r>
+      <w:r>
+        <w:t xml:space="preserve"> </w:t>
+      </w:r>
+      <w:r>
+        <w:t>that can be pumped</w:t>
+      </w:r>
+      <w:r>
+        <w:t xml:space="preserve">. </w:t>
       </w:r>
       <m:oMath>
         <m:sSub>
@@ -8282,46 +8535,7 @@
         <w:t xml:space="preserve">maximum </w:t>
       </w:r>
       <w:r>
-        <w:t>amounts. F</w:t>
-      </w:r>
-      <w:r>
-        <w:t>or example</w:t>
-      </w:r>
-      <w:r>
-        <w:t>,</w:t>
-      </w:r>
-      <w:r>
-        <w:t xml:space="preserve"> </w:t>
-      </w:r>
-      <w:r>
-        <w:t xml:space="preserve">specified diversions and pumping rates can be used </w:t>
-      </w:r>
-      <w:r>
-        <w:t xml:space="preserve">to represent </w:t>
-      </w:r>
-      <w:r>
-        <w:t xml:space="preserve">irrigation restrictions </w:t>
-      </w:r>
-      <w:r>
-        <w:t>during specific time periods</w:t>
-      </w:r>
-      <w:r>
-        <w:t xml:space="preserve">, or to represent </w:t>
-      </w:r>
-      <w:r>
-        <w:t xml:space="preserve">water rights, </w:t>
-      </w:r>
-      <w:r>
-        <w:t>surface water conveyance</w:t>
-      </w:r>
-      <w:r>
-        <w:t>,</w:t>
-      </w:r>
-      <w:r>
-        <w:t xml:space="preserve"> or </w:t>
-      </w:r>
-      <w:r>
-        <w:t>pump capacity.</w:t>
+        <w:t>amounts.</w:t>
       </w:r>
     </w:p>
     <w:p>
@@ -9037,7 +9251,6 @@
         <w:ind w:firstLine="0"/>
       </w:pPr>
       <w:r>
-        <w:lastRenderedPageBreak/>
         <w:t xml:space="preserve">Where </w:t>
       </w:r>
       <m:oMath>
@@ -9563,6 +9776,7 @@
         <w:ind w:firstLine="0"/>
       </w:pPr>
       <w:r>
+        <w:lastRenderedPageBreak/>
         <w:t xml:space="preserve">Where </w:t>
       </w:r>
       <m:oMath>
@@ -9664,12 +9878,11 @@
         <w:rPr>
           <w:noProof/>
         </w:rPr>
-        <w:lastRenderedPageBreak/>
         <w:drawing>
-          <wp:inline distT="0" distB="0" distL="0" distR="0" wp14:anchorId="4D46025A" wp14:editId="37F06F58">
-            <wp:extent cx="5943600" cy="6697345"/>
-            <wp:effectExtent l="0" t="0" r="0" b="8255"/>
-            <wp:docPr id="11" name="Picture 11"/>
+          <wp:inline distT="0" distB="0" distL="0" distR="0" wp14:anchorId="078AC107" wp14:editId="711BD17A">
+            <wp:extent cx="5686425" cy="6391275"/>
+            <wp:effectExtent l="0" t="0" r="9525" b="9525"/>
+            <wp:docPr id="27" name="Picture 27"/>
             <wp:cNvGraphicFramePr>
               <a:graphicFrameLocks xmlns:a="http://schemas.openxmlformats.org/drawingml/2006/main" noChangeAspect="1"/>
             </wp:cNvGraphicFramePr>
@@ -9689,7 +9902,7 @@
                   <pic:spPr>
                     <a:xfrm>
                       <a:off x="0" y="0"/>
-                      <a:ext cx="5943600" cy="6697345"/>
+                      <a:ext cx="5686425" cy="6391275"/>
                     </a:xfrm>
                     <a:prstGeom prst="rect">
                       <a:avLst/>
@@ -9877,16 +10090,11 @@
         <w:t xml:space="preserve">AG Package character input </w:t>
       </w:r>
       <w:r>
-        <w:t>ETDEMAND</w:t>
-      </w:r>
-      <w:proofErr w:type="gramStart"/>
-      <w:r>
-        <w:t xml:space="preserve">) </w:t>
+        <w:t>ETDEMAND)</w:t>
       </w:r>
       <w:r>
         <w:t>.</w:t>
       </w:r>
-      <w:proofErr w:type="gramEnd"/>
     </w:p>
     <w:p>
       <w:pPr>
@@ -10327,7 +10535,13 @@
         <w:t xml:space="preserve">(6 model cells) </w:t>
       </w:r>
       <w:r>
-        <w:t xml:space="preserve">are irrigated for agriculture in the central part of the basin; irrigation water is diverted from the Green River and pumped from the shallow aquifer beneath the fields. </w:t>
+        <w:t>are irrigated for agriculture in the central part of the basin; irrigation water is diverted from the Green River</w:t>
+      </w:r>
+      <w:r>
+        <w:t xml:space="preserve"> (Fig. 2)</w:t>
+      </w:r>
+      <w:r>
+        <w:t xml:space="preserve"> and pumped from the shallow aquifer beneath the fields. </w:t>
       </w:r>
       <w:r>
         <w:t>T</w:t>
@@ -10912,32 +11126,16 @@
       <w:r>
         <w:t>2</w:t>
       </w:r>
+      <w:proofErr w:type="gramStart"/>
       <w:r>
         <w:t xml:space="preserve">a) </w:t>
       </w:r>
       <w:r>
-        <w:t>simulates NIWR by minimizing the ET deficit (</w:t>
-      </w:r>
-      <w:r>
-        <w:t>ETDEMAND option</w:t>
-      </w:r>
-      <w:r>
-        <w:t>)</w:t>
-      </w:r>
-      <w:r>
-        <w:t xml:space="preserve">, and </w:t>
-      </w:r>
-      <w:r>
-        <w:t>e</w:t>
-      </w:r>
-      <w:r>
-        <w:t xml:space="preserve">xample </w:t>
-      </w:r>
-      <w:r>
-        <w:t>p</w:t>
-      </w:r>
-      <w:r>
-        <w:t xml:space="preserve">roblem </w:t>
+        <w:t xml:space="preserve"> and</w:t>
+      </w:r>
+      <w:proofErr w:type="gramEnd"/>
+      <w:r>
+        <w:t xml:space="preserve"> example problem </w:t>
       </w:r>
       <w:r>
         <w:t>2</w:t>
@@ -10952,7 +11150,19 @@
         <w:t xml:space="preserve">b) </w:t>
       </w:r>
       <w:r>
-        <w:t>uses the ET deficit trigger (</w:t>
+        <w:t xml:space="preserve">simulate demand </w:t>
+      </w:r>
+      <w:r>
+        <w:t>us</w:t>
+      </w:r>
+      <w:r>
+        <w:t>ing</w:t>
+      </w:r>
+      <w:r>
+        <w:t xml:space="preserve"> the </w:t>
+      </w:r>
+      <w:r>
+        <w:t xml:space="preserve">ETDEMAND and </w:t>
       </w:r>
       <w:r>
         <w:t>TRIGGER</w:t>
@@ -10961,16 +11171,13 @@
         <w:t xml:space="preserve"> </w:t>
       </w:r>
       <w:r>
-        <w:t>option</w:t>
-      </w:r>
-      <w:r>
-        <w:t>) to</w:t>
-      </w:r>
-      <w:r>
-        <w:t xml:space="preserve"> simulate</w:t>
-      </w:r>
-      <w:r>
-        <w:t xml:space="preserve"> irrigation. </w:t>
+        <w:t>o</w:t>
+      </w:r>
+      <w:r>
+        <w:t>ptions, respectively</w:t>
+      </w:r>
+      <w:r>
+        <w:t xml:space="preserve">. </w:t>
       </w:r>
       <w:r>
         <w:t xml:space="preserve">Figure </w:t>
@@ -10982,31 +11189,31 @@
         <w:t xml:space="preserve"> shows the cells designated as agricultural fields that receive irrigation</w:t>
       </w:r>
       <w:r>
-        <w:t xml:space="preserve">, including 34 cells irrigated by 2 segments </w:t>
+        <w:t xml:space="preserve">, including 34 cells irrigated by 2 segments that divert water from </w:t>
+      </w:r>
+      <w:proofErr w:type="spellStart"/>
+      <w:r>
+        <w:t>Sagehen</w:t>
+      </w:r>
+      <w:proofErr w:type="spellEnd"/>
+      <w:r>
+        <w:t xml:space="preserve"> Creek</w:t>
+      </w:r>
+      <w:r>
+        <w:t>. S</w:t>
+      </w:r>
+      <w:r>
+        <w:t xml:space="preserve">egment </w:t>
+      </w:r>
+      <w:r>
+        <w:t>18</w:t>
+      </w:r>
+      <w:r>
+        <w:t xml:space="preserve"> </w:t>
       </w:r>
       <w:r>
         <w:lastRenderedPageBreak/>
-        <w:t xml:space="preserve">that divert water from </w:t>
-      </w:r>
-      <w:proofErr w:type="spellStart"/>
-      <w:r>
-        <w:t>Sagehen</w:t>
-      </w:r>
-      <w:proofErr w:type="spellEnd"/>
-      <w:r>
-        <w:t xml:space="preserve"> Creek</w:t>
-      </w:r>
-      <w:r>
-        <w:t>. S</w:t>
-      </w:r>
-      <w:r>
-        <w:t xml:space="preserve">egment </w:t>
-      </w:r>
-      <w:r>
-        <w:t>18</w:t>
-      </w:r>
-      <w:r>
-        <w:t xml:space="preserve"> supplies water for 14 cells, and segment </w:t>
+        <w:t xml:space="preserve">supplies water for 14 cells, and segment </w:t>
       </w:r>
       <w:r>
         <w:t>19</w:t>
@@ -11567,7 +11774,7 @@
         <w:t xml:space="preserve"> (Fig. </w:t>
       </w:r>
       <w:r>
-        <w:t>6</w:t>
+        <w:t>7</w:t>
       </w:r>
       <w:r>
         <w:t>).</w:t>
@@ -11579,7 +11786,10 @@
         <w:t xml:space="preserve">average annual </w:t>
       </w:r>
       <w:r>
-        <w:t xml:space="preserve">NIWR </w:t>
+        <w:t>irrigation demand</w:t>
+      </w:r>
+      <w:r>
+        <w:t xml:space="preserve"> </w:t>
       </w:r>
       <w:r>
         <w:t xml:space="preserve">for </w:t>
@@ -11606,25 +11816,31 @@
         <w:t>due to greater amounts of groundwater return</w:t>
       </w:r>
       <w:r>
-        <w:t xml:space="preserve"> flows</w:t>
+        <w:t xml:space="preserve"> flow</w:t>
+      </w:r>
+      <w:r>
+        <w:t>.</w:t>
       </w:r>
       <w:r>
         <w:t xml:space="preserve"> </w:t>
       </w:r>
       <w:r>
-        <w:t>because irrigation water infiltrates faster than it can be used by the roots</w:t>
+        <w:t>Return flow is greater for coarse soils because</w:t>
+      </w:r>
+      <w:r>
+        <w:t xml:space="preserve"> water infiltrates faster than it can be used by the roots</w:t>
+      </w:r>
+      <w:r>
+        <w:t>.</w:t>
       </w:r>
       <w:r>
         <w:t xml:space="preserve"> </w:t>
       </w:r>
       <w:r>
-        <w:t>in the coarse soil</w:t>
-      </w:r>
-      <w:r>
-        <w:t>.</w:t>
-      </w:r>
-      <w:r>
-        <w:t xml:space="preserve"> Because there is no constraint on irrigation supply,</w:t>
+        <w:t>As</w:t>
+      </w:r>
+      <w:r>
+        <w:t xml:space="preserve"> there is no constraint on irrigation supply,</w:t>
       </w:r>
       <w:r>
         <w:t xml:space="preserve"> average annual</w:t>
@@ -12179,8 +12395,6 @@
         <w:pStyle w:val="BodyText"/>
         <w:ind w:firstLine="0"/>
       </w:pPr>
-      <w:bookmarkStart w:id="3" w:name="_GoBack"/>
-      <w:bookmarkEnd w:id="3"/>
     </w:p>
     <w:p>
       <w:pPr>
@@ -12198,9 +12412,9 @@
         </w:rPr>
         <w:lastRenderedPageBreak/>
         <w:drawing>
-          <wp:inline distT="0" distB="0" distL="0" distR="0" wp14:anchorId="7FAD7BC3" wp14:editId="110BC584">
-            <wp:extent cx="5943600" cy="2890520"/>
-            <wp:effectExtent l="0" t="0" r="0" b="5080"/>
+          <wp:inline distT="0" distB="0" distL="0" distR="0" wp14:anchorId="175E0FA9" wp14:editId="59E2D28A">
+            <wp:extent cx="5943600" cy="2945765"/>
+            <wp:effectExtent l="0" t="0" r="0" b="6985"/>
             <wp:docPr id="1" name="Picture 1"/>
             <wp:cNvGraphicFramePr>
               <a:graphicFrameLocks xmlns:a="http://schemas.openxmlformats.org/drawingml/2006/main" noChangeAspect="1"/>
@@ -12221,7 +12435,7 @@
                   <pic:spPr>
                     <a:xfrm>
                       <a:off x="0" y="0"/>
-                      <a:ext cx="5943600" cy="2890520"/>
+                      <a:ext cx="5943600" cy="2945765"/>
                     </a:xfrm>
                     <a:prstGeom prst="rect">
                       <a:avLst/>
@@ -12239,7 +12453,13 @@
         <w:pStyle w:val="FigureCaption"/>
       </w:pPr>
       <w:r>
-        <w:t>Groundwater pumping for irrigation</w:t>
+        <w:t xml:space="preserve">Groundwater pumping </w:t>
+      </w:r>
+      <w:r>
+        <w:t xml:space="preserve">rates and cumulative pumping </w:t>
+      </w:r>
+      <w:r>
+        <w:t>for irrigation</w:t>
       </w:r>
       <w:r>
         <w:t xml:space="preserve"> </w:t>
@@ -12262,8 +12482,8 @@
       <w:r>
         <w:t>s.</w:t>
       </w:r>
-      <w:bookmarkStart w:id="4" w:name="_Toc488393775"/>
-      <w:bookmarkStart w:id="5" w:name="_Toc59000064"/>
+      <w:bookmarkStart w:id="3" w:name="_Toc488393775"/>
+      <w:bookmarkStart w:id="4" w:name="_Toc59000064"/>
     </w:p>
     <w:p>
       <w:pPr>
@@ -12271,6 +12491,9 @@
       </w:pPr>
       <w:r>
         <w:t>Example Problem 2a</w:t>
+      </w:r>
+      <w:r>
+        <w:t>: Effects of crop coefficient on irrigation demands</w:t>
       </w:r>
     </w:p>
     <w:p>
@@ -12315,13 +12538,31 @@
         <w:t>)</w:t>
       </w:r>
       <w:r>
-        <w:t xml:space="preserve"> on NIWR and </w:t>
-      </w:r>
-      <w:r>
-        <w:t>ET</w:t>
-      </w:r>
-      <w:r>
-        <w:t xml:space="preserve"> using the ET demand approach for irrigation</w:t>
+        <w:t xml:space="preserve"> on </w:t>
+      </w:r>
+      <w:r>
+        <w:t>irrigation demand</w:t>
+      </w:r>
+      <w:r>
+        <w:t xml:space="preserve"> and </w:t>
+      </w:r>
+      <w:r>
+        <w:t>crop consumption</w:t>
+      </w:r>
+      <w:r>
+        <w:t xml:space="preserve"> using the </w:t>
+      </w:r>
+      <w:r>
+        <w:t>ETDEMAND</w:t>
+      </w:r>
+      <w:r>
+        <w:t xml:space="preserve"> </w:t>
+      </w:r>
+      <w:r>
+        <w:t>option</w:t>
+      </w:r>
+      <w:r>
+        <w:t xml:space="preserve"> for irrigation</w:t>
       </w:r>
       <w:r>
         <w:t xml:space="preserve"> (Fig</w:t>
@@ -12334,30 +12575,6 @@
       </w:r>
       <w:r>
         <w:t xml:space="preserve">). </w:t>
-      </w:r>
-      <w:r>
-        <w:t xml:space="preserve">As the ET demand option represents optimal irrigation scheduling to minimize the ET deficit, these results reflect optimal water use </w:t>
-      </w:r>
-      <w:r>
-        <w:t>to meet crop water demand</w:t>
-      </w:r>
-      <w:r>
-        <w:t xml:space="preserve">. </w:t>
-      </w:r>
-      <w:r>
-        <w:t xml:space="preserve">Annual average NIWR </w:t>
-      </w:r>
-      <w:r>
-        <w:t xml:space="preserve">for </w:t>
-      </w:r>
-      <w:r>
-        <w:t>the period 1991-1993 is 0.</w:t>
-      </w:r>
-      <w:r>
-        <w:t>97</w:t>
-      </w:r>
-      <w:r>
-        <w:t xml:space="preserve"> hectare-meter per square meter for high </w:t>
       </w:r>
       <m:oMath>
         <m:sSub>
@@ -12388,16 +12605,57 @@
         </m:sSub>
       </m:oMath>
       <w:r>
-        <w:t xml:space="preserve"> </w:t>
-      </w:r>
-      <w:r>
-        <w:t>and 0.</w:t>
-      </w:r>
-      <w:r>
-        <w:t>70</w:t>
-      </w:r>
-      <w:r>
-        <w:t xml:space="preserve"> hectare-meter per square meter for low </w:t>
+        <w:t xml:space="preserve"> is </w:t>
+      </w:r>
+      <w:r>
+        <w:t xml:space="preserve">incorporated into the </w:t>
+      </w:r>
+      <w:r>
+        <w:t>ET</w:t>
+      </w:r>
+      <w:r>
+        <w:t xml:space="preserve"> demand by multiplying the PRMS input parameter JH_COEF by the monthly Kc values. Note that JH_CEOF can be specified for each hydrologic response unit in PRMS and for each of the 12 calendar months</w:t>
+      </w:r>
+      <w:r>
+        <w:t xml:space="preserve"> (</w:t>
+      </w:r>
+      <w:proofErr w:type="spellStart"/>
+      <w:r>
+        <w:t>Markstrom</w:t>
+      </w:r>
+      <w:proofErr w:type="spellEnd"/>
+      <w:r>
+        <w:t xml:space="preserve"> et al., 2015). </w:t>
+      </w:r>
+      <w:r>
+        <w:t xml:space="preserve">As </w:t>
+      </w:r>
+      <w:r>
+        <w:t>this</w:t>
+      </w:r>
+      <w:r>
+        <w:t xml:space="preserve"> option represents optimal irrigation scheduling to minimize the ET deficit, these results reflect optimal water use </w:t>
+      </w:r>
+      <w:r>
+        <w:t>to meet crop water demand</w:t>
+      </w:r>
+      <w:r>
+        <w:t xml:space="preserve">. </w:t>
+      </w:r>
+      <w:r>
+        <w:t xml:space="preserve">Annual average NIWR </w:t>
+      </w:r>
+      <w:r>
+        <w:t xml:space="preserve">for </w:t>
+      </w:r>
+      <w:r>
+        <w:t>the period 1991-1993 is 0.</w:t>
+      </w:r>
+      <w:r>
+        <w:t>97</w:t>
+      </w:r>
+      <w:r>
+        <w:t xml:space="preserve"> hectare-meter per square meter for high </w:t>
       </w:r>
       <m:oMath>
         <m:sSub>
@@ -12428,31 +12686,16 @@
         </m:sSub>
       </m:oMath>
       <w:r>
-        <w:t xml:space="preserve">. Annual average crop consumption </w:t>
-      </w:r>
-      <w:r>
-        <w:t>is</w:t>
-      </w:r>
-      <w:r>
-        <w:t xml:space="preserve"> equal to </w:t>
-      </w:r>
-      <w:r>
-        <w:t>1.06</w:t>
-      </w:r>
-      <w:r>
-        <w:t xml:space="preserve"> hectare-meter</w:t>
-      </w:r>
-      <w:r>
-        <w:t>s</w:t>
-      </w:r>
-      <w:r>
-        <w:t xml:space="preserve"> per square meter</w:t>
-      </w:r>
-      <w:r>
         <w:t xml:space="preserve"> </w:t>
       </w:r>
       <w:r>
-        <w:t xml:space="preserve">for high </w:t>
+        <w:t>and 0.</w:t>
+      </w:r>
+      <w:r>
+        <w:t>70</w:t>
+      </w:r>
+      <w:r>
+        <w:t xml:space="preserve"> hectare-meter per square meter for low </w:t>
       </w:r>
       <m:oMath>
         <m:sSub>
@@ -12483,19 +12726,31 @@
         </m:sSub>
       </m:oMath>
       <w:r>
+        <w:t xml:space="preserve">. Annual average crop consumption </w:t>
+      </w:r>
+      <w:r>
+        <w:t>is</w:t>
+      </w:r>
+      <w:r>
+        <w:t xml:space="preserve"> equal to </w:t>
+      </w:r>
+      <w:r>
+        <w:t>1.06</w:t>
+      </w:r>
+      <w:r>
+        <w:t xml:space="preserve"> hectare-meter</w:t>
+      </w:r>
+      <w:r>
+        <w:t>s</w:t>
+      </w:r>
+      <w:r>
+        <w:t xml:space="preserve"> per square meter</w:t>
+      </w:r>
+      <w:r>
         <w:t xml:space="preserve"> </w:t>
       </w:r>
       <w:r>
-        <w:t>and 0.</w:t>
-      </w:r>
-      <w:r>
-        <w:t>81</w:t>
-      </w:r>
-      <w:r>
-        <w:t xml:space="preserve"> hectare-meter per square meter</w:t>
-      </w:r>
-      <w:r>
-        <w:t xml:space="preserve"> for low </w:t>
+        <w:t xml:space="preserve">for high </w:t>
       </w:r>
       <m:oMath>
         <m:sSub>
@@ -12526,141 +12781,19 @@
         </m:sSub>
       </m:oMath>
       <w:r>
-        <w:t xml:space="preserve">. Actual ET equals well-watered ET in </w:t>
-      </w:r>
-      <w:r>
-        <w:t>this example</w:t>
-      </w:r>
-      <w:r>
-        <w:t xml:space="preserve"> because the ET demand approach is used and there are no constraints on irrigation amounts. </w:t>
-      </w:r>
-      <w:r>
-        <w:t>NIWR is less than crop consumption in this example because of water supplied by precipitation</w:t>
-      </w:r>
-      <w:r>
-        <w:t xml:space="preserve"> and</w:t>
-      </w:r>
-      <w:r>
-        <w:t xml:space="preserve"> groundwater.</w:t>
-      </w:r>
-    </w:p>
-    <w:p>
-      <w:pPr>
-        <w:pStyle w:val="BodyText"/>
-      </w:pPr>
-      <w:r>
-        <w:t xml:space="preserve">Real world irrigation practices likely cannot </w:t>
-      </w:r>
-      <w:r>
-        <w:t xml:space="preserve">exactly mimic this optimal irrigation schedule </w:t>
-      </w:r>
-      <w:r>
-        <w:t>for practical and logistical reasons</w:t>
-      </w:r>
-      <w:r>
-        <w:t xml:space="preserve">. </w:t>
-      </w:r>
-      <w:r>
-        <w:t xml:space="preserve">Nonetheless, these model results are useful for </w:t>
-      </w:r>
-      <w:r>
-        <w:lastRenderedPageBreak/>
-        <w:t xml:space="preserve">providing guidance on irrigation schedules, </w:t>
-      </w:r>
-      <w:r>
-        <w:t>setting lower bounds on NIWR</w:t>
-      </w:r>
-      <w:r>
-        <w:t>,</w:t>
-      </w:r>
-      <w:r>
-        <w:t xml:space="preserve"> and for providing a base model for evaluating factors affecting NIWR.  </w:t>
-      </w:r>
-      <w:r>
-        <w:t xml:space="preserve">As </w:t>
-      </w:r>
-      <w:r>
-        <w:t xml:space="preserve">will be </w:t>
-      </w:r>
-      <w:r>
-        <w:t xml:space="preserve">shown in </w:t>
-      </w:r>
-      <w:r>
-        <w:t>EP</w:t>
-      </w:r>
-      <w:r>
-        <w:t xml:space="preserve">2b, </w:t>
-      </w:r>
-      <w:r>
-        <w:t xml:space="preserve">additional </w:t>
-      </w:r>
-      <w:r>
-        <w:t>flexibility in simulating</w:t>
-      </w:r>
-      <w:r>
-        <w:t xml:space="preserve"> irrigation practices </w:t>
-      </w:r>
-      <w:r>
-        <w:t>is provided by</w:t>
-      </w:r>
-      <w:r>
-        <w:t xml:space="preserve"> the </w:t>
-      </w:r>
-      <w:r>
-        <w:t>TRIGGER option</w:t>
-      </w:r>
-      <w:r>
-        <w:t xml:space="preserve">. </w:t>
-      </w:r>
-      <w:r>
-        <w:t xml:space="preserve">Additionally, irrigation constraints can be superimposed onto </w:t>
-      </w:r>
-      <w:r>
-        <w:t>ETDEMAND option</w:t>
-      </w:r>
-      <w:r>
-        <w:t xml:space="preserve"> to more closely mimic real-world conditions using SFR diversions and AG well time series input files.</w:t>
-      </w:r>
-      <w:r>
-        <w:t xml:space="preserve"> Accordingly, constraints on the timing and rates of irrigation can constrain irrigations using the ETDEMAND approach.</w:t>
-      </w:r>
-    </w:p>
-    <w:p>
-      <w:pPr>
-        <w:pStyle w:val="BodyText"/>
-      </w:pPr>
-      <w:r>
-        <w:t xml:space="preserve">EP2a also demonstrates the influence that antecedent soil water conditions have on NIWR. </w:t>
-      </w:r>
-      <w:r>
-        <w:t xml:space="preserve">Total annual precipitation </w:t>
-      </w:r>
-      <w:r>
-        <w:t xml:space="preserve">amounts </w:t>
-      </w:r>
-      <w:r>
-        <w:t>measured at the Independence Lake climate station for water years 1991</w:t>
-      </w:r>
-      <w:r>
-        <w:t xml:space="preserve">, 1992, and </w:t>
-      </w:r>
-      <w:r>
-        <w:t>1993 was 83</w:t>
-      </w:r>
-      <w:r>
         <w:t xml:space="preserve"> </w:t>
       </w:r>
       <w:r>
-        <w:t>cm, 71 cm, and 149 cm, respectively</w:t>
-      </w:r>
-      <w:r>
-        <w:t>, while</w:t>
-      </w:r>
-      <w:r>
-        <w:t xml:space="preserve"> NIWR </w:t>
-      </w:r>
-      <w:r>
-        <w:t xml:space="preserve">with low </w:t>
+        <w:t>and 0.</w:t>
+      </w:r>
+      <w:r>
+        <w:t>81</w:t>
+      </w:r>
+      <w:r>
+        <w:t xml:space="preserve"> hectare-meter per square meter</w:t>
+      </w:r>
+      <w:r>
+        <w:t xml:space="preserve"> for low </w:t>
       </w:r>
       <m:oMath>
         <m:sSub>
@@ -12691,49 +12824,7 @@
         </m:sSub>
       </m:oMath>
       <w:r>
-        <w:t xml:space="preserve"> </w:t>
-      </w:r>
-      <w:r>
-        <w:t xml:space="preserve">was </w:t>
-      </w:r>
-      <w:r>
-        <w:t>78</w:t>
-      </w:r>
-      <w:r>
-        <w:t xml:space="preserve">, </w:t>
-      </w:r>
-      <w:r>
-        <w:t>100</w:t>
-      </w:r>
-      <w:r>
-        <w:t xml:space="preserve">, and </w:t>
-      </w:r>
-      <w:r>
-        <w:t>77</w:t>
-      </w:r>
-      <w:r>
-        <w:t xml:space="preserve"> percent of the crop water demand during these years</w:t>
-      </w:r>
-      <w:r>
-        <w:t xml:space="preserve"> </w:t>
-      </w:r>
-      <w:r>
-        <w:t xml:space="preserve">(Fig. </w:t>
-      </w:r>
-      <w:r>
-        <w:t>8</w:t>
-      </w:r>
-      <w:r>
-        <w:t>)</w:t>
-      </w:r>
-      <w:r>
-        <w:t>.</w:t>
-      </w:r>
-      <w:r>
-        <w:t xml:space="preserve"> </w:t>
-      </w:r>
-      <w:r>
-        <w:t xml:space="preserve">Although antecedent conditions impact NIWR for the case of high </w:t>
+        <w:t xml:space="preserve">. Actual ET equals </w:t>
       </w:r>
       <m:oMath>
         <m:sSub>
@@ -12750,7 +12841,7 @@
               <w:rPr>
                 <w:rFonts w:ascii="Cambria Math" w:hAnsi="Cambria Math"/>
               </w:rPr>
-              <m:t>K</m:t>
+              <m:t>ET</m:t>
             </m:r>
           </m:e>
           <m:sub>
@@ -12758,16 +12849,265 @@
               <w:rPr>
                 <w:rFonts w:ascii="Cambria Math" w:hAnsi="Cambria Math"/>
               </w:rPr>
-              <m:t>c</m:t>
+              <m:t>ww</m:t>
             </m:r>
           </m:sub>
         </m:sSub>
       </m:oMath>
       <w:r>
-        <w:t xml:space="preserve">, the effects are lower relative to </w:t>
-      </w:r>
-      <w:r>
-        <w:t xml:space="preserve">low </w:t>
+        <w:t xml:space="preserve"> </w:t>
+      </w:r>
+      <w:r>
+        <w:t xml:space="preserve">in </w:t>
+      </w:r>
+      <w:r>
+        <w:t>this example</w:t>
+      </w:r>
+      <w:r>
+        <w:t xml:space="preserve"> because </w:t>
+      </w:r>
+      <w:r>
+        <w:t xml:space="preserve">the ETDEMAND option is </w:t>
+      </w:r>
+      <w:r>
+        <w:t>used</w:t>
+      </w:r>
+      <w:r>
+        <w:t>,</w:t>
+      </w:r>
+      <w:r>
+        <w:t xml:space="preserve"> and </w:t>
+      </w:r>
+      <w:r>
+        <w:t>because constraints on the</w:t>
+      </w:r>
+      <w:r>
+        <w:t xml:space="preserve"> irrigation amounts</w:t>
+      </w:r>
+      <w:r>
+        <w:t xml:space="preserve"> set in the SFR </w:t>
+      </w:r>
+      <w:proofErr w:type="spellStart"/>
+      <w:r>
+        <w:t>tabfile</w:t>
+      </w:r>
+      <w:proofErr w:type="spellEnd"/>
+      <w:r>
+        <w:t xml:space="preserve"> and AG </w:t>
+      </w:r>
+      <w:r>
+        <w:lastRenderedPageBreak/>
+        <w:t>pumping rates did not limit irrigation</w:t>
+      </w:r>
+      <w:r>
+        <w:t>.</w:t>
+      </w:r>
+      <w:r>
+        <w:t xml:space="preserve"> Additionally, surface water and groundwater supplies were large enough to supply the irrigation demand.</w:t>
+      </w:r>
+      <w:r>
+        <w:t xml:space="preserve"> </w:t>
+      </w:r>
+      <w:r>
+        <w:t>Irrigation demand</w:t>
+      </w:r>
+      <w:r>
+        <w:t xml:space="preserve"> is less than crop consumption in this example because of water supplied by precipitation</w:t>
+      </w:r>
+      <w:r>
+        <w:t xml:space="preserve"> and</w:t>
+      </w:r>
+      <w:r>
+        <w:t xml:space="preserve"> groundwater.</w:t>
+      </w:r>
+    </w:p>
+    <w:p>
+      <w:pPr>
+        <w:pStyle w:val="BodyText"/>
+      </w:pPr>
+      <w:r>
+        <w:t xml:space="preserve">Real world irrigation practices likely cannot </w:t>
+      </w:r>
+      <w:r>
+        <w:t xml:space="preserve">exactly mimic this optimal irrigation schedule </w:t>
+      </w:r>
+      <w:r>
+        <w:t>for practical and logistical reasons</w:t>
+      </w:r>
+      <w:r>
+        <w:t xml:space="preserve">. </w:t>
+      </w:r>
+      <w:r>
+        <w:t xml:space="preserve">Nonetheless, these model results are useful for </w:t>
+      </w:r>
+      <w:r>
+        <w:t xml:space="preserve">providing guidance on irrigation schedules, </w:t>
+      </w:r>
+      <w:r>
+        <w:t xml:space="preserve">setting lower bounds on </w:t>
+      </w:r>
+      <w:r>
+        <w:t>irrigation demand</w:t>
+      </w:r>
+      <w:r>
+        <w:t>,</w:t>
+      </w:r>
+      <w:r>
+        <w:t xml:space="preserve"> and for providing a base model for evaluating factors affecting </w:t>
+      </w:r>
+      <w:r>
+        <w:t>demand and consumption</w:t>
+      </w:r>
+      <w:r>
+        <w:t xml:space="preserve">.  </w:t>
+      </w:r>
+      <w:r>
+        <w:t>Irrigation constraints can be superimposed onto the ETDEMAND option</w:t>
+      </w:r>
+      <w:r>
+        <w:t xml:space="preserve"> using SFR </w:t>
+      </w:r>
+      <w:proofErr w:type="spellStart"/>
+      <w:r>
+        <w:t>tabfiles</w:t>
+      </w:r>
+      <w:proofErr w:type="spellEnd"/>
+      <w:r>
+        <w:t xml:space="preserve"> and AG pumping rates</w:t>
+      </w:r>
+      <w:r>
+        <w:t xml:space="preserve"> to mimic real-world conditions.</w:t>
+      </w:r>
+      <w:r>
+        <w:t xml:space="preserve"> </w:t>
+      </w:r>
+      <w:r>
+        <w:t xml:space="preserve">As </w:t>
+      </w:r>
+      <w:r>
+        <w:t xml:space="preserve">will be </w:t>
+      </w:r>
+      <w:r>
+        <w:t xml:space="preserve">shown in </w:t>
+      </w:r>
+      <w:r>
+        <w:t>EP</w:t>
+      </w:r>
+      <w:r>
+        <w:t xml:space="preserve">2b, </w:t>
+      </w:r>
+      <w:r>
+        <w:t xml:space="preserve">additional </w:t>
+      </w:r>
+      <w:r>
+        <w:t>flexibility in simulating</w:t>
+      </w:r>
+      <w:r>
+        <w:t xml:space="preserve"> irrigation practices </w:t>
+      </w:r>
+      <w:r>
+        <w:t>is provided by</w:t>
+      </w:r>
+      <w:r>
+        <w:t xml:space="preserve"> the </w:t>
+      </w:r>
+      <w:r>
+        <w:t>TRIGGER option</w:t>
+      </w:r>
+      <w:r>
+        <w:t>.</w:t>
+      </w:r>
+      <w:r>
+        <w:t xml:space="preserve"> </w:t>
+      </w:r>
+    </w:p>
+    <w:p>
+      <w:pPr>
+        <w:pStyle w:val="BodyText"/>
+      </w:pPr>
+      <w:r>
+        <w:t xml:space="preserve">EP2a also demonstrates the influence that </w:t>
+      </w:r>
+      <w:r>
+        <w:t xml:space="preserve">early growing season </w:t>
+      </w:r>
+      <w:r>
+        <w:t xml:space="preserve">antecedent soil water conditions have on </w:t>
+      </w:r>
+      <w:r>
+        <w:t>crop water demand</w:t>
+      </w:r>
+      <w:r>
+        <w:t xml:space="preserve">. </w:t>
+      </w:r>
+      <w:r>
+        <w:t xml:space="preserve">Total annual precipitation </w:t>
+      </w:r>
+      <w:r>
+        <w:t xml:space="preserve">amounts </w:t>
+      </w:r>
+      <w:r>
+        <w:t>measured at the Independence Lake climate station for water years 1991</w:t>
+      </w:r>
+      <w:r>
+        <w:t xml:space="preserve">, 1992, and </w:t>
+      </w:r>
+      <w:r>
+        <w:t>1993 was 83</w:t>
+      </w:r>
+      <w:r>
+        <w:t xml:space="preserve"> </w:t>
+      </w:r>
+      <w:r>
+        <w:t>cm, 71 cm, and 149 cm, respectively</w:t>
+      </w:r>
+      <w:r>
+        <w:t>, while</w:t>
+      </w:r>
+      <w:r>
+        <w:t xml:space="preserve"> </w:t>
+      </w:r>
+      <w:r>
+        <w:t>demand</w:t>
+      </w:r>
+      <w:r>
+        <w:t xml:space="preserve"> </w:t>
+      </w:r>
+      <w:r>
+        <w:t xml:space="preserve">was </w:t>
+      </w:r>
+      <w:r>
+        <w:t>78</w:t>
+      </w:r>
+      <w:r>
+        <w:t xml:space="preserve">, </w:t>
+      </w:r>
+      <w:r>
+        <w:t>100</w:t>
+      </w:r>
+      <w:r>
+        <w:t xml:space="preserve">, and </w:t>
+      </w:r>
+      <w:r>
+        <w:t>77</w:t>
+      </w:r>
+      <w:r>
+        <w:t xml:space="preserve"> percent of the crop water </w:t>
+      </w:r>
+      <w:r>
+        <w:t>consumption</w:t>
+      </w:r>
+      <w:r>
+        <w:t xml:space="preserve"> during these years</w:t>
+      </w:r>
+      <w:r>
+        <w:t xml:space="preserve"> </w:t>
+      </w:r>
+      <w:r>
+        <w:t>for the case of low</w:t>
+      </w:r>
+      <w:r>
+        <w:t xml:space="preserve"> </w:t>
       </w:r>
       <m:oMath>
         <m:sSub>
@@ -12798,10 +13138,19 @@
         </m:sSub>
       </m:oMath>
       <w:r>
-        <w:t xml:space="preserve"> because greater consumption depletes soil moisture more rapidly</w:t>
-      </w:r>
-      <w:r>
-        <w:t xml:space="preserve">. </w:t>
+        <w:t xml:space="preserve"> </w:t>
+      </w:r>
+      <w:r>
+        <w:t xml:space="preserve">(Fig. </w:t>
+      </w:r>
+      <w:r>
+        <w:t>8</w:t>
+      </w:r>
+      <w:r>
+        <w:t>)</w:t>
+      </w:r>
+      <w:r>
+        <w:t>.</w:t>
       </w:r>
     </w:p>
     <w:p>
@@ -12860,7 +13209,35 @@
         <w:pStyle w:val="FigureCaption"/>
       </w:pPr>
       <w:r>
-        <w:t>Seasonal crop coefficient (Kc) used for simulating agricultural water use in example problem 2a.</w:t>
+        <w:lastRenderedPageBreak/>
+        <w:t>Seasonal crop coefficient (Kc) used for simulating agricultural water use in example problem 2a</w:t>
+      </w:r>
+      <w:r>
+        <w:t xml:space="preserve"> and 2b</w:t>
+      </w:r>
+      <w:r>
+        <w:t>.</w:t>
+      </w:r>
+      <w:r>
+        <w:t xml:space="preserve"> Crop coefficients are incorporated into the evapotranspiration demand by multiplying the PRMS input parameter JH_COEF by the monthly </w:t>
+      </w:r>
+      <w:r>
+        <w:t>Kc</w:t>
+      </w:r>
+      <w:r>
+        <w:t xml:space="preserve"> values. Note that JH_CEOF can be specified for each hydrologic response unit in PRMS and for each </w:t>
+      </w:r>
+      <w:r>
+        <w:t>of the 12</w:t>
+      </w:r>
+      <w:r>
+        <w:t xml:space="preserve"> calendar month</w:t>
+      </w:r>
+      <w:r>
+        <w:t>s</w:t>
+      </w:r>
+      <w:r>
+        <w:t xml:space="preserve">. </w:t>
       </w:r>
     </w:p>
     <w:p>
@@ -12877,7 +13254,6 @@
         <w:rPr>
           <w:noProof/>
         </w:rPr>
-        <w:lastRenderedPageBreak/>
         <w:drawing>
           <wp:inline distT="0" distB="0" distL="0" distR="0" wp14:anchorId="2F3588D5" wp14:editId="1DCC9E78">
             <wp:extent cx="5943600" cy="5377180"/>
@@ -12937,7 +13313,11 @@
         <w:pStyle w:val="Heading2"/>
       </w:pPr>
       <w:r>
+        <w:lastRenderedPageBreak/>
         <w:t>Example Problem 2b</w:t>
+      </w:r>
+      <w:r>
+        <w:t>: Using irrigation triggers to estimate demand</w:t>
       </w:r>
     </w:p>
     <w:p>
@@ -12951,13 +13331,7 @@
         <w:t>the TRIGGER option is used</w:t>
       </w:r>
       <w:r>
-        <w:t xml:space="preserve">, and the seasonal crop coefficients were set as shown in Figure </w:t>
-      </w:r>
-      <w:r>
-        <w:t>7</w:t>
-      </w:r>
-      <w:r>
-        <w:t xml:space="preserve"> as the High </w:t>
+        <w:t xml:space="preserve">, and seasonal </w:t>
       </w:r>
       <m:oMath>
         <m:sSub>
@@ -12988,7 +13362,53 @@
         </m:sSub>
       </m:oMath>
       <w:r>
-        <w:t xml:space="preserve">curve. </w:t>
+        <w:t xml:space="preserve"> </w:t>
+      </w:r>
+      <w:r>
+        <w:t xml:space="preserve">were set </w:t>
+      </w:r>
+      <w:r>
+        <w:t xml:space="preserve">using the </w:t>
+      </w:r>
+      <w:r>
+        <w:t xml:space="preserve">High </w:t>
+      </w:r>
+      <m:oMath>
+        <m:sSub>
+          <m:sSubPr>
+            <m:ctrlPr>
+              <w:rPr>
+                <w:rFonts w:ascii="Cambria Math" w:hAnsi="Cambria Math"/>
+                <w:i/>
+              </w:rPr>
+            </m:ctrlPr>
+          </m:sSubPr>
+          <m:e>
+            <m:r>
+              <w:rPr>
+                <w:rFonts w:ascii="Cambria Math" w:hAnsi="Cambria Math"/>
+              </w:rPr>
+              <m:t>K</m:t>
+            </m:r>
+          </m:e>
+          <m:sub>
+            <m:r>
+              <w:rPr>
+                <w:rFonts w:ascii="Cambria Math" w:hAnsi="Cambria Math"/>
+              </w:rPr>
+              <m:t>c</m:t>
+            </m:r>
+          </m:sub>
+        </m:sSub>
+      </m:oMath>
+      <w:r>
+        <w:t>curve</w:t>
+      </w:r>
+      <w:r>
+        <w:t xml:space="preserve"> (Fig. 8)</w:t>
+      </w:r>
+      <w:r>
+        <w:t xml:space="preserve">. </w:t>
       </w:r>
       <w:r>
         <w:t xml:space="preserve">EP2b illustrates the influence </w:t>
@@ -13015,11 +13435,13 @@
         <w:t>surface water diversions and groundwater pumping rates</w:t>
       </w:r>
       <w:r>
-        <w:t xml:space="preserve">. In this case an irrigation event starts when the ET </w:t>
-      </w:r>
-      <w:r>
-        <w:lastRenderedPageBreak/>
-        <w:t>ratio (</w:t>
+        <w:t xml:space="preserve">. </w:t>
+      </w:r>
+      <w:r>
+        <w:t>A</w:t>
+      </w:r>
+      <w:r>
+        <w:t>n irrigation event starts when the ET ratio (</w:t>
       </w:r>
       <m:oMath>
         <m:sSub>
@@ -13106,6 +13528,9 @@
         <w:t>trigger value</w:t>
       </w:r>
       <w:r>
+        <w:t>, representing well-watered and deficit irrigation conditions, respectively</w:t>
+      </w:r>
+      <w:r>
         <w:t>.</w:t>
       </w:r>
       <w:r>
@@ -13273,7 +13698,19 @@
         <w:t>).</w:t>
       </w:r>
       <w:r>
-        <w:t xml:space="preserve"> The TRIGGER option requires significantly more surface water and groundwater to meet crop-water requirements due to the imposed timing and rates of irrigation.</w:t>
+        <w:t xml:space="preserve"> The TRIGGER option requires significantly more surface water and groundwater to meet crop-water requirements </w:t>
+      </w:r>
+      <w:r>
+        <w:t xml:space="preserve">relative to the ETDEMAND option </w:t>
+      </w:r>
+      <w:r>
+        <w:t xml:space="preserve">due to the </w:t>
+      </w:r>
+      <w:r>
+        <w:t>super</w:t>
+      </w:r>
+      <w:r>
+        <w:t>imposed timing and rates of irrigation.</w:t>
       </w:r>
     </w:p>
     <w:p>
@@ -13348,17 +13785,35 @@
         <w:t xml:space="preserve">A new package for MODFLOW and GSFLOW is presented that provides capabilities for simulating agricultural water use in regional scale hydrologic models. </w:t>
       </w:r>
       <w:r>
-        <w:t xml:space="preserve">The AG Package can be used to estimate agricultural water use for systems where information about NIWR, surface </w:t>
+        <w:t xml:space="preserve">The AG Package can be used to estimate agricultural water use for systems where information about </w:t>
+      </w:r>
+      <w:r>
+        <w:t xml:space="preserve">irrigation supply and </w:t>
       </w:r>
       <w:r>
         <w:lastRenderedPageBreak/>
-        <w:t xml:space="preserve">water and groundwater use is not available, or it can be used to simulate the impacts of agricultural water use on water supply. The latter use is important in regions where there are competing needs for water, and system changes such as climate change, population growth, and land use change </w:t>
+        <w:t>demand are</w:t>
+      </w:r>
+      <w:r>
+        <w:t xml:space="preserve"> not available, or it can be used to simulate the impacts of agricultural water use on water supply. The latter </w:t>
+      </w:r>
+      <w:r>
+        <w:t>application</w:t>
+      </w:r>
+      <w:r>
+        <w:t xml:space="preserve"> is important in regions where there are competing needs for water, and climate change, population growth, and land use change </w:t>
       </w:r>
       <w:r>
         <w:t>are causing</w:t>
       </w:r>
       <w:r>
-        <w:t xml:space="preserve"> unknown impacts. Design of the AG Package includes flexibility for representing systems with varying amounts of data, different grower behavior, and feedbacks between water supply and water use by agriculture. </w:t>
+        <w:t xml:space="preserve"> unknown impacts. Design of the AG Package includes flexibility for representing systems with varying amounts of data, different grower </w:t>
+      </w:r>
+      <w:r>
+        <w:t>irrigation practices</w:t>
+      </w:r>
+      <w:r>
+        <w:t xml:space="preserve">, and feedbacks between water supply and water use by agriculture. </w:t>
       </w:r>
       <w:r>
         <w:t>W</w:t>
@@ -13534,7 +13989,18 @@
       </w:r>
       <w:r>
         <w:lastRenderedPageBreak/>
-        <w:t xml:space="preserve">Additionally, representation of agriculture requires characterization of water governance and grower behavior. Complete data sets are never available, and integrated models provide a means of maximizing information with partial data sets by combining data with physical process equations and generalized frameworks for representing human impacts on water distribution and consumption. The AG Package for MODFLOW and GSFLOW provides a powerful decision support tool that can maximize understanding of water resources in agricultural basins and provide hindcast </w:t>
+        <w:t xml:space="preserve">Additionally, representation of agriculture requires characterization of water governance and grower behavior. Complete data sets are </w:t>
+      </w:r>
+      <w:r>
+        <w:t>rarely</w:t>
+      </w:r>
+      <w:r>
+        <w:t xml:space="preserve"> available, and integrated models provide a means of maximizing information with partial data sets by combining data</w:t>
+      </w:r>
+      <w:bookmarkStart w:id="5" w:name="_GoBack"/>
+      <w:bookmarkEnd w:id="5"/>
+      <w:r>
+        <w:t xml:space="preserve"> with physical process equations and generalized frameworks for representing human impacts on water distribution and consumption. The AG Package for MODFLOW and GSFLOW provides a powerful decision support tool that can maximize understanding of water resources in agricultural basins and provide hindcast </w:t>
       </w:r>
       <w:r>
         <w:t>information</w:t>
@@ -13546,7 +14012,7 @@
         <w:t xml:space="preserve">water budgets and system response as well as future projections of sustainability and management change. </w:t>
       </w:r>
     </w:p>
-    <w:bookmarkEnd w:id="4"/>
+    <w:bookmarkEnd w:id="3"/>
     <w:p>
       <w:pPr>
         <w:pStyle w:val="Heading1"/>
@@ -13647,7 +14113,7 @@
       <w:r>
         <w:t xml:space="preserve"> Cited</w:t>
       </w:r>
-      <w:bookmarkEnd w:id="5"/>
+      <w:bookmarkEnd w:id="4"/>
       <w:bookmarkEnd w:id="6"/>
     </w:p>
     <w:p>
@@ -15376,6 +15842,7 @@
           <w:szCs w:val="24"/>
         </w:rPr>
       </w:pPr>
+      <w:bookmarkStart w:id="8" w:name="_Hlk9605616"/>
       <w:r>
         <w:rPr>
           <w:rFonts w:ascii="Times New Roman" w:hAnsi="Times New Roman"/>
@@ -15383,7 +15850,17 @@
           <w:sz w:val="24"/>
           <w:szCs w:val="24"/>
         </w:rPr>
-        <w:t>Regan, R.S., and LaFontaine, J.H., 2017, Documentation of the dynamic parameter, water-use, stream and lake flow</w:t>
+        <w:t>Regan, R.S., and LaFontaine, J.H., 2017</w:t>
+      </w:r>
+      <w:bookmarkEnd w:id="8"/>
+      <w:r>
+        <w:rPr>
+          <w:rFonts w:ascii="Times New Roman" w:hAnsi="Times New Roman"/>
+          <w:b w:val="0"/>
+          <w:sz w:val="24"/>
+          <w:szCs w:val="24"/>
+        </w:rPr>
+        <w:t>, Documentation of the dynamic parameter, water-use, stream and lake flow</w:t>
       </w:r>
       <w:r>
         <w:rPr>
@@ -24946,7 +25423,7 @@
 </file>
 
 <file path=customXml/itemProps1.xml><?xml version="1.0" encoding="utf-8"?>
-<ds:datastoreItem xmlns:ds="http://schemas.openxmlformats.org/officeDocument/2006/customXml" ds:itemID="{3F88327F-C350-4BD7-A84C-967307202CFE}">
+<ds:datastoreItem xmlns:ds="http://schemas.openxmlformats.org/officeDocument/2006/customXml" ds:itemID="{E8B35562-4D24-4931-AF9E-1D024A359A5A}">
   <ds:schemaRefs>
     <ds:schemaRef ds:uri="http://schemas.openxmlformats.org/officeDocument/2006/bibliography"/>
   </ds:schemaRefs>

</xml_diff>

<commit_message>
final changes before submitting to journal
</commit_message>
<xml_diff>
--- a/Examples/AgWaterUse/doc/AG_doc.docx
+++ b/Examples/AgWaterUse/doc/AG_doc.docx
@@ -244,7 +244,35 @@
           <w:color w:val="222222"/>
           <w:shd w:val="clear" w:color="auto" w:fill="FFFFFF"/>
         </w:rPr>
-        <w:t>actual to reference evapotranspiration (ET), and 3) demands determined by the optimal amount of irrigation required to minimize the difference between reference and actual ET. The latter two approach</w:t>
+        <w:t xml:space="preserve">actual to </w:t>
+      </w:r>
+      <w:r>
+        <w:rPr>
+          <w:color w:val="222222"/>
+          <w:shd w:val="clear" w:color="auto" w:fill="FFFFFF"/>
+        </w:rPr>
+        <w:t>potential</w:t>
+      </w:r>
+      <w:r>
+        <w:rPr>
+          <w:color w:val="222222"/>
+          <w:shd w:val="clear" w:color="auto" w:fill="FFFFFF"/>
+        </w:rPr>
+        <w:t xml:space="preserve"> evapotranspiration (ET), and 3) demands determined by the optimal amount of irrigation required to minimize the difference between </w:t>
+      </w:r>
+      <w:r>
+        <w:rPr>
+          <w:color w:val="222222"/>
+          <w:shd w:val="clear" w:color="auto" w:fill="FFFFFF"/>
+        </w:rPr>
+        <w:t>potential</w:t>
+      </w:r>
+      <w:r>
+        <w:rPr>
+          <w:color w:val="222222"/>
+          <w:shd w:val="clear" w:color="auto" w:fill="FFFFFF"/>
+        </w:rPr>
+        <w:t xml:space="preserve"> and actual ET. The latter two approach</w:t>
       </w:r>
       <w:r>
         <w:rPr>
@@ -874,7 +902,13 @@
         <w:t xml:space="preserve"> </w:t>
       </w:r>
       <w:r>
-        <w:t>A common approach for simulating agricultural systems in groundwater and surface water models is to estimate demands as a pre-processing step</w:t>
+        <w:t xml:space="preserve">A common approach for simulating agricultural systems in </w:t>
+      </w:r>
+      <w:r>
+        <w:t>regional integrated models</w:t>
+      </w:r>
+      <w:r>
+        <w:t xml:space="preserve"> is to estimate demands as a pre-processing step</w:t>
       </w:r>
       <w:r>
         <w:t>.</w:t>
@@ -1025,7 +1059,25 @@
         <w:pStyle w:val="BodyText"/>
       </w:pPr>
       <w:r>
-        <w:t xml:space="preserve">Here we present the Agricultural (AG) Water Use Package for MODFLOW and GSFLOW for </w:t>
+        <w:t xml:space="preserve">Here we present the Agricultural (AG) </w:t>
+      </w:r>
+      <w:r>
+        <w:t>w</w:t>
+      </w:r>
+      <w:r>
+        <w:t xml:space="preserve">ater </w:t>
+      </w:r>
+      <w:r>
+        <w:t>u</w:t>
+      </w:r>
+      <w:r>
+        <w:t xml:space="preserve">se </w:t>
+      </w:r>
+      <w:r>
+        <w:t>p</w:t>
+      </w:r>
+      <w:r>
+        <w:t xml:space="preserve">ackage for MODFLOW and GSFLOW </w:t>
       </w:r>
       <w:r>
         <w:t>regional</w:t>
@@ -1118,17 +1170,17 @@
         <w:t xml:space="preserve"> </w:t>
       </w:r>
       <w:r>
-        <w:t xml:space="preserve">The AG Package can </w:t>
+        <w:t>The AG Package can represent changes in</w:t>
+      </w:r>
+      <w:r>
+        <w:t xml:space="preserve"> land use</w:t>
+      </w:r>
+      <w:r>
+        <w:t xml:space="preserve">, </w:t>
       </w:r>
       <w:r>
         <w:lastRenderedPageBreak/>
-        <w:t>represent changes in</w:t>
-      </w:r>
-      <w:r>
-        <w:t xml:space="preserve"> land use</w:t>
-      </w:r>
-      <w:r>
-        <w:t>, including changes in crop type, expansion or contraction of farmlands, or changes in irrigation technology</w:t>
+        <w:t>including changes in crop type, expansion or contraction of farmlands, or changes in irrigation technology</w:t>
       </w:r>
       <w:r>
         <w:t xml:space="preserve"> through existing features in GSFLOW and recent enhancements (</w:t>
@@ -1776,129 +1828,143 @@
       <w:r>
         <w:t xml:space="preserve">. </w:t>
       </w:r>
-      <w:r>
-        <w:t>Diversion segments</w:t>
-      </w:r>
-      <w:r>
-        <w:t xml:space="preserve"> are used to deliver irrigation water</w:t>
-      </w:r>
-      <w:r>
-        <w:t xml:space="preserve"> </w:t>
-      </w:r>
-      <w:r>
-        <w:t>and are</w:t>
-      </w:r>
-      <w:r>
-        <w:t xml:space="preserve"> </w:t>
-      </w:r>
-      <w:r>
-        <w:t xml:space="preserve">initialized </w:t>
-      </w:r>
-      <w:r>
-        <w:t>in the</w:t>
-      </w:r>
-      <w:r>
-        <w:t xml:space="preserve"> SFR </w:t>
-      </w:r>
-      <w:r>
-        <w:t>input file</w:t>
-      </w:r>
-      <w:r>
-        <w:t>.</w:t>
-      </w:r>
-      <w:r>
-        <w:t xml:space="preserve"> </w:t>
-      </w:r>
-      <w:r>
-        <w:t>Diversion segments</w:t>
-      </w:r>
-      <w:r>
-        <w:t xml:space="preserve"> can be designated as irrigation segments in the AG input file </w:t>
-      </w:r>
-      <w:r>
-        <w:t>to</w:t>
-      </w:r>
-      <w:r>
-        <w:t xml:space="preserve"> apply diverted surface water to fields</w:t>
-      </w:r>
-      <w:r>
-        <w:t xml:space="preserve">. </w:t>
-      </w:r>
-      <w:r>
-        <w:t>SFR diversion flow rates are constrained by the amount of water flowing in the upstream segment and 1 of 4 water-use priority options (</w:t>
-      </w:r>
-      <w:proofErr w:type="spellStart"/>
-      <w:r>
-        <w:t>Prudic</w:t>
-      </w:r>
-      <w:proofErr w:type="spellEnd"/>
-      <w:r>
-        <w:t xml:space="preserve"> et al., 2004).</w:t>
-      </w:r>
     </w:p>
     <w:p>
       <w:pPr>
         <w:pStyle w:val="BodyText"/>
       </w:pPr>
       <w:r>
-        <w:t>Surface</w:t>
-      </w:r>
-      <w:r>
-        <w:t xml:space="preserve"> reser</w:t>
-      </w:r>
-      <w:r>
-        <w:t>voirs are simulated by the MODFLOW Lake (LAK) Package for MODFLOW simulations and/or open detention storage reservoirs for GSFLOW simulations</w:t>
-      </w:r>
-      <w:r>
-        <w:t xml:space="preserve"> (Merritt and </w:t>
+        <w:t>Diversion segments</w:t>
+      </w:r>
+      <w:r>
+        <w:t xml:space="preserve"> are used to deliver irrigation water</w:t>
+      </w:r>
+      <w:r>
+        <w:t xml:space="preserve"> </w:t>
+      </w:r>
+      <w:r>
+        <w:t>and are</w:t>
+      </w:r>
+      <w:r>
+        <w:t xml:space="preserve"> </w:t>
+      </w:r>
+      <w:r>
+        <w:t xml:space="preserve">initialized </w:t>
+      </w:r>
+      <w:r>
+        <w:t>in the</w:t>
+      </w:r>
+      <w:r>
+        <w:t xml:space="preserve"> SFR </w:t>
+      </w:r>
+      <w:r>
+        <w:t>input file</w:t>
+      </w:r>
+      <w:r>
+        <w:t>.</w:t>
+      </w:r>
+      <w:r>
+        <w:t xml:space="preserve"> </w:t>
+      </w:r>
+      <w:r>
+        <w:t>Diversion segments</w:t>
+      </w:r>
+      <w:r>
+        <w:t xml:space="preserve"> can be designated as irrigation segments in the AG input file </w:t>
+      </w:r>
+      <w:r>
+        <w:t>to</w:t>
+      </w:r>
+      <w:r>
+        <w:t xml:space="preserve"> apply diverted surface water to fields</w:t>
+      </w:r>
+      <w:r>
+        <w:t xml:space="preserve">. </w:t>
+      </w:r>
+      <w:r>
+        <w:t>SFR diversion flow rates are constrained by the amount of water flowing in the upstream segment and 1 of 4 water-use priority options (</w:t>
       </w:r>
       <w:proofErr w:type="spellStart"/>
       <w:r>
-        <w:t>Konikow</w:t>
+        <w:t>Prudic</w:t>
       </w:r>
       <w:proofErr w:type="spellEnd"/>
       <w:r>
-        <w:t>, 2000</w:t>
-      </w:r>
-      <w:r>
-        <w:t xml:space="preserve">; </w:t>
-      </w:r>
-      <w:r>
-        <w:t>Regan</w:t>
-      </w:r>
-      <w:r>
-        <w:t xml:space="preserve"> and</w:t>
-      </w:r>
-      <w:r>
-        <w:t xml:space="preserve"> LaFontaine, 2017</w:t>
-      </w:r>
-      <w:r>
-        <w:t>)</w:t>
-      </w:r>
-      <w:r>
-        <w:t>. SFR routes channel flows into and out of reservoirs</w:t>
-      </w:r>
-      <w:r>
-        <w:t xml:space="preserve"> represented by LAK and open detention storage</w:t>
-      </w:r>
-      <w:r>
-        <w:t xml:space="preserve"> reservoirs</w:t>
-      </w:r>
-      <w:r>
-        <w:t xml:space="preserve">. </w:t>
-      </w:r>
-      <w:r>
-        <w:t xml:space="preserve">Diversion segments and reservoirs represented by SFR and LAK are integrated with the groundwater </w:t>
-      </w:r>
-      <w:r>
-        <w:t xml:space="preserve">flow </w:t>
-      </w:r>
-      <w:r>
-        <w:t>equation to simulate surface water and groundwater interactions; however, open detention reservoirs do not interact with groundwater.</w:t>
+        <w:t xml:space="preserve"> et al., 2004).</w:t>
       </w:r>
     </w:p>
     <w:p>
       <w:pPr>
+        <w:pStyle w:val="BodyText"/>
+      </w:pPr>
+      <w:r>
+        <w:t>Surface</w:t>
+      </w:r>
+      <w:r>
+        <w:t xml:space="preserve"> reser</w:t>
+      </w:r>
+      <w:r>
+        <w:t>voirs are simulated by the MODFLOW Lake (LAK) Package</w:t>
+      </w:r>
+      <w:r>
+        <w:t xml:space="preserve"> (</w:t>
+      </w:r>
+      <w:r>
+        <w:t xml:space="preserve">Merritt and </w:t>
+      </w:r>
+      <w:proofErr w:type="spellStart"/>
+      <w:r>
+        <w:t>Konikow</w:t>
+      </w:r>
+      <w:proofErr w:type="spellEnd"/>
+      <w:r>
+        <w:t>, 2000</w:t>
+      </w:r>
+      <w:r>
+        <w:t>)</w:t>
+      </w:r>
+      <w:r>
+        <w:t xml:space="preserve"> for MODFLOW simulations and/or open detention storage reservoirs for GSFLOW simulations</w:t>
+      </w:r>
+      <w:r>
+        <w:t xml:space="preserve"> (</w:t>
+      </w:r>
+      <w:r>
+        <w:t>Regan</w:t>
+      </w:r>
+      <w:r>
+        <w:t xml:space="preserve"> and</w:t>
+      </w:r>
+      <w:r>
+        <w:t xml:space="preserve"> LaFontaine, 2017</w:t>
+      </w:r>
+      <w:r>
+        <w:t>)</w:t>
+      </w:r>
+      <w:r>
+        <w:t>. SFR routes channel flows into and out of reservoirs</w:t>
+      </w:r>
+      <w:r>
+        <w:t xml:space="preserve"> represented by LAK and open detention storage</w:t>
+      </w:r>
+      <w:r>
+        <w:t xml:space="preserve"> reservoirs</w:t>
+      </w:r>
+      <w:r>
+        <w:t xml:space="preserve">. </w:t>
+      </w:r>
+      <w:r>
+        <w:t xml:space="preserve">Diversion segments and reservoirs represented by SFR and LAK are integrated with the groundwater </w:t>
+      </w:r>
+      <w:r>
+        <w:t xml:space="preserve">flow </w:t>
+      </w:r>
+      <w:r>
+        <w:t>equation to simulate surface water and groundwater interactions; however, open detention reservoirs do not interact with groundwater.</w:t>
+      </w:r>
+    </w:p>
+    <w:p>
+      <w:pPr>
         <w:pStyle w:val="Heading4"/>
       </w:pPr>
       <w:r>
@@ -2047,7 +2113,13 @@
         <w:pStyle w:val="BodyText"/>
       </w:pPr>
       <w:r>
-        <w:t xml:space="preserve">Irrigation from </w:t>
+        <w:t xml:space="preserve">Irrigation </w:t>
+      </w:r>
+      <w:r>
+        <w:t>provided by</w:t>
+      </w:r>
+      <w:r>
+        <w:t xml:space="preserve"> </w:t>
       </w:r>
       <w:r>
         <w:t xml:space="preserve">diversion segments and groundwater </w:t>
@@ -2056,19 +2128,19 @@
         <w:t>wells</w:t>
       </w:r>
       <w:r>
-        <w:t>, referred to as points of diversions,</w:t>
-      </w:r>
-      <w:r>
-        <w:t xml:space="preserve"> is applied to designated cells or HRUs</w:t>
-      </w:r>
-      <w:r>
-        <w:t>, referred to places of use,</w:t>
-      </w:r>
-      <w:r>
         <w:t xml:space="preserve"> </w:t>
       </w:r>
       <w:r>
-        <w:t>using a user-specified</w:t>
+        <w:t>is applied to designated cells or HRUs</w:t>
+      </w:r>
+      <w:r>
+        <w:t xml:space="preserve"> </w:t>
+      </w:r>
+      <w:r>
+        <w:t>with</w:t>
+      </w:r>
+      <w:r>
+        <w:t xml:space="preserve"> a user-specified</w:t>
       </w:r>
       <w:r>
         <w:t xml:space="preserve"> mapping</w:t>
@@ -2104,16 +2176,40 @@
         <w:t>, and</w:t>
       </w:r>
       <w:r>
-        <w:t xml:space="preserve"> cell/HRU</w:t>
+        <w:t xml:space="preserve"> cell</w:t>
       </w:r>
       <w:r>
         <w:t>s</w:t>
       </w:r>
       <w:r>
+        <w:t>/HRU</w:t>
+      </w:r>
+      <w:r>
+        <w:t>s</w:t>
+      </w:r>
+      <w:r>
         <w:t>.</w:t>
       </w:r>
       <w:r>
-        <w:t xml:space="preserve"> MODFLOW cells are identified by their row and column; HRUs are identified by their </w:t>
+        <w:t xml:space="preserve"> </w:t>
+      </w:r>
+      <w:r>
+        <w:t xml:space="preserve">The point of diversion is located at the upstream end of a diversion segment </w:t>
+      </w:r>
+      <w:r>
+        <w:t>or well used for irrigation</w:t>
+      </w:r>
+      <w:r>
+        <w:t xml:space="preserve">, and the place of use is the area of fields irrigated by the diversion. </w:t>
+      </w:r>
+      <w:r>
+        <w:t>MODFLOW cells are identified by their row and column</w:t>
+      </w:r>
+      <w:r>
+        <w:t>,</w:t>
+      </w:r>
+      <w:r>
+        <w:t xml:space="preserve"> HRUs are identified by their </w:t>
       </w:r>
       <w:proofErr w:type="spellStart"/>
       <w:r>
@@ -2160,7 +2256,11 @@
         <w:t>,</w:t>
       </w:r>
       <w:r>
-        <w:t xml:space="preserve"> or multiple diversions and/or wells can provide water for a single cell/HRU. Additionally, a well can supplement several diversions</w:t>
+        <w:t xml:space="preserve"> or multiple </w:t>
+      </w:r>
+      <w:r>
+        <w:lastRenderedPageBreak/>
+        <w:t>diversions and/or wells can provide water for a single cell/HRU. Additionally, a well can supplement several diversions</w:t>
       </w:r>
       <w:r>
         <w:t>,</w:t>
@@ -2186,7 +2286,6 @@
         <w:pStyle w:val="Heading3"/>
       </w:pPr>
       <w:r>
-        <w:lastRenderedPageBreak/>
         <w:t>Simulating crop consumption</w:t>
       </w:r>
     </w:p>
@@ -2650,33 +2749,51 @@
       <w:r>
         <w:t xml:space="preserve"> formulation. </w:t>
       </w:r>
-      <w:r>
-        <w:t xml:space="preserve">Sub-irrigation </w:t>
-      </w:r>
-      <w:r>
-        <w:t>can be simulated</w:t>
-      </w:r>
-      <w:r>
-        <w:t xml:space="preserve"> where the water table is near the crop root zone. Sub-irrigation is simulated by UZF </w:t>
-      </w:r>
-      <w:r>
-        <w:t>assuming a</w:t>
-      </w:r>
-      <w:r>
-        <w:t xml:space="preserve"> linear capillary rise </w:t>
-      </w:r>
-      <w:r>
-        <w:t>as a function of groundwater head</w:t>
-      </w:r>
-      <w:r>
-        <w:t>; sub-irrigation is simulated in GSFLOW by groundwater discharge to the PRMS soil zone due to linear capillary rise or saturated discharge conditions (Niswonger et al., 2006; Markstrom et al., 2008).</w:t>
-      </w:r>
     </w:p>
     <w:p>
       <w:pPr>
         <w:pStyle w:val="BodyText"/>
       </w:pPr>
       <w:r>
+        <w:t>Sub-irrigation</w:t>
+      </w:r>
+      <w:r>
+        <w:t xml:space="preserve"> is a process in which plants use shallow groundwater</w:t>
+      </w:r>
+      <w:r>
+        <w:t xml:space="preserve"> </w:t>
+      </w:r>
+      <w:r>
+        <w:t>to meet crop water demands</w:t>
+      </w:r>
+      <w:r>
+        <w:t>.</w:t>
+      </w:r>
+      <w:r>
+        <w:t xml:space="preserve"> Growers apply less irrigation water where there is shallow groundwater beneath their crops, thus this process is important for estimating irrigation demand.</w:t>
+      </w:r>
+      <w:r>
+        <w:t xml:space="preserve"> Sub-irrigation is simulated by UZF </w:t>
+      </w:r>
+      <w:r>
+        <w:t>assuming a</w:t>
+      </w:r>
+      <w:r>
+        <w:t xml:space="preserve"> linear capillary rise </w:t>
+      </w:r>
+      <w:r>
+        <w:t>as a function of groundwater head</w:t>
+      </w:r>
+      <w:r>
+        <w:t>; sub-irrigation is simulated in GSFLOW by groundwater discharge to the PRMS soil zone due to linear capillary rise or saturated discharge conditions (Niswonger et al., 2006; Markstrom et al., 2008).</w:t>
+      </w:r>
+    </w:p>
+    <w:p>
+      <w:pPr>
+        <w:pStyle w:val="BodyText"/>
+      </w:pPr>
+      <w:r>
+        <w:lastRenderedPageBreak/>
         <w:t xml:space="preserve">Rather than using the </w:t>
       </w:r>
       <w:r>
@@ -2741,11 +2858,7 @@
         <w:t>in the crop root zone</w:t>
       </w:r>
       <w:r>
-        <w:t xml:space="preserve"> using the Brooks-Corey </w:t>
-      </w:r>
-      <w:r>
-        <w:lastRenderedPageBreak/>
-        <w:t xml:space="preserve">retention function and </w:t>
+        <w:t xml:space="preserve"> using the Brooks-Corey retention function and </w:t>
       </w:r>
       <w:r>
         <w:t>3</w:t>
@@ -2961,6 +3074,9 @@
         </m:r>
       </m:oMath>
       <w:r>
+        <w:t>.</w:t>
+      </w:r>
+      <w:r>
         <w:tab/>
       </w:r>
       <w:r>
@@ -3060,7 +3176,13 @@
         </m:r>
       </m:oMath>
       <w:r>
-        <w:t xml:space="preserve"> is the root activity function that can change during the growing (L</w:t>
+        <w:t xml:space="preserve"> is the root activity function that can change during the growing</w:t>
+      </w:r>
+      <w:r>
+        <w:t xml:space="preserve"> season</w:t>
+      </w:r>
+      <w:r>
+        <w:t xml:space="preserve"> (L</w:t>
       </w:r>
       <w:r>
         <w:rPr>
@@ -3104,6 +3226,9 @@
         <w:t xml:space="preserve"> is capillary pressure </w:t>
       </w:r>
       <w:r>
+        <w:t xml:space="preserve">head </w:t>
+      </w:r>
+      <w:r>
         <w:t xml:space="preserve">as a function of water content </w:t>
       </w:r>
       <w:r>
@@ -3150,7 +3275,13 @@
         </m:r>
       </m:oMath>
       <w:r>
-        <w:t>is the negative root pressure (L).</w:t>
+        <w:t xml:space="preserve">is the negative root pressure </w:t>
+      </w:r>
+      <w:r>
+        <w:t xml:space="preserve">head </w:t>
+      </w:r>
+      <w:r>
+        <w:t>(L).</w:t>
       </w:r>
       <w:r>
         <w:t xml:space="preserve"> Variables in equation </w:t>
@@ -3184,16 +3315,34 @@
         <w:t xml:space="preserve"> to a surface water body or seeps to groundwater rather than entering the atmosphere due to ET.</w:t>
       </w:r>
       <w:r>
-        <w:t xml:space="preserve"> It is considered returned because the water becomes available to other growers or for other uses in the system. Return flow can occur </w:t>
+        <w:t xml:space="preserve"> It is considered return</w:t>
+      </w:r>
+      <w:r>
+        <w:t xml:space="preserve"> flow</w:t>
+      </w:r>
+      <w:r>
+        <w:t xml:space="preserve"> because the water becomes available to other growers or for other uses in the system. Return flow can occur </w:t>
       </w:r>
       <w:r>
         <w:t>anywhere</w:t>
       </w:r>
       <w:r>
-        <w:t xml:space="preserve"> between the </w:t>
-      </w:r>
-      <w:r>
-        <w:t>point of diversion and the place of use</w:t>
+        <w:t xml:space="preserve"> between </w:t>
+      </w:r>
+      <w:r>
+        <w:t>a</w:t>
+      </w:r>
+      <w:r>
+        <w:t xml:space="preserve"> </w:t>
+      </w:r>
+      <w:r>
+        <w:t xml:space="preserve">point of diversion and </w:t>
+      </w:r>
+      <w:r>
+        <w:t>a</w:t>
+      </w:r>
+      <w:r>
+        <w:t xml:space="preserve"> place of use</w:t>
       </w:r>
       <w:r>
         <w:t>.</w:t>
@@ -3256,7 +3405,11 @@
         <w:t>-</w:t>
       </w:r>
       <w:r>
-        <w:t xml:space="preserve">wave equation for unsaturated flow where streams are separated from groundwater by an unsaturated zone </w:t>
+        <w:t xml:space="preserve">wave equation for unsaturated flow where </w:t>
+      </w:r>
+      <w:r>
+        <w:lastRenderedPageBreak/>
+        <w:t xml:space="preserve">streams are separated from groundwater by an unsaturated zone </w:t>
       </w:r>
       <w:r>
         <w:t xml:space="preserve">(Niswonger and </w:t>
@@ -3287,7 +3440,6 @@
         <w:pStyle w:val="BodyText"/>
       </w:pPr>
       <w:r>
-        <w:lastRenderedPageBreak/>
         <w:t>There is no explicit representation of irrigation technology</w:t>
       </w:r>
       <w:r>
@@ -3474,7 +3626,7 @@
         <w:pStyle w:val="Heading3"/>
       </w:pPr>
       <w:r>
-        <w:t>Option 1: User-specified irrigation demand and schedule using surface water diversions and/or groundwater wells (Fig. 2A)</w:t>
+        <w:t>Option 1: User-specified irrigation demand and schedule using surface water diversions and/or groundwater wells</w:t>
       </w:r>
     </w:p>
     <w:p>
@@ -3645,7 +3797,7 @@
         <w:t xml:space="preserve">Irrigation wells can be designated as supplementary wells, and rather than specifying pumping rates, </w:t>
       </w:r>
       <w:r>
-        <w:t>they</w:t>
+        <w:t>pumping rates</w:t>
       </w:r>
       <w:r>
         <w:t xml:space="preserve"> are calculated as</w:t>
@@ -5049,67 +5201,6 @@
       </m:oMath>
       <w:r>
         <w:t xml:space="preserve"> is the fraction of the diverted irrigation water that will be applied to cell n; </w:t>
-      </w:r>
-      <m:oMath>
-        <m:sSub>
-          <m:sSubPr>
-            <m:ctrlPr>
-              <w:rPr>
-                <w:rFonts w:ascii="Cambria Math" w:hAnsi="Cambria Math"/>
-                <w:i/>
-              </w:rPr>
-            </m:ctrlPr>
-          </m:sSubPr>
-          <m:e>
-            <m:r>
-              <w:rPr>
-                <w:rFonts w:ascii="Cambria Math" w:hAnsi="Cambria Math"/>
-              </w:rPr>
-              <m:t>Q</m:t>
-            </m:r>
-          </m:e>
-          <m:sub>
-            <m:r>
-              <w:rPr>
-                <w:rFonts w:ascii="Cambria Math" w:hAnsi="Cambria Math"/>
-              </w:rPr>
-              <m:t>SW</m:t>
-            </m:r>
-          </m:sub>
-        </m:sSub>
-      </m:oMath>
-      <w:r>
-        <w:t xml:space="preserve"> is the surface water irrigation delivered to one or more cells/HRUs</w:t>
-      </w:r>
-      <w:r>
-        <w:t xml:space="preserve"> </w:t>
-      </w:r>
-      <w:r>
-        <w:t>(L</w:t>
-      </w:r>
-      <w:r>
-        <w:rPr>
-          <w:vertAlign w:val="superscript"/>
-        </w:rPr>
-        <w:t>3</w:t>
-      </w:r>
-      <w:r>
-        <w:t>T</w:t>
-      </w:r>
-      <w:r>
-        <w:rPr>
-          <w:vertAlign w:val="superscript"/>
-        </w:rPr>
-        <w:t>-1</w:t>
-      </w:r>
-      <w:r>
-        <w:t>)</w:t>
-      </w:r>
-      <w:r>
-        <w:t>;</w:t>
-      </w:r>
-      <w:r>
-        <w:t xml:space="preserve"> </w:t>
       </w:r>
       <m:oMath>
         <m:sSub>
@@ -5906,134 +5997,13 @@
         </m:sSub>
       </m:oMath>
       <w:r>
-        <w:t xml:space="preserve">; however, system gains/losses that occur between the point of diversion and the place of use, not including field gains/losses, must be simulated </w:t>
-      </w:r>
-      <w:r>
-        <w:lastRenderedPageBreak/>
-        <w:t xml:space="preserve">using pervious SFR segments. </w:t>
-      </w:r>
-      <w:r>
-        <w:t xml:space="preserve">For explicit simulation of ET, </w:t>
-      </w:r>
-      <m:oMath>
-        <m:sSub>
-          <m:sSubPr>
-            <m:ctrlPr>
-              <w:rPr>
-                <w:rFonts w:ascii="Cambria Math" w:hAnsi="Cambria Math"/>
-                <w:i/>
-              </w:rPr>
-            </m:ctrlPr>
-          </m:sSubPr>
-          <m:e>
-            <m:r>
-              <w:rPr>
-                <w:rFonts w:ascii="Cambria Math" w:hAnsi="Cambria Math"/>
-              </w:rPr>
-              <m:t>K</m:t>
-            </m:r>
-          </m:e>
-          <m:sub>
-            <m:r>
-              <w:rPr>
-                <w:rFonts w:ascii="Cambria Math" w:hAnsi="Cambria Math"/>
-              </w:rPr>
-              <m:t>c</m:t>
-            </m:r>
-          </m:sub>
-        </m:sSub>
-        <m:sSub>
-          <m:sSubPr>
-            <m:ctrlPr>
-              <w:rPr>
-                <w:rFonts w:ascii="Cambria Math" w:hAnsi="Cambria Math"/>
-                <w:i/>
-              </w:rPr>
-            </m:ctrlPr>
-          </m:sSubPr>
-          <m:e>
-            <m:r>
-              <w:rPr>
-                <w:rFonts w:ascii="Cambria Math" w:hAnsi="Cambria Math"/>
-              </w:rPr>
-              <m:t>ET</m:t>
-            </m:r>
-          </m:e>
-          <m:sub>
-            <m:r>
-              <w:rPr>
-                <w:rFonts w:ascii="Cambria Math" w:hAnsi="Cambria Math"/>
-              </w:rPr>
-              <m:t>o</m:t>
-            </m:r>
-          </m:sub>
-        </m:sSub>
-      </m:oMath>
-      <w:r>
-        <w:t xml:space="preserve"> is specified in UZF for MODFLOW simulations, or </w:t>
-      </w:r>
-      <m:oMath>
-        <m:sSub>
-          <m:sSubPr>
-            <m:ctrlPr>
-              <w:rPr>
-                <w:rFonts w:ascii="Cambria Math" w:hAnsi="Cambria Math"/>
-                <w:i/>
-              </w:rPr>
-            </m:ctrlPr>
-          </m:sSubPr>
-          <m:e>
-            <m:sSub>
-              <m:sSubPr>
-                <m:ctrlPr>
-                  <w:rPr>
-                    <w:rFonts w:ascii="Cambria Math" w:hAnsi="Cambria Math"/>
-                    <w:i/>
-                  </w:rPr>
-                </m:ctrlPr>
-              </m:sSubPr>
-              <m:e>
-                <m:r>
-                  <w:rPr>
-                    <w:rFonts w:ascii="Cambria Math" w:hAnsi="Cambria Math"/>
-                  </w:rPr>
-                  <m:t>K</m:t>
-                </m:r>
-              </m:e>
-              <m:sub>
-                <m:r>
-                  <w:rPr>
-                    <w:rFonts w:ascii="Cambria Math" w:hAnsi="Cambria Math"/>
-                  </w:rPr>
-                  <m:t>c</m:t>
-                </m:r>
-              </m:sub>
-            </m:sSub>
-            <m:r>
-              <w:rPr>
-                <w:rFonts w:ascii="Cambria Math" w:hAnsi="Cambria Math"/>
-              </w:rPr>
-              <m:t>ET</m:t>
-            </m:r>
-          </m:e>
-          <m:sub>
-            <m:r>
-              <w:rPr>
-                <w:rFonts w:ascii="Cambria Math" w:hAnsi="Cambria Math"/>
-              </w:rPr>
-              <m:t>o</m:t>
-            </m:r>
-          </m:sub>
-        </m:sSub>
-      </m:oMath>
-      <w:r>
-        <w:t xml:space="preserve"> is calculated by PRMS using energy balance calculations</w:t>
-      </w:r>
-      <w:r>
-        <w:t>, and crop consumption and surface water and groundwater return flow is calculated by MODFLOW or GSFLOW.</w:t>
-      </w:r>
-      <w:r>
-        <w:t xml:space="preserve"> For this case, efficiency factors are set to zero.</w:t>
+        <w:t>; however, system gains/losses that occur between the point of diversion and the place of use, not including field gains/losses, must be simulated using pervious SFR segments</w:t>
+      </w:r>
+      <w:r>
+        <w:t xml:space="preserve"> or combined with field gains/losses using efficiency factors</w:t>
+      </w:r>
+      <w:r>
+        <w:t xml:space="preserve">. </w:t>
       </w:r>
     </w:p>
     <w:p>
@@ -6041,6 +6011,7 @@
         <w:pStyle w:val="Heading3"/>
       </w:pPr>
       <w:r>
+        <w:lastRenderedPageBreak/>
         <w:t xml:space="preserve">Option 2: </w:t>
       </w:r>
       <w:r>
@@ -6070,22 +6041,54 @@
         <w:t>,</w:t>
       </w:r>
       <w:r>
-        <w:t xml:space="preserve"> it continues </w:t>
+        <w:t xml:space="preserve"> </w:t>
+      </w:r>
+      <w:r>
+        <w:t xml:space="preserve">the user specified diversion or pumped amount is delivered and applied to fields </w:t>
       </w:r>
       <w:r>
         <w:t>for the user-</w:t>
       </w:r>
       <w:r>
-        <w:t xml:space="preserve">specified irrigation period </w:t>
-      </w:r>
-      <w:r>
-        <w:t>and</w:t>
+        <w:t>specified irrigation period</w:t>
+      </w:r>
+      <w:r>
+        <w:t>.</w:t>
       </w:r>
       <w:r>
         <w:t xml:space="preserve"> </w:t>
       </w:r>
       <w:r>
-        <w:t>delivered irrigation rate</w:t>
+        <w:t>Diversion</w:t>
+      </w:r>
+      <w:r>
+        <w:t xml:space="preserve">s </w:t>
+      </w:r>
+      <w:r>
+        <w:t>are specified using</w:t>
+      </w:r>
+      <w:r>
+        <w:t xml:space="preserve"> SFR </w:t>
+      </w:r>
+      <w:proofErr w:type="spellStart"/>
+      <w:r>
+        <w:t>tabfiles</w:t>
+      </w:r>
+      <w:proofErr w:type="spellEnd"/>
+      <w:r>
+        <w:t xml:space="preserve">, and </w:t>
+      </w:r>
+      <w:r>
+        <w:t xml:space="preserve">pumping rates are specified </w:t>
+      </w:r>
+      <w:r>
+        <w:t>in</w:t>
+      </w:r>
+      <w:r>
+        <w:t xml:space="preserve"> </w:t>
+      </w:r>
+      <w:r>
+        <w:t>AG</w:t>
       </w:r>
       <w:r>
         <w:t>.</w:t>
@@ -6094,39 +6097,16 @@
         <w:t xml:space="preserve"> </w:t>
       </w:r>
       <w:r>
-        <w:t>Diversion rates are specified using</w:t>
-      </w:r>
-      <w:r>
-        <w:t xml:space="preserve"> SFR </w:t>
-      </w:r>
-      <w:proofErr w:type="spellStart"/>
-      <w:r>
-        <w:t>tabfiles</w:t>
-      </w:r>
-      <w:proofErr w:type="spellEnd"/>
-      <w:r>
-        <w:t xml:space="preserve"> for surface water, and </w:t>
-      </w:r>
-      <w:r>
-        <w:t xml:space="preserve">pumping rates are specified for </w:t>
-      </w:r>
-      <w:r>
-        <w:t xml:space="preserve">AG </w:t>
-      </w:r>
-      <w:r>
-        <w:t>wells for groundwater</w:t>
-      </w:r>
-      <w:r>
-        <w:t>.</w:t>
-      </w:r>
-      <w:r>
-        <w:t xml:space="preserve"> </w:t>
-      </w:r>
-      <w:r>
         <w:t xml:space="preserve">Supplementary groundwater pumping can be used to </w:t>
       </w:r>
       <w:r>
-        <w:t>satisfy demand</w:t>
+        <w:t xml:space="preserve">satisfy </w:t>
+      </w:r>
+      <w:r>
+        <w:t xml:space="preserve">a surface water </w:t>
+      </w:r>
+      <w:r>
+        <w:t>demand</w:t>
       </w:r>
       <w:r>
         <w:t xml:space="preserve"> </w:t>
@@ -6407,6 +6387,12 @@
                     <w:rFonts w:ascii="Cambria Math" w:hAnsi="Cambria Math"/>
                   </w:rPr>
                   <m:t>a</m:t>
+                </m:r>
+                <m:r>
+                  <w:rPr>
+                    <w:rFonts w:ascii="Cambria Math" w:hAnsi="Cambria Math"/>
+                  </w:rPr>
+                  <m:t>,n</m:t>
                 </m:r>
               </m:sub>
             </m:sSub>
@@ -6723,11 +6709,7 @@
         </m:sSub>
       </m:oMath>
       <w:r>
-        <w:t xml:space="preserve"> is the sum of crop ET for well-watered conditions for all cells/HRUs irrigated by a </w:t>
-      </w:r>
-      <w:r>
-        <w:lastRenderedPageBreak/>
-        <w:t xml:space="preserve">diversion or well </w:t>
+        <w:t xml:space="preserve"> is the sum of crop ET for well-watered conditions for all cells/HRUs irrigated by a diversion or well </w:t>
       </w:r>
       <w:r>
         <w:t>(L</w:t>
@@ -6916,6 +6898,7 @@
         <w:ind w:firstLine="0"/>
       </w:pPr>
       <w:r>
+        <w:lastRenderedPageBreak/>
         <w:t>w</w:t>
       </w:r>
       <w:r>
@@ -6981,25 +6964,7 @@
         </m:sSub>
       </m:oMath>
       <w:r>
-        <w:t xml:space="preserve"> (T) are the elapsed and specified irrigation time, respectively. Conditions for starting a new irrigation period are evaluated at the end of each period, and irrigation can occur for consecutive periods. Irrigation diversion rates are specified in the SFR input file for surface water and supplementary groundwater wells, and irrigation pumping rates are set in the AG input file for irrigation supplied solely by groundwater.</w:t>
-      </w:r>
-      <w:r>
-        <w:t xml:space="preserve"> </w:t>
-      </w:r>
-      <w:r>
-        <w:t xml:space="preserve">Surface water and groundwater return flow </w:t>
-      </w:r>
-      <w:r>
-        <w:t>are simulated</w:t>
-      </w:r>
-      <w:r>
-        <w:t xml:space="preserve"> during delivery and on </w:t>
-      </w:r>
-      <w:r>
-        <w:t>fields</w:t>
-      </w:r>
-      <w:r>
-        <w:t>.</w:t>
+        <w:t xml:space="preserve"> (T) are the elapsed and specified irrigation time, respectively. Conditions for starting a new irrigation period are evaluated at the end of each period, and irrigation can occur for consecutive periods.</w:t>
       </w:r>
     </w:p>
     <w:p>
@@ -7042,7 +7007,13 @@
         <w:t xml:space="preserve">total annual </w:t>
       </w:r>
       <w:r>
-        <w:t>quantity of water required for plant growth divided by irrigated area</w:t>
+        <w:t>quantity of water required for plant growth divided by</w:t>
+      </w:r>
+      <w:r>
+        <w:t xml:space="preserve"> the</w:t>
+      </w:r>
+      <w:r>
+        <w:t xml:space="preserve"> irrigated area</w:t>
       </w:r>
       <w:r>
         <w:t xml:space="preserve"> </w:t>
@@ -7221,7 +7192,7 @@
         <w:t>including</w:t>
       </w:r>
       <w:r>
-        <w:t xml:space="preserve"> gains and losses that occur during irrigation delivery</w:t>
+        <w:t xml:space="preserve"> gains and losses that occur during delivery</w:t>
       </w:r>
       <w:r>
         <w:t xml:space="preserve"> (</w:t>
@@ -7248,10 +7219,8 @@
     <w:p>
       <w:pPr>
         <w:pStyle w:val="BodyText"/>
-        <w:ind w:firstLine="0"/>
-      </w:pPr>
-      <w:r>
-        <w:lastRenderedPageBreak/>
+      </w:pPr>
+      <w:r>
         <w:t xml:space="preserve">NIWR is calculated </w:t>
       </w:r>
       <w:r>
@@ -7779,6 +7748,7 @@
         <w:ind w:firstLine="0"/>
       </w:pPr>
       <w:r>
+        <w:lastRenderedPageBreak/>
         <w:t xml:space="preserve">where </w:t>
       </w:r>
       <m:oMath>
@@ -7870,13 +7840,19 @@
             </m:r>
           </m:sub>
         </m:sSub>
-        <m:r>
-          <w:rPr>
-            <w:rFonts w:ascii="Cambria Math" w:hAnsi="Cambria Math"/>
-          </w:rPr>
-          <m:t>)</m:t>
-        </m:r>
       </m:oMath>
+      <w:r>
+        <w:t>; LT</w:t>
+      </w:r>
+      <w:r>
+        <w:rPr>
+          <w:vertAlign w:val="superscript"/>
+        </w:rPr>
+        <w:t>-1</w:t>
+      </w:r>
+      <w:r>
+        <w:t>)</w:t>
+      </w:r>
       <w:r>
         <w:t xml:space="preserve"> as:</w:t>
       </w:r>
@@ -8933,6 +8909,7 @@
         <w:pStyle w:val="BodyText"/>
       </w:pPr>
       <w:r>
+        <w:lastRenderedPageBreak/>
         <w:t xml:space="preserve">The amount of water that is applied to each cell/HRU </w:t>
       </w:r>
       <w:r>
@@ -9317,12 +9294,7 @@
         <w:pStyle w:val="BodyText"/>
       </w:pPr>
       <w:r>
-        <w:t xml:space="preserve">Diversion and pumping rates are automatically constrained by the supply of surface water at the upstream diversion point and by the water table elevation in the cell that contains the well. Pumping rates specified in the AG input file are used to set the groundwater irrigation rate for option 1, or they can be used to set the maximum irrigation pumping </w:t>
-      </w:r>
-      <w:bookmarkStart w:id="2" w:name="_GoBack"/>
-      <w:bookmarkEnd w:id="2"/>
-      <w:r>
-        <w:t xml:space="preserve">rate for options 2 and 3. Additional constraints can be applied to surface water diversions for all 3 options using diversion rates specified in SFR </w:t>
+        <w:t xml:space="preserve">Diversion and pumping rates are automatically constrained by the supply of surface water at the upstream diversion point and by the water table elevation in the cell that contains the well. Pumping rates specified in the AG input file are used to set the groundwater irrigation rate for option 1, or they can be used to set the maximum irrigation pumping rate for options 2 and 3. Additional constraints can be applied to surface water diversions for all 3 options using diversion rates specified in SFR </w:t>
       </w:r>
       <w:proofErr w:type="spellStart"/>
       <w:r>
@@ -9374,7 +9346,6 @@
         </w:numPr>
       </w:pPr>
       <w:r>
-        <w:lastRenderedPageBreak/>
         <w:t>demand is greater than a specified fraction of the flow in the upstream segment, and the diversion is reduced to the fraction of flow;</w:t>
       </w:r>
     </w:p>
@@ -9410,6 +9381,7 @@
         <w:ind w:firstLine="0"/>
       </w:pPr>
       <w:r>
+        <w:lastRenderedPageBreak/>
         <w:tab/>
       </w:r>
     </w:p>
@@ -9422,7 +9394,6 @@
         <w:rPr>
           <w:noProof/>
         </w:rPr>
-        <w:lastRenderedPageBreak/>
         <w:drawing>
           <wp:inline distT="0" distB="0" distL="0" distR="0" wp14:anchorId="078AC107" wp14:editId="711BD17A">
             <wp:extent cx="5686425" cy="6391275"/>
@@ -9480,7 +9451,7 @@
           <w:numId w:val="0"/>
         </w:numPr>
       </w:pPr>
-      <w:bookmarkStart w:id="3" w:name="_Toc488403565"/>
+      <w:bookmarkStart w:id="2" w:name="_Toc488403565"/>
     </w:p>
     <w:p>
       <w:pPr>
@@ -9497,12 +9468,11 @@
         <w:rPr>
           <w:noProof/>
         </w:rPr>
-        <w:lastRenderedPageBreak/>
         <w:drawing>
-          <wp:inline distT="0" distB="0" distL="0" distR="0" wp14:anchorId="3A0DD3F0" wp14:editId="598D7F92">
-            <wp:extent cx="6554024" cy="5829300"/>
+          <wp:inline distT="0" distB="0" distL="0" distR="0" wp14:anchorId="27F98D4B" wp14:editId="55A9537A">
+            <wp:extent cx="5943600" cy="5125085"/>
             <wp:effectExtent l="0" t="0" r="0" b="0"/>
-            <wp:docPr id="9" name="Picture 9"/>
+            <wp:docPr id="29" name="Picture 29"/>
             <wp:cNvGraphicFramePr>
               <a:graphicFrameLocks xmlns:a="http://schemas.openxmlformats.org/drawingml/2006/main" noChangeAspect="1"/>
             </wp:cNvGraphicFramePr>
@@ -9522,7 +9492,7 @@
                   <pic:spPr>
                     <a:xfrm>
                       <a:off x="0" y="0"/>
-                      <a:ext cx="6558099" cy="5832925"/>
+                      <a:ext cx="5943600" cy="5125085"/>
                     </a:xfrm>
                     <a:prstGeom prst="rect">
                       <a:avLst/>
@@ -9628,7 +9598,7 @@
       <w:r>
         <w:t xml:space="preserve"> C)</w:t>
       </w:r>
-      <w:bookmarkEnd w:id="3"/>
+      <w:bookmarkEnd w:id="2"/>
       <w:r>
         <w:t xml:space="preserve"> demands calculated using the minimum irrigation water requirement (</w:t>
       </w:r>
@@ -9689,10 +9659,10 @@
         <w:t>ag</w:t>
       </w:r>
       <w:r>
-        <w:t xml:space="preserve">riculture in </w:t>
-      </w:r>
-      <w:r>
-        <w:t xml:space="preserve">MODFLOW and GSFLOW. </w:t>
+        <w:t>riculture</w:t>
+      </w:r>
+      <w:r>
+        <w:t xml:space="preserve">. </w:t>
       </w:r>
       <w:r>
         <w:t>Example</w:t>
@@ -10662,14 +10632,9 @@
       <w:r>
         <w:t>2</w:t>
       </w:r>
-      <w:proofErr w:type="gramStart"/>
-      <w:r>
-        <w:t xml:space="preserve">a) </w:t>
-      </w:r>
-      <w:r>
-        <w:t xml:space="preserve"> and</w:t>
-      </w:r>
-      <w:proofErr w:type="gramEnd"/>
+      <w:r>
+        <w:t>a) and</w:t>
+      </w:r>
       <w:r>
         <w:t xml:space="preserve"> example problem </w:t>
       </w:r>
@@ -10812,19 +10777,15 @@
         <w:t xml:space="preserve"> season. </w:t>
       </w:r>
       <w:r>
-        <w:t>These constraints on the surface water diversions for irrigation were specified using time series inflow file</w:t>
-      </w:r>
-      <w:r>
-        <w:t>s</w:t>
-      </w:r>
+        <w:t xml:space="preserve">These constraints on the surface water diversions for irrigation were specified using SFR </w:t>
+      </w:r>
+      <w:proofErr w:type="spellStart"/>
+      <w:r>
+        <w:t>tabfiles</w:t>
+      </w:r>
+      <w:proofErr w:type="spellEnd"/>
       <w:r>
         <w:t xml:space="preserve"> </w:t>
-      </w:r>
-      <w:r>
-        <w:t>in</w:t>
-      </w:r>
-      <w:r>
-        <w:t xml:space="preserve"> SFR </w:t>
       </w:r>
       <w:r>
         <w:t xml:space="preserve">that define maximum diversion amounts for </w:t>
@@ -12018,8 +11979,8 @@
       <w:r>
         <w:t>s.</w:t>
       </w:r>
-      <w:bookmarkStart w:id="4" w:name="_Toc488393775"/>
-      <w:bookmarkStart w:id="5" w:name="_Toc59000064"/>
+      <w:bookmarkStart w:id="3" w:name="_Toc488393775"/>
+      <w:bookmarkStart w:id="4" w:name="_Toc59000064"/>
     </w:p>
     <w:p>
       <w:pPr>
@@ -12183,7 +12144,16 @@
         <w:t>97</w:t>
       </w:r>
       <w:r>
-        <w:t xml:space="preserve"> hectare-meter per square meter for high </w:t>
+        <w:t xml:space="preserve"> hectare-meter per </w:t>
+      </w:r>
+      <w:r>
+        <w:t>hectare</w:t>
+      </w:r>
+      <w:r>
+        <w:t xml:space="preserve"> </w:t>
+      </w:r>
+      <w:r>
+        <w:t xml:space="preserve">for high </w:t>
       </w:r>
       <m:oMath>
         <m:sSub>
@@ -12223,7 +12193,13 @@
         <w:t>70</w:t>
       </w:r>
       <w:r>
-        <w:t xml:space="preserve"> hectare-meter per square meter for low </w:t>
+        <w:t xml:space="preserve"> hectare-meter per </w:t>
+      </w:r>
+      <w:r>
+        <w:t>hectare</w:t>
+      </w:r>
+      <w:r>
+        <w:t xml:space="preserve"> for low </w:t>
       </w:r>
       <m:oMath>
         <m:sSub>
@@ -12272,7 +12248,10 @@
         <w:t>s</w:t>
       </w:r>
       <w:r>
-        <w:t xml:space="preserve"> per square meter</w:t>
+        <w:t xml:space="preserve"> per </w:t>
+      </w:r>
+      <w:r>
+        <w:t>hectare</w:t>
       </w:r>
       <w:r>
         <w:t xml:space="preserve"> </w:t>
@@ -12318,10 +12297,16 @@
         <w:t>81</w:t>
       </w:r>
       <w:r>
-        <w:t xml:space="preserve"> hectare-meter per square meter</w:t>
-      </w:r>
-      <w:r>
-        <w:t xml:space="preserve"> for low </w:t>
+        <w:t xml:space="preserve"> hectare-meter per </w:t>
+      </w:r>
+      <w:r>
+        <w:t>hectare</w:t>
+      </w:r>
+      <w:r>
+        <w:t xml:space="preserve"> </w:t>
+      </w:r>
+      <w:r>
+        <w:t xml:space="preserve">for low </w:t>
       </w:r>
       <m:oMath>
         <m:sSub>
@@ -12421,17 +12406,29 @@
       </w:r>
       <w:proofErr w:type="spellEnd"/>
       <w:r>
-        <w:t xml:space="preserve"> and AG </w:t>
+        <w:t xml:space="preserve"> and AG pumping rates did </w:t>
       </w:r>
       <w:r>
         <w:lastRenderedPageBreak/>
-        <w:t>pumping rates did not limit irrigation</w:t>
+        <w:t>not limit irrigation</w:t>
       </w:r>
       <w:r>
         <w:t>.</w:t>
       </w:r>
       <w:r>
-        <w:t xml:space="preserve"> Additionally, surface water and groundwater supplies were large enough to supply the irrigation demand.</w:t>
+        <w:t xml:space="preserve"> Additionally, surface water </w:t>
+      </w:r>
+      <w:r>
+        <w:t xml:space="preserve">supply </w:t>
+      </w:r>
+      <w:r>
+        <w:t>w</w:t>
+      </w:r>
+      <w:r>
+        <w:t xml:space="preserve">as </w:t>
+      </w:r>
+      <w:r>
+        <w:t>large enough to supply the irrigation demand.</w:t>
       </w:r>
       <w:r>
         <w:t xml:space="preserve"> </w:t>
@@ -12446,7 +12443,13 @@
         <w:t xml:space="preserve"> and</w:t>
       </w:r>
       <w:r>
-        <w:t xml:space="preserve"> groundwater.</w:t>
+        <w:t xml:space="preserve"> </w:t>
+      </w:r>
+      <w:r>
+        <w:t>sub-irrigation</w:t>
+      </w:r>
+      <w:r>
+        <w:t>.</w:t>
       </w:r>
     </w:p>
     <w:p>
@@ -13136,7 +13139,13 @@
         <w:t>s</w:t>
       </w:r>
       <w:r>
-        <w:t xml:space="preserve"> per square meter for </w:t>
+        <w:t xml:space="preserve"> per </w:t>
+      </w:r>
+      <w:r>
+        <w:t>hectare</w:t>
+      </w:r>
+      <w:r>
+        <w:t xml:space="preserve"> for </w:t>
       </w:r>
       <w:r>
         <w:t xml:space="preserve">a </w:t>
@@ -13160,7 +13169,13 @@
         <w:t>s</w:t>
       </w:r>
       <w:r>
-        <w:t xml:space="preserve"> per square meter for </w:t>
+        <w:t xml:space="preserve"> per </w:t>
+      </w:r>
+      <w:r>
+        <w:t>hectare</w:t>
+      </w:r>
+      <w:r>
+        <w:t xml:space="preserve"> for </w:t>
       </w:r>
       <w:r>
         <w:t xml:space="preserve">a </w:t>
@@ -13181,7 +13196,13 @@
         <w:t xml:space="preserve"> (</w:t>
       </w:r>
       <w:r>
-        <w:t>1.06 hectare-meter per square meter)</w:t>
+        <w:t xml:space="preserve">1.06 hectare-meter per </w:t>
+      </w:r>
+      <w:r>
+        <w:t>hectare</w:t>
+      </w:r>
+      <w:r>
+        <w:t>)</w:t>
       </w:r>
       <w:r>
         <w:t xml:space="preserve">, </w:t>
@@ -13199,7 +13220,10 @@
         <w:t>92</w:t>
       </w:r>
       <w:r>
-        <w:t xml:space="preserve"> hectare-meter per square meter</w:t>
+        <w:t xml:space="preserve"> hectare-meter per </w:t>
+      </w:r>
+      <w:r>
+        <w:t>hectare</w:t>
       </w:r>
       <w:r>
         <w:t>.</w:t>
@@ -13517,13 +13541,24 @@
       </w:r>
       <w:r>
         <w:lastRenderedPageBreak/>
-        <w:t xml:space="preserve">Additionally, representation of agriculture requires characterization of water governance and grower behavior. Complete data sets are </w:t>
+        <w:t>Additionally, representation of agriculture requires characterization of water governance and</w:t>
+      </w:r>
+      <w:r>
+        <w:t xml:space="preserve"> irrigation practices</w:t>
+      </w:r>
+      <w:r>
+        <w:t xml:space="preserve">. Complete data sets are </w:t>
       </w:r>
       <w:r>
         <w:t>rarely</w:t>
       </w:r>
       <w:r>
-        <w:t xml:space="preserve"> available, and integrated models provide a means of maximizing information with partial data sets by combining data with physical process equations and generalized frameworks for representing human impacts on water distribution and consumption. The AG Package for MODFLOW and GSFLOW provides a powerful decision support tool that can maximize understanding of water resources in agricultural basins and provide hindcast </w:t>
+        <w:t xml:space="preserve"> available, and integrated models provide a means of maximizing infor</w:t>
+      </w:r>
+      <w:bookmarkStart w:id="5" w:name="_GoBack"/>
+      <w:bookmarkEnd w:id="5"/>
+      <w:r>
+        <w:t xml:space="preserve">mation with partial data sets by combining data with physical process equations and generalized frameworks for representing human impacts on water distribution and consumption. The AG Package for MODFLOW and GSFLOW provides a powerful decision support tool that can maximize understanding of water resources in agricultural basins and provide hindcast </w:t>
       </w:r>
       <w:r>
         <w:t>information</w:t>
@@ -13535,7 +13570,7 @@
         <w:t xml:space="preserve">water budgets and system response as well as future projections of sustainability and management change. </w:t>
       </w:r>
     </w:p>
-    <w:bookmarkEnd w:id="4"/>
+    <w:bookmarkEnd w:id="3"/>
     <w:p>
       <w:pPr>
         <w:pStyle w:val="Heading1"/>
@@ -13636,7 +13671,7 @@
       <w:r>
         <w:t xml:space="preserve"> Cited</w:t>
       </w:r>
-      <w:bookmarkEnd w:id="5"/>
+      <w:bookmarkEnd w:id="4"/>
       <w:bookmarkEnd w:id="6"/>
     </w:p>
     <w:p>
@@ -25150,7 +25185,7 @@
 </file>
 
 <file path=customXml/itemProps1.xml><?xml version="1.0" encoding="utf-8"?>
-<ds:datastoreItem xmlns:ds="http://schemas.openxmlformats.org/officeDocument/2006/customXml" ds:itemID="{540202E0-F574-4711-9AB5-0CB86C5CC72E}">
+<ds:datastoreItem xmlns:ds="http://schemas.openxmlformats.org/officeDocument/2006/customXml" ds:itemID="{CBD503E5-C8EA-44C9-9B08-337A3D8544FD}">
   <ds:schemaRefs>
     <ds:schemaRef ds:uri="http://schemas.openxmlformats.org/officeDocument/2006/bibliography"/>
   </ds:schemaRefs>

</xml_diff>

<commit_message>
fixed mixup for NIWR and GIWR
</commit_message>
<xml_diff>
--- a/Examples/AgWaterUse/doc/AG_doc.docx
+++ b/Examples/AgWaterUse/doc/AG_doc.docx
@@ -188,77 +188,77 @@
           <w:color w:val="222222"/>
           <w:shd w:val="clear" w:color="auto" w:fill="FFFFFF"/>
         </w:rPr>
-        <w:t xml:space="preserve">The agricultural Water Use (AG) Package was developed for simulating demand-driven and supply-constrained agricultural water use in MODFLOW and GSFLOW models. The AG Package makes use of pre-existing hydrologic simulation capabilities provided by MODFLOW and GSFLOW. </w:t>
+        <w:t xml:space="preserve">The agricultural Water Use (AG) Package was developed for simulating demand-driven and supply-constrained agricultural water use in MODFLOW and GSFLOW models. The AG Package </w:t>
       </w:r>
       <w:r>
         <w:rPr>
           <w:color w:val="222222"/>
           <w:shd w:val="clear" w:color="auto" w:fill="FFFFFF"/>
         </w:rPr>
-        <w:t>Three options are available for simulating water use for agriculture</w:t>
+        <w:t>uses</w:t>
       </w:r>
       <w:r>
         <w:rPr>
           <w:color w:val="222222"/>
           <w:shd w:val="clear" w:color="auto" w:fill="FFFFFF"/>
         </w:rPr>
-        <w:t>: 1)</w:t>
+        <w:t xml:space="preserve"> pre-existing hydrologic simulation provided by MODFLOW and GSFLOW. </w:t>
       </w:r>
       <w:r>
         <w:rPr>
           <w:color w:val="222222"/>
           <w:shd w:val="clear" w:color="auto" w:fill="FFFFFF"/>
         </w:rPr>
-        <w:t xml:space="preserve"> </w:t>
+        <w:t>Three options are available for simulating water use for agriculture</w:t>
       </w:r>
       <w:r>
         <w:rPr>
           <w:color w:val="222222"/>
           <w:shd w:val="clear" w:color="auto" w:fill="FFFFFF"/>
         </w:rPr>
-        <w:t>user-specified demands, 2) demands determined by a user</w:t>
+        <w:t>: 1)</w:t>
       </w:r>
       <w:r>
         <w:rPr>
           <w:color w:val="222222"/>
           <w:shd w:val="clear" w:color="auto" w:fill="FFFFFF"/>
         </w:rPr>
-        <w:t>-</w:t>
+        <w:t xml:space="preserve"> </w:t>
       </w:r>
       <w:r>
         <w:rPr>
           <w:color w:val="222222"/>
           <w:shd w:val="clear" w:color="auto" w:fill="FFFFFF"/>
         </w:rPr>
-        <w:t xml:space="preserve">specified irrigation trigger value that is compared to the ratio of the </w:t>
+        <w:t>user-specified demands, 2) demands determined by a user</w:t>
       </w:r>
       <w:r>
         <w:rPr>
           <w:color w:val="222222"/>
           <w:shd w:val="clear" w:color="auto" w:fill="FFFFFF"/>
         </w:rPr>
-        <w:t xml:space="preserve">simulated </w:t>
+        <w:t>-</w:t>
       </w:r>
       <w:r>
         <w:rPr>
           <w:color w:val="222222"/>
           <w:shd w:val="clear" w:color="auto" w:fill="FFFFFF"/>
         </w:rPr>
-        <w:t xml:space="preserve">actual to </w:t>
+        <w:t xml:space="preserve">specified irrigation trigger value that is compared to the ratio of the </w:t>
       </w:r>
       <w:r>
         <w:rPr>
           <w:color w:val="222222"/>
           <w:shd w:val="clear" w:color="auto" w:fill="FFFFFF"/>
         </w:rPr>
-        <w:t>potential</w:t>
+        <w:t xml:space="preserve">simulated </w:t>
       </w:r>
       <w:r>
         <w:rPr>
           <w:color w:val="222222"/>
           <w:shd w:val="clear" w:color="auto" w:fill="FFFFFF"/>
         </w:rPr>
-        <w:t xml:space="preserve"> evapotranspiration (ET), and 3) demands determined by the optimal amount of irrigation required to minimize the difference between </w:t>
+        <w:t xml:space="preserve">actual to </w:t>
       </w:r>
       <w:r>
         <w:rPr>
@@ -272,90 +272,132 @@
           <w:color w:val="222222"/>
           <w:shd w:val="clear" w:color="auto" w:fill="FFFFFF"/>
         </w:rPr>
-        <w:t xml:space="preserve"> and actual ET. The latter two approach</w:t>
+        <w:t xml:space="preserve"> evapotranspiration (ET), and 3) demands determined by minimiz</w:t>
       </w:r>
       <w:r>
         <w:rPr>
           <w:color w:val="222222"/>
           <w:shd w:val="clear" w:color="auto" w:fill="FFFFFF"/>
         </w:rPr>
-        <w:t>es</w:t>
+        <w:t>ing</w:t>
       </w:r>
       <w:r>
         <w:rPr>
           <w:color w:val="222222"/>
           <w:shd w:val="clear" w:color="auto" w:fill="FFFFFF"/>
         </w:rPr>
-        <w:t xml:space="preserve"> use energy and soil-water balance to determine demands</w:t>
+        <w:t xml:space="preserve"> the difference between </w:t>
       </w:r>
       <w:r>
         <w:rPr>
           <w:color w:val="222222"/>
           <w:shd w:val="clear" w:color="auto" w:fill="FFFFFF"/>
         </w:rPr>
-        <w:t xml:space="preserve"> and to simulate crop consumption and return flows</w:t>
+        <w:t>potential</w:t>
       </w:r>
       <w:r>
         <w:rPr>
           <w:color w:val="222222"/>
           <w:shd w:val="clear" w:color="auto" w:fill="FFFFFF"/>
         </w:rPr>
-        <w:t>.</w:t>
+        <w:t xml:space="preserve"> and actual ET. The latter two approach</w:t>
       </w:r>
       <w:r>
         <w:rPr>
           <w:color w:val="222222"/>
           <w:shd w:val="clear" w:color="auto" w:fill="FFFFFF"/>
         </w:rPr>
-        <w:t xml:space="preserve"> </w:t>
+        <w:t>es</w:t>
       </w:r>
       <w:r>
         <w:rPr>
           <w:color w:val="222222"/>
           <w:shd w:val="clear" w:color="auto" w:fill="FFFFFF"/>
         </w:rPr>
-        <w:t xml:space="preserve">Irrigation </w:t>
+        <w:t xml:space="preserve"> use energy and soil-water balance to determine </w:t>
       </w:r>
       <w:r>
         <w:rPr>
           <w:color w:val="222222"/>
           <w:shd w:val="clear" w:color="auto" w:fill="FFFFFF"/>
         </w:rPr>
-        <w:t>water</w:t>
+        <w:t xml:space="preserve">crop-water </w:t>
       </w:r>
       <w:r>
         <w:rPr>
           <w:color w:val="222222"/>
           <w:shd w:val="clear" w:color="auto" w:fill="FFFFFF"/>
         </w:rPr>
-        <w:t xml:space="preserve"> is diverted into canals and routed to fields using the MODFLOW SFR Package, or </w:t>
+        <w:t>demands.</w:t>
       </w:r>
       <w:r>
         <w:rPr>
           <w:color w:val="222222"/>
           <w:shd w:val="clear" w:color="auto" w:fill="FFFFFF"/>
         </w:rPr>
-        <w:t>irrigation water</w:t>
+        <w:t xml:space="preserve"> </w:t>
       </w:r>
       <w:r>
         <w:rPr>
           <w:color w:val="222222"/>
           <w:shd w:val="clear" w:color="auto" w:fill="FFFFFF"/>
         </w:rPr>
-        <w:t xml:space="preserve"> can be supplied/supplemented by groundwater wells. Combined with MODFLOW or GSFLOW, the AG Package can simulate dynamic water use by agriculture in developed basins while providing flexibility to represent a range of </w:t>
+        <w:t xml:space="preserve">Irrigation </w:t>
       </w:r>
       <w:r>
         <w:rPr>
           <w:color w:val="222222"/>
           <w:shd w:val="clear" w:color="auto" w:fill="FFFFFF"/>
         </w:rPr>
-        <w:t>irrigation practices</w:t>
+        <w:t>water</w:t>
       </w:r>
       <w:r>
         <w:rPr>
           <w:color w:val="222222"/>
           <w:shd w:val="clear" w:color="auto" w:fill="FFFFFF"/>
         </w:rPr>
+        <w:t xml:space="preserve"> is diverted into canals and routed to fields using the MODFLOW SFR Package, or </w:t>
+      </w:r>
+      <w:r>
+        <w:rPr>
+          <w:color w:val="222222"/>
+          <w:shd w:val="clear" w:color="auto" w:fill="FFFFFF"/>
+        </w:rPr>
+        <w:t>irrigation water</w:t>
+      </w:r>
+      <w:r>
+        <w:rPr>
+          <w:color w:val="222222"/>
+          <w:shd w:val="clear" w:color="auto" w:fill="FFFFFF"/>
+        </w:rPr>
+        <w:t xml:space="preserve"> </w:t>
+      </w:r>
+      <w:r>
+        <w:rPr>
+          <w:color w:val="222222"/>
+          <w:shd w:val="clear" w:color="auto" w:fill="FFFFFF"/>
+        </w:rPr>
+        <w:t>is</w:t>
+      </w:r>
+      <w:r>
+        <w:rPr>
+          <w:color w:val="222222"/>
+          <w:shd w:val="clear" w:color="auto" w:fill="FFFFFF"/>
+        </w:rPr>
+        <w:t xml:space="preserve"> supplemented by groundwater. Combined with MODFLOW or GSFLOW, the AG Package can simulate dynamic water use by agriculture in developed basins while providing flexibility to represent a range of </w:t>
+      </w:r>
+      <w:r>
+        <w:rPr>
+          <w:color w:val="222222"/>
+          <w:shd w:val="clear" w:color="auto" w:fill="FFFFFF"/>
+        </w:rPr>
+        <w:t>irrigation practices</w:t>
+      </w:r>
+      <w:r>
+        <w:rPr>
+          <w:color w:val="222222"/>
+          <w:shd w:val="clear" w:color="auto" w:fill="FFFFFF"/>
+        </w:rPr>
         <w:t>. </w:t>
       </w:r>
     </w:p>
@@ -438,23 +480,23 @@
         <w:t xml:space="preserve">The Agricultural </w:t>
       </w:r>
       <w:r>
-        <w:t xml:space="preserve">(AG) </w:t>
+        <w:t>(AG) water use</w:t>
+      </w:r>
+      <w:r>
+        <w:t xml:space="preserve"> </w:t>
+      </w:r>
+      <w:r>
+        <w:t>p</w:t>
+      </w:r>
+      <w:r>
+        <w:t>ackage was developed by Richard Niswonger (rniswon@usgs.gov)</w:t>
+      </w:r>
+      <w:r>
+        <w:t xml:space="preserve">, year first </w:t>
       </w:r>
       <w:r>
         <w:lastRenderedPageBreak/>
-        <w:t>water use</w:t>
-      </w:r>
-      <w:r>
-        <w:t xml:space="preserve"> </w:t>
-      </w:r>
-      <w:r>
-        <w:t>p</w:t>
-      </w:r>
-      <w:r>
-        <w:t>ackage was developed by Richard Niswonger (rniswon@usgs.gov)</w:t>
-      </w:r>
-      <w:r>
-        <w:t xml:space="preserve">, year first available, hardware required, software required, availability and cost. </w:t>
+        <w:t xml:space="preserve">available, hardware required, software required, availability and cost. </w:t>
       </w:r>
       <w:r>
         <w:t>GSFLOW and its components are written in Fortran</w:t>
@@ -724,20 +766,20 @@
         <w:t xml:space="preserve"> (Markstrom et al., 2008</w:t>
       </w:r>
       <w:r>
-        <w:t xml:space="preserve">; </w:t>
+        <w:t>; Markstrom et al., 2015</w:t>
+      </w:r>
+      <w:r>
+        <w:t>)</w:t>
+      </w:r>
+      <w:r>
+        <w:t>.</w:t>
+      </w:r>
+      <w:r>
+        <w:t xml:space="preserve"> GSFLOW can simulate partitioning of precipitation into snowpack, </w:t>
       </w:r>
       <w:r>
         <w:lastRenderedPageBreak/>
-        <w:t>Markstrom et al., 2015</w:t>
-      </w:r>
-      <w:r>
-        <w:t>)</w:t>
-      </w:r>
-      <w:r>
-        <w:t>.</w:t>
-      </w:r>
-      <w:r>
-        <w:t xml:space="preserve"> GSFLOW can simulate partitioning of precipitation into snowpack, runoff, </w:t>
+        <w:t xml:space="preserve">runoff, </w:t>
       </w:r>
       <w:r>
         <w:t>evapotranspiration (</w:t>
@@ -935,10 +977,7 @@
         <w:t xml:space="preserve"> </w:t>
       </w:r>
       <w:r>
-        <w:t>that does not simulate field soil-water balance</w:t>
-      </w:r>
-      <w:r>
-        <w:t xml:space="preserve"> </w:t>
+        <w:t xml:space="preserve">that does not simulate field soil-water balance </w:t>
       </w:r>
       <w:r>
         <w:t>(</w:t>
@@ -1176,11 +1215,11 @@
         <w:t xml:space="preserve"> land use</w:t>
       </w:r>
       <w:r>
-        <w:t xml:space="preserve">, </w:t>
+        <w:t xml:space="preserve">, including changes in crop type, expansion or contraction of farmlands, or changes in irrigation </w:t>
       </w:r>
       <w:r>
         <w:lastRenderedPageBreak/>
-        <w:t>including changes in crop type, expansion or contraction of farmlands, or changes in irrigation technology</w:t>
+        <w:t>technology</w:t>
       </w:r>
       <w:r>
         <w:t xml:space="preserve"> through existing features in GSFLOW and recent enhancements (</w:t>
@@ -1484,11 +1523,11 @@
       </w:r>
       <w:proofErr w:type="spellEnd"/>
       <w:r>
-        <w:t xml:space="preserve"> et al., 2004). The second example demonstrates the package in a GSFLOW simulation and represents an undeveloped basin in northeast California, including hypothetical irrigated regions. Previously </w:t>
+        <w:t xml:space="preserve"> et al., 2004). The second example demonstrates the package in a GSFLOW simulation and represents an undeveloped basin in northeast California, including hypothetical irrigated regions. Previously published work provides theory and application of MODFLOW and GSFLOW, and only new </w:t>
       </w:r>
       <w:r>
         <w:lastRenderedPageBreak/>
-        <w:t>published work provides theory and application of MODFLOW and GSFLOW, and only new theoretical and implementation details for the AG Package are provided herein. Readers can refer to these published works for simulation capabilities related to MODFLOW and GSFLOW, including energy and water balance calculations for hydrologic simulations that are used by the AG Package (Harbaugh, 2005; Markstrom et al., 2008; Niswonger et al., 2011).</w:t>
+        <w:t>theoretical and implementation details for the AG Package are provided herein. Readers can refer to these published works for simulation capabilities related to MODFLOW and GSFLOW, including energy and water balance calculations for hydrologic simulations that are used by the AG Package (Harbaugh, 2005; Markstrom et al., 2008; Niswonger et al., 2011).</w:t>
       </w:r>
     </w:p>
     <w:p>
@@ -1674,11 +1713,7 @@
         <w:t>The AG Package was developed to represent these processes explicitly</w:t>
       </w:r>
       <w:r>
-        <w:t xml:space="preserve"> using hydrologic simulation </w:t>
-      </w:r>
-      <w:r>
-        <w:lastRenderedPageBreak/>
-        <w:t xml:space="preserve">capabilities in </w:t>
+        <w:t xml:space="preserve"> using hydrologic simulation capabilities in </w:t>
       </w:r>
       <w:r>
         <w:t xml:space="preserve">MODFLOW and </w:t>
@@ -1692,6 +1727,7 @@
         <w:pStyle w:val="Heading4"/>
       </w:pPr>
       <w:r>
+        <w:lastRenderedPageBreak/>
         <w:t>Surface water irrigation</w:t>
       </w:r>
     </w:p>
@@ -1907,10 +1943,7 @@
         <w:t>voirs are simulated by the MODFLOW Lake (LAK) Package</w:t>
       </w:r>
       <w:r>
-        <w:t xml:space="preserve"> (</w:t>
-      </w:r>
-      <w:r>
-        <w:t xml:space="preserve">Merritt and </w:t>
+        <w:t xml:space="preserve"> (Merritt and </w:t>
       </w:r>
       <w:proofErr w:type="spellStart"/>
       <w:r>
@@ -1918,10 +1951,7 @@
       </w:r>
       <w:proofErr w:type="spellEnd"/>
       <w:r>
-        <w:t>, 2000</w:t>
-      </w:r>
-      <w:r>
-        <w:t>)</w:t>
+        <w:t>, 2000)</w:t>
       </w:r>
       <w:r>
         <w:t xml:space="preserve"> for MODFLOW simulations and/or open detention storage reservoirs for GSFLOW simulations</w:t>
@@ -2321,19 +2351,7 @@
         <w:t xml:space="preserve"> </w:t>
       </w:r>
       <w:r>
-        <w:t xml:space="preserve">or </w:t>
-      </w:r>
-      <w:r>
-        <w:t xml:space="preserve">ET can be simulated </w:t>
-      </w:r>
-      <w:r>
-        <w:t xml:space="preserve">using </w:t>
-      </w:r>
-      <w:r>
-        <w:t xml:space="preserve">daily energy and </w:t>
-      </w:r>
-      <w:r>
-        <w:t xml:space="preserve">water balance for </w:t>
+        <w:t xml:space="preserve">or ET can be simulated using daily energy and water balance for </w:t>
       </w:r>
       <w:r>
         <w:t xml:space="preserve">GSFLOW </w:t>
@@ -2382,25 +2400,13 @@
         </m:sSub>
       </m:oMath>
       <w:r>
-        <w:t>)</w:t>
-      </w:r>
-      <w:r>
-        <w:t xml:space="preserve"> </w:t>
+        <w:t xml:space="preserve">) </w:t>
       </w:r>
       <w:r>
         <w:t>can be</w:t>
       </w:r>
       <w:r>
-        <w:t xml:space="preserve"> calculated </w:t>
-      </w:r>
-      <w:r>
-        <w:t>by UZF</w:t>
-      </w:r>
-      <w:r>
-        <w:t xml:space="preserve"> </w:t>
-      </w:r>
-      <w:r>
-        <w:t xml:space="preserve">as a function of </w:t>
+        <w:t xml:space="preserve"> calculated by UZF as a function of </w:t>
       </w:r>
       <w:r>
         <w:t xml:space="preserve">the </w:t>
@@ -2412,22 +2418,7 @@
         <w:t>s</w:t>
       </w:r>
       <w:r>
-        <w:t xml:space="preserve"> </w:t>
-      </w:r>
-      <w:r>
-        <w:t>using a kinematic-wave formulation</w:t>
-      </w:r>
-      <w:r>
-        <w:t xml:space="preserve"> (</w:t>
-      </w:r>
-      <w:r>
-        <w:t>Niswonger et al., 2006</w:t>
-      </w:r>
-      <w:r>
-        <w:t>),</w:t>
-      </w:r>
-      <w:r>
-        <w:t xml:space="preserve"> or </w:t>
+        <w:t xml:space="preserve"> using a kinematic-wave formulation (Niswonger et al., 2006), or </w:t>
       </w:r>
       <m:oMath>
         <m:sSub>
@@ -2464,10 +2455,7 @@
         <w:t>can be</w:t>
       </w:r>
       <w:r>
-        <w:t xml:space="preserve"> calculated by PRMS as a function of volume-averaged soil saturation using a </w:t>
-      </w:r>
-      <w:r>
-        <w:t xml:space="preserve">nonlinear soil-water reservoir approach (Markstrom et al., 2008; Markstrom et al., 2015). </w:t>
+        <w:t xml:space="preserve"> calculated by PRMS as a function of volume-averaged soil saturation using a nonlinear soil-water reservoir approach (Markstrom et al., 2008; Markstrom et al., 2015). </w:t>
       </w:r>
       <w:r>
         <w:t>Crop-specific ET demand is calculated by multiplying the</w:t>
@@ -2794,7 +2782,10 @@
       </w:pPr>
       <w:r>
         <w:lastRenderedPageBreak/>
-        <w:t xml:space="preserve">Rather than using the </w:t>
+        <w:t>Additional to</w:t>
+      </w:r>
+      <w:r>
+        <w:t xml:space="preserve"> the </w:t>
       </w:r>
       <w:r>
         <w:t>previously available</w:t>
@@ -2972,19 +2963,7 @@
           <w:rPr>
             <w:rFonts w:ascii="Cambria Math" w:hAnsi="Cambria Math"/>
           </w:rPr>
-          <m:t>=</m:t>
-        </m:r>
-        <m:r>
-          <w:rPr>
-            <w:rFonts w:ascii="Cambria Math" w:hAnsi="Cambria Math"/>
-          </w:rPr>
-          <m:t>D(t)</m:t>
-        </m:r>
-        <m:r>
-          <w:rPr>
-            <w:rFonts w:ascii="Cambria Math" w:hAnsi="Cambria Math"/>
-          </w:rPr>
-          <m:t>K</m:t>
+          <m:t>=D(t)K</m:t>
         </m:r>
         <m:d>
           <m:dPr>
@@ -3008,13 +2987,7 @@
           <w:rPr>
             <w:rFonts w:ascii="Cambria Math" w:hAnsi="Cambria Math"/>
           </w:rPr>
-          <m:t>R(t)</m:t>
-        </m:r>
-        <m:r>
-          <w:rPr>
-            <w:rFonts w:ascii="Cambria Math" w:hAnsi="Cambria Math"/>
-          </w:rPr>
-          <m:t>[ψ</m:t>
+          <m:t>R(t)[ψ</m:t>
         </m:r>
         <m:d>
           <m:dPr>
@@ -3351,10 +3324,7 @@
         <w:t xml:space="preserve"> </w:t>
       </w:r>
       <w:r>
-        <w:t xml:space="preserve">Gains and losses </w:t>
-      </w:r>
-      <w:r>
-        <w:t>in the i</w:t>
+        <w:t>Gains and losses in the i</w:t>
       </w:r>
       <w:r>
         <w:t xml:space="preserve">rrigation infrastructure </w:t>
@@ -3409,10 +3379,7 @@
       </w:r>
       <w:r>
         <w:lastRenderedPageBreak/>
-        <w:t xml:space="preserve">streams are separated from groundwater by an unsaturated zone </w:t>
-      </w:r>
-      <w:r>
-        <w:t xml:space="preserve">(Niswonger and </w:t>
+        <w:t xml:space="preserve">streams are separated from groundwater by an unsaturated zone (Niswonger and </w:t>
       </w:r>
       <w:proofErr w:type="spellStart"/>
       <w:r>
@@ -3420,10 +3387,7 @@
       </w:r>
       <w:proofErr w:type="spellEnd"/>
       <w:r>
-        <w:t>, 2005)</w:t>
-      </w:r>
-      <w:r>
-        <w:t xml:space="preserve">. </w:t>
+        <w:t xml:space="preserve">, 2005). </w:t>
       </w:r>
       <w:r>
         <w:t>Pipe networks represented by SFR segments can be ma</w:t>
@@ -3634,10 +3598,7 @@
         <w:pStyle w:val="BodyText"/>
       </w:pPr>
       <w:r>
-        <w:t>Option 1 is the default approach (Fig. 2A)</w:t>
-      </w:r>
-      <w:r>
-        <w:t>, and i</w:t>
+        <w:t>Option 1 is the default approach (Fig. 2A), and i</w:t>
       </w:r>
       <w:r>
         <w:t>rrigation demand</w:t>
@@ -4172,10 +4133,7 @@
         <w:t xml:space="preserve"> if surface water supplies limit the diversion rate</w:t>
       </w:r>
       <w:r>
-        <w:t xml:space="preserve"> </w:t>
-      </w:r>
-      <w:r>
-        <w:t>(L</w:t>
+        <w:t xml:space="preserve"> (L</w:t>
       </w:r>
       <w:r>
         <w:rPr>
@@ -4792,13 +4750,7 @@
           <w:rPr>
             <w:rFonts w:ascii="Cambria Math" w:hAnsi="Cambria Math"/>
           </w:rPr>
-          <m:t>)</m:t>
-        </m:r>
-        <m:r>
-          <w:rPr>
-            <w:rFonts w:ascii="Cambria Math" w:hAnsi="Cambria Math"/>
-          </w:rPr>
-          <m:t>/</m:t>
+          <m:t>)/</m:t>
         </m:r>
         <m:sSub>
           <m:sSubPr>
@@ -5231,10 +5183,7 @@
         </m:sSub>
       </m:oMath>
       <w:r>
-        <w:t xml:space="preserve"> is the groundwater irrigation</w:t>
-      </w:r>
-      <w:r>
-        <w:t xml:space="preserve"> delivered to </w:t>
+        <w:t xml:space="preserve"> is the groundwater irrigation delivered to </w:t>
       </w:r>
       <w:r>
         <w:t>one or more cells/HRUs</w:t>
@@ -5439,10 +5388,7 @@
         </m:sSub>
       </m:oMath>
       <w:r>
-        <w:t xml:space="preserve">; </w:t>
-      </w:r>
-      <w:r>
-        <w:t>L</w:t>
+        <w:t>; L</w:t>
       </w:r>
       <w:r>
         <w:rPr>
@@ -5460,10 +5406,7 @@
         <w:t>-1</w:t>
       </w:r>
       <w:r>
-        <w:t>)</w:t>
-      </w:r>
-      <w:r>
-        <w:t xml:space="preserve"> </w:t>
+        <w:t xml:space="preserve">) </w:t>
       </w:r>
       <w:r>
         <w:t>is calculated as:</w:t>
@@ -5708,167 +5651,8 @@
     <w:p>
       <w:pPr>
         <w:pStyle w:val="BodyText"/>
-        <w:ind w:firstLine="0"/>
-      </w:pPr>
-      <m:oMathPara>
-        <m:oMath>
-          <m:sSub>
-            <m:sSubPr>
-              <m:ctrlPr>
-                <w:rPr>
-                  <w:rFonts w:ascii="Cambria Math" w:hAnsi="Cambria Math"/>
-                  <w:i/>
-                </w:rPr>
-              </m:ctrlPr>
-            </m:sSubPr>
-            <m:e>
-              <m:r>
-                <w:rPr>
-                  <w:rFonts w:ascii="Cambria Math" w:hAnsi="Cambria Math"/>
-                </w:rPr>
-                <m:t>RF</m:t>
-              </m:r>
-            </m:e>
-            <m:sub>
-              <m:r>
-                <w:rPr>
-                  <w:rFonts w:ascii="Cambria Math" w:hAnsi="Cambria Math"/>
-                </w:rPr>
-                <m:t>n</m:t>
-              </m:r>
-            </m:sub>
-          </m:sSub>
-          <m:r>
-            <w:rPr>
-              <w:rFonts w:ascii="Cambria Math" w:hAnsi="Cambria Math"/>
-            </w:rPr>
-            <m:t>=</m:t>
-          </m:r>
-          <m:nary>
-            <m:naryPr>
-              <m:chr m:val="∑"/>
-              <m:limLoc m:val="subSup"/>
-              <m:ctrlPr>
-                <w:rPr>
-                  <w:rFonts w:ascii="Cambria Math" w:hAnsi="Cambria Math"/>
-                  <w:i/>
-                </w:rPr>
-              </m:ctrlPr>
-            </m:naryPr>
-            <m:sub>
-              <m:r>
-                <w:rPr>
-                  <w:rFonts w:ascii="Cambria Math" w:hAnsi="Cambria Math"/>
-                </w:rPr>
-                <m:t>n=1</m:t>
-              </m:r>
-            </m:sub>
-            <m:sup>
-              <m:r>
-                <w:rPr>
-                  <w:rFonts w:ascii="Cambria Math" w:hAnsi="Cambria Math"/>
-                </w:rPr>
-                <m:t>ncell/nHRU</m:t>
-              </m:r>
-            </m:sup>
-            <m:e>
-              <m:sSub>
-                <m:sSubPr>
-                  <m:ctrlPr>
-                    <w:rPr>
-                      <w:rFonts w:ascii="Cambria Math" w:hAnsi="Cambria Math"/>
-                      <w:i/>
-                    </w:rPr>
-                  </m:ctrlPr>
-                </m:sSubPr>
-                <m:e>
-                  <m:r>
-                    <w:rPr>
-                      <w:rFonts w:ascii="Cambria Math" w:hAnsi="Cambria Math"/>
-                    </w:rPr>
-                    <m:t>FF</m:t>
-                  </m:r>
-                </m:e>
-                <m:sub>
-                  <m:r>
-                    <w:rPr>
-                      <w:rFonts w:ascii="Cambria Math" w:hAnsi="Cambria Math"/>
-                    </w:rPr>
-                    <m:t>n</m:t>
-                  </m:r>
-                </m:sub>
-              </m:sSub>
-            </m:e>
-          </m:nary>
-          <m:sSub>
-            <m:sSubPr>
-              <m:ctrlPr>
-                <w:rPr>
-                  <w:rFonts w:ascii="Cambria Math" w:hAnsi="Cambria Math"/>
-                  <w:i/>
-                </w:rPr>
-              </m:ctrlPr>
-            </m:sSubPr>
-            <m:e>
-              <m:r>
-                <w:rPr>
-                  <w:rFonts w:ascii="Cambria Math" w:hAnsi="Cambria Math"/>
-                </w:rPr>
-                <m:t>Q</m:t>
-              </m:r>
-            </m:e>
-            <m:sub>
-              <m:r>
-                <w:rPr>
-                  <w:rFonts w:ascii="Cambria Math" w:hAnsi="Cambria Math"/>
-                </w:rPr>
-                <m:t>return</m:t>
-              </m:r>
-            </m:sub>
-          </m:sSub>
-          <m:r>
-            <w:rPr>
-              <w:rFonts w:ascii="Cambria Math" w:hAnsi="Cambria Math"/>
-            </w:rPr>
-            <m:t>/</m:t>
-          </m:r>
-          <m:sSub>
-            <m:sSubPr>
-              <m:ctrlPr>
-                <w:rPr>
-                  <w:rFonts w:ascii="Cambria Math" w:hAnsi="Cambria Math"/>
-                  <w:i/>
-                </w:rPr>
-              </m:ctrlPr>
-            </m:sSubPr>
-            <m:e>
-              <m:r>
-                <w:rPr>
-                  <w:rFonts w:ascii="Cambria Math" w:hAnsi="Cambria Math"/>
-                </w:rPr>
-                <m:t>A</m:t>
-              </m:r>
-            </m:e>
-            <m:sub>
-              <m:r>
-                <w:rPr>
-                  <w:rFonts w:ascii="Cambria Math" w:hAnsi="Cambria Math"/>
-                </w:rPr>
-                <m:t>n</m:t>
-              </m:r>
-            </m:sub>
-          </m:sSub>
-        </m:oMath>
-      </m:oMathPara>
-    </w:p>
-    <w:p>
-      <w:pPr>
-        <w:pStyle w:val="BodyText"/>
-        <w:ind w:firstLine="0"/>
-      </w:pPr>
-      <w:r>
-        <w:t>If efficiency factors are used to represent crop consumption (</w:t>
-      </w:r>
+        <w:ind w:left="2160"/>
+      </w:pPr>
       <m:oMath>
         <m:sSub>
           <m:sSubPr>
@@ -5884,7 +5668,7 @@
               <w:rPr>
                 <w:rFonts w:ascii="Cambria Math" w:hAnsi="Cambria Math"/>
               </w:rPr>
-              <m:t>EF</m:t>
+              <m:t>RF</m:t>
             </m:r>
           </m:e>
           <m:sub>
@@ -5892,13 +5676,152 @@
               <w:rPr>
                 <w:rFonts w:ascii="Cambria Math" w:hAnsi="Cambria Math"/>
               </w:rPr>
-              <m:t>sw</m:t>
+              <m:t>n</m:t>
+            </m:r>
+          </m:sub>
+        </m:sSub>
+        <m:r>
+          <w:rPr>
+            <w:rFonts w:ascii="Cambria Math" w:hAnsi="Cambria Math"/>
+          </w:rPr>
+          <m:t>=</m:t>
+        </m:r>
+        <m:nary>
+          <m:naryPr>
+            <m:chr m:val="∑"/>
+            <m:limLoc m:val="subSup"/>
+            <m:ctrlPr>
+              <w:rPr>
+                <w:rFonts w:ascii="Cambria Math" w:hAnsi="Cambria Math"/>
+                <w:i/>
+              </w:rPr>
+            </m:ctrlPr>
+          </m:naryPr>
+          <m:sub>
+            <m:r>
+              <w:rPr>
+                <w:rFonts w:ascii="Cambria Math" w:hAnsi="Cambria Math"/>
+              </w:rPr>
+              <m:t>n=1</m:t>
+            </m:r>
+          </m:sub>
+          <m:sup>
+            <m:r>
+              <w:rPr>
+                <w:rFonts w:ascii="Cambria Math" w:hAnsi="Cambria Math"/>
+              </w:rPr>
+              <m:t>ncell/nHRU</m:t>
+            </m:r>
+          </m:sup>
+          <m:e>
+            <m:sSub>
+              <m:sSubPr>
+                <m:ctrlPr>
+                  <w:rPr>
+                    <w:rFonts w:ascii="Cambria Math" w:hAnsi="Cambria Math"/>
+                    <w:i/>
+                  </w:rPr>
+                </m:ctrlPr>
+              </m:sSubPr>
+              <m:e>
+                <m:r>
+                  <w:rPr>
+                    <w:rFonts w:ascii="Cambria Math" w:hAnsi="Cambria Math"/>
+                  </w:rPr>
+                  <m:t>FF</m:t>
+                </m:r>
+              </m:e>
+              <m:sub>
+                <m:r>
+                  <w:rPr>
+                    <w:rFonts w:ascii="Cambria Math" w:hAnsi="Cambria Math"/>
+                  </w:rPr>
+                  <m:t>n</m:t>
+                </m:r>
+              </m:sub>
+            </m:sSub>
+          </m:e>
+        </m:nary>
+        <m:sSub>
+          <m:sSubPr>
+            <m:ctrlPr>
+              <w:rPr>
+                <w:rFonts w:ascii="Cambria Math" w:hAnsi="Cambria Math"/>
+                <w:i/>
+              </w:rPr>
+            </m:ctrlPr>
+          </m:sSubPr>
+          <m:e>
+            <m:r>
+              <w:rPr>
+                <w:rFonts w:ascii="Cambria Math" w:hAnsi="Cambria Math"/>
+              </w:rPr>
+              <m:t>Q</m:t>
+            </m:r>
+          </m:e>
+          <m:sub>
+            <m:r>
+              <w:rPr>
+                <w:rFonts w:ascii="Cambria Math" w:hAnsi="Cambria Math"/>
+              </w:rPr>
+              <m:t>return</m:t>
+            </m:r>
+          </m:sub>
+        </m:sSub>
+        <m:r>
+          <w:rPr>
+            <w:rFonts w:ascii="Cambria Math" w:hAnsi="Cambria Math"/>
+          </w:rPr>
+          <m:t>/</m:t>
+        </m:r>
+        <m:sSub>
+          <m:sSubPr>
+            <m:ctrlPr>
+              <w:rPr>
+                <w:rFonts w:ascii="Cambria Math" w:hAnsi="Cambria Math"/>
+                <w:i/>
+              </w:rPr>
+            </m:ctrlPr>
+          </m:sSubPr>
+          <m:e>
+            <m:r>
+              <w:rPr>
+                <w:rFonts w:ascii="Cambria Math" w:hAnsi="Cambria Math"/>
+              </w:rPr>
+              <m:t>A</m:t>
+            </m:r>
+          </m:e>
+          <m:sub>
+            <m:r>
+              <w:rPr>
+                <w:rFonts w:ascii="Cambria Math" w:hAnsi="Cambria Math"/>
+              </w:rPr>
+              <m:t>n</m:t>
             </m:r>
           </m:sub>
         </m:sSub>
       </m:oMath>
       <w:r>
-        <w:t xml:space="preserve"> and </w:t>
+        <w:tab/>
+      </w:r>
+      <w:r>
+        <w:tab/>
+      </w:r>
+      <w:r>
+        <w:tab/>
+      </w:r>
+      <w:r>
+        <w:tab/>
+        <w:t>(7)</w:t>
+      </w:r>
+    </w:p>
+    <w:p>
+      <w:pPr>
+        <w:pStyle w:val="BodyText"/>
+        <w:ind w:firstLine="0"/>
+      </w:pPr>
+      <w:r>
+        <w:t>If efficiency factors are used to represent crop consumption (</w:t>
       </w:r>
       <m:oMath>
         <m:sSub>
@@ -5929,10 +5852,7 @@
         </m:sSub>
       </m:oMath>
       <w:r>
-        <w:t xml:space="preserve"> &gt; 0), then ET should be made zero in UZF/PRMS cells/HRUs that contain fields.</w:t>
-      </w:r>
-      <w:r>
-        <w:t xml:space="preserve"> Note that efficiency factors partition water that is applied to fields into </w:t>
+        <w:t xml:space="preserve"> and </w:t>
       </w:r>
       <m:oMath>
         <m:sSub>
@@ -5949,7 +5869,7 @@
               <w:rPr>
                 <w:rFonts w:ascii="Cambria Math" w:hAnsi="Cambria Math"/>
               </w:rPr>
-              <m:t>ET</m:t>
+              <m:t>EF</m:t>
             </m:r>
           </m:e>
           <m:sub>
@@ -5957,16 +5877,16 @@
               <w:rPr>
                 <w:rFonts w:ascii="Cambria Math" w:hAnsi="Cambria Math"/>
               </w:rPr>
-              <m:t>a</m:t>
+              <m:t>sw</m:t>
             </m:r>
           </m:sub>
         </m:sSub>
       </m:oMath>
       <w:r>
-        <w:t xml:space="preserve"> and</w:t>
-      </w:r>
-      <w:r>
-        <w:t xml:space="preserve"> </w:t>
+        <w:t xml:space="preserve"> &gt; 0), then ET should be made zero in UZF/PRMS cells/HRUs that contain fields.</w:t>
+      </w:r>
+      <w:r>
+        <w:t xml:space="preserve"> Note that efficiency factors partition water that is applied to fields into </w:t>
       </w:r>
       <m:oMath>
         <m:sSub>
@@ -5983,7 +5903,7 @@
               <w:rPr>
                 <w:rFonts w:ascii="Cambria Math" w:hAnsi="Cambria Math"/>
               </w:rPr>
-              <m:t>RF</m:t>
+              <m:t>ET</m:t>
             </m:r>
           </m:e>
           <m:sub>
@@ -5991,12 +5911,46 @@
               <w:rPr>
                 <w:rFonts w:ascii="Cambria Math" w:hAnsi="Cambria Math"/>
               </w:rPr>
-              <m:t>n</m:t>
+              <m:t>a</m:t>
             </m:r>
           </m:sub>
         </m:sSub>
       </m:oMath>
       <w:r>
+        <w:t xml:space="preserve"> and</w:t>
+      </w:r>
+      <w:r>
+        <w:t xml:space="preserve"> </w:t>
+      </w:r>
+      <m:oMath>
+        <m:sSub>
+          <m:sSubPr>
+            <m:ctrlPr>
+              <w:rPr>
+                <w:rFonts w:ascii="Cambria Math" w:hAnsi="Cambria Math"/>
+                <w:i/>
+              </w:rPr>
+            </m:ctrlPr>
+          </m:sSubPr>
+          <m:e>
+            <m:r>
+              <w:rPr>
+                <w:rFonts w:ascii="Cambria Math" w:hAnsi="Cambria Math"/>
+              </w:rPr>
+              <m:t>RF</m:t>
+            </m:r>
+          </m:e>
+          <m:sub>
+            <m:r>
+              <w:rPr>
+                <w:rFonts w:ascii="Cambria Math" w:hAnsi="Cambria Math"/>
+              </w:rPr>
+              <m:t>n</m:t>
+            </m:r>
+          </m:sub>
+        </m:sSub>
+      </m:oMath>
+      <w:r>
         <w:t>; however, system gains/losses that occur between the point of diversion and the place of use, not including field gains/losses, must be simulated using pervious SFR segments</w:t>
       </w:r>
       <w:r>
@@ -6019,9 +5973,6 @@
       </w:r>
       <w:r>
         <w:t>s</w:t>
-      </w:r>
-      <w:r>
-        <w:t xml:space="preserve"> (Fig. 2B)</w:t>
       </w:r>
     </w:p>
     <w:p>
@@ -6220,13 +6171,7 @@
           <w:rPr>
             <w:rFonts w:ascii="Cambria Math" w:hAnsi="Cambria Math"/>
           </w:rPr>
-          <m:t xml:space="preserve"> </m:t>
-        </m:r>
-        <m:r>
-          <w:rPr>
-            <w:rFonts w:ascii="Cambria Math" w:hAnsi="Cambria Math"/>
-          </w:rPr>
-          <m:t>&lt;</m:t>
+          <m:t xml:space="preserve"> &lt;</m:t>
         </m:r>
         <m:sSub>
           <m:sSubPr>
@@ -6269,7 +6214,13 @@
       </w:r>
       <w:r>
         <w:tab/>
-        <w:t>(9)</w:t>
+        <w:t>(</w:t>
+      </w:r>
+      <w:r>
+        <w:t>8</w:t>
+      </w:r>
+      <w:r>
+        <w:t>)</w:t>
       </w:r>
     </w:p>
     <w:p>
@@ -6386,13 +6337,7 @@
                   <w:rPr>
                     <w:rFonts w:ascii="Cambria Math" w:hAnsi="Cambria Math"/>
                   </w:rPr>
-                  <m:t>a</m:t>
-                </m:r>
-                <m:r>
-                  <w:rPr>
-                    <w:rFonts w:ascii="Cambria Math" w:hAnsi="Cambria Math"/>
-                  </w:rPr>
-                  <m:t>,n</m:t>
+                  <m:t>a,n</m:t>
                 </m:r>
               </m:sub>
             </m:sSub>
@@ -6413,7 +6358,13 @@
       </w:r>
       <w:r>
         <w:tab/>
-        <w:t>(10)</w:t>
+        <w:t>(</w:t>
+      </w:r>
+      <w:r>
+        <w:t>9</w:t>
+      </w:r>
+      <w:r>
+        <w:t>)</w:t>
       </w:r>
     </w:p>
     <w:p>
@@ -6586,7 +6537,13 @@
       </w:r>
       <w:r>
         <w:tab/>
-        <w:t>(11)</w:t>
+        <w:t>(1</w:t>
+      </w:r>
+      <w:r>
+        <w:t>0</w:t>
+      </w:r>
+      <w:r>
+        <w:t>)</w:t>
       </w:r>
     </w:p>
     <w:p>
@@ -6626,10 +6583,7 @@
         </m:sSub>
       </m:oMath>
       <w:r>
-        <w:t xml:space="preserve"> is the user specified ET deficit threshold that triggers an irrigation event</w:t>
-      </w:r>
-      <w:r>
-        <w:t xml:space="preserve">; </w:t>
+        <w:t xml:space="preserve"> is the user specified ET deficit threshold that triggers an irrigation event; </w:t>
       </w:r>
       <m:oMath>
         <m:sSub>
@@ -6709,10 +6663,7 @@
         </m:sSub>
       </m:oMath>
       <w:r>
-        <w:t xml:space="preserve"> is the sum of crop ET for well-watered conditions for all cells/HRUs irrigated by a diversion or well </w:t>
-      </w:r>
-      <w:r>
-        <w:t>(L</w:t>
+        <w:t xml:space="preserve"> is the sum of crop ET for well-watered conditions for all cells/HRUs irrigated by a diversion or well (L</w:t>
       </w:r>
       <w:r>
         <w:rPr>
@@ -6730,10 +6681,7 @@
         <w:t>-1</w:t>
       </w:r>
       <w:r>
-        <w:t>)</w:t>
-      </w:r>
-      <w:r>
-        <w:t xml:space="preserve">;  </w:t>
+        <w:t xml:space="preserve">);  </w:t>
       </w:r>
       <m:oMath>
         <m:sSub>
@@ -6889,7 +6837,13 @@
       </w:r>
       <w:r>
         <w:tab/>
-        <w:t>(12)</w:t>
+        <w:t>(1</w:t>
+      </w:r>
+      <w:r>
+        <w:t>1</w:t>
+      </w:r>
+      <w:r>
+        <w:t>)</w:t>
       </w:r>
     </w:p>
     <w:p>
@@ -6982,9 +6936,6 @@
       </w:r>
       <w:r>
         <w:t>et irrigation water requirement</w:t>
-      </w:r>
-      <w:r>
-        <w:t xml:space="preserve"> (Fig. 2C)</w:t>
       </w:r>
     </w:p>
     <w:p>
@@ -7035,7 +6986,31 @@
           <w:rPr>
             <w:rFonts w:ascii="Cambria Math" w:hAnsi="Cambria Math"/>
           </w:rPr>
-          <m:t>NIWR=GIWR+</m:t>
+          <m:t>N</m:t>
+        </m:r>
+        <m:r>
+          <w:rPr>
+            <w:rFonts w:ascii="Cambria Math" w:hAnsi="Cambria Math"/>
+          </w:rPr>
+          <m:t>IWR=</m:t>
+        </m:r>
+        <m:r>
+          <w:rPr>
+            <w:rFonts w:ascii="Cambria Math" w:hAnsi="Cambria Math"/>
+          </w:rPr>
+          <m:t>G</m:t>
+        </m:r>
+        <m:r>
+          <w:rPr>
+            <w:rFonts w:ascii="Cambria Math" w:hAnsi="Cambria Math"/>
+          </w:rPr>
+          <m:t>IWR</m:t>
+        </m:r>
+        <m:r>
+          <w:rPr>
+            <w:rFonts w:ascii="Cambria Math" w:hAnsi="Cambria Math"/>
+          </w:rPr>
+          <m:t>-</m:t>
         </m:r>
         <m:sSub>
           <m:sSubPr>
@@ -7084,7 +7059,10 @@
         <w:t>(</w:t>
       </w:r>
       <w:r>
-        <w:t>13</w:t>
+        <w:t>1</w:t>
+      </w:r>
+      <w:r>
+        <w:t>2</w:t>
       </w:r>
       <w:r>
         <w:t>)</w:t>
@@ -7180,19 +7158,19 @@
         <w:t>quantity of water required for plant growth</w:t>
       </w:r>
       <w:r>
-        <w:t xml:space="preserve"> divided by the irrigated area and</w:t>
-      </w:r>
-      <w:r>
-        <w:t xml:space="preserve"> </w:t>
-      </w:r>
-      <w:r>
-        <w:t xml:space="preserve">not </w:t>
+        <w:t xml:space="preserve"> divided by the irrigated area</w:t>
+      </w:r>
+      <w:r>
+        <w:t xml:space="preserve">, </w:t>
       </w:r>
       <w:r>
         <w:t>including</w:t>
       </w:r>
       <w:r>
         <w:t xml:space="preserve"> gains and losses that occur during delivery</w:t>
+      </w:r>
+      <w:r>
+        <w:t xml:space="preserve"> and on the field</w:t>
       </w:r>
       <w:r>
         <w:t xml:space="preserve"> (</w:t>
@@ -7221,7 +7199,10 @@
         <w:pStyle w:val="BodyText"/>
       </w:pPr>
       <w:r>
-        <w:t xml:space="preserve">NIWR is calculated </w:t>
+        <w:t>G</w:t>
+      </w:r>
+      <w:r>
+        <w:t xml:space="preserve">IWR is calculated </w:t>
       </w:r>
       <w:r>
         <w:t xml:space="preserve">by the model </w:t>
@@ -7546,7 +7527,7 @@
         <w:t>(1</w:t>
       </w:r>
       <w:r>
-        <w:t>4</w:t>
+        <w:t>3</w:t>
       </w:r>
       <w:r>
         <w:t>)</w:t>
@@ -7657,13 +7638,7 @@
               <w:rPr>
                 <w:rFonts w:ascii="Cambria Math" w:hAnsi="Cambria Math"/>
               </w:rPr>
-              <m:t>ncell</m:t>
-            </m:r>
-            <m:r>
-              <w:rPr>
-                <w:rFonts w:ascii="Cambria Math" w:hAnsi="Cambria Math"/>
-              </w:rPr>
-              <m:t>,nHRU</m:t>
+              <m:t>ncell,nHRU</m:t>
             </m:r>
           </m:sup>
           <m:e>
@@ -7736,7 +7711,7 @@
         <w:t>(1</w:t>
       </w:r>
       <w:r>
-        <w:t>5</w:t>
+        <w:t>4</w:t>
       </w:r>
       <w:r>
         <w:t>)</w:t>
@@ -7985,7 +7960,7 @@
         <w:t xml:space="preserve"> (1</w:t>
       </w:r>
       <w:r>
-        <w:t>6</w:t>
+        <w:t>5</w:t>
       </w:r>
       <w:r>
         <w:t>)</w:t>
@@ -8104,7 +8079,7 @@
         <w:t>A solution to equation 1</w:t>
       </w:r>
       <w:r>
-        <w:t>6</w:t>
+        <w:t>5</w:t>
       </w:r>
       <w:r>
         <w:t xml:space="preserve"> is accomplished by determining the minimum amount of water required to be diverted or pumped to meet the crop-water demand. </w:t>
@@ -8302,7 +8277,7 @@
         <w:t>(1</w:t>
       </w:r>
       <w:r>
-        <w:t>7</w:t>
+        <w:t>6</w:t>
       </w:r>
       <w:r>
         <w:t>)</w:t>
@@ -8340,13 +8315,7 @@
               <w:rPr>
                 <w:rFonts w:ascii="Cambria Math" w:hAnsi="Cambria Math"/>
               </w:rPr>
-              <m:t>∆</m:t>
-            </m:r>
-            <m:r>
-              <w:rPr>
-                <w:rFonts w:ascii="Cambria Math" w:hAnsi="Cambria Math"/>
-              </w:rPr>
-              <m:t>Q</m:t>
+              <m:t>∆Q</m:t>
             </m:r>
           </m:e>
           <m:sub>
@@ -8354,13 +8323,7 @@
               <w:rPr>
                 <w:rFonts w:ascii="Cambria Math" w:hAnsi="Cambria Math"/>
               </w:rPr>
-              <m:t>tot,</m:t>
-            </m:r>
-            <m:r>
-              <w:rPr>
-                <w:rFonts w:ascii="Cambria Math" w:hAnsi="Cambria Math"/>
-              </w:rPr>
-              <m:t>i+1</m:t>
+              <m:t>tot,i+1</m:t>
             </m:r>
           </m:sub>
         </m:sSub>
@@ -8368,13 +8331,7 @@
           <w:rPr>
             <w:rFonts w:ascii="Cambria Math" w:hAnsi="Cambria Math"/>
           </w:rPr>
-          <m:t>=</m:t>
-        </m:r>
-        <m:r>
-          <w:rPr>
-            <w:rFonts w:ascii="Cambria Math" w:hAnsi="Cambria Math"/>
-          </w:rPr>
-          <m:t xml:space="preserve"> </m:t>
+          <m:t xml:space="preserve">= </m:t>
         </m:r>
         <m:sSub>
           <m:sSubPr>
@@ -8398,13 +8355,7 @@
               <w:rPr>
                 <w:rFonts w:ascii="Cambria Math" w:hAnsi="Cambria Math"/>
               </w:rPr>
-              <m:t>tot,</m:t>
-            </m:r>
-            <m:r>
-              <w:rPr>
-                <w:rFonts w:ascii="Cambria Math" w:hAnsi="Cambria Math"/>
-              </w:rPr>
-              <m:t>i+1</m:t>
+              <m:t>tot,i+1</m:t>
             </m:r>
           </m:sub>
         </m:sSub>
@@ -8436,13 +8387,7 @@
               <w:rPr>
                 <w:rFonts w:ascii="Cambria Math" w:hAnsi="Cambria Math"/>
               </w:rPr>
-              <m:t>tot,</m:t>
-            </m:r>
-            <m:r>
-              <w:rPr>
-                <w:rFonts w:ascii="Cambria Math" w:hAnsi="Cambria Math"/>
-              </w:rPr>
-              <m:t>i</m:t>
+              <m:t>tot,i</m:t>
             </m:r>
           </m:sub>
         </m:sSub>
@@ -8457,7 +8402,7 @@
         <w:t xml:space="preserve"> re-arranging terms, equation 1</w:t>
       </w:r>
       <w:r>
-        <w:t>7</w:t>
+        <w:t>6</w:t>
       </w:r>
       <w:r>
         <w:t xml:space="preserve"> becomes:</w:t>
@@ -8679,7 +8624,7 @@
         <w:t>(1</w:t>
       </w:r>
       <w:r>
-        <w:t>8</w:t>
+        <w:t>7</w:t>
       </w:r>
       <w:r>
         <w:t>)</w:t>
@@ -8889,7 +8834,13 @@
         </m:r>
       </m:oMath>
       <w:r>
-        <w:t xml:space="preserve"> is also the MODFLOW or GSFLOW outer iteration counter (Markstrom et al., 2008</w:t>
+        <w:t xml:space="preserve"> </w:t>
+      </w:r>
+      <w:r>
+        <w:t xml:space="preserve">also </w:t>
+      </w:r>
+      <w:r>
+        <w:t>is the MODFLOW or GSFLOW outer iteration counter (Markstrom et al., 2008</w:t>
       </w:r>
       <w:r>
         <w:t>;</w:t>
@@ -8907,7 +8858,10 @@
     <w:p>
       <w:pPr>
         <w:pStyle w:val="BodyText"/>
-      </w:pPr>
+        <w:ind w:firstLine="0"/>
+      </w:pPr>
+      <w:bookmarkStart w:id="2" w:name="_GoBack"/>
+      <w:bookmarkEnd w:id="2"/>
       <w:r>
         <w:lastRenderedPageBreak/>
         <w:t xml:space="preserve">The amount of water that is applied to each cell/HRU </w:t>
@@ -9039,13 +8993,7 @@
                       <w:rPr>
                         <w:rFonts w:ascii="Cambria Math" w:hAnsi="Cambria Math"/>
                       </w:rPr>
-                      <m:t>SW,</m:t>
-                    </m:r>
-                    <m:r>
-                      <w:rPr>
-                        <w:rFonts w:ascii="Cambria Math" w:hAnsi="Cambria Math"/>
-                      </w:rPr>
-                      <m:t>n</m:t>
+                      <m:t>SW,n</m:t>
                     </m:r>
                   </m:sub>
                 </m:sSub>
@@ -9103,13 +9051,7 @@
                       <w:rPr>
                         <w:rFonts w:ascii="Cambria Math" w:hAnsi="Cambria Math"/>
                       </w:rPr>
-                      <m:t>GW,</m:t>
-                    </m:r>
-                    <m:r>
-                      <w:rPr>
-                        <w:rFonts w:ascii="Cambria Math" w:hAnsi="Cambria Math"/>
-                      </w:rPr>
-                      <m:t>n</m:t>
+                      <m:t>GW,n</m:t>
                     </m:r>
                   </m:sub>
                 </m:sSub>
@@ -9174,7 +9116,7 @@
         <w:t>(1</w:t>
       </w:r>
       <w:r>
-        <w:t>9</w:t>
+        <w:t>8</w:t>
       </w:r>
       <w:r>
         <w:t>)</w:t>
@@ -9203,13 +9145,7 @@
               <w:rPr>
                 <w:rFonts w:ascii="Cambria Math" w:hAnsi="Cambria Math"/>
               </w:rPr>
-              <m:t>F</m:t>
-            </m:r>
-            <m:r>
-              <w:rPr>
-                <w:rFonts w:ascii="Cambria Math" w:hAnsi="Cambria Math"/>
-              </w:rPr>
-              <m:t>F</m:t>
+              <m:t>FF</m:t>
             </m:r>
           </m:e>
           <m:sub>
@@ -9217,13 +9153,7 @@
               <w:rPr>
                 <w:rFonts w:ascii="Cambria Math" w:hAnsi="Cambria Math"/>
               </w:rPr>
-              <m:t>SW,</m:t>
-            </m:r>
-            <m:r>
-              <w:rPr>
-                <w:rFonts w:ascii="Cambria Math" w:hAnsi="Cambria Math"/>
-              </w:rPr>
-              <m:t>n</m:t>
+              <m:t>SW,n</m:t>
             </m:r>
           </m:sub>
         </m:sSub>
@@ -9254,13 +9184,7 @@
               <w:rPr>
                 <w:rFonts w:ascii="Cambria Math" w:hAnsi="Cambria Math"/>
               </w:rPr>
-              <m:t>GW,</m:t>
-            </m:r>
-            <m:r>
-              <w:rPr>
-                <w:rFonts w:ascii="Cambria Math" w:hAnsi="Cambria Math"/>
-              </w:rPr>
-              <m:t>n</m:t>
+              <m:t>GW,n</m:t>
             </m:r>
           </m:sub>
         </m:sSub>
@@ -9451,7 +9375,7 @@
           <w:numId w:val="0"/>
         </w:numPr>
       </w:pPr>
-      <w:bookmarkStart w:id="2" w:name="_Toc488403565"/>
+      <w:bookmarkStart w:id="3" w:name="_Toc488403565"/>
     </w:p>
     <w:p>
       <w:pPr>
@@ -9598,15 +9522,9 @@
       <w:r>
         <w:t xml:space="preserve"> C)</w:t>
       </w:r>
-      <w:bookmarkEnd w:id="2"/>
-      <w:r>
-        <w:t xml:space="preserve"> demands calculated using the minimum irrigation water requirement (</w:t>
-      </w:r>
-      <w:r>
-        <w:t xml:space="preserve">AG Package character input </w:t>
-      </w:r>
-      <w:r>
-        <w:t>ETDEMAND)</w:t>
+      <w:bookmarkEnd w:id="3"/>
+      <w:r>
+        <w:t xml:space="preserve"> demands calculated using the minimum irrigation water requirement (AG Package character input ETDEMAND)</w:t>
       </w:r>
       <w:r>
         <w:t>.</w:t>
@@ -9855,7 +9773,10 @@
         <w:t xml:space="preserve">crosses the southern portion of the </w:t>
       </w:r>
       <w:r>
-        <w:t>valley (Fig. 2</w:t>
+        <w:t xml:space="preserve">valley (Fig. </w:t>
+      </w:r>
+      <w:r>
+        <w:t>3</w:t>
       </w:r>
       <w:r>
         <w:t xml:space="preserve">). </w:t>
@@ -10001,7 +9922,13 @@
         <w:t xml:space="preserve"> direction</w:t>
       </w:r>
       <w:r>
-        <w:t xml:space="preserve"> (Fig. 2)</w:t>
+        <w:t xml:space="preserve"> (Fig. </w:t>
+      </w:r>
+      <w:r>
+        <w:t>3</w:t>
+      </w:r>
+      <w:r>
+        <w:t>)</w:t>
       </w:r>
       <w:r>
         <w:t xml:space="preserve">. The model </w:t>
@@ -10037,16 +9964,16 @@
         <w:t xml:space="preserve">Model cells have a constant dimension of 5000 feet in the row and column directions. </w:t>
       </w:r>
       <w:r>
-        <w:t xml:space="preserve">A total of 3,440 acres </w:t>
-      </w:r>
-      <w:r>
-        <w:t xml:space="preserve">(6 model cells) </w:t>
-      </w:r>
-      <w:r>
-        <w:t>are irrigated for agriculture in the central part of the basin; irrigation water is diverted from the Green River</w:t>
-      </w:r>
-      <w:r>
-        <w:t xml:space="preserve"> (Fig. 2)</w:t>
+        <w:t>A total of 3,440 acres (6 model cells) are irrigated for agriculture in the central part of the basin; irrigation water is diverted from the Green River</w:t>
+      </w:r>
+      <w:r>
+        <w:t xml:space="preserve"> (Fig. </w:t>
+      </w:r>
+      <w:r>
+        <w:t>3</w:t>
+      </w:r>
+      <w:r>
+        <w:t>)</w:t>
       </w:r>
       <w:r>
         <w:t xml:space="preserve"> and pumped from the shallow aquifer beneath the fields. </w:t>
@@ -10070,7 +9997,13 @@
         <w:t>F</w:t>
       </w:r>
       <w:r>
-        <w:t>ig. 2)</w:t>
+        <w:t xml:space="preserve">ig. </w:t>
+      </w:r>
+      <w:r>
+        <w:t>3</w:t>
+      </w:r>
+      <w:r>
+        <w:t>)</w:t>
       </w:r>
       <w:r>
         <w:t xml:space="preserve">. </w:t>
@@ -10172,16 +10105,7 @@
         <w:t xml:space="preserve"> </w:t>
       </w:r>
       <w:r>
-        <w:t xml:space="preserve">was </w:t>
-      </w:r>
-      <w:r>
-        <w:t>specified in the</w:t>
-      </w:r>
-      <w:r>
-        <w:t xml:space="preserve"> UZF </w:t>
-      </w:r>
-      <w:r>
-        <w:t>input file using annual estimates disaggregated into monthly values using average monthly temperatures (</w:t>
+        <w:t>was specified in the UZF input file using annual estimates disaggregated into monthly values using average monthly temperatures (</w:t>
       </w:r>
       <w:proofErr w:type="spellStart"/>
       <w:r>
@@ -10279,7 +10203,7 @@
         <w:t>equation 1</w:t>
       </w:r>
       <w:r>
-        <w:t>5</w:t>
+        <w:t>7</w:t>
       </w:r>
       <w:r>
         <w:t xml:space="preserve">. </w:t>
@@ -10288,7 +10212,7 @@
         <w:t xml:space="preserve">Figure </w:t>
       </w:r>
       <w:r>
-        <w:t>2</w:t>
+        <w:t>3</w:t>
       </w:r>
       <w:r>
         <w:t xml:space="preserve"> shows the cells designated as </w:t>
@@ -10312,7 +10236,13 @@
         <w:t xml:space="preserve"> diversion segment number 9 was used to divert water from the Green River and route it to the fields</w:t>
       </w:r>
       <w:r>
-        <w:t xml:space="preserve"> (Fig. 2)</w:t>
+        <w:t xml:space="preserve"> (Fig. </w:t>
+      </w:r>
+      <w:r>
+        <w:t>3</w:t>
+      </w:r>
+      <w:r>
+        <w:t>)</w:t>
       </w:r>
       <w:r>
         <w:t xml:space="preserve">. </w:t>
@@ -10333,10 +10263,7 @@
         <w:t>ndwater</w:t>
       </w:r>
       <w:r>
-        <w:t xml:space="preserve"> in </w:t>
-      </w:r>
-      <w:r>
-        <w:t>EP1b</w:t>
+        <w:t xml:space="preserve"> in EP1b</w:t>
       </w:r>
       <w:r>
         <w:t>.</w:t>
@@ -10356,10 +10283,7 @@
         <w:t>: GSFLOW-Conjunctive use of SW and GW</w:t>
       </w:r>
       <w:r>
-        <w:t xml:space="preserve">, </w:t>
-      </w:r>
-      <w:r>
-        <w:t>ETDEMAND verses TRIGGER options</w:t>
+        <w:t>, ETDEMAND verses TRIGGER options</w:t>
       </w:r>
     </w:p>
     <w:p>
@@ -10383,20 +10307,22 @@
       <w:r>
         <w:t>(</w:t>
       </w:r>
+      <w:proofErr w:type="spellStart"/>
       <w:r>
         <w:t>Markstrom</w:t>
       </w:r>
-      <w:r>
-        <w:t xml:space="preserve"> et al.</w:t>
-      </w:r>
-      <w:r>
-        <w:t>, 2008</w:t>
-      </w:r>
-      <w:r>
-        <w:t xml:space="preserve">) </w:t>
-      </w:r>
-      <w:r>
-        <w:t xml:space="preserve">to include agricultural fields in the lower part of the basin (Fig. 3). </w:t>
+      <w:proofErr w:type="spellEnd"/>
+      <w:r>
+        <w:t xml:space="preserve"> et al., 2008) </w:t>
+      </w:r>
+      <w:r>
+        <w:t xml:space="preserve">to include agricultural fields in the lower part of the basin (Fig. </w:t>
+      </w:r>
+      <w:r>
+        <w:t>4</w:t>
+      </w:r>
+      <w:r>
+        <w:t xml:space="preserve">). </w:t>
       </w:r>
       <w:proofErr w:type="spellStart"/>
       <w:r>
@@ -10526,7 +10452,7 @@
         <w:t xml:space="preserve"> km in the east-west direction (Fig. </w:t>
       </w:r>
       <w:r>
-        <w:t>3</w:t>
+        <w:t>4</w:t>
       </w:r>
       <w:r>
         <w:t xml:space="preserve">). The model is discretized into </w:t>
@@ -10684,7 +10610,7 @@
         <w:t xml:space="preserve">Figure </w:t>
       </w:r>
       <w:r>
-        <w:t>3</w:t>
+        <w:t>4</w:t>
       </w:r>
       <w:r>
         <w:t xml:space="preserve"> shows the cells designated as agricultural fields that receive irrigation</w:t>
@@ -10723,7 +10649,13 @@
         <w:t xml:space="preserve"> supplies water for 20 cells</w:t>
       </w:r>
       <w:r>
-        <w:t xml:space="preserve"> (Fig. 2)</w:t>
+        <w:t xml:space="preserve"> (Fig. </w:t>
+      </w:r>
+      <w:r>
+        <w:t>4</w:t>
+      </w:r>
+      <w:r>
+        <w:t>)</w:t>
       </w:r>
       <w:r>
         <w:t xml:space="preserve">. </w:t>
@@ -11218,7 +11150,10 @@
         <w:t xml:space="preserve"> A) low, and B) high inflow hydrographs</w:t>
       </w:r>
       <w:r>
-        <w:t xml:space="preserve"> shown in Figure 4</w:t>
+        <w:t xml:space="preserve"> shown in Figure </w:t>
+      </w:r>
+      <w:r>
+        <w:t>5</w:t>
       </w:r>
       <w:r>
         <w:t xml:space="preserve">. </w:t>
@@ -11979,8 +11914,8 @@
       <w:r>
         <w:t>s.</w:t>
       </w:r>
-      <w:bookmarkStart w:id="3" w:name="_Toc488393775"/>
-      <w:bookmarkStart w:id="4" w:name="_Toc59000064"/>
+      <w:bookmarkStart w:id="4" w:name="_Toc488393775"/>
+      <w:bookmarkStart w:id="5" w:name="_Toc59000064"/>
     </w:p>
     <w:p>
       <w:pPr>
@@ -12068,7 +12003,7 @@
         <w:t xml:space="preserve">. </w:t>
       </w:r>
       <w:r>
-        <w:t>7</w:t>
+        <w:t>8</w:t>
       </w:r>
       <w:r>
         <w:t xml:space="preserve">). </w:t>
@@ -12102,19 +12037,7 @@
         </m:sSub>
       </m:oMath>
       <w:r>
-        <w:t xml:space="preserve"> is </w:t>
-      </w:r>
-      <w:r>
-        <w:t xml:space="preserve">incorporated into the </w:t>
-      </w:r>
-      <w:r>
-        <w:t>ET</w:t>
-      </w:r>
-      <w:r>
-        <w:t xml:space="preserve"> demand by multiplying the PRMS input parameter JH_COEF by the monthly Kc values. Note that JH_CEOF can be specified for each hydrologic response unit in PRMS and for each of the 12 calendar months</w:t>
-      </w:r>
-      <w:r>
-        <w:t xml:space="preserve"> (Markstrom et al., 2015). </w:t>
+        <w:t xml:space="preserve"> is incorporated into the ET demand by multiplying the PRMS input parameter JH_COEF by the monthly Kc values. Note that JH_CEOF can be specified for each hydrologic response unit in PRMS and for each of the 12 calendar months (Markstrom et al., 2015). </w:t>
       </w:r>
       <w:r>
         <w:t xml:space="preserve">As </w:t>
@@ -12147,10 +12070,7 @@
         <w:t xml:space="preserve"> hectare-meter per </w:t>
       </w:r>
       <w:r>
-        <w:t>hectare</w:t>
-      </w:r>
-      <w:r>
-        <w:t xml:space="preserve"> </w:t>
+        <w:t xml:space="preserve">hectare </w:t>
       </w:r>
       <w:r>
         <w:t xml:space="preserve">for high </w:t>
@@ -12251,10 +12171,7 @@
         <w:t xml:space="preserve"> per </w:t>
       </w:r>
       <w:r>
-        <w:t>hectare</w:t>
-      </w:r>
-      <w:r>
-        <w:t xml:space="preserve"> </w:t>
+        <w:t xml:space="preserve">hectare </w:t>
       </w:r>
       <w:r>
         <w:t xml:space="preserve">for high </w:t>
@@ -12300,10 +12217,7 @@
         <w:t xml:space="preserve"> hectare-meter per </w:t>
       </w:r>
       <w:r>
-        <w:t>hectare</w:t>
-      </w:r>
-      <w:r>
-        <w:t xml:space="preserve"> </w:t>
+        <w:t xml:space="preserve">hectare </w:t>
       </w:r>
       <w:r>
         <w:t xml:space="preserve">for low </w:t>
@@ -12493,10 +12407,7 @@
         <w:t xml:space="preserve">.  </w:t>
       </w:r>
       <w:r>
-        <w:t>Irrigation constraints can be superimposed onto the ETDEMAND option</w:t>
-      </w:r>
-      <w:r>
-        <w:t xml:space="preserve"> using SFR </w:t>
+        <w:t xml:space="preserve">Irrigation constraints can be superimposed onto the ETDEMAND option using SFR </w:t>
       </w:r>
       <w:proofErr w:type="spellStart"/>
       <w:r>
@@ -12504,13 +12415,7 @@
       </w:r>
       <w:proofErr w:type="spellEnd"/>
       <w:r>
-        <w:t xml:space="preserve"> and AG pumping rates</w:t>
-      </w:r>
-      <w:r>
-        <w:t xml:space="preserve"> to mimic real-world conditions.</w:t>
-      </w:r>
-      <w:r>
-        <w:t xml:space="preserve"> </w:t>
+        <w:t xml:space="preserve"> and AG pumping rates to mimic real-world conditions. </w:t>
       </w:r>
       <w:r>
         <w:t xml:space="preserve">As </w:t>
@@ -12635,10 +12540,7 @@
         <w:t xml:space="preserve"> </w:t>
       </w:r>
       <w:r>
-        <w:t>for the case of low</w:t>
-      </w:r>
-      <w:r>
-        <w:t xml:space="preserve"> </w:t>
+        <w:t xml:space="preserve">for the case of low </w:t>
       </w:r>
       <m:oMath>
         <m:sSub>
@@ -12675,7 +12577,7 @@
         <w:t xml:space="preserve">(Fig. </w:t>
       </w:r>
       <w:r>
-        <w:t>8</w:t>
+        <w:t>9</w:t>
       </w:r>
       <w:r>
         <w:t>)</w:t>
@@ -12750,13 +12652,7 @@
         <w:t>.</w:t>
       </w:r>
       <w:r>
-        <w:t xml:space="preserve"> Crop coefficients are incorporated into the evapotranspiration demand by multiplying the PRMS input parameter JH_COEF by the monthly </w:t>
-      </w:r>
-      <w:r>
-        <w:t>Kc</w:t>
-      </w:r>
-      <w:r>
-        <w:t xml:space="preserve"> values. Note that JH_CEOF can be specified for each hydrologic response unit in PRMS and for each </w:t>
+        <w:t xml:space="preserve"> Crop coefficients are incorporated into the evapotranspiration demand by multiplying the PRMS input parameter JH_COEF by the monthly Kc values. Note that JH_CEOF can be specified for each hydrologic response unit in PRMS and for each </w:t>
       </w:r>
       <w:r>
         <w:t>of the 12</w:t>
@@ -12833,7 +12729,7 @@
         <w:t xml:space="preserve">, using low and high crop coefficients (Kc) shown in Figure </w:t>
       </w:r>
       <w:r>
-        <w:t>7</w:t>
+        <w:t>8</w:t>
       </w:r>
       <w:r>
         <w:t>.</w:t>
@@ -13118,7 +13014,7 @@
         <w:t xml:space="preserve"> (Fig. </w:t>
       </w:r>
       <w:r>
-        <w:t>9</w:t>
+        <w:t>10</w:t>
       </w:r>
       <w:r>
         <w:t xml:space="preserve">). </w:t>
@@ -13241,7 +13137,7 @@
         <w:t xml:space="preserve">between irrigation events, lower trigger values result in less actual ET as compared to higher trigger values (Fig. </w:t>
       </w:r>
       <w:r>
-        <w:t>9</w:t>
+        <w:t>10</w:t>
       </w:r>
       <w:r>
         <w:t>b</w:t>
@@ -13553,12 +13449,7 @@
         <w:t>rarely</w:t>
       </w:r>
       <w:r>
-        <w:t xml:space="preserve"> available, and integrated models provide a means of maximizing infor</w:t>
-      </w:r>
-      <w:bookmarkStart w:id="5" w:name="_GoBack"/>
-      <w:bookmarkEnd w:id="5"/>
-      <w:r>
-        <w:t xml:space="preserve">mation with partial data sets by combining data with physical process equations and generalized frameworks for representing human impacts on water distribution and consumption. The AG Package for MODFLOW and GSFLOW provides a powerful decision support tool that can maximize understanding of water resources in agricultural basins and provide hindcast </w:t>
+        <w:t xml:space="preserve"> available, and integrated models provide a means of maximizing information with partial data sets by combining data with physical process equations and generalized frameworks for representing human impacts on water distribution and consumption. The AG Package for MODFLOW and GSFLOW provides a powerful decision support tool that can maximize understanding of water resources in agricultural basins and provide hindcast </w:t>
       </w:r>
       <w:r>
         <w:t>information</w:t>
@@ -13570,7 +13461,7 @@
         <w:t xml:space="preserve">water budgets and system response as well as future projections of sustainability and management change. </w:t>
       </w:r>
     </w:p>
-    <w:bookmarkEnd w:id="3"/>
+    <w:bookmarkEnd w:id="4"/>
     <w:p>
       <w:pPr>
         <w:pStyle w:val="Heading1"/>
@@ -13671,7 +13562,7 @@
       <w:r>
         <w:t xml:space="preserve"> Cited</w:t>
       </w:r>
-      <w:bookmarkEnd w:id="4"/>
+      <w:bookmarkEnd w:id="5"/>
       <w:bookmarkEnd w:id="6"/>
     </w:p>
     <w:p>
@@ -14683,8 +14574,9 @@
           <w:sz w:val="24"/>
           <w:szCs w:val="24"/>
         </w:rPr>
-        <w:t xml:space="preserve"> </w:t>
-      </w:r>
+        <w:t xml:space="preserve"> Wesley, </w:t>
+      </w:r>
+      <w:proofErr w:type="spellStart"/>
       <w:r>
         <w:rPr>
           <w:rFonts w:ascii="Times New Roman" w:hAnsi="Times New Roman"/>
@@ -14692,9 +14584,9 @@
           <w:sz w:val="24"/>
           <w:szCs w:val="24"/>
         </w:rPr>
-        <w:t xml:space="preserve">Wesley, </w:t>
-      </w:r>
-      <w:proofErr w:type="spellStart"/>
+        <w:t>Morway</w:t>
+      </w:r>
+      <w:proofErr w:type="spellEnd"/>
       <w:r>
         <w:rPr>
           <w:rFonts w:ascii="Times New Roman" w:hAnsi="Times New Roman"/>
@@ -14702,9 +14594,8 @@
           <w:sz w:val="24"/>
           <w:szCs w:val="24"/>
         </w:rPr>
-        <w:t>Morway</w:t>
-      </w:r>
-      <w:proofErr w:type="spellEnd"/>
+        <w:t>, E</w:t>
+      </w:r>
       <w:r>
         <w:rPr>
           <w:rFonts w:ascii="Times New Roman" w:hAnsi="Times New Roman"/>
@@ -14712,7 +14603,7 @@
           <w:sz w:val="24"/>
           <w:szCs w:val="24"/>
         </w:rPr>
-        <w:t>, E</w:t>
+        <w:t>.</w:t>
       </w:r>
       <w:r>
         <w:rPr>
@@ -14721,7 +14612,7 @@
           <w:sz w:val="24"/>
           <w:szCs w:val="24"/>
         </w:rPr>
-        <w:t>.</w:t>
+        <w:t>D.</w:t>
       </w:r>
       <w:r>
         <w:rPr>
@@ -14730,7 +14621,7 @@
           <w:sz w:val="24"/>
           <w:szCs w:val="24"/>
         </w:rPr>
-        <w:t>D.</w:t>
+        <w:t>,</w:t>
       </w:r>
       <w:r>
         <w:rPr>
@@ -14739,7 +14630,7 @@
           <w:sz w:val="24"/>
           <w:szCs w:val="24"/>
         </w:rPr>
-        <w:t>,</w:t>
+        <w:t xml:space="preserve"> Niswonger</w:t>
       </w:r>
       <w:r>
         <w:rPr>
@@ -14748,7 +14639,7 @@
           <w:sz w:val="24"/>
           <w:szCs w:val="24"/>
         </w:rPr>
-        <w:t xml:space="preserve"> Niswonger</w:t>
+        <w:t>,</w:t>
       </w:r>
       <w:r>
         <w:rPr>
@@ -14757,7 +14648,7 @@
           <w:sz w:val="24"/>
           <w:szCs w:val="24"/>
         </w:rPr>
-        <w:t>,</w:t>
+        <w:t xml:space="preserve"> R</w:t>
       </w:r>
       <w:r>
         <w:rPr>
@@ -14766,7 +14657,7 @@
           <w:sz w:val="24"/>
           <w:szCs w:val="24"/>
         </w:rPr>
-        <w:t xml:space="preserve"> </w:t>
+        <w:t>.</w:t>
       </w:r>
       <w:r>
         <w:rPr>
@@ -14775,7 +14666,7 @@
           <w:sz w:val="24"/>
           <w:szCs w:val="24"/>
         </w:rPr>
-        <w:t>R</w:t>
+        <w:t>G., Gardner, Murphy</w:t>
       </w:r>
       <w:r>
         <w:rPr>
@@ -14784,7 +14675,7 @@
           <w:sz w:val="24"/>
           <w:szCs w:val="24"/>
         </w:rPr>
-        <w:t>.</w:t>
+        <w:t>,</w:t>
       </w:r>
       <w:r>
         <w:rPr>
@@ -14793,8 +14684,9 @@
           <w:sz w:val="24"/>
           <w:szCs w:val="24"/>
         </w:rPr>
-        <w:t>G., Gardner, Murphy</w:t>
-      </w:r>
+        <w:t xml:space="preserve"> </w:t>
+      </w:r>
+      <w:proofErr w:type="spellStart"/>
       <w:r>
         <w:rPr>
           <w:rFonts w:ascii="Times New Roman" w:hAnsi="Times New Roman"/>
@@ -14802,8 +14694,9 @@
           <w:sz w:val="24"/>
           <w:szCs w:val="24"/>
         </w:rPr>
-        <w:t>,</w:t>
-      </w:r>
+        <w:t>Triana</w:t>
+      </w:r>
+      <w:proofErr w:type="spellEnd"/>
       <w:r>
         <w:rPr>
           <w:rFonts w:ascii="Times New Roman" w:hAnsi="Times New Roman"/>
@@ -14811,9 +14704,8 @@
           <w:sz w:val="24"/>
           <w:szCs w:val="24"/>
         </w:rPr>
-        <w:t xml:space="preserve"> </w:t>
-      </w:r>
-      <w:proofErr w:type="spellStart"/>
+        <w:t>,</w:t>
+      </w:r>
       <w:r>
         <w:rPr>
           <w:rFonts w:ascii="Times New Roman" w:hAnsi="Times New Roman"/>
@@ -14821,35 +14713,7 @@
           <w:sz w:val="24"/>
           <w:szCs w:val="24"/>
         </w:rPr>
-        <w:t>Triana</w:t>
-      </w:r>
-      <w:proofErr w:type="spellEnd"/>
-      <w:r>
-        <w:rPr>
-          <w:rFonts w:ascii="Times New Roman" w:hAnsi="Times New Roman"/>
-          <w:b w:val="0"/>
-          <w:sz w:val="24"/>
-          <w:szCs w:val="24"/>
-        </w:rPr>
-        <w:t>,</w:t>
-      </w:r>
-      <w:r>
-        <w:rPr>
-          <w:rFonts w:ascii="Times New Roman" w:hAnsi="Times New Roman"/>
-          <w:b w:val="0"/>
-          <w:sz w:val="24"/>
-          <w:szCs w:val="24"/>
-        </w:rPr>
-        <w:t xml:space="preserve"> </w:t>
-      </w:r>
-      <w:r>
-        <w:rPr>
-          <w:rFonts w:ascii="Times New Roman" w:hAnsi="Times New Roman"/>
-          <w:b w:val="0"/>
-          <w:sz w:val="24"/>
-          <w:szCs w:val="24"/>
-        </w:rPr>
-        <w:t>Enrique</w:t>
+        <w:t xml:space="preserve"> Enrique</w:t>
       </w:r>
       <w:r>
         <w:rPr>
@@ -25185,7 +25049,7 @@
 </file>
 
 <file path=customXml/itemProps1.xml><?xml version="1.0" encoding="utf-8"?>
-<ds:datastoreItem xmlns:ds="http://schemas.openxmlformats.org/officeDocument/2006/customXml" ds:itemID="{CBD503E5-C8EA-44C9-9B08-337A3D8544FD}">
+<ds:datastoreItem xmlns:ds="http://schemas.openxmlformats.org/officeDocument/2006/customXml" ds:itemID="{AEA9FDCB-6B3E-4DA6-B136-38B22B47374B}">
   <ds:schemaRefs>
     <ds:schemaRef ds:uri="http://schemas.openxmlformats.org/officeDocument/2006/bibliography"/>
   </ds:schemaRefs>

</xml_diff>

<commit_message>
changed the name of agwater1 and agwater_gwonly to AgProb1a and Agprob1b
</commit_message>
<xml_diff>
--- a/Examples/AgWaterUse/doc/AG_doc.docx
+++ b/Examples/AgWaterUse/doc/AG_doc.docx
@@ -170,7 +170,6 @@
           <w:sz w:val="28"/>
           <w:szCs w:val="28"/>
         </w:rPr>
-        <w:lastRenderedPageBreak/>
         <w:t>Abstract</w:t>
       </w:r>
       <w:bookmarkEnd w:id="0"/>
@@ -209,195 +208,203 @@
           <w:color w:val="222222"/>
           <w:shd w:val="clear" w:color="auto" w:fill="FFFFFF"/>
         </w:rPr>
-        <w:t>Three options are available for simulating water use for agriculture</w:t>
+        <w:t xml:space="preserve">Three </w:t>
       </w:r>
       <w:r>
         <w:rPr>
           <w:color w:val="222222"/>
           <w:shd w:val="clear" w:color="auto" w:fill="FFFFFF"/>
         </w:rPr>
-        <w:t>: 1)</w:t>
+        <w:lastRenderedPageBreak/>
+        <w:t>options are available for simulating water use for agriculture</w:t>
       </w:r>
       <w:r>
         <w:rPr>
           <w:color w:val="222222"/>
           <w:shd w:val="clear" w:color="auto" w:fill="FFFFFF"/>
         </w:rPr>
-        <w:t xml:space="preserve"> </w:t>
+        <w:t>: 1)</w:t>
       </w:r>
       <w:r>
         <w:rPr>
           <w:color w:val="222222"/>
           <w:shd w:val="clear" w:color="auto" w:fill="FFFFFF"/>
         </w:rPr>
-        <w:t>user-specified demands, 2) demands determined by a user</w:t>
+        <w:t xml:space="preserve"> </w:t>
       </w:r>
       <w:r>
         <w:rPr>
           <w:color w:val="222222"/>
           <w:shd w:val="clear" w:color="auto" w:fill="FFFFFF"/>
         </w:rPr>
-        <w:t>-</w:t>
+        <w:t>user-specified demands, 2) demands determined by a user</w:t>
       </w:r>
       <w:r>
         <w:rPr>
           <w:color w:val="222222"/>
           <w:shd w:val="clear" w:color="auto" w:fill="FFFFFF"/>
         </w:rPr>
-        <w:t xml:space="preserve">specified irrigation trigger value that is compared to the ratio of the </w:t>
+        <w:t>-</w:t>
       </w:r>
       <w:r>
         <w:rPr>
           <w:color w:val="222222"/>
           <w:shd w:val="clear" w:color="auto" w:fill="FFFFFF"/>
         </w:rPr>
-        <w:t xml:space="preserve">simulated </w:t>
+        <w:t xml:space="preserve">specified irrigation trigger value that is compared to the ratio of the </w:t>
       </w:r>
       <w:r>
         <w:rPr>
           <w:color w:val="222222"/>
           <w:shd w:val="clear" w:color="auto" w:fill="FFFFFF"/>
         </w:rPr>
-        <w:t xml:space="preserve">actual to </w:t>
+        <w:t xml:space="preserve">simulated </w:t>
       </w:r>
       <w:r>
         <w:rPr>
           <w:color w:val="222222"/>
           <w:shd w:val="clear" w:color="auto" w:fill="FFFFFF"/>
         </w:rPr>
-        <w:t>potential</w:t>
+        <w:t xml:space="preserve">actual to </w:t>
       </w:r>
       <w:r>
         <w:rPr>
           <w:color w:val="222222"/>
           <w:shd w:val="clear" w:color="auto" w:fill="FFFFFF"/>
         </w:rPr>
-        <w:t xml:space="preserve"> evapotranspiration (ET), and 3) demands determined by minimiz</w:t>
+        <w:t>potential</w:t>
       </w:r>
       <w:r>
         <w:rPr>
           <w:color w:val="222222"/>
           <w:shd w:val="clear" w:color="auto" w:fill="FFFFFF"/>
         </w:rPr>
-        <w:t>ing</w:t>
+        <w:t xml:space="preserve"> evapotranspiration (ET), and 3) demands determined by minimiz</w:t>
       </w:r>
       <w:r>
         <w:rPr>
           <w:color w:val="222222"/>
           <w:shd w:val="clear" w:color="auto" w:fill="FFFFFF"/>
         </w:rPr>
-        <w:t xml:space="preserve"> the difference between </w:t>
+        <w:t>ing</w:t>
       </w:r>
       <w:r>
         <w:rPr>
           <w:color w:val="222222"/>
           <w:shd w:val="clear" w:color="auto" w:fill="FFFFFF"/>
         </w:rPr>
-        <w:t>potential</w:t>
+        <w:t xml:space="preserve"> the difference between </w:t>
       </w:r>
       <w:r>
         <w:rPr>
           <w:color w:val="222222"/>
           <w:shd w:val="clear" w:color="auto" w:fill="FFFFFF"/>
         </w:rPr>
-        <w:t xml:space="preserve"> and actual ET. The latter two approach</w:t>
+        <w:t>potential</w:t>
       </w:r>
       <w:r>
         <w:rPr>
           <w:color w:val="222222"/>
           <w:shd w:val="clear" w:color="auto" w:fill="FFFFFF"/>
         </w:rPr>
-        <w:t>es</w:t>
+        <w:t xml:space="preserve"> and actual ET. The latter two approach</w:t>
       </w:r>
       <w:r>
         <w:rPr>
           <w:color w:val="222222"/>
           <w:shd w:val="clear" w:color="auto" w:fill="FFFFFF"/>
         </w:rPr>
-        <w:t xml:space="preserve"> use energy and soil-water balance to determine </w:t>
+        <w:t>es</w:t>
       </w:r>
       <w:r>
         <w:rPr>
           <w:color w:val="222222"/>
           <w:shd w:val="clear" w:color="auto" w:fill="FFFFFF"/>
         </w:rPr>
-        <w:t xml:space="preserve">crop-water </w:t>
+        <w:t xml:space="preserve"> use energy and soil-water balance to determine </w:t>
       </w:r>
       <w:r>
         <w:rPr>
           <w:color w:val="222222"/>
           <w:shd w:val="clear" w:color="auto" w:fill="FFFFFF"/>
         </w:rPr>
-        <w:t>demands.</w:t>
+        <w:t xml:space="preserve">crop-water </w:t>
       </w:r>
       <w:r>
         <w:rPr>
           <w:color w:val="222222"/>
           <w:shd w:val="clear" w:color="auto" w:fill="FFFFFF"/>
         </w:rPr>
-        <w:t xml:space="preserve"> </w:t>
+        <w:t>demands.</w:t>
       </w:r>
       <w:r>
         <w:rPr>
           <w:color w:val="222222"/>
           <w:shd w:val="clear" w:color="auto" w:fill="FFFFFF"/>
         </w:rPr>
-        <w:t xml:space="preserve">Irrigation </w:t>
+        <w:t xml:space="preserve"> </w:t>
       </w:r>
       <w:r>
         <w:rPr>
           <w:color w:val="222222"/>
           <w:shd w:val="clear" w:color="auto" w:fill="FFFFFF"/>
         </w:rPr>
-        <w:t>water</w:t>
+        <w:t xml:space="preserve">Irrigation </w:t>
       </w:r>
       <w:r>
         <w:rPr>
           <w:color w:val="222222"/>
           <w:shd w:val="clear" w:color="auto" w:fill="FFFFFF"/>
         </w:rPr>
-        <w:t xml:space="preserve"> is diverted into canals and routed to fields using the MODFLOW SFR Package, or </w:t>
+        <w:t>water</w:t>
       </w:r>
       <w:r>
         <w:rPr>
           <w:color w:val="222222"/>
           <w:shd w:val="clear" w:color="auto" w:fill="FFFFFF"/>
         </w:rPr>
-        <w:t>irrigation water</w:t>
+        <w:t xml:space="preserve"> is diverted into canals and routed to fields using the MODFLOW SFR Package, or </w:t>
       </w:r>
       <w:r>
         <w:rPr>
           <w:color w:val="222222"/>
           <w:shd w:val="clear" w:color="auto" w:fill="FFFFFF"/>
         </w:rPr>
-        <w:t xml:space="preserve"> </w:t>
+        <w:t>irrigation water</w:t>
       </w:r>
       <w:r>
         <w:rPr>
           <w:color w:val="222222"/>
           <w:shd w:val="clear" w:color="auto" w:fill="FFFFFF"/>
         </w:rPr>
-        <w:t>is</w:t>
+        <w:t xml:space="preserve"> </w:t>
       </w:r>
       <w:r>
         <w:rPr>
           <w:color w:val="222222"/>
           <w:shd w:val="clear" w:color="auto" w:fill="FFFFFF"/>
         </w:rPr>
-        <w:t xml:space="preserve"> supplemented by groundwater. Combined with MODFLOW or GSFLOW, the AG Package can simulate dynamic water use by agriculture in developed basins while providing flexibility to represent a range of </w:t>
+        <w:t>is</w:t>
       </w:r>
       <w:r>
         <w:rPr>
           <w:color w:val="222222"/>
           <w:shd w:val="clear" w:color="auto" w:fill="FFFFFF"/>
         </w:rPr>
-        <w:t>irrigation practices</w:t>
+        <w:t xml:space="preserve"> supplemented by groundwater. Combined with MODFLOW or GSFLOW, the AG Package can simulate dynamic water use by agriculture in developed basins while providing flexibility to represent a range of </w:t>
       </w:r>
       <w:r>
         <w:rPr>
           <w:color w:val="222222"/>
           <w:shd w:val="clear" w:color="auto" w:fill="FFFFFF"/>
         </w:rPr>
+        <w:t>irrigation practices</w:t>
+      </w:r>
+      <w:r>
+        <w:rPr>
+          <w:color w:val="222222"/>
+          <w:shd w:val="clear" w:color="auto" w:fill="FFFFFF"/>
+        </w:rPr>
         <w:t>. </w:t>
       </w:r>
     </w:p>
@@ -492,11 +499,7 @@
         <w:t>ackage was developed by Richard Niswonger (rniswon@usgs.gov)</w:t>
       </w:r>
       <w:r>
-        <w:t xml:space="preserve">, year first </w:t>
-      </w:r>
-      <w:r>
-        <w:lastRenderedPageBreak/>
-        <w:t xml:space="preserve">available, hardware required, software required, availability and cost. </w:t>
+        <w:t xml:space="preserve">, year first available, hardware required, software required, availability and cost. </w:t>
       </w:r>
       <w:r>
         <w:t>GSFLOW and its components are written in Fortran</w:t>
@@ -537,6 +540,7 @@
       </w:pPr>
       <w:bookmarkStart w:id="1" w:name="_Toc488393760"/>
       <w:r>
+        <w:lastRenderedPageBreak/>
         <w:t>Introduction</w:t>
       </w:r>
       <w:bookmarkEnd w:id="1"/>
@@ -775,11 +779,7 @@
         <w:t>.</w:t>
       </w:r>
       <w:r>
-        <w:t xml:space="preserve"> GSFLOW can simulate partitioning of precipitation into snowpack, </w:t>
-      </w:r>
-      <w:r>
-        <w:lastRenderedPageBreak/>
-        <w:t xml:space="preserve">runoff, </w:t>
+        <w:t xml:space="preserve"> GSFLOW can simulate partitioning of precipitation into snowpack, runoff, </w:t>
       </w:r>
       <w:r>
         <w:t>evapotranspiration (</w:t>
@@ -831,6 +831,20 @@
       <w:r>
         <w:t xml:space="preserve"> 2010; </w:t>
       </w:r>
+      <w:proofErr w:type="spellStart"/>
+      <w:r>
+        <w:t>Morway</w:t>
+      </w:r>
+      <w:proofErr w:type="spellEnd"/>
+      <w:r>
+        <w:t xml:space="preserve"> et al., </w:t>
+      </w:r>
+      <w:r>
+        <w:t>2013</w:t>
+      </w:r>
+      <w:r>
+        <w:t xml:space="preserve">; </w:t>
+      </w:r>
       <w:r>
         <w:t>Bailey</w:t>
       </w:r>
@@ -902,7 +916,11 @@
         <w:t xml:space="preserve"> </w:t>
       </w:r>
       <w:r>
-        <w:t>was developed to represent agricultural systems supplied by surface water and groundwater</w:t>
+        <w:t xml:space="preserve">was developed to represent agricultural systems supplied </w:t>
+      </w:r>
+      <w:r>
+        <w:lastRenderedPageBreak/>
+        <w:t>by surface water and groundwater</w:t>
       </w:r>
       <w:r>
         <w:t xml:space="preserve"> (</w:t>
@@ -1215,11 +1233,7 @@
         <w:t xml:space="preserve"> land use</w:t>
       </w:r>
       <w:r>
-        <w:t xml:space="preserve">, including changes in crop type, expansion or contraction of farmlands, or changes in irrigation </w:t>
-      </w:r>
-      <w:r>
-        <w:lastRenderedPageBreak/>
-        <w:t>technology</w:t>
+        <w:t>, including changes in crop type, expansion or contraction of farmlands, or changes in irrigation technology</w:t>
       </w:r>
       <w:r>
         <w:t xml:space="preserve"> through existing features in GSFLOW and recent enhancements (</w:t>
@@ -1344,7 +1358,11 @@
         <w:t xml:space="preserve"> shifts in climate</w:t>
       </w:r>
       <w:r>
-        <w:t xml:space="preserve"> and groundwater supply</w:t>
+        <w:t xml:space="preserve"> </w:t>
+      </w:r>
+      <w:r>
+        <w:lastRenderedPageBreak/>
+        <w:t>and groundwater supply</w:t>
       </w:r>
       <w:r>
         <w:t>.</w:t>
@@ -1523,11 +1541,7 @@
       </w:r>
       <w:proofErr w:type="spellEnd"/>
       <w:r>
-        <w:t xml:space="preserve"> et al., 2004). The second example demonstrates the package in a GSFLOW simulation and represents an undeveloped basin in northeast California, including hypothetical irrigated regions. Previously published work provides theory and application of MODFLOW and GSFLOW, and only new </w:t>
-      </w:r>
-      <w:r>
-        <w:lastRenderedPageBreak/>
-        <w:t>theoretical and implementation details for the AG Package are provided herein. Readers can refer to these published works for simulation capabilities related to MODFLOW and GSFLOW, including energy and water balance calculations for hydrologic simulations that are used by the AG Package (Harbaugh, 2005; Markstrom et al., 2008; Niswonger et al., 2011).</w:t>
+        <w:t xml:space="preserve"> et al., 2004). The second example demonstrates the package in a GSFLOW simulation and represents an undeveloped basin in northeast California, including hypothetical irrigated regions. Previously published work provides theory and application of MODFLOW and GSFLOW, and only new theoretical and implementation details for the AG Package are provided herein. Readers can refer to these published works for simulation capabilities related to MODFLOW and GSFLOW, including energy and water balance calculations for hydrologic simulations that are used by the AG Package (Harbaugh, 2005; Markstrom et al., 2008; Niswonger et al., 2011).</w:t>
       </w:r>
     </w:p>
     <w:p>
@@ -1536,6 +1550,7 @@
         <w:autoSpaceDE w:val="0"/>
       </w:pPr>
       <w:r>
+        <w:lastRenderedPageBreak/>
         <w:t>Methods</w:t>
       </w:r>
     </w:p>
@@ -1727,7 +1742,6 @@
         <w:pStyle w:val="Heading4"/>
       </w:pPr>
       <w:r>
-        <w:lastRenderedPageBreak/>
         <w:t>Surface water irrigation</w:t>
       </w:r>
     </w:p>
@@ -1794,7 +1808,11 @@
         <w:t xml:space="preserve">. </w:t>
       </w:r>
       <w:r>
-        <w:t xml:space="preserve">Surface water demands for diverting irrigation water can be set by user-specified values, or they can be calculated by the model using </w:t>
+        <w:t xml:space="preserve">Surface water demands for </w:t>
+      </w:r>
+      <w:r>
+        <w:lastRenderedPageBreak/>
+        <w:t xml:space="preserve">diverting irrigation water can be set by user-specified values, or they can be calculated by the model using </w:t>
       </w:r>
       <w:r>
         <w:t xml:space="preserve">field-based </w:t>
@@ -1998,7 +2016,6 @@
         <w:pStyle w:val="Heading4"/>
       </w:pPr>
       <w:r>
-        <w:lastRenderedPageBreak/>
         <w:t>Groundwater irrigation</w:t>
       </w:r>
     </w:p>
@@ -2052,7 +2069,13 @@
         <w:t xml:space="preserve">umping rates </w:t>
       </w:r>
       <w:r>
-        <w:t>can be</w:t>
+        <w:t xml:space="preserve">can </w:t>
+      </w:r>
+      <w:r>
+        <w:t xml:space="preserve">automatically </w:t>
+      </w:r>
+      <w:r>
+        <w:t>be</w:t>
       </w:r>
       <w:r>
         <w:t xml:space="preserve"> reduced due to drawdown </w:t>
@@ -2070,7 +2093,11 @@
         <w:t xml:space="preserve">in AG </w:t>
       </w:r>
       <w:r>
-        <w:t>as irrig</w:t>
+        <w:t xml:space="preserve">as </w:t>
+      </w:r>
+      <w:r>
+        <w:lastRenderedPageBreak/>
+        <w:t>irrig</w:t>
       </w:r>
       <w:r>
         <w:t xml:space="preserve">ation wells </w:t>
@@ -2286,11 +2313,7 @@
         <w:t>,</w:t>
       </w:r>
       <w:r>
-        <w:t xml:space="preserve"> or multiple </w:t>
-      </w:r>
-      <w:r>
-        <w:lastRenderedPageBreak/>
-        <w:t>diversions and/or wells can provide water for a single cell/HRU. Additionally, a well can supplement several diversions</w:t>
+        <w:t xml:space="preserve"> or multiple diversions and/or wells can provide water for a single cell/HRU. Additionally, a well can supplement several diversions</w:t>
       </w:r>
       <w:r>
         <w:t>,</w:t>
@@ -2357,6 +2380,7 @@
         <w:t xml:space="preserve">GSFLOW </w:t>
       </w:r>
       <w:r>
+        <w:lastRenderedPageBreak/>
         <w:t>simulations (</w:t>
       </w:r>
       <w:r>
@@ -2781,7 +2805,6 @@
         <w:pStyle w:val="BodyText"/>
       </w:pPr>
       <w:r>
-        <w:lastRenderedPageBreak/>
         <w:t>Additional to</w:t>
       </w:r>
       <w:r>
@@ -3077,6 +3100,7 @@
         <w:ind w:firstLine="0"/>
       </w:pPr>
       <w:r>
+        <w:lastRenderedPageBreak/>
         <w:t>Where</w:t>
       </w:r>
       <w:r>
@@ -3375,11 +3399,7 @@
         <w:t>-</w:t>
       </w:r>
       <w:r>
-        <w:t xml:space="preserve">wave equation for unsaturated flow where </w:t>
-      </w:r>
-      <w:r>
-        <w:lastRenderedPageBreak/>
-        <w:t xml:space="preserve">streams are separated from groundwater by an unsaturated zone (Niswonger and </w:t>
+        <w:t xml:space="preserve">wave equation for unsaturated flow where streams are separated from groundwater by an unsaturated zone (Niswonger and </w:t>
       </w:r>
       <w:proofErr w:type="spellStart"/>
       <w:r>
@@ -3431,7 +3451,11 @@
         <w:t>, and at a lower rate to represent sprinkler irrigation</w:t>
       </w:r>
       <w:r>
-        <w:t>, for example</w:t>
+        <w:t xml:space="preserve">, for </w:t>
+      </w:r>
+      <w:r>
+        <w:lastRenderedPageBreak/>
+        <w:t>example</w:t>
       </w:r>
       <w:r>
         <w:t>. Depending on the application rate and duration, a</w:t>
@@ -8860,8 +8884,6 @@
         <w:pStyle w:val="BodyText"/>
         <w:ind w:firstLine="0"/>
       </w:pPr>
-      <w:bookmarkStart w:id="2" w:name="_GoBack"/>
-      <w:bookmarkEnd w:id="2"/>
       <w:r>
         <w:lastRenderedPageBreak/>
         <w:t xml:space="preserve">The amount of water that is applied to each cell/HRU </w:t>
@@ -9375,7 +9397,7 @@
           <w:numId w:val="0"/>
         </w:numPr>
       </w:pPr>
-      <w:bookmarkStart w:id="3" w:name="_Toc488403565"/>
+      <w:bookmarkStart w:id="2" w:name="_Toc488403565"/>
     </w:p>
     <w:p>
       <w:pPr>
@@ -9522,7 +9544,7 @@
       <w:r>
         <w:t xml:space="preserve"> C)</w:t>
       </w:r>
-      <w:bookmarkEnd w:id="3"/>
+      <w:bookmarkEnd w:id="2"/>
       <w:r>
         <w:t xml:space="preserve"> demands calculated using the minimum irrigation water requirement (AG Package character input ETDEMAND)</w:t>
       </w:r>
@@ -11914,8 +11936,8 @@
       <w:r>
         <w:t>s.</w:t>
       </w:r>
-      <w:bookmarkStart w:id="4" w:name="_Toc488393775"/>
-      <w:bookmarkStart w:id="5" w:name="_Toc59000064"/>
+      <w:bookmarkStart w:id="3" w:name="_Toc488393775"/>
+      <w:bookmarkStart w:id="4" w:name="_Toc59000064"/>
     </w:p>
     <w:p>
       <w:pPr>
@@ -12055,7 +12077,13 @@
         <w:t xml:space="preserve">. </w:t>
       </w:r>
       <w:r>
-        <w:t xml:space="preserve">Annual average NIWR </w:t>
+        <w:t xml:space="preserve">Annual average </w:t>
+      </w:r>
+      <w:r>
+        <w:t>G</w:t>
+      </w:r>
+      <w:r>
+        <w:t xml:space="preserve">IWR </w:t>
       </w:r>
       <w:r>
         <w:t xml:space="preserve">for </w:t>
@@ -13461,7 +13489,7 @@
         <w:t xml:space="preserve">water budgets and system response as well as future projections of sustainability and management change. </w:t>
       </w:r>
     </w:p>
-    <w:bookmarkEnd w:id="4"/>
+    <w:bookmarkEnd w:id="3"/>
     <w:p>
       <w:pPr>
         <w:pStyle w:val="Heading1"/>
@@ -13555,15 +13583,15 @@
         <w:pStyle w:val="Heading1"/>
         <w:autoSpaceDE w:val="0"/>
       </w:pPr>
-      <w:bookmarkStart w:id="6" w:name="_Toc488393776"/>
+      <w:bookmarkStart w:id="5" w:name="_Toc488393776"/>
       <w:r>
         <w:t>References</w:t>
       </w:r>
       <w:r>
         <w:t xml:space="preserve"> Cited</w:t>
       </w:r>
+      <w:bookmarkEnd w:id="4"/>
       <w:bookmarkEnd w:id="5"/>
-      <w:bookmarkEnd w:id="6"/>
     </w:p>
     <w:p>
       <w:pPr>
@@ -13577,7 +13605,7 @@
           <w:szCs w:val="24"/>
         </w:rPr>
       </w:pPr>
-      <w:bookmarkStart w:id="7" w:name="_Toc59000065"/>
+      <w:bookmarkStart w:id="6" w:name="_Toc59000065"/>
       <w:r>
         <w:rPr>
           <w:rFonts w:ascii="Times New Roman" w:hAnsi="Times New Roman"/>
@@ -15046,19 +15074,24 @@
           <w:sz w:val="24"/>
           <w:szCs w:val="24"/>
         </w:rPr>
-        <w:t xml:space="preserve">, E. D., Niswonger, R. G., &amp; </w:t>
-      </w:r>
-      <w:proofErr w:type="spellStart"/>
-      <w:r>
+        <w:t>, E. D., Gates, T. K., &amp; Niswonger, R. G. (2013). Appraising options to reduce shallow groundwater tables and enhance flow conditions over regional scales in an irrigated alluvial aquifer system. Journal of hydrology, 495, 216-237.</w:t>
+      </w:r>
+      <w:bookmarkStart w:id="7" w:name="_GoBack"/>
+      <w:bookmarkEnd w:id="7"/>
+    </w:p>
+    <w:p>
+      <w:pPr>
+        <w:pStyle w:val="SectionHeading"/>
+        <w:spacing w:line="240" w:lineRule="auto"/>
+        <w:ind w:left="720" w:hanging="720"/>
         <w:rPr>
           <w:rFonts w:ascii="Times New Roman" w:hAnsi="Times New Roman"/>
           <w:b w:val="0"/>
           <w:sz w:val="24"/>
           <w:szCs w:val="24"/>
         </w:rPr>
-        <w:t>Triana</w:t>
-      </w:r>
-      <w:proofErr w:type="spellEnd"/>
+      </w:pPr>
+      <w:proofErr w:type="spellStart"/>
       <w:r>
         <w:rPr>
           <w:rFonts w:ascii="Times New Roman" w:hAnsi="Times New Roman"/>
@@ -15066,21 +15099,20 @@
           <w:sz w:val="24"/>
           <w:szCs w:val="24"/>
         </w:rPr>
-        <w:t>, E. (2016). Toward improved simulation of river operations through integration with a hydrologic model. Environmental Modelling &amp; Software, 82, 255-274.</w:t>
-      </w:r>
-    </w:p>
-    <w:p>
-      <w:pPr>
-        <w:pStyle w:val="SectionHeading"/>
-        <w:spacing w:line="240" w:lineRule="auto"/>
-        <w:ind w:left="720" w:hanging="720"/>
+        <w:lastRenderedPageBreak/>
+        <w:t>Morway</w:t>
+      </w:r>
+      <w:proofErr w:type="spellEnd"/>
+      <w:r>
         <w:rPr>
           <w:rFonts w:ascii="Times New Roman" w:hAnsi="Times New Roman"/>
           <w:b w:val="0"/>
           <w:sz w:val="24"/>
           <w:szCs w:val="24"/>
         </w:rPr>
-      </w:pPr>
+        <w:t xml:space="preserve">, E. D., Niswonger, R. G., &amp; </w:t>
+      </w:r>
+      <w:proofErr w:type="spellStart"/>
       <w:r>
         <w:rPr>
           <w:rFonts w:ascii="Times New Roman" w:hAnsi="Times New Roman"/>
@@ -15088,10 +15120,9 @@
           <w:sz w:val="24"/>
           <w:szCs w:val="24"/>
         </w:rPr>
-        <w:lastRenderedPageBreak/>
-        <w:t xml:space="preserve">Niswonger, R.G., </w:t>
-      </w:r>
-      <w:proofErr w:type="spellStart"/>
+        <w:t>Triana</w:t>
+      </w:r>
+      <w:proofErr w:type="spellEnd"/>
       <w:r>
         <w:rPr>
           <w:rFonts w:ascii="Times New Roman" w:hAnsi="Times New Roman"/>
@@ -15099,18 +15130,21 @@
           <w:sz w:val="24"/>
           <w:szCs w:val="24"/>
         </w:rPr>
-        <w:t>Prudic</w:t>
-      </w:r>
-      <w:proofErr w:type="spellEnd"/>
-      <w:r>
+        <w:t>, E. (2016). Toward improved simulation of river operations through integration with a hydrologic model. Environmental Modelling &amp; Software, 82, 255-274.</w:t>
+      </w:r>
+    </w:p>
+    <w:p>
+      <w:pPr>
+        <w:pStyle w:val="SectionHeading"/>
+        <w:spacing w:line="240" w:lineRule="auto"/>
+        <w:ind w:left="720" w:hanging="720"/>
         <w:rPr>
           <w:rFonts w:ascii="Times New Roman" w:hAnsi="Times New Roman"/>
           <w:b w:val="0"/>
           <w:sz w:val="24"/>
           <w:szCs w:val="24"/>
         </w:rPr>
-        <w:t>, D.E., and Regan, R.S., 2006, Documentation of the Unsaturated-Zone Flow (</w:t>
-      </w:r>
+      </w:pPr>
       <w:r>
         <w:rPr>
           <w:rFonts w:ascii="Times New Roman" w:hAnsi="Times New Roman"/>
@@ -15118,8 +15152,9 @@
           <w:sz w:val="24"/>
           <w:szCs w:val="24"/>
         </w:rPr>
-        <w:t>UZF</w:t>
-      </w:r>
+        <w:t xml:space="preserve">Niswonger, R.G., </w:t>
+      </w:r>
+      <w:proofErr w:type="spellStart"/>
       <w:r>
         <w:rPr>
           <w:rFonts w:ascii="Times New Roman" w:hAnsi="Times New Roman"/>
@@ -15127,21 +15162,18 @@
           <w:sz w:val="24"/>
           <w:szCs w:val="24"/>
         </w:rPr>
-        <w:t xml:space="preserve">) Package for modeling unsaturated flow between the land surface and the water table with MODFLOW-2005: U.S. Geological Survey Techniques and Methods 6-A19, 62 p. </w:t>
-      </w:r>
-    </w:p>
-    <w:p>
-      <w:pPr>
-        <w:pStyle w:val="SectionHeading"/>
-        <w:spacing w:line="240" w:lineRule="auto"/>
-        <w:ind w:left="720" w:hanging="720"/>
+        <w:t>Prudic</w:t>
+      </w:r>
+      <w:proofErr w:type="spellEnd"/>
+      <w:r>
         <w:rPr>
           <w:rFonts w:ascii="Times New Roman" w:hAnsi="Times New Roman"/>
           <w:b w:val="0"/>
           <w:sz w:val="24"/>
           <w:szCs w:val="24"/>
         </w:rPr>
-      </w:pPr>
+        <w:t>, D.E., and Regan, R.S., 2006, Documentation of the Unsaturated-Zone Flow (</w:t>
+      </w:r>
       <w:r>
         <w:rPr>
           <w:rFonts w:ascii="Times New Roman" w:hAnsi="Times New Roman"/>
@@ -15149,9 +15181,8 @@
           <w:sz w:val="24"/>
           <w:szCs w:val="24"/>
         </w:rPr>
-        <w:t xml:space="preserve">Niswonger, R.G., Panday, </w:t>
-      </w:r>
-      <w:proofErr w:type="spellStart"/>
+        <w:t>UZF</w:t>
+      </w:r>
       <w:r>
         <w:rPr>
           <w:rFonts w:ascii="Times New Roman" w:hAnsi="Times New Roman"/>
@@ -15159,19 +15190,21 @@
           <w:sz w:val="24"/>
           <w:szCs w:val="24"/>
         </w:rPr>
-        <w:t>Sorab</w:t>
-      </w:r>
-      <w:proofErr w:type="spellEnd"/>
-      <w:r>
+        <w:t xml:space="preserve">) Package for modeling unsaturated flow between the land surface and the water table with MODFLOW-2005: U.S. Geological Survey Techniques and Methods 6-A19, 62 p. </w:t>
+      </w:r>
+    </w:p>
+    <w:p>
+      <w:pPr>
+        <w:pStyle w:val="SectionHeading"/>
+        <w:spacing w:line="240" w:lineRule="auto"/>
+        <w:ind w:left="720" w:hanging="720"/>
         <w:rPr>
           <w:rFonts w:ascii="Times New Roman" w:hAnsi="Times New Roman"/>
           <w:b w:val="0"/>
           <w:sz w:val="24"/>
           <w:szCs w:val="24"/>
         </w:rPr>
-        <w:t xml:space="preserve">, and Ibaraki, </w:t>
-      </w:r>
-      <w:proofErr w:type="spellStart"/>
+      </w:pPr>
       <w:r>
         <w:rPr>
           <w:rFonts w:ascii="Times New Roman" w:hAnsi="Times New Roman"/>
@@ -15179,9 +15212,9 @@
           <w:sz w:val="24"/>
           <w:szCs w:val="24"/>
         </w:rPr>
-        <w:t>Motomu</w:t>
-      </w:r>
-      <w:proofErr w:type="spellEnd"/>
+        <w:t xml:space="preserve">Niswonger, R.G., Panday, </w:t>
+      </w:r>
+      <w:proofErr w:type="spellStart"/>
       <w:r>
         <w:rPr>
           <w:rFonts w:ascii="Times New Roman" w:hAnsi="Times New Roman"/>
@@ -15189,21 +15222,19 @@
           <w:sz w:val="24"/>
           <w:szCs w:val="24"/>
         </w:rPr>
-        <w:t>, 2011, MODFLOW-NWT, A Newton formulation for MODFLOW-2005: U.S. Geological Survey Techniques and Methods 6–A37, 44 p</w:t>
-      </w:r>
-    </w:p>
-    <w:p>
-      <w:pPr>
-        <w:pStyle w:val="SectionHeading"/>
-        <w:spacing w:line="240" w:lineRule="auto"/>
-        <w:ind w:left="720" w:hanging="720"/>
+        <w:t>Sorab</w:t>
+      </w:r>
+      <w:proofErr w:type="spellEnd"/>
+      <w:r>
         <w:rPr>
           <w:rFonts w:ascii="Times New Roman" w:hAnsi="Times New Roman"/>
           <w:b w:val="0"/>
           <w:sz w:val="24"/>
           <w:szCs w:val="24"/>
         </w:rPr>
-      </w:pPr>
+        <w:t xml:space="preserve">, and Ibaraki, </w:t>
+      </w:r>
+      <w:proofErr w:type="spellStart"/>
       <w:r>
         <w:rPr>
           <w:rFonts w:ascii="Times New Roman" w:hAnsi="Times New Roman"/>
@@ -15211,9 +15242,9 @@
           <w:sz w:val="24"/>
           <w:szCs w:val="24"/>
         </w:rPr>
-        <w:t xml:space="preserve">Niswonger, R. G., </w:t>
-      </w:r>
-      <w:proofErr w:type="spellStart"/>
+        <w:t>Motomu</w:t>
+      </w:r>
+      <w:proofErr w:type="spellEnd"/>
       <w:r>
         <w:rPr>
           <w:rFonts w:ascii="Times New Roman" w:hAnsi="Times New Roman"/>
@@ -15221,19 +15252,21 @@
           <w:sz w:val="24"/>
           <w:szCs w:val="24"/>
         </w:rPr>
-        <w:t>Morway</w:t>
-      </w:r>
-      <w:proofErr w:type="spellEnd"/>
-      <w:r>
+        <w:t>, 2011, MODFLOW-NWT, A Newton formulation for MODFLOW-2005: U.S. Geological Survey Techniques and Methods 6–A37, 44 p</w:t>
+      </w:r>
+    </w:p>
+    <w:p>
+      <w:pPr>
+        <w:pStyle w:val="SectionHeading"/>
+        <w:spacing w:line="240" w:lineRule="auto"/>
+        <w:ind w:left="720" w:hanging="720"/>
         <w:rPr>
           <w:rFonts w:ascii="Times New Roman" w:hAnsi="Times New Roman"/>
           <w:b w:val="0"/>
           <w:sz w:val="24"/>
           <w:szCs w:val="24"/>
         </w:rPr>
-        <w:t xml:space="preserve">, E. D., </w:t>
-      </w:r>
-      <w:proofErr w:type="spellStart"/>
+      </w:pPr>
       <w:r>
         <w:rPr>
           <w:rFonts w:ascii="Times New Roman" w:hAnsi="Times New Roman"/>
@@ -15241,9 +15274,9 @@
           <w:sz w:val="24"/>
           <w:szCs w:val="24"/>
         </w:rPr>
-        <w:t>Triana</w:t>
-      </w:r>
-      <w:proofErr w:type="spellEnd"/>
+        <w:t xml:space="preserve">Niswonger, R. G., </w:t>
+      </w:r>
+      <w:proofErr w:type="spellStart"/>
       <w:r>
         <w:rPr>
           <w:rFonts w:ascii="Times New Roman" w:hAnsi="Times New Roman"/>
@@ -15251,21 +15284,19 @@
           <w:sz w:val="24"/>
           <w:szCs w:val="24"/>
         </w:rPr>
-        <w:t>, E., &amp; Huntington, J. L. (2017). Managed aquifer recharge through off‐season irrigation in agricultural regions. Water Resources Research, 53(8), 6970-6992.</w:t>
-      </w:r>
-    </w:p>
-    <w:p>
-      <w:pPr>
-        <w:pStyle w:val="SectionHeading"/>
-        <w:spacing w:line="240" w:lineRule="auto"/>
-        <w:ind w:left="720" w:hanging="720"/>
+        <w:t>Morway</w:t>
+      </w:r>
+      <w:proofErr w:type="spellEnd"/>
+      <w:r>
         <w:rPr>
           <w:rFonts w:ascii="Times New Roman" w:hAnsi="Times New Roman"/>
           <w:b w:val="0"/>
           <w:sz w:val="24"/>
           <w:szCs w:val="24"/>
         </w:rPr>
-      </w:pPr>
+        <w:t xml:space="preserve">, E. D., </w:t>
+      </w:r>
+      <w:proofErr w:type="spellStart"/>
       <w:r>
         <w:rPr>
           <w:rFonts w:ascii="Times New Roman" w:hAnsi="Times New Roman"/>
@@ -15273,9 +15304,9 @@
           <w:sz w:val="24"/>
           <w:szCs w:val="24"/>
         </w:rPr>
-        <w:t xml:space="preserve">Niswonger, R.G., and </w:t>
-      </w:r>
-      <w:proofErr w:type="spellStart"/>
+        <w:t>Triana</w:t>
+      </w:r>
+      <w:proofErr w:type="spellEnd"/>
       <w:r>
         <w:rPr>
           <w:rFonts w:ascii="Times New Roman" w:hAnsi="Times New Roman"/>
@@ -15283,31 +15314,30 @@
           <w:sz w:val="24"/>
           <w:szCs w:val="24"/>
         </w:rPr>
-        <w:t>Prudic</w:t>
-      </w:r>
-      <w:proofErr w:type="spellEnd"/>
-      <w:r>
+        <w:t>, E., &amp; Huntington, J. L. (2017). Managed aquifer recharge through off‐season irrigation in agricultural regions. Water Resources Research, 53(8), 6970-6992.</w:t>
+      </w:r>
+    </w:p>
+    <w:p>
+      <w:pPr>
+        <w:pStyle w:val="SectionHeading"/>
+        <w:spacing w:line="240" w:lineRule="auto"/>
+        <w:ind w:left="720" w:hanging="720"/>
         <w:rPr>
           <w:rFonts w:ascii="Times New Roman" w:hAnsi="Times New Roman"/>
           <w:b w:val="0"/>
           <w:sz w:val="24"/>
           <w:szCs w:val="24"/>
         </w:rPr>
-        <w:t>, D.E., 2005, Documentation of the Streamflow-Routing (SFR2) Package to include unsaturated flow beneath streams—A modification to SFR1: U.S. Geological Survey Techniques and Methods 6-A13, 50 p.</w:t>
-      </w:r>
-    </w:p>
-    <w:p>
-      <w:pPr>
-        <w:pStyle w:val="SectionHeading"/>
-        <w:spacing w:line="240" w:lineRule="auto"/>
-        <w:ind w:left="720" w:hanging="720"/>
+      </w:pPr>
+      <w:r>
         <w:rPr>
           <w:rFonts w:ascii="Times New Roman" w:hAnsi="Times New Roman"/>
           <w:b w:val="0"/>
           <w:sz w:val="24"/>
           <w:szCs w:val="24"/>
         </w:rPr>
-      </w:pPr>
+        <w:t xml:space="preserve">Niswonger, R.G., and </w:t>
+      </w:r>
       <w:proofErr w:type="spellStart"/>
       <w:r>
         <w:rPr>
@@ -15326,19 +15356,22 @@
           <w:sz w:val="24"/>
           <w:szCs w:val="24"/>
         </w:rPr>
-        <w:t xml:space="preserve">, D.E., </w:t>
-      </w:r>
-      <w:proofErr w:type="spellStart"/>
-      <w:r>
+        <w:t>, D.E., 2005, Documentation of the Streamflow-Routing (SFR2) Package to include unsaturated flow beneath streams—A modification to SFR1: U.S. Geological Survey Techniques and Methods 6-A13, 50 p.</w:t>
+      </w:r>
+    </w:p>
+    <w:p>
+      <w:pPr>
+        <w:pStyle w:val="SectionHeading"/>
+        <w:spacing w:line="240" w:lineRule="auto"/>
+        <w:ind w:left="720" w:hanging="720"/>
         <w:rPr>
           <w:rFonts w:ascii="Times New Roman" w:hAnsi="Times New Roman"/>
           <w:b w:val="0"/>
           <w:sz w:val="24"/>
           <w:szCs w:val="24"/>
         </w:rPr>
-        <w:t>Konikow</w:t>
-      </w:r>
-      <w:proofErr w:type="spellEnd"/>
+      </w:pPr>
+      <w:proofErr w:type="spellStart"/>
       <w:r>
         <w:rPr>
           <w:rFonts w:ascii="Times New Roman" w:hAnsi="Times New Roman"/>
@@ -15346,9 +15379,9 @@
           <w:sz w:val="24"/>
           <w:szCs w:val="24"/>
         </w:rPr>
-        <w:t xml:space="preserve">, L.F., and Banta, E.A., 2004, A new streamflow-routing (SFR1) package to simulate </w:t>
-      </w:r>
-      <w:proofErr w:type="spellStart"/>
+        <w:t>Prudic</w:t>
+      </w:r>
+      <w:proofErr w:type="spellEnd"/>
       <w:r>
         <w:rPr>
           <w:rFonts w:ascii="Times New Roman" w:hAnsi="Times New Roman"/>
@@ -15356,9 +15389,9 @@
           <w:sz w:val="24"/>
           <w:szCs w:val="24"/>
         </w:rPr>
-        <w:t>streamaquifer</w:t>
-      </w:r>
-      <w:proofErr w:type="spellEnd"/>
+        <w:t xml:space="preserve">, D.E., </w:t>
+      </w:r>
+      <w:proofErr w:type="spellStart"/>
       <w:r>
         <w:rPr>
           <w:rFonts w:ascii="Times New Roman" w:hAnsi="Times New Roman"/>
@@ -15366,21 +15399,18 @@
           <w:sz w:val="24"/>
           <w:szCs w:val="24"/>
         </w:rPr>
-        <w:t xml:space="preserve"> interaction with MODFLOW-2000: U.S. Geological Survey Open-File Report 04–1042, 95 p.</w:t>
-      </w:r>
-    </w:p>
-    <w:p>
-      <w:pPr>
-        <w:pStyle w:val="SectionHeading"/>
-        <w:spacing w:line="240" w:lineRule="auto"/>
-        <w:ind w:left="720" w:hanging="720"/>
+        <w:t>Konikow</w:t>
+      </w:r>
+      <w:proofErr w:type="spellEnd"/>
+      <w:r>
         <w:rPr>
           <w:rFonts w:ascii="Times New Roman" w:hAnsi="Times New Roman"/>
           <w:b w:val="0"/>
           <w:sz w:val="24"/>
           <w:szCs w:val="24"/>
         </w:rPr>
-      </w:pPr>
+        <w:t xml:space="preserve">, L.F., and Banta, E.A., 2004, A new streamflow-routing (SFR1) package to simulate </w:t>
+      </w:r>
       <w:proofErr w:type="spellStart"/>
       <w:r>
         <w:rPr>
@@ -15389,7 +15419,7 @@
           <w:sz w:val="24"/>
           <w:szCs w:val="24"/>
         </w:rPr>
-        <w:t>Prudic</w:t>
+        <w:t>streamaquifer</w:t>
       </w:r>
       <w:proofErr w:type="spellEnd"/>
       <w:r>
@@ -15399,17 +15429,22 @@
           <w:sz w:val="24"/>
           <w:szCs w:val="24"/>
         </w:rPr>
-        <w:t>, D. E., &amp; Herman, M. E.</w:t>
-      </w:r>
-      <w:r>
+        <w:t xml:space="preserve"> interaction with MODFLOW-2000: U.S. Geological Survey Open-File Report 04–1042, 95 p.</w:t>
+      </w:r>
+    </w:p>
+    <w:p>
+      <w:pPr>
+        <w:pStyle w:val="SectionHeading"/>
+        <w:spacing w:line="240" w:lineRule="auto"/>
+        <w:ind w:left="720" w:hanging="720"/>
         <w:rPr>
           <w:rFonts w:ascii="Times New Roman" w:hAnsi="Times New Roman"/>
           <w:b w:val="0"/>
           <w:sz w:val="24"/>
           <w:szCs w:val="24"/>
         </w:rPr>
-        <w:t xml:space="preserve">, </w:t>
-      </w:r>
+      </w:pPr>
+      <w:proofErr w:type="spellStart"/>
       <w:r>
         <w:rPr>
           <w:rFonts w:ascii="Times New Roman" w:hAnsi="Times New Roman"/>
@@ -15417,8 +15452,9 @@
           <w:sz w:val="24"/>
           <w:szCs w:val="24"/>
         </w:rPr>
-        <w:t>1996</w:t>
-      </w:r>
+        <w:t>Prudic</w:t>
+      </w:r>
+      <w:proofErr w:type="spellEnd"/>
       <w:r>
         <w:rPr>
           <w:rFonts w:ascii="Times New Roman" w:hAnsi="Times New Roman"/>
@@ -15426,7 +15462,7 @@
           <w:sz w:val="24"/>
           <w:szCs w:val="24"/>
         </w:rPr>
-        <w:t>,</w:t>
+        <w:t>, D. E., &amp; Herman, M. E.</w:t>
       </w:r>
       <w:r>
         <w:rPr>
@@ -15435,7 +15471,7 @@
           <w:sz w:val="24"/>
           <w:szCs w:val="24"/>
         </w:rPr>
-        <w:t xml:space="preserve"> Ground-water flow and simulated effects of development in Paradise Valley, a basin tributary to the Humboldt River in Humboldt County, Nevada </w:t>
+        <w:t xml:space="preserve">, </w:t>
       </w:r>
       <w:r>
         <w:rPr>
@@ -15444,7 +15480,7 @@
           <w:sz w:val="24"/>
           <w:szCs w:val="24"/>
         </w:rPr>
-        <w:t xml:space="preserve">U.S. Geological Survey Professional Paper </w:t>
+        <w:t>1996</w:t>
       </w:r>
       <w:r>
         <w:rPr>
@@ -15453,22 +15489,17 @@
           <w:sz w:val="24"/>
           <w:szCs w:val="24"/>
         </w:rPr>
-        <w:t>No. 1409-F.</w:t>
-      </w:r>
-    </w:p>
-    <w:p>
-      <w:pPr>
-        <w:pStyle w:val="SectionHeading"/>
-        <w:spacing w:line="240" w:lineRule="auto"/>
-        <w:ind w:left="720" w:hanging="720"/>
+        <w:t>,</w:t>
+      </w:r>
+      <w:r>
         <w:rPr>
           <w:rFonts w:ascii="Times New Roman" w:hAnsi="Times New Roman"/>
           <w:b w:val="0"/>
           <w:sz w:val="24"/>
           <w:szCs w:val="24"/>
         </w:rPr>
-      </w:pPr>
-      <w:bookmarkStart w:id="8" w:name="_Hlk9605616"/>
+        <w:t xml:space="preserve"> Ground-water flow and simulated effects of development in Paradise Valley, a basin tributary to the Humboldt River in Humboldt County, Nevada </w:t>
+      </w:r>
       <w:r>
         <w:rPr>
           <w:rFonts w:ascii="Times New Roman" w:hAnsi="Times New Roman"/>
@@ -15476,9 +15507,8 @@
           <w:sz w:val="24"/>
           <w:szCs w:val="24"/>
         </w:rPr>
-        <w:t>Regan, R.S., and LaFontaine, J.H., 2017</w:t>
-      </w:r>
-      <w:bookmarkEnd w:id="8"/>
+        <w:t xml:space="preserve">U.S. Geological Survey Professional Paper </w:t>
+      </w:r>
       <w:r>
         <w:rPr>
           <w:rFonts w:ascii="Times New Roman" w:hAnsi="Times New Roman"/>
@@ -15486,17 +15516,22 @@
           <w:sz w:val="24"/>
           <w:szCs w:val="24"/>
         </w:rPr>
-        <w:t>, Documentation of the dynamic parameter, water-use, stream and lake flow</w:t>
-      </w:r>
-      <w:r>
+        <w:t>No. 1409-F.</w:t>
+      </w:r>
+    </w:p>
+    <w:p>
+      <w:pPr>
+        <w:pStyle w:val="SectionHeading"/>
+        <w:spacing w:line="240" w:lineRule="auto"/>
+        <w:ind w:left="720" w:hanging="720"/>
         <w:rPr>
           <w:rFonts w:ascii="Times New Roman" w:hAnsi="Times New Roman"/>
           <w:b w:val="0"/>
           <w:sz w:val="24"/>
           <w:szCs w:val="24"/>
         </w:rPr>
-        <w:t xml:space="preserve"> </w:t>
-      </w:r>
+      </w:pPr>
+      <w:bookmarkStart w:id="8" w:name="_Hlk9605616"/>
       <w:r>
         <w:rPr>
           <w:rFonts w:ascii="Times New Roman" w:hAnsi="Times New Roman"/>
@@ -15504,8 +15539,9 @@
           <w:sz w:val="24"/>
           <w:szCs w:val="24"/>
         </w:rPr>
-        <w:t>routing, and two summary output modules and updates to surface-depression storage simulation and initial conditions specification options with the Precipitation-Runoff Modeling System (PRMS): U.S. Geological Survey Techniques</w:t>
-      </w:r>
+        <w:t>Regan, R.S., and LaFontaine, J.H., 2017</w:t>
+      </w:r>
+      <w:bookmarkEnd w:id="8"/>
       <w:r>
         <w:rPr>
           <w:rFonts w:ascii="Times New Roman" w:hAnsi="Times New Roman"/>
@@ -15513,7 +15549,7 @@
           <w:sz w:val="24"/>
           <w:szCs w:val="24"/>
         </w:rPr>
-        <w:t xml:space="preserve"> </w:t>
+        <w:t>, Documentation of the dynamic parameter, water-use, stream and lake flow</w:t>
       </w:r>
       <w:r>
         <w:rPr>
@@ -15522,21 +15558,17 @@
           <w:sz w:val="24"/>
           <w:szCs w:val="24"/>
         </w:rPr>
-        <w:t>and Methods, book 6, chap. B8, 60 p., https://doi.org/10.3133/tm6B8.</w:t>
-      </w:r>
-    </w:p>
-    <w:p>
-      <w:pPr>
-        <w:pStyle w:val="SectionHeading"/>
-        <w:spacing w:line="240" w:lineRule="auto"/>
-        <w:ind w:left="720" w:hanging="720"/>
+        <w:t xml:space="preserve"> </w:t>
+      </w:r>
+      <w:r>
         <w:rPr>
           <w:rFonts w:ascii="Times New Roman" w:hAnsi="Times New Roman"/>
           <w:b w:val="0"/>
           <w:sz w:val="24"/>
           <w:szCs w:val="24"/>
         </w:rPr>
-      </w:pPr>
+        <w:t>routing, and two summary output modules and updates to surface-depression storage simulation and initial conditions specification options with the Precipitation-Runoff Modeling System (PRMS): U.S. Geological Survey Techniques</w:t>
+      </w:r>
       <w:r>
         <w:rPr>
           <w:rFonts w:ascii="Times New Roman" w:hAnsi="Times New Roman"/>
@@ -15544,9 +15576,8 @@
           <w:sz w:val="24"/>
           <w:szCs w:val="24"/>
         </w:rPr>
-        <w:t xml:space="preserve">Schmid, W., Hanson, R. T., Maddock III, T., &amp; </w:t>
-      </w:r>
-      <w:proofErr w:type="spellStart"/>
+        <w:t xml:space="preserve"> </w:t>
+      </w:r>
       <w:r>
         <w:rPr>
           <w:rFonts w:ascii="Times New Roman" w:hAnsi="Times New Roman"/>
@@ -15554,31 +15585,31 @@
           <w:sz w:val="24"/>
           <w:szCs w:val="24"/>
         </w:rPr>
-        <w:t>Leake</w:t>
-      </w:r>
-      <w:proofErr w:type="spellEnd"/>
-      <w:r>
+        <w:t>and Methods, book 6, chap. B8, 60 p., https://doi.org/10.3133/tm6B8.</w:t>
+      </w:r>
+    </w:p>
+    <w:p>
+      <w:pPr>
+        <w:pStyle w:val="SectionHeading"/>
+        <w:spacing w:line="240" w:lineRule="auto"/>
+        <w:ind w:left="720" w:hanging="720"/>
         <w:rPr>
           <w:rFonts w:ascii="Times New Roman" w:hAnsi="Times New Roman"/>
           <w:b w:val="0"/>
           <w:sz w:val="24"/>
           <w:szCs w:val="24"/>
         </w:rPr>
-        <w:t>, S. A. (2006). User guide for the farm process (FMP1) for the US Geological Survey’s modular three-dimensional finite-difference ground-water flow model, MODFLOW-2000. US Geological Survey Techniques and Methods, 6-A17.</w:t>
-      </w:r>
-    </w:p>
-    <w:p>
-      <w:pPr>
-        <w:pStyle w:val="SectionHeading"/>
-        <w:spacing w:line="240" w:lineRule="auto"/>
-        <w:ind w:left="720" w:hanging="720"/>
+      </w:pPr>
+      <w:r>
         <w:rPr>
           <w:rFonts w:ascii="Times New Roman" w:hAnsi="Times New Roman"/>
           <w:b w:val="0"/>
           <w:sz w:val="24"/>
           <w:szCs w:val="24"/>
         </w:rPr>
-      </w:pPr>
+        <w:t xml:space="preserve">Schmid, W., Hanson, R. T., Maddock III, T., &amp; </w:t>
+      </w:r>
+      <w:proofErr w:type="spellStart"/>
       <w:r>
         <w:rPr>
           <w:rFonts w:ascii="Times New Roman" w:hAnsi="Times New Roman"/>
@@ -15586,32 +15617,31 @@
           <w:sz w:val="24"/>
           <w:szCs w:val="24"/>
         </w:rPr>
-        <w:t>Tian, Y., Zheng, Y., Wu, B., Wu, X., Liu, J., &amp; Zheng, C. (2015). Modeling surface water-groundwater interaction in arid and semi-arid regions with intensive agriculture. Environmental Modelling &amp; Software, 63, 170-184.</w:t>
-      </w:r>
-    </w:p>
-    <w:p>
-      <w:pPr>
-        <w:pStyle w:val="SectionHeading"/>
-        <w:spacing w:line="240" w:lineRule="auto"/>
-        <w:ind w:left="720" w:hanging="720"/>
+        <w:t>Leake</w:t>
+      </w:r>
+      <w:proofErr w:type="spellEnd"/>
+      <w:r>
         <w:rPr>
           <w:rFonts w:ascii="Times New Roman" w:hAnsi="Times New Roman"/>
           <w:b w:val="0"/>
           <w:sz w:val="24"/>
           <w:szCs w:val="24"/>
         </w:rPr>
-      </w:pPr>
-      <w:r>
+        <w:t>, S. A. (2006). User guide for the farm process (FMP1) for the US Geological Survey’s modular three-dimensional finite-difference ground-water flow model, MODFLOW-2000. US Geological Survey Techniques and Methods, 6-A17.</w:t>
+      </w:r>
+    </w:p>
+    <w:p>
+      <w:pPr>
+        <w:pStyle w:val="SectionHeading"/>
+        <w:spacing w:line="240" w:lineRule="auto"/>
+        <w:ind w:left="720" w:hanging="720"/>
         <w:rPr>
           <w:rFonts w:ascii="Times New Roman" w:hAnsi="Times New Roman"/>
           <w:b w:val="0"/>
           <w:sz w:val="24"/>
           <w:szCs w:val="24"/>
         </w:rPr>
-        <w:lastRenderedPageBreak/>
-        <w:t xml:space="preserve">Wang, Z. M., </w:t>
-      </w:r>
-      <w:proofErr w:type="spellStart"/>
+      </w:pPr>
       <w:r>
         <w:rPr>
           <w:rFonts w:ascii="Times New Roman" w:hAnsi="Times New Roman"/>
@@ -15619,19 +15649,22 @@
           <w:sz w:val="24"/>
           <w:szCs w:val="24"/>
         </w:rPr>
-        <w:t>Batelaan</w:t>
-      </w:r>
-      <w:proofErr w:type="spellEnd"/>
-      <w:r>
+        <w:lastRenderedPageBreak/>
+        <w:t>Tian, Y., Zheng, Y., Wu, B., Wu, X., Liu, J., &amp; Zheng, C. (2015). Modeling surface water-groundwater interaction in arid and semi-arid regions with intensive agriculture. Environmental Modelling &amp; Software, 63, 170-184.</w:t>
+      </w:r>
+    </w:p>
+    <w:p>
+      <w:pPr>
+        <w:pStyle w:val="SectionHeading"/>
+        <w:spacing w:line="240" w:lineRule="auto"/>
+        <w:ind w:left="720" w:hanging="720"/>
         <w:rPr>
           <w:rFonts w:ascii="Times New Roman" w:hAnsi="Times New Roman"/>
           <w:b w:val="0"/>
           <w:sz w:val="24"/>
           <w:szCs w:val="24"/>
         </w:rPr>
-        <w:t xml:space="preserve">, O., &amp; De </w:t>
-      </w:r>
-      <w:proofErr w:type="spellStart"/>
+      </w:pPr>
       <w:r>
         <w:rPr>
           <w:rFonts w:ascii="Times New Roman" w:hAnsi="Times New Roman"/>
@@ -15639,9 +15672,9 @@
           <w:sz w:val="24"/>
           <w:szCs w:val="24"/>
         </w:rPr>
-        <w:t>Smedt</w:t>
-      </w:r>
-      <w:proofErr w:type="spellEnd"/>
+        <w:t xml:space="preserve">Wang, Z. M., </w:t>
+      </w:r>
+      <w:proofErr w:type="spellStart"/>
       <w:r>
         <w:rPr>
           <w:rFonts w:ascii="Times New Roman" w:hAnsi="Times New Roman"/>
@@ -15649,9 +15682,9 @@
           <w:sz w:val="24"/>
           <w:szCs w:val="24"/>
         </w:rPr>
-        <w:t>, F. (1996). A distributed model for water and energy transfer between soil, plants and atmosphere (</w:t>
-      </w:r>
-      <w:proofErr w:type="spellStart"/>
+        <w:t>Batelaan</w:t>
+      </w:r>
+      <w:proofErr w:type="spellEnd"/>
       <w:r>
         <w:rPr>
           <w:rFonts w:ascii="Times New Roman" w:hAnsi="Times New Roman"/>
@@ -15659,9 +15692,9 @@
           <w:sz w:val="24"/>
           <w:szCs w:val="24"/>
         </w:rPr>
-        <w:t>WetSpa</w:t>
-      </w:r>
-      <w:proofErr w:type="spellEnd"/>
+        <w:t xml:space="preserve">, O., &amp; De </w:t>
+      </w:r>
+      <w:proofErr w:type="spellStart"/>
       <w:r>
         <w:rPr>
           <w:rFonts w:ascii="Times New Roman" w:hAnsi="Times New Roman"/>
@@ -15669,21 +15702,18 @@
           <w:sz w:val="24"/>
           <w:szCs w:val="24"/>
         </w:rPr>
-        <w:t>). Physics and Chemistry of the Earth, 21(3), 189-193.</w:t>
-      </w:r>
-    </w:p>
-    <w:p>
-      <w:pPr>
-        <w:pStyle w:val="SectionHeading"/>
-        <w:spacing w:line="240" w:lineRule="auto"/>
-        <w:ind w:left="720" w:hanging="720"/>
+        <w:t>Smedt</w:t>
+      </w:r>
+      <w:proofErr w:type="spellEnd"/>
+      <w:r>
         <w:rPr>
           <w:rFonts w:ascii="Times New Roman" w:hAnsi="Times New Roman"/>
           <w:b w:val="0"/>
           <w:sz w:val="24"/>
           <w:szCs w:val="24"/>
         </w:rPr>
-      </w:pPr>
+        <w:t>, F. (1996). A distributed model for water and energy transfer between soil, plants and atmosphere (</w:t>
+      </w:r>
       <w:proofErr w:type="spellStart"/>
       <w:r>
         <w:rPr>
@@ -15692,7 +15722,7 @@
           <w:sz w:val="24"/>
           <w:szCs w:val="24"/>
         </w:rPr>
-        <w:t>Woolfenden</w:t>
+        <w:t>WetSpa</w:t>
       </w:r>
       <w:proofErr w:type="spellEnd"/>
       <w:r>
@@ -15702,7 +15732,7 @@
           <w:sz w:val="24"/>
           <w:szCs w:val="24"/>
         </w:rPr>
-        <w:t>, L.R., and Nishikawa, Tracy, eds., 2014. Simulation of groundwater and surface-water resources of the Santa Rosa Plain watershed, Sonoma County, California: U.S. Geological Survey Scientific Investigations Report 2014–5052, 258 p., http://dx.doi.org/10.3133/sir20145052</w:t>
+        <w:t>). Physics and Chemistry of the Earth, 21(3), 189-193.</w:t>
       </w:r>
     </w:p>
     <w:p>
@@ -15710,37 +15740,68 @@
         <w:pStyle w:val="SectionHeading"/>
         <w:spacing w:line="240" w:lineRule="auto"/>
         <w:ind w:left="720" w:hanging="720"/>
-        <w:sectPr>
-          <w:footerReference w:type="default" r:id="rId22"/>
-          <w:footerReference w:type="first" r:id="rId23"/>
-          <w:type w:val="oddPage"/>
-          <w:pgSz w:w="12240" w:h="15840"/>
-          <w:pgMar w:top="1440" w:right="1440" w:bottom="1440" w:left="1440" w:header="720" w:footer="720" w:gutter="0"/>
-          <w:pgNumType w:start="1"/>
-          <w:cols w:space="720"/>
-          <w:titlePg/>
-          <w:docGrid w:linePitch="360"/>
-        </w:sectPr>
-      </w:pPr>
-      <w:r>
         <w:rPr>
           <w:rFonts w:ascii="Times New Roman" w:hAnsi="Times New Roman"/>
           <w:b w:val="0"/>
           <w:sz w:val="24"/>
           <w:szCs w:val="24"/>
         </w:rPr>
-        <w:t>Wu, X., Zheng, Y., Wu, B., Tian, Y., Han, F., &amp; Zheng, C. (2016). Optimizing conjunctive use of surface water and groundwater for irrigation to address human-nature water conflicts: A surrogate modeling approach. Agricultural Water Management, 163, 380-39</w:t>
+      </w:pPr>
+      <w:proofErr w:type="spellStart"/>
+      <w:r>
+        <w:rPr>
+          <w:rFonts w:ascii="Times New Roman" w:hAnsi="Times New Roman"/>
+          <w:b w:val="0"/>
+          <w:sz w:val="24"/>
+          <w:szCs w:val="24"/>
+        </w:rPr>
+        <w:t>Woolfenden</w:t>
+      </w:r>
+      <w:proofErr w:type="spellEnd"/>
+      <w:r>
+        <w:rPr>
+          <w:rFonts w:ascii="Times New Roman" w:hAnsi="Times New Roman"/>
+          <w:b w:val="0"/>
+          <w:sz w:val="24"/>
+          <w:szCs w:val="24"/>
+        </w:rPr>
+        <w:t>, L.R., and Nishikawa, Tracy, eds., 2014. Simulation of groundwater and surface-water resources of the Santa Rosa Plain watershed, Sonoma County, California: U.S. Geological Survey Scientific Investigations Report 2014–5052, 258 p., http://dx.doi.org/10.3133/sir20145052</w:t>
       </w:r>
     </w:p>
-    <w:bookmarkEnd w:id="7"/>
     <w:p>
       <w:pPr>
-        <w:pStyle w:val="ISSNISBNDOIBackCover"/>
-        <w:ind w:left="0"/>
-      </w:pPr>
+        <w:pStyle w:val="SectionHeading"/>
+        <w:spacing w:line="240" w:lineRule="auto"/>
+        <w:ind w:left="720" w:hanging="720"/>
+        <w:rPr>
+          <w:rFonts w:ascii="Times New Roman" w:hAnsi="Times New Roman"/>
+          <w:b w:val="0"/>
+          <w:sz w:val="24"/>
+          <w:szCs w:val="24"/>
+        </w:rPr>
+      </w:pPr>
+      <w:r>
+        <w:rPr>
+          <w:rFonts w:ascii="Times New Roman" w:hAnsi="Times New Roman"/>
+          <w:b w:val="0"/>
+          <w:sz w:val="24"/>
+          <w:szCs w:val="24"/>
+        </w:rPr>
+        <w:t xml:space="preserve">Wu, X., Zheng, Y., Wu, B., Tian, Y., Han, F., &amp; Zheng, C. (2016). Optimizing conjunctive use of surface water and groundwater for irrigation to address human-nature water conflicts: </w:t>
+      </w:r>
+      <w:r>
+        <w:rPr>
+          <w:rFonts w:ascii="Times New Roman" w:hAnsi="Times New Roman"/>
+          <w:b w:val="0"/>
+          <w:sz w:val="24"/>
+          <w:szCs w:val="24"/>
+        </w:rPr>
+        <w:t>A surrogate modeling approach. Agricultural Water Management, 163, 380-39</w:t>
+      </w:r>
+      <w:bookmarkEnd w:id="6"/>
     </w:p>
     <w:sectPr>
-      <w:footerReference w:type="default" r:id="rId24"/>
+      <w:footerReference w:type="default" r:id="rId22"/>
       <w:pgSz w:w="12240" w:h="15840"/>
       <w:pgMar w:top="1440" w:right="1440" w:bottom="1440" w:left="1440" w:header="720" w:footer="720" w:gutter="0"/>
       <w:pgNumType w:fmt="upperRoman" w:start="3"/>
@@ -15777,144 +15838,6 @@
 </file>
 
 <file path=word/footer1.xml><?xml version="1.0" encoding="utf-8"?>
-<w:ftr xmlns:wpc="http://schemas.microsoft.com/office/word/2010/wordprocessingCanvas" xmlns:cx="http://schemas.microsoft.com/office/drawing/2014/chartex" xmlns:cx1="http://schemas.microsoft.com/office/drawing/2015/9/8/chartex" xmlns:cx2="http://schemas.microsoft.com/office/drawing/2015/10/21/chartex" xmlns:cx3="http://schemas.microsoft.com/office/drawing/2016/5/9/chartex" xmlns:cx4="http://schemas.microsoft.com/office/drawing/2016/5/10/chartex" xmlns:cx5="http://schemas.microsoft.com/office/drawing/2016/5/11/chartex" xmlns:cx6="http://schemas.microsoft.com/office/drawing/2016/5/12/chartex" xmlns:cx7="http://schemas.microsoft.com/office/drawing/2016/5/13/chartex" xmlns:cx8="http://schemas.microsoft.com/office/drawing/2016/5/14/chartex" xmlns:mc="http://schemas.openxmlformats.org/markup-compatibility/2006" xmlns:aink="http://schemas.microsoft.com/office/drawing/2016/ink" xmlns:am3d="http://schemas.microsoft.com/office/drawing/2017/model3d" xmlns:o="urn:schemas-microsoft-com:office:office" xmlns:r="http://schemas.openxmlformats.org/officeDocument/2006/relationships" xmlns:m="http://schemas.openxmlformats.org/officeDocument/2006/math" xmlns:v="urn:schemas-microsoft-com:vml" xmlns:wp14="http://schemas.microsoft.com/office/word/2010/wordprocessingDrawing" xmlns:wp="http://schemas.openxmlformats.org/drawingml/2006/wordprocessingDrawing" xmlns:w10="urn:schemas-microsoft-com:office:word" xmlns:w="http://schemas.openxmlformats.org/wordprocessingml/2006/main" xmlns:w14="http://schemas.microsoft.com/office/word/2010/wordml" xmlns:w15="http://schemas.microsoft.com/office/word/2012/wordml" xmlns:w16cid="http://schemas.microsoft.com/office/word/2016/wordml/cid" xmlns:w16se="http://schemas.microsoft.com/office/word/2015/wordml/symex" xmlns:wpg="http://schemas.microsoft.com/office/word/2010/wordprocessingGroup" xmlns:wpi="http://schemas.microsoft.com/office/word/2010/wordprocessingInk" xmlns:wne="http://schemas.microsoft.com/office/word/2006/wordml" xmlns:wps="http://schemas.microsoft.com/office/word/2010/wordprocessingShape" mc:Ignorable="w14 w15 w16se w16cid wp14">
-  <w:p>
-    <w:pPr>
-      <w:pStyle w:val="Footer"/>
-      <w:tabs>
-        <w:tab w:val="clear" w:pos="4320"/>
-        <w:tab w:val="clear" w:pos="8640"/>
-        <w:tab w:val="center" w:pos="5040"/>
-        <w:tab w:val="right" w:pos="10260"/>
-      </w:tabs>
-    </w:pPr>
-    <w:r>
-      <w:tab/>
-    </w:r>
-    <w:r>
-      <w:fldChar w:fldCharType="begin"/>
-    </w:r>
-    <w:r>
-      <w:instrText xml:space="preserve"> PAGE   \* MERGEFORMAT </w:instrText>
-    </w:r>
-    <w:r>
-      <w:fldChar w:fldCharType="separate"/>
-    </w:r>
-    <w:r>
-      <w:rPr>
-        <w:noProof/>
-      </w:rPr>
-      <w:t>14</w:t>
-    </w:r>
-    <w:r>
-      <w:rPr>
-        <w:noProof/>
-      </w:rPr>
-      <w:fldChar w:fldCharType="end"/>
-    </w:r>
-  </w:p>
-</w:ftr>
-</file>
-
-<file path=word/footer2.xml><?xml version="1.0" encoding="utf-8"?>
-<w:ftr xmlns:wpc="http://schemas.microsoft.com/office/word/2010/wordprocessingCanvas" xmlns:cx="http://schemas.microsoft.com/office/drawing/2014/chartex" xmlns:cx1="http://schemas.microsoft.com/office/drawing/2015/9/8/chartex" xmlns:cx2="http://schemas.microsoft.com/office/drawing/2015/10/21/chartex" xmlns:cx3="http://schemas.microsoft.com/office/drawing/2016/5/9/chartex" xmlns:cx4="http://schemas.microsoft.com/office/drawing/2016/5/10/chartex" xmlns:cx5="http://schemas.microsoft.com/office/drawing/2016/5/11/chartex" xmlns:cx6="http://schemas.microsoft.com/office/drawing/2016/5/12/chartex" xmlns:cx7="http://schemas.microsoft.com/office/drawing/2016/5/13/chartex" xmlns:cx8="http://schemas.microsoft.com/office/drawing/2016/5/14/chartex" xmlns:mc="http://schemas.openxmlformats.org/markup-compatibility/2006" xmlns:aink="http://schemas.microsoft.com/office/drawing/2016/ink" xmlns:am3d="http://schemas.microsoft.com/office/drawing/2017/model3d" xmlns:o="urn:schemas-microsoft-com:office:office" xmlns:r="http://schemas.openxmlformats.org/officeDocument/2006/relationships" xmlns:m="http://schemas.openxmlformats.org/officeDocument/2006/math" xmlns:v="urn:schemas-microsoft-com:vml" xmlns:wp14="http://schemas.microsoft.com/office/word/2010/wordprocessingDrawing" xmlns:wp="http://schemas.openxmlformats.org/drawingml/2006/wordprocessingDrawing" xmlns:w10="urn:schemas-microsoft-com:office:word" xmlns:w="http://schemas.openxmlformats.org/wordprocessingml/2006/main" xmlns:w14="http://schemas.microsoft.com/office/word/2010/wordml" xmlns:w15="http://schemas.microsoft.com/office/word/2012/wordml" xmlns:w16cid="http://schemas.microsoft.com/office/word/2016/wordml/cid" xmlns:w16se="http://schemas.microsoft.com/office/word/2015/wordml/symex" xmlns:wpg="http://schemas.microsoft.com/office/word/2010/wordprocessingGroup" xmlns:wpi="http://schemas.microsoft.com/office/word/2010/wordprocessingInk" xmlns:wne="http://schemas.microsoft.com/office/word/2006/wordml" xmlns:wps="http://schemas.microsoft.com/office/word/2010/wordprocessingShape" mc:Ignorable="w14 w15 w16se w16cid wp14">
-  <w:p>
-    <w:pPr>
-      <w:pStyle w:val="Footer"/>
-    </w:pPr>
-    <w:r>
-      <w:t>AG Package agricultural water use package</w:t>
-    </w:r>
-  </w:p>
-  <w:p>
-    <w:pPr>
-      <w:pStyle w:val="Footer"/>
-    </w:pPr>
-    <w:r>
-      <w:t>ET evapotranspiration</w:t>
-    </w:r>
-  </w:p>
-  <w:p>
-    <w:pPr>
-      <w:pStyle w:val="Footer"/>
-    </w:pPr>
-    <w:r>
-      <w:t>GIWR gross irrigation water requirement</w:t>
-    </w:r>
-  </w:p>
-  <w:p>
-    <w:pPr>
-      <w:pStyle w:val="Footer"/>
-    </w:pPr>
-    <w:r>
-      <w:t>GSFLOW groundwater surface water flow model, integrates MODFLOW and PRMS</w:t>
-    </w:r>
-  </w:p>
-  <w:p>
-    <w:pPr>
-      <w:pStyle w:val="Footer"/>
-    </w:pPr>
-    <w:r>
-      <w:t>HRU hydrologic response units</w:t>
-    </w:r>
-  </w:p>
-  <w:p>
-    <w:pPr>
-      <w:pStyle w:val="Footer"/>
-    </w:pPr>
-    <w:r>
-      <w:t>MODFLOW modular groundwater flow model</w:t>
-    </w:r>
-  </w:p>
-  <w:p>
-    <w:pPr>
-      <w:pStyle w:val="Footer"/>
-    </w:pPr>
-    <w:r>
-      <w:t>MODSIM generalized river basin decision support system and network flow model</w:t>
-    </w:r>
-  </w:p>
-  <w:p>
-    <w:pPr>
-      <w:pStyle w:val="Footer"/>
-    </w:pPr>
-    <w:r>
-      <w:t>NIWR net irrigation water requirement</w:t>
-    </w:r>
-  </w:p>
-  <w:p>
-    <w:pPr>
-      <w:pStyle w:val="Footer"/>
-    </w:pPr>
-    <w:r>
-      <w:t>PRMS precipitation runoff modeling system</w:t>
-    </w:r>
-  </w:p>
-  <w:p>
-    <w:pPr>
-      <w:pStyle w:val="Footer"/>
-    </w:pPr>
-    <w:r>
-      <w:t>SFR streamflow routing package for MODFLOW</w:t>
-    </w:r>
-  </w:p>
-  <w:p>
-    <w:pPr>
-      <w:pStyle w:val="Footer"/>
-    </w:pPr>
-    <w:r>
-      <w:t>UZF unsaturated-zone flow package for MODFLOW</w:t>
-    </w:r>
-  </w:p>
-  <w:p>
-    <w:pPr>
-      <w:pStyle w:val="Footer"/>
-    </w:pPr>
-  </w:p>
-</w:ftr>
-</file>
-
-<file path=word/footer3.xml><?xml version="1.0" encoding="utf-8"?>
 <w:ftr xmlns:wpc="http://schemas.microsoft.com/office/word/2010/wordprocessingCanvas" xmlns:cx="http://schemas.microsoft.com/office/drawing/2014/chartex" xmlns:cx1="http://schemas.microsoft.com/office/drawing/2015/9/8/chartex" xmlns:cx2="http://schemas.microsoft.com/office/drawing/2015/10/21/chartex" xmlns:cx3="http://schemas.microsoft.com/office/drawing/2016/5/9/chartex" xmlns:cx4="http://schemas.microsoft.com/office/drawing/2016/5/10/chartex" xmlns:cx5="http://schemas.microsoft.com/office/drawing/2016/5/11/chartex" xmlns:cx6="http://schemas.microsoft.com/office/drawing/2016/5/12/chartex" xmlns:cx7="http://schemas.microsoft.com/office/drawing/2016/5/13/chartex" xmlns:cx8="http://schemas.microsoft.com/office/drawing/2016/5/14/chartex" xmlns:mc="http://schemas.openxmlformats.org/markup-compatibility/2006" xmlns:aink="http://schemas.microsoft.com/office/drawing/2016/ink" xmlns:am3d="http://schemas.microsoft.com/office/drawing/2017/model3d" xmlns:o="urn:schemas-microsoft-com:office:office" xmlns:r="http://schemas.openxmlformats.org/officeDocument/2006/relationships" xmlns:m="http://schemas.openxmlformats.org/officeDocument/2006/math" xmlns:v="urn:schemas-microsoft-com:vml" xmlns:wp14="http://schemas.microsoft.com/office/word/2010/wordprocessingDrawing" xmlns:wp="http://schemas.openxmlformats.org/drawingml/2006/wordprocessingDrawing" xmlns:w10="urn:schemas-microsoft-com:office:word" xmlns:w="http://schemas.openxmlformats.org/wordprocessingml/2006/main" xmlns:w14="http://schemas.microsoft.com/office/word/2010/wordml" xmlns:w15="http://schemas.microsoft.com/office/word/2012/wordml" xmlns:w16cid="http://schemas.microsoft.com/office/word/2016/wordml/cid" xmlns:w16se="http://schemas.microsoft.com/office/word/2015/wordml/symex" xmlns:wpg="http://schemas.microsoft.com/office/word/2010/wordprocessingGroup" xmlns:wpi="http://schemas.microsoft.com/office/word/2010/wordprocessingInk" xmlns:wne="http://schemas.microsoft.com/office/word/2006/wordml" xmlns:wps="http://schemas.microsoft.com/office/word/2010/wordprocessingShape" mc:Ignorable="w14 w15 w16se w16cid wp14">
   <w:p>
     <w:pPr>
@@ -25049,7 +24972,7 @@
 </file>
 
 <file path=customXml/itemProps1.xml><?xml version="1.0" encoding="utf-8"?>
-<ds:datastoreItem xmlns:ds="http://schemas.openxmlformats.org/officeDocument/2006/customXml" ds:itemID="{AEA9FDCB-6B3E-4DA6-B136-38B22B47374B}">
+<ds:datastoreItem xmlns:ds="http://schemas.openxmlformats.org/officeDocument/2006/customXml" ds:itemID="{F357C71D-6963-4F3A-90D0-B01F4E624BA2}">
   <ds:schemaRefs>
     <ds:schemaRef ds:uri="http://schemas.openxmlformats.org/officeDocument/2006/bibliography"/>
   </ds:schemaRefs>

</xml_diff>

<commit_message>
updated results with correct segment numbers. SUP puming is simulated correctly how
</commit_message>
<xml_diff>
--- a/Examples/AgWaterUse/doc/AG_doc.docx
+++ b/Examples/AgWaterUse/doc/AG_doc.docx
@@ -625,7 +625,10 @@
         <w:t>change</w:t>
       </w:r>
       <w:r>
-        <w:t xml:space="preserve">, </w:t>
+        <w:t xml:space="preserve"> and</w:t>
+      </w:r>
+      <w:r>
+        <w:t xml:space="preserve"> </w:t>
       </w:r>
       <w:r>
         <w:t xml:space="preserve">population growth, </w:t>
@@ -7010,31 +7013,7 @@
           <w:rPr>
             <w:rFonts w:ascii="Cambria Math" w:hAnsi="Cambria Math"/>
           </w:rPr>
-          <m:t>N</m:t>
-        </m:r>
-        <m:r>
-          <w:rPr>
-            <w:rFonts w:ascii="Cambria Math" w:hAnsi="Cambria Math"/>
-          </w:rPr>
-          <m:t>IWR=</m:t>
-        </m:r>
-        <m:r>
-          <w:rPr>
-            <w:rFonts w:ascii="Cambria Math" w:hAnsi="Cambria Math"/>
-          </w:rPr>
-          <m:t>G</m:t>
-        </m:r>
-        <m:r>
-          <w:rPr>
-            <w:rFonts w:ascii="Cambria Math" w:hAnsi="Cambria Math"/>
-          </w:rPr>
-          <m:t>IWR</m:t>
-        </m:r>
-        <m:r>
-          <w:rPr>
-            <w:rFonts w:ascii="Cambria Math" w:hAnsi="Cambria Math"/>
-          </w:rPr>
-          <m:t>-</m:t>
+          <m:t>NIWR=GIWR-</m:t>
         </m:r>
         <m:sSub>
           <m:sSubPr>
@@ -12089,10 +12068,10 @@
         <w:t xml:space="preserve">for </w:t>
       </w:r>
       <w:r>
-        <w:t>the period 1991-1993 is 0.</w:t>
-      </w:r>
-      <w:r>
-        <w:t>97</w:t>
+        <w:t xml:space="preserve">the period 1991-1993 is </w:t>
+      </w:r>
+      <w:r>
+        <w:t>1.1</w:t>
       </w:r>
       <w:r>
         <w:t xml:space="preserve"> hectare-meter per </w:t>
@@ -12187,8 +12166,13 @@
         <w:t xml:space="preserve"> equal to </w:t>
       </w:r>
       <w:r>
-        <w:t>1.06</w:t>
-      </w:r>
+        <w:t>1.0</w:t>
+      </w:r>
+      <w:r>
+        <w:t>6</w:t>
+      </w:r>
+      <w:bookmarkStart w:id="5" w:name="_GoBack"/>
+      <w:bookmarkEnd w:id="5"/>
       <w:r>
         <w:t xml:space="preserve"> hectare-meter</w:t>
       </w:r>
@@ -12358,28 +12342,19 @@
         <w:t>.</w:t>
       </w:r>
       <w:r>
-        <w:t xml:space="preserve"> Additionally, surface water </w:t>
-      </w:r>
-      <w:r>
-        <w:t xml:space="preserve">supply </w:t>
-      </w:r>
-      <w:r>
-        <w:t>w</w:t>
-      </w:r>
-      <w:r>
-        <w:t xml:space="preserve">as </w:t>
-      </w:r>
-      <w:r>
-        <w:t>large enough to supply the irrigation demand.</w:t>
-      </w:r>
-      <w:r>
         <w:t xml:space="preserve"> </w:t>
       </w:r>
       <w:r>
         <w:t>Irrigation demand</w:t>
       </w:r>
       <w:r>
-        <w:t xml:space="preserve"> is less than crop consumption in this example because of water supplied by precipitation</w:t>
+        <w:t xml:space="preserve"> is less than crop consumption </w:t>
+      </w:r>
+      <w:r>
+        <w:t>for 1992 and 1994</w:t>
+      </w:r>
+      <w:r>
+        <w:t xml:space="preserve"> because of water supplied by precipitation</w:t>
       </w:r>
       <w:r>
         <w:t xml:space="preserve"> and</w:t>
@@ -12391,7 +12366,7 @@
         <w:t>sub-irrigation</w:t>
       </w:r>
       <w:r>
-        <w:t>.</w:t>
+        <w:t>; however, 1993 was a drought year and demand is greater than consumption.</w:t>
       </w:r>
     </w:p>
     <w:p>
@@ -12399,176 +12374,64 @@
         <w:pStyle w:val="BodyText"/>
       </w:pPr>
       <w:r>
-        <w:t xml:space="preserve">Real world irrigation practices likely cannot </w:t>
-      </w:r>
-      <w:r>
-        <w:t xml:space="preserve">exactly mimic this optimal irrigation schedule </w:t>
-      </w:r>
-      <w:r>
-        <w:t>for practical and logistical reasons</w:t>
+        <w:t xml:space="preserve">EP2a also demonstrates the influence that </w:t>
+      </w:r>
+      <w:r>
+        <w:t xml:space="preserve">early growing season </w:t>
+      </w:r>
+      <w:r>
+        <w:t xml:space="preserve">antecedent soil water conditions have on </w:t>
+      </w:r>
+      <w:r>
+        <w:t>crop water demand</w:t>
       </w:r>
       <w:r>
         <w:t xml:space="preserve">. </w:t>
       </w:r>
       <w:r>
-        <w:t xml:space="preserve">Nonetheless, these model results are useful for </w:t>
-      </w:r>
-      <w:r>
-        <w:t xml:space="preserve">providing guidance on irrigation schedules, </w:t>
-      </w:r>
-      <w:r>
-        <w:t xml:space="preserve">setting lower bounds on </w:t>
-      </w:r>
-      <w:r>
-        <w:t>irrigation demand</w:t>
-      </w:r>
-      <w:r>
-        <w:t>,</w:t>
-      </w:r>
-      <w:r>
-        <w:t xml:space="preserve"> and for providing a base model for evaluating factors affecting </w:t>
-      </w:r>
-      <w:r>
-        <w:t>demand and consumption</w:t>
-      </w:r>
-      <w:r>
-        <w:t xml:space="preserve">.  </w:t>
-      </w:r>
-      <w:r>
-        <w:t xml:space="preserve">Irrigation constraints can be superimposed onto the ETDEMAND option using SFR </w:t>
-      </w:r>
-      <w:proofErr w:type="spellStart"/>
-      <w:r>
-        <w:t>tabfiles</w:t>
-      </w:r>
-      <w:proofErr w:type="spellEnd"/>
-      <w:r>
-        <w:t xml:space="preserve"> and AG pumping rates to mimic real-world conditions. </w:t>
-      </w:r>
-      <w:r>
-        <w:t xml:space="preserve">As </w:t>
-      </w:r>
-      <w:r>
-        <w:t xml:space="preserve">will be </w:t>
-      </w:r>
-      <w:r>
-        <w:t xml:space="preserve">shown in </w:t>
-      </w:r>
-      <w:r>
-        <w:t>EP</w:t>
-      </w:r>
-      <w:r>
-        <w:t xml:space="preserve">2b, </w:t>
-      </w:r>
-      <w:r>
-        <w:t xml:space="preserve">additional </w:t>
-      </w:r>
-      <w:r>
-        <w:t>flexibility in simulating</w:t>
-      </w:r>
-      <w:r>
-        <w:t xml:space="preserve"> irrigation practices </w:t>
-      </w:r>
-      <w:r>
-        <w:t>is provided by</w:t>
-      </w:r>
-      <w:r>
-        <w:t xml:space="preserve"> the </w:t>
-      </w:r>
-      <w:r>
-        <w:t>TRIGGER option</w:t>
-      </w:r>
-      <w:r>
-        <w:t>.</w:t>
+        <w:t xml:space="preserve">Total annual precipitation </w:t>
+      </w:r>
+      <w:r>
+        <w:t xml:space="preserve">amounts </w:t>
+      </w:r>
+      <w:r>
+        <w:t>measured at the Independence Lake climate station for water years 1991</w:t>
+      </w:r>
+      <w:r>
+        <w:t xml:space="preserve">, 1992, and </w:t>
+      </w:r>
+      <w:r>
+        <w:t>1993 was 83</w:t>
       </w:r>
       <w:r>
         <w:t xml:space="preserve"> </w:t>
       </w:r>
-    </w:p>
-    <w:p>
-      <w:pPr>
-        <w:pStyle w:val="BodyText"/>
-      </w:pPr>
-      <w:r>
-        <w:t xml:space="preserve">EP2a also demonstrates the influence that </w:t>
-      </w:r>
-      <w:r>
-        <w:t xml:space="preserve">early growing season </w:t>
-      </w:r>
-      <w:r>
-        <w:t xml:space="preserve">antecedent soil water conditions have on </w:t>
-      </w:r>
-      <w:r>
-        <w:t>crop water demand</w:t>
-      </w:r>
-      <w:r>
-        <w:t xml:space="preserve">. </w:t>
-      </w:r>
-      <w:r>
-        <w:t xml:space="preserve">Total annual precipitation </w:t>
-      </w:r>
-      <w:r>
-        <w:t xml:space="preserve">amounts </w:t>
-      </w:r>
-      <w:r>
-        <w:t>measured at the Independence Lake climate station for water years 1991</w:t>
-      </w:r>
-      <w:r>
-        <w:t xml:space="preserve">, 1992, and </w:t>
-      </w:r>
-      <w:r>
-        <w:t>1993 was 83</w:t>
+      <w:r>
+        <w:t>cm, 71 cm, and 149 cm, respectively</w:t>
+      </w:r>
+      <w:r>
+        <w:t>, while</w:t>
       </w:r>
       <w:r>
         <w:t xml:space="preserve"> </w:t>
       </w:r>
       <w:r>
-        <w:t>cm, 71 cm, and 149 cm, respectively</w:t>
-      </w:r>
-      <w:r>
-        <w:t>, while</w:t>
+        <w:t>demand</w:t>
       </w:r>
       <w:r>
         <w:t xml:space="preserve"> </w:t>
       </w:r>
       <w:r>
-        <w:t>demand</w:t>
-      </w:r>
-      <w:r>
-        <w:t xml:space="preserve"> </w:t>
-      </w:r>
-      <w:r>
         <w:t xml:space="preserve">was </w:t>
       </w:r>
       <w:r>
-        <w:t>78</w:t>
-      </w:r>
-      <w:r>
-        <w:t xml:space="preserve">, </w:t>
-      </w:r>
-      <w:r>
-        <w:t>100</w:t>
-      </w:r>
-      <w:r>
-        <w:t xml:space="preserve">, and </w:t>
-      </w:r>
-      <w:r>
-        <w:t>77</w:t>
-      </w:r>
-      <w:r>
-        <w:t xml:space="preserve"> percent of the crop water </w:t>
-      </w:r>
-      <w:r>
-        <w:t>consumption</w:t>
-      </w:r>
-      <w:r>
-        <w:t xml:space="preserve"> during these years</w:t>
-      </w:r>
-      <w:r>
-        <w:t xml:space="preserve"> </w:t>
-      </w:r>
-      <w:r>
-        <w:t xml:space="preserve">for the case of low </w:t>
+        <w:t xml:space="preserve">79, 158, and 70 </w:t>
+      </w:r>
+      <w:r>
+        <w:t>percent of the crop water consumption during these years for the case of</w:t>
+      </w:r>
+      <w:r>
+        <w:t xml:space="preserve"> high </w:t>
       </w:r>
       <m:oMath>
         <m:sSub>
@@ -12599,6 +12462,67 @@
         </m:sSub>
       </m:oMath>
       <w:r>
+        <w:t>, and 66</w:t>
+      </w:r>
+      <w:r>
+        <w:t xml:space="preserve">, </w:t>
+      </w:r>
+      <w:r>
+        <w:t>1</w:t>
+      </w:r>
+      <w:r>
+        <w:t>29</w:t>
+      </w:r>
+      <w:r>
+        <w:t xml:space="preserve">, and </w:t>
+      </w:r>
+      <w:r>
+        <w:t>62</w:t>
+      </w:r>
+      <w:r>
+        <w:t xml:space="preserve"> percent of the crop water </w:t>
+      </w:r>
+      <w:r>
+        <w:t>consumption</w:t>
+      </w:r>
+      <w:r>
+        <w:t xml:space="preserve"> during these years</w:t>
+      </w:r>
+      <w:r>
+        <w:t xml:space="preserve"> </w:t>
+      </w:r>
+      <w:r>
+        <w:t xml:space="preserve">for the case of low </w:t>
+      </w:r>
+      <m:oMath>
+        <m:sSub>
+          <m:sSubPr>
+            <m:ctrlPr>
+              <w:rPr>
+                <w:rFonts w:ascii="Cambria Math" w:hAnsi="Cambria Math"/>
+                <w:i/>
+              </w:rPr>
+            </m:ctrlPr>
+          </m:sSubPr>
+          <m:e>
+            <m:r>
+              <w:rPr>
+                <w:rFonts w:ascii="Cambria Math" w:hAnsi="Cambria Math"/>
+              </w:rPr>
+              <m:t>K</m:t>
+            </m:r>
+          </m:e>
+          <m:sub>
+            <m:r>
+              <w:rPr>
+                <w:rFonts w:ascii="Cambria Math" w:hAnsi="Cambria Math"/>
+              </w:rPr>
+              <m:t>c</m:t>
+            </m:r>
+          </m:sub>
+        </m:sSub>
+      </m:oMath>
+      <w:r>
         <w:t xml:space="preserve"> </w:t>
       </w:r>
       <w:r>
@@ -12618,16 +12542,33 @@
       <w:pPr>
         <w:pStyle w:val="BodyText"/>
       </w:pPr>
+      <w:r>
+        <w:t xml:space="preserve">Real world irrigation practices likely cannot exactly mimic this optimal irrigation schedule for practical and logistical reasons. Nonetheless, these model results are useful for providing guidance on irrigation schedules, setting lower bounds on irrigation demand, and for providing a base model for evaluating factors affecting demand and consumption.  Irrigation constraints can be superimposed onto the ETDEMAND option using SFR </w:t>
+      </w:r>
+      <w:proofErr w:type="spellStart"/>
+      <w:r>
+        <w:t>tabfiles</w:t>
+      </w:r>
+      <w:proofErr w:type="spellEnd"/>
+      <w:r>
+        <w:t xml:space="preserve"> and AG pumping rates to mimic real-world conditions. As will be shown in EP2b, additional flexibility in simulating irrigation practices is provided by the TRIGGER option. </w:t>
+      </w:r>
     </w:p>
     <w:p>
       <w:pPr>
         <w:pStyle w:val="BodyText"/>
+      </w:pPr>
+    </w:p>
+    <w:p>
+      <w:pPr>
+        <w:pStyle w:val="BodyText"/>
         <w:ind w:firstLine="0"/>
       </w:pPr>
       <w:r>
         <w:rPr>
           <w:noProof/>
         </w:rPr>
+        <w:lastRenderedPageBreak/>
         <w:drawing>
           <wp:inline distT="0" distB="0" distL="0" distR="0" wp14:anchorId="527FF379" wp14:editId="11AC4BDE">
             <wp:extent cx="5904762" cy="2400000"/>
@@ -12670,7 +12611,6 @@
         <w:pStyle w:val="FigureCaption"/>
       </w:pPr>
       <w:r>
-        <w:lastRenderedPageBreak/>
         <w:t>Seasonal crop coefficient (Kc) used for simulating agricultural water use in example problem 2a</w:t>
       </w:r>
       <w:r>
@@ -12709,11 +12649,12 @@
         <w:rPr>
           <w:noProof/>
         </w:rPr>
+        <w:lastRenderedPageBreak/>
         <w:drawing>
-          <wp:inline distT="0" distB="0" distL="0" distR="0" wp14:anchorId="2F3588D5" wp14:editId="1DCC9E78">
-            <wp:extent cx="5943600" cy="5377180"/>
+          <wp:inline distT="0" distB="0" distL="0" distR="0" wp14:anchorId="5583FCB5" wp14:editId="6CDE2895">
+            <wp:extent cx="5943600" cy="5830570"/>
             <wp:effectExtent l="0" t="0" r="0" b="0"/>
-            <wp:docPr id="25" name="Picture 25"/>
+            <wp:docPr id="3" name="Picture 3"/>
             <wp:cNvGraphicFramePr>
               <a:graphicFrameLocks xmlns:a="http://schemas.openxmlformats.org/drawingml/2006/main" noChangeAspect="1"/>
             </wp:cNvGraphicFramePr>
@@ -12733,7 +12674,7 @@
                   <pic:spPr>
                     <a:xfrm>
                       <a:off x="0" y="0"/>
-                      <a:ext cx="5943600" cy="5377180"/>
+                      <a:ext cx="5943600" cy="5830570"/>
                     </a:xfrm>
                     <a:prstGeom prst="rect">
                       <a:avLst/>
@@ -12768,7 +12709,6 @@
         <w:pStyle w:val="Heading2"/>
       </w:pPr>
       <w:r>
-        <w:lastRenderedPageBreak/>
         <w:t>Example Problem 2b</w:t>
       </w:r>
       <w:r>
@@ -12878,6 +12818,7 @@
         <w:t xml:space="preserve">different </w:t>
       </w:r>
       <w:r>
+        <w:lastRenderedPageBreak/>
         <w:t xml:space="preserve">irrigation trigger </w:t>
       </w:r>
       <w:r>
@@ -13048,7 +12989,10 @@
         <w:t xml:space="preserve">). </w:t>
       </w:r>
       <w:r>
-        <w:t xml:space="preserve">Annual average NIWR for the period 1991-1993 is </w:t>
+        <w:t>Irrigation demand</w:t>
+      </w:r>
+      <w:r>
+        <w:t xml:space="preserve"> for the period 1991-1993 is </w:t>
       </w:r>
       <w:r>
         <w:t>1.</w:t>
@@ -13084,7 +13028,10 @@
         <w:t xml:space="preserve"> and </w:t>
       </w:r>
       <w:r>
-        <w:t>0.92</w:t>
+        <w:t>0.</w:t>
+      </w:r>
+      <w:r>
+        <w:t>7</w:t>
       </w:r>
       <w:r>
         <w:t xml:space="preserve"> hectare-meter</w:t>
@@ -13120,7 +13067,13 @@
         <w:t xml:space="preserve"> (</w:t>
       </w:r>
       <w:r>
-        <w:t xml:space="preserve">1.06 hectare-meter per </w:t>
+        <w:t>1.0</w:t>
+      </w:r>
+      <w:r>
+        <w:t>6</w:t>
+      </w:r>
+      <w:r>
+        <w:t xml:space="preserve"> hectare-meter per </w:t>
       </w:r>
       <w:r>
         <w:t>hectare</w:t>
@@ -13141,7 +13094,10 @@
         <w:t xml:space="preserve"> simulation results in a crop consumption of 0.</w:t>
       </w:r>
       <w:r>
-        <w:t>92</w:t>
+        <w:t>8</w:t>
+      </w:r>
+      <w:r>
+        <w:t>3</w:t>
       </w:r>
       <w:r>
         <w:t xml:space="preserve"> hectare-meter per </w:t>
@@ -13174,7 +13130,13 @@
         <w:t>).</w:t>
       </w:r>
       <w:r>
-        <w:t xml:space="preserve"> The TRIGGER option requires significantly more surface water and groundwater to meet crop-water requirements </w:t>
+        <w:t xml:space="preserve"> The TRIGGER option </w:t>
+      </w:r>
+      <w:r>
+        <w:t xml:space="preserve">with a high trigger value </w:t>
+      </w:r>
+      <w:r>
+        <w:t xml:space="preserve">requires significantly more surface water and groundwater to meet crop-water requirements </w:t>
       </w:r>
       <w:r>
         <w:t xml:space="preserve">relative to the ETDEMAND option </w:t>
@@ -13200,10 +13162,10 @@
         </w:rPr>
         <w:lastRenderedPageBreak/>
         <w:drawing>
-          <wp:inline distT="0" distB="0" distL="0" distR="0" wp14:anchorId="5DD8958E" wp14:editId="18FE1779">
-            <wp:extent cx="5943600" cy="5724525"/>
-            <wp:effectExtent l="0" t="0" r="0" b="9525"/>
-            <wp:docPr id="26" name="Picture 26"/>
+          <wp:inline distT="0" distB="0" distL="0" distR="0" wp14:anchorId="340223D9" wp14:editId="37ED11B1">
+            <wp:extent cx="5943600" cy="5839460"/>
+            <wp:effectExtent l="0" t="0" r="0" b="8890"/>
+            <wp:docPr id="5" name="Picture 5"/>
             <wp:cNvGraphicFramePr>
               <a:graphicFrameLocks xmlns:a="http://schemas.openxmlformats.org/drawingml/2006/main" noChangeAspect="1"/>
             </wp:cNvGraphicFramePr>
@@ -13223,7 +13185,7 @@
                   <pic:spPr>
                     <a:xfrm>
                       <a:off x="0" y="0"/>
-                      <a:ext cx="5943600" cy="5724525"/>
+                      <a:ext cx="5943600" cy="5839460"/>
                     </a:xfrm>
                     <a:prstGeom prst="rect">
                       <a:avLst/>
@@ -13261,14 +13223,14 @@
         <w:t xml:space="preserve">A new package for MODFLOW and GSFLOW is presented that provides capabilities for simulating agricultural water use in regional scale hydrologic models. </w:t>
       </w:r>
       <w:r>
-        <w:t xml:space="preserve">The AG Package can be used to estimate agricultural water use for systems where information about </w:t>
-      </w:r>
-      <w:r>
-        <w:t xml:space="preserve">irrigation supply and </w:t>
+        <w:t xml:space="preserve">The AG Package can be </w:t>
       </w:r>
       <w:r>
         <w:lastRenderedPageBreak/>
-        <w:t>demand are</w:t>
+        <w:t xml:space="preserve">used to estimate agricultural water use for systems where information about </w:t>
+      </w:r>
+      <w:r>
+        <w:t>irrigation supply and demand are</w:t>
       </w:r>
       <w:r>
         <w:t xml:space="preserve"> not available, or it can be used to simulate the impacts of agricultural water use on water supply. The latter </w:t>
@@ -13452,6 +13414,7 @@
         <w:pStyle w:val="BodyText"/>
       </w:pPr>
       <w:r>
+        <w:lastRenderedPageBreak/>
         <w:t xml:space="preserve">Practical applications of integrated hydrologic models that represent agricultural water use </w:t>
       </w:r>
       <w:r>
@@ -13461,11 +13424,7 @@
         <w:t xml:space="preserve"> rely on data that characterize a broad range climactic</w:t>
       </w:r>
       <w:r>
-        <w:t xml:space="preserve"> and hydrogeologic conditions. </w:t>
-      </w:r>
-      <w:r>
-        <w:lastRenderedPageBreak/>
-        <w:t>Additionally, representation of agriculture requires characterization of water governance and</w:t>
+        <w:t xml:space="preserve"> and hydrogeologic conditions. Additionally, representation of agriculture requires characterization of water governance and</w:t>
       </w:r>
       <w:r>
         <w:t xml:space="preserve"> irrigation practices</w:t>
@@ -13534,7 +13493,11 @@
         <w:t xml:space="preserve">simple but realistic </w:t>
       </w:r>
       <w:r>
-        <w:t>example problems, this paper demonstrates the software’s applicability for a variety of approaches for simulating irrigation practices</w:t>
+        <w:t xml:space="preserve">example problems, this paper demonstrates the </w:t>
+      </w:r>
+      <w:r>
+        <w:lastRenderedPageBreak/>
+        <w:t>software’s applicability for a variety of approaches for simulating irrigation practices</w:t>
       </w:r>
       <w:r>
         <w:t xml:space="preserve"> and associated effects on water distribution and supply in regional-scale systems. </w:t>
@@ -13546,7 +13509,6 @@
         <w:autoSpaceDE w:val="0"/>
       </w:pPr>
       <w:r>
-        <w:lastRenderedPageBreak/>
         <w:t>Acknowledgements</w:t>
       </w:r>
     </w:p>
@@ -13583,7 +13545,7 @@
         <w:pStyle w:val="Heading1"/>
         <w:autoSpaceDE w:val="0"/>
       </w:pPr>
-      <w:bookmarkStart w:id="5" w:name="_Toc488393776"/>
+      <w:bookmarkStart w:id="6" w:name="_Toc488393776"/>
       <w:r>
         <w:t>References</w:t>
       </w:r>
@@ -13591,7 +13553,7 @@
         <w:t xml:space="preserve"> Cited</w:t>
       </w:r>
       <w:bookmarkEnd w:id="4"/>
-      <w:bookmarkEnd w:id="5"/>
+      <w:bookmarkEnd w:id="6"/>
     </w:p>
     <w:p>
       <w:pPr>
@@ -13605,7 +13567,7 @@
           <w:szCs w:val="24"/>
         </w:rPr>
       </w:pPr>
-      <w:bookmarkStart w:id="6" w:name="_Toc59000065"/>
+      <w:bookmarkStart w:id="7" w:name="_Toc59000065"/>
       <w:r>
         <w:rPr>
           <w:rFonts w:ascii="Times New Roman" w:hAnsi="Times New Roman"/>
@@ -13964,6 +13926,7 @@
           <w:sz w:val="24"/>
           <w:szCs w:val="24"/>
         </w:rPr>
+        <w:lastRenderedPageBreak/>
         <w:t>Haddeland</w:t>
       </w:r>
       <w:proofErr w:type="spellEnd"/>
@@ -14057,7 +14020,6 @@
           <w:sz w:val="24"/>
           <w:szCs w:val="24"/>
         </w:rPr>
-        <w:lastRenderedPageBreak/>
         <w:t>Essaid</w:t>
       </w:r>
       <w:proofErr w:type="spellEnd"/>
@@ -14437,6 +14399,7 @@
           <w:sz w:val="24"/>
           <w:szCs w:val="24"/>
         </w:rPr>
+        <w:lastRenderedPageBreak/>
         <w:t xml:space="preserve">Huntington, J. L., Hegewisch, K. C., </w:t>
       </w:r>
       <w:proofErr w:type="spellStart"/>
@@ -14499,7 +14462,6 @@
           <w:sz w:val="24"/>
           <w:szCs w:val="24"/>
         </w:rPr>
-        <w:lastRenderedPageBreak/>
         <w:t xml:space="preserve">Jones, J.W., </w:t>
       </w:r>
       <w:proofErr w:type="spellStart"/>
@@ -15064,6 +15026,7 @@
           <w:sz w:val="24"/>
           <w:szCs w:val="24"/>
         </w:rPr>
+        <w:lastRenderedPageBreak/>
         <w:t>Morway</w:t>
       </w:r>
       <w:proofErr w:type="spellEnd"/>
@@ -15076,8 +15039,6 @@
         </w:rPr>
         <w:t>, E. D., Gates, T. K., &amp; Niswonger, R. G. (2013). Appraising options to reduce shallow groundwater tables and enhance flow conditions over regional scales in an irrigated alluvial aquifer system. Journal of hydrology, 495, 216-237.</w:t>
       </w:r>
-      <w:bookmarkStart w:id="7" w:name="_GoBack"/>
-      <w:bookmarkEnd w:id="7"/>
     </w:p>
     <w:p>
       <w:pPr>
@@ -15099,7 +15060,6 @@
           <w:sz w:val="24"/>
           <w:szCs w:val="24"/>
         </w:rPr>
-        <w:lastRenderedPageBreak/>
         <w:t>Morway</w:t>
       </w:r>
       <w:proofErr w:type="spellEnd"/>
@@ -15607,6 +15567,7 @@
           <w:sz w:val="24"/>
           <w:szCs w:val="24"/>
         </w:rPr>
+        <w:lastRenderedPageBreak/>
         <w:t xml:space="preserve">Schmid, W., Hanson, R. T., Maddock III, T., &amp; </w:t>
       </w:r>
       <w:proofErr w:type="spellStart"/>
@@ -15649,7 +15610,6 @@
           <w:sz w:val="24"/>
           <w:szCs w:val="24"/>
         </w:rPr>
-        <w:lastRenderedPageBreak/>
         <w:t>Tian, Y., Zheng, Y., Wu, B., Wu, X., Liu, J., &amp; Zheng, C. (2015). Modeling surface water-groundwater interaction in arid and semi-arid regions with intensive agriculture. Environmental Modelling &amp; Software, 63, 170-184.</w:t>
       </w:r>
     </w:p>
@@ -15798,7 +15758,7 @@
         </w:rPr>
         <w:t>A surrogate modeling approach. Agricultural Water Management, 163, 380-39</w:t>
       </w:r>
-      <w:bookmarkEnd w:id="6"/>
+      <w:bookmarkEnd w:id="7"/>
     </w:p>
     <w:sectPr>
       <w:footerReference w:type="default" r:id="rId22"/>
@@ -24972,7 +24932,7 @@
 </file>
 
 <file path=customXml/itemProps1.xml><?xml version="1.0" encoding="utf-8"?>
-<ds:datastoreItem xmlns:ds="http://schemas.openxmlformats.org/officeDocument/2006/customXml" ds:itemID="{F357C71D-6963-4F3A-90D0-B01F4E624BA2}">
+<ds:datastoreItem xmlns:ds="http://schemas.openxmlformats.org/officeDocument/2006/customXml" ds:itemID="{5477812A-2CDC-4DB9-A3E6-BB5E93ACEB19}">
   <ds:schemaRefs>
     <ds:schemaRef ds:uri="http://schemas.openxmlformats.org/officeDocument/2006/bibliography"/>
   </ds:schemaRefs>

</xml_diff>

<commit_message>
small edits to text in AG doc; added irrigation canal segments to doc figure; small merges with Ag branch of NWT for AG, AFR, and UZF; had to edit utl7.f to get it to compile with Intel XE 2019.
</commit_message>
<xml_diff>
--- a/Examples/AgWaterUse/doc/AG_doc.docx
+++ b/Examples/AgWaterUse/doc/AG_doc.docx
@@ -7182,7 +7182,13 @@
         <w:t>L)</w:t>
       </w:r>
       <w:r>
-        <w:t xml:space="preserve">. Supplementary groundwater pumping can be used to supply the NIWR as described in option </w:t>
+        <w:t xml:space="preserve">. Supplementary groundwater pumping can be used to supply the </w:t>
+      </w:r>
+      <w:r>
+        <w:t>GIWR</w:t>
+      </w:r>
+      <w:r>
+        <w:t xml:space="preserve"> as described in option </w:t>
       </w:r>
       <w:r>
         <w:t>1</w:t>
@@ -9837,10 +9843,10 @@
         </w:rPr>
         <w:lastRenderedPageBreak/>
         <w:drawing>
-          <wp:inline distT="0" distB="0" distL="0" distR="0" wp14:anchorId="6842477B" wp14:editId="51BD36E3">
-            <wp:extent cx="5057143" cy="7057143"/>
-            <wp:effectExtent l="0" t="0" r="0" b="0"/>
-            <wp:docPr id="6" name="Picture 6"/>
+          <wp:inline distT="0" distB="0" distL="0" distR="0" wp14:anchorId="7FF890D1" wp14:editId="7DD8923D">
+            <wp:extent cx="5076825" cy="6991350"/>
+            <wp:effectExtent l="0" t="0" r="9525" b="0"/>
+            <wp:docPr id="4" name="Picture 4"/>
             <wp:cNvGraphicFramePr>
               <a:graphicFrameLocks xmlns:a="http://schemas.openxmlformats.org/drawingml/2006/main" noChangeAspect="1"/>
             </wp:cNvGraphicFramePr>
@@ -9860,7 +9866,7 @@
                   <pic:spPr>
                     <a:xfrm>
                       <a:off x="0" y="0"/>
-                      <a:ext cx="5057143" cy="7057143"/>
+                      <a:ext cx="5076825" cy="6991350"/>
                     </a:xfrm>
                     <a:prstGeom prst="rect">
                       <a:avLst/>
@@ -10881,7 +10887,7 @@
         <w:t xml:space="preserve">). </w:t>
       </w:r>
       <w:r>
-        <w:t>M</w:t>
+        <w:t>Specified surface water inflow enters the model through segment 1 over the northeast corner of the model boundary (Fig. 3). M</w:t>
       </w:r>
       <w:r>
         <w:t xml:space="preserve">aximum surface water diversions rates were set </w:t>
@@ -10890,18 +10896,27 @@
         <w:t>in</w:t>
       </w:r>
       <w:r>
-        <w:t xml:space="preserve"> SFR </w:t>
+        <w:t xml:space="preserve"> </w:t>
+      </w:r>
+      <w:r>
+        <w:t xml:space="preserve">a </w:t>
+      </w:r>
+      <w:r>
+        <w:t xml:space="preserve">SFR </w:t>
       </w:r>
       <w:proofErr w:type="spellStart"/>
       <w:r>
-        <w:t>tabfiles</w:t>
+        <w:t>tabfile</w:t>
       </w:r>
       <w:proofErr w:type="spellEnd"/>
       <w:r>
         <w:t xml:space="preserve"> </w:t>
       </w:r>
       <w:r>
-        <w:t>for an irrigation period</w:t>
+        <w:t>for segment 9 with</w:t>
+      </w:r>
+      <w:r>
+        <w:t xml:space="preserve"> an irrigation period</w:t>
       </w:r>
       <w:r>
         <w:t xml:space="preserve"> from April 1 to September 30, and a maximum rate of </w:t>
@@ -10922,13 +10937,18 @@
         <w:t>/s</w:t>
       </w:r>
       <w:r>
-        <w:t xml:space="preserve"> is specified to allow the amount of water flowing in the </w:t>
-      </w:r>
-      <w:r>
-        <w:t>upstream segment</w:t>
-      </w:r>
-      <w:r>
-        <w:t xml:space="preserve"> to control diversion amounts during the irrigation season</w:t>
+        <w:t>,</w:t>
+      </w:r>
+      <w:r>
+        <w:t xml:space="preserve"> </w:t>
+      </w:r>
+      <w:r>
+        <w:t xml:space="preserve">which is greater than the maximum irrigation demand, and thus, only the amount of flow in segment </w:t>
+      </w:r>
+      <w:bookmarkStart w:id="3" w:name="_GoBack"/>
+      <w:bookmarkEnd w:id="3"/>
+      <w:r>
+        <w:t>upstream of the irrigation segment will constrain irrigation</w:t>
       </w:r>
       <w:r>
         <w:t xml:space="preserve"> (priority option 1)</w:t>
@@ -11915,8 +11935,8 @@
       <w:r>
         <w:t>s.</w:t>
       </w:r>
-      <w:bookmarkStart w:id="3" w:name="_Toc488393775"/>
-      <w:bookmarkStart w:id="4" w:name="_Toc59000064"/>
+      <w:bookmarkStart w:id="4" w:name="_Toc488393775"/>
+      <w:bookmarkStart w:id="5" w:name="_Toc59000064"/>
     </w:p>
     <w:p>
       <w:pPr>
@@ -12171,8 +12191,6 @@
       <w:r>
         <w:t>6</w:t>
       </w:r>
-      <w:bookmarkStart w:id="5" w:name="_GoBack"/>
-      <w:bookmarkEnd w:id="5"/>
       <w:r>
         <w:t xml:space="preserve"> hectare-meter</w:t>
       </w:r>
@@ -12425,13 +12443,7 @@
         <w:t xml:space="preserve">was </w:t>
       </w:r>
       <w:r>
-        <w:t xml:space="preserve">79, 158, and 70 </w:t>
-      </w:r>
-      <w:r>
-        <w:t>percent of the crop water consumption during these years for the case of</w:t>
-      </w:r>
-      <w:r>
-        <w:t xml:space="preserve"> high </w:t>
+        <w:t xml:space="preserve">79, 158, and 70 percent of the crop water consumption during these years for the case of high </w:t>
       </w:r>
       <m:oMath>
         <m:sSub>
@@ -13448,7 +13460,7 @@
         <w:t xml:space="preserve">water budgets and system response as well as future projections of sustainability and management change. </w:t>
       </w:r>
     </w:p>
-    <w:bookmarkEnd w:id="3"/>
+    <w:bookmarkEnd w:id="4"/>
     <w:p>
       <w:pPr>
         <w:pStyle w:val="Heading1"/>
@@ -13552,7 +13564,7 @@
       <w:r>
         <w:t xml:space="preserve"> Cited</w:t>
       </w:r>
-      <w:bookmarkEnd w:id="4"/>
+      <w:bookmarkEnd w:id="5"/>
       <w:bookmarkEnd w:id="6"/>
     </w:p>
     <w:p>
@@ -24932,7 +24944,7 @@
 </file>
 
 <file path=customXml/itemProps1.xml><?xml version="1.0" encoding="utf-8"?>
-<ds:datastoreItem xmlns:ds="http://schemas.openxmlformats.org/officeDocument/2006/customXml" ds:itemID="{5477812A-2CDC-4DB9-A3E6-BB5E93ACEB19}">
+<ds:datastoreItem xmlns:ds="http://schemas.openxmlformats.org/officeDocument/2006/customXml" ds:itemID="{C80EF036-A693-4C7A-81BB-6D36751C2C07}">
   <ds:schemaRefs>
     <ds:schemaRef ds:uri="http://schemas.openxmlformats.org/officeDocument/2006/bibliography"/>
   </ds:schemaRefs>

</xml_diff>

<commit_message>
edits from Paul on doc
</commit_message>
<xml_diff>
--- a/Examples/AgWaterUse/doc/AG_doc.docx
+++ b/Examples/AgWaterUse/doc/AG_doc.docx
@@ -2292,13 +2292,27 @@
         <w:t>.</w:t>
       </w:r>
       <w:r>
-        <w:t xml:space="preserve"> SFR diversion segments can consist of 1 or more reaches, where reaches are the length of stream or canal that spans a single model cell. A segment can span many model cells to represent great distances between a point of diversion and place of use</w:t>
+        <w:t xml:space="preserve"> SFR diversion segments can consist of 1 or more reaches, where reaches are the length of stream or canal that spans a single model cell. </w:t>
+      </w:r>
+      <w:commentRangeStart w:id="2"/>
+      <w:r>
+        <w:t>A segment can span many model cells to represent great distances between a point of diversion and place of use</w:t>
       </w:r>
       <w:r>
         <w:t>, and diversion segments can divert from other diversion segments</w:t>
       </w:r>
       <w:r>
-        <w:t xml:space="preserve">. </w:t>
+        <w:t>.</w:t>
+      </w:r>
+      <w:commentRangeEnd w:id="2"/>
+      <w:r>
+        <w:rPr>
+          <w:rStyle w:val="CommentReference"/>
+        </w:rPr>
+        <w:commentReference w:id="2"/>
+      </w:r>
+      <w:r>
+        <w:t xml:space="preserve"> </w:t>
       </w:r>
       <w:r>
         <w:t>Irrigation cannot be applied to a partial area</w:t>
@@ -2341,8 +2355,18 @@
       <w:pPr>
         <w:pStyle w:val="Heading3"/>
       </w:pPr>
+      <w:commentRangeStart w:id="3"/>
       <w:r>
         <w:t>Simulating crop consumption</w:t>
+      </w:r>
+      <w:commentRangeEnd w:id="3"/>
+      <w:r>
+        <w:rPr>
+          <w:rStyle w:val="CommentReference"/>
+          <w:rFonts w:ascii="Times New Roman" w:hAnsi="Times New Roman"/>
+          <w:kern w:val="0"/>
+        </w:rPr>
+        <w:commentReference w:id="3"/>
       </w:r>
     </w:p>
     <w:p>
@@ -3532,6 +3556,7 @@
         <w:pStyle w:val="BodyText"/>
         <w:ind w:firstLine="0"/>
       </w:pPr>
+      <w:commentRangeStart w:id="4"/>
       <w:r>
         <w:rPr>
           <w:noProof/>
@@ -3553,7 +3578,7 @@
                     <pic:cNvPicPr/>
                   </pic:nvPicPr>
                   <pic:blipFill>
-                    <a:blip r:embed="rId9"/>
+                    <a:blip r:embed="rId12"/>
                     <a:stretch>
                       <a:fillRect/>
                     </a:stretch>
@@ -3573,6 +3598,13 @@
           </wp:inline>
         </w:drawing>
       </w:r>
+      <w:commentRangeEnd w:id="4"/>
+      <w:r>
+        <w:rPr>
+          <w:rStyle w:val="CommentReference"/>
+        </w:rPr>
+        <w:commentReference w:id="4"/>
+      </w:r>
     </w:p>
     <w:p>
       <w:pPr>
@@ -4266,9 +4298,6 @@
       <w:r>
         <w:t xml:space="preserve"> is calculated as </w:t>
       </w:r>
-      <w:r>
-        <w:t>(</w:t>
-      </w:r>
       <m:oMath>
         <m:sSub>
           <m:sSubPr>
@@ -4298,7 +4327,13 @@
         </m:sSub>
       </m:oMath>
       <w:r>
-        <w:t>; L</w:t>
+        <w:t xml:space="preserve"> </w:t>
+      </w:r>
+      <w:r>
+        <w:t>(</w:t>
+      </w:r>
+      <w:r>
+        <w:t>L</w:t>
       </w:r>
       <w:r>
         <w:rPr>
@@ -9341,7 +9376,7 @@
                     <pic:cNvPicPr/>
                   </pic:nvPicPr>
                   <pic:blipFill>
-                    <a:blip r:embed="rId10"/>
+                    <a:blip r:embed="rId13"/>
                     <a:stretch>
                       <a:fillRect/>
                     </a:stretch>
@@ -9382,7 +9417,7 @@
           <w:numId w:val="0"/>
         </w:numPr>
       </w:pPr>
-      <w:bookmarkStart w:id="2" w:name="_Toc488403565"/>
+      <w:bookmarkStart w:id="5" w:name="_Toc488403565"/>
     </w:p>
     <w:p>
       <w:pPr>
@@ -9404,1371 +9439,6 @@
             <wp:extent cx="5943600" cy="5125085"/>
             <wp:effectExtent l="0" t="0" r="0" b="0"/>
             <wp:docPr id="29" name="Picture 29"/>
-            <wp:cNvGraphicFramePr>
-              <a:graphicFrameLocks xmlns:a="http://schemas.openxmlformats.org/drawingml/2006/main" noChangeAspect="1"/>
-            </wp:cNvGraphicFramePr>
-            <a:graphic xmlns:a="http://schemas.openxmlformats.org/drawingml/2006/main">
-              <a:graphicData uri="http://schemas.openxmlformats.org/drawingml/2006/picture">
-                <pic:pic xmlns:pic="http://schemas.openxmlformats.org/drawingml/2006/picture">
-                  <pic:nvPicPr>
-                    <pic:cNvPr id="1" name=""/>
-                    <pic:cNvPicPr/>
-                  </pic:nvPicPr>
-                  <pic:blipFill>
-                    <a:blip r:embed="rId11"/>
-                    <a:stretch>
-                      <a:fillRect/>
-                    </a:stretch>
-                  </pic:blipFill>
-                  <pic:spPr>
-                    <a:xfrm>
-                      <a:off x="0" y="0"/>
-                      <a:ext cx="5943600" cy="5125085"/>
-                    </a:xfrm>
-                    <a:prstGeom prst="rect">
-                      <a:avLst/>
-                    </a:prstGeom>
-                  </pic:spPr>
-                </pic:pic>
-              </a:graphicData>
-            </a:graphic>
-          </wp:inline>
-        </w:drawing>
-      </w:r>
-    </w:p>
-    <w:p>
-      <w:pPr>
-        <w:pStyle w:val="BodyText"/>
-        <w:ind w:firstLine="0"/>
-      </w:pPr>
-      <w:r>
-        <w:rPr>
-          <w:noProof/>
-        </w:rPr>
-        <w:lastRenderedPageBreak/>
-        <w:drawing>
-          <wp:inline distT="0" distB="0" distL="0" distR="0" wp14:anchorId="3B31D808" wp14:editId="042F479C">
-            <wp:extent cx="5943600" cy="6010910"/>
-            <wp:effectExtent l="0" t="0" r="0" b="8890"/>
-            <wp:docPr id="12" name="Picture 12"/>
-            <wp:cNvGraphicFramePr>
-              <a:graphicFrameLocks xmlns:a="http://schemas.openxmlformats.org/drawingml/2006/main" noChangeAspect="1"/>
-            </wp:cNvGraphicFramePr>
-            <a:graphic xmlns:a="http://schemas.openxmlformats.org/drawingml/2006/main">
-              <a:graphicData uri="http://schemas.openxmlformats.org/drawingml/2006/picture">
-                <pic:pic xmlns:pic="http://schemas.openxmlformats.org/drawingml/2006/picture">
-                  <pic:nvPicPr>
-                    <pic:cNvPr id="1" name=""/>
-                    <pic:cNvPicPr/>
-                  </pic:nvPicPr>
-                  <pic:blipFill>
-                    <a:blip r:embed="rId12"/>
-                    <a:stretch>
-                      <a:fillRect/>
-                    </a:stretch>
-                  </pic:blipFill>
-                  <pic:spPr>
-                    <a:xfrm>
-                      <a:off x="0" y="0"/>
-                      <a:ext cx="5943600" cy="6010910"/>
-                    </a:xfrm>
-                    <a:prstGeom prst="rect">
-                      <a:avLst/>
-                    </a:prstGeom>
-                  </pic:spPr>
-                </pic:pic>
-              </a:graphicData>
-            </a:graphic>
-          </wp:inline>
-        </w:drawing>
-      </w:r>
-    </w:p>
-    <w:p>
-      <w:pPr>
-        <w:pStyle w:val="BodyText"/>
-      </w:pPr>
-    </w:p>
-    <w:p>
-      <w:pPr>
-        <w:pStyle w:val="FigureCaption"/>
-      </w:pPr>
-      <w:r>
-        <w:t xml:space="preserve">Flow charts showing </w:t>
-      </w:r>
-      <w:r>
-        <w:t>three</w:t>
-      </w:r>
-      <w:r>
-        <w:t xml:space="preserve"> </w:t>
-      </w:r>
-      <w:r>
-        <w:t>different approaches for simulating agricultural water use with the AG Package</w:t>
-      </w:r>
-      <w:r>
-        <w:t>; A)</w:t>
-      </w:r>
-      <w:r>
-        <w:rPr>
-          <w:rFonts w:ascii="Times New Roman" w:eastAsiaTheme="minorHAnsi" w:hAnsi="Times New Roman"/>
-          <w:szCs w:val="24"/>
-        </w:rPr>
-        <w:t xml:space="preserve"> </w:t>
-      </w:r>
-      <w:r>
-        <w:t>demands set by user (AG Package default)</w:t>
-      </w:r>
-      <w:r>
-        <w:t>; B)</w:t>
-      </w:r>
-      <w:r>
-        <w:t xml:space="preserve"> demands calculated by activating irrigation events using an ET trigger (AG Package character input TRIGGER)</w:t>
-      </w:r>
-      <w:r>
-        <w:t>;</w:t>
-      </w:r>
-      <w:r>
-        <w:t xml:space="preserve"> C)</w:t>
-      </w:r>
-      <w:bookmarkEnd w:id="2"/>
-      <w:r>
-        <w:t xml:space="preserve"> demands calculated using the minimum irrigation water requirement (AG Package character input ETDEMAND)</w:t>
-      </w:r>
-      <w:r>
-        <w:t>.</w:t>
-      </w:r>
-    </w:p>
-    <w:p>
-      <w:pPr>
-        <w:pStyle w:val="Heading1"/>
-      </w:pPr>
-      <w:r>
-        <w:lastRenderedPageBreak/>
-        <w:t>Example Problems</w:t>
-      </w:r>
-    </w:p>
-    <w:p>
-      <w:pPr>
-        <w:pStyle w:val="BodyText"/>
-      </w:pPr>
-      <w:r>
-        <w:t xml:space="preserve">Two </w:t>
-      </w:r>
-      <w:r>
-        <w:t>example</w:t>
-      </w:r>
-      <w:r>
-        <w:t xml:space="preserve"> problems are presented to illustrate the capabilities of the </w:t>
-      </w:r>
-      <w:r>
-        <w:t>A</w:t>
-      </w:r>
-      <w:r>
-        <w:t>G</w:t>
-      </w:r>
-      <w:r>
-        <w:t xml:space="preserve"> </w:t>
-      </w:r>
-      <w:r>
-        <w:t>Pack</w:t>
-      </w:r>
-      <w:r>
-        <w:t>ag</w:t>
-      </w:r>
-      <w:r>
-        <w:t>e</w:t>
-      </w:r>
-      <w:r>
-        <w:t xml:space="preserve"> for simulating water use by </w:t>
-      </w:r>
-      <w:r>
-        <w:t>ag</w:t>
-      </w:r>
-      <w:r>
-        <w:t>riculture</w:t>
-      </w:r>
-      <w:r>
-        <w:t xml:space="preserve">. </w:t>
-      </w:r>
-      <w:r>
-        <w:t>Example</w:t>
-      </w:r>
-      <w:r>
-        <w:t xml:space="preserve"> problem 1 </w:t>
-      </w:r>
-      <w:r>
-        <w:t xml:space="preserve">is a MODFLOW simulation that </w:t>
-      </w:r>
-      <w:r>
-        <w:t xml:space="preserve">was modified from Test 1 presented previously by </w:t>
-      </w:r>
-      <w:proofErr w:type="spellStart"/>
-      <w:r>
-        <w:t>Prudic</w:t>
-      </w:r>
-      <w:proofErr w:type="spellEnd"/>
-      <w:r>
-        <w:t xml:space="preserve"> and others (</w:t>
-      </w:r>
-      <w:r>
-        <w:t>2004)</w:t>
-      </w:r>
-      <w:r>
-        <w:t>. Test problem 2</w:t>
-      </w:r>
-      <w:r>
-        <w:t xml:space="preserve"> is a GSFLOW simulation that</w:t>
-      </w:r>
-      <w:r>
-        <w:t xml:space="preserve"> was modified from the </w:t>
-      </w:r>
-      <w:proofErr w:type="spellStart"/>
-      <w:r>
-        <w:t>S</w:t>
-      </w:r>
-      <w:r>
-        <w:t>ag</w:t>
-      </w:r>
-      <w:r>
-        <w:t>ehen</w:t>
-      </w:r>
-      <w:proofErr w:type="spellEnd"/>
-      <w:r>
-        <w:t xml:space="preserve"> Creek Watershed </w:t>
-      </w:r>
-      <w:r>
-        <w:t xml:space="preserve">GSFLOW </w:t>
-      </w:r>
-      <w:r>
-        <w:t>example problem</w:t>
-      </w:r>
-      <w:r>
-        <w:t xml:space="preserve"> (Markstrom et al., 2008)</w:t>
-      </w:r>
-      <w:r>
-        <w:t xml:space="preserve">. Although there is no </w:t>
-      </w:r>
-      <w:r>
-        <w:t>ag</w:t>
-      </w:r>
-      <w:r>
-        <w:t xml:space="preserve">riculture in the </w:t>
-      </w:r>
-      <w:proofErr w:type="spellStart"/>
-      <w:r>
-        <w:t>S</w:t>
-      </w:r>
-      <w:r>
-        <w:t>ag</w:t>
-      </w:r>
-      <w:r>
-        <w:t>ehen</w:t>
-      </w:r>
-      <w:proofErr w:type="spellEnd"/>
-      <w:r>
-        <w:t xml:space="preserve"> Creek Watershed, the</w:t>
-      </w:r>
-      <w:r>
-        <w:t xml:space="preserve"> A</w:t>
-      </w:r>
-      <w:r>
-        <w:t>G</w:t>
-      </w:r>
-      <w:r>
-        <w:t xml:space="preserve"> Package</w:t>
-      </w:r>
-      <w:r>
-        <w:t xml:space="preserve"> was added</w:t>
-      </w:r>
-      <w:r>
-        <w:t xml:space="preserve"> for</w:t>
-      </w:r>
-      <w:r>
-        <w:t xml:space="preserve"> this example to simulate irrigation from surface wat</w:t>
-      </w:r>
-      <w:r>
-        <w:t xml:space="preserve">er and supplementary wells to several </w:t>
-      </w:r>
-      <w:r>
-        <w:t>HRUs in the lower part of the watershed</w:t>
-      </w:r>
-      <w:r>
-        <w:t xml:space="preserve"> that represent hypothetical </w:t>
-      </w:r>
-      <w:r>
-        <w:t>ag</w:t>
-      </w:r>
-      <w:r>
-        <w:t>ricultural fields</w:t>
-      </w:r>
-      <w:r>
-        <w:t xml:space="preserve">. </w:t>
-      </w:r>
-      <w:r>
-        <w:t>Both example problems retain the units used in their original presentations, and thus example problem 1 us</w:t>
-      </w:r>
-      <w:r>
-        <w:t>es</w:t>
-      </w:r>
-      <w:r>
-        <w:t xml:space="preserve"> English units and example problem 2 uses metric units.</w:t>
-      </w:r>
-      <w:r>
-        <w:t xml:space="preserve"> </w:t>
-      </w:r>
-    </w:p>
-    <w:p>
-      <w:pPr>
-        <w:pStyle w:val="Heading2"/>
-      </w:pPr>
-      <w:r>
-        <w:t>Example Problem 1</w:t>
-      </w:r>
-      <w:r>
-        <w:t xml:space="preserve">: </w:t>
-      </w:r>
-      <w:r>
-        <w:t>MODFLOW</w:t>
-      </w:r>
-      <w:r>
-        <w:t xml:space="preserve"> with</w:t>
-      </w:r>
-      <w:r>
-        <w:t xml:space="preserve"> </w:t>
-      </w:r>
-      <w:r>
-        <w:t>conjunctive use of surface water (SW) and groundwater (GW)</w:t>
-      </w:r>
-      <w:r>
-        <w:t xml:space="preserve">, </w:t>
-      </w:r>
-      <w:r>
-        <w:t>ETDEMAND</w:t>
-      </w:r>
-      <w:r>
-        <w:t xml:space="preserve"> option</w:t>
-      </w:r>
-    </w:p>
-    <w:p>
-      <w:pPr>
-        <w:pStyle w:val="BodyText"/>
-      </w:pPr>
-      <w:r>
-        <w:t>This model</w:t>
-      </w:r>
-      <w:r>
-        <w:t xml:space="preserve"> represents an alluvial river basin in a semi-arid region. The basin receives most of its precipitation in the surrounding mountains</w:t>
-      </w:r>
-      <w:r>
-        <w:t>, and i</w:t>
-      </w:r>
-      <w:r>
-        <w:t xml:space="preserve">ntermittent streams </w:t>
-      </w:r>
-      <w:r>
-        <w:t>drain the mountains and flow into</w:t>
-      </w:r>
-      <w:r>
-        <w:t xml:space="preserve"> </w:t>
-      </w:r>
-      <w:r>
-        <w:t xml:space="preserve">a </w:t>
-      </w:r>
-      <w:r>
-        <w:t xml:space="preserve">perennial river that </w:t>
-      </w:r>
-      <w:r>
-        <w:t xml:space="preserve">crosses the southern portion of the </w:t>
-      </w:r>
-      <w:r>
-        <w:t xml:space="preserve">valley (Fig. </w:t>
-      </w:r>
-      <w:r>
-        <w:t>3</w:t>
-      </w:r>
-      <w:r>
-        <w:t xml:space="preserve">). </w:t>
-      </w:r>
-      <w:r>
-        <w:t>The valley aquifer consists of alluvium dominated by sand and gravel, and the mountains consist of bedrock that has much lower hydraulic conductivity than the valley alluvium. Recharge in the basin primarily occurs as seep</w:t>
-      </w:r>
-      <w:r>
-        <w:t>ag</w:t>
-      </w:r>
-      <w:r>
-        <w:t xml:space="preserve">e loss from the intermittent stream channels and </w:t>
-      </w:r>
-      <w:r>
-        <w:t>to a lesser exten</w:t>
-      </w:r>
-      <w:r>
-        <w:t>t</w:t>
-      </w:r>
-      <w:r>
-        <w:t xml:space="preserve"> as groundwater </w:t>
-      </w:r>
-      <w:r>
-        <w:t>flowing to the valley from the</w:t>
-      </w:r>
-      <w:r>
-        <w:t xml:space="preserve"> mountain block</w:t>
-      </w:r>
-      <w:r>
-        <w:t xml:space="preserve"> and diffuse recharge through valley sediment</w:t>
-      </w:r>
-      <w:r>
-        <w:t xml:space="preserve">. </w:t>
-      </w:r>
-    </w:p>
-    <w:p>
-      <w:pPr>
-        <w:pStyle w:val="BodyText"/>
-      </w:pPr>
-      <w:proofErr w:type="spellStart"/>
-      <w:r>
-        <w:lastRenderedPageBreak/>
-        <w:t>Prudic</w:t>
-      </w:r>
-      <w:proofErr w:type="spellEnd"/>
-      <w:r>
-        <w:t xml:space="preserve"> and others (2004) present additional details describing this test problem, including representation of the stream network, and distribution of recharge and ET parameters used within the model. Niswonger and others (2006) describe modifications made to this example to replace the ET and Recharge Packages with the UZF Package; excess applied infiltration and rejected infiltration/spring discharge is routed to streams.</w:t>
-      </w:r>
-    </w:p>
-    <w:p>
-      <w:pPr>
-        <w:pStyle w:val="BodyText"/>
-      </w:pPr>
-      <w:r>
-        <w:rPr>
-          <w:noProof/>
-        </w:rPr>
-        <w:lastRenderedPageBreak/>
-        <w:drawing>
-          <wp:inline distT="0" distB="0" distL="0" distR="0" wp14:anchorId="7FF890D1" wp14:editId="7DD8923D">
-            <wp:extent cx="5076825" cy="6991350"/>
-            <wp:effectExtent l="0" t="0" r="9525" b="0"/>
-            <wp:docPr id="4" name="Picture 4"/>
-            <wp:cNvGraphicFramePr>
-              <a:graphicFrameLocks xmlns:a="http://schemas.openxmlformats.org/drawingml/2006/main" noChangeAspect="1"/>
-            </wp:cNvGraphicFramePr>
-            <a:graphic xmlns:a="http://schemas.openxmlformats.org/drawingml/2006/main">
-              <a:graphicData uri="http://schemas.openxmlformats.org/drawingml/2006/picture">
-                <pic:pic xmlns:pic="http://schemas.openxmlformats.org/drawingml/2006/picture">
-                  <pic:nvPicPr>
-                    <pic:cNvPr id="1" name=""/>
-                    <pic:cNvPicPr/>
-                  </pic:nvPicPr>
-                  <pic:blipFill>
-                    <a:blip r:embed="rId13"/>
-                    <a:stretch>
-                      <a:fillRect/>
-                    </a:stretch>
-                  </pic:blipFill>
-                  <pic:spPr>
-                    <a:xfrm>
-                      <a:off x="0" y="0"/>
-                      <a:ext cx="5076825" cy="6991350"/>
-                    </a:xfrm>
-                    <a:prstGeom prst="rect">
-                      <a:avLst/>
-                    </a:prstGeom>
-                  </pic:spPr>
-                </pic:pic>
-              </a:graphicData>
-            </a:graphic>
-          </wp:inline>
-        </w:drawing>
-      </w:r>
-    </w:p>
-    <w:p>
-      <w:pPr>
-        <w:pStyle w:val="FigureCaption"/>
-      </w:pPr>
-      <w:r>
-        <w:t>Map showing basin topography, streams and canals, and agricultural region for example problem 1.</w:t>
-      </w:r>
-    </w:p>
-    <w:p>
-      <w:pPr>
-        <w:pStyle w:val="BodyText"/>
-      </w:pPr>
-      <w:r>
-        <w:lastRenderedPageBreak/>
-        <w:t xml:space="preserve">The model domain </w:t>
-      </w:r>
-      <w:r>
-        <w:t xml:space="preserve">extends </w:t>
-      </w:r>
-      <w:r>
-        <w:t xml:space="preserve">to a maximum of 520 feet below land surface in the valley bottom; and extends laterally </w:t>
-      </w:r>
-      <w:r>
-        <w:t>14 miles</w:t>
-      </w:r>
-      <w:r>
-        <w:t xml:space="preserve"> in the </w:t>
-      </w:r>
-      <w:r>
-        <w:t>north-south</w:t>
-      </w:r>
-      <w:r>
-        <w:t xml:space="preserve"> </w:t>
-      </w:r>
-      <w:r>
-        <w:t xml:space="preserve">direction, and </w:t>
-      </w:r>
-      <w:r>
-        <w:t>9.5 miles</w:t>
-      </w:r>
-      <w:r>
-        <w:t xml:space="preserve"> in the </w:t>
-      </w:r>
-      <w:r>
-        <w:t>east-west</w:t>
-      </w:r>
-      <w:r>
-        <w:t xml:space="preserve"> direction</w:t>
-      </w:r>
-      <w:r>
-        <w:t xml:space="preserve"> (Fig. </w:t>
-      </w:r>
-      <w:r>
-        <w:t>3</w:t>
-      </w:r>
-      <w:r>
-        <w:t>)</w:t>
-      </w:r>
-      <w:r>
-        <w:t xml:space="preserve">. The model </w:t>
-      </w:r>
-      <w:r>
-        <w:t>is</w:t>
-      </w:r>
-      <w:r>
-        <w:t xml:space="preserve"> dis</w:t>
-      </w:r>
-      <w:r>
-        <w:t>cretized</w:t>
-      </w:r>
-      <w:r>
-        <w:t xml:space="preserve"> </w:t>
-      </w:r>
-      <w:r>
-        <w:t>into</w:t>
-      </w:r>
-      <w:r>
-        <w:t xml:space="preserve"> 1 layer, 15 rows, and 10 columns, and only model cells coincident with </w:t>
-      </w:r>
-      <w:r>
-        <w:t xml:space="preserve">the </w:t>
-      </w:r>
-      <w:r>
-        <w:t>basin fill are active</w:t>
-      </w:r>
-      <w:r>
-        <w:t xml:space="preserve">; consolidated rocks are not included. Layer 1 ranges in thickness between 130 feet and 520 feet. </w:t>
-      </w:r>
-      <w:r>
-        <w:t xml:space="preserve">Model cells have a constant dimension of 5000 feet in the row and column directions. </w:t>
-      </w:r>
-      <w:r>
-        <w:t>A total of 3,440 acres (6 model cells) are irrigated for agriculture in the central part of the basin; irrigation water is diverted from the Green River</w:t>
-      </w:r>
-      <w:r>
-        <w:t xml:space="preserve"> (Fig. </w:t>
-      </w:r>
-      <w:r>
-        <w:t>3</w:t>
-      </w:r>
-      <w:r>
-        <w:t>)</w:t>
-      </w:r>
-      <w:r>
-        <w:t xml:space="preserve"> and pumped from the shallow aquifer beneath the fields. </w:t>
-      </w:r>
-      <w:r>
-        <w:t>T</w:t>
-      </w:r>
-      <w:r>
-        <w:t xml:space="preserve">wo tributary streams that enter the model from the northwest and northeast </w:t>
-      </w:r>
-      <w:r>
-        <w:t>join the</w:t>
-      </w:r>
-      <w:r>
-        <w:t xml:space="preserve"> mainstem in the southern part of the model</w:t>
-      </w:r>
-      <w:r>
-        <w:t xml:space="preserve"> (</w:t>
-      </w:r>
-      <w:r>
-        <w:t>F</w:t>
-      </w:r>
-      <w:r>
-        <w:t xml:space="preserve">ig. </w:t>
-      </w:r>
-      <w:r>
-        <w:t>3</w:t>
-      </w:r>
-      <w:r>
-        <w:t>)</w:t>
-      </w:r>
-      <w:r>
-        <w:t xml:space="preserve">. </w:t>
-      </w:r>
-      <w:r>
-        <w:t>Simulations included an initial steady state stress period followed by f</w:t>
-      </w:r>
-      <w:r>
-        <w:t>orty</w:t>
-      </w:r>
-      <w:r>
-        <w:t>-</w:t>
-      </w:r>
-      <w:r>
-        <w:t>eight</w:t>
-      </w:r>
-      <w:r>
-        <w:t xml:space="preserve"> transient stress periods. Each stress period represents a calendar month and are divided into daily time steps.</w:t>
-      </w:r>
-      <w:r>
-        <w:t xml:space="preserve"> The simulation begins on January 1.</w:t>
-      </w:r>
-      <w:r>
-        <w:t xml:space="preserve"> Results are presented for the final 2 years of the simulation, </w:t>
-      </w:r>
-      <w:r>
-        <w:t>as</w:t>
-      </w:r>
-      <w:r>
-        <w:t xml:space="preserve"> the steady state stress period and first 2 years of the simulations are used to establish initial conditions.</w:t>
-      </w:r>
-    </w:p>
-    <w:p>
-      <w:pPr>
-        <w:pStyle w:val="BodyText"/>
-      </w:pPr>
-      <w:r>
-        <w:t>H</w:t>
-      </w:r>
-      <w:r>
-        <w:t xml:space="preserve">ydraulic conductivity and specific yield </w:t>
-      </w:r>
-      <w:r>
-        <w:t xml:space="preserve">of the water table aquifer </w:t>
-      </w:r>
-      <w:r>
-        <w:t xml:space="preserve">increase in the valley bottoms </w:t>
-      </w:r>
-      <w:r>
-        <w:t>that comprise</w:t>
-      </w:r>
-      <w:r>
-        <w:t xml:space="preserve"> of</w:t>
-      </w:r>
-      <w:r>
-        <w:t xml:space="preserve"> floodplains </w:t>
-      </w:r>
-      <w:r>
-        <w:t xml:space="preserve">or new alluvium </w:t>
-      </w:r>
-      <w:r>
-        <w:t>of the tributary streams and river.</w:t>
-      </w:r>
-      <w:r>
-        <w:t xml:space="preserve"> Monthly</w:t>
-      </w:r>
-      <w:r>
-        <w:t xml:space="preserve"> </w:t>
-      </w:r>
-      <m:oMath>
-        <m:sSub>
-          <m:sSubPr>
-            <m:ctrlPr>
-              <w:rPr>
-                <w:rFonts w:ascii="Cambria Math" w:hAnsi="Cambria Math"/>
-                <w:i/>
-              </w:rPr>
-            </m:ctrlPr>
-          </m:sSubPr>
-          <m:e>
-            <m:r>
-              <w:rPr>
-                <w:rFonts w:ascii="Cambria Math" w:hAnsi="Cambria Math"/>
-              </w:rPr>
-              <m:t>ET</m:t>
-            </m:r>
-          </m:e>
-          <m:sub>
-            <m:r>
-              <w:rPr>
-                <w:rFonts w:ascii="Cambria Math" w:hAnsi="Cambria Math"/>
-              </w:rPr>
-              <m:t>ww</m:t>
-            </m:r>
-          </m:sub>
-        </m:sSub>
-      </m:oMath>
-      <w:r>
-        <w:t xml:space="preserve"> </w:t>
-      </w:r>
-      <w:r>
-        <w:t>was specified in the UZF input file using annual estimates disaggregated into monthly values using average monthly temperatures (</w:t>
-      </w:r>
-      <w:proofErr w:type="spellStart"/>
-      <w:r>
-        <w:t>Prudic</w:t>
-      </w:r>
-      <w:proofErr w:type="spellEnd"/>
-      <w:r>
-        <w:t xml:space="preserve"> and </w:t>
-      </w:r>
-      <w:r>
-        <w:t>Herman</w:t>
-      </w:r>
-      <w:r>
-        <w:rPr>
-          <w:b/>
-        </w:rPr>
-        <w:t xml:space="preserve">, </w:t>
-      </w:r>
-      <w:r>
-        <w:t>1996</w:t>
-      </w:r>
-      <w:r>
-        <w:t>)</w:t>
-      </w:r>
-      <w:r>
-        <w:t>.</w:t>
-      </w:r>
-      <w:r>
-        <w:t xml:space="preserve"> </w:t>
-      </w:r>
-      <w:r>
-        <w:t>Users are referred to the input files for this problem that accompany this work for additional details.</w:t>
-      </w:r>
-    </w:p>
-    <w:p>
-      <w:pPr>
-        <w:pStyle w:val="BodyText"/>
-      </w:pPr>
-      <w:r>
-        <w:t xml:space="preserve">Two versions of </w:t>
-      </w:r>
-      <w:r>
-        <w:t>e</w:t>
-      </w:r>
-      <w:r>
-        <w:t xml:space="preserve">xample </w:t>
-      </w:r>
-      <w:r>
-        <w:t>p</w:t>
-      </w:r>
-      <w:r>
-        <w:t xml:space="preserve">roblem 1 are presented. </w:t>
-      </w:r>
-      <w:r>
-        <w:t xml:space="preserve">Example </w:t>
-      </w:r>
-      <w:r>
-        <w:t>p</w:t>
-      </w:r>
-      <w:r>
-        <w:t xml:space="preserve">roblem 1a (EP1a) simulates irrigation water provided </w:t>
-      </w:r>
-      <w:r>
-        <w:t>by surface water and supplementary groundwater</w:t>
-      </w:r>
-      <w:r>
-        <w:t xml:space="preserve">, and </w:t>
-      </w:r>
-      <w:r>
-        <w:t>e</w:t>
-      </w:r>
-      <w:r>
-        <w:t xml:space="preserve">xample </w:t>
-      </w:r>
-      <w:r>
-        <w:t>p</w:t>
-      </w:r>
-      <w:r>
-        <w:t>roblem 1b (EP1b)</w:t>
-      </w:r>
-      <w:r>
-        <w:t xml:space="preserve"> that simulat</w:t>
-      </w:r>
-      <w:r>
-        <w:t xml:space="preserve">es irrigation water provided solely by </w:t>
-      </w:r>
-      <w:r>
-        <w:t xml:space="preserve">groundwater. Both models simulate irrigation demands using the ETDEMAND approach that minimizes the ET deficit </w:t>
-      </w:r>
-      <w:r>
-        <w:lastRenderedPageBreak/>
-        <w:t xml:space="preserve">using </w:t>
-      </w:r>
-      <w:r>
-        <w:t>equation 1</w:t>
-      </w:r>
-      <w:r>
-        <w:t>7</w:t>
-      </w:r>
-      <w:r>
-        <w:t xml:space="preserve">. </w:t>
-      </w:r>
-      <w:r>
-        <w:t xml:space="preserve">Figure </w:t>
-      </w:r>
-      <w:r>
-        <w:t>3</w:t>
-      </w:r>
-      <w:r>
-        <w:t xml:space="preserve"> shows the cells designated as </w:t>
-      </w:r>
-      <w:r>
-        <w:t>ag</w:t>
-      </w:r>
-      <w:r>
-        <w:t xml:space="preserve">ricultural fields </w:t>
-      </w:r>
-      <w:r>
-        <w:t>t</w:t>
-      </w:r>
-      <w:r>
-        <w:t xml:space="preserve">hat receive irrigation. </w:t>
-      </w:r>
-      <w:r>
-        <w:t>SFR</w:t>
-      </w:r>
-      <w:r>
-        <w:t xml:space="preserve"> diversion segment number 9 was used to divert water from the Green River and route it to the fields</w:t>
-      </w:r>
-      <w:r>
-        <w:t xml:space="preserve"> (Fig. </w:t>
-      </w:r>
-      <w:r>
-        <w:t>3</w:t>
-      </w:r>
-      <w:r>
-        <w:t>)</w:t>
-      </w:r>
-      <w:r>
-        <w:t xml:space="preserve">. </w:t>
-      </w:r>
-      <w:r>
-        <w:t xml:space="preserve">NIWR is satisfied </w:t>
-      </w:r>
-      <w:r>
-        <w:t xml:space="preserve">solely </w:t>
-      </w:r>
-      <w:r>
-        <w:t xml:space="preserve">by </w:t>
-      </w:r>
-      <w:r>
-        <w:t>grou</w:t>
-      </w:r>
-      <w:r>
-        <w:t>ndwater</w:t>
-      </w:r>
-      <w:r>
-        <w:t xml:space="preserve"> in EP1b</w:t>
-      </w:r>
-      <w:r>
-        <w:t>.</w:t>
-      </w:r>
-      <w:r>
-        <w:t xml:space="preserve"> </w:t>
-      </w:r>
-    </w:p>
-    <w:p>
-      <w:pPr>
-        <w:pStyle w:val="Heading2"/>
-      </w:pPr>
-      <w:r>
-        <w:t>Example Problem 2</w:t>
-      </w:r>
-      <w:r>
-        <w:t>: GSFLOW-Conjunctive use of SW and GW</w:t>
-      </w:r>
-      <w:r>
-        <w:t>, ETDEMAND verses TRIGGER options</w:t>
-      </w:r>
-    </w:p>
-    <w:p>
-      <w:pPr>
-        <w:pStyle w:val="BodyText"/>
-      </w:pPr>
-      <w:r>
-        <w:t xml:space="preserve">Example problem 2 was developed by modifying the </w:t>
-      </w:r>
-      <w:r>
-        <w:t xml:space="preserve">GSFLOW </w:t>
-      </w:r>
-      <w:proofErr w:type="spellStart"/>
-      <w:r>
-        <w:t>Sagehen</w:t>
-      </w:r>
-      <w:proofErr w:type="spellEnd"/>
-      <w:r>
-        <w:t xml:space="preserve"> example problem </w:t>
-      </w:r>
-      <w:r>
-        <w:t>(</w:t>
-      </w:r>
-      <w:proofErr w:type="spellStart"/>
-      <w:r>
-        <w:t>Markstrom</w:t>
-      </w:r>
-      <w:proofErr w:type="spellEnd"/>
-      <w:r>
-        <w:t xml:space="preserve"> et al., 2008) </w:t>
-      </w:r>
-      <w:r>
-        <w:t xml:space="preserve">to include agricultural fields in the lower part of the basin (Fig. </w:t>
-      </w:r>
-      <w:r>
-        <w:t>4</w:t>
-      </w:r>
-      <w:r>
-        <w:t xml:space="preserve">). </w:t>
-      </w:r>
-      <w:proofErr w:type="spellStart"/>
-      <w:r>
-        <w:t>Sagehen</w:t>
-      </w:r>
-      <w:proofErr w:type="spellEnd"/>
-      <w:r>
-        <w:t xml:space="preserve"> Creek </w:t>
-      </w:r>
-      <w:r>
-        <w:t>drains a</w:t>
-      </w:r>
-      <w:r>
-        <w:t xml:space="preserve"> of 27 km</w:t>
-      </w:r>
-      <w:r>
-        <w:rPr>
-          <w:vertAlign w:val="superscript"/>
-        </w:rPr>
-        <w:t>2</w:t>
-      </w:r>
-      <w:r>
-        <w:t xml:space="preserve"> </w:t>
-      </w:r>
-      <w:r>
-        <w:t>watershed on the</w:t>
-      </w:r>
-      <w:r>
-        <w:t xml:space="preserve"> east slope of the northern Sierra Nevada. Geology of the </w:t>
-      </w:r>
-      <w:proofErr w:type="spellStart"/>
-      <w:r>
-        <w:t>Sagehen</w:t>
-      </w:r>
-      <w:proofErr w:type="spellEnd"/>
-      <w:r>
-        <w:t xml:space="preserve"> Creek watershed consists of granodiorite bedrock overlain by andesitic, tertiary volcanic</w:t>
-      </w:r>
-      <w:r>
-        <w:t xml:space="preserve"> material</w:t>
-      </w:r>
-      <w:r>
-        <w:t xml:space="preserve">, which are overlain by till and alluvium composed of granodiorite and andesite clasts </w:t>
-      </w:r>
-      <w:r>
-        <w:t>and some q</w:t>
-      </w:r>
-      <w:r>
-        <w:t>uaternary gravels (Burnett and Jennings, 1965).</w:t>
-      </w:r>
-      <w:r>
-        <w:t xml:space="preserve"> T</w:t>
-      </w:r>
-      <w:r>
-        <w:t xml:space="preserve">he principal </w:t>
-      </w:r>
-      <w:r>
-        <w:t>aquifer</w:t>
-      </w:r>
-      <w:r>
-        <w:t xml:space="preserve"> (model layer 2)</w:t>
-      </w:r>
-      <w:r>
-        <w:t xml:space="preserve"> was assumed to consist</w:t>
-      </w:r>
-      <w:r>
-        <w:t xml:space="preserve"> of </w:t>
-      </w:r>
-      <w:r>
-        <w:t>volcanic material</w:t>
-      </w:r>
-      <w:r>
-        <w:t xml:space="preserve"> </w:t>
-      </w:r>
-      <w:r>
-        <w:t>with</w:t>
-      </w:r>
-      <w:r>
-        <w:t xml:space="preserve"> thickness </w:t>
-      </w:r>
-      <w:r>
-        <w:t xml:space="preserve">ranging </w:t>
-      </w:r>
-      <w:r>
-        <w:t xml:space="preserve">between 50 and 300 m. </w:t>
-      </w:r>
-      <w:r>
-        <w:t>A veneer of a</w:t>
-      </w:r>
-      <w:r>
-        <w:t xml:space="preserve">lluvium </w:t>
-      </w:r>
-      <w:r>
-        <w:t>covers the volcanic material that is thicker along channels</w:t>
-      </w:r>
-      <w:r>
-        <w:t xml:space="preserve"> in the lower </w:t>
-      </w:r>
-      <w:r>
-        <w:t>section of the watershed</w:t>
-      </w:r>
-      <w:r>
-        <w:t xml:space="preserve"> (Burnett and Jennings, 1965). Alluvium </w:t>
-      </w:r>
-      <w:r>
-        <w:t xml:space="preserve">(model layer 1) </w:t>
-      </w:r>
-      <w:r>
-        <w:t>was assumed to range in thickness between 0 and 10 m.</w:t>
-      </w:r>
-      <w:r>
-        <w:t xml:space="preserve"> </w:t>
-      </w:r>
-      <w:r>
-        <w:t xml:space="preserve">The model domain extends laterally </w:t>
-      </w:r>
-      <w:r>
-        <w:t>6.4</w:t>
-      </w:r>
-      <w:r>
-        <w:t xml:space="preserve"> km in the north-south direction, and </w:t>
-      </w:r>
-      <w:r>
-        <w:t>7.1</w:t>
-      </w:r>
-      <w:r>
-        <w:t xml:space="preserve"> km in the east-west direction (Fig. </w:t>
-      </w:r>
-      <w:r>
-        <w:t>4</w:t>
-      </w:r>
-      <w:r>
-        <w:t xml:space="preserve">). The model is discretized into </w:t>
-      </w:r>
-      <w:r>
-        <w:t>90x90 m cell</w:t>
-      </w:r>
-      <w:r>
-        <w:t xml:space="preserve">s using </w:t>
-      </w:r>
-      <w:r>
-        <w:t>2</w:t>
-      </w:r>
-      <w:r>
-        <w:t xml:space="preserve"> layer</w:t>
-      </w:r>
-      <w:r>
-        <w:t>s</w:t>
-      </w:r>
-      <w:r>
-        <w:t xml:space="preserve">, </w:t>
-      </w:r>
-      <w:r>
-        <w:t>71</w:t>
-      </w:r>
-      <w:r>
-        <w:t xml:space="preserve"> rows, and </w:t>
-      </w:r>
-      <w:r>
-        <w:t>79</w:t>
-      </w:r>
-      <w:r>
-        <w:t xml:space="preserve"> columns. </w:t>
-      </w:r>
-      <w:r>
-        <w:t xml:space="preserve">Eighteen years are simulated, each year is divided into 12 stress periods, each period </w:t>
-      </w:r>
-      <w:r>
-        <w:t xml:space="preserve">represents a calendar month and </w:t>
-      </w:r>
-      <w:r>
-        <w:t>is</w:t>
-      </w:r>
-      <w:r>
-        <w:t xml:space="preserve"> divided into daily time steps. The </w:t>
-      </w:r>
-      <w:r>
-        <w:t xml:space="preserve">transient </w:t>
-      </w:r>
-      <w:r>
-        <w:t xml:space="preserve">simulation begins on </w:t>
-      </w:r>
-      <w:r>
-        <w:t>October</w:t>
-      </w:r>
-      <w:r>
-        <w:t xml:space="preserve"> 1</w:t>
-      </w:r>
-      <w:r>
-        <w:t>.</w:t>
-      </w:r>
-      <w:r>
-        <w:t xml:space="preserve"> </w:t>
-      </w:r>
-    </w:p>
-    <w:p>
-      <w:pPr>
-        <w:pStyle w:val="BodyText"/>
-      </w:pPr>
-      <w:r>
-        <w:t xml:space="preserve">Two versions of </w:t>
-      </w:r>
-      <w:r>
-        <w:t>e</w:t>
-      </w:r>
-      <w:r>
-        <w:t xml:space="preserve">xample </w:t>
-      </w:r>
-      <w:r>
-        <w:t>p</w:t>
-      </w:r>
-      <w:r>
-        <w:t xml:space="preserve">roblem </w:t>
-      </w:r>
-      <w:r>
-        <w:t>2</w:t>
-      </w:r>
-      <w:r>
-        <w:t xml:space="preserve"> are presented. Example </w:t>
-      </w:r>
-      <w:r>
-        <w:t>p</w:t>
-      </w:r>
-      <w:r>
-        <w:t xml:space="preserve">roblem </w:t>
-      </w:r>
-      <w:r>
-        <w:t>2</w:t>
-      </w:r>
-      <w:r>
-        <w:t>a (EP</w:t>
-      </w:r>
-      <w:r>
-        <w:t>2</w:t>
-      </w:r>
-      <w:r>
-        <w:t>a) and</w:t>
-      </w:r>
-      <w:r>
-        <w:t xml:space="preserve"> example problem </w:t>
-      </w:r>
-      <w:r>
-        <w:t>2</w:t>
-      </w:r>
-      <w:r>
-        <w:t>b (EP</w:t>
-      </w:r>
-      <w:r>
-        <w:t>2</w:t>
-      </w:r>
-      <w:r>
-        <w:t xml:space="preserve">b) </w:t>
-      </w:r>
-      <w:r>
-        <w:t xml:space="preserve">simulate demand </w:t>
-      </w:r>
-      <w:r>
-        <w:t>us</w:t>
-      </w:r>
-      <w:r>
-        <w:t>ing</w:t>
-      </w:r>
-      <w:r>
-        <w:t xml:space="preserve"> the </w:t>
-      </w:r>
-      <w:r>
-        <w:t xml:space="preserve">ETDEMAND and </w:t>
-      </w:r>
-      <w:r>
-        <w:t>TRIGGER</w:t>
-      </w:r>
-      <w:r>
-        <w:t xml:space="preserve"> </w:t>
-      </w:r>
-      <w:r>
-        <w:t>o</w:t>
-      </w:r>
-      <w:r>
-        <w:t>ptions, respectively</w:t>
-      </w:r>
-      <w:r>
-        <w:t xml:space="preserve">. </w:t>
-      </w:r>
-      <w:r>
-        <w:t xml:space="preserve">Figure </w:t>
-      </w:r>
-      <w:r>
-        <w:t>4</w:t>
-      </w:r>
-      <w:r>
-        <w:t xml:space="preserve"> shows the cells designated as agricultural fields that receive irrigation</w:t>
-      </w:r>
-      <w:r>
-        <w:t xml:space="preserve">, including 34 cells irrigated by 2 segments that divert water from </w:t>
-      </w:r>
-      <w:proofErr w:type="spellStart"/>
-      <w:r>
-        <w:t>Sagehen</w:t>
-      </w:r>
-      <w:proofErr w:type="spellEnd"/>
-      <w:r>
-        <w:t xml:space="preserve"> Creek</w:t>
-      </w:r>
-      <w:r>
-        <w:t>. S</w:t>
-      </w:r>
-      <w:r>
-        <w:t xml:space="preserve">egment </w:t>
-      </w:r>
-      <w:r>
-        <w:t>18</w:t>
-      </w:r>
-      <w:r>
-        <w:t xml:space="preserve"> </w:t>
-      </w:r>
-      <w:r>
-        <w:lastRenderedPageBreak/>
-        <w:t xml:space="preserve">supplies water for 14 cells, and segment </w:t>
-      </w:r>
-      <w:r>
-        <w:t>19</w:t>
-      </w:r>
-      <w:r>
-        <w:t xml:space="preserve"> supplies water for 20 cells</w:t>
-      </w:r>
-      <w:r>
-        <w:t xml:space="preserve"> (Fig. </w:t>
-      </w:r>
-      <w:r>
-        <w:t>4</w:t>
-      </w:r>
-      <w:r>
-        <w:t>)</w:t>
-      </w:r>
-      <w:r>
-        <w:t xml:space="preserve">. </w:t>
-      </w:r>
-      <w:r>
-        <w:t>All 34</w:t>
-      </w:r>
-      <w:r>
-        <w:t xml:space="preserve"> irrigated </w:t>
-      </w:r>
-      <w:r>
-        <w:t xml:space="preserve">cells </w:t>
-      </w:r>
-      <w:r>
-        <w:t>sum to an area</w:t>
-      </w:r>
-      <w:r>
-        <w:t xml:space="preserve"> to</w:t>
-      </w:r>
-      <w:r>
-        <w:t xml:space="preserve"> 27.5 hectares. </w:t>
-      </w:r>
-      <w:r>
-        <w:t>I</w:t>
-      </w:r>
-      <w:r>
-        <w:t xml:space="preserve">rrigation </w:t>
-      </w:r>
-      <w:r>
-        <w:t xml:space="preserve">can be nonzero during the </w:t>
-      </w:r>
-      <w:r>
-        <w:t>growing</w:t>
-      </w:r>
-      <w:r>
-        <w:t xml:space="preserve"> </w:t>
-      </w:r>
-      <w:r>
-        <w:t xml:space="preserve">season (June 1-August 30) and zero outside the </w:t>
-      </w:r>
-      <w:r>
-        <w:t>g</w:t>
-      </w:r>
-      <w:r>
-        <w:t>ro</w:t>
-      </w:r>
-      <w:r>
-        <w:t>wing</w:t>
-      </w:r>
-      <w:r>
-        <w:t xml:space="preserve"> season. </w:t>
-      </w:r>
-      <w:r>
-        <w:t xml:space="preserve">These constraints on the surface water diversions for irrigation were specified using SFR </w:t>
-      </w:r>
-      <w:proofErr w:type="spellStart"/>
-      <w:r>
-        <w:t>tabfiles</w:t>
-      </w:r>
-      <w:proofErr w:type="spellEnd"/>
-      <w:r>
-        <w:t xml:space="preserve"> </w:t>
-      </w:r>
-      <w:r>
-        <w:t xml:space="preserve">that define maximum diversion amounts for </w:t>
-      </w:r>
-      <w:r>
-        <w:t>segment</w:t>
-      </w:r>
-      <w:r>
-        <w:t xml:space="preserve"> numbers </w:t>
-      </w:r>
-      <w:r>
-        <w:t>18</w:t>
-      </w:r>
-      <w:r>
-        <w:t xml:space="preserve"> and </w:t>
-      </w:r>
-      <w:r>
-        <w:t>19</w:t>
-      </w:r>
-      <w:r>
-        <w:t>.</w:t>
-      </w:r>
-      <w:r>
-        <w:t xml:space="preserve"> </w:t>
-      </w:r>
-      <w:r>
-        <w:t xml:space="preserve">Wells were placed in each agricultural cell for supplementary pumping to meet irrigation requirements. </w:t>
-      </w:r>
-    </w:p>
-    <w:p>
-      <w:pPr>
-        <w:pStyle w:val="BodyText"/>
-        <w:ind w:firstLine="0"/>
-      </w:pPr>
-      <w:r>
-        <w:rPr>
-          <w:noProof/>
-        </w:rPr>
-        <w:lastRenderedPageBreak/>
-        <w:drawing>
-          <wp:inline distT="0" distB="0" distL="0" distR="0" wp14:anchorId="4D6C4F23" wp14:editId="4F24D8D1">
-            <wp:extent cx="4972050" cy="6448425"/>
-            <wp:effectExtent l="0" t="0" r="0" b="9525"/>
-            <wp:docPr id="18" name="Picture 18"/>
             <wp:cNvGraphicFramePr>
               <a:graphicFrameLocks xmlns:a="http://schemas.openxmlformats.org/drawingml/2006/main" noChangeAspect="1"/>
             </wp:cNvGraphicFramePr>
@@ -10788,7 +9458,7 @@
                   <pic:spPr>
                     <a:xfrm>
                       <a:off x="0" y="0"/>
-                      <a:ext cx="4972050" cy="6448425"/>
+                      <a:ext cx="5943600" cy="5125085"/>
                     </a:xfrm>
                     <a:prstGeom prst="rect">
                       <a:avLst/>
@@ -10803,242 +9473,6 @@
     </w:p>
     <w:p>
       <w:pPr>
-        <w:pStyle w:val="FigureCaption"/>
-      </w:pPr>
-      <w:r>
-        <w:t xml:space="preserve">Map of </w:t>
-      </w:r>
-      <w:proofErr w:type="spellStart"/>
-      <w:r>
-        <w:t>Sagehen</w:t>
-      </w:r>
-      <w:proofErr w:type="spellEnd"/>
-      <w:r>
-        <w:t xml:space="preserve"> Creek watershed with hypothetical irrigated fields used in example problem 2.</w:t>
-      </w:r>
-    </w:p>
-    <w:p>
-      <w:pPr>
-        <w:pStyle w:val="Heading1"/>
-      </w:pPr>
-      <w:r>
-        <w:lastRenderedPageBreak/>
-        <w:t>Results</w:t>
-      </w:r>
-    </w:p>
-    <w:p>
-      <w:pPr>
-        <w:pStyle w:val="Heading2"/>
-      </w:pPr>
-      <w:r>
-        <w:t>Example Problem 1</w:t>
-      </w:r>
-      <w:r>
-        <w:t>a</w:t>
-      </w:r>
-      <w:r>
-        <w:t>:</w:t>
-      </w:r>
-      <w:r>
-        <w:t xml:space="preserve"> </w:t>
-      </w:r>
-      <w:r>
-        <w:t xml:space="preserve">Impacts of </w:t>
-      </w:r>
-      <w:r>
-        <w:t>SW</w:t>
-      </w:r>
-      <w:r>
-        <w:t xml:space="preserve"> supply on supplementary GW pumping</w:t>
-      </w:r>
-    </w:p>
-    <w:p>
-      <w:pPr>
-        <w:pStyle w:val="BodyText"/>
-      </w:pPr>
-      <w:r>
-        <w:t>EP</w:t>
-      </w:r>
-      <w:r>
-        <w:t xml:space="preserve">1a was run with </w:t>
-      </w:r>
-      <w:r>
-        <w:t>high and low inflow</w:t>
-      </w:r>
-      <w:r>
-        <w:t xml:space="preserve"> hydrographs</w:t>
-      </w:r>
-      <w:r>
-        <w:t xml:space="preserve"> (Fig. </w:t>
-      </w:r>
-      <w:r>
-        <w:t>5</w:t>
-      </w:r>
-      <w:r>
-        <w:t>) representing average and drought years, respectively,</w:t>
-      </w:r>
-      <w:r>
-        <w:t xml:space="preserve"> to evaluate how differences in surface water supply impact the relative proportions of surface water and supplemental groundwater used for irrigation (Fig. </w:t>
-      </w:r>
-      <w:r>
-        <w:t>6</w:t>
-      </w:r>
-      <w:r>
-        <w:t xml:space="preserve">). </w:t>
-      </w:r>
-      <w:r>
-        <w:t>Specified surface water inflow enters the model through segment 1 over the northeast corner of the model boundary (Fig. 3). M</w:t>
-      </w:r>
-      <w:r>
-        <w:t xml:space="preserve">aximum surface water diversions rates were set </w:t>
-      </w:r>
-      <w:r>
-        <w:t>in</w:t>
-      </w:r>
-      <w:r>
-        <w:t xml:space="preserve"> </w:t>
-      </w:r>
-      <w:r>
-        <w:t xml:space="preserve">a </w:t>
-      </w:r>
-      <w:r>
-        <w:t xml:space="preserve">SFR </w:t>
-      </w:r>
-      <w:proofErr w:type="spellStart"/>
-      <w:r>
-        <w:t>tabfile</w:t>
-      </w:r>
-      <w:proofErr w:type="spellEnd"/>
-      <w:r>
-        <w:t xml:space="preserve"> </w:t>
-      </w:r>
-      <w:r>
-        <w:t>for segment 9 with</w:t>
-      </w:r>
-      <w:r>
-        <w:t xml:space="preserve"> an irrigation period</w:t>
-      </w:r>
-      <w:r>
-        <w:t xml:space="preserve"> from April 1 to September 30, and a maximum rate of </w:t>
-      </w:r>
-      <w:r>
-        <w:t>100</w:t>
-      </w:r>
-      <w:r>
-        <w:t xml:space="preserve"> ft</w:t>
-      </w:r>
-      <w:r>
-        <w:rPr>
-          <w:vertAlign w:val="superscript"/>
-        </w:rPr>
-        <w:t>3</w:t>
-      </w:r>
-      <w:r>
-        <w:t>/s</w:t>
-      </w:r>
-      <w:r>
-        <w:t>,</w:t>
-      </w:r>
-      <w:r>
-        <w:t xml:space="preserve"> </w:t>
-      </w:r>
-      <w:r>
-        <w:t xml:space="preserve">which is greater than the maximum irrigation demand, and thus, only the amount of flow in segment </w:t>
-      </w:r>
-      <w:bookmarkStart w:id="3" w:name="_GoBack"/>
-      <w:bookmarkEnd w:id="3"/>
-      <w:r>
-        <w:t>upstream of the irrigation segment will constrain irrigation</w:t>
-      </w:r>
-      <w:r>
-        <w:t xml:space="preserve"> (priority option 1)</w:t>
-      </w:r>
-      <w:r>
-        <w:t>.</w:t>
-      </w:r>
-      <w:r>
-        <w:t xml:space="preserve"> Soil and crop properties for EP1a are </w:t>
-      </w:r>
-      <w:r>
-        <w:t>those of the</w:t>
-      </w:r>
-      <w:r>
-        <w:t xml:space="preserve"> fine-textured soil shown in Table 1. </w:t>
-      </w:r>
-    </w:p>
-    <w:p>
-      <w:pPr>
-        <w:pStyle w:val="BodyText"/>
-      </w:pPr>
-      <w:r>
-        <w:t xml:space="preserve">Figure </w:t>
-      </w:r>
-      <w:r>
-        <w:t>6</w:t>
-      </w:r>
-      <w:r>
-        <w:t xml:space="preserve"> shows the proportions of surface water and </w:t>
-      </w:r>
-      <w:r>
-        <w:t xml:space="preserve">supplementary </w:t>
-      </w:r>
-      <w:r>
-        <w:t>groundwater use</w:t>
-      </w:r>
-      <w:r>
-        <w:t xml:space="preserve">d for irrigation for the </w:t>
-      </w:r>
-      <w:r>
-        <w:t>average and drought conditions</w:t>
-      </w:r>
-      <w:r>
-        <w:t xml:space="preserve">. </w:t>
-      </w:r>
-      <w:r>
-        <w:t xml:space="preserve">Supplementary groundwater makes up a </w:t>
-      </w:r>
-      <w:r>
-        <w:t xml:space="preserve">greater proportion of the </w:t>
-      </w:r>
-      <w:r>
-        <w:t>irrigation water supply d</w:t>
-      </w:r>
-      <w:r>
-        <w:t xml:space="preserve">uring </w:t>
-      </w:r>
-      <w:r>
-        <w:t>the low flow hydrograph (53%) relative to the high flow hydrograph (42%)</w:t>
-      </w:r>
-      <w:r>
-        <w:t xml:space="preserve"> </w:t>
-      </w:r>
-      <w:r>
-        <w:t xml:space="preserve">due to surface water supply constraints </w:t>
-      </w:r>
-      <w:r>
-        <w:t xml:space="preserve">(Fig. </w:t>
-      </w:r>
-      <w:r>
-        <w:t>5</w:t>
-      </w:r>
-      <w:r>
-        <w:t>)</w:t>
-      </w:r>
-      <w:r>
-        <w:t>. Average annual irrigation water requirements were the same for both simulations (2.58 feet) and slightly less than the annual average crop consumption (2.6 feet) due to small amounts of precipitation in t</w:t>
-      </w:r>
-      <w:r>
-        <w:t>he valley</w:t>
-      </w:r>
-      <w:r>
-        <w:t>.</w:t>
-      </w:r>
-      <w:r>
-        <w:t xml:space="preserve"> Supplementary pumping rates increase abruptly right as the flow at the diversion point decreases and then re-equilibrate as the demand decreases; similarly, pumping rates decrease abruptly when the demand decreases abruptly (Fig. 6)</w:t>
-      </w:r>
-    </w:p>
-    <w:p>
-      <w:pPr>
         <w:pStyle w:val="BodyText"/>
         <w:ind w:firstLine="0"/>
       </w:pPr>
@@ -11048,10 +9482,10 @@
         </w:rPr>
         <w:lastRenderedPageBreak/>
         <w:drawing>
-          <wp:inline distT="0" distB="0" distL="0" distR="0" wp14:anchorId="4CC9E488" wp14:editId="3976FAB5">
-            <wp:extent cx="5943600" cy="2599690"/>
-            <wp:effectExtent l="0" t="0" r="0" b="0"/>
-            <wp:docPr id="8" name="Picture 8"/>
+          <wp:inline distT="0" distB="0" distL="0" distR="0" wp14:anchorId="3B31D808" wp14:editId="042F479C">
+            <wp:extent cx="5943600" cy="6010910"/>
+            <wp:effectExtent l="0" t="0" r="0" b="8890"/>
+            <wp:docPr id="12" name="Picture 12"/>
             <wp:cNvGraphicFramePr>
               <a:graphicFrameLocks xmlns:a="http://schemas.openxmlformats.org/drawingml/2006/main" noChangeAspect="1"/>
             </wp:cNvGraphicFramePr>
@@ -11071,6 +9505,1630 @@
                   <pic:spPr>
                     <a:xfrm>
                       <a:off x="0" y="0"/>
+                      <a:ext cx="5943600" cy="6010910"/>
+                    </a:xfrm>
+                    <a:prstGeom prst="rect">
+                      <a:avLst/>
+                    </a:prstGeom>
+                  </pic:spPr>
+                </pic:pic>
+              </a:graphicData>
+            </a:graphic>
+          </wp:inline>
+        </w:drawing>
+      </w:r>
+    </w:p>
+    <w:p>
+      <w:pPr>
+        <w:pStyle w:val="BodyText"/>
+      </w:pPr>
+    </w:p>
+    <w:p>
+      <w:pPr>
+        <w:pStyle w:val="FigureCaption"/>
+      </w:pPr>
+      <w:r>
+        <w:t xml:space="preserve">Flow charts showing </w:t>
+      </w:r>
+      <w:r>
+        <w:t>three</w:t>
+      </w:r>
+      <w:r>
+        <w:t xml:space="preserve"> </w:t>
+      </w:r>
+      <w:r>
+        <w:t>different approaches for simulating agricultural water use with the AG Package</w:t>
+      </w:r>
+      <w:r>
+        <w:t>; A)</w:t>
+      </w:r>
+      <w:r>
+        <w:rPr>
+          <w:rFonts w:ascii="Times New Roman" w:eastAsiaTheme="minorHAnsi" w:hAnsi="Times New Roman"/>
+          <w:szCs w:val="24"/>
+        </w:rPr>
+        <w:t xml:space="preserve"> </w:t>
+      </w:r>
+      <w:r>
+        <w:t>demands set by user (AG Package default)</w:t>
+      </w:r>
+      <w:r>
+        <w:t>; B)</w:t>
+      </w:r>
+      <w:r>
+        <w:t xml:space="preserve"> demands calculated by activating irrigation events using an ET trigger (AG Package character input TRIGGER)</w:t>
+      </w:r>
+      <w:r>
+        <w:t>;</w:t>
+      </w:r>
+      <w:r>
+        <w:t xml:space="preserve"> C)</w:t>
+      </w:r>
+      <w:bookmarkEnd w:id="5"/>
+      <w:r>
+        <w:t xml:space="preserve"> demands calculated using the minimum irrigation water requirement (AG Package character input ETDEMAND)</w:t>
+      </w:r>
+      <w:r>
+        <w:t>.</w:t>
+      </w:r>
+    </w:p>
+    <w:p>
+      <w:pPr>
+        <w:pStyle w:val="Heading1"/>
+      </w:pPr>
+      <w:r>
+        <w:lastRenderedPageBreak/>
+        <w:t>Example Problems</w:t>
+      </w:r>
+    </w:p>
+    <w:p>
+      <w:pPr>
+        <w:pStyle w:val="BodyText"/>
+      </w:pPr>
+      <w:r>
+        <w:t xml:space="preserve">Two </w:t>
+      </w:r>
+      <w:r>
+        <w:t>example</w:t>
+      </w:r>
+      <w:r>
+        <w:t xml:space="preserve"> problems are presented to illustrate the capabilities of the </w:t>
+      </w:r>
+      <w:r>
+        <w:t>A</w:t>
+      </w:r>
+      <w:r>
+        <w:t>G</w:t>
+      </w:r>
+      <w:r>
+        <w:t xml:space="preserve"> </w:t>
+      </w:r>
+      <w:r>
+        <w:t>Pack</w:t>
+      </w:r>
+      <w:r>
+        <w:t>ag</w:t>
+      </w:r>
+      <w:r>
+        <w:t>e</w:t>
+      </w:r>
+      <w:r>
+        <w:t xml:space="preserve"> for simulating water use by </w:t>
+      </w:r>
+      <w:r>
+        <w:t>ag</w:t>
+      </w:r>
+      <w:r>
+        <w:t>riculture</w:t>
+      </w:r>
+      <w:r>
+        <w:t xml:space="preserve">. </w:t>
+      </w:r>
+      <w:r>
+        <w:t>Example</w:t>
+      </w:r>
+      <w:r>
+        <w:t xml:space="preserve"> problem 1 </w:t>
+      </w:r>
+      <w:r>
+        <w:t xml:space="preserve">is a MODFLOW simulation that </w:t>
+      </w:r>
+      <w:r>
+        <w:t xml:space="preserve">was modified from Test 1 presented previously by </w:t>
+      </w:r>
+      <w:proofErr w:type="spellStart"/>
+      <w:r>
+        <w:t>Prudic</w:t>
+      </w:r>
+      <w:proofErr w:type="spellEnd"/>
+      <w:r>
+        <w:t xml:space="preserve"> and others (</w:t>
+      </w:r>
+      <w:r>
+        <w:t>2004)</w:t>
+      </w:r>
+      <w:r>
+        <w:t>. Test problem 2</w:t>
+      </w:r>
+      <w:r>
+        <w:t xml:space="preserve"> is a GSFLOW simulation that</w:t>
+      </w:r>
+      <w:r>
+        <w:t xml:space="preserve"> was modified from the </w:t>
+      </w:r>
+      <w:proofErr w:type="spellStart"/>
+      <w:r>
+        <w:t>S</w:t>
+      </w:r>
+      <w:r>
+        <w:t>ag</w:t>
+      </w:r>
+      <w:r>
+        <w:t>ehen</w:t>
+      </w:r>
+      <w:proofErr w:type="spellEnd"/>
+      <w:r>
+        <w:t xml:space="preserve"> Creek Watershed </w:t>
+      </w:r>
+      <w:r>
+        <w:t xml:space="preserve">GSFLOW </w:t>
+      </w:r>
+      <w:r>
+        <w:t>example problem</w:t>
+      </w:r>
+      <w:r>
+        <w:t xml:space="preserve"> (Markstrom et al., 2008)</w:t>
+      </w:r>
+      <w:r>
+        <w:t xml:space="preserve">. Although there is no </w:t>
+      </w:r>
+      <w:r>
+        <w:t>ag</w:t>
+      </w:r>
+      <w:r>
+        <w:t xml:space="preserve">riculture in the </w:t>
+      </w:r>
+      <w:proofErr w:type="spellStart"/>
+      <w:r>
+        <w:t>S</w:t>
+      </w:r>
+      <w:r>
+        <w:t>ag</w:t>
+      </w:r>
+      <w:r>
+        <w:t>ehen</w:t>
+      </w:r>
+      <w:proofErr w:type="spellEnd"/>
+      <w:r>
+        <w:t xml:space="preserve"> Creek Watershed, the</w:t>
+      </w:r>
+      <w:r>
+        <w:t xml:space="preserve"> A</w:t>
+      </w:r>
+      <w:r>
+        <w:t>G</w:t>
+      </w:r>
+      <w:r>
+        <w:t xml:space="preserve"> Package</w:t>
+      </w:r>
+      <w:r>
+        <w:t xml:space="preserve"> was added</w:t>
+      </w:r>
+      <w:r>
+        <w:t xml:space="preserve"> for</w:t>
+      </w:r>
+      <w:r>
+        <w:t xml:space="preserve"> this example to simulate irrigation from surface wat</w:t>
+      </w:r>
+      <w:r>
+        <w:t xml:space="preserve">er and supplementary wells to several </w:t>
+      </w:r>
+      <w:r>
+        <w:t>HRUs in the lower part of the watershed</w:t>
+      </w:r>
+      <w:r>
+        <w:t xml:space="preserve"> that represent hypothetical </w:t>
+      </w:r>
+      <w:r>
+        <w:t>ag</w:t>
+      </w:r>
+      <w:r>
+        <w:t>ricultural fields</w:t>
+      </w:r>
+      <w:r>
+        <w:t xml:space="preserve">. </w:t>
+      </w:r>
+      <w:r>
+        <w:t>Both example problems retain the units used in their original presentations, and thus example problem 1 us</w:t>
+      </w:r>
+      <w:r>
+        <w:t>es</w:t>
+      </w:r>
+      <w:r>
+        <w:t xml:space="preserve"> English units and example problem 2 uses metric units.</w:t>
+      </w:r>
+      <w:r>
+        <w:t xml:space="preserve"> </w:t>
+      </w:r>
+    </w:p>
+    <w:p>
+      <w:pPr>
+        <w:pStyle w:val="Heading2"/>
+      </w:pPr>
+      <w:r>
+        <w:t>Example Problem 1</w:t>
+      </w:r>
+      <w:r>
+        <w:t xml:space="preserve">: </w:t>
+      </w:r>
+      <w:r>
+        <w:t>MODFLOW</w:t>
+      </w:r>
+      <w:r>
+        <w:t xml:space="preserve"> with</w:t>
+      </w:r>
+      <w:r>
+        <w:t xml:space="preserve"> </w:t>
+      </w:r>
+      <w:r>
+        <w:t>conjunctive use of surface water (SW) and groundwater (GW)</w:t>
+      </w:r>
+      <w:r>
+        <w:t xml:space="preserve">, </w:t>
+      </w:r>
+      <w:r>
+        <w:t>ETDEMAND</w:t>
+      </w:r>
+      <w:r>
+        <w:t xml:space="preserve"> option</w:t>
+      </w:r>
+    </w:p>
+    <w:p>
+      <w:pPr>
+        <w:pStyle w:val="BodyText"/>
+      </w:pPr>
+      <w:r>
+        <w:t>This model</w:t>
+      </w:r>
+      <w:r>
+        <w:t xml:space="preserve"> represents an alluvial river basin in a semi-arid region. The basin receives most of its precipitation in the surrounding mountains</w:t>
+      </w:r>
+      <w:r>
+        <w:t>, and i</w:t>
+      </w:r>
+      <w:r>
+        <w:t xml:space="preserve">ntermittent streams </w:t>
+      </w:r>
+      <w:r>
+        <w:t>drain the mountains and flow into</w:t>
+      </w:r>
+      <w:r>
+        <w:t xml:space="preserve"> </w:t>
+      </w:r>
+      <w:r>
+        <w:t xml:space="preserve">a </w:t>
+      </w:r>
+      <w:r>
+        <w:t xml:space="preserve">perennial river that </w:t>
+      </w:r>
+      <w:r>
+        <w:t xml:space="preserve">crosses the southern portion of the </w:t>
+      </w:r>
+      <w:r>
+        <w:t xml:space="preserve">valley (Fig. </w:t>
+      </w:r>
+      <w:r>
+        <w:t>3</w:t>
+      </w:r>
+      <w:r>
+        <w:t xml:space="preserve">). </w:t>
+      </w:r>
+      <w:r>
+        <w:t>The valley aquifer consists of alluvium dominated by sand and gravel, and the mountains consist of bedrock that has much lower hydraulic conductivity than the valley alluvium. Recharge in the basin primarily occurs as seep</w:t>
+      </w:r>
+      <w:r>
+        <w:t>ag</w:t>
+      </w:r>
+      <w:r>
+        <w:t xml:space="preserve">e loss from the intermittent stream channels and </w:t>
+      </w:r>
+      <w:r>
+        <w:t>to a lesser exten</w:t>
+      </w:r>
+      <w:r>
+        <w:t>t</w:t>
+      </w:r>
+      <w:r>
+        <w:t xml:space="preserve"> as groundwater </w:t>
+      </w:r>
+      <w:r>
+        <w:t>flowing to the valley from the</w:t>
+      </w:r>
+      <w:r>
+        <w:t xml:space="preserve"> mountain block</w:t>
+      </w:r>
+      <w:r>
+        <w:t xml:space="preserve"> and diffuse recharge through valley sediment</w:t>
+      </w:r>
+      <w:r>
+        <w:t xml:space="preserve">. </w:t>
+      </w:r>
+    </w:p>
+    <w:p>
+      <w:pPr>
+        <w:pStyle w:val="BodyText"/>
+      </w:pPr>
+      <w:proofErr w:type="spellStart"/>
+      <w:r>
+        <w:lastRenderedPageBreak/>
+        <w:t>Prudic</w:t>
+      </w:r>
+      <w:proofErr w:type="spellEnd"/>
+      <w:r>
+        <w:t xml:space="preserve"> and others (2004) present additional details describing this test problem, including representation of the stream network, and distribution of recharge and ET parameters used within the model. Niswonger and others (2006) describe modifications made to this example to replace the ET and Recharge Packages with the UZF Package; excess applied infiltration and rejected infiltration/spring discharge is routed to streams.</w:t>
+      </w:r>
+    </w:p>
+    <w:p>
+      <w:pPr>
+        <w:pStyle w:val="BodyText"/>
+      </w:pPr>
+      <w:r>
+        <w:rPr>
+          <w:noProof/>
+        </w:rPr>
+        <w:lastRenderedPageBreak/>
+        <w:drawing>
+          <wp:inline distT="0" distB="0" distL="0" distR="0" wp14:anchorId="7FF890D1" wp14:editId="7DD8923D">
+            <wp:extent cx="5076825" cy="6991350"/>
+            <wp:effectExtent l="0" t="0" r="9525" b="0"/>
+            <wp:docPr id="4" name="Picture 4"/>
+            <wp:cNvGraphicFramePr>
+              <a:graphicFrameLocks xmlns:a="http://schemas.openxmlformats.org/drawingml/2006/main" noChangeAspect="1"/>
+            </wp:cNvGraphicFramePr>
+            <a:graphic xmlns:a="http://schemas.openxmlformats.org/drawingml/2006/main">
+              <a:graphicData uri="http://schemas.openxmlformats.org/drawingml/2006/picture">
+                <pic:pic xmlns:pic="http://schemas.openxmlformats.org/drawingml/2006/picture">
+                  <pic:nvPicPr>
+                    <pic:cNvPr id="1" name=""/>
+                    <pic:cNvPicPr/>
+                  </pic:nvPicPr>
+                  <pic:blipFill>
+                    <a:blip r:embed="rId16"/>
+                    <a:stretch>
+                      <a:fillRect/>
+                    </a:stretch>
+                  </pic:blipFill>
+                  <pic:spPr>
+                    <a:xfrm>
+                      <a:off x="0" y="0"/>
+                      <a:ext cx="5076825" cy="6991350"/>
+                    </a:xfrm>
+                    <a:prstGeom prst="rect">
+                      <a:avLst/>
+                    </a:prstGeom>
+                  </pic:spPr>
+                </pic:pic>
+              </a:graphicData>
+            </a:graphic>
+          </wp:inline>
+        </w:drawing>
+      </w:r>
+    </w:p>
+    <w:p>
+      <w:pPr>
+        <w:pStyle w:val="FigureCaption"/>
+      </w:pPr>
+      <w:r>
+        <w:t>Map showing basin topography, streams and canals, and agricultural region for example problem 1.</w:t>
+      </w:r>
+    </w:p>
+    <w:p>
+      <w:pPr>
+        <w:pStyle w:val="BodyText"/>
+      </w:pPr>
+      <w:r>
+        <w:lastRenderedPageBreak/>
+        <w:t xml:space="preserve">The model domain </w:t>
+      </w:r>
+      <w:r>
+        <w:t xml:space="preserve">extends </w:t>
+      </w:r>
+      <w:r>
+        <w:t xml:space="preserve">to a maximum of 520 feet below land surface in the valley bottom; and extends laterally </w:t>
+      </w:r>
+      <w:r>
+        <w:t>14 miles</w:t>
+      </w:r>
+      <w:r>
+        <w:t xml:space="preserve"> in the </w:t>
+      </w:r>
+      <w:r>
+        <w:t>north-south</w:t>
+      </w:r>
+      <w:r>
+        <w:t xml:space="preserve"> </w:t>
+      </w:r>
+      <w:r>
+        <w:t xml:space="preserve">direction, and </w:t>
+      </w:r>
+      <w:r>
+        <w:t>9.5 miles</w:t>
+      </w:r>
+      <w:r>
+        <w:t xml:space="preserve"> in the </w:t>
+      </w:r>
+      <w:r>
+        <w:t>east-west</w:t>
+      </w:r>
+      <w:r>
+        <w:t xml:space="preserve"> direction</w:t>
+      </w:r>
+      <w:r>
+        <w:t xml:space="preserve"> (Fig. </w:t>
+      </w:r>
+      <w:r>
+        <w:t>3</w:t>
+      </w:r>
+      <w:r>
+        <w:t>)</w:t>
+      </w:r>
+      <w:r>
+        <w:t xml:space="preserve">. The model </w:t>
+      </w:r>
+      <w:r>
+        <w:t>is</w:t>
+      </w:r>
+      <w:r>
+        <w:t xml:space="preserve"> dis</w:t>
+      </w:r>
+      <w:r>
+        <w:t>cretized</w:t>
+      </w:r>
+      <w:r>
+        <w:t xml:space="preserve"> </w:t>
+      </w:r>
+      <w:r>
+        <w:t>into</w:t>
+      </w:r>
+      <w:r>
+        <w:t xml:space="preserve"> 1 layer, 15 rows, and 10 columns, and only model cells coincident with </w:t>
+      </w:r>
+      <w:r>
+        <w:t xml:space="preserve">the </w:t>
+      </w:r>
+      <w:r>
+        <w:t>basin fill are active</w:t>
+      </w:r>
+      <w:r>
+        <w:t xml:space="preserve">; consolidated rocks are not included. Layer 1 ranges in thickness between 130 feet and 520 feet. </w:t>
+      </w:r>
+      <w:r>
+        <w:t xml:space="preserve">Model cells have a constant dimension of 5000 feet in the row and column directions. </w:t>
+      </w:r>
+      <w:r>
+        <w:t>A total of 3,440 acres (6 model cells) are irrigated for agriculture in the central part of the basin; irrigation water is diverted from the Green River</w:t>
+      </w:r>
+      <w:r>
+        <w:t xml:space="preserve"> (Fig. </w:t>
+      </w:r>
+      <w:r>
+        <w:t>3</w:t>
+      </w:r>
+      <w:r>
+        <w:t>)</w:t>
+      </w:r>
+      <w:r>
+        <w:t xml:space="preserve"> and pumped from the shallow aquifer beneath the fields. </w:t>
+      </w:r>
+      <w:r>
+        <w:t>T</w:t>
+      </w:r>
+      <w:r>
+        <w:t xml:space="preserve">wo tributary streams that enter the model from the northwest and northeast </w:t>
+      </w:r>
+      <w:r>
+        <w:t>join the</w:t>
+      </w:r>
+      <w:r>
+        <w:t xml:space="preserve"> mainstem in the southern part of the model</w:t>
+      </w:r>
+      <w:r>
+        <w:t xml:space="preserve"> (</w:t>
+      </w:r>
+      <w:r>
+        <w:t>F</w:t>
+      </w:r>
+      <w:r>
+        <w:t xml:space="preserve">ig. </w:t>
+      </w:r>
+      <w:r>
+        <w:t>3</w:t>
+      </w:r>
+      <w:r>
+        <w:t>)</w:t>
+      </w:r>
+      <w:r>
+        <w:t xml:space="preserve">. </w:t>
+      </w:r>
+      <w:r>
+        <w:t>Simulations included an initial steady state stress period followed by f</w:t>
+      </w:r>
+      <w:r>
+        <w:t>orty</w:t>
+      </w:r>
+      <w:r>
+        <w:t>-</w:t>
+      </w:r>
+      <w:r>
+        <w:t>eight</w:t>
+      </w:r>
+      <w:r>
+        <w:t xml:space="preserve"> transient stress periods. Each stress period represents a calendar month and are divided into daily time steps.</w:t>
+      </w:r>
+      <w:r>
+        <w:t xml:space="preserve"> The simulation begins on January 1.</w:t>
+      </w:r>
+      <w:r>
+        <w:t xml:space="preserve"> Results are presented for the final 2 years of the simulation, </w:t>
+      </w:r>
+      <w:r>
+        <w:t>as</w:t>
+      </w:r>
+      <w:r>
+        <w:t xml:space="preserve"> the steady state stress period and first 2 years of the simulations are used to establish initial conditions.</w:t>
+      </w:r>
+    </w:p>
+    <w:p>
+      <w:pPr>
+        <w:pStyle w:val="BodyText"/>
+      </w:pPr>
+      <w:r>
+        <w:t>H</w:t>
+      </w:r>
+      <w:r>
+        <w:t xml:space="preserve">ydraulic conductivity and specific yield </w:t>
+      </w:r>
+      <w:r>
+        <w:t xml:space="preserve">of the water table aquifer </w:t>
+      </w:r>
+      <w:r>
+        <w:t xml:space="preserve">increase in the valley bottoms </w:t>
+      </w:r>
+      <w:r>
+        <w:t>that comprise</w:t>
+      </w:r>
+      <w:r>
+        <w:t xml:space="preserve"> of</w:t>
+      </w:r>
+      <w:r>
+        <w:t xml:space="preserve"> floodplains </w:t>
+      </w:r>
+      <w:r>
+        <w:t xml:space="preserve">or new alluvium </w:t>
+      </w:r>
+      <w:r>
+        <w:t>of the tributary streams and river.</w:t>
+      </w:r>
+      <w:r>
+        <w:t xml:space="preserve"> Monthly</w:t>
+      </w:r>
+      <w:r>
+        <w:t xml:space="preserve"> </w:t>
+      </w:r>
+      <m:oMath>
+        <m:sSub>
+          <m:sSubPr>
+            <m:ctrlPr>
+              <w:rPr>
+                <w:rFonts w:ascii="Cambria Math" w:hAnsi="Cambria Math"/>
+                <w:i/>
+              </w:rPr>
+            </m:ctrlPr>
+          </m:sSubPr>
+          <m:e>
+            <m:r>
+              <w:rPr>
+                <w:rFonts w:ascii="Cambria Math" w:hAnsi="Cambria Math"/>
+              </w:rPr>
+              <m:t>ET</m:t>
+            </m:r>
+          </m:e>
+          <m:sub>
+            <m:r>
+              <w:rPr>
+                <w:rFonts w:ascii="Cambria Math" w:hAnsi="Cambria Math"/>
+              </w:rPr>
+              <m:t>ww</m:t>
+            </m:r>
+          </m:sub>
+        </m:sSub>
+      </m:oMath>
+      <w:r>
+        <w:t xml:space="preserve"> </w:t>
+      </w:r>
+      <w:r>
+        <w:t>was specified in the UZF input file using annual estimates disaggregated into monthly values using average monthly temperatures (</w:t>
+      </w:r>
+      <w:proofErr w:type="spellStart"/>
+      <w:r>
+        <w:t>Prudic</w:t>
+      </w:r>
+      <w:proofErr w:type="spellEnd"/>
+      <w:r>
+        <w:t xml:space="preserve"> and </w:t>
+      </w:r>
+      <w:r>
+        <w:t>Herman</w:t>
+      </w:r>
+      <w:r>
+        <w:rPr>
+          <w:b/>
+        </w:rPr>
+        <w:t xml:space="preserve">, </w:t>
+      </w:r>
+      <w:r>
+        <w:t>1996</w:t>
+      </w:r>
+      <w:r>
+        <w:t>)</w:t>
+      </w:r>
+      <w:r>
+        <w:t>.</w:t>
+      </w:r>
+      <w:r>
+        <w:t xml:space="preserve"> </w:t>
+      </w:r>
+      <w:r>
+        <w:t>Users are referred to the input files for this problem that accompany this work for additional details.</w:t>
+      </w:r>
+    </w:p>
+    <w:p>
+      <w:pPr>
+        <w:pStyle w:val="BodyText"/>
+      </w:pPr>
+      <w:r>
+        <w:t xml:space="preserve">Two versions of </w:t>
+      </w:r>
+      <w:r>
+        <w:t>e</w:t>
+      </w:r>
+      <w:r>
+        <w:t xml:space="preserve">xample </w:t>
+      </w:r>
+      <w:r>
+        <w:t>p</w:t>
+      </w:r>
+      <w:r>
+        <w:t xml:space="preserve">roblem 1 are presented. </w:t>
+      </w:r>
+      <w:r>
+        <w:t xml:space="preserve">Example </w:t>
+      </w:r>
+      <w:r>
+        <w:t>p</w:t>
+      </w:r>
+      <w:r>
+        <w:t xml:space="preserve">roblem 1a (EP1a) simulates irrigation water provided </w:t>
+      </w:r>
+      <w:r>
+        <w:t>by surface water and supplementary groundwater</w:t>
+      </w:r>
+      <w:r>
+        <w:t xml:space="preserve">, and </w:t>
+      </w:r>
+      <w:r>
+        <w:t>e</w:t>
+      </w:r>
+      <w:r>
+        <w:t xml:space="preserve">xample </w:t>
+      </w:r>
+      <w:r>
+        <w:t>p</w:t>
+      </w:r>
+      <w:r>
+        <w:t>roblem 1b (EP1b)</w:t>
+      </w:r>
+      <w:r>
+        <w:t xml:space="preserve"> that simulat</w:t>
+      </w:r>
+      <w:r>
+        <w:t xml:space="preserve">es irrigation water provided solely by </w:t>
+      </w:r>
+      <w:r>
+        <w:t xml:space="preserve">groundwater. Both models simulate irrigation demands using the ETDEMAND approach that minimizes the ET deficit </w:t>
+      </w:r>
+      <w:r>
+        <w:lastRenderedPageBreak/>
+        <w:t xml:space="preserve">using </w:t>
+      </w:r>
+      <w:r>
+        <w:t>equation 1</w:t>
+      </w:r>
+      <w:r>
+        <w:t>7</w:t>
+      </w:r>
+      <w:r>
+        <w:t xml:space="preserve">. </w:t>
+      </w:r>
+      <w:r>
+        <w:t xml:space="preserve">Figure </w:t>
+      </w:r>
+      <w:r>
+        <w:t>3</w:t>
+      </w:r>
+      <w:r>
+        <w:t xml:space="preserve"> shows the cells designated as </w:t>
+      </w:r>
+      <w:r>
+        <w:t>ag</w:t>
+      </w:r>
+      <w:r>
+        <w:t xml:space="preserve">ricultural fields </w:t>
+      </w:r>
+      <w:r>
+        <w:t>t</w:t>
+      </w:r>
+      <w:r>
+        <w:t xml:space="preserve">hat receive irrigation. </w:t>
+      </w:r>
+      <w:r>
+        <w:t>SFR</w:t>
+      </w:r>
+      <w:r>
+        <w:t xml:space="preserve"> diversion segment number 9 was used to divert water from the Green River and route it to the fields</w:t>
+      </w:r>
+      <w:r>
+        <w:t xml:space="preserve"> (Fig. </w:t>
+      </w:r>
+      <w:r>
+        <w:t>3</w:t>
+      </w:r>
+      <w:r>
+        <w:t>)</w:t>
+      </w:r>
+      <w:r>
+        <w:t xml:space="preserve">. </w:t>
+      </w:r>
+      <w:r>
+        <w:t xml:space="preserve">NIWR is satisfied </w:t>
+      </w:r>
+      <w:r>
+        <w:t xml:space="preserve">solely </w:t>
+      </w:r>
+      <w:r>
+        <w:t xml:space="preserve">by </w:t>
+      </w:r>
+      <w:r>
+        <w:t>grou</w:t>
+      </w:r>
+      <w:r>
+        <w:t>ndwater</w:t>
+      </w:r>
+      <w:r>
+        <w:t xml:space="preserve"> in EP1b</w:t>
+      </w:r>
+      <w:r>
+        <w:t>.</w:t>
+      </w:r>
+      <w:r>
+        <w:t xml:space="preserve"> </w:t>
+      </w:r>
+    </w:p>
+    <w:p>
+      <w:pPr>
+        <w:pStyle w:val="Heading2"/>
+      </w:pPr>
+      <w:r>
+        <w:t>Example Problem 2</w:t>
+      </w:r>
+      <w:r>
+        <w:t>: GSFLOW-Conjunctive use of SW and GW</w:t>
+      </w:r>
+      <w:r>
+        <w:t>, ETDEMAND vers</w:t>
+      </w:r>
+      <w:r>
+        <w:t>u</w:t>
+      </w:r>
+      <w:r>
+        <w:t>s TRIGGER options</w:t>
+      </w:r>
+    </w:p>
+    <w:p>
+      <w:pPr>
+        <w:pStyle w:val="BodyText"/>
+      </w:pPr>
+      <w:r>
+        <w:t xml:space="preserve">Example problem 2 was developed by modifying the </w:t>
+      </w:r>
+      <w:r>
+        <w:t xml:space="preserve">GSFLOW </w:t>
+      </w:r>
+      <w:proofErr w:type="spellStart"/>
+      <w:r>
+        <w:t>Sagehen</w:t>
+      </w:r>
+      <w:proofErr w:type="spellEnd"/>
+      <w:r>
+        <w:t xml:space="preserve"> example problem </w:t>
+      </w:r>
+      <w:r>
+        <w:t>(</w:t>
+      </w:r>
+      <w:proofErr w:type="spellStart"/>
+      <w:r>
+        <w:t>Markstrom</w:t>
+      </w:r>
+      <w:proofErr w:type="spellEnd"/>
+      <w:r>
+        <w:t xml:space="preserve"> et al., 2008) </w:t>
+      </w:r>
+      <w:r>
+        <w:t xml:space="preserve">to include agricultural fields in the lower part of the basin (Fig. </w:t>
+      </w:r>
+      <w:r>
+        <w:t>4</w:t>
+      </w:r>
+      <w:r>
+        <w:t xml:space="preserve">). </w:t>
+      </w:r>
+      <w:proofErr w:type="spellStart"/>
+      <w:r>
+        <w:t>Sagehen</w:t>
+      </w:r>
+      <w:proofErr w:type="spellEnd"/>
+      <w:r>
+        <w:t xml:space="preserve"> Creek </w:t>
+      </w:r>
+      <w:r>
+        <w:t>drains a</w:t>
+      </w:r>
+      <w:r>
+        <w:t xml:space="preserve"> of 27 km</w:t>
+      </w:r>
+      <w:r>
+        <w:rPr>
+          <w:vertAlign w:val="superscript"/>
+        </w:rPr>
+        <w:t>2</w:t>
+      </w:r>
+      <w:r>
+        <w:t xml:space="preserve"> </w:t>
+      </w:r>
+      <w:r>
+        <w:t>watershed on the</w:t>
+      </w:r>
+      <w:r>
+        <w:t xml:space="preserve"> east slope of the northern Sierra Nevada. Geology of the </w:t>
+      </w:r>
+      <w:proofErr w:type="spellStart"/>
+      <w:r>
+        <w:t>Sagehen</w:t>
+      </w:r>
+      <w:proofErr w:type="spellEnd"/>
+      <w:r>
+        <w:t xml:space="preserve"> Creek watershed consists of granodiorite bedrock overlain by andesitic, tertiary volcanic</w:t>
+      </w:r>
+      <w:r>
+        <w:t xml:space="preserve"> material</w:t>
+      </w:r>
+      <w:r>
+        <w:t xml:space="preserve">, which are overlain by till and alluvium composed of granodiorite and andesite clasts </w:t>
+      </w:r>
+      <w:r>
+        <w:t>and some q</w:t>
+      </w:r>
+      <w:r>
+        <w:t>uaternary gravels (Burnett and Jennings, 1965).</w:t>
+      </w:r>
+      <w:r>
+        <w:t xml:space="preserve"> T</w:t>
+      </w:r>
+      <w:r>
+        <w:t xml:space="preserve">he principal </w:t>
+      </w:r>
+      <w:r>
+        <w:t>aquifer</w:t>
+      </w:r>
+      <w:r>
+        <w:t xml:space="preserve"> (model layer 2)</w:t>
+      </w:r>
+      <w:r>
+        <w:t xml:space="preserve"> was assumed to consist</w:t>
+      </w:r>
+      <w:r>
+        <w:t xml:space="preserve"> of </w:t>
+      </w:r>
+      <w:r>
+        <w:t>volcanic material</w:t>
+      </w:r>
+      <w:r>
+        <w:t xml:space="preserve"> </w:t>
+      </w:r>
+      <w:r>
+        <w:t>with</w:t>
+      </w:r>
+      <w:r>
+        <w:t xml:space="preserve"> thickness </w:t>
+      </w:r>
+      <w:r>
+        <w:t xml:space="preserve">ranging </w:t>
+      </w:r>
+      <w:r>
+        <w:t xml:space="preserve">between 50 and 300 m. </w:t>
+      </w:r>
+      <w:r>
+        <w:t>A veneer of a</w:t>
+      </w:r>
+      <w:r>
+        <w:t xml:space="preserve">lluvium </w:t>
+      </w:r>
+      <w:r>
+        <w:t>covers the volcanic material that is thicker along channels</w:t>
+      </w:r>
+      <w:r>
+        <w:t xml:space="preserve"> in the lower </w:t>
+      </w:r>
+      <w:r>
+        <w:t>section of the watershed</w:t>
+      </w:r>
+      <w:r>
+        <w:t xml:space="preserve"> (Burnett and Jennings, 1965). Alluvium </w:t>
+      </w:r>
+      <w:r>
+        <w:t xml:space="preserve">(model layer 1) </w:t>
+      </w:r>
+      <w:r>
+        <w:t>was assumed to range in thickness between 0 and 10 m.</w:t>
+      </w:r>
+      <w:r>
+        <w:t xml:space="preserve"> </w:t>
+      </w:r>
+      <w:r>
+        <w:t xml:space="preserve">The model domain extends laterally </w:t>
+      </w:r>
+      <w:r>
+        <w:t>6.4</w:t>
+      </w:r>
+      <w:r>
+        <w:t xml:space="preserve"> km in the north-south direction, and </w:t>
+      </w:r>
+      <w:r>
+        <w:t>7.1</w:t>
+      </w:r>
+      <w:r>
+        <w:t xml:space="preserve"> km in the east-west direction (Fig. </w:t>
+      </w:r>
+      <w:r>
+        <w:t>4</w:t>
+      </w:r>
+      <w:r>
+        <w:t xml:space="preserve">). The model is discretized into </w:t>
+      </w:r>
+      <w:r>
+        <w:t>90x90 m cell</w:t>
+      </w:r>
+      <w:r>
+        <w:t xml:space="preserve">s using </w:t>
+      </w:r>
+      <w:r>
+        <w:t>2</w:t>
+      </w:r>
+      <w:r>
+        <w:t xml:space="preserve"> layer</w:t>
+      </w:r>
+      <w:r>
+        <w:t>s</w:t>
+      </w:r>
+      <w:r>
+        <w:t xml:space="preserve">, </w:t>
+      </w:r>
+      <w:r>
+        <w:t>71</w:t>
+      </w:r>
+      <w:r>
+        <w:t xml:space="preserve"> rows, and </w:t>
+      </w:r>
+      <w:r>
+        <w:t>79</w:t>
+      </w:r>
+      <w:r>
+        <w:t xml:space="preserve"> columns. </w:t>
+      </w:r>
+      <w:r>
+        <w:t xml:space="preserve">Eighteen years are simulated, each year is divided into 12 stress periods, each period </w:t>
+      </w:r>
+      <w:r>
+        <w:t xml:space="preserve">represents a calendar month and </w:t>
+      </w:r>
+      <w:r>
+        <w:t>is</w:t>
+      </w:r>
+      <w:r>
+        <w:t xml:space="preserve"> divided into daily time steps. The </w:t>
+      </w:r>
+      <w:r>
+        <w:t xml:space="preserve">transient </w:t>
+      </w:r>
+      <w:r>
+        <w:t xml:space="preserve">simulation begins on </w:t>
+      </w:r>
+      <w:r>
+        <w:t>October</w:t>
+      </w:r>
+      <w:r>
+        <w:t xml:space="preserve"> 1</w:t>
+      </w:r>
+      <w:r>
+        <w:t>.</w:t>
+      </w:r>
+      <w:r>
+        <w:t xml:space="preserve"> </w:t>
+      </w:r>
+    </w:p>
+    <w:p>
+      <w:pPr>
+        <w:pStyle w:val="BodyText"/>
+      </w:pPr>
+      <w:r>
+        <w:t xml:space="preserve">Two versions of </w:t>
+      </w:r>
+      <w:r>
+        <w:t>e</w:t>
+      </w:r>
+      <w:r>
+        <w:t xml:space="preserve">xample </w:t>
+      </w:r>
+      <w:r>
+        <w:t>p</w:t>
+      </w:r>
+      <w:r>
+        <w:t xml:space="preserve">roblem </w:t>
+      </w:r>
+      <w:r>
+        <w:t>2</w:t>
+      </w:r>
+      <w:r>
+        <w:t xml:space="preserve"> are presented. Example </w:t>
+      </w:r>
+      <w:r>
+        <w:t>p</w:t>
+      </w:r>
+      <w:r>
+        <w:t xml:space="preserve">roblem </w:t>
+      </w:r>
+      <w:r>
+        <w:t>2</w:t>
+      </w:r>
+      <w:r>
+        <w:t>a (EP</w:t>
+      </w:r>
+      <w:r>
+        <w:t>2</w:t>
+      </w:r>
+      <w:r>
+        <w:t>a) and</w:t>
+      </w:r>
+      <w:r>
+        <w:t xml:space="preserve"> example problem </w:t>
+      </w:r>
+      <w:r>
+        <w:t>2</w:t>
+      </w:r>
+      <w:r>
+        <w:t>b (EP</w:t>
+      </w:r>
+      <w:r>
+        <w:t>2</w:t>
+      </w:r>
+      <w:r>
+        <w:t xml:space="preserve">b) </w:t>
+      </w:r>
+      <w:r>
+        <w:t xml:space="preserve">simulate demand </w:t>
+      </w:r>
+      <w:r>
+        <w:t>us</w:t>
+      </w:r>
+      <w:r>
+        <w:t>ing</w:t>
+      </w:r>
+      <w:r>
+        <w:t xml:space="preserve"> the </w:t>
+      </w:r>
+      <w:r>
+        <w:t xml:space="preserve">ETDEMAND and </w:t>
+      </w:r>
+      <w:r>
+        <w:t>TRIGGER</w:t>
+      </w:r>
+      <w:r>
+        <w:t xml:space="preserve"> </w:t>
+      </w:r>
+      <w:r>
+        <w:t>o</w:t>
+      </w:r>
+      <w:r>
+        <w:t>ptions, respectively</w:t>
+      </w:r>
+      <w:r>
+        <w:t xml:space="preserve">. </w:t>
+      </w:r>
+      <w:r>
+        <w:t xml:space="preserve">Figure </w:t>
+      </w:r>
+      <w:r>
+        <w:t>4</w:t>
+      </w:r>
+      <w:r>
+        <w:t xml:space="preserve"> shows the cells designated as agricultural fields that receive irrigation</w:t>
+      </w:r>
+      <w:r>
+        <w:t xml:space="preserve">, including 34 cells irrigated by 2 segments that divert water from </w:t>
+      </w:r>
+      <w:proofErr w:type="spellStart"/>
+      <w:r>
+        <w:t>Sagehen</w:t>
+      </w:r>
+      <w:proofErr w:type="spellEnd"/>
+      <w:r>
+        <w:t xml:space="preserve"> Creek</w:t>
+      </w:r>
+      <w:r>
+        <w:t>. S</w:t>
+      </w:r>
+      <w:r>
+        <w:t xml:space="preserve">egment </w:t>
+      </w:r>
+      <w:r>
+        <w:t>18</w:t>
+      </w:r>
+      <w:r>
+        <w:t xml:space="preserve"> </w:t>
+      </w:r>
+      <w:r>
+        <w:lastRenderedPageBreak/>
+        <w:t xml:space="preserve">supplies water for 14 cells, and segment </w:t>
+      </w:r>
+      <w:r>
+        <w:t>19</w:t>
+      </w:r>
+      <w:r>
+        <w:t xml:space="preserve"> supplies water for 20 cells</w:t>
+      </w:r>
+      <w:r>
+        <w:t xml:space="preserve"> (Fig. </w:t>
+      </w:r>
+      <w:r>
+        <w:t>4</w:t>
+      </w:r>
+      <w:r>
+        <w:t>)</w:t>
+      </w:r>
+      <w:r>
+        <w:t xml:space="preserve">. </w:t>
+      </w:r>
+      <w:r>
+        <w:t>All 34</w:t>
+      </w:r>
+      <w:r>
+        <w:t xml:space="preserve"> irrigated </w:t>
+      </w:r>
+      <w:r>
+        <w:t xml:space="preserve">cells </w:t>
+      </w:r>
+      <w:r>
+        <w:t>sum to an area</w:t>
+      </w:r>
+      <w:r>
+        <w:t xml:space="preserve"> to</w:t>
+      </w:r>
+      <w:r>
+        <w:t xml:space="preserve"> 27.5 hectares. </w:t>
+      </w:r>
+      <w:r>
+        <w:t>I</w:t>
+      </w:r>
+      <w:r>
+        <w:t xml:space="preserve">rrigation </w:t>
+      </w:r>
+      <w:r>
+        <w:t xml:space="preserve">can be nonzero during the </w:t>
+      </w:r>
+      <w:r>
+        <w:t>growing</w:t>
+      </w:r>
+      <w:r>
+        <w:t xml:space="preserve"> </w:t>
+      </w:r>
+      <w:r>
+        <w:t xml:space="preserve">season (June 1-August 30) and zero outside the </w:t>
+      </w:r>
+      <w:r>
+        <w:t>g</w:t>
+      </w:r>
+      <w:r>
+        <w:t>ro</w:t>
+      </w:r>
+      <w:r>
+        <w:t>wing</w:t>
+      </w:r>
+      <w:r>
+        <w:t xml:space="preserve"> season. </w:t>
+      </w:r>
+      <w:r>
+        <w:t xml:space="preserve">These constraints on the surface water diversions for irrigation were specified using SFR </w:t>
+      </w:r>
+      <w:proofErr w:type="spellStart"/>
+      <w:r>
+        <w:t>tabfiles</w:t>
+      </w:r>
+      <w:proofErr w:type="spellEnd"/>
+      <w:r>
+        <w:t xml:space="preserve"> </w:t>
+      </w:r>
+      <w:r>
+        <w:t xml:space="preserve">that define maximum diversion amounts for </w:t>
+      </w:r>
+      <w:r>
+        <w:t>segment</w:t>
+      </w:r>
+      <w:r>
+        <w:t xml:space="preserve"> numbers </w:t>
+      </w:r>
+      <w:r>
+        <w:t>18</w:t>
+      </w:r>
+      <w:r>
+        <w:t xml:space="preserve"> and </w:t>
+      </w:r>
+      <w:r>
+        <w:t>19</w:t>
+      </w:r>
+      <w:r>
+        <w:t>.</w:t>
+      </w:r>
+      <w:r>
+        <w:t xml:space="preserve"> </w:t>
+      </w:r>
+      <w:r>
+        <w:t xml:space="preserve">Wells were placed in each agricultural cell for supplementary pumping to meet irrigation requirements. </w:t>
+      </w:r>
+    </w:p>
+    <w:p>
+      <w:pPr>
+        <w:pStyle w:val="BodyText"/>
+        <w:ind w:firstLine="0"/>
+      </w:pPr>
+      <w:r>
+        <w:rPr>
+          <w:noProof/>
+        </w:rPr>
+        <w:lastRenderedPageBreak/>
+        <w:drawing>
+          <wp:inline distT="0" distB="0" distL="0" distR="0" wp14:anchorId="4D6C4F23" wp14:editId="4F24D8D1">
+            <wp:extent cx="4972050" cy="6448425"/>
+            <wp:effectExtent l="0" t="0" r="0" b="9525"/>
+            <wp:docPr id="18" name="Picture 18"/>
+            <wp:cNvGraphicFramePr>
+              <a:graphicFrameLocks xmlns:a="http://schemas.openxmlformats.org/drawingml/2006/main" noChangeAspect="1"/>
+            </wp:cNvGraphicFramePr>
+            <a:graphic xmlns:a="http://schemas.openxmlformats.org/drawingml/2006/main">
+              <a:graphicData uri="http://schemas.openxmlformats.org/drawingml/2006/picture">
+                <pic:pic xmlns:pic="http://schemas.openxmlformats.org/drawingml/2006/picture">
+                  <pic:nvPicPr>
+                    <pic:cNvPr id="1" name=""/>
+                    <pic:cNvPicPr/>
+                  </pic:nvPicPr>
+                  <pic:blipFill>
+                    <a:blip r:embed="rId17"/>
+                    <a:stretch>
+                      <a:fillRect/>
+                    </a:stretch>
+                  </pic:blipFill>
+                  <pic:spPr>
+                    <a:xfrm>
+                      <a:off x="0" y="0"/>
+                      <a:ext cx="4972050" cy="6448425"/>
+                    </a:xfrm>
+                    <a:prstGeom prst="rect">
+                      <a:avLst/>
+                    </a:prstGeom>
+                  </pic:spPr>
+                </pic:pic>
+              </a:graphicData>
+            </a:graphic>
+          </wp:inline>
+        </w:drawing>
+      </w:r>
+    </w:p>
+    <w:p>
+      <w:pPr>
+        <w:pStyle w:val="FigureCaption"/>
+      </w:pPr>
+      <w:r>
+        <w:t xml:space="preserve">Map of </w:t>
+      </w:r>
+      <w:proofErr w:type="spellStart"/>
+      <w:r>
+        <w:t>Sagehen</w:t>
+      </w:r>
+      <w:proofErr w:type="spellEnd"/>
+      <w:r>
+        <w:t xml:space="preserve"> Creek watershed with hypothetical irrigated fields used in example problem 2.</w:t>
+      </w:r>
+    </w:p>
+    <w:p>
+      <w:pPr>
+        <w:pStyle w:val="Heading1"/>
+      </w:pPr>
+      <w:r>
+        <w:lastRenderedPageBreak/>
+        <w:t>Results</w:t>
+      </w:r>
+    </w:p>
+    <w:p>
+      <w:pPr>
+        <w:pStyle w:val="Heading2"/>
+      </w:pPr>
+      <w:r>
+        <w:t>Example Problem 1</w:t>
+      </w:r>
+      <w:r>
+        <w:t>a</w:t>
+      </w:r>
+      <w:r>
+        <w:t>:</w:t>
+      </w:r>
+      <w:r>
+        <w:t xml:space="preserve"> </w:t>
+      </w:r>
+      <w:r>
+        <w:t xml:space="preserve">Impacts of </w:t>
+      </w:r>
+      <w:r>
+        <w:t>SW</w:t>
+      </w:r>
+      <w:r>
+        <w:t xml:space="preserve"> supply on supplementary GW pumping</w:t>
+      </w:r>
+    </w:p>
+    <w:p>
+      <w:pPr>
+        <w:pStyle w:val="BodyText"/>
+      </w:pPr>
+      <w:r>
+        <w:t>EP</w:t>
+      </w:r>
+      <w:r>
+        <w:t xml:space="preserve">1a was run with </w:t>
+      </w:r>
+      <w:r>
+        <w:t>high and low inflow</w:t>
+      </w:r>
+      <w:r>
+        <w:t xml:space="preserve"> hydrographs</w:t>
+      </w:r>
+      <w:r>
+        <w:t xml:space="preserve"> (Fig. </w:t>
+      </w:r>
+      <w:r>
+        <w:t>5</w:t>
+      </w:r>
+      <w:r>
+        <w:t>) representing average and drought years, respectively,</w:t>
+      </w:r>
+      <w:r>
+        <w:t xml:space="preserve"> to evaluate how differences in surface water supply impact the relative proportions of surface water and supplemental groundwater used for irrigation (Fig. </w:t>
+      </w:r>
+      <w:r>
+        <w:t>6</w:t>
+      </w:r>
+      <w:r>
+        <w:t xml:space="preserve">). </w:t>
+      </w:r>
+      <w:r>
+        <w:t>Specified surface water inflow enters the model through segment 1 over the northeast corner of the model boundary (Fig. 3). M</w:t>
+      </w:r>
+      <w:r>
+        <w:t xml:space="preserve">aximum surface water diversions rates were set </w:t>
+      </w:r>
+      <w:r>
+        <w:t>in</w:t>
+      </w:r>
+      <w:r>
+        <w:t xml:space="preserve"> </w:t>
+      </w:r>
+      <w:r>
+        <w:t xml:space="preserve">a </w:t>
+      </w:r>
+      <w:r>
+        <w:t xml:space="preserve">SFR </w:t>
+      </w:r>
+      <w:proofErr w:type="spellStart"/>
+      <w:r>
+        <w:t>tabfile</w:t>
+      </w:r>
+      <w:proofErr w:type="spellEnd"/>
+      <w:r>
+        <w:t xml:space="preserve"> </w:t>
+      </w:r>
+      <w:r>
+        <w:t>for segment 9 with</w:t>
+      </w:r>
+      <w:r>
+        <w:t xml:space="preserve"> an irrigation period</w:t>
+      </w:r>
+      <w:r>
+        <w:t xml:space="preserve"> from April 1 to September 30, and a maximum rate of </w:t>
+      </w:r>
+      <w:r>
+        <w:t>100</w:t>
+      </w:r>
+      <w:r>
+        <w:t xml:space="preserve"> ft</w:t>
+      </w:r>
+      <w:r>
+        <w:rPr>
+          <w:vertAlign w:val="superscript"/>
+        </w:rPr>
+        <w:t>3</w:t>
+      </w:r>
+      <w:r>
+        <w:t>/s</w:t>
+      </w:r>
+      <w:r>
+        <w:t>,</w:t>
+      </w:r>
+      <w:r>
+        <w:t xml:space="preserve"> </w:t>
+      </w:r>
+      <w:r>
+        <w:t>which is greater than the maximum irrigation demand, and thus, only the amount of flow in segment upstream of the irrigation segment will constrain irrigation</w:t>
+      </w:r>
+      <w:r>
+        <w:t xml:space="preserve"> (priority option 1)</w:t>
+      </w:r>
+      <w:r>
+        <w:t>.</w:t>
+      </w:r>
+      <w:r>
+        <w:t xml:space="preserve"> Soil and crop properties for EP1a are </w:t>
+      </w:r>
+      <w:r>
+        <w:t>those of the</w:t>
+      </w:r>
+      <w:r>
+        <w:t xml:space="preserve"> fine-textured soil shown in Table 1. </w:t>
+      </w:r>
+    </w:p>
+    <w:p>
+      <w:pPr>
+        <w:pStyle w:val="BodyText"/>
+      </w:pPr>
+      <w:r>
+        <w:t xml:space="preserve">Figure </w:t>
+      </w:r>
+      <w:r>
+        <w:t>6</w:t>
+      </w:r>
+      <w:r>
+        <w:t xml:space="preserve"> shows the proportions of surface water and </w:t>
+      </w:r>
+      <w:r>
+        <w:t xml:space="preserve">supplementary </w:t>
+      </w:r>
+      <w:r>
+        <w:t>groundwater use</w:t>
+      </w:r>
+      <w:r>
+        <w:t xml:space="preserve">d for irrigation for the </w:t>
+      </w:r>
+      <w:r>
+        <w:t>average and drought conditions</w:t>
+      </w:r>
+      <w:r>
+        <w:t xml:space="preserve">. </w:t>
+      </w:r>
+      <w:r>
+        <w:t xml:space="preserve">Supplementary groundwater makes up a </w:t>
+      </w:r>
+      <w:r>
+        <w:t xml:space="preserve">greater proportion of the </w:t>
+      </w:r>
+      <w:r>
+        <w:t>irrigation water supply d</w:t>
+      </w:r>
+      <w:r>
+        <w:t xml:space="preserve">uring </w:t>
+      </w:r>
+      <w:r>
+        <w:t>the low flow hydrograph (53%) relative to the high flow hydrograph (42%)</w:t>
+      </w:r>
+      <w:r>
+        <w:t xml:space="preserve"> </w:t>
+      </w:r>
+      <w:r>
+        <w:t xml:space="preserve">due to surface water supply constraints </w:t>
+      </w:r>
+      <w:r>
+        <w:t xml:space="preserve">(Fig. </w:t>
+      </w:r>
+      <w:r>
+        <w:t>5</w:t>
+      </w:r>
+      <w:r>
+        <w:t>)</w:t>
+      </w:r>
+      <w:r>
+        <w:t>. Average annual irrigation water requirements were the same for both simulations (2.58 feet) and slightly less than the annual average crop consumption (2.6 feet) due to small amounts of precipitation in t</w:t>
+      </w:r>
+      <w:r>
+        <w:t>he valley</w:t>
+      </w:r>
+      <w:r>
+        <w:t>.</w:t>
+      </w:r>
+      <w:r>
+        <w:t xml:space="preserve"> Supplementary pumping rates increase abruptly right as the flow at the diversion point decreases and then re-equilibrate as the </w:t>
+      </w:r>
+      <w:r>
+        <w:t xml:space="preserve">crop </w:t>
+      </w:r>
+      <w:r>
+        <w:t xml:space="preserve">demand </w:t>
+      </w:r>
+      <w:r>
+        <w:t>(</w:t>
+      </w:r>
+      <w:proofErr w:type="spellStart"/>
+      <w:r>
+        <w:t>ETa</w:t>
+      </w:r>
+      <w:proofErr w:type="spellEnd"/>
+      <w:r>
+        <w:t xml:space="preserve">) </w:t>
+      </w:r>
+      <w:bookmarkStart w:id="6" w:name="_GoBack"/>
+      <w:bookmarkEnd w:id="6"/>
+      <w:r>
+        <w:t>decreases; similarly, pumping rates decrease abruptly when the demand decreases abruptly (Fig. 6)</w:t>
+      </w:r>
+    </w:p>
+    <w:p>
+      <w:pPr>
+        <w:pStyle w:val="BodyText"/>
+        <w:ind w:firstLine="0"/>
+      </w:pPr>
+      <w:r>
+        <w:rPr>
+          <w:noProof/>
+        </w:rPr>
+        <w:lastRenderedPageBreak/>
+        <w:drawing>
+          <wp:inline distT="0" distB="0" distL="0" distR="0" wp14:anchorId="4CC9E488" wp14:editId="3976FAB5">
+            <wp:extent cx="5943600" cy="2599690"/>
+            <wp:effectExtent l="0" t="0" r="0" b="0"/>
+            <wp:docPr id="8" name="Picture 8"/>
+            <wp:cNvGraphicFramePr>
+              <a:graphicFrameLocks xmlns:a="http://schemas.openxmlformats.org/drawingml/2006/main" noChangeAspect="1"/>
+            </wp:cNvGraphicFramePr>
+            <a:graphic xmlns:a="http://schemas.openxmlformats.org/drawingml/2006/main">
+              <a:graphicData uri="http://schemas.openxmlformats.org/drawingml/2006/picture">
+                <pic:pic xmlns:pic="http://schemas.openxmlformats.org/drawingml/2006/picture">
+                  <pic:nvPicPr>
+                    <pic:cNvPr id="1" name=""/>
+                    <pic:cNvPicPr/>
+                  </pic:nvPicPr>
+                  <pic:blipFill>
+                    <a:blip r:embed="rId18"/>
+                    <a:stretch>
+                      <a:fillRect/>
+                    </a:stretch>
+                  </pic:blipFill>
+                  <pic:spPr>
+                    <a:xfrm>
+                      <a:off x="0" y="0"/>
                       <a:ext cx="5943600" cy="2599690"/>
                     </a:xfrm>
                     <a:prstGeom prst="rect">
@@ -11139,7 +11197,7 @@
                     <pic:cNvPicPr/>
                   </pic:nvPicPr>
                   <pic:blipFill>
-                    <a:blip r:embed="rId16"/>
+                    <a:blip r:embed="rId19"/>
                     <a:stretch>
                       <a:fillRect/>
                     </a:stretch>
@@ -11880,7 +11938,7 @@
                     <pic:cNvPicPr/>
                   </pic:nvPicPr>
                   <pic:blipFill>
-                    <a:blip r:embed="rId17"/>
+                    <a:blip r:embed="rId20"/>
                     <a:stretch>
                       <a:fillRect/>
                     </a:stretch>
@@ -11935,8 +11993,8 @@
       <w:r>
         <w:t>s.</w:t>
       </w:r>
-      <w:bookmarkStart w:id="4" w:name="_Toc488393775"/>
-      <w:bookmarkStart w:id="5" w:name="_Toc59000064"/>
+      <w:bookmarkStart w:id="7" w:name="_Toc488393775"/>
+      <w:bookmarkStart w:id="8" w:name="_Toc59000064"/>
     </w:p>
     <w:p>
       <w:pPr>
@@ -12597,7 +12655,7 @@
                     <pic:cNvPicPr/>
                   </pic:nvPicPr>
                   <pic:blipFill>
-                    <a:blip r:embed="rId18"/>
+                    <a:blip r:embed="rId21"/>
                     <a:stretch>
                       <a:fillRect/>
                     </a:stretch>
@@ -12678,7 +12736,7 @@
                     <pic:cNvPicPr/>
                   </pic:nvPicPr>
                   <pic:blipFill>
-                    <a:blip r:embed="rId19"/>
+                    <a:blip r:embed="rId22"/>
                     <a:stretch>
                       <a:fillRect/>
                     </a:stretch>
@@ -13189,7 +13247,7 @@
                     <pic:cNvPicPr/>
                   </pic:nvPicPr>
                   <pic:blipFill>
-                    <a:blip r:embed="rId20"/>
+                    <a:blip r:embed="rId23"/>
                     <a:stretch>
                       <a:fillRect/>
                     </a:stretch>
@@ -13460,7 +13518,7 @@
         <w:t xml:space="preserve">water budgets and system response as well as future projections of sustainability and management change. </w:t>
       </w:r>
     </w:p>
-    <w:bookmarkEnd w:id="4"/>
+    <w:bookmarkEnd w:id="7"/>
     <w:p>
       <w:pPr>
         <w:pStyle w:val="Heading1"/>
@@ -13557,15 +13615,15 @@
         <w:pStyle w:val="Heading1"/>
         <w:autoSpaceDE w:val="0"/>
       </w:pPr>
-      <w:bookmarkStart w:id="6" w:name="_Toc488393776"/>
+      <w:bookmarkStart w:id="9" w:name="_Toc488393776"/>
       <w:r>
         <w:t>References</w:t>
       </w:r>
       <w:r>
         <w:t xml:space="preserve"> Cited</w:t>
       </w:r>
-      <w:bookmarkEnd w:id="5"/>
-      <w:bookmarkEnd w:id="6"/>
+      <w:bookmarkEnd w:id="8"/>
+      <w:bookmarkEnd w:id="9"/>
     </w:p>
     <w:p>
       <w:pPr>
@@ -13579,7 +13637,7 @@
           <w:szCs w:val="24"/>
         </w:rPr>
       </w:pPr>
-      <w:bookmarkStart w:id="7" w:name="_Toc59000065"/>
+      <w:bookmarkStart w:id="10" w:name="_Toc59000065"/>
       <w:r>
         <w:rPr>
           <w:rFonts w:ascii="Times New Roman" w:hAnsi="Times New Roman"/>
@@ -14850,7 +14908,7 @@
         </w:rPr>
         <w:t xml:space="preserve"> Investigations Report 83–4099, 184 p., accessed June 27, 2017, at </w:t>
       </w:r>
-      <w:hyperlink r:id="rId21" w:history="1">
+      <w:hyperlink r:id="rId24" w:history="1">
         <w:r>
           <w:rPr>
             <w:rStyle w:val="Hyperlink"/>
@@ -15503,7 +15561,7 @@
           <w:szCs w:val="24"/>
         </w:rPr>
       </w:pPr>
-      <w:bookmarkStart w:id="8" w:name="_Hlk9605616"/>
+      <w:bookmarkStart w:id="11" w:name="_Hlk9605616"/>
       <w:r>
         <w:rPr>
           <w:rFonts w:ascii="Times New Roman" w:hAnsi="Times New Roman"/>
@@ -15513,7 +15571,7 @@
         </w:rPr>
         <w:t>Regan, R.S., and LaFontaine, J.H., 2017</w:t>
       </w:r>
-      <w:bookmarkEnd w:id="8"/>
+      <w:bookmarkEnd w:id="11"/>
       <w:r>
         <w:rPr>
           <w:rFonts w:ascii="Times New Roman" w:hAnsi="Times New Roman"/>
@@ -15770,10 +15828,10 @@
         </w:rPr>
         <w:t>A surrogate modeling approach. Agricultural Water Management, 163, 380-39</w:t>
       </w:r>
-      <w:bookmarkEnd w:id="7"/>
+      <w:bookmarkEnd w:id="10"/>
     </w:p>
     <w:sectPr>
-      <w:footerReference w:type="default" r:id="rId22"/>
+      <w:footerReference w:type="default" r:id="rId25"/>
       <w:pgSz w:w="12240" w:h="15840"/>
       <w:pgMar w:top="1440" w:right="1440" w:bottom="1440" w:left="1440" w:header="720" w:footer="720" w:gutter="0"/>
       <w:pgNumType w:fmt="upperRoman" w:start="3"/>
@@ -15782,6 +15840,88 @@
     </w:sectPr>
   </w:body>
 </w:document>
+</file>
+
+<file path=word/comments.xml><?xml version="1.0" encoding="utf-8"?>
+<w:comments xmlns:wpc="http://schemas.microsoft.com/office/word/2010/wordprocessingCanvas" xmlns:cx="http://schemas.microsoft.com/office/drawing/2014/chartex" xmlns:cx1="http://schemas.microsoft.com/office/drawing/2015/9/8/chartex" xmlns:cx2="http://schemas.microsoft.com/office/drawing/2015/10/21/chartex" xmlns:cx3="http://schemas.microsoft.com/office/drawing/2016/5/9/chartex" xmlns:cx4="http://schemas.microsoft.com/office/drawing/2016/5/10/chartex" xmlns:cx5="http://schemas.microsoft.com/office/drawing/2016/5/11/chartex" xmlns:cx6="http://schemas.microsoft.com/office/drawing/2016/5/12/chartex" xmlns:cx7="http://schemas.microsoft.com/office/drawing/2016/5/13/chartex" xmlns:cx8="http://schemas.microsoft.com/office/drawing/2016/5/14/chartex" xmlns:mc="http://schemas.openxmlformats.org/markup-compatibility/2006" xmlns:aink="http://schemas.microsoft.com/office/drawing/2016/ink" xmlns:am3d="http://schemas.microsoft.com/office/drawing/2017/model3d" xmlns:o="urn:schemas-microsoft-com:office:office" xmlns:r="http://schemas.openxmlformats.org/officeDocument/2006/relationships" xmlns:m="http://schemas.openxmlformats.org/officeDocument/2006/math" xmlns:v="urn:schemas-microsoft-com:vml" xmlns:wp14="http://schemas.microsoft.com/office/word/2010/wordprocessingDrawing" xmlns:wp="http://schemas.openxmlformats.org/drawingml/2006/wordprocessingDrawing" xmlns:w10="urn:schemas-microsoft-com:office:word" xmlns:w="http://schemas.openxmlformats.org/wordprocessingml/2006/main" xmlns:w14="http://schemas.microsoft.com/office/word/2010/wordml" xmlns:w15="http://schemas.microsoft.com/office/word/2012/wordml" xmlns:w16cid="http://schemas.microsoft.com/office/word/2016/wordml/cid" xmlns:w16se="http://schemas.microsoft.com/office/word/2015/wordml/symex" xmlns:wpg="http://schemas.microsoft.com/office/word/2010/wordprocessingGroup" xmlns:wpi="http://schemas.microsoft.com/office/word/2010/wordprocessingInk" xmlns:wne="http://schemas.microsoft.com/office/word/2006/wordml" xmlns:wps="http://schemas.microsoft.com/office/word/2010/wordprocessingShape" mc:Ignorable="w14 w15 w16se w16cid wp14">
+  <w:comment w:id="2" w:author="Niswonger, Richard" w:date="2019-09-03T08:35:00Z" w:initials="NR">
+    <w:p>
+      <w:pPr>
+        <w:pStyle w:val="CommentText"/>
+      </w:pPr>
+      <w:r>
+        <w:rPr>
+          <w:rStyle w:val="CommentReference"/>
+        </w:rPr>
+        <w:annotationRef/>
+      </w:r>
+      <w:r>
+        <w:t>Add explicit language</w:t>
+      </w:r>
+    </w:p>
+  </w:comment>
+  <w:comment w:id="3" w:author="Niswonger, Richard" w:date="2019-09-03T08:37:00Z" w:initials="NR">
+    <w:p>
+      <w:pPr>
+        <w:pStyle w:val="CommentText"/>
+      </w:pPr>
+      <w:r>
+        <w:rPr>
+          <w:rStyle w:val="CommentReference"/>
+        </w:rPr>
+        <w:annotationRef/>
+      </w:r>
+      <w:r>
+        <w:t>What does Kc represent, why high values and low values, basic description</w:t>
+      </w:r>
+    </w:p>
+  </w:comment>
+  <w:comment w:id="4" w:author="Niswonger, Richard" w:date="2019-09-03T08:39:00Z" w:initials="NR">
+    <w:p>
+      <w:pPr>
+        <w:pStyle w:val="CommentText"/>
+      </w:pPr>
+      <w:r>
+        <w:rPr>
+          <w:rStyle w:val="CommentReference"/>
+        </w:rPr>
+        <w:annotationRef/>
+      </w:r>
+      <w:proofErr w:type="spellStart"/>
+      <w:r>
+        <w:t>Irridiversion</w:t>
+      </w:r>
+      <w:proofErr w:type="spellEnd"/>
+      <w:r>
+        <w:t xml:space="preserve"> or </w:t>
+      </w:r>
+      <w:proofErr w:type="spellStart"/>
+      <w:r>
+        <w:t>irrsegment</w:t>
+      </w:r>
+      <w:proofErr w:type="spellEnd"/>
+      <w:r>
+        <w:t>? Make consistent</w:t>
+      </w:r>
+    </w:p>
+  </w:comment>
+</w:comments>
+</file>
+
+<file path=word/commentsExtended.xml><?xml version="1.0" encoding="utf-8"?>
+<w15:commentsEx xmlns:wpc="http://schemas.microsoft.com/office/word/2010/wordprocessingCanvas" xmlns:cx="http://schemas.microsoft.com/office/drawing/2014/chartex" xmlns:cx1="http://schemas.microsoft.com/office/drawing/2015/9/8/chartex" xmlns:cx2="http://schemas.microsoft.com/office/drawing/2015/10/21/chartex" xmlns:cx3="http://schemas.microsoft.com/office/drawing/2016/5/9/chartex" xmlns:cx4="http://schemas.microsoft.com/office/drawing/2016/5/10/chartex" xmlns:cx5="http://schemas.microsoft.com/office/drawing/2016/5/11/chartex" xmlns:cx6="http://schemas.microsoft.com/office/drawing/2016/5/12/chartex" xmlns:cx7="http://schemas.microsoft.com/office/drawing/2016/5/13/chartex" xmlns:cx8="http://schemas.microsoft.com/office/drawing/2016/5/14/chartex" xmlns:mc="http://schemas.openxmlformats.org/markup-compatibility/2006" xmlns:aink="http://schemas.microsoft.com/office/drawing/2016/ink" xmlns:am3d="http://schemas.microsoft.com/office/drawing/2017/model3d" xmlns:o="urn:schemas-microsoft-com:office:office" xmlns:r="http://schemas.openxmlformats.org/officeDocument/2006/relationships" xmlns:m="http://schemas.openxmlformats.org/officeDocument/2006/math" xmlns:v="urn:schemas-microsoft-com:vml" xmlns:wp14="http://schemas.microsoft.com/office/word/2010/wordprocessingDrawing" xmlns:wp="http://schemas.openxmlformats.org/drawingml/2006/wordprocessingDrawing" xmlns:w10="urn:schemas-microsoft-com:office:word" xmlns:w="http://schemas.openxmlformats.org/wordprocessingml/2006/main" xmlns:w14="http://schemas.microsoft.com/office/word/2010/wordml" xmlns:w15="http://schemas.microsoft.com/office/word/2012/wordml" xmlns:w16cid="http://schemas.microsoft.com/office/word/2016/wordml/cid" xmlns:w16se="http://schemas.microsoft.com/office/word/2015/wordml/symex" xmlns:wpg="http://schemas.microsoft.com/office/word/2010/wordprocessingGroup" xmlns:wpi="http://schemas.microsoft.com/office/word/2010/wordprocessingInk" xmlns:wne="http://schemas.microsoft.com/office/word/2006/wordml" xmlns:wps="http://schemas.microsoft.com/office/word/2010/wordprocessingShape" mc:Ignorable="w14 w15 w16se w16cid wp14">
+  <w15:commentEx w15:paraId="4B1BECE1" w15:done="0"/>
+  <w15:commentEx w15:paraId="3E26E20D" w15:done="0"/>
+  <w15:commentEx w15:paraId="32F120AC" w15:done="0"/>
+</w15:commentsEx>
+</file>
+
+<file path=word/commentsIds.xml><?xml version="1.0" encoding="utf-8"?>
+<w16cid:commentsIds xmlns:wpc="http://schemas.microsoft.com/office/word/2010/wordprocessingCanvas" xmlns:cx="http://schemas.microsoft.com/office/drawing/2014/chartex" xmlns:cx1="http://schemas.microsoft.com/office/drawing/2015/9/8/chartex" xmlns:cx2="http://schemas.microsoft.com/office/drawing/2015/10/21/chartex" xmlns:cx3="http://schemas.microsoft.com/office/drawing/2016/5/9/chartex" xmlns:cx4="http://schemas.microsoft.com/office/drawing/2016/5/10/chartex" xmlns:cx5="http://schemas.microsoft.com/office/drawing/2016/5/11/chartex" xmlns:cx6="http://schemas.microsoft.com/office/drawing/2016/5/12/chartex" xmlns:cx7="http://schemas.microsoft.com/office/drawing/2016/5/13/chartex" xmlns:cx8="http://schemas.microsoft.com/office/drawing/2016/5/14/chartex" xmlns:mc="http://schemas.openxmlformats.org/markup-compatibility/2006" xmlns:aink="http://schemas.microsoft.com/office/drawing/2016/ink" xmlns:am3d="http://schemas.microsoft.com/office/drawing/2017/model3d" xmlns:o="urn:schemas-microsoft-com:office:office" xmlns:r="http://schemas.openxmlformats.org/officeDocument/2006/relationships" xmlns:m="http://schemas.openxmlformats.org/officeDocument/2006/math" xmlns:v="urn:schemas-microsoft-com:vml" xmlns:wp14="http://schemas.microsoft.com/office/word/2010/wordprocessingDrawing" xmlns:wp="http://schemas.openxmlformats.org/drawingml/2006/wordprocessingDrawing" xmlns:w10="urn:schemas-microsoft-com:office:word" xmlns:w="http://schemas.openxmlformats.org/wordprocessingml/2006/main" xmlns:w14="http://schemas.microsoft.com/office/word/2010/wordml" xmlns:w15="http://schemas.microsoft.com/office/word/2012/wordml" xmlns:w16cid="http://schemas.microsoft.com/office/word/2016/wordml/cid" xmlns:w16se="http://schemas.microsoft.com/office/word/2015/wordml/symex" xmlns:wpg="http://schemas.microsoft.com/office/word/2010/wordprocessingGroup" xmlns:wpi="http://schemas.microsoft.com/office/word/2010/wordprocessingInk" xmlns:wne="http://schemas.microsoft.com/office/word/2006/wordml" xmlns:wps="http://schemas.microsoft.com/office/word/2010/wordprocessingShape" mc:Ignorable="w14 w15 w16se w16cid wp14">
+  <w16cid:commentId w16cid:paraId="4B1BECE1" w16cid:durableId="2118A45A"/>
+  <w16cid:commentId w16cid:paraId="3E26E20D" w16cid:durableId="2118A4D2"/>
+  <w16cid:commentId w16cid:paraId="32F120AC" w16cid:durableId="2118A54F"/>
+</w16cid:commentsIds>
 </file>
 
 <file path=word/endnotes.xml><?xml version="1.0" encoding="utf-8"?>
@@ -18287,6 +18427,14 @@
   </w:num>
   <w:numIdMacAtCleanup w:val="8"/>
 </w:numbering>
+</file>
+
+<file path=word/people.xml><?xml version="1.0" encoding="utf-8"?>
+<w15:people xmlns:wpc="http://schemas.microsoft.com/office/word/2010/wordprocessingCanvas" xmlns:cx="http://schemas.microsoft.com/office/drawing/2014/chartex" xmlns:cx1="http://schemas.microsoft.com/office/drawing/2015/9/8/chartex" xmlns:cx2="http://schemas.microsoft.com/office/drawing/2015/10/21/chartex" xmlns:cx3="http://schemas.microsoft.com/office/drawing/2016/5/9/chartex" xmlns:cx4="http://schemas.microsoft.com/office/drawing/2016/5/10/chartex" xmlns:cx5="http://schemas.microsoft.com/office/drawing/2016/5/11/chartex" xmlns:cx6="http://schemas.microsoft.com/office/drawing/2016/5/12/chartex" xmlns:cx7="http://schemas.microsoft.com/office/drawing/2016/5/13/chartex" xmlns:cx8="http://schemas.microsoft.com/office/drawing/2016/5/14/chartex" xmlns:mc="http://schemas.openxmlformats.org/markup-compatibility/2006" xmlns:aink="http://schemas.microsoft.com/office/drawing/2016/ink" xmlns:am3d="http://schemas.microsoft.com/office/drawing/2017/model3d" xmlns:o="urn:schemas-microsoft-com:office:office" xmlns:r="http://schemas.openxmlformats.org/officeDocument/2006/relationships" xmlns:m="http://schemas.openxmlformats.org/officeDocument/2006/math" xmlns:v="urn:schemas-microsoft-com:vml" xmlns:wp14="http://schemas.microsoft.com/office/word/2010/wordprocessingDrawing" xmlns:wp="http://schemas.openxmlformats.org/drawingml/2006/wordprocessingDrawing" xmlns:w10="urn:schemas-microsoft-com:office:word" xmlns:w="http://schemas.openxmlformats.org/wordprocessingml/2006/main" xmlns:w14="http://schemas.microsoft.com/office/word/2010/wordml" xmlns:w15="http://schemas.microsoft.com/office/word/2012/wordml" xmlns:w16cid="http://schemas.microsoft.com/office/word/2016/wordml/cid" xmlns:w16se="http://schemas.microsoft.com/office/word/2015/wordml/symex" xmlns:wpg="http://schemas.microsoft.com/office/word/2010/wordprocessingGroup" xmlns:wpi="http://schemas.microsoft.com/office/word/2010/wordprocessingInk" xmlns:wne="http://schemas.microsoft.com/office/word/2006/wordml" xmlns:wps="http://schemas.microsoft.com/office/word/2010/wordprocessingShape" mc:Ignorable="w14 w15 w16se w16cid wp14">
+  <w15:person w15:author="Niswonger, Richard">
+    <w15:presenceInfo w15:providerId="AD" w15:userId="S-1-5-21-3697291689-1161744426-439199626-28849"/>
+  </w15:person>
+</w15:people>
 </file>
 
 <file path=word/styles.xml><?xml version="1.0" encoding="utf-8"?>
@@ -24944,7 +25092,7 @@
 </file>
 
 <file path=customXml/itemProps1.xml><?xml version="1.0" encoding="utf-8"?>
-<ds:datastoreItem xmlns:ds="http://schemas.openxmlformats.org/officeDocument/2006/customXml" ds:itemID="{C80EF036-A693-4C7A-81BB-6D36751C2C07}">
+<ds:datastoreItem xmlns:ds="http://schemas.openxmlformats.org/officeDocument/2006/customXml" ds:itemID="{36AA0597-2D5D-4D0B-8E4E-0605083E3FCF}">
   <ds:schemaRefs>
     <ds:schemaRef ds:uri="http://schemas.openxmlformats.org/officeDocument/2006/bibliography"/>
   </ds:schemaRefs>

</xml_diff>